<commit_message>
costruito diagramma E-R e aggiornata la doc
</commit_message>
<xml_diff>
--- a/Documentazione - draft.docx
+++ b/Documentazione - draft.docx
@@ -4126,7 +4126,6 @@
         </w:p>
       </w:sdtContent>
     </w:sdt>
-    <w:bookmarkStart w:id="0" w:name="_Toc197363134" w:displacedByCustomXml="next"/>
     <w:sdt>
       <w:sdtPr>
         <w:rPr>
@@ -4169,7 +4168,11 @@
               <w:tab w:val="right" w:leader="dot" w:pos="9628"/>
             </w:tabs>
             <w:rPr>
+              <w:rFonts w:eastAsiaTheme="minorEastAsia"/>
               <w:noProof/>
+              <w:sz w:val="24"/>
+              <w:szCs w:val="24"/>
+              <w:lang w:eastAsia="it-IT"/>
             </w:rPr>
           </w:pPr>
           <w:r>
@@ -4181,7 +4184,7 @@
           <w:r>
             <w:fldChar w:fldCharType="separate"/>
           </w:r>
-          <w:hyperlink w:anchor="_Toc197363134" w:history="1">
+          <w:hyperlink w:anchor="_Toc197538880" w:history="1">
             <w:r>
               <w:rPr>
                 <w:rStyle w:val="Collegamentoipertestuale"/>
@@ -4208,7 +4211,7 @@
                 <w:noProof/>
                 <w:webHidden/>
               </w:rPr>
-              <w:instrText xml:space="preserve"> PAGEREF _Toc197363134 \h </w:instrText>
+              <w:instrText xml:space="preserve"> PAGEREF _Toc197538880 \h </w:instrText>
             </w:r>
             <w:r>
               <w:rPr>
@@ -4228,7 +4231,151 @@
                 <w:noProof/>
                 <w:webHidden/>
               </w:rPr>
-              <w:t>1</w:t>
+              <w:t>2</w:t>
+            </w:r>
+            <w:r>
+              <w:rPr>
+                <w:noProof/>
+                <w:webHidden/>
+              </w:rPr>
+              <w:fldChar w:fldCharType="end"/>
+            </w:r>
+          </w:hyperlink>
+        </w:p>
+        <w:p>
+          <w:pPr>
+            <w:pStyle w:val="Sommario3"/>
+            <w:tabs>
+              <w:tab w:val="right" w:leader="dot" w:pos="9628"/>
+            </w:tabs>
+            <w:rPr>
+              <w:rFonts w:eastAsiaTheme="minorEastAsia"/>
+              <w:noProof/>
+              <w:sz w:val="24"/>
+              <w:szCs w:val="24"/>
+              <w:lang w:eastAsia="it-IT"/>
+            </w:rPr>
+          </w:pPr>
+          <w:hyperlink w:anchor="_Toc197538881" w:history="1">
+            <w:r>
+              <w:rPr>
+                <w:rStyle w:val="Collegamentoipertestuale"/>
+                <w:noProof/>
+              </w:rPr>
+              <w:t>1.1 Verbalizzazione degli esami – Versione HTML pura</w:t>
+            </w:r>
+            <w:r>
+              <w:rPr>
+                <w:noProof/>
+                <w:webHidden/>
+              </w:rPr>
+              <w:tab/>
+            </w:r>
+            <w:r>
+              <w:rPr>
+                <w:noProof/>
+                <w:webHidden/>
+              </w:rPr>
+              <w:fldChar w:fldCharType="begin"/>
+            </w:r>
+            <w:r>
+              <w:rPr>
+                <w:noProof/>
+                <w:webHidden/>
+              </w:rPr>
+              <w:instrText xml:space="preserve"> PAGEREF _Toc197538881 \h </w:instrText>
+            </w:r>
+            <w:r>
+              <w:rPr>
+                <w:noProof/>
+                <w:webHidden/>
+              </w:rPr>
+            </w:r>
+            <w:r>
+              <w:rPr>
+                <w:noProof/>
+                <w:webHidden/>
+              </w:rPr>
+              <w:fldChar w:fldCharType="separate"/>
+            </w:r>
+            <w:r>
+              <w:rPr>
+                <w:noProof/>
+                <w:webHidden/>
+              </w:rPr>
+              <w:t>2</w:t>
+            </w:r>
+            <w:r>
+              <w:rPr>
+                <w:noProof/>
+                <w:webHidden/>
+              </w:rPr>
+              <w:fldChar w:fldCharType="end"/>
+            </w:r>
+          </w:hyperlink>
+        </w:p>
+        <w:p>
+          <w:pPr>
+            <w:pStyle w:val="Sommario3"/>
+            <w:tabs>
+              <w:tab w:val="right" w:leader="dot" w:pos="9628"/>
+            </w:tabs>
+            <w:rPr>
+              <w:rFonts w:eastAsiaTheme="minorEastAsia"/>
+              <w:noProof/>
+              <w:sz w:val="24"/>
+              <w:szCs w:val="24"/>
+              <w:lang w:eastAsia="it-IT"/>
+            </w:rPr>
+          </w:pPr>
+          <w:hyperlink w:anchor="_Toc197538882" w:history="1">
+            <w:r>
+              <w:rPr>
+                <w:rStyle w:val="Collegamentoipertestuale"/>
+                <w:noProof/>
+              </w:rPr>
+              <w:t>1.2 Verbalizzazione degli esami – Versione con JavaScript</w:t>
+            </w:r>
+            <w:r>
+              <w:rPr>
+                <w:noProof/>
+                <w:webHidden/>
+              </w:rPr>
+              <w:tab/>
+            </w:r>
+            <w:r>
+              <w:rPr>
+                <w:noProof/>
+                <w:webHidden/>
+              </w:rPr>
+              <w:fldChar w:fldCharType="begin"/>
+            </w:r>
+            <w:r>
+              <w:rPr>
+                <w:noProof/>
+                <w:webHidden/>
+              </w:rPr>
+              <w:instrText xml:space="preserve"> PAGEREF _Toc197538882 \h </w:instrText>
+            </w:r>
+            <w:r>
+              <w:rPr>
+                <w:noProof/>
+                <w:webHidden/>
+              </w:rPr>
+            </w:r>
+            <w:r>
+              <w:rPr>
+                <w:noProof/>
+                <w:webHidden/>
+              </w:rPr>
+              <w:fldChar w:fldCharType="separate"/>
+            </w:r>
+            <w:r>
+              <w:rPr>
+                <w:noProof/>
+                <w:webHidden/>
+              </w:rPr>
+              <w:t>2</w:t>
             </w:r>
             <w:r>
               <w:rPr>
@@ -4246,10 +4393,14 @@
               <w:tab w:val="right" w:leader="dot" w:pos="9628"/>
             </w:tabs>
             <w:rPr>
+              <w:rFonts w:eastAsiaTheme="minorEastAsia"/>
               <w:noProof/>
+              <w:sz w:val="24"/>
+              <w:szCs w:val="24"/>
+              <w:lang w:eastAsia="it-IT"/>
             </w:rPr>
           </w:pPr>
-          <w:hyperlink w:anchor="_Toc197363135" w:history="1">
+          <w:hyperlink w:anchor="_Toc197538883" w:history="1">
             <w:r>
               <w:rPr>
                 <w:rStyle w:val="Collegamentoipertestuale"/>
@@ -4276,7 +4427,7 @@
                 <w:noProof/>
                 <w:webHidden/>
               </w:rPr>
-              <w:instrText xml:space="preserve"> PAGEREF _Toc197363135 \h </w:instrText>
+              <w:instrText xml:space="preserve"> PAGEREF _Toc197538883 \h </w:instrText>
             </w:r>
             <w:r>
               <w:rPr>
@@ -4296,7 +4447,7 @@
                 <w:noProof/>
                 <w:webHidden/>
               </w:rPr>
-              <w:t>1</w:t>
+              <w:t>3</w:t>
             </w:r>
             <w:r>
               <w:rPr>
@@ -4314,10 +4465,14 @@
               <w:tab w:val="right" w:leader="dot" w:pos="9628"/>
             </w:tabs>
             <w:rPr>
+              <w:rFonts w:eastAsiaTheme="minorEastAsia"/>
               <w:noProof/>
+              <w:sz w:val="24"/>
+              <w:szCs w:val="24"/>
+              <w:lang w:eastAsia="it-IT"/>
             </w:rPr>
           </w:pPr>
-          <w:hyperlink w:anchor="_Toc197363136" w:history="1">
+          <w:hyperlink w:anchor="_Toc197538884" w:history="1">
             <w:r>
               <w:rPr>
                 <w:rStyle w:val="Collegamentoipertestuale"/>
@@ -4344,7 +4499,7 @@
                 <w:noProof/>
                 <w:webHidden/>
               </w:rPr>
-              <w:instrText xml:space="preserve"> PAGEREF _Toc197363136 \h </w:instrText>
+              <w:instrText xml:space="preserve"> PAGEREF _Toc197538884 \h </w:instrText>
             </w:r>
             <w:r>
               <w:rPr>
@@ -4364,7 +4519,7 @@
                 <w:noProof/>
                 <w:webHidden/>
               </w:rPr>
-              <w:t>1</w:t>
+              <w:t>3</w:t>
             </w:r>
             <w:r>
               <w:rPr>
@@ -4382,10 +4537,14 @@
               <w:tab w:val="right" w:leader="dot" w:pos="9628"/>
             </w:tabs>
             <w:rPr>
+              <w:rFonts w:eastAsiaTheme="minorEastAsia"/>
               <w:noProof/>
+              <w:sz w:val="24"/>
+              <w:szCs w:val="24"/>
+              <w:lang w:eastAsia="it-IT"/>
             </w:rPr>
           </w:pPr>
-          <w:hyperlink w:anchor="_Toc197363137" w:history="1">
+          <w:hyperlink w:anchor="_Toc197538885" w:history="1">
             <w:r>
               <w:rPr>
                 <w:rStyle w:val="Collegamentoipertestuale"/>
@@ -4412,7 +4571,7 @@
                 <w:noProof/>
                 <w:webHidden/>
               </w:rPr>
-              <w:instrText xml:space="preserve"> PAGEREF _Toc197363137 \h </w:instrText>
+              <w:instrText xml:space="preserve"> PAGEREF _Toc197538885 \h </w:instrText>
             </w:r>
             <w:r>
               <w:rPr>
@@ -4432,7 +4591,7 @@
                 <w:noProof/>
                 <w:webHidden/>
               </w:rPr>
-              <w:t>1</w:t>
+              <w:t>4</w:t>
             </w:r>
             <w:r>
               <w:rPr>
@@ -4450,10 +4609,14 @@
               <w:tab w:val="right" w:leader="dot" w:pos="9628"/>
             </w:tabs>
             <w:rPr>
+              <w:rFonts w:eastAsiaTheme="minorEastAsia"/>
               <w:noProof/>
+              <w:sz w:val="24"/>
+              <w:szCs w:val="24"/>
+              <w:lang w:eastAsia="it-IT"/>
             </w:rPr>
           </w:pPr>
-          <w:hyperlink w:anchor="_Toc197363138" w:history="1">
+          <w:hyperlink w:anchor="_Toc197538886" w:history="1">
             <w:r>
               <w:rPr>
                 <w:rStyle w:val="Collegamentoipertestuale"/>
@@ -4480,7 +4643,7 @@
                 <w:noProof/>
                 <w:webHidden/>
               </w:rPr>
-              <w:instrText xml:space="preserve"> PAGEREF _Toc197363138 \h </w:instrText>
+              <w:instrText xml:space="preserve"> PAGEREF _Toc197538886 \h </w:instrText>
             </w:r>
             <w:r>
               <w:rPr>
@@ -4500,7 +4663,7 @@
                 <w:noProof/>
                 <w:webHidden/>
               </w:rPr>
-              <w:t>1</w:t>
+              <w:t>4</w:t>
             </w:r>
             <w:r>
               <w:rPr>
@@ -4541,6 +4704,7 @@
       <w:pPr>
         <w:pStyle w:val="Titolo2"/>
       </w:pPr>
+      <w:bookmarkStart w:id="0" w:name="_Toc197538880"/>
       <w:r>
         <w:lastRenderedPageBreak/>
         <w:t>1 – Specifica</w:t>
@@ -4551,40 +4715,64 @@
       <w:pPr>
         <w:pStyle w:val="Titolo3"/>
       </w:pPr>
-      <w:r>
-        <w:t>1.1 V</w:t>
-      </w:r>
-      <w:r>
-        <w:t xml:space="preserve">erbalizzazione degli esami </w:t>
-      </w:r>
-      <w:r>
-        <w:t xml:space="preserve">– </w:t>
-      </w:r>
-      <w:r>
-        <w:t>Versione HTML pura</w:t>
-      </w:r>
+      <w:bookmarkStart w:id="1" w:name="_Toc197538881"/>
+      <w:r>
+        <w:t>1.1 Verbalizzazione degli esami – Versione HTML pura</w:t>
+      </w:r>
+      <w:bookmarkEnd w:id="1"/>
     </w:p>
     <w:p>
       <w:r>
-        <w:t>Un’applicazione permette di verbalizzare gli esiti degli esami di un appello. Il docente accede tramite login e seleziona nella HOME page un corso da una lista dei propri corsi, ordinata per nome del corso in modo alfabetico decrescente, e poi sceglie una data d’appello del corso scelto da un elenco ordinato per data decrescente. Ogni corso ha un solo docente. La selezione dell’appello porta a una pagina ISCRITTI, che mostra una tabella con tutti gli iscritti all’appello. La tabella riporta i seguenti dati: matricola, cognome e nome, email, corso di laurea, voto e stato di valutazione. Il voto può non essere ancora definito. Lo stato di valutazione dello studente rispetto all’appello può assumere i valori: non inserito, inserito, pubblicato, rifiutato e verbalizzato. Selezionando un’etichetta nell’intestazione della tabella, l’utente ordina le righe in base al valore di tale etichetta (ad esempio, selezionando “cognome” la tabella è riordinata in base al cognome). Successive selezioni della stessa etichetta invertono l’ordinamento: si parte con l’ordinamento crescente. Il valore del voto viene considerato ordinato nel modo seguente: &lt;vuoto&gt;, assente, rimandato, riprovato, 18, 19, …, 30, 30 e lode. Nella tabella della pagina ISCRITTI ad ogni riga corrisponde un bottone “MODIFICA”. Premendo il bottone compare una pagina con una form che mostra tutti i dati dello studente selezionato e un campo di input in cui è possibile scegliere il voto. L’invio della form provoca la modifica o l’inserimento del voto. Inizialmente le righe sono nello stato di valutazione “non inserito”. L’inserimento e le successive eventuali modifiche portano la riga nello stato di valutazione “inserito”. Alla tabella della pagina ISCRITTI è associato un bottone PUBBLICA che comporta la pubblicazione delle righe con lo stato di valutazione INSERITO. La pubblicazione rende il voto non più modificabile dal docente e visibile allo studente e cambia lo stato di valutazione della riga dello studente a “pubblicato”.  Lo studente accede tramite login e seleziona nella HOME page un corso tra quelli a cui è iscritto mediante una lista ordinata in modo alfabetico decrescente e poi una data d’appello del corso scelto selezionata da un elenco ordinato per data decrescente. Uno studente può essere iscritto a più appelli dello stesso corso. La selezione della data d’appello porta a una pagina ESITO che mostra il messaggio “Voto non ancora definito” se il docente non ha ancora pubblicato il risultato per quello studente in quell’appello. Altrimenti, la pagina mostra i dati dello studente, del corso, dell’appello e il voto assegnato. Se il voto è tra 18 e 30 e lode compare un bottone RIFIUTA. Premendo tale bottone la pagina mostra gli stessi dati con la dizione aggiunta “Il voto è stato rifiutato” e senza il bottone RIFIUTA. Il rifiuto del voto cambia lo stato di valutazione a “rifiutato” della riga dello studente per quell’appello  nella pagina ISCRITTI del docente. Nella pagina ISCRITTI del docente la tabella degli iscritti è associata anche a un bottone VERBALIZZA. La pressione del bottone provoca il cambio di stato a “verbalizzato” per le righe nello stato “pubblicato” o "rifiutato" e comporta anche la creazione di un verbale e la disabilitazione della possibilità di rifiutare il voto.  Il rifiuto implica la verbalizzazione di “rimandato” come voto. Un verbale ha un codice generato dal sistema, una data e ora di creazione ed è associato all’appello del corso a cui si riferisce e agli studenti (con nome, cognome, matricola e voto) che passano allo stato  “verbalizzato”. A seguito della pressione del bottone VERBALIZZA compare una pagina VERBALE che mostra i dati completi del verbale creato. Il docente dispone anche di una pagina VERBALI, in cui sono elencati tutti i verbali da lui creati, ordinati on modo alfabetico crescente per nome del corso e poi per data crescente di appello di ogni corso.</w:t>
+        <w:t xml:space="preserve">Un’applicazione permette di verbalizzare gli esiti degli esami di un appello. Il docente accede tramite login e seleziona nella HOME page un corso da una lista dei propri corsi, ordinata per nome del corso in modo alfabetico decrescente, e poi sceglie una data d’appello del corso scelto da un elenco ordinato per data decrescente. Ogni corso ha un solo docente. La selezione dell’appello porta a una pagina ISCRITTI, che mostra una tabella con tutti gli iscritti all’appello. La tabella riporta i seguenti dati: matricola, cognome e nome, </w:t>
+      </w:r>
+      <w:proofErr w:type="gramStart"/>
+      <w:r>
+        <w:t>email</w:t>
+      </w:r>
+      <w:proofErr w:type="gramEnd"/>
+      <w:r>
+        <w:t xml:space="preserve">, corso di laurea, voto e stato di valutazione. Il voto può non essere ancora definito. Lo stato di valutazione dello studente rispetto all’appello può assumere i valori: non inserito, inserito, pubblicato, rifiutato e verbalizzato. Selezionando un’etichetta nell’intestazione della tabella, l’utente ordina le righe in base al valore di tale etichetta (ad esempio, selezionando “cognome” la tabella è riordinata in base al cognome). Successive selezioni della stessa etichetta invertono l’ordinamento: si parte con l’ordinamento crescente. Il valore del voto viene considerato ordinato nel modo seguente: &lt;vuoto&gt;, assente, rimandato, riprovato, 18, 19, …, 30, 30 e lode. Nella tabella della pagina ISCRITTI ad ogni riga corrisponde un bottone “MODIFICA”. Premendo il bottone compare una pagina con una form che mostra tutti i dati dello studente selezionato e un campo di input in cui è possibile scegliere il voto. L’invio della form provoca la modifica o l’inserimento del voto. Inizialmente le righe sono nello stato di valutazione “non inserito”. L’inserimento e le successive eventuali modifiche portano la riga nello stato di valutazione “inserito”. Alla tabella della pagina ISCRITTI è associato un bottone PUBBLICA che comporta la pubblicazione delle righe con lo stato di valutazione INSERITO. La pubblicazione rende il voto non più modificabile dal docente e visibile allo studente e cambia lo stato di valutazione della riga dello studente </w:t>
+      </w:r>
+      <w:proofErr w:type="gramStart"/>
+      <w:r>
+        <w:t>a</w:t>
+      </w:r>
+      <w:proofErr w:type="gramEnd"/>
+      <w:r>
+        <w:t xml:space="preserve"> “pubblicato”.  Lo studente accede tramite login e seleziona nella HOME page un corso tra quelli a cui è iscritto mediante una lista ordinata in modo alfabetico decrescente e poi una data d’appello del corso scelto selezionata da un elenco ordinato per data decrescente. Uno studente può essere iscritto a più appelli dello stesso corso. La selezione della data d’appello porta a una pagina ESITO che mostra il messaggio “Voto non ancora definito” se il docente non ha ancora pubblicato il risultato per quello studente in quell’appello. Altrimenti, la pagina mostra i dati dello studente, del corso, dell’appello e il voto assegnato. Se il voto è tra 18 e 30 e lode compare un bottone RIFIUTA. Premendo tale bottone la pagina mostra gli stessi dati con la dizione aggiunta “Il voto è stato rifiutato” e senza il bottone RIFIUTA. Il rifiuto del voto cambia lo stato di valutazione </w:t>
+      </w:r>
+      <w:proofErr w:type="gramStart"/>
+      <w:r>
+        <w:t>a</w:t>
+      </w:r>
+      <w:proofErr w:type="gramEnd"/>
+      <w:r>
+        <w:t xml:space="preserve"> “rifiutato” della riga dello studente per quell’appello</w:t>
+      </w:r>
+      <w:r>
+        <w:t xml:space="preserve"> </w:t>
+      </w:r>
+      <w:r>
+        <w:t xml:space="preserve">nella pagina ISCRITTI del docente. Nella pagina ISCRITTI del docente la tabella degli iscritti è associata anche a un bottone VERBALIZZA. La pressione del bottone provoca il cambio di stato </w:t>
+      </w:r>
+      <w:proofErr w:type="gramStart"/>
+      <w:r>
+        <w:t>a</w:t>
+      </w:r>
+      <w:proofErr w:type="gramEnd"/>
+      <w:r>
+        <w:t xml:space="preserve"> “verbalizzato” per le righe nello stato “pubblicato” o "rifiutato" e comporta anche la creazione di un verbale e la disabilitazione della possibilità di rifiutare il voto.  Il rifiuto implica la verbalizzazione di “rimandato” come voto. Un verbale ha un codice generato dal sistema, una data e ora di creazione ed è associato all’appello del corso a cui si riferisce e agli studenti (con nome, cognome, matricola e voto) che passano allo stato “verbalizzato”. A seguito della pressione del bottone VERBALIZZA compare una pagina VERBALE che mostra i dati completi del verbale creato. Il docente dispone anche di una pagina VERBALI, in cui sono elencati tutti i verbali da lui creati, ordinati on modo alfabetico crescente per nome del corso e poi per data crescente di appello di ogni corso.</w:t>
       </w:r>
     </w:p>
     <w:p>
       <w:pPr>
         <w:pStyle w:val="Titolo3"/>
       </w:pPr>
-      <w:r>
-        <w:t>1.</w:t>
-      </w:r>
-      <w:r>
-        <w:t>2</w:t>
-      </w:r>
-      <w:r>
-        <w:t xml:space="preserve"> Verbalizzazione degli esami – Versione </w:t>
-      </w:r>
-      <w:r>
-        <w:t>con JavaScript</w:t>
-      </w:r>
+      <w:bookmarkStart w:id="2" w:name="_Toc197538882"/>
+      <w:r>
+        <w:t>1.2 Verbalizzazione degli esami – Versione con JavaScript</w:t>
+      </w:r>
+      <w:bookmarkEnd w:id="2"/>
     </w:p>
     <w:p>
       <w:pPr>
@@ -4632,7 +4820,7 @@
       </w:pPr>
       <w:r>
         <w:lastRenderedPageBreak/>
-        <w:t>La funzione di rifiuto del voto da parte dello studente è realizzata mediante trascinamento del testo corrispondente all’esito  (dati dello studente, del corso, dell’appello e voto assegnato) sopra un’icona che rappresenta il cestino. Al rilascio compare una messaggio popup che chiede di confermare l’operazione di rifiuto, con due bottoni (CANCELLA, CONFERMA). Il primo ripristina la situazione precedente al trascinamento, il secondo effettua l’operazione di rifiuto.</w:t>
+        <w:t>La funzione di rifiuto del voto da parte dello studente è realizzata mediante trascinamento del testo corrispondente all’esito (dati dello studente, del corso, dell’appello e voto assegnato) sopra un’icona che rappresenta il cestino. Al rilascio compare un messaggio popup che chiede di confermare l’operazione di rifiuto, con due bottoni (CANCELLA, CONFERMA). Il primo ripristina la situazione precedente al trascinamento, il secondo effettua l’operazione di rifiuto.</w:t>
       </w:r>
     </w:p>
     <w:p>
@@ -4651,43 +4839,378 @@
       <w:pPr>
         <w:pStyle w:val="Titolo2"/>
       </w:pPr>
-      <w:bookmarkStart w:id="1" w:name="_Toc197363135"/>
+      <w:bookmarkStart w:id="3" w:name="_Toc197538883"/>
       <w:r>
         <w:t>2 – Analisi della specifica</w:t>
       </w:r>
-      <w:bookmarkEnd w:id="1"/>
+      <w:bookmarkEnd w:id="3"/>
     </w:p>
     <w:p>
       <w:pPr>
         <w:pStyle w:val="Titolo3"/>
       </w:pPr>
-      <w:bookmarkStart w:id="2" w:name="_Toc197363136"/>
+      <w:bookmarkStart w:id="4" w:name="_Toc197538884"/>
       <w:r>
         <w:t>2.1 Analisi dei dati</w:t>
       </w:r>
-      <w:bookmarkEnd w:id="2"/>
+      <w:bookmarkEnd w:id="4"/>
+    </w:p>
+    <w:p>
+      <w:pPr>
+        <w:pStyle w:val="Sottoargomento"/>
+      </w:pPr>
+      <w:r>
+        <w:t>Analisi dati da specifica</w:t>
+      </w:r>
+    </w:p>
+    <w:p>
+      <w:r>
+        <w:t xml:space="preserve">Legenda: </w:t>
+      </w:r>
+      <w:r>
+        <w:rPr>
+          <w:rFonts w:cstheme="minorHAnsi"/>
+          <w:color w:val="FF0000"/>
+        </w:rPr>
+        <w:t>●</w:t>
+      </w:r>
+      <w:r>
+        <w:rPr>
+          <w:rFonts w:cstheme="minorHAnsi"/>
+          <w:color w:val="FF0000"/>
+        </w:rPr>
+        <w:t xml:space="preserve"> </w:t>
+      </w:r>
+      <w:proofErr w:type="gramStart"/>
+      <w:r>
+        <w:rPr>
+          <w:rFonts w:cstheme="minorHAnsi"/>
+          <w:color w:val="FF0000"/>
+        </w:rPr>
+        <w:t xml:space="preserve">Entità  </w:t>
+      </w:r>
+      <w:r>
+        <w:rPr>
+          <w:rFonts w:cstheme="minorHAnsi"/>
+          <w:color w:val="0070C0"/>
+        </w:rPr>
+        <w:t>●</w:t>
+      </w:r>
+      <w:proofErr w:type="gramEnd"/>
+      <w:r>
+        <w:rPr>
+          <w:rFonts w:cstheme="minorHAnsi"/>
+          <w:color w:val="0070C0"/>
+        </w:rPr>
+        <w:t xml:space="preserve"> </w:t>
+      </w:r>
+      <w:proofErr w:type="gramStart"/>
+      <w:r>
+        <w:rPr>
+          <w:rFonts w:cstheme="minorHAnsi"/>
+          <w:color w:val="0070C0"/>
+        </w:rPr>
+        <w:t xml:space="preserve">Attributo  </w:t>
+      </w:r>
+      <w:r>
+        <w:rPr>
+          <w:rFonts w:cstheme="minorHAnsi"/>
+          <w:color w:val="00B050"/>
+        </w:rPr>
+        <w:t>●</w:t>
+      </w:r>
+      <w:proofErr w:type="gramEnd"/>
+      <w:r>
+        <w:rPr>
+          <w:rFonts w:cstheme="minorHAnsi"/>
+          <w:color w:val="00B050"/>
+        </w:rPr>
+        <w:t xml:space="preserve"> Relazione</w:t>
+      </w:r>
+    </w:p>
+    <w:p>
+      <w:r>
+        <w:t xml:space="preserve">Un’applicazione permette di verbalizzare gli esiti degli esami di un appello. Il </w:t>
+      </w:r>
+      <w:r>
+        <w:rPr>
+          <w:color w:val="FF0000"/>
+        </w:rPr>
+        <w:t xml:space="preserve">docente </w:t>
+      </w:r>
+      <w:r>
+        <w:t xml:space="preserve">accede tramite login e seleziona nella HOME page un corso da una lista dei propri </w:t>
+      </w:r>
+      <w:r>
+        <w:rPr>
+          <w:color w:val="FF0000"/>
+        </w:rPr>
+        <w:t>corsi</w:t>
+      </w:r>
+      <w:r>
+        <w:t xml:space="preserve">, ordinata per </w:t>
+      </w:r>
+      <w:r>
+        <w:rPr>
+          <w:color w:val="0070C0"/>
+        </w:rPr>
+        <w:t xml:space="preserve">nome </w:t>
+      </w:r>
+      <w:r>
+        <w:t xml:space="preserve">del corso in modo alfabetico decrescente, e poi sceglie una </w:t>
+      </w:r>
+      <w:r>
+        <w:rPr>
+          <w:color w:val="FF0000"/>
+        </w:rPr>
+        <w:t xml:space="preserve">data d’appello </w:t>
+      </w:r>
+      <w:r>
+        <w:t xml:space="preserve">del corso scelto da un elenco ordinato per data decrescente. </w:t>
+      </w:r>
+      <w:r>
+        <w:rPr>
+          <w:color w:val="00B050"/>
+        </w:rPr>
+        <w:t>Ogni corso ha un solo docente</w:t>
+      </w:r>
+      <w:r>
+        <w:t xml:space="preserve">. La selezione dell’appello porta a una pagina ISCRITTI, che mostra una tabella con tutti gli </w:t>
+      </w:r>
+      <w:r>
+        <w:rPr>
+          <w:color w:val="00B050"/>
+        </w:rPr>
+        <w:t>iscritti all’appello</w:t>
+      </w:r>
+      <w:r>
+        <w:t xml:space="preserve">. La tabella riporta i seguenti dati: </w:t>
+      </w:r>
+      <w:r>
+        <w:rPr>
+          <w:color w:val="0070C0"/>
+        </w:rPr>
+        <w:t xml:space="preserve">matricola, cognome e nome, </w:t>
+      </w:r>
+      <w:proofErr w:type="gramStart"/>
+      <w:r>
+        <w:rPr>
+          <w:color w:val="0070C0"/>
+        </w:rPr>
+        <w:t>email</w:t>
+      </w:r>
+      <w:proofErr w:type="gramEnd"/>
+      <w:r>
+        <w:rPr>
+          <w:color w:val="0070C0"/>
+        </w:rPr>
+        <w:t>, corso di laurea, voto e stato di valutazione</w:t>
+      </w:r>
+      <w:r>
+        <w:t xml:space="preserve">. Il voto può non essere ancora definito. Lo stato di valutazione dello studente rispetto all’appello può assumere i valori: non inserito, inserito, pubblicato, rifiutato e verbalizzato. </w:t>
+      </w:r>
+      <w:r>
+        <w:t xml:space="preserve">[…] </w:t>
+      </w:r>
+      <w:r>
+        <w:t xml:space="preserve">Lo </w:t>
+      </w:r>
+      <w:r>
+        <w:rPr>
+          <w:color w:val="FF0000"/>
+        </w:rPr>
+        <w:t xml:space="preserve">studente </w:t>
+      </w:r>
+      <w:r>
+        <w:t xml:space="preserve">accede tramite login e seleziona nella HOME page un </w:t>
+      </w:r>
+      <w:r>
+        <w:rPr>
+          <w:color w:val="00B050"/>
+        </w:rPr>
+        <w:t>corso tra quelli a cui è iscritto</w:t>
+      </w:r>
+      <w:r>
+        <w:t xml:space="preserve"> mediante una lista ordinata in modo alfabetico decrescente e poi una data d’appello del corso scelto selezionata da un elenco ordinato per data decrescente</w:t>
+      </w:r>
+      <w:r>
+        <w:t xml:space="preserve">. […] </w:t>
+      </w:r>
+      <w:r>
+        <w:t xml:space="preserve">Un </w:t>
+      </w:r>
+      <w:r>
+        <w:rPr>
+          <w:color w:val="FF0000"/>
+        </w:rPr>
+        <w:t xml:space="preserve">verbale </w:t>
+      </w:r>
+      <w:r>
+        <w:t xml:space="preserve">ha un </w:t>
+      </w:r>
+      <w:r>
+        <w:rPr>
+          <w:color w:val="0070C0"/>
+        </w:rPr>
+        <w:t xml:space="preserve">codice </w:t>
+      </w:r>
+      <w:r>
+        <w:t xml:space="preserve">generato dal sistema, una </w:t>
+      </w:r>
+      <w:r>
+        <w:rPr>
+          <w:color w:val="0070C0"/>
+        </w:rPr>
+        <w:t xml:space="preserve">data </w:t>
+      </w:r>
+      <w:r>
+        <w:t xml:space="preserve">e </w:t>
+      </w:r>
+      <w:r>
+        <w:rPr>
+          <w:color w:val="0070C0"/>
+        </w:rPr>
+        <w:t xml:space="preserve">ora </w:t>
+      </w:r>
+      <w:r>
+        <w:t xml:space="preserve">di creazione ed è </w:t>
+      </w:r>
+      <w:r>
+        <w:rPr>
+          <w:color w:val="00B050"/>
+        </w:rPr>
+        <w:t xml:space="preserve">associato all’appello del corso a cui si riferisce </w:t>
+      </w:r>
+      <w:r>
+        <w:t xml:space="preserve">e agli studenti </w:t>
+      </w:r>
+      <w:r>
+        <w:t xml:space="preserve">(con nome, cognome, matricola e voto) che passano allo </w:t>
+      </w:r>
+      <w:proofErr w:type="gramStart"/>
+      <w:r>
+        <w:t>stato  “</w:t>
+      </w:r>
+      <w:proofErr w:type="gramEnd"/>
+      <w:r>
+        <w:t>verbalizzato”.</w:t>
+      </w:r>
+      <w:r>
+        <w:t xml:space="preserve"> […]</w:t>
+      </w:r>
+    </w:p>
+    <w:p>
+      <w:pPr>
+        <w:pStyle w:val="Sottoargomento"/>
+      </w:pPr>
+      <w:r>
+        <w:t>Diagramma entità-relazioni</w:t>
+      </w:r>
+    </w:p>
+    <w:p>
+      <w:pPr>
+        <w:jc w:val="center"/>
+      </w:pPr>
+      <w:r>
+        <w:rPr>
+          <w:noProof/>
+        </w:rPr>
+        <w:drawing>
+          <wp:inline distT="0" distB="0" distL="0" distR="0" wp14:anchorId="15783BC3" wp14:editId="79AE9E7D">
+            <wp:extent cx="5557107" cy="2540660"/>
+            <wp:effectExtent l="19050" t="19050" r="24765" b="12065"/>
+            <wp:docPr id="178748844" name="Immagine 30"/>
+            <wp:cNvGraphicFramePr>
+              <a:graphicFrameLocks xmlns:a="http://schemas.openxmlformats.org/drawingml/2006/main" noChangeAspect="1"/>
+            </wp:cNvGraphicFramePr>
+            <a:graphic xmlns:a="http://schemas.openxmlformats.org/drawingml/2006/main">
+              <a:graphicData uri="http://schemas.openxmlformats.org/drawingml/2006/picture">
+                <pic:pic xmlns:pic="http://schemas.openxmlformats.org/drawingml/2006/picture">
+                  <pic:nvPicPr>
+                    <pic:cNvPr id="0" name="Picture 3"/>
+                    <pic:cNvPicPr>
+                      <a:picLocks noChangeAspect="1" noChangeArrowheads="1"/>
+                    </pic:cNvPicPr>
+                  </pic:nvPicPr>
+                  <pic:blipFill rotWithShape="1">
+                    <a:blip r:embed="rId7">
+                      <a:extLst>
+                        <a:ext uri="{28A0092B-C50C-407E-A947-70E740481C1C}">
+                          <a14:useLocalDpi xmlns:a14="http://schemas.microsoft.com/office/drawing/2010/main" val="0"/>
+                        </a:ext>
+                      </a:extLst>
+                    </a:blip>
+                    <a:srcRect l="-5134" t="-12642" r="-4982" b="-13617"/>
+                    <a:stretch/>
+                  </pic:blipFill>
+                  <pic:spPr bwMode="auto">
+                    <a:xfrm>
+                      <a:off x="0" y="0"/>
+                      <a:ext cx="5616322" cy="2567733"/>
+                    </a:xfrm>
+                    <a:prstGeom prst="rect">
+                      <a:avLst/>
+                    </a:prstGeom>
+                    <a:noFill/>
+                    <a:ln>
+                      <a:solidFill>
+                        <a:schemeClr val="accent1">
+                          <a:lumMod val="25000"/>
+                        </a:schemeClr>
+                      </a:solidFill>
+                    </a:ln>
+                    <a:extLst>
+                      <a:ext uri="{53640926-AAD7-44D8-BBD7-CCE9431645EC}">
+                        <a14:shadowObscured xmlns:a14="http://schemas.microsoft.com/office/drawing/2010/main"/>
+                      </a:ext>
+                    </a:extLst>
+                  </pic:spPr>
+                </pic:pic>
+              </a:graphicData>
+            </a:graphic>
+          </wp:inline>
+        </w:drawing>
+      </w:r>
+    </w:p>
+    <w:p>
+      <w:r>
+        <w:t>Nel passaggio dal testo allo schema del database si è ipotizzato che ogni corso abbia nome univoco, inoltre è stato introdotto un codice docente per identificare univocamente ogni docente (è infatti possibile avere docenti omonimi, così come studenti omonimi).</w:t>
+      </w:r>
+    </w:p>
+    <w:p>
+      <w:pPr>
+        <w:jc w:val="center"/>
+      </w:pPr>
+    </w:p>
+    <w:p>
+      <w:pPr>
+        <w:pStyle w:val="Sottoargomento"/>
+      </w:pPr>
+      <w:r>
+        <w:t>Comandi SQL per la creazione delle tabelle</w:t>
+      </w:r>
     </w:p>
     <w:p/>
     <w:p>
       <w:pPr>
         <w:pStyle w:val="Titolo3"/>
       </w:pPr>
-      <w:bookmarkStart w:id="3" w:name="_Toc197363137"/>
+      <w:bookmarkStart w:id="5" w:name="_Toc197538885"/>
       <w:r>
         <w:t>2.2 Analisi funzionale – versione pure HTML</w:t>
       </w:r>
-      <w:bookmarkEnd w:id="3"/>
+      <w:bookmarkEnd w:id="5"/>
     </w:p>
     <w:p/>
     <w:p>
       <w:pPr>
         <w:pStyle w:val="Titolo3"/>
       </w:pPr>
-      <w:bookmarkStart w:id="4" w:name="_Toc197363138"/>
+      <w:bookmarkStart w:id="6" w:name="_Toc197538886"/>
       <w:r>
         <w:t>2.3 Analisi funzionale – versione Rich Internet Application</w:t>
       </w:r>
-      <w:bookmarkEnd w:id="4"/>
+      <w:bookmarkEnd w:id="6"/>
     </w:p>
     <w:p/>
     <w:sectPr>
@@ -5415,11 +5938,11 @@
     <w:next w:val="Normale"/>
     <w:link w:val="SottoargomentoCarattere"/>
     <w:qFormat/>
-    <w:rsid w:val="00BE6B9E"/>
+    <w:rsid w:val="00F359B8"/>
     <w:rPr>
       <w:b/>
       <w:smallCaps/>
-      <w:color w:val="DDDDDD" w:themeColor="accent1"/>
+      <w:color w:val="373737" w:themeColor="accent1" w:themeShade="40"/>
       <w:sz w:val="24"/>
     </w:rPr>
   </w:style>
@@ -5427,11 +5950,11 @@
     <w:name w:val="Sottoargomento Carattere"/>
     <w:basedOn w:val="Carpredefinitoparagrafo"/>
     <w:link w:val="Sottoargomento"/>
-    <w:rsid w:val="00BE6B9E"/>
+    <w:rsid w:val="00F359B8"/>
     <w:rPr>
       <w:b/>
       <w:smallCaps/>
-      <w:color w:val="DDDDDD" w:themeColor="accent1"/>
+      <w:color w:val="373737" w:themeColor="accent1" w:themeShade="40"/>
       <w:sz w:val="24"/>
     </w:rPr>
   </w:style>
@@ -5555,6 +6078,16 @@
     <w:pPr>
       <w:ind w:left="720"/>
       <w:contextualSpacing/>
+    </w:pPr>
+  </w:style>
+  <w:style w:type="paragraph" w:styleId="Revisione">
+    <w:name w:val="Revision"/>
+    <w:hidden/>
+    <w:uiPriority w:val="99"/>
+    <w:semiHidden/>
+    <w:rsid w:val="00D46F66"/>
+    <w:pPr>
+      <w:spacing w:after="0" w:line="240" w:lineRule="auto"/>
     </w:pPr>
   </w:style>
 </w:styles>

</xml_diff>

<commit_message>
rivisto e terminato lo schema del db, popolato il db
</commit_message>
<xml_diff>
--- a/Documentazione - draft.docx
+++ b/Documentazione - draft.docx
@@ -4723,45 +4723,13 @@
     </w:p>
     <w:p>
       <w:r>
-        <w:t xml:space="preserve">Un’applicazione permette di verbalizzare gli esiti degli esami di un appello. Il docente accede tramite login e seleziona nella HOME page un corso da una lista dei propri corsi, ordinata per nome del corso in modo alfabetico decrescente, e poi sceglie una data d’appello del corso scelto da un elenco ordinato per data decrescente. Ogni corso ha un solo docente. La selezione dell’appello porta a una pagina ISCRITTI, che mostra una tabella con tutti gli iscritti all’appello. La tabella riporta i seguenti dati: matricola, cognome e nome, </w:t>
-      </w:r>
-      <w:proofErr w:type="gramStart"/>
-      <w:r>
-        <w:t>email</w:t>
-      </w:r>
-      <w:proofErr w:type="gramEnd"/>
-      <w:r>
-        <w:t xml:space="preserve">, corso di laurea, voto e stato di valutazione. Il voto può non essere ancora definito. Lo stato di valutazione dello studente rispetto all’appello può assumere i valori: non inserito, inserito, pubblicato, rifiutato e verbalizzato. Selezionando un’etichetta nell’intestazione della tabella, l’utente ordina le righe in base al valore di tale etichetta (ad esempio, selezionando “cognome” la tabella è riordinata in base al cognome). Successive selezioni della stessa etichetta invertono l’ordinamento: si parte con l’ordinamento crescente. Il valore del voto viene considerato ordinato nel modo seguente: &lt;vuoto&gt;, assente, rimandato, riprovato, 18, 19, …, 30, 30 e lode. Nella tabella della pagina ISCRITTI ad ogni riga corrisponde un bottone “MODIFICA”. Premendo il bottone compare una pagina con una form che mostra tutti i dati dello studente selezionato e un campo di input in cui è possibile scegliere il voto. L’invio della form provoca la modifica o l’inserimento del voto. Inizialmente le righe sono nello stato di valutazione “non inserito”. L’inserimento e le successive eventuali modifiche portano la riga nello stato di valutazione “inserito”. Alla tabella della pagina ISCRITTI è associato un bottone PUBBLICA che comporta la pubblicazione delle righe con lo stato di valutazione INSERITO. La pubblicazione rende il voto non più modificabile dal docente e visibile allo studente e cambia lo stato di valutazione della riga dello studente </w:t>
-      </w:r>
-      <w:proofErr w:type="gramStart"/>
-      <w:r>
-        <w:t>a</w:t>
-      </w:r>
-      <w:proofErr w:type="gramEnd"/>
-      <w:r>
-        <w:t xml:space="preserve"> “pubblicato”.  Lo studente accede tramite login e seleziona nella HOME page un corso tra quelli a cui è iscritto mediante una lista ordinata in modo alfabetico decrescente e poi una data d’appello del corso scelto selezionata da un elenco ordinato per data decrescente. Uno studente può essere iscritto a più appelli dello stesso corso. La selezione della data d’appello porta a una pagina ESITO che mostra il messaggio “Voto non ancora definito” se il docente non ha ancora pubblicato il risultato per quello studente in quell’appello. Altrimenti, la pagina mostra i dati dello studente, del corso, dell’appello e il voto assegnato. Se il voto è tra 18 e 30 e lode compare un bottone RIFIUTA. Premendo tale bottone la pagina mostra gli stessi dati con la dizione aggiunta “Il voto è stato rifiutato” e senza il bottone RIFIUTA. Il rifiuto del voto cambia lo stato di valutazione </w:t>
-      </w:r>
-      <w:proofErr w:type="gramStart"/>
-      <w:r>
-        <w:t>a</w:t>
-      </w:r>
-      <w:proofErr w:type="gramEnd"/>
-      <w:r>
-        <w:t xml:space="preserve"> “rifiutato” della riga dello studente per quell’appello</w:t>
+        <w:t>Un’applicazione permette di verbalizzare gli esiti degli esami di un appello. Il docente accede tramite login e seleziona nella HOME page un corso da una lista dei propri corsi, ordinata per nome del corso in modo alfabetico decrescente, e poi sceglie una data d’appello del corso scelto da un elenco ordinato per data decrescente. Ogni corso ha un solo docente. La selezione dell’appello porta a una pagina ISCRITTI, che mostra una tabella con tutti gli iscritti all’appello. La tabella riporta i seguenti dati: matricola, cognome e nome, email, corso di laurea, voto e stato di valutazione. Il voto può non essere ancora definito. Lo stato di valutazione dello studente rispetto all’appello può assumere i valori: non inserito, inserito, pubblicato, rifiutato e verbalizzato. Selezionando un’etichetta nell’intestazione della tabella, l’utente ordina le righe in base al valore di tale etichetta (ad esempio, selezionando “cognome” la tabella è riordinata in base al cognome). Successive selezioni della stessa etichetta invertono l’ordinamento: si parte con l’ordinamento crescente. Il valore del voto viene considerato ordinato nel modo seguente: &lt;vuoto&gt;, assente, rimandato, riprovato, 18, 19, …, 30, 30 e lode. Nella tabella della pagina ISCRITTI ad ogni riga corrisponde un bottone “MODIFICA”. Premendo il bottone compare una pagina con una form che mostra tutti i dati dello studente selezionato e un campo di input in cui è possibile scegliere il voto. L’invio della form provoca la modifica o l’inserimento del voto. Inizialmente le righe sono nello stato di valutazione “non inserito”. L’inserimento e le successive eventuali modifiche portano la riga nello stato di valutazione “inserito”. Alla tabella della pagina ISCRITTI è associato un bottone PUBBLICA che comporta la pubblicazione delle righe con lo stato di valutazione INSERITO. La pubblicazione rende il voto non più modificabile dal docente e visibile allo studente e cambia lo stato di valutazione della riga dello studente a “pubblicato”.  Lo studente accede tramite login e seleziona nella HOME page un corso tra quelli a cui è iscritto mediante una lista ordinata in modo alfabetico decrescente e poi una data d’appello del corso scelto selezionata da un elenco ordinato per data decrescente. Uno studente può essere iscritto a più appelli dello stesso corso. La selezione della data d’appello porta a una pagina ESITO che mostra il messaggio “Voto non ancora definito” se il docente non ha ancora pubblicato il risultato per quello studente in quell’appello. Altrimenti, la pagina mostra i dati dello studente, del corso, dell’appello e il voto assegnato. Se il voto è tra 18 e 30 e lode compare un bottone RIFIUTA. Premendo tale bottone la pagina mostra gli stessi dati con la dizione aggiunta “Il voto è stato rifiutato” e senza il bottone RIFIUTA. Il rifiuto del voto cambia lo stato di valutazione a “rifiutato” della riga dello studente per quell’appello</w:t>
       </w:r>
       <w:r>
         <w:t xml:space="preserve"> </w:t>
       </w:r>
       <w:r>
-        <w:t xml:space="preserve">nella pagina ISCRITTI del docente. Nella pagina ISCRITTI del docente la tabella degli iscritti è associata anche a un bottone VERBALIZZA. La pressione del bottone provoca il cambio di stato </w:t>
-      </w:r>
-      <w:proofErr w:type="gramStart"/>
-      <w:r>
-        <w:t>a</w:t>
-      </w:r>
-      <w:proofErr w:type="gramEnd"/>
-      <w:r>
-        <w:t xml:space="preserve"> “verbalizzato” per le righe nello stato “pubblicato” o "rifiutato" e comporta anche la creazione di un verbale e la disabilitazione della possibilità di rifiutare il voto.  Il rifiuto implica la verbalizzazione di “rimandato” come voto. Un verbale ha un codice generato dal sistema, una data e ora di creazione ed è associato all’appello del corso a cui si riferisce e agli studenti (con nome, cognome, matricola e voto) che passano allo stato “verbalizzato”. A seguito della pressione del bottone VERBALIZZA compare una pagina VERBALE che mostra i dati completi del verbale creato. Il docente dispone anche di una pagina VERBALI, in cui sono elencati tutti i verbali da lui creati, ordinati on modo alfabetico crescente per nome del corso e poi per data crescente di appello di ogni corso.</w:t>
+        <w:t>nella pagina ISCRITTI del docente. Nella pagina ISCRITTI del docente la tabella degli iscritti è associata anche a un bottone VERBALIZZA. La pressione del bottone provoca il cambio di stato a “verbalizzato” per le righe nello stato “pubblicato” o "rifiutato" e comporta anche la creazione di un verbale e la disabilitazione della possibilità di rifiutare il voto.  Il rifiuto implica la verbalizzazione di “rimandato” come voto. Un verbale ha un codice generato dal sistema, una data e ora di creazione ed è associato all’appello del corso a cui si riferisce e agli studenti (con nome, cognome, matricola e voto) che passano allo stato “verbalizzato”. A seguito della pressione del bottone VERBALIZZA compare una pagina VERBALE che mostra i dati completi del verbale creato. Il docente dispone anche di una pagina VERBALI, in cui sono elencati tutti i verbali da lui creati, ordinati on modo alfabetico crescente per nome del corso e poi per data crescente di appello di ogni corso.</w:t>
       </w:r>
     </w:p>
     <w:p>
@@ -4879,15 +4847,7 @@
           <w:rFonts w:cstheme="minorHAnsi"/>
           <w:color w:val="FF0000"/>
         </w:rPr>
-        <w:t xml:space="preserve"> </w:t>
-      </w:r>
-      <w:proofErr w:type="gramStart"/>
-      <w:r>
-        <w:rPr>
-          <w:rFonts w:cstheme="minorHAnsi"/>
-          <w:color w:val="FF0000"/>
-        </w:rPr>
-        <w:t xml:space="preserve">Entità  </w:t>
+        <w:t xml:space="preserve"> Entità  </w:t>
       </w:r>
       <w:r>
         <w:rPr>
@@ -4896,21 +4856,12 @@
         </w:rPr>
         <w:t>●</w:t>
       </w:r>
-      <w:proofErr w:type="gramEnd"/>
       <w:r>
         <w:rPr>
           <w:rFonts w:cstheme="minorHAnsi"/>
           <w:color w:val="0070C0"/>
         </w:rPr>
-        <w:t xml:space="preserve"> </w:t>
-      </w:r>
-      <w:proofErr w:type="gramStart"/>
-      <w:r>
-        <w:rPr>
-          <w:rFonts w:cstheme="minorHAnsi"/>
-          <w:color w:val="0070C0"/>
-        </w:rPr>
-        <w:t xml:space="preserve">Attributo  </w:t>
+        <w:t xml:space="preserve"> Attributo  </w:t>
       </w:r>
       <w:r>
         <w:rPr>
@@ -4919,7 +4870,6 @@
         </w:rPr>
         <w:t>●</w:t>
       </w:r>
-      <w:proofErr w:type="gramEnd"/>
       <w:r>
         <w:rPr>
           <w:rFonts w:cstheme="minorHAnsi"/>
@@ -4990,30 +4940,10 @@
         <w:rPr>
           <w:color w:val="0070C0"/>
         </w:rPr>
-        <w:t xml:space="preserve">matricola, cognome e nome, </w:t>
-      </w:r>
-      <w:proofErr w:type="gramStart"/>
-      <w:r>
-        <w:rPr>
-          <w:color w:val="0070C0"/>
-        </w:rPr>
-        <w:t>email</w:t>
-      </w:r>
-      <w:proofErr w:type="gramEnd"/>
-      <w:r>
-        <w:rPr>
-          <w:color w:val="0070C0"/>
-        </w:rPr>
-        <w:t>, corso di laurea, voto e stato di valutazione</w:t>
+        <w:t>matricola, cognome e nome, email, corso di laurea, voto e stato di valutazione</w:t>
       </w:r>
       <w:r>
-        <w:t xml:space="preserve">. Il voto può non essere ancora definito. Lo stato di valutazione dello studente rispetto all’appello può assumere i valori: non inserito, inserito, pubblicato, rifiutato e verbalizzato. </w:t>
-      </w:r>
-      <w:r>
-        <w:t xml:space="preserve">[…] </w:t>
-      </w:r>
-      <w:r>
-        <w:t xml:space="preserve">Lo </w:t>
+        <w:t xml:space="preserve">. Il voto può non essere ancora definito. Lo stato di valutazione dello studente rispetto all’appello può assumere i valori: non inserito, inserito, pubblicato, rifiutato e verbalizzato. […] Lo </w:t>
       </w:r>
       <w:r>
         <w:rPr>
@@ -5082,18 +5012,13 @@
         <w:t xml:space="preserve">associato all’appello del corso a cui si riferisce </w:t>
       </w:r>
       <w:r>
+        <w:rPr>
+          <w:color w:val="00B050"/>
+        </w:rPr>
         <w:t xml:space="preserve">e agli studenti </w:t>
       </w:r>
       <w:r>
-        <w:t xml:space="preserve">(con nome, cognome, matricola e voto) che passano allo </w:t>
-      </w:r>
-      <w:proofErr w:type="gramStart"/>
-      <w:r>
-        <w:t>stato  “</w:t>
-      </w:r>
-      <w:proofErr w:type="gramEnd"/>
-      <w:r>
-        <w:t>verbalizzato”.</w:t>
+        <w:t>(con nome, cognome, matricola e voto) che passano allo stato  “verbalizzato”.</w:t>
       </w:r>
       <w:r>
         <w:t xml:space="preserve"> […]</w:t>
@@ -5116,10 +5041,10 @@
           <w:noProof/>
         </w:rPr>
         <w:drawing>
-          <wp:inline distT="0" distB="0" distL="0" distR="0" wp14:anchorId="15783BC3" wp14:editId="79AE9E7D">
-            <wp:extent cx="5557107" cy="2540660"/>
-            <wp:effectExtent l="19050" t="19050" r="24765" b="12065"/>
-            <wp:docPr id="178748844" name="Immagine 30"/>
+          <wp:inline distT="0" distB="0" distL="0" distR="0" wp14:anchorId="70B73E02" wp14:editId="2DC21240">
+            <wp:extent cx="5283200" cy="2520516"/>
+            <wp:effectExtent l="19050" t="19050" r="12700" b="13335"/>
+            <wp:docPr id="1582888399" name="Immagine 31"/>
             <wp:cNvGraphicFramePr>
               <a:graphicFrameLocks xmlns:a="http://schemas.openxmlformats.org/drawingml/2006/main" noChangeAspect="1"/>
             </wp:cNvGraphicFramePr>
@@ -5127,7 +5052,7 @@
               <a:graphicData uri="http://schemas.openxmlformats.org/drawingml/2006/picture">
                 <pic:pic xmlns:pic="http://schemas.openxmlformats.org/drawingml/2006/picture">
                   <pic:nvPicPr>
-                    <pic:cNvPr id="0" name="Picture 3"/>
+                    <pic:cNvPr id="0" name="Picture 4"/>
                     <pic:cNvPicPr>
                       <a:picLocks noChangeAspect="1" noChangeArrowheads="1"/>
                     </pic:cNvPicPr>
@@ -5140,13 +5065,13 @@
                         </a:ext>
                       </a:extLst>
                     </a:blip>
-                    <a:srcRect l="-5134" t="-12642" r="-4982" b="-13617"/>
+                    <a:srcRect l="-5192" t="-12136" r="-5816" b="-11651"/>
                     <a:stretch/>
                   </pic:blipFill>
                   <pic:spPr bwMode="auto">
                     <a:xfrm>
                       <a:off x="0" y="0"/>
-                      <a:ext cx="5616322" cy="2567733"/>
+                      <a:ext cx="5290853" cy="2524167"/>
                     </a:xfrm>
                     <a:prstGeom prst="rect">
                       <a:avLst/>
@@ -5179,24 +5104,436 @@
     </w:p>
     <w:p>
       <w:pPr>
-        <w:jc w:val="center"/>
-      </w:pPr>
-    </w:p>
-    <w:p>
-      <w:pPr>
         <w:pStyle w:val="Sottoargomento"/>
       </w:pPr>
       <w:r>
-        <w:t>Comandi SQL per la creazione delle tabelle</w:t>
+        <w:lastRenderedPageBreak/>
+        <w:t>Comandi per la creazione delle tabelle</w:t>
       </w:r>
     </w:p>
-    <w:p/>
+    <w:tbl>
+      <w:tblPr>
+        <w:tblStyle w:val="Grigliatabella"/>
+        <w:tblW w:w="0" w:type="auto"/>
+        <w:tblBorders>
+          <w:top w:val="none" w:sz="0" w:space="0" w:color="auto"/>
+          <w:left w:val="none" w:sz="0" w:space="0" w:color="auto"/>
+          <w:bottom w:val="none" w:sz="0" w:space="0" w:color="auto"/>
+          <w:right w:val="none" w:sz="0" w:space="0" w:color="auto"/>
+          <w:insideH w:val="none" w:sz="0" w:space="0" w:color="auto"/>
+          <w:insideV w:val="none" w:sz="0" w:space="0" w:color="auto"/>
+        </w:tblBorders>
+        <w:tblCellMar>
+          <w:top w:w="113" w:type="dxa"/>
+          <w:bottom w:w="113" w:type="dxa"/>
+        </w:tblCellMar>
+        <w:tblLook w:val="04A0" w:firstRow="1" w:lastRow="0" w:firstColumn="1" w:lastColumn="0" w:noHBand="0" w:noVBand="1"/>
+      </w:tblPr>
+      <w:tblGrid>
+        <w:gridCol w:w="4814"/>
+        <w:gridCol w:w="4814"/>
+      </w:tblGrid>
+      <w:tr>
+        <w:tc>
+          <w:tcPr>
+            <w:tcW w:w="4814" w:type="dxa"/>
+            <w:vAlign w:val="center"/>
+          </w:tcPr>
+          <w:p>
+            <w:pPr>
+              <w:spacing w:after="0"/>
+              <w:jc w:val="center"/>
+            </w:pPr>
+            <w:r>
+              <w:rPr>
+                <w:noProof/>
+              </w:rPr>
+              <w:drawing>
+                <wp:inline distT="0" distB="0" distL="0" distR="0" wp14:anchorId="505DDBD1" wp14:editId="02C6BCDF">
+                  <wp:extent cx="2566331" cy="1620000"/>
+                  <wp:effectExtent l="0" t="0" r="5715" b="0"/>
+                  <wp:docPr id="1520927292" name="Immagine 1" descr="Immagine che contiene testo, schermata, Carattere&#10;&#10;Il contenuto generato dall'IA potrebbe non essere corretto."/>
+                  <wp:cNvGraphicFramePr>
+                    <a:graphicFrameLocks xmlns:a="http://schemas.openxmlformats.org/drawingml/2006/main" noChangeAspect="1"/>
+                  </wp:cNvGraphicFramePr>
+                  <a:graphic xmlns:a="http://schemas.openxmlformats.org/drawingml/2006/main">
+                    <a:graphicData uri="http://schemas.openxmlformats.org/drawingml/2006/picture">
+                      <pic:pic xmlns:pic="http://schemas.openxmlformats.org/drawingml/2006/picture">
+                        <pic:nvPicPr>
+                          <pic:cNvPr id="1520927292" name="Immagine 1" descr="Immagine che contiene testo, schermata, Carattere&#10;&#10;Il contenuto generato dall'IA potrebbe non essere corretto."/>
+                          <pic:cNvPicPr/>
+                        </pic:nvPicPr>
+                        <pic:blipFill>
+                          <a:blip r:embed="rId8"/>
+                          <a:stretch>
+                            <a:fillRect/>
+                          </a:stretch>
+                        </pic:blipFill>
+                        <pic:spPr>
+                          <a:xfrm>
+                            <a:off x="0" y="0"/>
+                            <a:ext cx="2566331" cy="1620000"/>
+                          </a:xfrm>
+                          <a:prstGeom prst="rect">
+                            <a:avLst/>
+                          </a:prstGeom>
+                        </pic:spPr>
+                      </pic:pic>
+                    </a:graphicData>
+                  </a:graphic>
+                </wp:inline>
+              </w:drawing>
+            </w:r>
+          </w:p>
+        </w:tc>
+        <w:tc>
+          <w:tcPr>
+            <w:tcW w:w="4814" w:type="dxa"/>
+            <w:vAlign w:val="center"/>
+          </w:tcPr>
+          <w:p>
+            <w:pPr>
+              <w:spacing w:after="0"/>
+              <w:jc w:val="center"/>
+            </w:pPr>
+            <w:r>
+              <w:rPr>
+                <w:noProof/>
+              </w:rPr>
+              <w:drawing>
+                <wp:inline distT="0" distB="0" distL="0" distR="0" wp14:anchorId="730398E2" wp14:editId="6F46C0D6">
+                  <wp:extent cx="2233380" cy="1620000"/>
+                  <wp:effectExtent l="0" t="0" r="0" b="0"/>
+                  <wp:docPr id="2056118390" name="Immagine 1"/>
+                  <wp:cNvGraphicFramePr>
+                    <a:graphicFrameLocks xmlns:a="http://schemas.openxmlformats.org/drawingml/2006/main" noChangeAspect="1"/>
+                  </wp:cNvGraphicFramePr>
+                  <a:graphic xmlns:a="http://schemas.openxmlformats.org/drawingml/2006/main">
+                    <a:graphicData uri="http://schemas.openxmlformats.org/drawingml/2006/picture">
+                      <pic:pic xmlns:pic="http://schemas.openxmlformats.org/drawingml/2006/picture">
+                        <pic:nvPicPr>
+                          <pic:cNvPr id="2056118390" name=""/>
+                          <pic:cNvPicPr/>
+                        </pic:nvPicPr>
+                        <pic:blipFill>
+                          <a:blip r:embed="rId9"/>
+                          <a:stretch>
+                            <a:fillRect/>
+                          </a:stretch>
+                        </pic:blipFill>
+                        <pic:spPr>
+                          <a:xfrm>
+                            <a:off x="0" y="0"/>
+                            <a:ext cx="2233380" cy="1620000"/>
+                          </a:xfrm>
+                          <a:prstGeom prst="rect">
+                            <a:avLst/>
+                          </a:prstGeom>
+                        </pic:spPr>
+                      </pic:pic>
+                    </a:graphicData>
+                  </a:graphic>
+                </wp:inline>
+              </w:drawing>
+            </w:r>
+          </w:p>
+        </w:tc>
+      </w:tr>
+      <w:tr>
+        <w:tc>
+          <w:tcPr>
+            <w:tcW w:w="4814" w:type="dxa"/>
+            <w:vAlign w:val="center"/>
+          </w:tcPr>
+          <w:p>
+            <w:pPr>
+              <w:spacing w:after="0"/>
+              <w:jc w:val="center"/>
+            </w:pPr>
+            <w:r>
+              <w:rPr>
+                <w:noProof/>
+              </w:rPr>
+              <w:drawing>
+                <wp:inline distT="0" distB="0" distL="0" distR="0" wp14:anchorId="7BE5C1E3" wp14:editId="511C55E7">
+                  <wp:extent cx="2898378" cy="1620000"/>
+                  <wp:effectExtent l="0" t="0" r="0" b="0"/>
+                  <wp:docPr id="784077432" name="Immagine 1"/>
+                  <wp:cNvGraphicFramePr>
+                    <a:graphicFrameLocks xmlns:a="http://schemas.openxmlformats.org/drawingml/2006/main" noChangeAspect="1"/>
+                  </wp:cNvGraphicFramePr>
+                  <a:graphic xmlns:a="http://schemas.openxmlformats.org/drawingml/2006/main">
+                    <a:graphicData uri="http://schemas.openxmlformats.org/drawingml/2006/picture">
+                      <pic:pic xmlns:pic="http://schemas.openxmlformats.org/drawingml/2006/picture">
+                        <pic:nvPicPr>
+                          <pic:cNvPr id="784077432" name=""/>
+                          <pic:cNvPicPr/>
+                        </pic:nvPicPr>
+                        <pic:blipFill>
+                          <a:blip r:embed="rId10"/>
+                          <a:stretch>
+                            <a:fillRect/>
+                          </a:stretch>
+                        </pic:blipFill>
+                        <pic:spPr>
+                          <a:xfrm>
+                            <a:off x="0" y="0"/>
+                            <a:ext cx="2898378" cy="1620000"/>
+                          </a:xfrm>
+                          <a:prstGeom prst="rect">
+                            <a:avLst/>
+                          </a:prstGeom>
+                        </pic:spPr>
+                      </pic:pic>
+                    </a:graphicData>
+                  </a:graphic>
+                </wp:inline>
+              </w:drawing>
+            </w:r>
+          </w:p>
+        </w:tc>
+        <w:tc>
+          <w:tcPr>
+            <w:tcW w:w="4814" w:type="dxa"/>
+            <w:vAlign w:val="center"/>
+          </w:tcPr>
+          <w:p>
+            <w:pPr>
+              <w:spacing w:after="0"/>
+              <w:jc w:val="center"/>
+            </w:pPr>
+            <w:r>
+              <w:rPr>
+                <w:noProof/>
+              </w:rPr>
+              <w:drawing>
+                <wp:inline distT="0" distB="0" distL="0" distR="0" wp14:anchorId="730FDD8E" wp14:editId="15361301">
+                  <wp:extent cx="2543400" cy="1620000"/>
+                  <wp:effectExtent l="0" t="0" r="9525" b="0"/>
+                  <wp:docPr id="173665076" name="Immagine 1"/>
+                  <wp:cNvGraphicFramePr>
+                    <a:graphicFrameLocks xmlns:a="http://schemas.openxmlformats.org/drawingml/2006/main" noChangeAspect="1"/>
+                  </wp:cNvGraphicFramePr>
+                  <a:graphic xmlns:a="http://schemas.openxmlformats.org/drawingml/2006/main">
+                    <a:graphicData uri="http://schemas.openxmlformats.org/drawingml/2006/picture">
+                      <pic:pic xmlns:pic="http://schemas.openxmlformats.org/drawingml/2006/picture">
+                        <pic:nvPicPr>
+                          <pic:cNvPr id="173665076" name=""/>
+                          <pic:cNvPicPr/>
+                        </pic:nvPicPr>
+                        <pic:blipFill>
+                          <a:blip r:embed="rId11"/>
+                          <a:stretch>
+                            <a:fillRect/>
+                          </a:stretch>
+                        </pic:blipFill>
+                        <pic:spPr>
+                          <a:xfrm>
+                            <a:off x="0" y="0"/>
+                            <a:ext cx="2543400" cy="1620000"/>
+                          </a:xfrm>
+                          <a:prstGeom prst="rect">
+                            <a:avLst/>
+                          </a:prstGeom>
+                        </pic:spPr>
+                      </pic:pic>
+                    </a:graphicData>
+                  </a:graphic>
+                </wp:inline>
+              </w:drawing>
+            </w:r>
+          </w:p>
+        </w:tc>
+      </w:tr>
+      <w:tr>
+        <w:tc>
+          <w:tcPr>
+            <w:tcW w:w="9628" w:type="dxa"/>
+            <w:gridSpan w:val="2"/>
+            <w:vAlign w:val="center"/>
+          </w:tcPr>
+          <w:p>
+            <w:pPr>
+              <w:spacing w:after="0"/>
+              <w:jc w:val="center"/>
+            </w:pPr>
+            <w:r>
+              <w:rPr>
+                <w:noProof/>
+              </w:rPr>
+              <w:drawing>
+                <wp:inline distT="0" distB="0" distL="0" distR="0" wp14:anchorId="63B06822" wp14:editId="25BA3896">
+                  <wp:extent cx="5028522" cy="2160000"/>
+                  <wp:effectExtent l="0" t="0" r="1270" b="0"/>
+                  <wp:docPr id="208660684" name="Immagine 1"/>
+                  <wp:cNvGraphicFramePr>
+                    <a:graphicFrameLocks xmlns:a="http://schemas.openxmlformats.org/drawingml/2006/main" noChangeAspect="1"/>
+                  </wp:cNvGraphicFramePr>
+                  <a:graphic xmlns:a="http://schemas.openxmlformats.org/drawingml/2006/main">
+                    <a:graphicData uri="http://schemas.openxmlformats.org/drawingml/2006/picture">
+                      <pic:pic xmlns:pic="http://schemas.openxmlformats.org/drawingml/2006/picture">
+                        <pic:nvPicPr>
+                          <pic:cNvPr id="208660684" name=""/>
+                          <pic:cNvPicPr/>
+                        </pic:nvPicPr>
+                        <pic:blipFill>
+                          <a:blip r:embed="rId12"/>
+                          <a:stretch>
+                            <a:fillRect/>
+                          </a:stretch>
+                        </pic:blipFill>
+                        <pic:spPr>
+                          <a:xfrm>
+                            <a:off x="0" y="0"/>
+                            <a:ext cx="5028522" cy="2160000"/>
+                          </a:xfrm>
+                          <a:prstGeom prst="rect">
+                            <a:avLst/>
+                          </a:prstGeom>
+                        </pic:spPr>
+                      </pic:pic>
+                    </a:graphicData>
+                  </a:graphic>
+                </wp:inline>
+              </w:drawing>
+            </w:r>
+          </w:p>
+        </w:tc>
+      </w:tr>
+      <w:tr>
+        <w:tc>
+          <w:tcPr>
+            <w:tcW w:w="4814" w:type="dxa"/>
+            <w:vAlign w:val="center"/>
+          </w:tcPr>
+          <w:p>
+            <w:pPr>
+              <w:spacing w:after="0"/>
+              <w:jc w:val="center"/>
+            </w:pPr>
+            <w:r>
+              <w:drawing>
+                <wp:inline distT="0" distB="0" distL="0" distR="0" wp14:anchorId="1A480681" wp14:editId="5C537F6C">
+                  <wp:extent cx="2235200" cy="1619710"/>
+                  <wp:effectExtent l="0" t="0" r="0" b="0"/>
+                  <wp:docPr id="1676085864" name="Immagine 1"/>
+                  <wp:cNvGraphicFramePr>
+                    <a:graphicFrameLocks xmlns:a="http://schemas.openxmlformats.org/drawingml/2006/main" noChangeAspect="1"/>
+                  </wp:cNvGraphicFramePr>
+                  <a:graphic xmlns:a="http://schemas.openxmlformats.org/drawingml/2006/main">
+                    <a:graphicData uri="http://schemas.openxmlformats.org/drawingml/2006/picture">
+                      <pic:pic xmlns:pic="http://schemas.openxmlformats.org/drawingml/2006/picture">
+                        <pic:nvPicPr>
+                          <pic:cNvPr id="1676085864" name=""/>
+                          <pic:cNvPicPr/>
+                        </pic:nvPicPr>
+                        <pic:blipFill rotWithShape="1">
+                          <a:blip r:embed="rId13"/>
+                          <a:srcRect l="2222"/>
+                          <a:stretch/>
+                        </pic:blipFill>
+                        <pic:spPr bwMode="auto">
+                          <a:xfrm>
+                            <a:off x="0" y="0"/>
+                            <a:ext cx="2235600" cy="1620000"/>
+                          </a:xfrm>
+                          <a:prstGeom prst="rect">
+                            <a:avLst/>
+                          </a:prstGeom>
+                          <a:ln>
+                            <a:noFill/>
+                          </a:ln>
+                          <a:extLst>
+                            <a:ext uri="{53640926-AAD7-44D8-BBD7-CCE9431645EC}">
+                              <a14:shadowObscured xmlns:a14="http://schemas.microsoft.com/office/drawing/2010/main"/>
+                            </a:ext>
+                          </a:extLst>
+                        </pic:spPr>
+                      </pic:pic>
+                    </a:graphicData>
+                  </a:graphic>
+                </wp:inline>
+              </w:drawing>
+            </w:r>
+          </w:p>
+        </w:tc>
+        <w:tc>
+          <w:tcPr>
+            <w:tcW w:w="4814" w:type="dxa"/>
+            <w:vAlign w:val="center"/>
+          </w:tcPr>
+          <w:p>
+            <w:pPr>
+              <w:spacing w:after="0"/>
+              <w:jc w:val="center"/>
+            </w:pPr>
+            <w:r>
+              <w:drawing>
+                <wp:inline distT="0" distB="0" distL="0" distR="0" wp14:anchorId="1FF3970C" wp14:editId="2CFAE070">
+                  <wp:extent cx="2787140" cy="1620000"/>
+                  <wp:effectExtent l="0" t="0" r="0" b="0"/>
+                  <wp:docPr id="734319056" name="Immagine 1"/>
+                  <wp:cNvGraphicFramePr>
+                    <a:graphicFrameLocks xmlns:a="http://schemas.openxmlformats.org/drawingml/2006/main" noChangeAspect="1"/>
+                  </wp:cNvGraphicFramePr>
+                  <a:graphic xmlns:a="http://schemas.openxmlformats.org/drawingml/2006/main">
+                    <a:graphicData uri="http://schemas.openxmlformats.org/drawingml/2006/picture">
+                      <pic:pic xmlns:pic="http://schemas.openxmlformats.org/drawingml/2006/picture">
+                        <pic:nvPicPr>
+                          <pic:cNvPr id="734319056" name=""/>
+                          <pic:cNvPicPr/>
+                        </pic:nvPicPr>
+                        <pic:blipFill>
+                          <a:blip r:embed="rId14"/>
+                          <a:stretch>
+                            <a:fillRect/>
+                          </a:stretch>
+                        </pic:blipFill>
+                        <pic:spPr>
+                          <a:xfrm>
+                            <a:off x="0" y="0"/>
+                            <a:ext cx="2787140" cy="1620000"/>
+                          </a:xfrm>
+                          <a:prstGeom prst="rect">
+                            <a:avLst/>
+                          </a:prstGeom>
+                        </pic:spPr>
+                      </pic:pic>
+                    </a:graphicData>
+                  </a:graphic>
+                </wp:inline>
+              </w:drawing>
+            </w:r>
+          </w:p>
+        </w:tc>
+      </w:tr>
+    </w:tbl>
+    <w:p>
+      <w:r>
+        <w:t xml:space="preserve">Siccome </w:t>
+      </w:r>
+      <w:r>
+        <w:t xml:space="preserve">il popolamento </w:t>
+      </w:r>
+      <w:r>
+        <w:t>de</w:t>
+      </w:r>
+      <w:r>
+        <w:t>l database è eseguito all’infuori dell’applicazione richiesta, per semplicità le password sono salvate in chiaro. È noto che, in un caso reale, tale pratica sarebbe assolutamente da evitare, bensì le password dovrebbero essere salvate criptate con un algoritmo di hash, applicato dall’applicazione stessa in fase di inserimento.</w:t>
+      </w:r>
+    </w:p>
+    <w:p>
+      <w:r>
+        <w:t>I codici identificativi dei docenti sono sequenze di 8 cifre decimali, quelli degli studenti sono sequenze di 6 cifre decimali, mentre quelli dei verbali sono la rappresentazione in stringa della classe Java UUID.</w:t>
+      </w:r>
+    </w:p>
     <w:p>
       <w:pPr>
         <w:pStyle w:val="Titolo3"/>
       </w:pPr>
       <w:bookmarkStart w:id="5" w:name="_Toc197538885"/>
       <w:r>
+        <w:lastRenderedPageBreak/>
         <w:t>2.2 Analisi funzionale – versione pure HTML</w:t>
       </w:r>
       <w:bookmarkEnd w:id="5"/>
@@ -6090,6 +6427,25 @@
       <w:spacing w:after="0" w:line="240" w:lineRule="auto"/>
     </w:pPr>
   </w:style>
+  <w:style w:type="table" w:styleId="Grigliatabella">
+    <w:name w:val="Table Grid"/>
+    <w:basedOn w:val="Tabellanormale"/>
+    <w:uiPriority w:val="39"/>
+    <w:rsid w:val="005D6304"/>
+    <w:pPr>
+      <w:spacing w:after="0" w:line="240" w:lineRule="auto"/>
+    </w:pPr>
+    <w:tblPr>
+      <w:tblBorders>
+        <w:top w:val="single" w:sz="4" w:space="0" w:color="auto"/>
+        <w:left w:val="single" w:sz="4" w:space="0" w:color="auto"/>
+        <w:bottom w:val="single" w:sz="4" w:space="0" w:color="auto"/>
+        <w:right w:val="single" w:sz="4" w:space="0" w:color="auto"/>
+        <w:insideH w:val="single" w:sz="4" w:space="0" w:color="auto"/>
+        <w:insideV w:val="single" w:sz="4" w:space="0" w:color="auto"/>
+      </w:tblBorders>
+    </w:tblPr>
+  </w:style>
 </w:styles>
 </file>
 

</xml_diff>

<commit_message>
modificato lo schema del database e aggiornata la documentazione
</commit_message>
<xml_diff>
--- a/Documentazione - draft.docx
+++ b/Documentazione - draft.docx
@@ -5149,10 +5149,10 @@
                 <w:noProof/>
               </w:rPr>
               <w:drawing>
-                <wp:inline distT="0" distB="0" distL="0" distR="0" wp14:anchorId="505DDBD1" wp14:editId="02C6BCDF">
-                  <wp:extent cx="2566331" cy="1620000"/>
-                  <wp:effectExtent l="0" t="0" r="5715" b="0"/>
-                  <wp:docPr id="1520927292" name="Immagine 1" descr="Immagine che contiene testo, schermata, Carattere&#10;&#10;Il contenuto generato dall'IA potrebbe non essere corretto."/>
+                <wp:inline distT="0" distB="0" distL="0" distR="0" wp14:anchorId="725611E9" wp14:editId="2BF11F83">
+                  <wp:extent cx="2308266" cy="1620000"/>
+                  <wp:effectExtent l="0" t="0" r="0" b="0"/>
+                  <wp:docPr id="676930302" name="Immagine 1"/>
                   <wp:cNvGraphicFramePr>
                     <a:graphicFrameLocks xmlns:a="http://schemas.openxmlformats.org/drawingml/2006/main" noChangeAspect="1"/>
                   </wp:cNvGraphicFramePr>
@@ -5160,7 +5160,7 @@
                     <a:graphicData uri="http://schemas.openxmlformats.org/drawingml/2006/picture">
                       <pic:pic xmlns:pic="http://schemas.openxmlformats.org/drawingml/2006/picture">
                         <pic:nvPicPr>
-                          <pic:cNvPr id="1520927292" name="Immagine 1" descr="Immagine che contiene testo, schermata, Carattere&#10;&#10;Il contenuto generato dall'IA potrebbe non essere corretto."/>
+                          <pic:cNvPr id="676930302" name=""/>
                           <pic:cNvPicPr/>
                         </pic:nvPicPr>
                         <pic:blipFill>
@@ -5172,7 +5172,7 @@
                         <pic:spPr>
                           <a:xfrm>
                             <a:off x="0" y="0"/>
-                            <a:ext cx="2566331" cy="1620000"/>
+                            <a:ext cx="2308266" cy="1620000"/>
                           </a:xfrm>
                           <a:prstGeom prst="rect">
                             <a:avLst/>
@@ -5201,10 +5201,10 @@
                 <w:noProof/>
               </w:rPr>
               <w:drawing>
-                <wp:inline distT="0" distB="0" distL="0" distR="0" wp14:anchorId="730398E2" wp14:editId="6F46C0D6">
-                  <wp:extent cx="2233380" cy="1620000"/>
-                  <wp:effectExtent l="0" t="0" r="0" b="0"/>
-                  <wp:docPr id="2056118390" name="Immagine 1"/>
+                <wp:inline distT="0" distB="0" distL="0" distR="0" wp14:anchorId="1DA46841" wp14:editId="6B9166AC">
+                  <wp:extent cx="1920796" cy="1620000"/>
+                  <wp:effectExtent l="0" t="0" r="3810" b="0"/>
+                  <wp:docPr id="134119244" name="Immagine 1"/>
                   <wp:cNvGraphicFramePr>
                     <a:graphicFrameLocks xmlns:a="http://schemas.openxmlformats.org/drawingml/2006/main" noChangeAspect="1"/>
                   </wp:cNvGraphicFramePr>
@@ -5212,7 +5212,7 @@
                     <a:graphicData uri="http://schemas.openxmlformats.org/drawingml/2006/picture">
                       <pic:pic xmlns:pic="http://schemas.openxmlformats.org/drawingml/2006/picture">
                         <pic:nvPicPr>
-                          <pic:cNvPr id="2056118390" name=""/>
+                          <pic:cNvPr id="134119244" name=""/>
                           <pic:cNvPicPr/>
                         </pic:nvPicPr>
                         <pic:blipFill>
@@ -5224,7 +5224,7 @@
                         <pic:spPr>
                           <a:xfrm>
                             <a:off x="0" y="0"/>
-                            <a:ext cx="2233380" cy="1620000"/>
+                            <a:ext cx="1920796" cy="1620000"/>
                           </a:xfrm>
                           <a:prstGeom prst="rect">
                             <a:avLst/>
@@ -5412,6 +5412,9 @@
               <w:jc w:val="center"/>
             </w:pPr>
             <w:r>
+              <w:rPr>
+                <w:noProof/>
+              </w:rPr>
               <w:drawing>
                 <wp:inline distT="0" distB="0" distL="0" distR="0" wp14:anchorId="1A480681" wp14:editId="5C537F6C">
                   <wp:extent cx="2235200" cy="1619710"/>
@@ -5468,6 +5471,9 @@
               <w:jc w:val="center"/>
             </w:pPr>
             <w:r>
+              <w:rPr>
+                <w:noProof/>
+              </w:rPr>
               <w:drawing>
                 <wp:inline distT="0" distB="0" distL="0" distR="0" wp14:anchorId="1FF3970C" wp14:editId="2CFAE070">
                   <wp:extent cx="2787140" cy="1620000"/>
@@ -5519,7 +5525,15 @@
         <w:t>de</w:t>
       </w:r>
       <w:r>
-        <w:t>l database è eseguito all’infuori dell’applicazione richiesta, per semplicità le password sono salvate in chiaro. È noto che, in un caso reale, tale pratica sarebbe assolutamente da evitare, bensì le password dovrebbero essere salvate criptate con un algoritmo di hash, applicato dall’applicazione stessa in fase di inserimento.</w:t>
+        <w:t xml:space="preserve">l database è eseguito all’infuori dell’applicazione richiesta, per semplicità le password sono salvate in chiaro. È noto che, in un caso reale, tale pratica sarebbe assolutamente da evitare, bensì le password dovrebbero essere salvate criptate con un algoritmo di </w:t>
+      </w:r>
+      <w:proofErr w:type="spellStart"/>
+      <w:r>
+        <w:t>hash</w:t>
+      </w:r>
+      <w:proofErr w:type="spellEnd"/>
+      <w:r>
+        <w:t>, applicato dall’applicazione stessa in fase di inserimento.</w:t>
       </w:r>
     </w:p>
     <w:p>

</xml_diff>

<commit_message>
documentazione modificata con analisi del testo (soloHLTM), realizzazione IFML per HTML
</commit_message>
<xml_diff>
--- a/Documentazione - draft.docx
+++ b/Documentazione - draft.docx
@@ -4723,13 +4723,51 @@
     </w:p>
     <w:p>
       <w:r>
-        <w:t>Un’applicazione permette di verbalizzare gli esiti degli esami di un appello. Il docente accede tramite login e seleziona nella HOME page un corso da una lista dei propri corsi, ordinata per nome del corso in modo alfabetico decrescente, e poi sceglie una data d’appello del corso scelto da un elenco ordinato per data decrescente. Ogni corso ha un solo docente. La selezione dell’appello porta a una pagina ISCRITTI, che mostra una tabella con tutti gli iscritti all’appello. La tabella riporta i seguenti dati: matricola, cognome e nome, email, corso di laurea, voto e stato di valutazione. Il voto può non essere ancora definito. Lo stato di valutazione dello studente rispetto all’appello può assumere i valori: non inserito, inserito, pubblicato, rifiutato e verbalizzato. Selezionando un’etichetta nell’intestazione della tabella, l’utente ordina le righe in base al valore di tale etichetta (ad esempio, selezionando “cognome” la tabella è riordinata in base al cognome). Successive selezioni della stessa etichetta invertono l’ordinamento: si parte con l’ordinamento crescente. Il valore del voto viene considerato ordinato nel modo seguente: &lt;vuoto&gt;, assente, rimandato, riprovato, 18, 19, …, 30, 30 e lode. Nella tabella della pagina ISCRITTI ad ogni riga corrisponde un bottone “MODIFICA”. Premendo il bottone compare una pagina con una form che mostra tutti i dati dello studente selezionato e un campo di input in cui è possibile scegliere il voto. L’invio della form provoca la modifica o l’inserimento del voto. Inizialmente le righe sono nello stato di valutazione “non inserito”. L’inserimento e le successive eventuali modifiche portano la riga nello stato di valutazione “inserito”. Alla tabella della pagina ISCRITTI è associato un bottone PUBBLICA che comporta la pubblicazione delle righe con lo stato di valutazione INSERITO. La pubblicazione rende il voto non più modificabile dal docente e visibile allo studente e cambia lo stato di valutazione della riga dello studente a “pubblicato”.  Lo studente accede tramite login e seleziona nella HOME page un corso tra quelli a cui è iscritto mediante una lista ordinata in modo alfabetico decrescente e poi una data d’appello del corso scelto selezionata da un elenco ordinato per data decrescente. Uno studente può essere iscritto a più appelli dello stesso corso. La selezione della data d’appello porta a una pagina ESITO che mostra il messaggio “Voto non ancora definito” se il docente non ha ancora pubblicato il risultato per quello studente in quell’appello. Altrimenti, la pagina mostra i dati dello studente, del corso, dell’appello e il voto assegnato. Se il voto è tra 18 e 30 e lode compare un bottone RIFIUTA. Premendo tale bottone la pagina mostra gli stessi dati con la dizione aggiunta “Il voto è stato rifiutato” e senza il bottone RIFIUTA. Il rifiuto del voto cambia lo stato di valutazione a “rifiutato” della riga dello studente per quell’appello</w:t>
+        <w:t xml:space="preserve">Un’applicazione permette di verbalizzare gli esiti degli esami di un appello. Il docente accede tramite login e seleziona nella HOME page un corso da una lista dei propri corsi, ordinata per nome del corso in modo alfabetico decrescente, e poi sceglie una data d’appello del corso scelto da un elenco ordinato per data decrescente. Ogni corso ha un solo docente. La selezione dell’appello porta a una pagina ISCRITTI, che mostra una tabella con tutti gli iscritti all’appello. La tabella riporta i seguenti dati: matricola, cognome e nome, </w:t>
+      </w:r>
+      <w:proofErr w:type="gramStart"/>
+      <w:r>
+        <w:t>email</w:t>
+      </w:r>
+      <w:proofErr w:type="gramEnd"/>
+      <w:r>
+        <w:t xml:space="preserve">, corso di laurea, voto e stato di valutazione. Il voto può non essere ancora definito. Lo stato di valutazione dello studente rispetto all’appello può assumere i valori: non inserito, inserito, pubblicato, rifiutato e verbalizzato. Selezionando un’etichetta nell’intestazione della tabella, l’utente ordina le righe in base al valore di tale etichetta (ad esempio, selezionando “cognome” la tabella è riordinata in base al cognome). Successive selezioni della stessa etichetta invertono l’ordinamento: si parte con l’ordinamento crescente. Il valore del voto viene considerato ordinato nel modo seguente: &lt;vuoto&gt;, assente, rimandato, riprovato, 18, 19, …, 30, 30 e lode. Nella tabella della pagina ISCRITTI ad ogni riga corrisponde un bottone “MODIFICA”. Premendo il bottone compare una pagina con una form che mostra tutti i dati dello studente selezionato e un campo di input in cui è possibile scegliere il voto. L’invio della form provoca la modifica o l’inserimento del voto. Inizialmente le righe sono nello stato di valutazione “non inserito”. L’inserimento e le successive eventuali modifiche portano la riga nello stato di valutazione “inserito”. Alla tabella della pagina ISCRITTI è associato un bottone PUBBLICA che comporta la pubblicazione delle righe con lo stato di valutazione INSERITO. La pubblicazione rende il voto non più modificabile dal docente e visibile allo studente e cambia lo stato di valutazione della riga dello studente </w:t>
+      </w:r>
+      <w:proofErr w:type="gramStart"/>
+      <w:r>
+        <w:t>a</w:t>
+      </w:r>
+      <w:proofErr w:type="gramEnd"/>
+      <w:r>
+        <w:t xml:space="preserve"> “pubblicato”.  Lo studente accede tramite login e seleziona nella HOME page un corso tra quelli a cui è iscritto mediante una lista ordinata in modo alfabetico decrescente e poi una data d’appello del corso scelto selezionata da un elenco ordinato per data decrescente. Uno studente può essere iscritto a più appelli dello stesso corso. </w:t>
+      </w:r>
+      <w:r>
+        <w:t xml:space="preserve">[Aggiunta da chiarimento chiesto al docente: la lista mostra tutti gli appelli disponibili per quel corso, se lo studente è iscritto all’appello è possibile visualizzare i dati come specificato in seguito, se non è iscritto, la selezione della data d’appello porta alla pagina ESITO che mostra il messaggio “Studente non iscritto all’appello”]. </w:t>
+      </w:r>
+      <w:r>
+        <w:t xml:space="preserve">La selezione della data d’appello porta a una pagina ESITO che mostra il messaggio “Voto non ancora definito” se il docente non ha ancora pubblicato il risultato per quello studente in quell’appello. Altrimenti, la pagina mostra i dati dello studente, del corso, dell’appello e il voto assegnato. Se il voto è tra 18 e 30 e lode compare un bottone RIFIUTA. Premendo tale bottone la pagina mostra gli stessi dati con la dizione aggiunta “Il voto è stato rifiutato” e senza il bottone RIFIUTA. Il rifiuto del voto cambia lo stato di valutazione </w:t>
+      </w:r>
+      <w:proofErr w:type="gramStart"/>
+      <w:r>
+        <w:t>a</w:t>
+      </w:r>
+      <w:proofErr w:type="gramEnd"/>
+      <w:r>
+        <w:t xml:space="preserve"> “rifiutato” della riga dello studente per quell’appello</w:t>
       </w:r>
       <w:r>
         <w:t xml:space="preserve"> </w:t>
       </w:r>
       <w:r>
-        <w:t>nella pagina ISCRITTI del docente. Nella pagina ISCRITTI del docente la tabella degli iscritti è associata anche a un bottone VERBALIZZA. La pressione del bottone provoca il cambio di stato a “verbalizzato” per le righe nello stato “pubblicato” o "rifiutato" e comporta anche la creazione di un verbale e la disabilitazione della possibilità di rifiutare il voto.  Il rifiuto implica la verbalizzazione di “rimandato” come voto. Un verbale ha un codice generato dal sistema, una data e ora di creazione ed è associato all’appello del corso a cui si riferisce e agli studenti (con nome, cognome, matricola e voto) che passano allo stato “verbalizzato”. A seguito della pressione del bottone VERBALIZZA compare una pagina VERBALE che mostra i dati completi del verbale creato. Il docente dispone anche di una pagina VERBALI, in cui sono elencati tutti i verbali da lui creati, ordinati on modo alfabetico crescente per nome del corso e poi per data crescente di appello di ogni corso.</w:t>
+        <w:t xml:space="preserve">nella pagina ISCRITTI del docente. Nella pagina ISCRITTI del docente la tabella degli iscritti è associata anche a un bottone VERBALIZZA. La pressione del bottone provoca il cambio di stato </w:t>
+      </w:r>
+      <w:proofErr w:type="gramStart"/>
+      <w:r>
+        <w:t>a</w:t>
+      </w:r>
+      <w:proofErr w:type="gramEnd"/>
+      <w:r>
+        <w:t xml:space="preserve"> “verbalizzato” per le righe nello stato “pubblicato” o "rifiutato" e comporta anche la creazione di un verbale e la disabilitazione della possibilità di rifiutare il voto.  Il rifiuto implica la verbalizzazione di “rimandato” come voto. Un verbale ha un codice generato dal sistema, una data e ora di creazione ed è associato all’appello del corso a cui si riferisce e agli studenti (con nome, cognome, matricola e voto) che passano allo stato “verbalizzato”. A seguito della pressione del bottone VERBALIZZA compare una pagina VERBALE che mostra i dati completi del verbale creato. Il docente dispone anche di una pagina VERBALI, in cui sono elencati tutti i verbali da lui creati, ordinati on modo alfabetico crescente per nome del corso e poi per data crescente di appello di ogni corso.</w:t>
       </w:r>
     </w:p>
     <w:p>
@@ -4763,6 +4801,7 @@
         </w:numPr>
       </w:pPr>
       <w:r>
+        <w:lastRenderedPageBreak/>
         <w:t>Ogni interazione dell’utente è gestita senza ricaricare completamente la pagina, ma produce l’invocazione asincrona del server e l’eventuale modifica del contenuto da aggiornare a seguito dell’evento.</w:t>
       </w:r>
     </w:p>
@@ -4787,7 +4826,6 @@
         </w:numPr>
       </w:pPr>
       <w:r>
-        <w:lastRenderedPageBreak/>
         <w:t>La funzione di rifiuto del voto da parte dello studente è realizzata mediante trascinamento del testo corrispondente all’esito (dati dello studente, del corso, dell’appello e voto assegnato) sopra un’icona che rappresenta il cestino. Al rilascio compare un messaggio popup che chiede di confermare l’operazione di rifiuto, con due bottoni (CANCELLA, CONFERMA). Il primo ripristina la situazione precedente al trascinamento, il secondo effettua l’operazione di rifiuto.</w:t>
       </w:r>
     </w:p>
@@ -4847,7 +4885,15 @@
           <w:rFonts w:cstheme="minorHAnsi"/>
           <w:color w:val="FF0000"/>
         </w:rPr>
-        <w:t xml:space="preserve"> Entità  </w:t>
+        <w:t xml:space="preserve"> </w:t>
+      </w:r>
+      <w:proofErr w:type="gramStart"/>
+      <w:r>
+        <w:rPr>
+          <w:rFonts w:cstheme="minorHAnsi"/>
+          <w:color w:val="FF0000"/>
+        </w:rPr>
+        <w:t xml:space="preserve">Entità  </w:t>
       </w:r>
       <w:r>
         <w:rPr>
@@ -4856,12 +4902,21 @@
         </w:rPr>
         <w:t>●</w:t>
       </w:r>
+      <w:proofErr w:type="gramEnd"/>
       <w:r>
         <w:rPr>
           <w:rFonts w:cstheme="minorHAnsi"/>
           <w:color w:val="0070C0"/>
         </w:rPr>
-        <w:t xml:space="preserve"> Attributo  </w:t>
+        <w:t xml:space="preserve"> </w:t>
+      </w:r>
+      <w:proofErr w:type="gramStart"/>
+      <w:r>
+        <w:rPr>
+          <w:rFonts w:cstheme="minorHAnsi"/>
+          <w:color w:val="0070C0"/>
+        </w:rPr>
+        <w:t xml:space="preserve">Attributo  </w:t>
       </w:r>
       <w:r>
         <w:rPr>
@@ -4870,6 +4925,7 @@
         </w:rPr>
         <w:t>●</w:t>
       </w:r>
+      <w:proofErr w:type="gramEnd"/>
       <w:r>
         <w:rPr>
           <w:rFonts w:cstheme="minorHAnsi"/>
@@ -4940,7 +4996,21 @@
         <w:rPr>
           <w:color w:val="0070C0"/>
         </w:rPr>
-        <w:t>matricola, cognome e nome, email, corso di laurea, voto e stato di valutazione</w:t>
+        <w:t xml:space="preserve">matricola, cognome e nome, </w:t>
+      </w:r>
+      <w:proofErr w:type="gramStart"/>
+      <w:r>
+        <w:rPr>
+          <w:color w:val="0070C0"/>
+        </w:rPr>
+        <w:t>email</w:t>
+      </w:r>
+      <w:proofErr w:type="gramEnd"/>
+      <w:r>
+        <w:rPr>
+          <w:color w:val="0070C0"/>
+        </w:rPr>
+        <w:t>, corso di laurea, voto e stato di valutazione</w:t>
       </w:r>
       <w:r>
         <w:t xml:space="preserve">. Il voto può non essere ancora definito. Lo stato di valutazione dello studente rispetto all’appello può assumere i valori: non inserito, inserito, pubblicato, rifiutato e verbalizzato. […] Lo </w:t>
@@ -5018,7 +5088,7 @@
         <w:t xml:space="preserve">e agli studenti </w:t>
       </w:r>
       <w:r>
-        <w:t>(con nome, cognome, matricola e voto) che passano allo stato  “verbalizzato”.</w:t>
+        <w:t>(con nome, cognome, matricola e voto) che passano allo stato “verbalizzato”.</w:t>
       </w:r>
       <w:r>
         <w:t xml:space="preserve"> […]</w:t>
@@ -5041,9 +5111,9 @@
           <w:noProof/>
         </w:rPr>
         <w:drawing>
-          <wp:inline distT="0" distB="0" distL="0" distR="0" wp14:anchorId="70B73E02" wp14:editId="2DC21240">
-            <wp:extent cx="5283200" cy="2520516"/>
-            <wp:effectExtent l="19050" t="19050" r="12700" b="13335"/>
+          <wp:inline distT="0" distB="0" distL="0" distR="0" wp14:anchorId="70B73E02" wp14:editId="10BF6F5D">
+            <wp:extent cx="4143832" cy="1759956"/>
+            <wp:effectExtent l="19050" t="19050" r="9525" b="12065"/>
             <wp:docPr id="1582888399" name="Immagine 31"/>
             <wp:cNvGraphicFramePr>
               <a:graphicFrameLocks xmlns:a="http://schemas.openxmlformats.org/drawingml/2006/main" noChangeAspect="1"/>
@@ -5058,31 +5128,50 @@
                     </pic:cNvPicPr>
                   </pic:nvPicPr>
                   <pic:blipFill rotWithShape="1">
-                    <a:blip r:embed="rId7">
+                    <a:blip r:embed="rId7" cstate="print">
                       <a:extLst>
                         <a:ext uri="{28A0092B-C50C-407E-A947-70E740481C1C}">
                           <a14:useLocalDpi xmlns:a14="http://schemas.microsoft.com/office/drawing/2010/main" val="0"/>
                         </a:ext>
                       </a:extLst>
                     </a:blip>
-                    <a:srcRect l="-5192" t="-12136" r="-5816" b="-11651"/>
+                    <a:srcRect l="-5192" t="-5991" r="-5816" b="-4210"/>
                     <a:stretch/>
                   </pic:blipFill>
                   <pic:spPr bwMode="auto">
                     <a:xfrm>
                       <a:off x="0" y="0"/>
-                      <a:ext cx="5290853" cy="2524167"/>
+                      <a:ext cx="4224547" cy="1794237"/>
                     </a:xfrm>
                     <a:prstGeom prst="rect">
                       <a:avLst/>
                     </a:prstGeom>
                     <a:noFill/>
-                    <a:ln>
+                    <a:ln w="9525" cap="flat" cmpd="sng" algn="ctr">
                       <a:solidFill>
-                        <a:schemeClr val="accent1">
+                        <a:srgbClr val="DDDDDD">
                           <a:lumMod val="25000"/>
-                        </a:schemeClr>
+                        </a:srgbClr>
                       </a:solidFill>
+                      <a:prstDash val="solid"/>
+                      <a:round/>
+                      <a:headEnd type="none" w="med" len="med"/>
+                      <a:tailEnd type="none" w="med" len="med"/>
+                      <a:extLst>
+                        <a:ext uri="{C807C97D-BFC1-408E-A445-0C87EB9F89A2}">
+                          <ask:lineSketchStyleProps xmlns:ask="http://schemas.microsoft.com/office/drawing/2018/sketchyshapes" sd="0">
+                            <a:custGeom>
+                              <a:avLst/>
+                              <a:gdLst/>
+                              <a:ahLst/>
+                              <a:cxnLst/>
+                              <a:rect l="0" t="0" r="0" b="0"/>
+                              <a:pathLst/>
+                            </a:custGeom>
+                            <ask:type/>
+                          </ask:lineSketchStyleProps>
+                        </a:ext>
+                      </a:extLst>
                     </a:ln>
                     <a:extLst>
                       <a:ext uri="{53640926-AAD7-44D8-BBD7-CCE9431645EC}">
@@ -5552,16 +5641,822 @@
       </w:r>
       <w:bookmarkEnd w:id="5"/>
     </w:p>
-    <w:p/>
+    <w:p>
+      <w:pPr>
+        <w:pStyle w:val="Sottoargomento"/>
+      </w:pPr>
+      <w:r>
+        <w:t>Analisi del testo della specifica</w:t>
+      </w:r>
+    </w:p>
+    <w:p>
+      <w:pPr>
+        <w:rPr>
+          <w:color w:val="002060"/>
+        </w:rPr>
+      </w:pPr>
+      <w:r>
+        <w:t xml:space="preserve">Legenda: </w:t>
+      </w:r>
+      <w:r>
+        <w:rPr>
+          <w:rFonts w:cstheme="minorHAnsi"/>
+          <w:color w:val="FF0000"/>
+        </w:rPr>
+        <w:t>●</w:t>
+      </w:r>
+      <w:r>
+        <w:rPr>
+          <w:rFonts w:cstheme="minorHAnsi"/>
+          <w:color w:val="FF0000"/>
+        </w:rPr>
+        <w:t xml:space="preserve"> </w:t>
+      </w:r>
+      <w:proofErr w:type="gramStart"/>
+      <w:r>
+        <w:rPr>
+          <w:rFonts w:cstheme="minorHAnsi"/>
+          <w:color w:val="FF0000"/>
+        </w:rPr>
+        <w:t xml:space="preserve">Pagine  </w:t>
+      </w:r>
+      <w:r>
+        <w:rPr>
+          <w:rFonts w:cstheme="minorHAnsi"/>
+          <w:color w:val="0070C0"/>
+        </w:rPr>
+        <w:t>●</w:t>
+      </w:r>
+      <w:proofErr w:type="gramEnd"/>
+      <w:r>
+        <w:rPr>
+          <w:rFonts w:cstheme="minorHAnsi"/>
+          <w:color w:val="0070C0"/>
+        </w:rPr>
+        <w:t xml:space="preserve"> </w:t>
+      </w:r>
+      <w:proofErr w:type="gramStart"/>
+      <w:r>
+        <w:rPr>
+          <w:rFonts w:cstheme="minorHAnsi"/>
+          <w:color w:val="0070C0"/>
+        </w:rPr>
+        <w:t xml:space="preserve">Eventi  </w:t>
+      </w:r>
+      <w:r>
+        <w:rPr>
+          <w:rFonts w:cstheme="minorHAnsi"/>
+          <w:color w:val="00B050"/>
+        </w:rPr>
+        <w:t>●</w:t>
+      </w:r>
+      <w:proofErr w:type="gramEnd"/>
+      <w:r>
+        <w:rPr>
+          <w:rFonts w:cstheme="minorHAnsi"/>
+          <w:color w:val="00B050"/>
+        </w:rPr>
+        <w:t xml:space="preserve"> </w:t>
+      </w:r>
+      <w:proofErr w:type="spellStart"/>
+      <w:r>
+        <w:rPr>
+          <w:rFonts w:cstheme="minorHAnsi"/>
+          <w:color w:val="00B050"/>
+        </w:rPr>
+        <w:t>View</w:t>
+      </w:r>
+      <w:proofErr w:type="spellEnd"/>
+      <w:r>
+        <w:rPr>
+          <w:rFonts w:cstheme="minorHAnsi"/>
+          <w:color w:val="00B050"/>
+        </w:rPr>
+        <w:t xml:space="preserve"> </w:t>
+      </w:r>
+      <w:proofErr w:type="spellStart"/>
+      <w:proofErr w:type="gramStart"/>
+      <w:r>
+        <w:rPr>
+          <w:rFonts w:cstheme="minorHAnsi"/>
+          <w:color w:val="00B050"/>
+        </w:rPr>
+        <w:t>components</w:t>
+      </w:r>
+      <w:proofErr w:type="spellEnd"/>
+      <w:r>
+        <w:rPr>
+          <w:rFonts w:cstheme="minorHAnsi"/>
+          <w:color w:val="FF0000"/>
+        </w:rPr>
+        <w:t xml:space="preserve">  </w:t>
+      </w:r>
+      <w:r>
+        <w:rPr>
+          <w:rFonts w:cstheme="minorHAnsi"/>
+          <w:color w:val="9D6705"/>
+        </w:rPr>
+        <w:t>●</w:t>
+      </w:r>
+      <w:proofErr w:type="gramEnd"/>
+      <w:r>
+        <w:rPr>
+          <w:rFonts w:cstheme="minorHAnsi"/>
+          <w:color w:val="9D6705"/>
+        </w:rPr>
+        <w:t xml:space="preserve"> Azioni</w:t>
+      </w:r>
+    </w:p>
+    <w:p>
+      <w:r>
+        <w:t xml:space="preserve">Un’applicazione permette di verbalizzare gli esiti degli esami di un appello. Il docente </w:t>
+      </w:r>
+      <w:r>
+        <w:rPr>
+          <w:color w:val="0070C0"/>
+        </w:rPr>
+        <w:t xml:space="preserve">accede </w:t>
+      </w:r>
+      <w:r>
+        <w:t xml:space="preserve">tramite </w:t>
+      </w:r>
+      <w:r>
+        <w:rPr>
+          <w:color w:val="9D6705"/>
+        </w:rPr>
+        <w:t xml:space="preserve">login </w:t>
+      </w:r>
+      <w:r>
+        <w:t xml:space="preserve">e </w:t>
+      </w:r>
+      <w:r>
+        <w:rPr>
+          <w:color w:val="0070C0"/>
+        </w:rPr>
+        <w:t xml:space="preserve">seleziona </w:t>
+      </w:r>
+      <w:r>
+        <w:t xml:space="preserve">nella </w:t>
+      </w:r>
+      <w:r>
+        <w:rPr>
+          <w:color w:val="FF0000"/>
+        </w:rPr>
+        <w:t xml:space="preserve">HOME </w:t>
+      </w:r>
+      <w:r>
+        <w:t xml:space="preserve">page </w:t>
+      </w:r>
+      <w:r>
+        <w:rPr>
+          <w:color w:val="0070C0"/>
+        </w:rPr>
+        <w:t xml:space="preserve">un corso </w:t>
+      </w:r>
+      <w:r>
+        <w:t xml:space="preserve">da una </w:t>
+      </w:r>
+      <w:r>
+        <w:rPr>
+          <w:color w:val="00B050"/>
+        </w:rPr>
+        <w:t>lista dei propri corsi</w:t>
+      </w:r>
+      <w:r>
+        <w:t xml:space="preserve">, ordinata per nome del corso in modo alfabetico decrescente, e poi </w:t>
+      </w:r>
+      <w:r>
+        <w:rPr>
+          <w:color w:val="0070C0"/>
+        </w:rPr>
+        <w:t xml:space="preserve">sceglie una data </w:t>
+      </w:r>
+      <w:r>
+        <w:rPr>
+          <w:color w:val="00B050"/>
+        </w:rPr>
+        <w:t xml:space="preserve">d’appello del corso scelto da un elenco ordinato </w:t>
+      </w:r>
+      <w:r>
+        <w:t xml:space="preserve">per data decrescente. Ogni corso ha un solo docente. La </w:t>
+      </w:r>
+      <w:r>
+        <w:rPr>
+          <w:color w:val="0070C0"/>
+        </w:rPr>
+        <w:t xml:space="preserve">selezione dell’appello </w:t>
+      </w:r>
+      <w:r>
+        <w:t xml:space="preserve">porta a una pagina </w:t>
+      </w:r>
+      <w:r>
+        <w:rPr>
+          <w:color w:val="FF0000"/>
+        </w:rPr>
+        <w:t>ISCRITTI</w:t>
+      </w:r>
+      <w:r>
+        <w:t xml:space="preserve">, che mostra una </w:t>
+      </w:r>
+      <w:r>
+        <w:rPr>
+          <w:color w:val="00B050"/>
+        </w:rPr>
+        <w:t>tabella con tutti gli iscritti all’appello</w:t>
+      </w:r>
+      <w:r>
+        <w:t xml:space="preserve">. La tabella riporta i seguenti dati: matricola, cognome e nome, </w:t>
+      </w:r>
+      <w:proofErr w:type="gramStart"/>
+      <w:r>
+        <w:t>email</w:t>
+      </w:r>
+      <w:proofErr w:type="gramEnd"/>
+      <w:r>
+        <w:t xml:space="preserve">, corso di laurea, voto e stato di valutazione. Il voto può non essere ancora definito. Lo stato di valutazione dello studente rispetto all’appello può assumere i valori: non inserito, inserito, pubblicato, rifiutato e verbalizzato. </w:t>
+      </w:r>
+      <w:r>
+        <w:rPr>
+          <w:color w:val="0070C0"/>
+        </w:rPr>
+        <w:t xml:space="preserve">Selezionando un’etichetta </w:t>
+      </w:r>
+      <w:r>
+        <w:t xml:space="preserve">nell’intestazione della tabella, </w:t>
+      </w:r>
+      <w:r>
+        <w:rPr>
+          <w:color w:val="9D6705"/>
+        </w:rPr>
+        <w:t xml:space="preserve">l’utente ordina le righe </w:t>
+      </w:r>
+      <w:r>
+        <w:t xml:space="preserve">in base al valore di tale etichetta (ad esempio, selezionando “cognome” la tabella è riordinata in base al cognome). </w:t>
+      </w:r>
+      <w:r>
+        <w:rPr>
+          <w:color w:val="0070C0"/>
+        </w:rPr>
+        <w:t>Successive selezioni della stessa etichetta invertono l’ordinamento</w:t>
+      </w:r>
+      <w:r>
+        <w:t xml:space="preserve">: si parte con l’ordinamento crescente. Il valore del voto viene considerato ordinato nel modo seguente: &lt;vuoto&gt;, assente, rimandato, riprovato, 18, 19, …, 30, 30 e lode. Nella tabella della pagina ISCRITTI ad ogni riga corrisponde un </w:t>
+      </w:r>
+      <w:r>
+        <w:rPr>
+          <w:color w:val="00B050"/>
+        </w:rPr>
+        <w:t xml:space="preserve">bottone “MODIFICA”. </w:t>
+      </w:r>
+      <w:r>
+        <w:rPr>
+          <w:color w:val="0070C0"/>
+        </w:rPr>
+        <w:t>Premendo il bottone</w:t>
+      </w:r>
+      <w:r>
+        <w:t xml:space="preserve"> compare una </w:t>
+      </w:r>
+      <w:r>
+        <w:rPr>
+          <w:color w:val="FF0000"/>
+        </w:rPr>
+        <w:t xml:space="preserve">pagina con una </w:t>
+      </w:r>
+      <w:r>
+        <w:rPr>
+          <w:color w:val="00B050"/>
+        </w:rPr>
+        <w:t xml:space="preserve">form </w:t>
+      </w:r>
+      <w:r>
+        <w:t xml:space="preserve">che mostra tutti i dati dello studente selezionato e un campo di input in cui è possibile scegliere il voto. </w:t>
+      </w:r>
+      <w:r>
+        <w:rPr>
+          <w:color w:val="0070C0"/>
+        </w:rPr>
+        <w:t xml:space="preserve">L’invio della form </w:t>
+      </w:r>
+      <w:r>
+        <w:rPr>
+          <w:color w:val="000000" w:themeColor="text2"/>
+        </w:rPr>
+        <w:t>provoca</w:t>
+      </w:r>
+      <w:r>
+        <w:t xml:space="preserve"> la </w:t>
+      </w:r>
+      <w:r>
+        <w:rPr>
+          <w:color w:val="9D6705"/>
+        </w:rPr>
+        <w:t>modifica o l’inserimento del voto</w:t>
+      </w:r>
+      <w:r>
+        <w:t xml:space="preserve">. Inizialmente le righe sono nello stato di valutazione “non inserito”. L’inserimento e le successive eventuali modifiche portano la riga nello stato di valutazione “inserito”. Alla tabella della pagina ISCRITTI è associato un </w:t>
+      </w:r>
+      <w:r>
+        <w:rPr>
+          <w:color w:val="00B050"/>
+        </w:rPr>
+        <w:t xml:space="preserve">bottone PUBBLICA </w:t>
+      </w:r>
+      <w:r>
+        <w:t xml:space="preserve">che comporta la </w:t>
+      </w:r>
+      <w:r>
+        <w:rPr>
+          <w:color w:val="9D6705"/>
+        </w:rPr>
+        <w:t>pubblicazione delle righe con lo stato di valutazione INSERITO</w:t>
+      </w:r>
+      <w:r>
+        <w:t xml:space="preserve">. La pubblicazione rende il voto non più modificabile dal docente e visibile allo studente e cambia lo stato di valutazione della riga dello studente </w:t>
+      </w:r>
+      <w:proofErr w:type="gramStart"/>
+      <w:r>
+        <w:t>a</w:t>
+      </w:r>
+      <w:proofErr w:type="gramEnd"/>
+      <w:r>
+        <w:t xml:space="preserve"> “pubblicato”.  Lo studente </w:t>
+      </w:r>
+      <w:r>
+        <w:rPr>
+          <w:color w:val="0070C0"/>
+        </w:rPr>
+        <w:t xml:space="preserve">accede </w:t>
+      </w:r>
+      <w:r>
+        <w:t xml:space="preserve">tramite </w:t>
+      </w:r>
+      <w:r>
+        <w:t xml:space="preserve">login </w:t>
+      </w:r>
+      <w:r>
+        <w:t xml:space="preserve">e </w:t>
+      </w:r>
+      <w:r>
+        <w:rPr>
+          <w:color w:val="0070C0"/>
+        </w:rPr>
+        <w:t xml:space="preserve">seleziona </w:t>
+      </w:r>
+      <w:r>
+        <w:t xml:space="preserve">nella HOME page </w:t>
+      </w:r>
+      <w:r>
+        <w:rPr>
+          <w:color w:val="0070C0"/>
+        </w:rPr>
+        <w:t xml:space="preserve">un corso tra quelli a cui è iscritto </w:t>
+      </w:r>
+      <w:r>
+        <w:t xml:space="preserve">mediante una </w:t>
+      </w:r>
+      <w:r>
+        <w:rPr>
+          <w:color w:val="00B050"/>
+        </w:rPr>
+        <w:t>lista ordinata in modo alfabetico</w:t>
+      </w:r>
+      <w:r>
+        <w:t xml:space="preserve"> decrescente </w:t>
+      </w:r>
+      <w:r>
+        <w:rPr>
+          <w:color w:val="0070C0"/>
+        </w:rPr>
+        <w:t xml:space="preserve">e poi una data d’appello </w:t>
+      </w:r>
+      <w:r>
+        <w:t xml:space="preserve">del corso scelto selezionata da un </w:t>
+      </w:r>
+      <w:r>
+        <w:rPr>
+          <w:color w:val="00B050"/>
+        </w:rPr>
+        <w:t>elenco ordinato per data decrescente</w:t>
+      </w:r>
+      <w:r>
+        <w:t>. Uno studente può essere iscritto a più appelli dello stesso corso.</w:t>
+      </w:r>
+      <w:r>
+        <w:t xml:space="preserve"> [Aggiunta da chiarimento chiesto al docente: la lista mostra tutti gli appelli disponibili per quel corso, se lo studente è iscritto all’appello è possibile visualizzare i dati come specificato in seguito, se non è iscritto, la selezione della data d’appello porta alla pagina ESITO che mostra il messaggio “Studente non iscritto all’appello”]</w:t>
+      </w:r>
+      <w:r>
+        <w:t xml:space="preserve"> La </w:t>
+      </w:r>
+      <w:r>
+        <w:rPr>
+          <w:color w:val="0070C0"/>
+        </w:rPr>
+        <w:t xml:space="preserve">selezione della data d’appello </w:t>
+      </w:r>
+      <w:r>
+        <w:t xml:space="preserve">porta a una </w:t>
+      </w:r>
+      <w:r>
+        <w:rPr>
+          <w:color w:val="FF0000"/>
+        </w:rPr>
+        <w:t xml:space="preserve">pagina ESITO </w:t>
+      </w:r>
+      <w:r>
+        <w:t xml:space="preserve">che mostra il </w:t>
+      </w:r>
+      <w:r>
+        <w:rPr>
+          <w:color w:val="00B050"/>
+        </w:rPr>
+        <w:t xml:space="preserve">messaggio “Voto non ancora definito” </w:t>
+      </w:r>
+      <w:r>
+        <w:t xml:space="preserve">se il docente non ha ancora pubblicato il risultato per quello studente in quell’appello. Altrimenti, la pagina </w:t>
+      </w:r>
+      <w:r>
+        <w:rPr>
+          <w:color w:val="00B050"/>
+        </w:rPr>
+        <w:t>mostra i dati dello studente, del corso, dell’appello e il voto assegnato</w:t>
+      </w:r>
+      <w:r>
+        <w:t xml:space="preserve">. Se il voto è tra 18 e 30 e lode compare un </w:t>
+      </w:r>
+      <w:r>
+        <w:rPr>
+          <w:color w:val="00B050"/>
+        </w:rPr>
+        <w:t>bottone RIFIUTA</w:t>
+      </w:r>
+      <w:r>
+        <w:t xml:space="preserve">. </w:t>
+      </w:r>
+      <w:r>
+        <w:rPr>
+          <w:color w:val="0070C0"/>
+        </w:rPr>
+        <w:t>Premendo tale bottone</w:t>
+      </w:r>
+      <w:r>
+        <w:t xml:space="preserve"> la pagina mostra gli stessi dati con la </w:t>
+      </w:r>
+      <w:r>
+        <w:rPr>
+          <w:color w:val="00B050"/>
+        </w:rPr>
+        <w:t>dizione aggiunta “Il voto è stato rifiutato”</w:t>
+      </w:r>
+      <w:r>
+        <w:t xml:space="preserve"> e senza il bottone RIFIUTA. Il </w:t>
+      </w:r>
+      <w:r>
+        <w:rPr>
+          <w:color w:val="9D6705"/>
+        </w:rPr>
+        <w:t>rifiuto del voto</w:t>
+      </w:r>
+      <w:r>
+        <w:t xml:space="preserve"> cambia lo stato di valutazione </w:t>
+      </w:r>
+      <w:proofErr w:type="gramStart"/>
+      <w:r>
+        <w:t>a</w:t>
+      </w:r>
+      <w:proofErr w:type="gramEnd"/>
+      <w:r>
+        <w:t xml:space="preserve"> “rifiutato” della riga dello studente per quell’appello nella pagina ISCRITTI del docente. Nella pagina ISCRITTI del docente la tabella degli iscritti è associata anche a un </w:t>
+      </w:r>
+      <w:r>
+        <w:rPr>
+          <w:color w:val="00B050"/>
+        </w:rPr>
+        <w:t>bottone VERBALIZZA</w:t>
+      </w:r>
+      <w:r>
+        <w:t xml:space="preserve">. La </w:t>
+      </w:r>
+      <w:r>
+        <w:rPr>
+          <w:color w:val="0070C0"/>
+        </w:rPr>
+        <w:t>pressione del bottone</w:t>
+      </w:r>
+      <w:r>
+        <w:t xml:space="preserve"> provoca il cambio di stato </w:t>
+      </w:r>
+      <w:proofErr w:type="gramStart"/>
+      <w:r>
+        <w:t>a</w:t>
+      </w:r>
+      <w:proofErr w:type="gramEnd"/>
+      <w:r>
+        <w:t xml:space="preserve"> “verbalizzato” per le righe nello stato “pubblicato” o "rifiutato" e comporta anche la </w:t>
+      </w:r>
+      <w:r>
+        <w:rPr>
+          <w:color w:val="9D6705"/>
+        </w:rPr>
+        <w:t xml:space="preserve">creazione di un verbale </w:t>
+      </w:r>
+      <w:r>
+        <w:t xml:space="preserve">e la </w:t>
+      </w:r>
+      <w:r>
+        <w:rPr>
+          <w:color w:val="9D6705"/>
+        </w:rPr>
+        <w:t>disabilitazione della possibilità di rifiutare il voto</w:t>
+      </w:r>
+      <w:r>
+        <w:t xml:space="preserve">.  Il rifiuto implica la verbalizzazione di “rimandato” come voto. Un verbale ha un codice generato dal sistema, una data e ora di creazione ed è associato all’appello del corso a cui si riferisce e agli studenti (con nome, cognome, matricola e voto) che passano allo stato “verbalizzato”. </w:t>
+      </w:r>
+      <w:r>
+        <w:rPr>
+          <w:color w:val="0070C0"/>
+        </w:rPr>
+        <w:t xml:space="preserve">A seguito della pressione del bottone VERBALIZZA </w:t>
+      </w:r>
+      <w:r>
+        <w:t xml:space="preserve">compare una </w:t>
+      </w:r>
+      <w:r>
+        <w:rPr>
+          <w:color w:val="FF0000"/>
+        </w:rPr>
+        <w:t>pagina VERBALE</w:t>
+      </w:r>
+      <w:r>
+        <w:t xml:space="preserve"> che mostra i dati completi del verbale creato. Il docente dispone anche di una </w:t>
+      </w:r>
+      <w:r>
+        <w:rPr>
+          <w:color w:val="FF0000"/>
+        </w:rPr>
+        <w:t>pagina VERBALI</w:t>
+      </w:r>
+      <w:r>
+        <w:t xml:space="preserve">, in cui </w:t>
+      </w:r>
+      <w:r>
+        <w:rPr>
+          <w:color w:val="00B050"/>
+        </w:rPr>
+        <w:t>sono elencati tutti i verbali da lui creati</w:t>
+      </w:r>
+      <w:r>
+        <w:t xml:space="preserve">, ordinati </w:t>
+      </w:r>
+      <w:r>
+        <w:t>i</w:t>
+      </w:r>
+      <w:r>
+        <w:t>n modo alfabetico crescente per nome del corso e poi per data crescente di appello di ogni corso.</w:t>
+      </w:r>
+    </w:p>
+    <w:p>
+      <w:pPr>
+        <w:pStyle w:val="Sottoargomento"/>
+      </w:pPr>
+      <w:r>
+        <w:t>Completamento della specifica</w:t>
+      </w:r>
+    </w:p>
+    <w:p>
+      <w:pPr>
+        <w:pStyle w:val="Paragrafoelenco"/>
+        <w:numPr>
+          <w:ilvl w:val="0"/>
+          <w:numId w:val="2"/>
+        </w:numPr>
+      </w:pPr>
+      <w:r>
+        <w:t xml:space="preserve">Il login è effettuato in un’unica </w:t>
+      </w:r>
+      <w:r>
+        <w:rPr>
+          <w:color w:val="FF0000"/>
+        </w:rPr>
+        <w:t xml:space="preserve">pagina </w:t>
+      </w:r>
+      <w:r>
+        <w:rPr>
+          <w:color w:val="FF0000"/>
+        </w:rPr>
+        <w:t>AUTENTICAZIONE</w:t>
+      </w:r>
+      <w:r>
+        <w:rPr>
+          <w:color w:val="FF0000"/>
+        </w:rPr>
+        <w:t xml:space="preserve"> </w:t>
+      </w:r>
+      <w:r>
+        <w:t xml:space="preserve">per docente e studente, la pagina contiene un </w:t>
+      </w:r>
+      <w:r>
+        <w:rPr>
+          <w:color w:val="00B050"/>
+        </w:rPr>
+        <w:t>form per inserire i dati</w:t>
+      </w:r>
+      <w:r>
+        <w:t xml:space="preserve"> (codice/matricola e password) e per </w:t>
+      </w:r>
+      <w:r>
+        <w:rPr>
+          <w:color w:val="00B050"/>
+        </w:rPr>
+        <w:t>scegliere il tipo di login</w:t>
+      </w:r>
+    </w:p>
+    <w:p>
+      <w:pPr>
+        <w:pStyle w:val="Paragrafoelenco"/>
+        <w:numPr>
+          <w:ilvl w:val="0"/>
+          <w:numId w:val="2"/>
+        </w:numPr>
+      </w:pPr>
+      <w:r>
+        <w:t xml:space="preserve">Sia per il docente che per lo studente, la lista di appelli di un corso, una volta selezionato, compare in una </w:t>
+      </w:r>
+      <w:r>
+        <w:rPr>
+          <w:color w:val="FF0000"/>
+        </w:rPr>
+        <w:t>pagina APPELLI</w:t>
+      </w:r>
+      <w:r>
+        <w:rPr>
+          <w:color w:val="FF0000"/>
+        </w:rPr>
+        <w:t xml:space="preserve"> a parte</w:t>
+      </w:r>
+    </w:p>
+    <w:p>
+      <w:pPr>
+        <w:pStyle w:val="Paragrafoelenco"/>
+        <w:numPr>
+          <w:ilvl w:val="0"/>
+          <w:numId w:val="2"/>
+        </w:numPr>
+      </w:pPr>
+      <w:r>
+        <w:lastRenderedPageBreak/>
+        <w:t>La pagina verbali del docente è accessibile soltanto dalla home page</w:t>
+      </w:r>
+      <w:r>
+        <w:t xml:space="preserve"> tramite un apposito </w:t>
+      </w:r>
+      <w:r>
+        <w:rPr>
+          <w:color w:val="00B050"/>
+        </w:rPr>
+        <w:t>bottone</w:t>
+      </w:r>
+    </w:p>
+    <w:p>
+      <w:pPr>
+        <w:pStyle w:val="Sottoargomento"/>
+      </w:pPr>
+      <w:r>
+        <w:t>Funzionalità aggiuntive (non richieste dalla specifica)</w:t>
+      </w:r>
+    </w:p>
+    <w:p>
+      <w:pPr>
+        <w:pStyle w:val="Paragrafoelenco"/>
+        <w:numPr>
+          <w:ilvl w:val="0"/>
+          <w:numId w:val="3"/>
+        </w:numPr>
+      </w:pPr>
+      <w:r>
+        <w:rPr>
+          <w:color w:val="00B050"/>
+        </w:rPr>
+        <w:t xml:space="preserve">Bottone di logout </w:t>
+      </w:r>
+      <w:r>
+        <w:t xml:space="preserve">e relativa </w:t>
+      </w:r>
+      <w:r>
+        <w:rPr>
+          <w:color w:val="FF0000"/>
+        </w:rPr>
+        <w:t>pagina LOGOUT</w:t>
+      </w:r>
+    </w:p>
+    <w:p>
+      <w:pPr>
+        <w:pStyle w:val="Paragrafoelenco"/>
+        <w:numPr>
+          <w:ilvl w:val="0"/>
+          <w:numId w:val="3"/>
+        </w:numPr>
+      </w:pPr>
+      <w:r>
+        <w:rPr>
+          <w:color w:val="00B050"/>
+        </w:rPr>
+        <w:t xml:space="preserve">Bottone “indietro” </w:t>
+      </w:r>
+      <w:r>
+        <w:t>che torna alla pagina precedente</w:t>
+      </w:r>
+    </w:p>
+    <w:p>
+      <w:pPr>
+        <w:pStyle w:val="Paragrafoelenco"/>
+        <w:numPr>
+          <w:ilvl w:val="0"/>
+          <w:numId w:val="3"/>
+        </w:numPr>
+      </w:pPr>
+      <w:r>
+        <w:rPr>
+          <w:color w:val="00B050"/>
+        </w:rPr>
+        <w:t xml:space="preserve">Intestazione tabella home page </w:t>
+      </w:r>
+      <w:r>
+        <w:t>personalizzata</w:t>
+      </w:r>
+    </w:p>
     <w:p>
       <w:pPr>
         <w:pStyle w:val="Titolo3"/>
       </w:pPr>
       <w:bookmarkStart w:id="6" w:name="_Toc197538886"/>
       <w:r>
-        <w:t>2.3 Analisi funzionale – versione Rich Internet Application</w:t>
+        <w:t xml:space="preserve">2.3 Analisi funzionale – versione </w:t>
       </w:r>
       <w:bookmarkEnd w:id="6"/>
+      <w:r>
+        <w:t>con JavaScript</w:t>
+      </w:r>
+    </w:p>
+    <w:p>
+      <w:pPr>
+        <w:pStyle w:val="Paragrafoelenco"/>
+        <w:numPr>
+          <w:ilvl w:val="0"/>
+          <w:numId w:val="1"/>
+        </w:numPr>
+      </w:pPr>
+      <w:r>
+        <w:t>Dopo il login dell’utente, l’intera applicazione è realizzata con un’unica pagina per il docente e un’unica pagina per lo studente.</w:t>
+      </w:r>
+    </w:p>
+    <w:p>
+      <w:pPr>
+        <w:pStyle w:val="Paragrafoelenco"/>
+        <w:numPr>
+          <w:ilvl w:val="0"/>
+          <w:numId w:val="1"/>
+        </w:numPr>
+      </w:pPr>
+      <w:r>
+        <w:t>Ogni interazione dell’utente è gestita senza ricaricare completamente la pagina, ma produce l’invocazione asincrona del server e l’eventuale modifica del contenuto da aggiornare a seguito dell’evento.</w:t>
+      </w:r>
+    </w:p>
+    <w:p>
+      <w:pPr>
+        <w:pStyle w:val="Paragrafoelenco"/>
+        <w:numPr>
+          <w:ilvl w:val="0"/>
+          <w:numId w:val="1"/>
+        </w:numPr>
+      </w:pPr>
+      <w:r>
+        <w:t>La funzione di riordino della tabella degli iscritti è realizzata a lato client.</w:t>
+      </w:r>
+    </w:p>
+    <w:p>
+      <w:pPr>
+        <w:pStyle w:val="Paragrafoelenco"/>
+        <w:numPr>
+          <w:ilvl w:val="0"/>
+          <w:numId w:val="1"/>
+        </w:numPr>
+      </w:pPr>
+      <w:r>
+        <w:t>La funzione di rifiuto del voto da parte dello studente è realizzata mediante trascinamento del testo corrispondente all’esito (dati dello studente, del corso, dell’appello e voto assegnato) sopra un’icona che rappresenta il cestino. Al rilascio compare un messaggio popup che chiede di confermare l’operazione di rifiuto, con due bottoni (CANCELLA, CONFERMA). Il primo ripristina la situazione precedente al trascinamento, il secondo effettua l’operazione di rifiuto.</w:t>
+      </w:r>
+    </w:p>
+    <w:p>
+      <w:pPr>
+        <w:pStyle w:val="Paragrafoelenco"/>
+        <w:numPr>
+          <w:ilvl w:val="0"/>
+          <w:numId w:val="1"/>
+        </w:numPr>
+      </w:pPr>
+      <w:r>
+        <w:t>Alla tabella degli iscritti è associato un bottone INSERIMENTO MULTIPLO che provoca la comparsa di una pagina modale con tutte e sole le righe nello stato “non inserito” associate a un campo di input. Il docente può inserire un voto per un insieme delle righe e premere un bottone INVIA che comporta l’invio al server dei voti, il cambio di stato delle righe coinvolte, la chiusura della finestra modale e l’aggiornamento della tabella degli iscritti.</w:t>
+      </w:r>
     </w:p>
     <w:p/>
     <w:sectPr>
@@ -5691,8 +6586,240 @@
       </w:rPr>
     </w:lvl>
   </w:abstractNum>
+  <w:abstractNum w:abstractNumId="1" w15:restartNumberingAfterBreak="0">
+    <w:nsid w:val="5BF20DD1"/>
+    <w:multiLevelType w:val="hybridMultilevel"/>
+    <w:tmpl w:val="5E205C86"/>
+    <w:lvl w:ilvl="0" w:tplc="04100001">
+      <w:start w:val="1"/>
+      <w:numFmt w:val="bullet"/>
+      <w:lvlText w:val=""/>
+      <w:lvlJc w:val="left"/>
+      <w:pPr>
+        <w:ind w:left="720" w:hanging="360"/>
+      </w:pPr>
+      <w:rPr>
+        <w:rFonts w:ascii="Symbol" w:hAnsi="Symbol" w:hint="default"/>
+      </w:rPr>
+    </w:lvl>
+    <w:lvl w:ilvl="1" w:tplc="04100003" w:tentative="1">
+      <w:start w:val="1"/>
+      <w:numFmt w:val="bullet"/>
+      <w:lvlText w:val="o"/>
+      <w:lvlJc w:val="left"/>
+      <w:pPr>
+        <w:ind w:left="1440" w:hanging="360"/>
+      </w:pPr>
+      <w:rPr>
+        <w:rFonts w:ascii="Courier New" w:hAnsi="Courier New" w:cs="Courier New" w:hint="default"/>
+      </w:rPr>
+    </w:lvl>
+    <w:lvl w:ilvl="2" w:tplc="04100005" w:tentative="1">
+      <w:start w:val="1"/>
+      <w:numFmt w:val="bullet"/>
+      <w:lvlText w:val=""/>
+      <w:lvlJc w:val="left"/>
+      <w:pPr>
+        <w:ind w:left="2160" w:hanging="360"/>
+      </w:pPr>
+      <w:rPr>
+        <w:rFonts w:ascii="Wingdings" w:hAnsi="Wingdings" w:hint="default"/>
+      </w:rPr>
+    </w:lvl>
+    <w:lvl w:ilvl="3" w:tplc="04100001" w:tentative="1">
+      <w:start w:val="1"/>
+      <w:numFmt w:val="bullet"/>
+      <w:lvlText w:val=""/>
+      <w:lvlJc w:val="left"/>
+      <w:pPr>
+        <w:ind w:left="2880" w:hanging="360"/>
+      </w:pPr>
+      <w:rPr>
+        <w:rFonts w:ascii="Symbol" w:hAnsi="Symbol" w:hint="default"/>
+      </w:rPr>
+    </w:lvl>
+    <w:lvl w:ilvl="4" w:tplc="04100003" w:tentative="1">
+      <w:start w:val="1"/>
+      <w:numFmt w:val="bullet"/>
+      <w:lvlText w:val="o"/>
+      <w:lvlJc w:val="left"/>
+      <w:pPr>
+        <w:ind w:left="3600" w:hanging="360"/>
+      </w:pPr>
+      <w:rPr>
+        <w:rFonts w:ascii="Courier New" w:hAnsi="Courier New" w:cs="Courier New" w:hint="default"/>
+      </w:rPr>
+    </w:lvl>
+    <w:lvl w:ilvl="5" w:tplc="04100005" w:tentative="1">
+      <w:start w:val="1"/>
+      <w:numFmt w:val="bullet"/>
+      <w:lvlText w:val=""/>
+      <w:lvlJc w:val="left"/>
+      <w:pPr>
+        <w:ind w:left="4320" w:hanging="360"/>
+      </w:pPr>
+      <w:rPr>
+        <w:rFonts w:ascii="Wingdings" w:hAnsi="Wingdings" w:hint="default"/>
+      </w:rPr>
+    </w:lvl>
+    <w:lvl w:ilvl="6" w:tplc="04100001" w:tentative="1">
+      <w:start w:val="1"/>
+      <w:numFmt w:val="bullet"/>
+      <w:lvlText w:val=""/>
+      <w:lvlJc w:val="left"/>
+      <w:pPr>
+        <w:ind w:left="5040" w:hanging="360"/>
+      </w:pPr>
+      <w:rPr>
+        <w:rFonts w:ascii="Symbol" w:hAnsi="Symbol" w:hint="default"/>
+      </w:rPr>
+    </w:lvl>
+    <w:lvl w:ilvl="7" w:tplc="04100003" w:tentative="1">
+      <w:start w:val="1"/>
+      <w:numFmt w:val="bullet"/>
+      <w:lvlText w:val="o"/>
+      <w:lvlJc w:val="left"/>
+      <w:pPr>
+        <w:ind w:left="5760" w:hanging="360"/>
+      </w:pPr>
+      <w:rPr>
+        <w:rFonts w:ascii="Courier New" w:hAnsi="Courier New" w:cs="Courier New" w:hint="default"/>
+      </w:rPr>
+    </w:lvl>
+    <w:lvl w:ilvl="8" w:tplc="04100005" w:tentative="1">
+      <w:start w:val="1"/>
+      <w:numFmt w:val="bullet"/>
+      <w:lvlText w:val=""/>
+      <w:lvlJc w:val="left"/>
+      <w:pPr>
+        <w:ind w:left="6480" w:hanging="360"/>
+      </w:pPr>
+      <w:rPr>
+        <w:rFonts w:ascii="Wingdings" w:hAnsi="Wingdings" w:hint="default"/>
+      </w:rPr>
+    </w:lvl>
+  </w:abstractNum>
+  <w:abstractNum w:abstractNumId="2" w15:restartNumberingAfterBreak="0">
+    <w:nsid w:val="60666343"/>
+    <w:multiLevelType w:val="hybridMultilevel"/>
+    <w:tmpl w:val="8B1C1EAC"/>
+    <w:lvl w:ilvl="0" w:tplc="04100001">
+      <w:start w:val="1"/>
+      <w:numFmt w:val="bullet"/>
+      <w:lvlText w:val=""/>
+      <w:lvlJc w:val="left"/>
+      <w:pPr>
+        <w:ind w:left="720" w:hanging="360"/>
+      </w:pPr>
+      <w:rPr>
+        <w:rFonts w:ascii="Symbol" w:hAnsi="Symbol" w:hint="default"/>
+      </w:rPr>
+    </w:lvl>
+    <w:lvl w:ilvl="1" w:tplc="04100003" w:tentative="1">
+      <w:start w:val="1"/>
+      <w:numFmt w:val="bullet"/>
+      <w:lvlText w:val="o"/>
+      <w:lvlJc w:val="left"/>
+      <w:pPr>
+        <w:ind w:left="1440" w:hanging="360"/>
+      </w:pPr>
+      <w:rPr>
+        <w:rFonts w:ascii="Courier New" w:hAnsi="Courier New" w:cs="Courier New" w:hint="default"/>
+      </w:rPr>
+    </w:lvl>
+    <w:lvl w:ilvl="2" w:tplc="04100005" w:tentative="1">
+      <w:start w:val="1"/>
+      <w:numFmt w:val="bullet"/>
+      <w:lvlText w:val=""/>
+      <w:lvlJc w:val="left"/>
+      <w:pPr>
+        <w:ind w:left="2160" w:hanging="360"/>
+      </w:pPr>
+      <w:rPr>
+        <w:rFonts w:ascii="Wingdings" w:hAnsi="Wingdings" w:hint="default"/>
+      </w:rPr>
+    </w:lvl>
+    <w:lvl w:ilvl="3" w:tplc="04100001" w:tentative="1">
+      <w:start w:val="1"/>
+      <w:numFmt w:val="bullet"/>
+      <w:lvlText w:val=""/>
+      <w:lvlJc w:val="left"/>
+      <w:pPr>
+        <w:ind w:left="2880" w:hanging="360"/>
+      </w:pPr>
+      <w:rPr>
+        <w:rFonts w:ascii="Symbol" w:hAnsi="Symbol" w:hint="default"/>
+      </w:rPr>
+    </w:lvl>
+    <w:lvl w:ilvl="4" w:tplc="04100003" w:tentative="1">
+      <w:start w:val="1"/>
+      <w:numFmt w:val="bullet"/>
+      <w:lvlText w:val="o"/>
+      <w:lvlJc w:val="left"/>
+      <w:pPr>
+        <w:ind w:left="3600" w:hanging="360"/>
+      </w:pPr>
+      <w:rPr>
+        <w:rFonts w:ascii="Courier New" w:hAnsi="Courier New" w:cs="Courier New" w:hint="default"/>
+      </w:rPr>
+    </w:lvl>
+    <w:lvl w:ilvl="5" w:tplc="04100005" w:tentative="1">
+      <w:start w:val="1"/>
+      <w:numFmt w:val="bullet"/>
+      <w:lvlText w:val=""/>
+      <w:lvlJc w:val="left"/>
+      <w:pPr>
+        <w:ind w:left="4320" w:hanging="360"/>
+      </w:pPr>
+      <w:rPr>
+        <w:rFonts w:ascii="Wingdings" w:hAnsi="Wingdings" w:hint="default"/>
+      </w:rPr>
+    </w:lvl>
+    <w:lvl w:ilvl="6" w:tplc="04100001" w:tentative="1">
+      <w:start w:val="1"/>
+      <w:numFmt w:val="bullet"/>
+      <w:lvlText w:val=""/>
+      <w:lvlJc w:val="left"/>
+      <w:pPr>
+        <w:ind w:left="5040" w:hanging="360"/>
+      </w:pPr>
+      <w:rPr>
+        <w:rFonts w:ascii="Symbol" w:hAnsi="Symbol" w:hint="default"/>
+      </w:rPr>
+    </w:lvl>
+    <w:lvl w:ilvl="7" w:tplc="04100003" w:tentative="1">
+      <w:start w:val="1"/>
+      <w:numFmt w:val="bullet"/>
+      <w:lvlText w:val="o"/>
+      <w:lvlJc w:val="left"/>
+      <w:pPr>
+        <w:ind w:left="5760" w:hanging="360"/>
+      </w:pPr>
+      <w:rPr>
+        <w:rFonts w:ascii="Courier New" w:hAnsi="Courier New" w:cs="Courier New" w:hint="default"/>
+      </w:rPr>
+    </w:lvl>
+    <w:lvl w:ilvl="8" w:tplc="04100005" w:tentative="1">
+      <w:start w:val="1"/>
+      <w:numFmt w:val="bullet"/>
+      <w:lvlText w:val=""/>
+      <w:lvlJc w:val="left"/>
+      <w:pPr>
+        <w:ind w:left="6480" w:hanging="360"/>
+      </w:pPr>
+      <w:rPr>
+        <w:rFonts w:ascii="Wingdings" w:hAnsi="Wingdings" w:hint="default"/>
+      </w:rPr>
+    </w:lvl>
+  </w:abstractNum>
   <w:num w:numId="1" w16cid:durableId="1640300717">
     <w:abstractNumId w:val="0"/>
+  </w:num>
+  <w:num w:numId="2" w16cid:durableId="618881796">
+    <w:abstractNumId w:val="1"/>
+  </w:num>
+  <w:num w:numId="3" w16cid:durableId="85152892">
+    <w:abstractNumId w:val="2"/>
   </w:num>
 </w:numbering>
 </file>
@@ -6097,7 +7224,7 @@
   <w:style w:type="paragraph" w:default="1" w:styleId="Normale">
     <w:name w:val="Normal"/>
     <w:qFormat/>
-    <w:rsid w:val="00C947E7"/>
+    <w:rsid w:val="00646DB1"/>
     <w:pPr>
       <w:spacing w:after="80"/>
       <w:jc w:val="both"/>

</xml_diff>

<commit_message>
terminato IFML di pure HTML
</commit_message>
<xml_diff>
--- a/Documentazione - draft.docx
+++ b/Documentazione - draft.docx
@@ -28,16 +28,16 @@
             <mc:AlternateContent>
               <mc:Choice Requires="wpg">
                 <w:drawing>
-                  <wp:anchor distT="0" distB="0" distL="114300" distR="114300" simplePos="0" relativeHeight="251659264" behindDoc="1" locked="0" layoutInCell="1" allowOverlap="1" wp14:anchorId="57738F56" wp14:editId="6EDCD5C5">
+                  <wp:anchor distT="0" distB="0" distL="114300" distR="114300" simplePos="0" relativeHeight="251659264" behindDoc="1" locked="0" layoutInCell="1" allowOverlap="1" wp14:anchorId="57738F56" wp14:editId="29B42992">
                     <wp:simplePos x="0" y="0"/>
                     <wp:positionH relativeFrom="page">
-                      <wp:posOffset>299923</wp:posOffset>
+                      <wp:posOffset>298764</wp:posOffset>
                     </wp:positionH>
                     <wp:positionV relativeFrom="page">
-                      <wp:posOffset>270662</wp:posOffset>
+                      <wp:posOffset>262550</wp:posOffset>
                     </wp:positionV>
-                    <wp:extent cx="2195544" cy="9125712"/>
-                    <wp:effectExtent l="0" t="0" r="635" b="15240"/>
+                    <wp:extent cx="4481467" cy="9125712"/>
+                    <wp:effectExtent l="0" t="0" r="0" b="18415"/>
                     <wp:wrapNone/>
                     <wp:docPr id="2" name="Gruppo 26"/>
                     <wp:cNvGraphicFramePr/>
@@ -48,9 +48,9 @@
                           <wpg:grpSpPr>
                             <a:xfrm>
                               <a:off x="0" y="0"/>
-                              <a:ext cx="2195544" cy="9125712"/>
+                              <a:ext cx="4481467" cy="9125712"/>
                               <a:chOff x="0" y="0"/>
-                              <a:chExt cx="2195544" cy="9125712"/>
+                              <a:chExt cx="3900966" cy="9125712"/>
                             </a:xfrm>
                           </wpg:grpSpPr>
                           <wps:wsp>
@@ -102,8 +102,8 @@
                             <wps:cNvSpPr/>
                             <wps:spPr>
                               <a:xfrm>
-                                <a:off x="984" y="2463137"/>
-                                <a:ext cx="2194560" cy="552055"/>
+                                <a:off x="1582" y="1518683"/>
+                                <a:ext cx="3899384" cy="552055"/>
                               </a:xfrm>
                               <a:prstGeom prst="homePlate">
                                 <a:avLst/>
@@ -3417,7 +3417,7 @@
                       </a:graphicData>
                     </a:graphic>
                     <wp14:sizeRelH relativeFrom="page">
-                      <wp14:pctWidth>33000</wp14:pctWidth>
+                      <wp14:pctWidth>0</wp14:pctWidth>
                     </wp14:sizeRelH>
                     <wp14:sizeRelV relativeFrom="page">
                       <wp14:pctHeight>95000</wp14:pctHeight>
@@ -3427,7 +3427,7 @@
               </mc:Choice>
               <mc:Fallback>
                 <w:pict>
-                  <v:group w14:anchorId="57738F56" id="Gruppo 26" o:spid="_x0000_s1026" style="position:absolute;margin-left:23.6pt;margin-top:21.3pt;width:172.9pt;height:718.55pt;z-index:-251657216;mso-width-percent:330;mso-height-percent:950;mso-position-horizontal-relative:page;mso-position-vertical-relative:page;mso-width-percent:330;mso-height-percent:950" coordsize="21955,91257" o:gfxdata="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">
+                  <v:group w14:anchorId="57738F56" id="Gruppo 26" o:spid="_x0000_s1026" style="position:absolute;margin-left:23.5pt;margin-top:20.65pt;width:352.85pt;height:718.55pt;z-index:-251657216;mso-height-percent:950;mso-position-horizontal-relative:page;mso-position-vertical-relative:page;mso-height-percent:950" coordsize="39009,91257" o:gfxdata="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">
                     <v:rect id="Rettangolo 3" o:spid="_x0000_s1027" style="position:absolute;width:1945;height:91257;visibility:visible;mso-wrap-style:square;v-text-anchor:middle" o:gfxdata="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" fillcolor="#404040 [2431]" stroked="f" strokeweight="1pt"/>
                     <v:shapetype id="_x0000_t15" coordsize="21600,21600" o:spt="15" adj="16200" path="m@0,l,,,21600@0,21600,21600,10800xe">
                       <v:stroke joinstyle="miter"/>
@@ -3440,7 +3440,7 @@
                         <v:h position="#0,topLeft" xrange="0,21600"/>
                       </v:handles>
                     </v:shapetype>
-                    <v:shape id="Pentagono 4" o:spid="_x0000_s1028" type="#_x0000_t15" style="position:absolute;left:9;top:24631;width:21946;height:5520;visibility:visible;mso-wrap-style:square;v-text-anchor:middle" o:gfxdata="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" adj="18883" fillcolor="#ddd [3204]" stroked="f" strokeweight="1pt">
+                    <v:shape id="Pentagono 4" o:spid="_x0000_s1028" type="#_x0000_t15" style="position:absolute;left:15;top:15186;width:38994;height:5521;visibility:visible;mso-wrap-style:square;v-text-anchor:middle" o:gfxdata="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" adj="20071" fillcolor="#ddd [3204]" stroked="f" strokeweight="1pt">
                       <v:textbox inset=",0,14.4pt,0">
                         <w:txbxContent>
                           <w:sdt>
@@ -3602,16 +3602,247 @@
             <w:rPr>
               <w:noProof/>
             </w:rPr>
+            <mc:AlternateContent>
+              <mc:Choice Requires="wps">
+                <w:drawing>
+                  <wp:anchor distT="0" distB="0" distL="114300" distR="114300" simplePos="0" relativeHeight="251661312" behindDoc="0" locked="0" layoutInCell="1" allowOverlap="1" wp14:anchorId="7024EE8A" wp14:editId="2B2DD484">
+                    <wp:simplePos x="0" y="0"/>
+                    <wp:positionH relativeFrom="page">
+                      <wp:posOffset>5178387</wp:posOffset>
+                    </wp:positionH>
+                    <wp:positionV relativeFrom="margin">
+                      <wp:posOffset>5372609</wp:posOffset>
+                    </wp:positionV>
+                    <wp:extent cx="4979406" cy="950614"/>
+                    <wp:effectExtent l="0" t="0" r="12065" b="1905"/>
+                    <wp:wrapNone/>
+                    <wp:docPr id="32" name="Casella di testo 28"/>
+                    <wp:cNvGraphicFramePr/>
+                    <a:graphic xmlns:a="http://schemas.openxmlformats.org/drawingml/2006/main">
+                      <a:graphicData uri="http://schemas.microsoft.com/office/word/2010/wordprocessingShape">
+                        <wps:wsp>
+                          <wps:cNvSpPr txBox="1"/>
+                          <wps:spPr>
+                            <a:xfrm>
+                              <a:off x="0" y="0"/>
+                              <a:ext cx="4979406" cy="950614"/>
+                            </a:xfrm>
+                            <a:prstGeom prst="rect">
+                              <a:avLst/>
+                            </a:prstGeom>
+                            <a:noFill/>
+                            <a:ln w="6350">
+                              <a:noFill/>
+                            </a:ln>
+                            <a:effectLst/>
+                          </wps:spPr>
+                          <wps:style>
+                            <a:lnRef idx="0">
+                              <a:schemeClr val="accent1"/>
+                            </a:lnRef>
+                            <a:fillRef idx="0">
+                              <a:schemeClr val="accent1"/>
+                            </a:fillRef>
+                            <a:effectRef idx="0">
+                              <a:schemeClr val="accent1"/>
+                            </a:effectRef>
+                            <a:fontRef idx="minor">
+                              <a:schemeClr val="dk1"/>
+                            </a:fontRef>
+                          </wps:style>
+                          <wps:txbx>
+                            <w:txbxContent>
+                              <w:p>
+                                <w:pPr>
+                                  <w:pStyle w:val="Nessunaspaziatura"/>
+                                  <w:rPr>
+                                    <w:color w:val="DDDDDD" w:themeColor="accent1"/>
+                                    <w:sz w:val="36"/>
+                                    <w:szCs w:val="36"/>
+                                  </w:rPr>
+                                </w:pPr>
+                                <w:sdt>
+                                  <w:sdtPr>
+                                    <w:rPr>
+                                      <w:color w:val="262626" w:themeColor="text2" w:themeTint="D9"/>
+                                      <w:sz w:val="36"/>
+                                      <w:szCs w:val="36"/>
+                                    </w:rPr>
+                                    <w:alias w:val="Autore"/>
+                                    <w:tag w:val=""/>
+                                    <w:id w:val="-2041584766"/>
+                                    <w:dataBinding w:prefixMappings="xmlns:ns0='http://purl.org/dc/elements/1.1/' xmlns:ns1='http://schemas.openxmlformats.org/package/2006/metadata/core-properties' " w:xpath="/ns1:coreProperties[1]/ns0:creator[1]" w:storeItemID="{6C3C8BC8-F283-45AE-878A-BAB7291924A1}"/>
+                                    <w:text/>
+                                  </w:sdtPr>
+                                  <w:sdtContent>
+                                    <w:r>
+                                      <w:rPr>
+                                        <w:color w:val="262626" w:themeColor="text2" w:themeTint="D9"/>
+                                        <w:sz w:val="36"/>
+                                        <w:szCs w:val="36"/>
+                                      </w:rPr>
+                                      <w:t>Stefano Bernardotto</w:t>
+                                    </w:r>
+                                  </w:sdtContent>
+                                </w:sdt>
+                              </w:p>
+                              <w:p>
+                                <w:pPr>
+                                  <w:pStyle w:val="Nessunaspaziatura"/>
+                                  <w:rPr>
+                                    <w:color w:val="595959" w:themeColor="text1" w:themeTint="A6"/>
+                                    <w:sz w:val="28"/>
+                                    <w:szCs w:val="28"/>
+                                  </w:rPr>
+                                </w:pPr>
+                                <w:sdt>
+                                  <w:sdtPr>
+                                    <w:rPr>
+                                      <w:caps/>
+                                      <w:color w:val="595959" w:themeColor="text1" w:themeTint="A6"/>
+                                      <w:sz w:val="28"/>
+                                      <w:szCs w:val="28"/>
+                                    </w:rPr>
+                                    <w:alias w:val="Società"/>
+                                    <w:tag w:val=""/>
+                                    <w:id w:val="1558814826"/>
+                                    <w:dataBinding w:prefixMappings="xmlns:ns0='http://schemas.openxmlformats.org/officeDocument/2006/extended-properties' " w:xpath="/ns0:Properties[1]/ns0:Company[1]" w:storeItemID="{6668398D-A668-4E3E-A5EB-62B293D839F1}"/>
+                                    <w:text/>
+                                  </w:sdtPr>
+                                  <w:sdtContent>
+                                    <w:r>
+                                      <w:rPr>
+                                        <w:caps/>
+                                        <w:color w:val="595959" w:themeColor="text1" w:themeTint="A6"/>
+                                        <w:sz w:val="28"/>
+                                        <w:szCs w:val="28"/>
+                                      </w:rPr>
+                                      <w:t>matricola: 212980 – Docente: fraternali piero – A.A. 24/25</w:t>
+                                    </w:r>
+                                  </w:sdtContent>
+                                </w:sdt>
+                              </w:p>
+                            </w:txbxContent>
+                          </wps:txbx>
+                          <wps:bodyPr rot="0" spcFirstLastPara="0" vertOverflow="overflow" horzOverflow="overflow" vert="horz" wrap="square" lIns="0" tIns="0" rIns="0" bIns="0" numCol="1" spcCol="0" rtlCol="0" fromWordArt="0" anchor="b" anchorCtr="0" forceAA="0" compatLnSpc="1">
+                            <a:prstTxWarp prst="textNoShape">
+                              <a:avLst/>
+                            </a:prstTxWarp>
+                            <a:noAutofit/>
+                          </wps:bodyPr>
+                        </wps:wsp>
+                      </a:graphicData>
+                    </a:graphic>
+                    <wp14:sizeRelH relativeFrom="page">
+                      <wp14:pctWidth>0</wp14:pctWidth>
+                    </wp14:sizeRelH>
+                    <wp14:sizeRelV relativeFrom="margin">
+                      <wp14:pctHeight>0</wp14:pctHeight>
+                    </wp14:sizeRelV>
+                  </wp:anchor>
+                </w:drawing>
+              </mc:Choice>
+              <mc:Fallback>
+                <w:pict>
+                  <v:shapetype w14:anchorId="7024EE8A" id="_x0000_t202" coordsize="21600,21600" o:spt="202" path="m,l,21600r21600,l21600,xe">
+                    <v:stroke joinstyle="miter"/>
+                    <v:path gradientshapeok="t" o:connecttype="rect"/>
+                  </v:shapetype>
+                  <v:shape id="Casella di testo 28" o:spid="_x0000_s1055" type="#_x0000_t202" style="position:absolute;margin-left:407.75pt;margin-top:423.05pt;width:392.1pt;height:74.85pt;z-index:251661312;visibility:visible;mso-wrap-style:square;mso-width-percent:0;mso-height-percent:0;mso-wrap-distance-left:9pt;mso-wrap-distance-top:0;mso-wrap-distance-right:9pt;mso-wrap-distance-bottom:0;mso-position-horizontal:absolute;mso-position-horizontal-relative:page;mso-position-vertical:absolute;mso-position-vertical-relative:margin;mso-width-percent:0;mso-height-percent:0;mso-width-relative:page;mso-height-relative:margin;v-text-anchor:bottom" o:gfxdata="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" filled="f" stroked="f" strokeweight=".5pt">
+                    <v:textbox inset="0,0,0,0">
+                      <w:txbxContent>
+                        <w:p>
+                          <w:pPr>
+                            <w:pStyle w:val="Nessunaspaziatura"/>
+                            <w:rPr>
+                              <w:color w:val="DDDDDD" w:themeColor="accent1"/>
+                              <w:sz w:val="36"/>
+                              <w:szCs w:val="36"/>
+                            </w:rPr>
+                          </w:pPr>
+                          <w:sdt>
+                            <w:sdtPr>
+                              <w:rPr>
+                                <w:color w:val="262626" w:themeColor="text2" w:themeTint="D9"/>
+                                <w:sz w:val="36"/>
+                                <w:szCs w:val="36"/>
+                              </w:rPr>
+                              <w:alias w:val="Autore"/>
+                              <w:tag w:val=""/>
+                              <w:id w:val="-2041584766"/>
+                              <w:dataBinding w:prefixMappings="xmlns:ns0='http://purl.org/dc/elements/1.1/' xmlns:ns1='http://schemas.openxmlformats.org/package/2006/metadata/core-properties' " w:xpath="/ns1:coreProperties[1]/ns0:creator[1]" w:storeItemID="{6C3C8BC8-F283-45AE-878A-BAB7291924A1}"/>
+                              <w:text/>
+                            </w:sdtPr>
+                            <w:sdtContent>
+                              <w:r>
+                                <w:rPr>
+                                  <w:color w:val="262626" w:themeColor="text2" w:themeTint="D9"/>
+                                  <w:sz w:val="36"/>
+                                  <w:szCs w:val="36"/>
+                                </w:rPr>
+                                <w:t>Stefano Bernardotto</w:t>
+                              </w:r>
+                            </w:sdtContent>
+                          </w:sdt>
+                        </w:p>
+                        <w:p>
+                          <w:pPr>
+                            <w:pStyle w:val="Nessunaspaziatura"/>
+                            <w:rPr>
+                              <w:color w:val="595959" w:themeColor="text1" w:themeTint="A6"/>
+                              <w:sz w:val="28"/>
+                              <w:szCs w:val="28"/>
+                            </w:rPr>
+                          </w:pPr>
+                          <w:sdt>
+                            <w:sdtPr>
+                              <w:rPr>
+                                <w:caps/>
+                                <w:color w:val="595959" w:themeColor="text1" w:themeTint="A6"/>
+                                <w:sz w:val="28"/>
+                                <w:szCs w:val="28"/>
+                              </w:rPr>
+                              <w:alias w:val="Società"/>
+                              <w:tag w:val=""/>
+                              <w:id w:val="1558814826"/>
+                              <w:dataBinding w:prefixMappings="xmlns:ns0='http://schemas.openxmlformats.org/officeDocument/2006/extended-properties' " w:xpath="/ns0:Properties[1]/ns0:Company[1]" w:storeItemID="{6668398D-A668-4E3E-A5EB-62B293D839F1}"/>
+                              <w:text/>
+                            </w:sdtPr>
+                            <w:sdtContent>
+                              <w:r>
+                                <w:rPr>
+                                  <w:caps/>
+                                  <w:color w:val="595959" w:themeColor="text1" w:themeTint="A6"/>
+                                  <w:sz w:val="28"/>
+                                  <w:szCs w:val="28"/>
+                                </w:rPr>
+                                <w:t>matricola: 212980 – Docente: fraternali piero – A.A. 24/25</w:t>
+                              </w:r>
+                            </w:sdtContent>
+                          </w:sdt>
+                        </w:p>
+                      </w:txbxContent>
+                    </v:textbox>
+                    <w10:wrap anchorx="page" anchory="margin"/>
+                  </v:shape>
+                </w:pict>
+              </mc:Fallback>
+            </mc:AlternateContent>
+          </w:r>
+          <w:r>
+            <w:rPr>
+              <w:noProof/>
+            </w:rPr>
             <w:drawing>
-              <wp:anchor distT="0" distB="0" distL="114300" distR="114300" simplePos="0" relativeHeight="251662336" behindDoc="0" locked="0" layoutInCell="1" allowOverlap="1" wp14:anchorId="0AEC4947" wp14:editId="52AE72EB">
+              <wp:anchor distT="0" distB="0" distL="114300" distR="114300" simplePos="0" relativeHeight="251662336" behindDoc="0" locked="0" layoutInCell="1" allowOverlap="1" wp14:anchorId="0AEC4947" wp14:editId="28BBE694">
                 <wp:simplePos x="0" y="0"/>
                 <wp:positionH relativeFrom="column">
-                  <wp:posOffset>2564765</wp:posOffset>
+                  <wp:posOffset>4229735</wp:posOffset>
                 </wp:positionH>
                 <wp:positionV relativeFrom="paragraph">
-                  <wp:posOffset>2934970</wp:posOffset>
+                  <wp:posOffset>1358900</wp:posOffset>
                 </wp:positionV>
-                <wp:extent cx="2909968" cy="810883"/>
+                <wp:extent cx="2909570" cy="810260"/>
                 <wp:effectExtent l="0" t="0" r="5080" b="8890"/>
                 <wp:wrapSquare wrapText="bothSides"/>
                 <wp:docPr id="24995168" name="Immagine 2" descr="Politecnico di Milano - CORAL-ITN"/>
@@ -3641,7 +3872,7 @@
                       <pic:spPr bwMode="auto">
                         <a:xfrm>
                           <a:off x="0" y="0"/>
-                          <a:ext cx="2909968" cy="810883"/>
+                          <a:ext cx="2909570" cy="810260"/>
                         </a:xfrm>
                         <a:prstGeom prst="rect">
                           <a:avLst/>
@@ -3669,13 +3900,13 @@
             <mc:AlternateContent>
               <mc:Choice Requires="wps">
                 <w:drawing>
-                  <wp:anchor distT="0" distB="0" distL="114300" distR="114300" simplePos="0" relativeHeight="251660288" behindDoc="0" locked="0" layoutInCell="1" allowOverlap="1" wp14:anchorId="58E488BB" wp14:editId="60AD6ADD">
+                  <wp:anchor distT="0" distB="0" distL="114300" distR="114300" simplePos="0" relativeHeight="251660288" behindDoc="0" locked="0" layoutInCell="1" allowOverlap="1" wp14:anchorId="58E488BB" wp14:editId="10A75BCB">
                     <wp:simplePos x="0" y="0"/>
                     <wp:positionH relativeFrom="page">
-                      <wp:posOffset>3228340</wp:posOffset>
+                      <wp:posOffset>4890770</wp:posOffset>
                     </wp:positionH>
                     <wp:positionV relativeFrom="page">
-                      <wp:posOffset>2915285</wp:posOffset>
+                      <wp:posOffset>1234440</wp:posOffset>
                     </wp:positionV>
                     <wp:extent cx="3028493" cy="1069848"/>
                     <wp:effectExtent l="0" t="0" r="635" b="0"/>
@@ -3808,11 +4039,7 @@
               </mc:Choice>
               <mc:Fallback>
                 <w:pict>
-                  <v:shapetype w14:anchorId="58E488BB" id="_x0000_t202" coordsize="21600,21600" o:spt="202" path="m,l,21600r21600,l21600,xe">
-                    <v:stroke joinstyle="miter"/>
-                    <v:path gradientshapeok="t" o:connecttype="rect"/>
-                  </v:shapetype>
-                  <v:shape id="Casella di testo 30" o:spid="_x0000_s1055" type="#_x0000_t202" style="position:absolute;margin-left:254.2pt;margin-top:229.55pt;width:238.45pt;height:84.25pt;z-index:251660288;visibility:visible;mso-wrap-style:square;mso-width-percent:0;mso-height-percent:0;mso-wrap-distance-left:9pt;mso-wrap-distance-top:0;mso-wrap-distance-right:9pt;mso-wrap-distance-bottom:0;mso-position-horizontal:absolute;mso-position-horizontal-relative:page;mso-position-vertical:absolute;mso-position-vertical-relative:page;mso-width-percent:0;mso-height-percent:0;mso-width-relative:page;mso-height-relative:margin;v-text-anchor:top" o:gfxdata="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" filled="f" stroked="f" strokeweight=".5pt">
+                  <v:shape w14:anchorId="58E488BB" id="Casella di testo 30" o:spid="_x0000_s1056" type="#_x0000_t202" style="position:absolute;margin-left:385.1pt;margin-top:97.2pt;width:238.45pt;height:84.25pt;z-index:251660288;visibility:visible;mso-wrap-style:square;mso-width-percent:0;mso-height-percent:0;mso-wrap-distance-left:9pt;mso-wrap-distance-top:0;mso-wrap-distance-right:9pt;mso-wrap-distance-bottom:0;mso-position-horizontal:absolute;mso-position-horizontal-relative:page;mso-position-vertical:absolute;mso-position-vertical-relative:page;mso-width-percent:0;mso-height-percent:0;mso-width-relative:page;mso-height-relative:margin;v-text-anchor:top" o:gfxdata="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" filled="f" stroked="f" strokeweight=".5pt">
                     <v:textbox inset="0,0,0,0">
                       <w:txbxContent>
                         <w:p>
@@ -3894,233 +4121,6 @@
             </mc:AlternateContent>
           </w:r>
           <w:r>
-            <w:rPr>
-              <w:noProof/>
-            </w:rPr>
-            <mc:AlternateContent>
-              <mc:Choice Requires="wps">
-                <w:drawing>
-                  <wp:anchor distT="0" distB="0" distL="114300" distR="114300" simplePos="0" relativeHeight="251661312" behindDoc="0" locked="0" layoutInCell="1" allowOverlap="1" wp14:anchorId="7024EE8A" wp14:editId="7F361407">
-                    <wp:simplePos x="0" y="0"/>
-                    <wp:positionH relativeFrom="page">
-                      <wp:posOffset>3171824</wp:posOffset>
-                    </wp:positionH>
-                    <wp:positionV relativeFrom="page">
-                      <wp:posOffset>9382125</wp:posOffset>
-                    </wp:positionV>
-                    <wp:extent cx="3495675" cy="388620"/>
-                    <wp:effectExtent l="0" t="0" r="9525" b="11430"/>
-                    <wp:wrapNone/>
-                    <wp:docPr id="32" name="Casella di testo 28"/>
-                    <wp:cNvGraphicFramePr/>
-                    <a:graphic xmlns:a="http://schemas.openxmlformats.org/drawingml/2006/main">
-                      <a:graphicData uri="http://schemas.microsoft.com/office/word/2010/wordprocessingShape">
-                        <wps:wsp>
-                          <wps:cNvSpPr txBox="1"/>
-                          <wps:spPr>
-                            <a:xfrm>
-                              <a:off x="0" y="0"/>
-                              <a:ext cx="3495675" cy="388620"/>
-                            </a:xfrm>
-                            <a:prstGeom prst="rect">
-                              <a:avLst/>
-                            </a:prstGeom>
-                            <a:noFill/>
-                            <a:ln w="6350">
-                              <a:noFill/>
-                            </a:ln>
-                            <a:effectLst/>
-                          </wps:spPr>
-                          <wps:style>
-                            <a:lnRef idx="0">
-                              <a:schemeClr val="accent1"/>
-                            </a:lnRef>
-                            <a:fillRef idx="0">
-                              <a:schemeClr val="accent1"/>
-                            </a:fillRef>
-                            <a:effectRef idx="0">
-                              <a:schemeClr val="accent1"/>
-                            </a:effectRef>
-                            <a:fontRef idx="minor">
-                              <a:schemeClr val="dk1"/>
-                            </a:fontRef>
-                          </wps:style>
-                          <wps:txbx>
-                            <w:txbxContent>
-                              <w:p>
-                                <w:pPr>
-                                  <w:pStyle w:val="Nessunaspaziatura"/>
-                                  <w:rPr>
-                                    <w:color w:val="DDDDDD" w:themeColor="accent1"/>
-                                    <w:sz w:val="26"/>
-                                    <w:szCs w:val="26"/>
-                                  </w:rPr>
-                                </w:pPr>
-                                <w:sdt>
-                                  <w:sdtPr>
-                                    <w:rPr>
-                                      <w:color w:val="262626" w:themeColor="text2" w:themeTint="D9"/>
-                                      <w:sz w:val="26"/>
-                                      <w:szCs w:val="26"/>
-                                    </w:rPr>
-                                    <w:alias w:val="Autore"/>
-                                    <w:tag w:val=""/>
-                                    <w:id w:val="-2041584766"/>
-                                    <w:dataBinding w:prefixMappings="xmlns:ns0='http://purl.org/dc/elements/1.1/' xmlns:ns1='http://schemas.openxmlformats.org/package/2006/metadata/core-properties' " w:xpath="/ns1:coreProperties[1]/ns0:creator[1]" w:storeItemID="{6C3C8BC8-F283-45AE-878A-BAB7291924A1}"/>
-                                    <w:text/>
-                                  </w:sdtPr>
-                                  <w:sdtContent>
-                                    <w:r>
-                                      <w:rPr>
-                                        <w:color w:val="262626" w:themeColor="text2" w:themeTint="D9"/>
-                                        <w:sz w:val="26"/>
-                                        <w:szCs w:val="26"/>
-                                      </w:rPr>
-                                      <w:t>Stefano Bernardotto</w:t>
-                                    </w:r>
-                                  </w:sdtContent>
-                                </w:sdt>
-                              </w:p>
-                              <w:p>
-                                <w:pPr>
-                                  <w:pStyle w:val="Nessunaspaziatura"/>
-                                  <w:rPr>
-                                    <w:color w:val="595959" w:themeColor="text1" w:themeTint="A6"/>
-                                    <w:sz w:val="20"/>
-                                    <w:szCs w:val="20"/>
-                                  </w:rPr>
-                                </w:pPr>
-                                <w:sdt>
-                                  <w:sdtPr>
-                                    <w:rPr>
-                                      <w:caps/>
-                                      <w:color w:val="595959" w:themeColor="text1" w:themeTint="A6"/>
-                                      <w:sz w:val="20"/>
-                                      <w:szCs w:val="20"/>
-                                    </w:rPr>
-                                    <w:alias w:val="Società"/>
-                                    <w:tag w:val=""/>
-                                    <w:id w:val="1558814826"/>
-                                    <w:dataBinding w:prefixMappings="xmlns:ns0='http://schemas.openxmlformats.org/officeDocument/2006/extended-properties' " w:xpath="/ns0:Properties[1]/ns0:Company[1]" w:storeItemID="{6668398D-A668-4E3E-A5EB-62B293D839F1}"/>
-                                    <w:text/>
-                                  </w:sdtPr>
-                                  <w:sdtContent>
-                                    <w:r>
-                                      <w:rPr>
-                                        <w:caps/>
-                                        <w:color w:val="595959" w:themeColor="text1" w:themeTint="A6"/>
-                                        <w:sz w:val="20"/>
-                                        <w:szCs w:val="20"/>
-                                      </w:rPr>
-                                      <w:t>matricola: 212980 – Docente: fraternali piero – A.A. 24/25</w:t>
-                                    </w:r>
-                                  </w:sdtContent>
-                                </w:sdt>
-                              </w:p>
-                            </w:txbxContent>
-                          </wps:txbx>
-                          <wps:bodyPr rot="0" spcFirstLastPara="0" vertOverflow="overflow" horzOverflow="overflow" vert="horz" wrap="square" lIns="0" tIns="0" rIns="0" bIns="0" numCol="1" spcCol="0" rtlCol="0" fromWordArt="0" anchor="b" anchorCtr="0" forceAA="0" compatLnSpc="1">
-                            <a:prstTxWarp prst="textNoShape">
-                              <a:avLst/>
-                            </a:prstTxWarp>
-                            <a:noAutofit/>
-                          </wps:bodyPr>
-                        </wps:wsp>
-                      </a:graphicData>
-                    </a:graphic>
-                    <wp14:sizeRelH relativeFrom="page">
-                      <wp14:pctWidth>0</wp14:pctWidth>
-                    </wp14:sizeRelH>
-                    <wp14:sizeRelV relativeFrom="margin">
-                      <wp14:pctHeight>0</wp14:pctHeight>
-                    </wp14:sizeRelV>
-                  </wp:anchor>
-                </w:drawing>
-              </mc:Choice>
-              <mc:Fallback>
-                <w:pict>
-                  <v:shape w14:anchorId="7024EE8A" id="Casella di testo 28" o:spid="_x0000_s1056" type="#_x0000_t202" style="position:absolute;margin-left:249.75pt;margin-top:738.75pt;width:275.25pt;height:30.6pt;z-index:251661312;visibility:visible;mso-wrap-style:square;mso-width-percent:0;mso-height-percent:0;mso-wrap-distance-left:9pt;mso-wrap-distance-top:0;mso-wrap-distance-right:9pt;mso-wrap-distance-bottom:0;mso-position-horizontal:absolute;mso-position-horizontal-relative:page;mso-position-vertical:absolute;mso-position-vertical-relative:page;mso-width-percent:0;mso-height-percent:0;mso-width-relative:page;mso-height-relative:margin;v-text-anchor:bottom" o:gfxdata="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" filled="f" stroked="f" strokeweight=".5pt">
-                    <v:textbox inset="0,0,0,0">
-                      <w:txbxContent>
-                        <w:p>
-                          <w:pPr>
-                            <w:pStyle w:val="Nessunaspaziatura"/>
-                            <w:rPr>
-                              <w:color w:val="DDDDDD" w:themeColor="accent1"/>
-                              <w:sz w:val="26"/>
-                              <w:szCs w:val="26"/>
-                            </w:rPr>
-                          </w:pPr>
-                          <w:sdt>
-                            <w:sdtPr>
-                              <w:rPr>
-                                <w:color w:val="262626" w:themeColor="text2" w:themeTint="D9"/>
-                                <w:sz w:val="26"/>
-                                <w:szCs w:val="26"/>
-                              </w:rPr>
-                              <w:alias w:val="Autore"/>
-                              <w:tag w:val=""/>
-                              <w:id w:val="-2041584766"/>
-                              <w:dataBinding w:prefixMappings="xmlns:ns0='http://purl.org/dc/elements/1.1/' xmlns:ns1='http://schemas.openxmlformats.org/package/2006/metadata/core-properties' " w:xpath="/ns1:coreProperties[1]/ns0:creator[1]" w:storeItemID="{6C3C8BC8-F283-45AE-878A-BAB7291924A1}"/>
-                              <w:text/>
-                            </w:sdtPr>
-                            <w:sdtContent>
-                              <w:r>
-                                <w:rPr>
-                                  <w:color w:val="262626" w:themeColor="text2" w:themeTint="D9"/>
-                                  <w:sz w:val="26"/>
-                                  <w:szCs w:val="26"/>
-                                </w:rPr>
-                                <w:t>Stefano Bernardotto</w:t>
-                              </w:r>
-                            </w:sdtContent>
-                          </w:sdt>
-                        </w:p>
-                        <w:p>
-                          <w:pPr>
-                            <w:pStyle w:val="Nessunaspaziatura"/>
-                            <w:rPr>
-                              <w:color w:val="595959" w:themeColor="text1" w:themeTint="A6"/>
-                              <w:sz w:val="20"/>
-                              <w:szCs w:val="20"/>
-                            </w:rPr>
-                          </w:pPr>
-                          <w:sdt>
-                            <w:sdtPr>
-                              <w:rPr>
-                                <w:caps/>
-                                <w:color w:val="595959" w:themeColor="text1" w:themeTint="A6"/>
-                                <w:sz w:val="20"/>
-                                <w:szCs w:val="20"/>
-                              </w:rPr>
-                              <w:alias w:val="Società"/>
-                              <w:tag w:val=""/>
-                              <w:id w:val="1558814826"/>
-                              <w:dataBinding w:prefixMappings="xmlns:ns0='http://schemas.openxmlformats.org/officeDocument/2006/extended-properties' " w:xpath="/ns0:Properties[1]/ns0:Company[1]" w:storeItemID="{6668398D-A668-4E3E-A5EB-62B293D839F1}"/>
-                              <w:text/>
-                            </w:sdtPr>
-                            <w:sdtContent>
-                              <w:r>
-                                <w:rPr>
-                                  <w:caps/>
-                                  <w:color w:val="595959" w:themeColor="text1" w:themeTint="A6"/>
-                                  <w:sz w:val="20"/>
-                                  <w:szCs w:val="20"/>
-                                </w:rPr>
-                                <w:t>matricola: 212980 – Docente: fraternali piero – A.A. 24/25</w:t>
-                              </w:r>
-                            </w:sdtContent>
-                          </w:sdt>
-                        </w:p>
-                      </w:txbxContent>
-                    </v:textbox>
-                    <w10:wrap anchorx="page" anchory="page"/>
-                  </v:shape>
-                </w:pict>
-              </mc:Fallback>
-            </mc:AlternateContent>
-          </w:r>
-          <w:r>
             <w:br w:type="page"/>
           </w:r>
         </w:p>
@@ -4165,7 +4165,7 @@
           <w:pPr>
             <w:pStyle w:val="Sommario2"/>
             <w:tabs>
-              <w:tab w:val="right" w:leader="dot" w:pos="9628"/>
+              <w:tab w:val="right" w:leader="dot" w:pos="14277"/>
             </w:tabs>
             <w:rPr>
               <w:rFonts w:eastAsiaTheme="minorEastAsia"/>
@@ -4184,7 +4184,7 @@
           <w:r>
             <w:fldChar w:fldCharType="separate"/>
           </w:r>
-          <w:hyperlink w:anchor="_Toc197538880" w:history="1">
+          <w:hyperlink w:anchor="_Toc198136002" w:history="1">
             <w:r>
               <w:rPr>
                 <w:rStyle w:val="Collegamentoipertestuale"/>
@@ -4211,7 +4211,7 @@
                 <w:noProof/>
                 <w:webHidden/>
               </w:rPr>
-              <w:instrText xml:space="preserve"> PAGEREF _Toc197538880 \h </w:instrText>
+              <w:instrText xml:space="preserve"> PAGEREF _Toc198136002 \h </w:instrText>
             </w:r>
             <w:r>
               <w:rPr>
@@ -4246,7 +4246,7 @@
           <w:pPr>
             <w:pStyle w:val="Sommario3"/>
             <w:tabs>
-              <w:tab w:val="right" w:leader="dot" w:pos="9628"/>
+              <w:tab w:val="right" w:leader="dot" w:pos="14277"/>
             </w:tabs>
             <w:rPr>
               <w:rFonts w:eastAsiaTheme="minorEastAsia"/>
@@ -4256,7 +4256,7 @@
               <w:lang w:eastAsia="it-IT"/>
             </w:rPr>
           </w:pPr>
-          <w:hyperlink w:anchor="_Toc197538881" w:history="1">
+          <w:hyperlink w:anchor="_Toc198136003" w:history="1">
             <w:r>
               <w:rPr>
                 <w:rStyle w:val="Collegamentoipertestuale"/>
@@ -4283,7 +4283,7 @@
                 <w:noProof/>
                 <w:webHidden/>
               </w:rPr>
-              <w:instrText xml:space="preserve"> PAGEREF _Toc197538881 \h </w:instrText>
+              <w:instrText xml:space="preserve"> PAGEREF _Toc198136003 \h </w:instrText>
             </w:r>
             <w:r>
               <w:rPr>
@@ -4318,7 +4318,7 @@
           <w:pPr>
             <w:pStyle w:val="Sommario3"/>
             <w:tabs>
-              <w:tab w:val="right" w:leader="dot" w:pos="9628"/>
+              <w:tab w:val="right" w:leader="dot" w:pos="14277"/>
             </w:tabs>
             <w:rPr>
               <w:rFonts w:eastAsiaTheme="minorEastAsia"/>
@@ -4328,7 +4328,7 @@
               <w:lang w:eastAsia="it-IT"/>
             </w:rPr>
           </w:pPr>
-          <w:hyperlink w:anchor="_Toc197538882" w:history="1">
+          <w:hyperlink w:anchor="_Toc198136004" w:history="1">
             <w:r>
               <w:rPr>
                 <w:rStyle w:val="Collegamentoipertestuale"/>
@@ -4355,7 +4355,7 @@
                 <w:noProof/>
                 <w:webHidden/>
               </w:rPr>
-              <w:instrText xml:space="preserve"> PAGEREF _Toc197538882 \h </w:instrText>
+              <w:instrText xml:space="preserve"> PAGEREF _Toc198136004 \h </w:instrText>
             </w:r>
             <w:r>
               <w:rPr>
@@ -4375,7 +4375,7 @@
                 <w:noProof/>
                 <w:webHidden/>
               </w:rPr>
-              <w:t>2</w:t>
+              <w:t>3</w:t>
             </w:r>
             <w:r>
               <w:rPr>
@@ -4390,7 +4390,7 @@
           <w:pPr>
             <w:pStyle w:val="Sommario2"/>
             <w:tabs>
-              <w:tab w:val="right" w:leader="dot" w:pos="9628"/>
+              <w:tab w:val="right" w:leader="dot" w:pos="14277"/>
             </w:tabs>
             <w:rPr>
               <w:rFonts w:eastAsiaTheme="minorEastAsia"/>
@@ -4400,7 +4400,7 @@
               <w:lang w:eastAsia="it-IT"/>
             </w:rPr>
           </w:pPr>
-          <w:hyperlink w:anchor="_Toc197538883" w:history="1">
+          <w:hyperlink w:anchor="_Toc198136005" w:history="1">
             <w:r>
               <w:rPr>
                 <w:rStyle w:val="Collegamentoipertestuale"/>
@@ -4427,7 +4427,7 @@
                 <w:noProof/>
                 <w:webHidden/>
               </w:rPr>
-              <w:instrText xml:space="preserve"> PAGEREF _Toc197538883 \h </w:instrText>
+              <w:instrText xml:space="preserve"> PAGEREF _Toc198136005 \h </w:instrText>
             </w:r>
             <w:r>
               <w:rPr>
@@ -4462,7 +4462,7 @@
           <w:pPr>
             <w:pStyle w:val="Sommario3"/>
             <w:tabs>
-              <w:tab w:val="right" w:leader="dot" w:pos="9628"/>
+              <w:tab w:val="right" w:leader="dot" w:pos="14277"/>
             </w:tabs>
             <w:rPr>
               <w:rFonts w:eastAsiaTheme="minorEastAsia"/>
@@ -4472,7 +4472,7 @@
               <w:lang w:eastAsia="it-IT"/>
             </w:rPr>
           </w:pPr>
-          <w:hyperlink w:anchor="_Toc197538884" w:history="1">
+          <w:hyperlink w:anchor="_Toc198136006" w:history="1">
             <w:r>
               <w:rPr>
                 <w:rStyle w:val="Collegamentoipertestuale"/>
@@ -4499,7 +4499,7 @@
                 <w:noProof/>
                 <w:webHidden/>
               </w:rPr>
-              <w:instrText xml:space="preserve"> PAGEREF _Toc197538884 \h </w:instrText>
+              <w:instrText xml:space="preserve"> PAGEREF _Toc198136006 \h </w:instrText>
             </w:r>
             <w:r>
               <w:rPr>
@@ -4534,7 +4534,7 @@
           <w:pPr>
             <w:pStyle w:val="Sommario3"/>
             <w:tabs>
-              <w:tab w:val="right" w:leader="dot" w:pos="9628"/>
+              <w:tab w:val="right" w:leader="dot" w:pos="14277"/>
             </w:tabs>
             <w:rPr>
               <w:rFonts w:eastAsiaTheme="minorEastAsia"/>
@@ -4544,7 +4544,7 @@
               <w:lang w:eastAsia="it-IT"/>
             </w:rPr>
           </w:pPr>
-          <w:hyperlink w:anchor="_Toc197538885" w:history="1">
+          <w:hyperlink w:anchor="_Toc198136007" w:history="1">
             <w:r>
               <w:rPr>
                 <w:rStyle w:val="Collegamentoipertestuale"/>
@@ -4571,7 +4571,7 @@
                 <w:noProof/>
                 <w:webHidden/>
               </w:rPr>
-              <w:instrText xml:space="preserve"> PAGEREF _Toc197538885 \h </w:instrText>
+              <w:instrText xml:space="preserve"> PAGEREF _Toc198136007 \h </w:instrText>
             </w:r>
             <w:r>
               <w:rPr>
@@ -4591,7 +4591,7 @@
                 <w:noProof/>
                 <w:webHidden/>
               </w:rPr>
-              <w:t>4</w:t>
+              <w:t>5</w:t>
             </w:r>
             <w:r>
               <w:rPr>
@@ -4606,7 +4606,7 @@
           <w:pPr>
             <w:pStyle w:val="Sommario3"/>
             <w:tabs>
-              <w:tab w:val="right" w:leader="dot" w:pos="9628"/>
+              <w:tab w:val="right" w:leader="dot" w:pos="14277"/>
             </w:tabs>
             <w:rPr>
               <w:rFonts w:eastAsiaTheme="minorEastAsia"/>
@@ -4616,13 +4616,13 @@
               <w:lang w:eastAsia="it-IT"/>
             </w:rPr>
           </w:pPr>
-          <w:hyperlink w:anchor="_Toc197538886" w:history="1">
+          <w:hyperlink w:anchor="_Toc198136008" w:history="1">
             <w:r>
               <w:rPr>
                 <w:rStyle w:val="Collegamentoipertestuale"/>
                 <w:noProof/>
               </w:rPr>
-              <w:t>2.3 Analisi funzionale – versione Rich Internet Application</w:t>
+              <w:t>2.3 Analisi funzionale – versione con JavaScript</w:t>
             </w:r>
             <w:r>
               <w:rPr>
@@ -4643,7 +4643,7 @@
                 <w:noProof/>
                 <w:webHidden/>
               </w:rPr>
-              <w:instrText xml:space="preserve"> PAGEREF _Toc197538886 \h </w:instrText>
+              <w:instrText xml:space="preserve"> PAGEREF _Toc198136008 \h </w:instrText>
             </w:r>
             <w:r>
               <w:rPr>
@@ -4663,7 +4663,7 @@
                 <w:noProof/>
                 <w:webHidden/>
               </w:rPr>
-              <w:t>4</w:t>
+              <w:t>7</w:t>
             </w:r>
             <w:r>
               <w:rPr>
@@ -4689,12 +4689,6 @@
       <w:pPr>
         <w:spacing w:after="160"/>
         <w:jc w:val="left"/>
-        <w:rPr>
-          <w:rFonts w:asciiTheme="majorHAnsi" w:eastAsiaTheme="majorEastAsia" w:hAnsiTheme="majorHAnsi" w:cstheme="majorBidi"/>
-          <w:color w:val="373737" w:themeColor="accent1" w:themeShade="40"/>
-          <w:sz w:val="36"/>
-          <w:szCs w:val="26"/>
-        </w:rPr>
       </w:pPr>
       <w:r>
         <w:br w:type="page"/>
@@ -4704,7 +4698,7 @@
       <w:pPr>
         <w:pStyle w:val="Titolo2"/>
       </w:pPr>
-      <w:bookmarkStart w:id="0" w:name="_Toc197538880"/>
+      <w:bookmarkStart w:id="0" w:name="_Toc198136002"/>
       <w:r>
         <w:lastRenderedPageBreak/>
         <w:t>1 – Specifica</w:t>
@@ -4715,7 +4709,7 @@
       <w:pPr>
         <w:pStyle w:val="Titolo3"/>
       </w:pPr>
-      <w:bookmarkStart w:id="1" w:name="_Toc197538881"/>
+      <w:bookmarkStart w:id="1" w:name="_Toc198136003"/>
       <w:r>
         <w:t>1.1 Verbalizzazione degli esami – Versione HTML pura</w:t>
       </w:r>
@@ -4723,59 +4717,28 @@
     </w:p>
     <w:p>
       <w:r>
-        <w:t xml:space="preserve">Un’applicazione permette di verbalizzare gli esiti degli esami di un appello. Il docente accede tramite login e seleziona nella HOME page un corso da una lista dei propri corsi, ordinata per nome del corso in modo alfabetico decrescente, e poi sceglie una data d’appello del corso scelto da un elenco ordinato per data decrescente. Ogni corso ha un solo docente. La selezione dell’appello porta a una pagina ISCRITTI, che mostra una tabella con tutti gli iscritti all’appello. La tabella riporta i seguenti dati: matricola, cognome e nome, </w:t>
-      </w:r>
-      <w:proofErr w:type="gramStart"/>
-      <w:r>
-        <w:t>email</w:t>
-      </w:r>
-      <w:proofErr w:type="gramEnd"/>
-      <w:r>
-        <w:t xml:space="preserve">, corso di laurea, voto e stato di valutazione. Il voto può non essere ancora definito. Lo stato di valutazione dello studente rispetto all’appello può assumere i valori: non inserito, inserito, pubblicato, rifiutato e verbalizzato. Selezionando un’etichetta nell’intestazione della tabella, l’utente ordina le righe in base al valore di tale etichetta (ad esempio, selezionando “cognome” la tabella è riordinata in base al cognome). Successive selezioni della stessa etichetta invertono l’ordinamento: si parte con l’ordinamento crescente. Il valore del voto viene considerato ordinato nel modo seguente: &lt;vuoto&gt;, assente, rimandato, riprovato, 18, 19, …, 30, 30 e lode. Nella tabella della pagina ISCRITTI ad ogni riga corrisponde un bottone “MODIFICA”. Premendo il bottone compare una pagina con una form che mostra tutti i dati dello studente selezionato e un campo di input in cui è possibile scegliere il voto. L’invio della form provoca la modifica o l’inserimento del voto. Inizialmente le righe sono nello stato di valutazione “non inserito”. L’inserimento e le successive eventuali modifiche portano la riga nello stato di valutazione “inserito”. Alla tabella della pagina ISCRITTI è associato un bottone PUBBLICA che comporta la pubblicazione delle righe con lo stato di valutazione INSERITO. La pubblicazione rende il voto non più modificabile dal docente e visibile allo studente e cambia lo stato di valutazione della riga dello studente </w:t>
-      </w:r>
-      <w:proofErr w:type="gramStart"/>
-      <w:r>
-        <w:t>a</w:t>
-      </w:r>
-      <w:proofErr w:type="gramEnd"/>
-      <w:r>
-        <w:t xml:space="preserve"> “pubblicato”.  Lo studente accede tramite login e seleziona nella HOME page un corso tra quelli a cui è iscritto mediante una lista ordinata in modo alfabetico decrescente e poi una data d’appello del corso scelto selezionata da un elenco ordinato per data decrescente. Uno studente può essere iscritto a più appelli dello stesso corso. </w:t>
+        <w:t xml:space="preserve">Un’applicazione permette di verbalizzare gli esiti degli esami di un appello. Il docente accede tramite login e seleziona nella HOME page un corso da una lista dei propri corsi, ordinata per nome del corso in modo alfabetico decrescente, e poi sceglie una data d’appello del corso scelto da un elenco ordinato per data decrescente. Ogni corso ha un solo docente. La selezione dell’appello porta a una pagina ISCRITTI, che mostra una tabella con tutti gli iscritti all’appello. La tabella riporta i seguenti dati: matricola, cognome e nome, email, corso di laurea, voto e stato di valutazione. Il voto può non essere ancora definito. Lo stato di valutazione dello studente rispetto all’appello può assumere i valori: non inserito, inserito, pubblicato, rifiutato e verbalizzato. Selezionando un’etichetta nell’intestazione della tabella, l’utente ordina le righe in base al valore di tale etichetta (ad esempio, selezionando “cognome” la tabella è riordinata in base al cognome). Successive selezioni della stessa etichetta invertono l’ordinamento: si parte con l’ordinamento crescente. Il valore del voto viene considerato ordinato nel modo seguente: &lt;vuoto&gt;, assente, rimandato, riprovato, 18, 19, …, 30, 30 e lode. Nella tabella della pagina ISCRITTI ad ogni riga corrisponde un bottone “MODIFICA”. Premendo il bottone compare una pagina con una form che mostra tutti i dati dello studente selezionato e un campo di input in cui è possibile scegliere il voto. L’invio della form provoca la modifica o l’inserimento del voto. Inizialmente le righe sono nello stato di valutazione “non inserito”. L’inserimento e le successive eventuali modifiche portano la riga nello stato di valutazione “inserito”. Alla tabella della pagina ISCRITTI è associato un bottone PUBBLICA che comporta la pubblicazione delle righe con lo stato di valutazione INSERITO. La pubblicazione rende il voto non più modificabile dal docente e visibile allo studente e cambia lo stato di valutazione della riga dello studente a “pubblicato”.  Lo studente accede tramite login e seleziona nella HOME page un corso tra quelli a cui è iscritto mediante una lista ordinata in modo alfabetico decrescente e poi una data d’appello del corso scelto selezionata da un elenco ordinato per data decrescente. Uno studente può essere iscritto a più appelli dello stesso corso. </w:t>
       </w:r>
       <w:r>
         <w:t xml:space="preserve">[Aggiunta da chiarimento chiesto al docente: la lista mostra tutti gli appelli disponibili per quel corso, se lo studente è iscritto all’appello è possibile visualizzare i dati come specificato in seguito, se non è iscritto, la selezione della data d’appello porta alla pagina ESITO che mostra il messaggio “Studente non iscritto all’appello”]. </w:t>
       </w:r>
       <w:r>
-        <w:t xml:space="preserve">La selezione della data d’appello porta a una pagina ESITO che mostra il messaggio “Voto non ancora definito” se il docente non ha ancora pubblicato il risultato per quello studente in quell’appello. Altrimenti, la pagina mostra i dati dello studente, del corso, dell’appello e il voto assegnato. Se il voto è tra 18 e 30 e lode compare un bottone RIFIUTA. Premendo tale bottone la pagina mostra gli stessi dati con la dizione aggiunta “Il voto è stato rifiutato” e senza il bottone RIFIUTA. Il rifiuto del voto cambia lo stato di valutazione </w:t>
-      </w:r>
-      <w:proofErr w:type="gramStart"/>
-      <w:r>
-        <w:t>a</w:t>
-      </w:r>
-      <w:proofErr w:type="gramEnd"/>
-      <w:r>
-        <w:t xml:space="preserve"> “rifiutato” della riga dello studente per quell’appello</w:t>
+        <w:t>La selezione della data d’appello porta a una pagina ESITO che mostra il messaggio “Voto non ancora definito” se il docente non ha ancora pubblicato il risultato per quello studente in quell’appello. Altrimenti, la pagina mostra i dati dello studente, del corso, dell’appello e il voto assegnato. Se il voto è tra 18 e 30 e lode compare un bottone RIFIUTA. Premendo tale bottone la pagina mostra gli stessi dati con la dizione aggiunta “Il voto è stato rifiutato” e senza il bottone RIFIUTA. Il rifiuto del voto cambia lo stato di valutazione a “rifiutato” della riga dello studente per quell’appello</w:t>
       </w:r>
       <w:r>
         <w:t xml:space="preserve"> </w:t>
       </w:r>
       <w:r>
-        <w:t xml:space="preserve">nella pagina ISCRITTI del docente. Nella pagina ISCRITTI del docente la tabella degli iscritti è associata anche a un bottone VERBALIZZA. La pressione del bottone provoca il cambio di stato </w:t>
-      </w:r>
-      <w:proofErr w:type="gramStart"/>
-      <w:r>
-        <w:t>a</w:t>
-      </w:r>
-      <w:proofErr w:type="gramEnd"/>
-      <w:r>
-        <w:t xml:space="preserve"> “verbalizzato” per le righe nello stato “pubblicato” o "rifiutato" e comporta anche la creazione di un verbale e la disabilitazione della possibilità di rifiutare il voto.  Il rifiuto implica la verbalizzazione di “rimandato” come voto. Un verbale ha un codice generato dal sistema, una data e ora di creazione ed è associato all’appello del corso a cui si riferisce e agli studenti (con nome, cognome, matricola e voto) che passano allo stato “verbalizzato”. A seguito della pressione del bottone VERBALIZZA compare una pagina VERBALE che mostra i dati completi del verbale creato. Il docente dispone anche di una pagina VERBALI, in cui sono elencati tutti i verbali da lui creati, ordinati on modo alfabetico crescente per nome del corso e poi per data crescente di appello di ogni corso.</w:t>
+        <w:t>nella pagina ISCRITTI del docente. Nella pagina ISCRITTI del docente la tabella degli iscritti è associata anche a un bottone VERBALIZZA. La pressione del bottone provoca il cambio di stato a “verbalizzato” per le righe nello stato “pubblicato” o "rifiutato" e comporta anche la creazione di un verbale e la disabilitazione della possibilità di rifiutare il voto.  Il rifiuto implica la verbalizzazione di “rimandato” come voto. Un verbale ha un codice generato dal sistema, una data e ora di creazione ed è associato all’appello del corso a cui si riferisce e agli studenti (con nome, cognome, matricola e voto) che passano allo stato “verbalizzato”. A seguito della pressione del bottone VERBALIZZA compare una pagina VERBALE che mostra i dati completi del verbale creato. Il docente dispone anche di una pagina VERBALI, in cui sono elencati tutti i verbali da lui creati, ordinati on modo alfabetico crescente per nome del corso e poi per data crescente di appello di ogni corso.</w:t>
       </w:r>
     </w:p>
     <w:p>
       <w:pPr>
         <w:pStyle w:val="Titolo3"/>
       </w:pPr>
-      <w:bookmarkStart w:id="2" w:name="_Toc197538882"/>
-      <w:r>
+      <w:bookmarkStart w:id="2" w:name="_Toc198136004"/>
+      <w:r>
+        <w:lastRenderedPageBreak/>
         <w:t>1.2 Verbalizzazione degli esami – Versione con JavaScript</w:t>
       </w:r>
       <w:bookmarkEnd w:id="2"/>
@@ -4801,7 +4764,6 @@
         </w:numPr>
       </w:pPr>
       <w:r>
-        <w:lastRenderedPageBreak/>
         <w:t>Ogni interazione dell’utente è gestita senza ricaricare completamente la pagina, ma produce l’invocazione asincrona del server e l’eventuale modifica del contenuto da aggiornare a seguito dell’evento.</w:t>
       </w:r>
     </w:p>
@@ -4845,7 +4807,7 @@
       <w:pPr>
         <w:pStyle w:val="Titolo2"/>
       </w:pPr>
-      <w:bookmarkStart w:id="3" w:name="_Toc197538883"/>
+      <w:bookmarkStart w:id="3" w:name="_Toc198136005"/>
       <w:r>
         <w:t>2 – Analisi della specifica</w:t>
       </w:r>
@@ -4855,7 +4817,7 @@
       <w:pPr>
         <w:pStyle w:val="Titolo3"/>
       </w:pPr>
-      <w:bookmarkStart w:id="4" w:name="_Toc197538884"/>
+      <w:bookmarkStart w:id="4" w:name="_Toc198136006"/>
       <w:r>
         <w:t>2.1 Analisi dei dati</w:t>
       </w:r>
@@ -4885,15 +4847,7 @@
           <w:rFonts w:cstheme="minorHAnsi"/>
           <w:color w:val="FF0000"/>
         </w:rPr>
-        <w:t xml:space="preserve"> </w:t>
-      </w:r>
-      <w:proofErr w:type="gramStart"/>
-      <w:r>
-        <w:rPr>
-          <w:rFonts w:cstheme="minorHAnsi"/>
-          <w:color w:val="FF0000"/>
-        </w:rPr>
-        <w:t xml:space="preserve">Entità  </w:t>
+        <w:t xml:space="preserve"> Entità  </w:t>
       </w:r>
       <w:r>
         <w:rPr>
@@ -4902,21 +4856,12 @@
         </w:rPr>
         <w:t>●</w:t>
       </w:r>
-      <w:proofErr w:type="gramEnd"/>
       <w:r>
         <w:rPr>
           <w:rFonts w:cstheme="minorHAnsi"/>
           <w:color w:val="0070C0"/>
         </w:rPr>
-        <w:t xml:space="preserve"> </w:t>
-      </w:r>
-      <w:proofErr w:type="gramStart"/>
-      <w:r>
-        <w:rPr>
-          <w:rFonts w:cstheme="minorHAnsi"/>
-          <w:color w:val="0070C0"/>
-        </w:rPr>
-        <w:t xml:space="preserve">Attributo  </w:t>
+        <w:t xml:space="preserve"> Attributo  </w:t>
       </w:r>
       <w:r>
         <w:rPr>
@@ -4925,7 +4870,6 @@
         </w:rPr>
         <w:t>●</w:t>
       </w:r>
-      <w:proofErr w:type="gramEnd"/>
       <w:r>
         <w:rPr>
           <w:rFonts w:cstheme="minorHAnsi"/>
@@ -4996,95 +4940,81 @@
         <w:rPr>
           <w:color w:val="0070C0"/>
         </w:rPr>
-        <w:t xml:space="preserve">matricola, cognome e nome, </w:t>
-      </w:r>
-      <w:proofErr w:type="gramStart"/>
+        <w:t>matricola, cognome e nome, email, corso di laurea, voto e stato di valutazione</w:t>
+      </w:r>
+      <w:r>
+        <w:t xml:space="preserve">. Il voto può non essere ancora definito. Lo stato di valutazione dello studente rispetto all’appello può assumere i valori: non inserito, inserito, pubblicato, rifiutato e verbalizzato. […] Lo </w:t>
+      </w:r>
+      <w:r>
+        <w:rPr>
+          <w:color w:val="FF0000"/>
+        </w:rPr>
+        <w:t xml:space="preserve">studente </w:t>
+      </w:r>
+      <w:r>
+        <w:t xml:space="preserve">accede tramite login e seleziona nella HOME page un </w:t>
+      </w:r>
+      <w:r>
+        <w:rPr>
+          <w:color w:val="00B050"/>
+        </w:rPr>
+        <w:t>corso tra quelli a cui è iscritto</w:t>
+      </w:r>
+      <w:r>
+        <w:t xml:space="preserve"> mediante una lista ordinata in modo alfabetico decrescente e poi una data d’appello del corso scelto selezionata da un elenco ordinato per data decrescente</w:t>
+      </w:r>
+      <w:r>
+        <w:t xml:space="preserve">. […] </w:t>
+      </w:r>
+      <w:r>
+        <w:t xml:space="preserve">Un </w:t>
+      </w:r>
+      <w:r>
+        <w:rPr>
+          <w:color w:val="FF0000"/>
+        </w:rPr>
+        <w:t xml:space="preserve">verbale </w:t>
+      </w:r>
+      <w:r>
+        <w:t xml:space="preserve">ha un </w:t>
+      </w:r>
       <w:r>
         <w:rPr>
           <w:color w:val="0070C0"/>
         </w:rPr>
-        <w:t>email</w:t>
-      </w:r>
-      <w:proofErr w:type="gramEnd"/>
+        <w:t xml:space="preserve">codice </w:t>
+      </w:r>
+      <w:r>
+        <w:t xml:space="preserve">generato dal sistema, una </w:t>
+      </w:r>
       <w:r>
         <w:rPr>
           <w:color w:val="0070C0"/>
         </w:rPr>
-        <w:t>, corso di laurea, voto e stato di valutazione</w:t>
-      </w:r>
-      <w:r>
-        <w:t xml:space="preserve">. Il voto può non essere ancora definito. Lo stato di valutazione dello studente rispetto all’appello può assumere i valori: non inserito, inserito, pubblicato, rifiutato e verbalizzato. […] Lo </w:t>
-      </w:r>
-      <w:r>
-        <w:rPr>
-          <w:color w:val="FF0000"/>
-        </w:rPr>
-        <w:t xml:space="preserve">studente </w:t>
-      </w:r>
-      <w:r>
-        <w:t xml:space="preserve">accede tramite login e seleziona nella HOME page un </w:t>
+        <w:t xml:space="preserve">data </w:t>
+      </w:r>
+      <w:r>
+        <w:t xml:space="preserve">e </w:t>
+      </w:r>
+      <w:r>
+        <w:rPr>
+          <w:color w:val="0070C0"/>
+        </w:rPr>
+        <w:t xml:space="preserve">ora </w:t>
+      </w:r>
+      <w:r>
+        <w:t xml:space="preserve">di creazione ed è </w:t>
       </w:r>
       <w:r>
         <w:rPr>
           <w:color w:val="00B050"/>
         </w:rPr>
-        <w:t>corso tra quelli a cui è iscritto</w:t>
-      </w:r>
-      <w:r>
-        <w:t xml:space="preserve"> mediante una lista ordinata in modo alfabetico decrescente e poi una data d’appello del corso scelto selezionata da un elenco ordinato per data decrescente</w:t>
-      </w:r>
-      <w:r>
-        <w:t xml:space="preserve">. […] </w:t>
-      </w:r>
-      <w:r>
-        <w:t xml:space="preserve">Un </w:t>
-      </w:r>
-      <w:r>
-        <w:rPr>
-          <w:color w:val="FF0000"/>
-        </w:rPr>
-        <w:t xml:space="preserve">verbale </w:t>
-      </w:r>
-      <w:r>
-        <w:t xml:space="preserve">ha un </w:t>
-      </w:r>
-      <w:r>
-        <w:rPr>
-          <w:color w:val="0070C0"/>
-        </w:rPr>
-        <w:t xml:space="preserve">codice </w:t>
-      </w:r>
-      <w:r>
-        <w:t xml:space="preserve">generato dal sistema, una </w:t>
-      </w:r>
-      <w:r>
-        <w:rPr>
-          <w:color w:val="0070C0"/>
-        </w:rPr>
-        <w:t xml:space="preserve">data </w:t>
-      </w:r>
-      <w:r>
-        <w:t xml:space="preserve">e </w:t>
-      </w:r>
-      <w:r>
-        <w:rPr>
-          <w:color w:val="0070C0"/>
-        </w:rPr>
-        <w:t xml:space="preserve">ora </w:t>
-      </w:r>
-      <w:r>
-        <w:t xml:space="preserve">di creazione ed è </w:t>
+        <w:t xml:space="preserve">associato all’appello del corso a cui si riferisce </w:t>
       </w:r>
       <w:r>
         <w:rPr>
           <w:color w:val="00B050"/>
         </w:rPr>
-        <w:t xml:space="preserve">associato all’appello del corso a cui si riferisce </w:t>
-      </w:r>
-      <w:r>
-        <w:rPr>
-          <w:color w:val="00B050"/>
-        </w:rPr>
         <w:t xml:space="preserve">e agli studenti </w:t>
       </w:r>
       <w:r>
@@ -5094,11 +5024,16 @@
         <w:t xml:space="preserve"> […]</w:t>
       </w:r>
     </w:p>
+    <w:p/>
+    <w:p/>
+    <w:p/>
+    <w:p/>
     <w:p>
       <w:pPr>
         <w:pStyle w:val="Sottoargomento"/>
       </w:pPr>
       <w:r>
+        <w:lastRenderedPageBreak/>
         <w:t>Diagramma entità-relazioni</w:t>
       </w:r>
     </w:p>
@@ -5111,9 +5046,9 @@
           <w:noProof/>
         </w:rPr>
         <w:drawing>
-          <wp:inline distT="0" distB="0" distL="0" distR="0" wp14:anchorId="70B73E02" wp14:editId="10BF6F5D">
-            <wp:extent cx="4143832" cy="1759956"/>
-            <wp:effectExtent l="19050" t="19050" r="9525" b="12065"/>
+          <wp:inline distT="0" distB="0" distL="0" distR="0" wp14:anchorId="70B73E02" wp14:editId="5B443FC2">
+            <wp:extent cx="9099910" cy="3864886"/>
+            <wp:effectExtent l="19050" t="19050" r="25400" b="21590"/>
             <wp:docPr id="1582888399" name="Immagine 31"/>
             <wp:cNvGraphicFramePr>
               <a:graphicFrameLocks xmlns:a="http://schemas.openxmlformats.org/drawingml/2006/main" noChangeAspect="1"/>
@@ -5141,7 +5076,7 @@
                   <pic:spPr bwMode="auto">
                     <a:xfrm>
                       <a:off x="0" y="0"/>
-                      <a:ext cx="4224547" cy="1794237"/>
+                      <a:ext cx="9318761" cy="3957836"/>
                     </a:xfrm>
                     <a:prstGeom prst="rect">
                       <a:avLst/>
@@ -5187,8 +5122,43 @@
       </w:r>
     </w:p>
     <w:p>
-      <w:r>
+      <w:pPr>
+        <w:rPr>
+          <w:sz w:val="24"/>
+          <w:szCs w:val="24"/>
+        </w:rPr>
+      </w:pPr>
+      <w:r>
+        <w:rPr>
+          <w:sz w:val="24"/>
+          <w:szCs w:val="24"/>
+        </w:rPr>
         <w:t>Nel passaggio dal testo allo schema del database si è ipotizzato che ogni corso abbia nome univoco, inoltre è stato introdotto un codice docente per identificare univocamente ogni docente (è infatti possibile avere docenti omonimi, così come studenti omonimi).</w:t>
+      </w:r>
+    </w:p>
+    <w:p>
+      <w:r>
+        <w:t>Siccome il popolamento del database è eseguito all’infuori dell’applicazione richiesta, per semplicità le password sono salvate in chiaro. È noto che, in un caso reale, tale pratica sarebbe assolutamente da evitare, bensì le password dovrebbero essere salvate criptate con un algoritmo di hash, applicato dall’applicazione stessa in fase di inserimento.</w:t>
+      </w:r>
+    </w:p>
+    <w:p>
+      <w:r>
+        <w:t>I codici identificativi dei docenti sono sequenze di 8 cifre decimali, quelli degli studenti sono sequenze di 6 cifre decimali, mentre quelli dei verbali sono la rappresentazione in stringa della classe Java UUID.</w:t>
+      </w:r>
+    </w:p>
+    <w:p>
+      <w:pPr>
+        <w:spacing w:after="160"/>
+        <w:jc w:val="left"/>
+        <w:rPr>
+          <w:b/>
+          <w:smallCaps/>
+          <w:color w:val="373737" w:themeColor="accent1" w:themeShade="40"/>
+          <w:sz w:val="24"/>
+        </w:rPr>
+      </w:pPr>
+      <w:r>
+        <w:br w:type="page"/>
       </w:r>
     </w:p>
     <w:p>
@@ -5219,18 +5189,18 @@
         <w:tblLook w:val="04A0" w:firstRow="1" w:lastRow="0" w:firstColumn="1" w:lastColumn="0" w:noHBand="0" w:noVBand="1"/>
       </w:tblPr>
       <w:tblGrid>
-        <w:gridCol w:w="4814"/>
-        <w:gridCol w:w="4814"/>
+        <w:gridCol w:w="4756"/>
+        <w:gridCol w:w="4751"/>
+        <w:gridCol w:w="4780"/>
       </w:tblGrid>
       <w:tr>
         <w:tc>
           <w:tcPr>
-            <w:tcW w:w="4814" w:type="dxa"/>
+            <w:tcW w:w="4756" w:type="dxa"/>
             <w:vAlign w:val="center"/>
           </w:tcPr>
           <w:p>
             <w:pPr>
-              <w:spacing w:after="0"/>
               <w:jc w:val="center"/>
             </w:pPr>
             <w:r>
@@ -5238,7 +5208,7 @@
                 <w:noProof/>
               </w:rPr>
               <w:drawing>
-                <wp:inline distT="0" distB="0" distL="0" distR="0" wp14:anchorId="725611E9" wp14:editId="2BF11F83">
+                <wp:inline distT="0" distB="0" distL="0" distR="0" wp14:anchorId="555F33E3" wp14:editId="40566216">
                   <wp:extent cx="2308266" cy="1620000"/>
                   <wp:effectExtent l="0" t="0" r="0" b="0"/>
                   <wp:docPr id="676930302" name="Immagine 1"/>
@@ -5277,12 +5247,11 @@
         </w:tc>
         <w:tc>
           <w:tcPr>
-            <w:tcW w:w="4814" w:type="dxa"/>
+            <w:tcW w:w="4751" w:type="dxa"/>
             <w:vAlign w:val="center"/>
           </w:tcPr>
           <w:p>
             <w:pPr>
-              <w:spacing w:after="0"/>
               <w:jc w:val="center"/>
             </w:pPr>
             <w:r>
@@ -5290,7 +5259,7 @@
                 <w:noProof/>
               </w:rPr>
               <w:drawing>
-                <wp:inline distT="0" distB="0" distL="0" distR="0" wp14:anchorId="1DA46841" wp14:editId="6B9166AC">
+                <wp:inline distT="0" distB="0" distL="0" distR="0" wp14:anchorId="2C503151" wp14:editId="1B80BDD4">
                   <wp:extent cx="1920796" cy="1620000"/>
                   <wp:effectExtent l="0" t="0" r="3810" b="0"/>
                   <wp:docPr id="134119244" name="Immagine 1"/>
@@ -5327,16 +5296,13 @@
             </w:r>
           </w:p>
         </w:tc>
-      </w:tr>
-      <w:tr>
         <w:tc>
           <w:tcPr>
-            <w:tcW w:w="4814" w:type="dxa"/>
+            <w:tcW w:w="4780" w:type="dxa"/>
             <w:vAlign w:val="center"/>
           </w:tcPr>
           <w:p>
             <w:pPr>
-              <w:spacing w:after="0"/>
               <w:jc w:val="center"/>
             </w:pPr>
             <w:r>
@@ -5344,7 +5310,7 @@
                 <w:noProof/>
               </w:rPr>
               <w:drawing>
-                <wp:inline distT="0" distB="0" distL="0" distR="0" wp14:anchorId="7BE5C1E3" wp14:editId="511C55E7">
+                <wp:inline distT="0" distB="0" distL="0" distR="0" wp14:anchorId="160E8980" wp14:editId="46BDBA15">
                   <wp:extent cx="2898378" cy="1620000"/>
                   <wp:effectExtent l="0" t="0" r="0" b="0"/>
                   <wp:docPr id="784077432" name="Immagine 1"/>
@@ -5381,14 +5347,15 @@
             </w:r>
           </w:p>
         </w:tc>
+      </w:tr>
+      <w:tr>
         <w:tc>
           <w:tcPr>
-            <w:tcW w:w="4814" w:type="dxa"/>
+            <w:tcW w:w="4756" w:type="dxa"/>
             <w:vAlign w:val="center"/>
           </w:tcPr>
           <w:p>
             <w:pPr>
-              <w:spacing w:after="0"/>
               <w:jc w:val="center"/>
             </w:pPr>
             <w:r>
@@ -5396,7 +5363,7 @@
                 <w:noProof/>
               </w:rPr>
               <w:drawing>
-                <wp:inline distT="0" distB="0" distL="0" distR="0" wp14:anchorId="730FDD8E" wp14:editId="15361301">
+                <wp:inline distT="0" distB="0" distL="0" distR="0" wp14:anchorId="69AA94CE" wp14:editId="501B8C2F">
                   <wp:extent cx="2543400" cy="1620000"/>
                   <wp:effectExtent l="0" t="0" r="9525" b="0"/>
                   <wp:docPr id="173665076" name="Immagine 1"/>
@@ -5433,17 +5400,14 @@
             </w:r>
           </w:p>
         </w:tc>
-      </w:tr>
-      <w:tr>
         <w:tc>
           <w:tcPr>
-            <w:tcW w:w="9628" w:type="dxa"/>
+            <w:tcW w:w="9531" w:type="dxa"/>
             <w:gridSpan w:val="2"/>
             <w:vAlign w:val="center"/>
           </w:tcPr>
           <w:p>
             <w:pPr>
-              <w:spacing w:after="0"/>
               <w:jc w:val="center"/>
             </w:pPr>
             <w:r>
@@ -5451,9 +5415,9 @@
                 <w:noProof/>
               </w:rPr>
               <w:drawing>
-                <wp:inline distT="0" distB="0" distL="0" distR="0" wp14:anchorId="63B06822" wp14:editId="25BA3896">
-                  <wp:extent cx="5028522" cy="2160000"/>
-                  <wp:effectExtent l="0" t="0" r="1270" b="0"/>
+                <wp:inline distT="0" distB="0" distL="0" distR="0" wp14:anchorId="53286068" wp14:editId="1F19447C">
+                  <wp:extent cx="4609479" cy="1980000"/>
+                  <wp:effectExtent l="0" t="0" r="635" b="1270"/>
                   <wp:docPr id="208660684" name="Immagine 1"/>
                   <wp:cNvGraphicFramePr>
                     <a:graphicFrameLocks xmlns:a="http://schemas.openxmlformats.org/drawingml/2006/main" noChangeAspect="1"/>
@@ -5474,7 +5438,7 @@
                         <pic:spPr>
                           <a:xfrm>
                             <a:off x="0" y="0"/>
-                            <a:ext cx="5028522" cy="2160000"/>
+                            <a:ext cx="4609479" cy="1980000"/>
                           </a:xfrm>
                           <a:prstGeom prst="rect">
                             <a:avLst/>
@@ -5492,20 +5456,22 @@
       <w:tr>
         <w:tc>
           <w:tcPr>
-            <w:tcW w:w="4814" w:type="dxa"/>
+            <w:tcW w:w="4756" w:type="dxa"/>
             <w:vAlign w:val="center"/>
           </w:tcPr>
           <w:p>
             <w:pPr>
-              <w:spacing w:after="0"/>
               <w:jc w:val="center"/>
+              <w:rPr>
+                <w:noProof/>
+              </w:rPr>
             </w:pPr>
             <w:r>
               <w:rPr>
                 <w:noProof/>
               </w:rPr>
               <w:drawing>
-                <wp:inline distT="0" distB="0" distL="0" distR="0" wp14:anchorId="1A480681" wp14:editId="5C537F6C">
+                <wp:inline distT="0" distB="0" distL="0" distR="0" wp14:anchorId="41A39C13" wp14:editId="3CA754DA">
                   <wp:extent cx="2235200" cy="1619710"/>
                   <wp:effectExtent l="0" t="0" r="0" b="0"/>
                   <wp:docPr id="1676085864" name="Immagine 1"/>
@@ -5551,12 +5517,12 @@
         </w:tc>
         <w:tc>
           <w:tcPr>
-            <w:tcW w:w="4814" w:type="dxa"/>
+            <w:tcW w:w="9531" w:type="dxa"/>
+            <w:gridSpan w:val="2"/>
             <w:vAlign w:val="center"/>
           </w:tcPr>
           <w:p>
             <w:pPr>
-              <w:spacing w:after="0"/>
               <w:jc w:val="center"/>
             </w:pPr>
             <w:r>
@@ -5564,7 +5530,7 @@
                 <w:noProof/>
               </w:rPr>
               <w:drawing>
-                <wp:inline distT="0" distB="0" distL="0" distR="0" wp14:anchorId="1FF3970C" wp14:editId="2CFAE070">
+                <wp:inline distT="0" distB="0" distL="0" distR="0" wp14:anchorId="656744DA" wp14:editId="45C94C24">
                   <wp:extent cx="2787140" cy="1620000"/>
                   <wp:effectExtent l="0" t="0" r="0" b="0"/>
                   <wp:docPr id="734319056" name="Immagine 1"/>
@@ -5604,37 +5570,10 @@
       </w:tr>
     </w:tbl>
     <w:p>
-      <w:r>
-        <w:t xml:space="preserve">Siccome </w:t>
-      </w:r>
-      <w:r>
-        <w:t xml:space="preserve">il popolamento </w:t>
-      </w:r>
-      <w:r>
-        <w:t>de</w:t>
-      </w:r>
-      <w:r>
-        <w:t xml:space="preserve">l database è eseguito all’infuori dell’applicazione richiesta, per semplicità le password sono salvate in chiaro. È noto che, in un caso reale, tale pratica sarebbe assolutamente da evitare, bensì le password dovrebbero essere salvate criptate con un algoritmo di </w:t>
-      </w:r>
-      <w:proofErr w:type="spellStart"/>
-      <w:r>
-        <w:t>hash</w:t>
-      </w:r>
-      <w:proofErr w:type="spellEnd"/>
-      <w:r>
-        <w:t>, applicato dall’applicazione stessa in fase di inserimento.</w:t>
-      </w:r>
-    </w:p>
-    <w:p>
-      <w:r>
-        <w:t>I codici identificativi dei docenti sono sequenze di 8 cifre decimali, quelli degli studenti sono sequenze di 6 cifre decimali, mentre quelli dei verbali sono la rappresentazione in stringa della classe Java UUID.</w:t>
-      </w:r>
-    </w:p>
-    <w:p>
       <w:pPr>
         <w:pStyle w:val="Titolo3"/>
       </w:pPr>
-      <w:bookmarkStart w:id="5" w:name="_Toc197538885"/>
+      <w:bookmarkStart w:id="5" w:name="_Toc198136007"/>
       <w:r>
         <w:lastRenderedPageBreak/>
         <w:t>2.2 Analisi funzionale – versione pure HTML</w:t>
@@ -5670,85 +5609,41 @@
           <w:rFonts w:cstheme="minorHAnsi"/>
           <w:color w:val="FF0000"/>
         </w:rPr>
-        <w:t xml:space="preserve"> </w:t>
-      </w:r>
-      <w:proofErr w:type="gramStart"/>
+        <w:t xml:space="preserve"> Pagine  </w:t>
+      </w:r>
+      <w:r>
+        <w:rPr>
+          <w:rFonts w:cstheme="minorHAnsi"/>
+          <w:color w:val="0070C0"/>
+        </w:rPr>
+        <w:t>●</w:t>
+      </w:r>
+      <w:r>
+        <w:rPr>
+          <w:rFonts w:cstheme="minorHAnsi"/>
+          <w:color w:val="0070C0"/>
+        </w:rPr>
+        <w:t xml:space="preserve"> Eventi  </w:t>
+      </w:r>
+      <w:r>
+        <w:rPr>
+          <w:rFonts w:cstheme="minorHAnsi"/>
+          <w:color w:val="00B050"/>
+        </w:rPr>
+        <w:t>●</w:t>
+      </w:r>
+      <w:r>
+        <w:rPr>
+          <w:rFonts w:cstheme="minorHAnsi"/>
+          <w:color w:val="00B050"/>
+        </w:rPr>
+        <w:t xml:space="preserve"> View components</w:t>
+      </w:r>
       <w:r>
         <w:rPr>
           <w:rFonts w:cstheme="minorHAnsi"/>
           <w:color w:val="FF0000"/>
         </w:rPr>
-        <w:t xml:space="preserve">Pagine  </w:t>
-      </w:r>
-      <w:r>
-        <w:rPr>
-          <w:rFonts w:cstheme="minorHAnsi"/>
-          <w:color w:val="0070C0"/>
-        </w:rPr>
-        <w:t>●</w:t>
-      </w:r>
-      <w:proofErr w:type="gramEnd"/>
-      <w:r>
-        <w:rPr>
-          <w:rFonts w:cstheme="minorHAnsi"/>
-          <w:color w:val="0070C0"/>
-        </w:rPr>
-        <w:t xml:space="preserve"> </w:t>
-      </w:r>
-      <w:proofErr w:type="gramStart"/>
-      <w:r>
-        <w:rPr>
-          <w:rFonts w:cstheme="minorHAnsi"/>
-          <w:color w:val="0070C0"/>
-        </w:rPr>
-        <w:t xml:space="preserve">Eventi  </w:t>
-      </w:r>
-      <w:r>
-        <w:rPr>
-          <w:rFonts w:cstheme="minorHAnsi"/>
-          <w:color w:val="00B050"/>
-        </w:rPr>
-        <w:t>●</w:t>
-      </w:r>
-      <w:proofErr w:type="gramEnd"/>
-      <w:r>
-        <w:rPr>
-          <w:rFonts w:cstheme="minorHAnsi"/>
-          <w:color w:val="00B050"/>
-        </w:rPr>
-        <w:t xml:space="preserve"> </w:t>
-      </w:r>
-      <w:proofErr w:type="spellStart"/>
-      <w:r>
-        <w:rPr>
-          <w:rFonts w:cstheme="minorHAnsi"/>
-          <w:color w:val="00B050"/>
-        </w:rPr>
-        <w:t>View</w:t>
-      </w:r>
-      <w:proofErr w:type="spellEnd"/>
-      <w:r>
-        <w:rPr>
-          <w:rFonts w:cstheme="minorHAnsi"/>
-          <w:color w:val="00B050"/>
-        </w:rPr>
-        <w:t xml:space="preserve"> </w:t>
-      </w:r>
-      <w:proofErr w:type="spellStart"/>
-      <w:proofErr w:type="gramStart"/>
-      <w:r>
-        <w:rPr>
-          <w:rFonts w:cstheme="minorHAnsi"/>
-          <w:color w:val="00B050"/>
-        </w:rPr>
-        <w:t>components</w:t>
-      </w:r>
-      <w:proofErr w:type="spellEnd"/>
-      <w:r>
-        <w:rPr>
-          <w:rFonts w:cstheme="minorHAnsi"/>
-          <w:color w:val="FF0000"/>
-        </w:rPr>
         <w:t xml:space="preserve">  </w:t>
       </w:r>
       <w:r>
@@ -5756,15 +5651,7 @@
           <w:rFonts w:cstheme="minorHAnsi"/>
           <w:color w:val="9D6705"/>
         </w:rPr>
-        <w:t>●</w:t>
-      </w:r>
-      <w:proofErr w:type="gramEnd"/>
-      <w:r>
-        <w:rPr>
-          <w:rFonts w:cstheme="minorHAnsi"/>
-          <w:color w:val="9D6705"/>
-        </w:rPr>
-        <w:t xml:space="preserve"> Azioni</w:t>
+        <w:t>● Azioni</w:t>
       </w:r>
     </w:p>
     <w:p>
@@ -5865,15 +5752,7 @@
         <w:t>tabella con tutti gli iscritti all’appello</w:t>
       </w:r>
       <w:r>
-        <w:t xml:space="preserve">. La tabella riporta i seguenti dati: matricola, cognome e nome, </w:t>
-      </w:r>
-      <w:proofErr w:type="gramStart"/>
-      <w:r>
-        <w:t>email</w:t>
-      </w:r>
-      <w:proofErr w:type="gramEnd"/>
-      <w:r>
-        <w:t xml:space="preserve">, corso di laurea, voto e stato di valutazione. Il voto può non essere ancora definito. Lo stato di valutazione dello studente rispetto all’appello può assumere i valori: non inserito, inserito, pubblicato, rifiutato e verbalizzato. </w:t>
+        <w:t xml:space="preserve">. La tabella riporta i seguenti dati: matricola, cognome e nome, email, corso di laurea, voto e stato di valutazione. Il voto può non essere ancora definito. Lo stato di valutazione dello studente rispetto all’appello può assumere i valori: non inserito, inserito, pubblicato, rifiutato e verbalizzato. </w:t>
       </w:r>
       <w:r>
         <w:rPr>
@@ -5972,15 +5851,7 @@
         <w:t>pubblicazione delle righe con lo stato di valutazione INSERITO</w:t>
       </w:r>
       <w:r>
-        <w:t xml:space="preserve">. La pubblicazione rende il voto non più modificabile dal docente e visibile allo studente e cambia lo stato di valutazione della riga dello studente </w:t>
-      </w:r>
-      <w:proofErr w:type="gramStart"/>
-      <w:r>
-        <w:t>a</w:t>
-      </w:r>
-      <w:proofErr w:type="gramEnd"/>
-      <w:r>
-        <w:t xml:space="preserve"> “pubblicato”.  Lo studente </w:t>
+        <w:t xml:space="preserve">. La pubblicazione rende il voto non più modificabile dal docente e visibile allo studente e cambia lo stato di valutazione della riga dello studente a “pubblicato”.  Lo studente </w:t>
       </w:r>
       <w:r>
         <w:rPr>
@@ -6118,15 +5989,7 @@
         <w:t>rifiuto del voto</w:t>
       </w:r>
       <w:r>
-        <w:t xml:space="preserve"> cambia lo stato di valutazione </w:t>
-      </w:r>
-      <w:proofErr w:type="gramStart"/>
-      <w:r>
-        <w:t>a</w:t>
-      </w:r>
-      <w:proofErr w:type="gramEnd"/>
-      <w:r>
-        <w:t xml:space="preserve"> “rifiutato” della riga dello studente per quell’appello nella pagina ISCRITTI del docente. Nella pagina ISCRITTI del docente la tabella degli iscritti è associata anche a un </w:t>
+        <w:t xml:space="preserve"> cambia lo stato di valutazione a “rifiutato” della riga dello studente per quell’appello nella pagina ISCRITTI del docente. Nella pagina ISCRITTI del docente la tabella degli iscritti è associata anche a un </w:t>
       </w:r>
       <w:r>
         <w:rPr>
@@ -6144,15 +6007,7 @@
         <w:t>pressione del bottone</w:t>
       </w:r>
       <w:r>
-        <w:t xml:space="preserve"> provoca il cambio di stato </w:t>
-      </w:r>
-      <w:proofErr w:type="gramStart"/>
-      <w:r>
-        <w:t>a</w:t>
-      </w:r>
-      <w:proofErr w:type="gramEnd"/>
-      <w:r>
-        <w:t xml:space="preserve"> “verbalizzato” per le righe nello stato “pubblicato” o "rifiutato" e comporta anche la </w:t>
+        <w:t xml:space="preserve"> provoca il cambio di stato a “verbalizzato” per le righe nello stato “pubblicato” o "rifiutato" e comporta anche la </w:t>
       </w:r>
       <w:r>
         <w:rPr>
@@ -6219,7 +6074,18 @@
       <w:pPr>
         <w:pStyle w:val="Sottoargomento"/>
       </w:pPr>
-      <w:r>
+    </w:p>
+    <w:p>
+      <w:pPr>
+        <w:pStyle w:val="Sottoargomento"/>
+      </w:pPr>
+    </w:p>
+    <w:p>
+      <w:pPr>
+        <w:pStyle w:val="Sottoargomento"/>
+      </w:pPr>
+      <w:r>
+        <w:lastRenderedPageBreak/>
         <w:t>Completamento della specifica</w:t>
       </w:r>
     </w:p>
@@ -6304,7 +6170,6 @@
         </w:numPr>
       </w:pPr>
       <w:r>
-        <w:lastRenderedPageBreak/>
         <w:t>La pagina verbali del docente è accessibile soltanto dalla home page</w:t>
       </w:r>
       <w:r>
@@ -6337,66 +6202,93 @@
         <w:rPr>
           <w:color w:val="00B050"/>
         </w:rPr>
-        <w:t xml:space="preserve">Bottone di logout </w:t>
-      </w:r>
-      <w:r>
-        <w:t xml:space="preserve">e relativa </w:t>
-      </w:r>
-      <w:r>
-        <w:rPr>
-          <w:color w:val="FF0000"/>
-        </w:rPr>
-        <w:t>pagina LOGOUT</w:t>
+        <w:t>Bottone di logout</w:t>
+      </w:r>
+      <w:r>
+        <w:rPr>
+          <w:color w:val="00B050"/>
+        </w:rPr>
+        <w:t xml:space="preserve"> e b</w:t>
+      </w:r>
+      <w:r>
+        <w:rPr>
+          <w:color w:val="00B050"/>
+        </w:rPr>
+        <w:t xml:space="preserve">ottone “indietro” </w:t>
+      </w:r>
+      <w:r>
+        <w:t>che torna alla pagina precedente</w:t>
       </w:r>
     </w:p>
     <w:p>
       <w:pPr>
-        <w:pStyle w:val="Paragrafoelenco"/>
-        <w:numPr>
-          <w:ilvl w:val="0"/>
-          <w:numId w:val="3"/>
-        </w:numPr>
+        <w:pStyle w:val="Sottoargomento"/>
       </w:pPr>
       <w:r>
-        <w:rPr>
-          <w:color w:val="00B050"/>
-        </w:rPr>
-        <w:t xml:space="preserve">Bottone “indietro” </w:t>
-      </w:r>
-      <w:r>
-        <w:t>che torna alla pagina precedente</w:t>
+        <w:t>Diagramma IFML</w:t>
       </w:r>
     </w:p>
     <w:p>
       <w:pPr>
-        <w:pStyle w:val="Paragrafoelenco"/>
-        <w:numPr>
-          <w:ilvl w:val="0"/>
-          <w:numId w:val="3"/>
-        </w:numPr>
+        <w:jc w:val="center"/>
       </w:pPr>
       <w:r>
-        <w:rPr>
-          <w:color w:val="00B050"/>
-        </w:rPr>
-        <w:t xml:space="preserve">Intestazione tabella home page </w:t>
-      </w:r>
-      <w:r>
-        <w:t>personalizzata</w:t>
+        <w:drawing>
+          <wp:inline distT="0" distB="0" distL="0" distR="0" wp14:anchorId="6F956EF2" wp14:editId="30C2A0DA">
+            <wp:extent cx="7659303" cy="4284000"/>
+            <wp:effectExtent l="0" t="0" r="0" b="2540"/>
+            <wp:docPr id="2036148231" name="Elemento grafico 1"/>
+            <wp:cNvGraphicFramePr>
+              <a:graphicFrameLocks xmlns:a="http://schemas.openxmlformats.org/drawingml/2006/main" noChangeAspect="1"/>
+            </wp:cNvGraphicFramePr>
+            <a:graphic xmlns:a="http://schemas.openxmlformats.org/drawingml/2006/main">
+              <a:graphicData uri="http://schemas.openxmlformats.org/drawingml/2006/picture">
+                <pic:pic xmlns:pic="http://schemas.openxmlformats.org/drawingml/2006/picture">
+                  <pic:nvPicPr>
+                    <pic:cNvPr id="2036148231" name=""/>
+                    <pic:cNvPicPr/>
+                  </pic:nvPicPr>
+                  <pic:blipFill>
+                    <a:blip r:embed="rId15">
+                      <a:extLst>
+                        <a:ext uri="{96DAC541-7B7A-43D3-8B79-37D633B846F1}">
+                          <asvg:svgBlip xmlns:asvg="http://schemas.microsoft.com/office/drawing/2016/SVG/main" r:embed="rId16"/>
+                        </a:ext>
+                      </a:extLst>
+                    </a:blip>
+                    <a:stretch>
+                      <a:fillRect/>
+                    </a:stretch>
+                  </pic:blipFill>
+                  <pic:spPr>
+                    <a:xfrm>
+                      <a:off x="0" y="0"/>
+                      <a:ext cx="7659303" cy="4284000"/>
+                    </a:xfrm>
+                    <a:prstGeom prst="rect">
+                      <a:avLst/>
+                    </a:prstGeom>
+                  </pic:spPr>
+                </pic:pic>
+              </a:graphicData>
+            </a:graphic>
+          </wp:inline>
+        </w:drawing>
       </w:r>
     </w:p>
     <w:p>
       <w:pPr>
         <w:pStyle w:val="Titolo3"/>
       </w:pPr>
-      <w:bookmarkStart w:id="6" w:name="_Toc197538886"/>
-      <w:r>
+      <w:bookmarkStart w:id="6" w:name="_Toc198136008"/>
+      <w:r>
+        <w:lastRenderedPageBreak/>
         <w:t xml:space="preserve">2.3 Analisi funzionale – versione </w:t>
       </w:r>
+      <w:r>
+        <w:t>con JavaScript</w:t>
+      </w:r>
       <w:bookmarkEnd w:id="6"/>
-      <w:r>
-        <w:t>con JavaScript</w:t>
-      </w:r>
     </w:p>
     <w:p>
       <w:pPr>
@@ -6460,8 +6352,8 @@
     </w:p>
     <w:p/>
     <w:sectPr>
-      <w:pgSz w:w="11906" w:h="16838"/>
-      <w:pgMar w:top="1417" w:right="1134" w:bottom="1134" w:left="1134" w:header="708" w:footer="708" w:gutter="0"/>
+      <w:pgSz w:w="16838" w:h="11906" w:orient="landscape"/>
+      <w:pgMar w:top="1134" w:right="1417" w:bottom="1134" w:left="1134" w:header="708" w:footer="708" w:gutter="0"/>
       <w:pgNumType w:start="0"/>
       <w:cols w:space="708"/>
       <w:titlePg/>

</xml_diff>

<commit_message>
terminate le pagine e i beans, aggiornata la documentazione
</commit_message>
<xml_diff>
--- a/Documentazione - draft.docx
+++ b/Documentazione - draft.docx
@@ -2,6 +2,17 @@
 <file path=word/document.xml><?xml version="1.0" encoding="utf-8"?>
 <w:document xmlns:wpc="http://schemas.microsoft.com/office/word/2010/wordprocessingCanvas" xmlns:cx="http://schemas.microsoft.com/office/drawing/2014/chartex" xmlns:cx1="http://schemas.microsoft.com/office/drawing/2015/9/8/chartex" xmlns:cx2="http://schemas.microsoft.com/office/drawing/2015/10/21/chartex" xmlns:cx3="http://schemas.microsoft.com/office/drawing/2016/5/9/chartex" xmlns:cx4="http://schemas.microsoft.com/office/drawing/2016/5/10/chartex" xmlns:cx5="http://schemas.microsoft.com/office/drawing/2016/5/11/chartex" xmlns:cx6="http://schemas.microsoft.com/office/drawing/2016/5/12/chartex" xmlns:cx7="http://schemas.microsoft.com/office/drawing/2016/5/13/chartex" xmlns:cx8="http://schemas.microsoft.com/office/drawing/2016/5/14/chartex" xmlns:mc="http://schemas.openxmlformats.org/markup-compatibility/2006" xmlns:aink="http://schemas.microsoft.com/office/drawing/2016/ink" xmlns:am3d="http://schemas.microsoft.com/office/drawing/2017/model3d" xmlns:o="urn:schemas-microsoft-com:office:office" xmlns:oel="http://schemas.microsoft.com/office/2019/extlst" xmlns:r="http://schemas.openxmlformats.org/officeDocument/2006/relationships" xmlns:m="http://schemas.openxmlformats.org/officeDocument/2006/math" xmlns:v="urn:schemas-microsoft-com:vml" xmlns:wp14="http://schemas.microsoft.com/office/word/2010/wordprocessingDrawing" xmlns:wp="http://schemas.openxmlformats.org/drawingml/2006/wordprocessingDrawing" xmlns:w10="urn:schemas-microsoft-com:office:word" xmlns:w="http://schemas.openxmlformats.org/wordprocessingml/2006/main" xmlns:w14="http://schemas.microsoft.com/office/word/2010/wordml" xmlns:w15="http://schemas.microsoft.com/office/word/2012/wordml" xmlns:w16cex="http://schemas.microsoft.com/office/word/2018/wordml/cex" xmlns:w16cid="http://schemas.microsoft.com/office/word/2016/wordml/cid" xmlns:w16="http://schemas.microsoft.com/office/word/2018/wordml" xmlns:w16du="http://schemas.microsoft.com/office/word/2023/wordml/word16du" xmlns:w16sdtdh="http://schemas.microsoft.com/office/word/2020/wordml/sdtdatahash" xmlns:w16sdtfl="http://schemas.microsoft.com/office/word/2024/wordml/sdtformatlock" xmlns:w16se="http://schemas.microsoft.com/office/word/2015/wordml/symex" xmlns:wpg="http://schemas.microsoft.com/office/word/2010/wordprocessingGroup" xmlns:wpi="http://schemas.microsoft.com/office/word/2010/wordprocessingInk" xmlns:wne="http://schemas.microsoft.com/office/word/2006/wordml" xmlns:wps="http://schemas.microsoft.com/office/word/2010/wordprocessingShape" mc:Ignorable="w14 w15 w16se w16cid w16 w16cex w16sdtdh w16sdtfl w16du wp14">
   <w:body>
+    <w:p>
+      <w:pPr>
+        <w:pStyle w:val="Nessunaspaziatura"/>
+        <w:rPr>
+          <w:rFonts w:eastAsiaTheme="minorHAnsi"/>
+          <w:kern w:val="2"/>
+          <w:lang w:eastAsia="en-US"/>
+          <w14:ligatures w14:val="standardContextual"/>
+        </w:rPr>
+      </w:pPr>
+    </w:p>
     <w:sdt>
       <w:sdtPr>
         <w:rPr>
@@ -5138,7 +5149,15 @@
     </w:p>
     <w:p>
       <w:r>
-        <w:t>Siccome il popolamento del database è eseguito all’infuori dell’applicazione richiesta, per semplicità le password sono salvate in chiaro. È noto che, in un caso reale, tale pratica sarebbe assolutamente da evitare, bensì le password dovrebbero essere salvate criptate con un algoritmo di hash, applicato dall’applicazione stessa in fase di inserimento.</w:t>
+        <w:t xml:space="preserve">Siccome il popolamento del database è eseguito all’infuori dell’applicazione richiesta, per semplicità le password sono salvate in chiaro. È noto che, in un caso reale, tale pratica sarebbe assolutamente da evitare, bensì le password dovrebbero essere salvate criptate con un algoritmo di </w:t>
+      </w:r>
+      <w:proofErr w:type="spellStart"/>
+      <w:r>
+        <w:t>hash</w:t>
+      </w:r>
+      <w:proofErr w:type="spellEnd"/>
+      <w:r>
+        <w:t>, applicato dall’applicazione stessa in fase di inserimento.</w:t>
       </w:r>
     </w:p>
     <w:p>
@@ -5637,8 +5656,33 @@
           <w:rFonts w:cstheme="minorHAnsi"/>
           <w:color w:val="00B050"/>
         </w:rPr>
-        <w:t xml:space="preserve"> View components</w:t>
-      </w:r>
+        <w:t xml:space="preserve"> </w:t>
+      </w:r>
+      <w:proofErr w:type="spellStart"/>
+      <w:r>
+        <w:rPr>
+          <w:rFonts w:cstheme="minorHAnsi"/>
+          <w:color w:val="00B050"/>
+        </w:rPr>
+        <w:t>View</w:t>
+      </w:r>
+      <w:proofErr w:type="spellEnd"/>
+      <w:r>
+        <w:rPr>
+          <w:rFonts w:cstheme="minorHAnsi"/>
+          <w:color w:val="00B050"/>
+        </w:rPr>
+        <w:t xml:space="preserve"> </w:t>
+      </w:r>
+      <w:proofErr w:type="spellStart"/>
+      <w:r>
+        <w:rPr>
+          <w:rFonts w:cstheme="minorHAnsi"/>
+          <w:color w:val="00B050"/>
+        </w:rPr>
+        <w:t>components</w:t>
+      </w:r>
+      <w:proofErr w:type="spellEnd"/>
       <w:r>
         <w:rPr>
           <w:rFonts w:cstheme="minorHAnsi"/>
@@ -6222,6 +6266,18 @@
     </w:p>
     <w:p>
       <w:pPr>
+        <w:pStyle w:val="Paragrafoelenco"/>
+        <w:numPr>
+          <w:ilvl w:val="0"/>
+          <w:numId w:val="3"/>
+        </w:numPr>
+      </w:pPr>
+      <w:r>
+        <w:t>Messaggio di benvenuto personalizzato</w:t>
+      </w:r>
+    </w:p>
+    <w:p>
+      <w:pPr>
         <w:pStyle w:val="Sottoargomento"/>
       </w:pPr>
       <w:r>
@@ -6233,10 +6289,13 @@
         <w:jc w:val="center"/>
       </w:pPr>
       <w:r>
+        <w:rPr>
+          <w:noProof/>
+        </w:rPr>
         <w:drawing>
-          <wp:inline distT="0" distB="0" distL="0" distR="0" wp14:anchorId="6F956EF2" wp14:editId="30C2A0DA">
-            <wp:extent cx="7659303" cy="4284000"/>
-            <wp:effectExtent l="0" t="0" r="0" b="2540"/>
+          <wp:inline distT="0" distB="0" distL="0" distR="0" wp14:anchorId="6F956EF2" wp14:editId="6AC1A36A">
+            <wp:extent cx="7344000" cy="4107643"/>
+            <wp:effectExtent l="0" t="0" r="0" b="7620"/>
             <wp:docPr id="2036148231" name="Elemento grafico 1"/>
             <wp:cNvGraphicFramePr>
               <a:graphicFrameLocks xmlns:a="http://schemas.openxmlformats.org/drawingml/2006/main" noChangeAspect="1"/>
@@ -6263,7 +6322,7 @@
                   <pic:spPr>
                     <a:xfrm>
                       <a:off x="0" y="0"/>
-                      <a:ext cx="7659303" cy="4284000"/>
+                      <a:ext cx="7344000" cy="4107643"/>
                     </a:xfrm>
                     <a:prstGeom prst="rect">
                       <a:avLst/>
@@ -6278,11 +6337,738 @@
     </w:p>
     <w:p>
       <w:pPr>
+        <w:pStyle w:val="Sottoargomento"/>
+      </w:pPr>
+      <w:r>
+        <w:lastRenderedPageBreak/>
+        <w:t>Componenti dell’applicazione</w:t>
+      </w:r>
+    </w:p>
+    <w:tbl>
+      <w:tblPr>
+        <w:tblStyle w:val="Grigliatabella"/>
+        <w:tblW w:w="0" w:type="auto"/>
+        <w:tblBorders>
+          <w:top w:val="none" w:sz="0" w:space="0" w:color="auto"/>
+          <w:left w:val="none" w:sz="0" w:space="0" w:color="auto"/>
+          <w:bottom w:val="none" w:sz="0" w:space="0" w:color="auto"/>
+          <w:right w:val="none" w:sz="0" w:space="0" w:color="auto"/>
+          <w:insideH w:val="none" w:sz="0" w:space="0" w:color="auto"/>
+          <w:insideV w:val="none" w:sz="0" w:space="0" w:color="auto"/>
+        </w:tblBorders>
+        <w:tblCellMar>
+          <w:top w:w="113" w:type="dxa"/>
+          <w:bottom w:w="113" w:type="dxa"/>
+        </w:tblCellMar>
+        <w:tblLook w:val="04A0" w:firstRow="1" w:lastRow="0" w:firstColumn="1" w:lastColumn="0" w:noHBand="0" w:noVBand="1"/>
+      </w:tblPr>
+      <w:tblGrid>
+        <w:gridCol w:w="4759"/>
+        <w:gridCol w:w="4759"/>
+        <w:gridCol w:w="4759"/>
+      </w:tblGrid>
+      <w:tr>
+        <w:tc>
+          <w:tcPr>
+            <w:tcW w:w="4759" w:type="dxa"/>
+            <w:vAlign w:val="center"/>
+          </w:tcPr>
+          <w:p>
+            <w:pPr>
+              <w:spacing w:after="0"/>
+              <w:jc w:val="left"/>
+            </w:pPr>
+            <w:r>
+              <w:t>Viste / Pagine:</w:t>
+            </w:r>
+          </w:p>
+          <w:p>
+            <w:pPr>
+              <w:pStyle w:val="Paragrafoelenco"/>
+              <w:numPr>
+                <w:ilvl w:val="0"/>
+                <w:numId w:val="4"/>
+              </w:numPr>
+              <w:spacing w:after="0"/>
+              <w:jc w:val="left"/>
+            </w:pPr>
+            <w:r>
+              <w:t>Autenticazione</w:t>
+            </w:r>
+          </w:p>
+          <w:p>
+            <w:pPr>
+              <w:pStyle w:val="Paragrafoelenco"/>
+              <w:numPr>
+                <w:ilvl w:val="0"/>
+                <w:numId w:val="4"/>
+              </w:numPr>
+              <w:spacing w:after="0"/>
+              <w:jc w:val="left"/>
+            </w:pPr>
+            <w:r>
+              <w:t>Docente:</w:t>
+            </w:r>
+          </w:p>
+          <w:p>
+            <w:pPr>
+              <w:pStyle w:val="Paragrafoelenco"/>
+              <w:numPr>
+                <w:ilvl w:val="1"/>
+                <w:numId w:val="4"/>
+              </w:numPr>
+              <w:spacing w:after="0"/>
+              <w:jc w:val="left"/>
+            </w:pPr>
+            <w:proofErr w:type="spellStart"/>
+            <w:r>
+              <w:t>HomeDocente</w:t>
+            </w:r>
+            <w:proofErr w:type="spellEnd"/>
+          </w:p>
+          <w:p>
+            <w:pPr>
+              <w:pStyle w:val="Paragrafoelenco"/>
+              <w:numPr>
+                <w:ilvl w:val="1"/>
+                <w:numId w:val="4"/>
+              </w:numPr>
+              <w:spacing w:after="0"/>
+              <w:jc w:val="left"/>
+            </w:pPr>
+            <w:proofErr w:type="spellStart"/>
+            <w:r>
+              <w:t>AppelliDocente</w:t>
+            </w:r>
+            <w:proofErr w:type="spellEnd"/>
+            <w:r>
+              <w:t xml:space="preserve"> </w:t>
+            </w:r>
+          </w:p>
+          <w:p>
+            <w:pPr>
+              <w:pStyle w:val="Paragrafoelenco"/>
+              <w:numPr>
+                <w:ilvl w:val="1"/>
+                <w:numId w:val="4"/>
+              </w:numPr>
+              <w:spacing w:after="0"/>
+              <w:jc w:val="left"/>
+            </w:pPr>
+            <w:r>
+              <w:t>Iscritti</w:t>
+            </w:r>
+          </w:p>
+          <w:p>
+            <w:pPr>
+              <w:pStyle w:val="Paragrafoelenco"/>
+              <w:numPr>
+                <w:ilvl w:val="1"/>
+                <w:numId w:val="4"/>
+              </w:numPr>
+              <w:spacing w:after="0"/>
+              <w:jc w:val="left"/>
+            </w:pPr>
+            <w:proofErr w:type="spellStart"/>
+            <w:r>
+              <w:t>ModificaVoto</w:t>
+            </w:r>
+            <w:proofErr w:type="spellEnd"/>
+          </w:p>
+          <w:p>
+            <w:pPr>
+              <w:pStyle w:val="Paragrafoelenco"/>
+              <w:numPr>
+                <w:ilvl w:val="1"/>
+                <w:numId w:val="4"/>
+              </w:numPr>
+              <w:spacing w:after="0"/>
+              <w:jc w:val="left"/>
+            </w:pPr>
+            <w:r>
+              <w:t>Verbali</w:t>
+            </w:r>
+          </w:p>
+          <w:p>
+            <w:pPr>
+              <w:pStyle w:val="Paragrafoelenco"/>
+              <w:numPr>
+                <w:ilvl w:val="1"/>
+                <w:numId w:val="4"/>
+              </w:numPr>
+              <w:spacing w:after="0"/>
+              <w:jc w:val="left"/>
+            </w:pPr>
+            <w:r>
+              <w:t>Verbal</w:t>
+            </w:r>
+            <w:r>
+              <w:t>e</w:t>
+            </w:r>
+          </w:p>
+          <w:p>
+            <w:pPr>
+              <w:pStyle w:val="Paragrafoelenco"/>
+              <w:numPr>
+                <w:ilvl w:val="0"/>
+                <w:numId w:val="4"/>
+              </w:numPr>
+              <w:spacing w:after="0"/>
+              <w:jc w:val="left"/>
+            </w:pPr>
+            <w:r>
+              <w:t>Studente:</w:t>
+            </w:r>
+          </w:p>
+          <w:p>
+            <w:pPr>
+              <w:pStyle w:val="Paragrafoelenco"/>
+              <w:numPr>
+                <w:ilvl w:val="1"/>
+                <w:numId w:val="4"/>
+              </w:numPr>
+              <w:spacing w:after="0"/>
+              <w:jc w:val="left"/>
+            </w:pPr>
+            <w:proofErr w:type="spellStart"/>
+            <w:r>
+              <w:t>HomeStudente</w:t>
+            </w:r>
+            <w:proofErr w:type="spellEnd"/>
+          </w:p>
+          <w:p>
+            <w:pPr>
+              <w:pStyle w:val="Paragrafoelenco"/>
+              <w:numPr>
+                <w:ilvl w:val="1"/>
+                <w:numId w:val="4"/>
+              </w:numPr>
+              <w:spacing w:after="0"/>
+              <w:jc w:val="left"/>
+            </w:pPr>
+            <w:proofErr w:type="spellStart"/>
+            <w:r>
+              <w:t>AppelliStudente</w:t>
+            </w:r>
+            <w:proofErr w:type="spellEnd"/>
+          </w:p>
+          <w:p>
+            <w:pPr>
+              <w:pStyle w:val="Paragrafoelenco"/>
+              <w:numPr>
+                <w:ilvl w:val="1"/>
+                <w:numId w:val="4"/>
+              </w:numPr>
+              <w:spacing w:after="0"/>
+              <w:jc w:val="left"/>
+            </w:pPr>
+            <w:r>
+              <w:t>Esito</w:t>
+            </w:r>
+          </w:p>
+          <w:p>
+            <w:pPr>
+              <w:pStyle w:val="Paragrafoelenco"/>
+              <w:numPr>
+                <w:ilvl w:val="0"/>
+                <w:numId w:val="4"/>
+              </w:numPr>
+              <w:spacing w:after="0"/>
+              <w:jc w:val="left"/>
+            </w:pPr>
+            <w:r>
+              <w:t>Logout</w:t>
+            </w:r>
+          </w:p>
+        </w:tc>
+        <w:tc>
+          <w:tcPr>
+            <w:tcW w:w="4759" w:type="dxa"/>
+            <w:vAlign w:val="center"/>
+          </w:tcPr>
+          <w:p>
+            <w:pPr>
+              <w:spacing w:after="0"/>
+              <w:jc w:val="left"/>
+            </w:pPr>
+            <w:r>
+              <w:t xml:space="preserve">Controllers / </w:t>
+            </w:r>
+            <w:proofErr w:type="spellStart"/>
+            <w:r>
+              <w:t>Servlets</w:t>
+            </w:r>
+            <w:proofErr w:type="spellEnd"/>
+            <w:r>
+              <w:t>:</w:t>
+            </w:r>
+          </w:p>
+          <w:p>
+            <w:pPr>
+              <w:pStyle w:val="Paragrafoelenco"/>
+              <w:numPr>
+                <w:ilvl w:val="0"/>
+                <w:numId w:val="5"/>
+              </w:numPr>
+              <w:spacing w:after="0"/>
+              <w:jc w:val="left"/>
+            </w:pPr>
+            <w:r>
+              <w:t>Autenticazione</w:t>
+            </w:r>
+          </w:p>
+          <w:p>
+            <w:pPr>
+              <w:pStyle w:val="Paragrafoelenco"/>
+              <w:numPr>
+                <w:ilvl w:val="0"/>
+                <w:numId w:val="4"/>
+              </w:numPr>
+              <w:spacing w:after="0"/>
+              <w:jc w:val="left"/>
+            </w:pPr>
+            <w:r>
+              <w:t>Docente:</w:t>
+            </w:r>
+          </w:p>
+          <w:p>
+            <w:pPr>
+              <w:pStyle w:val="Paragrafoelenco"/>
+              <w:numPr>
+                <w:ilvl w:val="1"/>
+                <w:numId w:val="4"/>
+              </w:numPr>
+              <w:spacing w:after="0"/>
+              <w:jc w:val="left"/>
+            </w:pPr>
+            <w:proofErr w:type="spellStart"/>
+            <w:r>
+              <w:t>HomeDocente</w:t>
+            </w:r>
+            <w:proofErr w:type="spellEnd"/>
+          </w:p>
+          <w:p>
+            <w:pPr>
+              <w:pStyle w:val="Paragrafoelenco"/>
+              <w:numPr>
+                <w:ilvl w:val="1"/>
+                <w:numId w:val="4"/>
+              </w:numPr>
+              <w:spacing w:after="0"/>
+              <w:jc w:val="left"/>
+            </w:pPr>
+            <w:proofErr w:type="spellStart"/>
+            <w:r>
+              <w:t>AppelliDocente</w:t>
+            </w:r>
+            <w:proofErr w:type="spellEnd"/>
+            <w:r>
+              <w:t xml:space="preserve"> </w:t>
+            </w:r>
+          </w:p>
+          <w:p>
+            <w:pPr>
+              <w:pStyle w:val="Paragrafoelenco"/>
+              <w:numPr>
+                <w:ilvl w:val="1"/>
+                <w:numId w:val="4"/>
+              </w:numPr>
+              <w:spacing w:after="0"/>
+              <w:jc w:val="left"/>
+            </w:pPr>
+            <w:r>
+              <w:t>Iscritti</w:t>
+            </w:r>
+          </w:p>
+          <w:p>
+            <w:pPr>
+              <w:pStyle w:val="Paragrafoelenco"/>
+              <w:numPr>
+                <w:ilvl w:val="1"/>
+                <w:numId w:val="4"/>
+              </w:numPr>
+              <w:spacing w:after="0"/>
+              <w:jc w:val="left"/>
+            </w:pPr>
+            <w:proofErr w:type="spellStart"/>
+            <w:r>
+              <w:t>ModificaVoto</w:t>
+            </w:r>
+            <w:proofErr w:type="spellEnd"/>
+          </w:p>
+          <w:p>
+            <w:pPr>
+              <w:pStyle w:val="Paragrafoelenco"/>
+              <w:numPr>
+                <w:ilvl w:val="1"/>
+                <w:numId w:val="4"/>
+              </w:numPr>
+              <w:spacing w:after="0"/>
+              <w:jc w:val="left"/>
+            </w:pPr>
+            <w:r>
+              <w:t>Verbali</w:t>
+            </w:r>
+          </w:p>
+          <w:p>
+            <w:pPr>
+              <w:pStyle w:val="Paragrafoelenco"/>
+              <w:numPr>
+                <w:ilvl w:val="1"/>
+                <w:numId w:val="4"/>
+              </w:numPr>
+              <w:spacing w:after="0"/>
+              <w:jc w:val="left"/>
+            </w:pPr>
+            <w:r>
+              <w:t>Verbale</w:t>
+            </w:r>
+          </w:p>
+          <w:p>
+            <w:pPr>
+              <w:pStyle w:val="Paragrafoelenco"/>
+              <w:numPr>
+                <w:ilvl w:val="0"/>
+                <w:numId w:val="4"/>
+              </w:numPr>
+              <w:spacing w:after="0"/>
+              <w:jc w:val="left"/>
+            </w:pPr>
+            <w:r>
+              <w:t>Studente:</w:t>
+            </w:r>
+          </w:p>
+          <w:p>
+            <w:pPr>
+              <w:pStyle w:val="Paragrafoelenco"/>
+              <w:numPr>
+                <w:ilvl w:val="1"/>
+                <w:numId w:val="4"/>
+              </w:numPr>
+              <w:spacing w:after="0"/>
+              <w:jc w:val="left"/>
+            </w:pPr>
+            <w:proofErr w:type="spellStart"/>
+            <w:r>
+              <w:t>HomeStudente</w:t>
+            </w:r>
+            <w:proofErr w:type="spellEnd"/>
+          </w:p>
+          <w:p>
+            <w:pPr>
+              <w:pStyle w:val="Paragrafoelenco"/>
+              <w:numPr>
+                <w:ilvl w:val="1"/>
+                <w:numId w:val="4"/>
+              </w:numPr>
+              <w:spacing w:after="0"/>
+              <w:jc w:val="left"/>
+            </w:pPr>
+            <w:proofErr w:type="spellStart"/>
+            <w:r>
+              <w:t>AppelliStudente</w:t>
+            </w:r>
+            <w:proofErr w:type="spellEnd"/>
+          </w:p>
+          <w:p>
+            <w:pPr>
+              <w:pStyle w:val="Paragrafoelenco"/>
+              <w:numPr>
+                <w:ilvl w:val="1"/>
+                <w:numId w:val="4"/>
+              </w:numPr>
+              <w:spacing w:after="0"/>
+              <w:jc w:val="left"/>
+            </w:pPr>
+            <w:r>
+              <w:t>Esito</w:t>
+            </w:r>
+          </w:p>
+          <w:p>
+            <w:pPr>
+              <w:pStyle w:val="Paragrafoelenco"/>
+              <w:numPr>
+                <w:ilvl w:val="0"/>
+                <w:numId w:val="5"/>
+              </w:numPr>
+              <w:spacing w:after="0"/>
+              <w:jc w:val="left"/>
+            </w:pPr>
+            <w:r>
+              <w:t>Logout</w:t>
+            </w:r>
+          </w:p>
+        </w:tc>
+        <w:tc>
+          <w:tcPr>
+            <w:tcW w:w="4759" w:type="dxa"/>
+            <w:vAlign w:val="center"/>
+          </w:tcPr>
+          <w:p>
+            <w:pPr>
+              <w:spacing w:after="0"/>
+              <w:jc w:val="left"/>
+            </w:pPr>
+            <w:proofErr w:type="spellStart"/>
+            <w:r>
+              <w:t>Beans</w:t>
+            </w:r>
+            <w:proofErr w:type="spellEnd"/>
+            <w:r>
+              <w:t>:</w:t>
+            </w:r>
+          </w:p>
+          <w:p>
+            <w:pPr>
+              <w:pStyle w:val="Paragrafoelenco"/>
+              <w:numPr>
+                <w:ilvl w:val="0"/>
+                <w:numId w:val="5"/>
+              </w:numPr>
+              <w:spacing w:after="0"/>
+              <w:jc w:val="left"/>
+            </w:pPr>
+            <w:r>
+              <w:t>Docente</w:t>
+            </w:r>
+          </w:p>
+          <w:p>
+            <w:pPr>
+              <w:pStyle w:val="Paragrafoelenco"/>
+              <w:numPr>
+                <w:ilvl w:val="0"/>
+                <w:numId w:val="5"/>
+              </w:numPr>
+              <w:spacing w:after="0"/>
+              <w:jc w:val="left"/>
+            </w:pPr>
+            <w:r>
+              <w:t>Studente</w:t>
+            </w:r>
+          </w:p>
+          <w:p>
+            <w:pPr>
+              <w:pStyle w:val="Paragrafoelenco"/>
+              <w:numPr>
+                <w:ilvl w:val="0"/>
+                <w:numId w:val="5"/>
+              </w:numPr>
+              <w:spacing w:after="0"/>
+              <w:jc w:val="left"/>
+            </w:pPr>
+            <w:r>
+              <w:t>Corso</w:t>
+            </w:r>
+          </w:p>
+          <w:p>
+            <w:pPr>
+              <w:pStyle w:val="Paragrafoelenco"/>
+              <w:numPr>
+                <w:ilvl w:val="0"/>
+                <w:numId w:val="5"/>
+              </w:numPr>
+              <w:spacing w:after="0"/>
+              <w:jc w:val="left"/>
+            </w:pPr>
+            <w:r>
+              <w:t>Appello</w:t>
+            </w:r>
+          </w:p>
+          <w:p>
+            <w:pPr>
+              <w:pStyle w:val="Paragrafoelenco"/>
+              <w:numPr>
+                <w:ilvl w:val="0"/>
+                <w:numId w:val="5"/>
+              </w:numPr>
+              <w:spacing w:after="0"/>
+              <w:jc w:val="left"/>
+            </w:pPr>
+            <w:r>
+              <w:t>Iscrizione</w:t>
+            </w:r>
+          </w:p>
+          <w:p>
+            <w:pPr>
+              <w:pStyle w:val="Paragrafoelenco"/>
+              <w:numPr>
+                <w:ilvl w:val="0"/>
+                <w:numId w:val="5"/>
+              </w:numPr>
+              <w:spacing w:after="0"/>
+              <w:jc w:val="left"/>
+            </w:pPr>
+            <w:r>
+              <w:t>Verbale</w:t>
+            </w:r>
+          </w:p>
+          <w:p>
+            <w:pPr>
+              <w:pStyle w:val="Paragrafoelenco"/>
+              <w:numPr>
+                <w:ilvl w:val="0"/>
+                <w:numId w:val="5"/>
+              </w:numPr>
+              <w:spacing w:after="0"/>
+              <w:jc w:val="left"/>
+            </w:pPr>
+            <w:r>
+              <w:t>Verbalizzazione</w:t>
+            </w:r>
+          </w:p>
+          <w:p>
+            <w:pPr>
+              <w:spacing w:after="0"/>
+              <w:jc w:val="left"/>
+            </w:pPr>
+            <w:r>
+              <w:t>Data Access Objects:</w:t>
+            </w:r>
+          </w:p>
+          <w:p>
+            <w:pPr>
+              <w:pStyle w:val="Paragrafoelenco"/>
+              <w:numPr>
+                <w:ilvl w:val="0"/>
+                <w:numId w:val="5"/>
+              </w:numPr>
+              <w:spacing w:after="0" w:line="259" w:lineRule="auto"/>
+              <w:jc w:val="left"/>
+            </w:pPr>
+            <w:proofErr w:type="spellStart"/>
+            <w:r>
+              <w:t>Docente</w:t>
+            </w:r>
+            <w:r>
+              <w:t>DAO</w:t>
+            </w:r>
+            <w:proofErr w:type="spellEnd"/>
+          </w:p>
+          <w:p>
+            <w:pPr>
+              <w:pStyle w:val="Paragrafoelenco"/>
+              <w:numPr>
+                <w:ilvl w:val="0"/>
+                <w:numId w:val="5"/>
+              </w:numPr>
+              <w:spacing w:after="0" w:line="259" w:lineRule="auto"/>
+              <w:jc w:val="left"/>
+            </w:pPr>
+            <w:proofErr w:type="spellStart"/>
+            <w:r>
+              <w:t>Studente</w:t>
+            </w:r>
+            <w:r>
+              <w:t>DAO</w:t>
+            </w:r>
+            <w:proofErr w:type="spellEnd"/>
+          </w:p>
+          <w:p>
+            <w:pPr>
+              <w:pStyle w:val="Paragrafoelenco"/>
+              <w:numPr>
+                <w:ilvl w:val="0"/>
+                <w:numId w:val="5"/>
+              </w:numPr>
+              <w:spacing w:after="0" w:line="259" w:lineRule="auto"/>
+              <w:jc w:val="left"/>
+            </w:pPr>
+            <w:proofErr w:type="spellStart"/>
+            <w:r>
+              <w:t>Corso</w:t>
+            </w:r>
+            <w:r>
+              <w:t>DAO</w:t>
+            </w:r>
+            <w:proofErr w:type="spellEnd"/>
+          </w:p>
+          <w:p>
+            <w:pPr>
+              <w:pStyle w:val="Paragrafoelenco"/>
+              <w:numPr>
+                <w:ilvl w:val="0"/>
+                <w:numId w:val="5"/>
+              </w:numPr>
+              <w:spacing w:after="0" w:line="259" w:lineRule="auto"/>
+              <w:jc w:val="left"/>
+            </w:pPr>
+            <w:proofErr w:type="spellStart"/>
+            <w:r>
+              <w:t>Appello</w:t>
+            </w:r>
+            <w:r>
+              <w:t>DAO</w:t>
+            </w:r>
+            <w:proofErr w:type="spellEnd"/>
+          </w:p>
+          <w:p>
+            <w:pPr>
+              <w:pStyle w:val="Paragrafoelenco"/>
+              <w:numPr>
+                <w:ilvl w:val="0"/>
+                <w:numId w:val="5"/>
+              </w:numPr>
+              <w:spacing w:after="0" w:line="259" w:lineRule="auto"/>
+              <w:jc w:val="left"/>
+            </w:pPr>
+            <w:proofErr w:type="spellStart"/>
+            <w:r>
+              <w:t>Iscrizione</w:t>
+            </w:r>
+            <w:r>
+              <w:t>DAO</w:t>
+            </w:r>
+            <w:proofErr w:type="spellEnd"/>
+          </w:p>
+          <w:p>
+            <w:pPr>
+              <w:pStyle w:val="Paragrafoelenco"/>
+              <w:numPr>
+                <w:ilvl w:val="0"/>
+                <w:numId w:val="5"/>
+              </w:numPr>
+              <w:spacing w:after="0" w:line="259" w:lineRule="auto"/>
+              <w:jc w:val="left"/>
+            </w:pPr>
+            <w:proofErr w:type="spellStart"/>
+            <w:r>
+              <w:t>Verbale</w:t>
+            </w:r>
+            <w:r>
+              <w:t>DAO</w:t>
+            </w:r>
+            <w:proofErr w:type="spellEnd"/>
+          </w:p>
+          <w:p>
+            <w:pPr>
+              <w:pStyle w:val="Paragrafoelenco"/>
+              <w:numPr>
+                <w:ilvl w:val="0"/>
+                <w:numId w:val="5"/>
+              </w:numPr>
+              <w:spacing w:after="0" w:line="259" w:lineRule="auto"/>
+              <w:jc w:val="left"/>
+            </w:pPr>
+            <w:proofErr w:type="spellStart"/>
+            <w:r>
+              <w:t>Verbalizzazione</w:t>
+            </w:r>
+            <w:r>
+              <w:t>DAO</w:t>
+            </w:r>
+            <w:proofErr w:type="spellEnd"/>
+          </w:p>
+        </w:tc>
+      </w:tr>
+    </w:tbl>
+    <w:p/>
+    <w:p/>
+    <w:p>
+      <w:pPr>
         <w:pStyle w:val="Titolo3"/>
       </w:pPr>
       <w:bookmarkStart w:id="6" w:name="_Toc198136008"/>
       <w:r>
-        <w:lastRenderedPageBreak/>
         <w:t xml:space="preserve">2.3 Analisi funzionale – versione </w:t>
       </w:r>
       <w:r>
@@ -6479,6 +7265,119 @@
     </w:lvl>
   </w:abstractNum>
   <w:abstractNum w:abstractNumId="1" w15:restartNumberingAfterBreak="0">
+    <w:nsid w:val="47D048CB"/>
+    <w:multiLevelType w:val="hybridMultilevel"/>
+    <w:tmpl w:val="9C366028"/>
+    <w:lvl w:ilvl="0" w:tplc="04100001">
+      <w:start w:val="1"/>
+      <w:numFmt w:val="bullet"/>
+      <w:lvlText w:val=""/>
+      <w:lvlJc w:val="left"/>
+      <w:pPr>
+        <w:ind w:left="720" w:hanging="360"/>
+      </w:pPr>
+      <w:rPr>
+        <w:rFonts w:ascii="Symbol" w:hAnsi="Symbol" w:hint="default"/>
+      </w:rPr>
+    </w:lvl>
+    <w:lvl w:ilvl="1" w:tplc="04100003" w:tentative="1">
+      <w:start w:val="1"/>
+      <w:numFmt w:val="bullet"/>
+      <w:lvlText w:val="o"/>
+      <w:lvlJc w:val="left"/>
+      <w:pPr>
+        <w:ind w:left="1440" w:hanging="360"/>
+      </w:pPr>
+      <w:rPr>
+        <w:rFonts w:ascii="Courier New" w:hAnsi="Courier New" w:cs="Courier New" w:hint="default"/>
+      </w:rPr>
+    </w:lvl>
+    <w:lvl w:ilvl="2" w:tplc="04100005" w:tentative="1">
+      <w:start w:val="1"/>
+      <w:numFmt w:val="bullet"/>
+      <w:lvlText w:val=""/>
+      <w:lvlJc w:val="left"/>
+      <w:pPr>
+        <w:ind w:left="2160" w:hanging="360"/>
+      </w:pPr>
+      <w:rPr>
+        <w:rFonts w:ascii="Wingdings" w:hAnsi="Wingdings" w:hint="default"/>
+      </w:rPr>
+    </w:lvl>
+    <w:lvl w:ilvl="3" w:tplc="04100001" w:tentative="1">
+      <w:start w:val="1"/>
+      <w:numFmt w:val="bullet"/>
+      <w:lvlText w:val=""/>
+      <w:lvlJc w:val="left"/>
+      <w:pPr>
+        <w:ind w:left="2880" w:hanging="360"/>
+      </w:pPr>
+      <w:rPr>
+        <w:rFonts w:ascii="Symbol" w:hAnsi="Symbol" w:hint="default"/>
+      </w:rPr>
+    </w:lvl>
+    <w:lvl w:ilvl="4" w:tplc="04100003" w:tentative="1">
+      <w:start w:val="1"/>
+      <w:numFmt w:val="bullet"/>
+      <w:lvlText w:val="o"/>
+      <w:lvlJc w:val="left"/>
+      <w:pPr>
+        <w:ind w:left="3600" w:hanging="360"/>
+      </w:pPr>
+      <w:rPr>
+        <w:rFonts w:ascii="Courier New" w:hAnsi="Courier New" w:cs="Courier New" w:hint="default"/>
+      </w:rPr>
+    </w:lvl>
+    <w:lvl w:ilvl="5" w:tplc="04100005" w:tentative="1">
+      <w:start w:val="1"/>
+      <w:numFmt w:val="bullet"/>
+      <w:lvlText w:val=""/>
+      <w:lvlJc w:val="left"/>
+      <w:pPr>
+        <w:ind w:left="4320" w:hanging="360"/>
+      </w:pPr>
+      <w:rPr>
+        <w:rFonts w:ascii="Wingdings" w:hAnsi="Wingdings" w:hint="default"/>
+      </w:rPr>
+    </w:lvl>
+    <w:lvl w:ilvl="6" w:tplc="04100001" w:tentative="1">
+      <w:start w:val="1"/>
+      <w:numFmt w:val="bullet"/>
+      <w:lvlText w:val=""/>
+      <w:lvlJc w:val="left"/>
+      <w:pPr>
+        <w:ind w:left="5040" w:hanging="360"/>
+      </w:pPr>
+      <w:rPr>
+        <w:rFonts w:ascii="Symbol" w:hAnsi="Symbol" w:hint="default"/>
+      </w:rPr>
+    </w:lvl>
+    <w:lvl w:ilvl="7" w:tplc="04100003" w:tentative="1">
+      <w:start w:val="1"/>
+      <w:numFmt w:val="bullet"/>
+      <w:lvlText w:val="o"/>
+      <w:lvlJc w:val="left"/>
+      <w:pPr>
+        <w:ind w:left="5760" w:hanging="360"/>
+      </w:pPr>
+      <w:rPr>
+        <w:rFonts w:ascii="Courier New" w:hAnsi="Courier New" w:cs="Courier New" w:hint="default"/>
+      </w:rPr>
+    </w:lvl>
+    <w:lvl w:ilvl="8" w:tplc="04100005" w:tentative="1">
+      <w:start w:val="1"/>
+      <w:numFmt w:val="bullet"/>
+      <w:lvlText w:val=""/>
+      <w:lvlJc w:val="left"/>
+      <w:pPr>
+        <w:ind w:left="6480" w:hanging="360"/>
+      </w:pPr>
+      <w:rPr>
+        <w:rFonts w:ascii="Wingdings" w:hAnsi="Wingdings" w:hint="default"/>
+      </w:rPr>
+    </w:lvl>
+  </w:abstractNum>
+  <w:abstractNum w:abstractNumId="2" w15:restartNumberingAfterBreak="0">
     <w:nsid w:val="5BF20DD1"/>
     <w:multiLevelType w:val="hybridMultilevel"/>
     <w:tmpl w:val="5E205C86"/>
@@ -6591,7 +7490,7 @@
       </w:rPr>
     </w:lvl>
   </w:abstractNum>
-  <w:abstractNum w:abstractNumId="2" w15:restartNumberingAfterBreak="0">
+  <w:abstractNum w:abstractNumId="3" w15:restartNumberingAfterBreak="0">
     <w:nsid w:val="60666343"/>
     <w:multiLevelType w:val="hybridMultilevel"/>
     <w:tmpl w:val="8B1C1EAC"/>
@@ -6704,14 +7603,133 @@
       </w:rPr>
     </w:lvl>
   </w:abstractNum>
+  <w:abstractNum w:abstractNumId="4" w15:restartNumberingAfterBreak="0">
+    <w:nsid w:val="688577B1"/>
+    <w:multiLevelType w:val="hybridMultilevel"/>
+    <w:tmpl w:val="3D4C06FE"/>
+    <w:lvl w:ilvl="0" w:tplc="04100001">
+      <w:start w:val="1"/>
+      <w:numFmt w:val="bullet"/>
+      <w:lvlText w:val=""/>
+      <w:lvlJc w:val="left"/>
+      <w:pPr>
+        <w:ind w:left="720" w:hanging="360"/>
+      </w:pPr>
+      <w:rPr>
+        <w:rFonts w:ascii="Symbol" w:hAnsi="Symbol" w:hint="default"/>
+      </w:rPr>
+    </w:lvl>
+    <w:lvl w:ilvl="1" w:tplc="04100003">
+      <w:start w:val="1"/>
+      <w:numFmt w:val="bullet"/>
+      <w:lvlText w:val="o"/>
+      <w:lvlJc w:val="left"/>
+      <w:pPr>
+        <w:ind w:left="1440" w:hanging="360"/>
+      </w:pPr>
+      <w:rPr>
+        <w:rFonts w:ascii="Courier New" w:hAnsi="Courier New" w:cs="Courier New" w:hint="default"/>
+      </w:rPr>
+    </w:lvl>
+    <w:lvl w:ilvl="2" w:tplc="04100005" w:tentative="1">
+      <w:start w:val="1"/>
+      <w:numFmt w:val="bullet"/>
+      <w:lvlText w:val=""/>
+      <w:lvlJc w:val="left"/>
+      <w:pPr>
+        <w:ind w:left="2160" w:hanging="360"/>
+      </w:pPr>
+      <w:rPr>
+        <w:rFonts w:ascii="Wingdings" w:hAnsi="Wingdings" w:hint="default"/>
+      </w:rPr>
+    </w:lvl>
+    <w:lvl w:ilvl="3" w:tplc="04100001" w:tentative="1">
+      <w:start w:val="1"/>
+      <w:numFmt w:val="bullet"/>
+      <w:lvlText w:val=""/>
+      <w:lvlJc w:val="left"/>
+      <w:pPr>
+        <w:ind w:left="2880" w:hanging="360"/>
+      </w:pPr>
+      <w:rPr>
+        <w:rFonts w:ascii="Symbol" w:hAnsi="Symbol" w:hint="default"/>
+      </w:rPr>
+    </w:lvl>
+    <w:lvl w:ilvl="4" w:tplc="04100003" w:tentative="1">
+      <w:start w:val="1"/>
+      <w:numFmt w:val="bullet"/>
+      <w:lvlText w:val="o"/>
+      <w:lvlJc w:val="left"/>
+      <w:pPr>
+        <w:ind w:left="3600" w:hanging="360"/>
+      </w:pPr>
+      <w:rPr>
+        <w:rFonts w:ascii="Courier New" w:hAnsi="Courier New" w:cs="Courier New" w:hint="default"/>
+      </w:rPr>
+    </w:lvl>
+    <w:lvl w:ilvl="5" w:tplc="04100005" w:tentative="1">
+      <w:start w:val="1"/>
+      <w:numFmt w:val="bullet"/>
+      <w:lvlText w:val=""/>
+      <w:lvlJc w:val="left"/>
+      <w:pPr>
+        <w:ind w:left="4320" w:hanging="360"/>
+      </w:pPr>
+      <w:rPr>
+        <w:rFonts w:ascii="Wingdings" w:hAnsi="Wingdings" w:hint="default"/>
+      </w:rPr>
+    </w:lvl>
+    <w:lvl w:ilvl="6" w:tplc="04100001" w:tentative="1">
+      <w:start w:val="1"/>
+      <w:numFmt w:val="bullet"/>
+      <w:lvlText w:val=""/>
+      <w:lvlJc w:val="left"/>
+      <w:pPr>
+        <w:ind w:left="5040" w:hanging="360"/>
+      </w:pPr>
+      <w:rPr>
+        <w:rFonts w:ascii="Symbol" w:hAnsi="Symbol" w:hint="default"/>
+      </w:rPr>
+    </w:lvl>
+    <w:lvl w:ilvl="7" w:tplc="04100003" w:tentative="1">
+      <w:start w:val="1"/>
+      <w:numFmt w:val="bullet"/>
+      <w:lvlText w:val="o"/>
+      <w:lvlJc w:val="left"/>
+      <w:pPr>
+        <w:ind w:left="5760" w:hanging="360"/>
+      </w:pPr>
+      <w:rPr>
+        <w:rFonts w:ascii="Courier New" w:hAnsi="Courier New" w:cs="Courier New" w:hint="default"/>
+      </w:rPr>
+    </w:lvl>
+    <w:lvl w:ilvl="8" w:tplc="04100005" w:tentative="1">
+      <w:start w:val="1"/>
+      <w:numFmt w:val="bullet"/>
+      <w:lvlText w:val=""/>
+      <w:lvlJc w:val="left"/>
+      <w:pPr>
+        <w:ind w:left="6480" w:hanging="360"/>
+      </w:pPr>
+      <w:rPr>
+        <w:rFonts w:ascii="Wingdings" w:hAnsi="Wingdings" w:hint="default"/>
+      </w:rPr>
+    </w:lvl>
+  </w:abstractNum>
   <w:num w:numId="1" w16cid:durableId="1640300717">
     <w:abstractNumId w:val="0"/>
   </w:num>
   <w:num w:numId="2" w16cid:durableId="618881796">
-    <w:abstractNumId w:val="1"/>
+    <w:abstractNumId w:val="2"/>
   </w:num>
   <w:num w:numId="3" w16cid:durableId="85152892">
-    <w:abstractNumId w:val="2"/>
+    <w:abstractNumId w:val="3"/>
+  </w:num>
+  <w:num w:numId="4" w16cid:durableId="1499926040">
+    <w:abstractNumId w:val="4"/>
+  </w:num>
+  <w:num w:numId="5" w16cid:durableId="90391908">
+    <w:abstractNumId w:val="1"/>
   </w:num>
 </w:numbering>
 </file>

</xml_diff>

<commit_message>
created db and thymeleaf config
</commit_message>
<xml_diff>
--- a/Documentazione - draft.docx
+++ b/Documentazione - draft.docx
@@ -5149,15 +5149,7 @@
     </w:p>
     <w:p>
       <w:r>
-        <w:t xml:space="preserve">Siccome il popolamento del database è eseguito all’infuori dell’applicazione richiesta, per semplicità le password sono salvate in chiaro. È noto che, in un caso reale, tale pratica sarebbe assolutamente da evitare, bensì le password dovrebbero essere salvate criptate con un algoritmo di </w:t>
-      </w:r>
-      <w:proofErr w:type="spellStart"/>
-      <w:r>
-        <w:t>hash</w:t>
-      </w:r>
-      <w:proofErr w:type="spellEnd"/>
-      <w:r>
-        <w:t>, applicato dall’applicazione stessa in fase di inserimento.</w:t>
+        <w:t>Siccome il popolamento del database è eseguito all’infuori dell’applicazione richiesta, per semplicità le password sono salvate in chiaro. È noto che, in un caso reale, tale pratica sarebbe assolutamente da evitare, bensì le password dovrebbero essere salvate criptate con un algoritmo di hash, applicato dall’applicazione stessa in fase di inserimento.</w:t>
       </w:r>
     </w:p>
     <w:p>
@@ -5656,33 +5648,8 @@
           <w:rFonts w:cstheme="minorHAnsi"/>
           <w:color w:val="00B050"/>
         </w:rPr>
-        <w:t xml:space="preserve"> </w:t>
-      </w:r>
-      <w:proofErr w:type="spellStart"/>
-      <w:r>
-        <w:rPr>
-          <w:rFonts w:cstheme="minorHAnsi"/>
-          <w:color w:val="00B050"/>
-        </w:rPr>
-        <w:t>View</w:t>
-      </w:r>
-      <w:proofErr w:type="spellEnd"/>
-      <w:r>
-        <w:rPr>
-          <w:rFonts w:cstheme="minorHAnsi"/>
-          <w:color w:val="00B050"/>
-        </w:rPr>
-        <w:t xml:space="preserve"> </w:t>
-      </w:r>
-      <w:proofErr w:type="spellStart"/>
-      <w:r>
-        <w:rPr>
-          <w:rFonts w:cstheme="minorHAnsi"/>
-          <w:color w:val="00B050"/>
-        </w:rPr>
-        <w:t>components</w:t>
-      </w:r>
-      <w:proofErr w:type="spellEnd"/>
+        <w:t xml:space="preserve"> View components</w:t>
+      </w:r>
       <w:r>
         <w:rPr>
           <w:rFonts w:cstheme="minorHAnsi"/>
@@ -6142,43 +6109,43 @@
         </w:numPr>
       </w:pPr>
       <w:r>
-        <w:t xml:space="preserve">Il login è effettuato in un’unica </w:t>
-      </w:r>
-      <w:r>
-        <w:rPr>
-          <w:color w:val="FF0000"/>
-        </w:rPr>
-        <w:t xml:space="preserve">pagina </w:t>
-      </w:r>
-      <w:r>
-        <w:rPr>
-          <w:color w:val="FF0000"/>
-        </w:rPr>
-        <w:t>AUTENTICAZIONE</w:t>
-      </w:r>
-      <w:r>
-        <w:rPr>
-          <w:color w:val="FF0000"/>
+        <w:t xml:space="preserve">La home page è una pagina </w:t>
+      </w:r>
+      <w:r>
+        <w:rPr>
+          <w:color w:val="EE0000"/>
+        </w:rPr>
+        <w:t>SceltaProfilo</w:t>
+      </w:r>
+      <w:r>
+        <w:rPr>
+          <w:color w:val="EE0000"/>
         </w:rPr>
         <w:t xml:space="preserve"> </w:t>
       </w:r>
       <w:r>
-        <w:t xml:space="preserve">per docente e studente, la pagina contiene un </w:t>
-      </w:r>
-      <w:r>
-        <w:rPr>
-          <w:color w:val="00B050"/>
-        </w:rPr>
-        <w:t>form per inserire i dati</w:t>
-      </w:r>
-      <w:r>
-        <w:t xml:space="preserve"> (codice/matricola e password) e per </w:t>
-      </w:r>
-      <w:r>
-        <w:rPr>
-          <w:color w:val="00B050"/>
-        </w:rPr>
-        <w:t>scegliere il tipo di login</w:t>
+        <w:rPr>
+          <w:color w:val="000000" w:themeColor="text2"/>
+        </w:rPr>
+        <w:t xml:space="preserve">che porta a due </w:t>
+      </w:r>
+      <w:r>
+        <w:rPr>
+          <w:color w:val="EE0000"/>
+        </w:rPr>
+        <w:t>pagine Autenticazione</w:t>
+      </w:r>
+      <w:r>
+        <w:rPr>
+          <w:color w:val="EE0000"/>
+        </w:rPr>
+        <w:t xml:space="preserve"> </w:t>
+      </w:r>
+      <w:r>
+        <w:rPr>
+          <w:color w:val="000000" w:themeColor="text2"/>
+        </w:rPr>
+        <w:t>separate</w:t>
       </w:r>
     </w:p>
     <w:p>
@@ -6293,10 +6260,10 @@
           <w:noProof/>
         </w:rPr>
         <w:drawing>
-          <wp:inline distT="0" distB="0" distL="0" distR="0" wp14:anchorId="6F956EF2" wp14:editId="6AC1A36A">
-            <wp:extent cx="7344000" cy="4107643"/>
-            <wp:effectExtent l="0" t="0" r="0" b="7620"/>
-            <wp:docPr id="2036148231" name="Elemento grafico 1"/>
+          <wp:inline distT="0" distB="0" distL="0" distR="0" wp14:anchorId="5D23A74A" wp14:editId="588AA7A3">
+            <wp:extent cx="9072245" cy="4163695"/>
+            <wp:effectExtent l="0" t="0" r="0" b="8255"/>
+            <wp:docPr id="75962977" name="Elemento grafico 1"/>
             <wp:cNvGraphicFramePr>
               <a:graphicFrameLocks xmlns:a="http://schemas.openxmlformats.org/drawingml/2006/main" noChangeAspect="1"/>
             </wp:cNvGraphicFramePr>
@@ -6304,7 +6271,7 @@
               <a:graphicData uri="http://schemas.openxmlformats.org/drawingml/2006/picture">
                 <pic:pic xmlns:pic="http://schemas.openxmlformats.org/drawingml/2006/picture">
                   <pic:nvPicPr>
-                    <pic:cNvPr id="2036148231" name=""/>
+                    <pic:cNvPr id="75962977" name=""/>
                     <pic:cNvPicPr/>
                   </pic:nvPicPr>
                   <pic:blipFill>
@@ -6322,7 +6289,7 @@
                   <pic:spPr>
                     <a:xfrm>
                       <a:off x="0" y="0"/>
-                      <a:ext cx="7344000" cy="4107643"/>
+                      <a:ext cx="9072245" cy="4163695"/>
                     </a:xfrm>
                     <a:prstGeom prst="rect">
                       <a:avLst/>
@@ -6357,8 +6324,8 @@
           <w:insideV w:val="none" w:sz="0" w:space="0" w:color="auto"/>
         </w:tblBorders>
         <w:tblCellMar>
-          <w:top w:w="113" w:type="dxa"/>
-          <w:bottom w:w="113" w:type="dxa"/>
+          <w:top w:w="142" w:type="dxa"/>
+          <w:bottom w:w="142" w:type="dxa"/>
         </w:tblCellMar>
         <w:tblLook w:val="04A0" w:firstRow="1" w:lastRow="0" w:firstColumn="1" w:lastColumn="0" w:noHBand="0" w:noVBand="1"/>
       </w:tblPr>
@@ -6393,7 +6360,7 @@
               <w:jc w:val="left"/>
             </w:pPr>
             <w:r>
-              <w:t>Autenticazione</w:t>
+              <w:t>SceltaProfilo</w:t>
             </w:r>
           </w:p>
           <w:p>
@@ -6420,11 +6387,9 @@
               <w:spacing w:after="0"/>
               <w:jc w:val="left"/>
             </w:pPr>
-            <w:proofErr w:type="spellStart"/>
-            <w:r>
-              <w:t>HomeDocente</w:t>
-            </w:r>
-            <w:proofErr w:type="spellEnd"/>
+            <w:r>
+              <w:t>AutenticazioneDocente</w:t>
+            </w:r>
           </w:p>
           <w:p>
             <w:pPr>
@@ -6436,13 +6401,8 @@
               <w:spacing w:after="0"/>
               <w:jc w:val="left"/>
             </w:pPr>
-            <w:proofErr w:type="spellStart"/>
-            <w:r>
-              <w:t>AppelliDocente</w:t>
-            </w:r>
-            <w:proofErr w:type="spellEnd"/>
-            <w:r>
-              <w:t xml:space="preserve"> </w:t>
+            <w:r>
+              <w:t>HomeDocente</w:t>
             </w:r>
           </w:p>
           <w:p>
@@ -6456,7 +6416,7 @@
               <w:jc w:val="left"/>
             </w:pPr>
             <w:r>
-              <w:t>Iscritti</w:t>
+              <w:t xml:space="preserve">AppelliDocente </w:t>
             </w:r>
           </w:p>
           <w:p>
@@ -6469,11 +6429,9 @@
               <w:spacing w:after="0"/>
               <w:jc w:val="left"/>
             </w:pPr>
-            <w:proofErr w:type="spellStart"/>
-            <w:r>
-              <w:t>ModificaVoto</w:t>
-            </w:r>
-            <w:proofErr w:type="spellEnd"/>
+            <w:r>
+              <w:t>Iscritti</w:t>
+            </w:r>
           </w:p>
           <w:p>
             <w:pPr>
@@ -6486,7 +6444,7 @@
               <w:jc w:val="left"/>
             </w:pPr>
             <w:r>
-              <w:t>Verbali</w:t>
+              <w:t>ModificaVoto</w:t>
             </w:r>
           </w:p>
           <w:p>
@@ -6500,10 +6458,21 @@
               <w:jc w:val="left"/>
             </w:pPr>
             <w:r>
-              <w:t>Verbal</w:t>
-            </w:r>
-            <w:r>
-              <w:t>e</w:t>
+              <w:t>Verbali</w:t>
+            </w:r>
+          </w:p>
+          <w:p>
+            <w:pPr>
+              <w:pStyle w:val="Paragrafoelenco"/>
+              <w:numPr>
+                <w:ilvl w:val="1"/>
+                <w:numId w:val="4"/>
+              </w:numPr>
+              <w:spacing w:after="0"/>
+              <w:jc w:val="left"/>
+            </w:pPr>
+            <w:r>
+              <w:t>Verbale</w:t>
             </w:r>
           </w:p>
           <w:p>
@@ -6530,11 +6499,12 @@
               <w:spacing w:after="0"/>
               <w:jc w:val="left"/>
             </w:pPr>
-            <w:proofErr w:type="spellStart"/>
-            <w:r>
-              <w:t>HomeStudente</w:t>
-            </w:r>
-            <w:proofErr w:type="spellEnd"/>
+            <w:r>
+              <w:t>Autenticazione</w:t>
+            </w:r>
+            <w:r>
+              <w:t>Studente</w:t>
+            </w:r>
           </w:p>
           <w:p>
             <w:pPr>
@@ -6546,11 +6516,23 @@
               <w:spacing w:after="0"/>
               <w:jc w:val="left"/>
             </w:pPr>
-            <w:proofErr w:type="spellStart"/>
+            <w:r>
+              <w:t>HomeStudente</w:t>
+            </w:r>
+          </w:p>
+          <w:p>
+            <w:pPr>
+              <w:pStyle w:val="Paragrafoelenco"/>
+              <w:numPr>
+                <w:ilvl w:val="1"/>
+                <w:numId w:val="4"/>
+              </w:numPr>
+              <w:spacing w:after="0"/>
+              <w:jc w:val="left"/>
+            </w:pPr>
             <w:r>
               <w:t>AppelliStudente</w:t>
             </w:r>
-            <w:proofErr w:type="spellEnd"/>
           </w:p>
           <w:p>
             <w:pPr>
@@ -6592,15 +6574,7 @@
               <w:jc w:val="left"/>
             </w:pPr>
             <w:r>
-              <w:t xml:space="preserve">Controllers / </w:t>
-            </w:r>
-            <w:proofErr w:type="spellStart"/>
-            <w:r>
-              <w:t>Servlets</w:t>
-            </w:r>
-            <w:proofErr w:type="spellEnd"/>
-            <w:r>
-              <w:t>:</w:t>
+              <w:t>Controllers / Servlets:</w:t>
             </w:r>
           </w:p>
           <w:p>
@@ -6614,7 +6588,7 @@
               <w:jc w:val="left"/>
             </w:pPr>
             <w:r>
-              <w:t>Autenticazione</w:t>
+              <w:t>SceltaProfilo</w:t>
             </w:r>
           </w:p>
           <w:p>
@@ -6622,7 +6596,7 @@
               <w:pStyle w:val="Paragrafoelenco"/>
               <w:numPr>
                 <w:ilvl w:val="0"/>
-                <w:numId w:val="4"/>
+                <w:numId w:val="5"/>
               </w:numPr>
               <w:spacing w:after="0"/>
               <w:jc w:val="left"/>
@@ -6636,34 +6610,27 @@
               <w:pStyle w:val="Paragrafoelenco"/>
               <w:numPr>
                 <w:ilvl w:val="1"/>
-                <w:numId w:val="4"/>
+                <w:numId w:val="5"/>
               </w:numPr>
               <w:spacing w:after="0"/>
               <w:jc w:val="left"/>
             </w:pPr>
-            <w:proofErr w:type="spellStart"/>
-            <w:r>
-              <w:t>HomeDocente</w:t>
-            </w:r>
-            <w:proofErr w:type="spellEnd"/>
+            <w:r>
+              <w:t>AutenticazioneDocente</w:t>
+            </w:r>
           </w:p>
           <w:p>
             <w:pPr>
               <w:pStyle w:val="Paragrafoelenco"/>
               <w:numPr>
                 <w:ilvl w:val="1"/>
-                <w:numId w:val="4"/>
+                <w:numId w:val="5"/>
               </w:numPr>
               <w:spacing w:after="0"/>
               <w:jc w:val="left"/>
             </w:pPr>
-            <w:proofErr w:type="spellStart"/>
-            <w:r>
-              <w:t>AppelliDocente</w:t>
-            </w:r>
-            <w:proofErr w:type="spellEnd"/>
-            <w:r>
-              <w:t xml:space="preserve"> </w:t>
+            <w:r>
+              <w:t>HomeDocente</w:t>
             </w:r>
           </w:p>
           <w:p>
@@ -6671,13 +6638,13 @@
               <w:pStyle w:val="Paragrafoelenco"/>
               <w:numPr>
                 <w:ilvl w:val="1"/>
-                <w:numId w:val="4"/>
+                <w:numId w:val="5"/>
               </w:numPr>
               <w:spacing w:after="0"/>
               <w:jc w:val="left"/>
             </w:pPr>
             <w:r>
-              <w:t>Iscritti</w:t>
+              <w:t xml:space="preserve">AppelliDocente </w:t>
             </w:r>
           </w:p>
           <w:p>
@@ -6685,29 +6652,27 @@
               <w:pStyle w:val="Paragrafoelenco"/>
               <w:numPr>
                 <w:ilvl w:val="1"/>
-                <w:numId w:val="4"/>
+                <w:numId w:val="5"/>
               </w:numPr>
               <w:spacing w:after="0"/>
               <w:jc w:val="left"/>
             </w:pPr>
-            <w:proofErr w:type="spellStart"/>
-            <w:r>
-              <w:t>ModificaVoto</w:t>
-            </w:r>
-            <w:proofErr w:type="spellEnd"/>
+            <w:r>
+              <w:t>Iscritti</w:t>
+            </w:r>
           </w:p>
           <w:p>
             <w:pPr>
               <w:pStyle w:val="Paragrafoelenco"/>
               <w:numPr>
                 <w:ilvl w:val="1"/>
-                <w:numId w:val="4"/>
+                <w:numId w:val="5"/>
               </w:numPr>
               <w:spacing w:after="0"/>
               <w:jc w:val="left"/>
             </w:pPr>
             <w:r>
-              <w:t>Verbali</w:t>
+              <w:t>ModificaVoto</w:t>
             </w:r>
           </w:p>
           <w:p>
@@ -6715,7 +6680,21 @@
               <w:pStyle w:val="Paragrafoelenco"/>
               <w:numPr>
                 <w:ilvl w:val="1"/>
-                <w:numId w:val="4"/>
+                <w:numId w:val="5"/>
+              </w:numPr>
+              <w:spacing w:after="0"/>
+              <w:jc w:val="left"/>
+            </w:pPr>
+            <w:r>
+              <w:t>Verbali</w:t>
+            </w:r>
+          </w:p>
+          <w:p>
+            <w:pPr>
+              <w:pStyle w:val="Paragrafoelenco"/>
+              <w:numPr>
+                <w:ilvl w:val="1"/>
+                <w:numId w:val="5"/>
               </w:numPr>
               <w:spacing w:after="0"/>
               <w:jc w:val="left"/>
@@ -6729,7 +6708,7 @@
               <w:pStyle w:val="Paragrafoelenco"/>
               <w:numPr>
                 <w:ilvl w:val="0"/>
-                <w:numId w:val="4"/>
+                <w:numId w:val="5"/>
               </w:numPr>
               <w:spacing w:after="0"/>
               <w:jc w:val="left"/>
@@ -6743,39 +6722,49 @@
               <w:pStyle w:val="Paragrafoelenco"/>
               <w:numPr>
                 <w:ilvl w:val="1"/>
-                <w:numId w:val="4"/>
+                <w:numId w:val="5"/>
               </w:numPr>
               <w:spacing w:after="0"/>
               <w:jc w:val="left"/>
             </w:pPr>
-            <w:proofErr w:type="spellStart"/>
-            <w:r>
-              <w:t>HomeStudente</w:t>
-            </w:r>
-            <w:proofErr w:type="spellEnd"/>
+            <w:r>
+              <w:t>AutenticazioneStudente</w:t>
+            </w:r>
           </w:p>
           <w:p>
             <w:pPr>
               <w:pStyle w:val="Paragrafoelenco"/>
               <w:numPr>
                 <w:ilvl w:val="1"/>
-                <w:numId w:val="4"/>
+                <w:numId w:val="5"/>
               </w:numPr>
               <w:spacing w:after="0"/>
               <w:jc w:val="left"/>
             </w:pPr>
-            <w:proofErr w:type="spellStart"/>
-            <w:r>
-              <w:t>AppelliStudente</w:t>
-            </w:r>
-            <w:proofErr w:type="spellEnd"/>
+            <w:r>
+              <w:t>HomeStudente</w:t>
+            </w:r>
           </w:p>
           <w:p>
             <w:pPr>
               <w:pStyle w:val="Paragrafoelenco"/>
               <w:numPr>
                 <w:ilvl w:val="1"/>
-                <w:numId w:val="4"/>
+                <w:numId w:val="5"/>
+              </w:numPr>
+              <w:spacing w:after="0"/>
+              <w:jc w:val="left"/>
+            </w:pPr>
+            <w:r>
+              <w:t>AppelliStudente</w:t>
+            </w:r>
+          </w:p>
+          <w:p>
+            <w:pPr>
+              <w:pStyle w:val="Paragrafoelenco"/>
+              <w:numPr>
+                <w:ilvl w:val="1"/>
+                <w:numId w:val="5"/>
               </w:numPr>
               <w:spacing w:after="0"/>
               <w:jc w:val="left"/>
@@ -6809,13 +6798,8 @@
               <w:spacing w:after="0"/>
               <w:jc w:val="left"/>
             </w:pPr>
-            <w:proofErr w:type="spellStart"/>
-            <w:r>
-              <w:t>Beans</w:t>
-            </w:r>
-            <w:proofErr w:type="spellEnd"/>
-            <w:r>
-              <w:t>:</w:t>
+            <w:r>
+              <w:t>Beans:</w:t>
             </w:r>
           </w:p>
           <w:p>
@@ -6932,17 +6916,12 @@
                 <w:ilvl w:val="0"/>
                 <w:numId w:val="5"/>
               </w:numPr>
-              <w:spacing w:after="0" w:line="259" w:lineRule="auto"/>
+              <w:spacing w:after="0"/>
               <w:jc w:val="left"/>
             </w:pPr>
-            <w:proofErr w:type="spellStart"/>
-            <w:r>
-              <w:t>Docente</w:t>
-            </w:r>
-            <w:r>
-              <w:t>DAO</w:t>
-            </w:r>
-            <w:proofErr w:type="spellEnd"/>
+            <w:r>
+              <w:t>DocenteDAO</w:t>
+            </w:r>
           </w:p>
           <w:p>
             <w:pPr>
@@ -6951,17 +6930,12 @@
                 <w:ilvl w:val="0"/>
                 <w:numId w:val="5"/>
               </w:numPr>
-              <w:spacing w:after="0" w:line="259" w:lineRule="auto"/>
+              <w:spacing w:after="0"/>
               <w:jc w:val="left"/>
             </w:pPr>
-            <w:proofErr w:type="spellStart"/>
-            <w:r>
-              <w:t>Studente</w:t>
-            </w:r>
-            <w:r>
-              <w:t>DAO</w:t>
-            </w:r>
-            <w:proofErr w:type="spellEnd"/>
+            <w:r>
+              <w:t>StudenteDAO</w:t>
+            </w:r>
           </w:p>
           <w:p>
             <w:pPr>
@@ -6970,17 +6944,12 @@
                 <w:ilvl w:val="0"/>
                 <w:numId w:val="5"/>
               </w:numPr>
-              <w:spacing w:after="0" w:line="259" w:lineRule="auto"/>
+              <w:spacing w:after="0"/>
               <w:jc w:val="left"/>
             </w:pPr>
-            <w:proofErr w:type="spellStart"/>
-            <w:r>
-              <w:t>Corso</w:t>
-            </w:r>
-            <w:r>
-              <w:t>DAO</w:t>
-            </w:r>
-            <w:proofErr w:type="spellEnd"/>
+            <w:r>
+              <w:t>CorsoDAO</w:t>
+            </w:r>
           </w:p>
           <w:p>
             <w:pPr>
@@ -6989,17 +6958,12 @@
                 <w:ilvl w:val="0"/>
                 <w:numId w:val="5"/>
               </w:numPr>
-              <w:spacing w:after="0" w:line="259" w:lineRule="auto"/>
+              <w:spacing w:after="0"/>
               <w:jc w:val="left"/>
             </w:pPr>
-            <w:proofErr w:type="spellStart"/>
-            <w:r>
-              <w:t>Appello</w:t>
-            </w:r>
-            <w:r>
-              <w:t>DAO</w:t>
-            </w:r>
-            <w:proofErr w:type="spellEnd"/>
+            <w:r>
+              <w:t>AppelloDAO</w:t>
+            </w:r>
           </w:p>
           <w:p>
             <w:pPr>
@@ -7008,17 +6972,12 @@
                 <w:ilvl w:val="0"/>
                 <w:numId w:val="5"/>
               </w:numPr>
-              <w:spacing w:after="0" w:line="259" w:lineRule="auto"/>
+              <w:spacing w:after="0"/>
               <w:jc w:val="left"/>
             </w:pPr>
-            <w:proofErr w:type="spellStart"/>
-            <w:r>
-              <w:t>Iscrizione</w:t>
-            </w:r>
-            <w:r>
-              <w:t>DAO</w:t>
-            </w:r>
-            <w:proofErr w:type="spellEnd"/>
+            <w:r>
+              <w:t>IscrizioneDAO</w:t>
+            </w:r>
           </w:p>
           <w:p>
             <w:pPr>
@@ -7027,17 +6986,12 @@
                 <w:ilvl w:val="0"/>
                 <w:numId w:val="5"/>
               </w:numPr>
-              <w:spacing w:after="0" w:line="259" w:lineRule="auto"/>
+              <w:spacing w:after="0"/>
               <w:jc w:val="left"/>
             </w:pPr>
-            <w:proofErr w:type="spellStart"/>
-            <w:r>
-              <w:t>Verbale</w:t>
-            </w:r>
-            <w:r>
-              <w:t>DAO</w:t>
-            </w:r>
-            <w:proofErr w:type="spellEnd"/>
+            <w:r>
+              <w:t>VerbaleDAO</w:t>
+            </w:r>
           </w:p>
           <w:p>
             <w:pPr>
@@ -7046,17 +7000,12 @@
                 <w:ilvl w:val="0"/>
                 <w:numId w:val="5"/>
               </w:numPr>
-              <w:spacing w:after="0" w:line="259" w:lineRule="auto"/>
+              <w:spacing w:after="0"/>
               <w:jc w:val="left"/>
             </w:pPr>
-            <w:proofErr w:type="spellStart"/>
-            <w:r>
-              <w:t>Verbalizzazione</w:t>
-            </w:r>
-            <w:r>
-              <w:t>DAO</w:t>
-            </w:r>
-            <w:proofErr w:type="spellEnd"/>
+            <w:r>
+              <w:t>VerbalizzazioneDAO</w:t>
+            </w:r>
           </w:p>
         </w:tc>
       </w:tr>
@@ -7280,7 +7229,7 @@
         <w:rFonts w:ascii="Symbol" w:hAnsi="Symbol" w:hint="default"/>
       </w:rPr>
     </w:lvl>
-    <w:lvl w:ilvl="1" w:tplc="04100003" w:tentative="1">
+    <w:lvl w:ilvl="1" w:tplc="04100003">
       <w:start w:val="1"/>
       <w:numFmt w:val="bullet"/>
       <w:lvlText w:val="o"/>

</xml_diff>

<commit_message>
modified db schema, updated docs and created first controllers with db access
</commit_message>
<xml_diff>
--- a/Documentazione - draft.docx
+++ b/Documentazione - draft.docx
@@ -5057,10 +5057,10 @@
           <w:noProof/>
         </w:rPr>
         <w:drawing>
-          <wp:inline distT="0" distB="0" distL="0" distR="0" wp14:anchorId="70B73E02" wp14:editId="5B443FC2">
-            <wp:extent cx="9099910" cy="3864886"/>
-            <wp:effectExtent l="19050" t="19050" r="25400" b="21590"/>
-            <wp:docPr id="1582888399" name="Immagine 31"/>
+          <wp:inline distT="0" distB="0" distL="0" distR="0" wp14:anchorId="176AB11C" wp14:editId="5F554442">
+            <wp:extent cx="8325015" cy="4162839"/>
+            <wp:effectExtent l="19050" t="19050" r="19050" b="28575"/>
+            <wp:docPr id="1747679673" name="Immagine 28"/>
             <wp:cNvGraphicFramePr>
               <a:graphicFrameLocks xmlns:a="http://schemas.openxmlformats.org/drawingml/2006/main" noChangeAspect="1"/>
             </wp:cNvGraphicFramePr>
@@ -5068,56 +5068,37 @@
               <a:graphicData uri="http://schemas.openxmlformats.org/drawingml/2006/picture">
                 <pic:pic xmlns:pic="http://schemas.openxmlformats.org/drawingml/2006/picture">
                   <pic:nvPicPr>
-                    <pic:cNvPr id="0" name="Picture 4"/>
+                    <pic:cNvPr id="0" name="Picture 1"/>
                     <pic:cNvPicPr>
                       <a:picLocks noChangeAspect="1" noChangeArrowheads="1"/>
                     </pic:cNvPicPr>
                   </pic:nvPicPr>
                   <pic:blipFill rotWithShape="1">
-                    <a:blip r:embed="rId7" cstate="print">
+                    <a:blip r:embed="rId7">
                       <a:extLst>
                         <a:ext uri="{28A0092B-C50C-407E-A947-70E740481C1C}">
                           <a14:useLocalDpi xmlns:a14="http://schemas.microsoft.com/office/drawing/2010/main" val="0"/>
                         </a:ext>
                       </a:extLst>
                     </a:blip>
-                    <a:srcRect l="-5192" t="-5991" r="-5816" b="-4210"/>
-                    <a:stretch/>
+                    <a:srcRect l="-2717" t="-5421" r="-2814" b="-7123"/>
+                    <a:stretch>
+                      <a:fillRect/>
+                    </a:stretch>
                   </pic:blipFill>
                   <pic:spPr bwMode="auto">
                     <a:xfrm>
                       <a:off x="0" y="0"/>
-                      <a:ext cx="9318761" cy="3957836"/>
+                      <a:ext cx="8335875" cy="4168270"/>
                     </a:xfrm>
                     <a:prstGeom prst="rect">
                       <a:avLst/>
                     </a:prstGeom>
                     <a:noFill/>
-                    <a:ln w="9525" cap="flat" cmpd="sng" algn="ctr">
+                    <a:ln>
                       <a:solidFill>
-                        <a:srgbClr val="DDDDDD">
-                          <a:lumMod val="25000"/>
-                        </a:srgbClr>
+                        <a:schemeClr val="tx2"/>
                       </a:solidFill>
-                      <a:prstDash val="solid"/>
-                      <a:round/>
-                      <a:headEnd type="none" w="med" len="med"/>
-                      <a:tailEnd type="none" w="med" len="med"/>
-                      <a:extLst>
-                        <a:ext uri="{C807C97D-BFC1-408E-A445-0C87EB9F89A2}">
-                          <ask:lineSketchStyleProps xmlns:ask="http://schemas.microsoft.com/office/drawing/2018/sketchyshapes" sd="0">
-                            <a:custGeom>
-                              <a:avLst/>
-                              <a:gdLst/>
-                              <a:ahLst/>
-                              <a:cxnLst/>
-                              <a:rect l="0" t="0" r="0" b="0"/>
-                              <a:pathLst/>
-                            </a:custGeom>
-                            <ask:type/>
-                          </ask:lineSketchStyleProps>
-                        </a:ext>
-                      </a:extLst>
                     </a:ln>
                     <a:extLst>
                       <a:ext uri="{53640926-AAD7-44D8-BBD7-CCE9431645EC}">
@@ -5148,28 +5129,33 @@
       </w:r>
     </w:p>
     <w:p>
-      <w:r>
+      <w:pPr>
+        <w:rPr>
+          <w:sz w:val="24"/>
+          <w:szCs w:val="24"/>
+        </w:rPr>
+      </w:pPr>
+      <w:r>
+        <w:rPr>
+          <w:sz w:val="24"/>
+          <w:szCs w:val="24"/>
+        </w:rPr>
         <w:t>Siccome il popolamento del database è eseguito all’infuori dell’applicazione richiesta, per semplicità le password sono salvate in chiaro. È noto che, in un caso reale, tale pratica sarebbe assolutamente da evitare, bensì le password dovrebbero essere salvate criptate con un algoritmo di hash, applicato dall’applicazione stessa in fase di inserimento.</w:t>
-      </w:r>
-    </w:p>
-    <w:p>
-      <w:r>
-        <w:t>I codici identificativi dei docenti sono sequenze di 8 cifre decimali, quelli degli studenti sono sequenze di 6 cifre decimali, mentre quelli dei verbali sono la rappresentazione in stringa della classe Java UUID.</w:t>
       </w:r>
     </w:p>
     <w:p>
       <w:pPr>
-        <w:spacing w:after="160"/>
-        <w:jc w:val="left"/>
-        <w:rPr>
-          <w:b/>
-          <w:smallCaps/>
-          <w:color w:val="373737" w:themeColor="accent1" w:themeShade="40"/>
+        <w:rPr>
           <w:sz w:val="24"/>
+          <w:szCs w:val="24"/>
         </w:rPr>
       </w:pPr>
       <w:r>
-        <w:br w:type="page"/>
+        <w:rPr>
+          <w:sz w:val="24"/>
+          <w:szCs w:val="24"/>
+        </w:rPr>
+        <w:t>I codici identificativi dei docenti sono sequenze di 8 cifre decimali, quelli degli studenti sono sequenze di 6 cifre decimali, mentre quelli dei verbali sono la rappresentazione in stringa della classe Java UUID.</w:t>
       </w:r>
     </w:p>
     <w:p>
@@ -5180,6 +5166,7 @@
         <w:lastRenderedPageBreak/>
         <w:t>Comandi per la creazione delle tabelle</w:t>
       </w:r>
+      <w:bookmarkStart w:id="5" w:name="_Toc198136007"/>
     </w:p>
     <w:tbl>
       <w:tblPr>
@@ -5200,28 +5187,35 @@
         <w:tblLook w:val="04A0" w:firstRow="1" w:lastRow="0" w:firstColumn="1" w:lastColumn="0" w:noHBand="0" w:noVBand="1"/>
       </w:tblPr>
       <w:tblGrid>
-        <w:gridCol w:w="4756"/>
-        <w:gridCol w:w="4751"/>
-        <w:gridCol w:w="4780"/>
+        <w:gridCol w:w="5980"/>
+        <w:gridCol w:w="3721"/>
+        <w:gridCol w:w="4586"/>
       </w:tblGrid>
       <w:tr>
         <w:tc>
           <w:tcPr>
-            <w:tcW w:w="4756" w:type="dxa"/>
+            <w:tcW w:w="5586" w:type="dxa"/>
             <w:vAlign w:val="center"/>
           </w:tcPr>
           <w:p>
             <w:pPr>
+              <w:spacing w:after="0"/>
               <w:jc w:val="center"/>
+              <w:rPr>
+                <w:rFonts w:eastAsiaTheme="majorEastAsia" w:cstheme="majorBidi"/>
+                <w:color w:val="262626" w:themeColor="accent6" w:themeShade="80"/>
+                <w:sz w:val="28"/>
+                <w:szCs w:val="24"/>
+              </w:rPr>
             </w:pPr>
             <w:r>
               <w:rPr>
                 <w:noProof/>
               </w:rPr>
               <w:drawing>
-                <wp:inline distT="0" distB="0" distL="0" distR="0" wp14:anchorId="555F33E3" wp14:editId="40566216">
-                  <wp:extent cx="2308266" cy="1620000"/>
-                  <wp:effectExtent l="0" t="0" r="0" b="0"/>
+                <wp:inline distT="0" distB="0" distL="0" distR="0" wp14:anchorId="675118E8" wp14:editId="44523312">
+                  <wp:extent cx="2458528" cy="1725457"/>
+                  <wp:effectExtent l="0" t="0" r="0" b="8255"/>
                   <wp:docPr id="676930302" name="Immagine 1"/>
                   <wp:cNvGraphicFramePr>
                     <a:graphicFrameLocks xmlns:a="http://schemas.openxmlformats.org/drawingml/2006/main" noChangeAspect="1"/>
@@ -5242,7 +5236,7 @@
                         <pic:spPr>
                           <a:xfrm>
                             <a:off x="0" y="0"/>
-                            <a:ext cx="2308266" cy="1620000"/>
+                            <a:ext cx="2468747" cy="1732629"/>
                           </a:xfrm>
                           <a:prstGeom prst="rect">
                             <a:avLst/>
@@ -5258,21 +5252,28 @@
         </w:tc>
         <w:tc>
           <w:tcPr>
-            <w:tcW w:w="4751" w:type="dxa"/>
+            <w:tcW w:w="3921" w:type="dxa"/>
             <w:vAlign w:val="center"/>
           </w:tcPr>
           <w:p>
             <w:pPr>
+              <w:spacing w:after="0"/>
               <w:jc w:val="center"/>
+              <w:rPr>
+                <w:rFonts w:eastAsiaTheme="majorEastAsia" w:cstheme="majorBidi"/>
+                <w:color w:val="262626" w:themeColor="accent6" w:themeShade="80"/>
+                <w:sz w:val="28"/>
+                <w:szCs w:val="24"/>
+              </w:rPr>
             </w:pPr>
             <w:r>
               <w:rPr>
                 <w:noProof/>
               </w:rPr>
               <w:drawing>
-                <wp:inline distT="0" distB="0" distL="0" distR="0" wp14:anchorId="2C503151" wp14:editId="1B80BDD4">
-                  <wp:extent cx="1920796" cy="1620000"/>
-                  <wp:effectExtent l="0" t="0" r="3810" b="0"/>
+                <wp:inline distT="0" distB="0" distL="0" distR="0" wp14:anchorId="52E7DFCF" wp14:editId="666C8111">
+                  <wp:extent cx="1851294" cy="1561381"/>
+                  <wp:effectExtent l="0" t="0" r="0" b="1270"/>
                   <wp:docPr id="134119244" name="Immagine 1"/>
                   <wp:cNvGraphicFramePr>
                     <a:graphicFrameLocks xmlns:a="http://schemas.openxmlformats.org/drawingml/2006/main" noChangeAspect="1"/>
@@ -5293,7 +5294,7 @@
                         <pic:spPr>
                           <a:xfrm>
                             <a:off x="0" y="0"/>
-                            <a:ext cx="1920796" cy="1620000"/>
+                            <a:ext cx="1864149" cy="1572223"/>
                           </a:xfrm>
                           <a:prstGeom prst="rect">
                             <a:avLst/>
@@ -5314,15 +5315,22 @@
           </w:tcPr>
           <w:p>
             <w:pPr>
+              <w:spacing w:after="0"/>
               <w:jc w:val="center"/>
+              <w:rPr>
+                <w:rFonts w:eastAsiaTheme="majorEastAsia" w:cstheme="majorBidi"/>
+                <w:color w:val="262626" w:themeColor="accent6" w:themeShade="80"/>
+                <w:sz w:val="28"/>
+                <w:szCs w:val="24"/>
+              </w:rPr>
             </w:pPr>
             <w:r>
               <w:rPr>
                 <w:noProof/>
               </w:rPr>
               <w:drawing>
-                <wp:inline distT="0" distB="0" distL="0" distR="0" wp14:anchorId="160E8980" wp14:editId="46BDBA15">
-                  <wp:extent cx="2898378" cy="1620000"/>
+                <wp:inline distT="0" distB="0" distL="0" distR="0" wp14:anchorId="2335DA13" wp14:editId="7ED65430">
+                  <wp:extent cx="2670031" cy="1492370"/>
                   <wp:effectExtent l="0" t="0" r="0" b="0"/>
                   <wp:docPr id="784077432" name="Immagine 1"/>
                   <wp:cNvGraphicFramePr>
@@ -5344,7 +5352,7 @@
                         <pic:spPr>
                           <a:xfrm>
                             <a:off x="0" y="0"/>
-                            <a:ext cx="2898378" cy="1620000"/>
+                            <a:ext cx="2683510" cy="1499904"/>
                           </a:xfrm>
                           <a:prstGeom prst="rect">
                             <a:avLst/>
@@ -5362,19 +5370,98 @@
       <w:tr>
         <w:tc>
           <w:tcPr>
-            <w:tcW w:w="4756" w:type="dxa"/>
+            <w:tcW w:w="9507" w:type="dxa"/>
+            <w:gridSpan w:val="2"/>
             <w:vAlign w:val="center"/>
           </w:tcPr>
           <w:p>
             <w:pPr>
+              <w:spacing w:after="0"/>
               <w:jc w:val="center"/>
+              <w:rPr>
+                <w:rFonts w:eastAsiaTheme="majorEastAsia" w:cstheme="majorBidi"/>
+                <w:color w:val="262626" w:themeColor="accent6" w:themeShade="80"/>
+                <w:sz w:val="28"/>
+                <w:szCs w:val="24"/>
+              </w:rPr>
             </w:pPr>
             <w:r>
               <w:rPr>
                 <w:noProof/>
               </w:rPr>
               <w:drawing>
-                <wp:inline distT="0" distB="0" distL="0" distR="0" wp14:anchorId="69AA94CE" wp14:editId="501B8C2F">
+                <wp:inline distT="0" distB="0" distL="0" distR="0" wp14:anchorId="3B0D7797" wp14:editId="3E97968F">
+                  <wp:extent cx="5029528" cy="1660550"/>
+                  <wp:effectExtent l="0" t="0" r="0" b="0"/>
+                  <wp:docPr id="2063396823" name="Immagine 30"/>
+                  <wp:cNvGraphicFramePr>
+                    <a:graphicFrameLocks xmlns:a="http://schemas.openxmlformats.org/drawingml/2006/main" noChangeAspect="1"/>
+                  </wp:cNvGraphicFramePr>
+                  <a:graphic xmlns:a="http://schemas.openxmlformats.org/drawingml/2006/main">
+                    <a:graphicData uri="http://schemas.openxmlformats.org/drawingml/2006/picture">
+                      <pic:pic xmlns:pic="http://schemas.openxmlformats.org/drawingml/2006/picture">
+                        <pic:nvPicPr>
+                          <pic:cNvPr id="0" name="Picture 7"/>
+                          <pic:cNvPicPr>
+                            <a:picLocks noChangeAspect="1" noChangeArrowheads="1"/>
+                          </pic:cNvPicPr>
+                        </pic:nvPicPr>
+                        <pic:blipFill>
+                          <a:blip r:embed="rId11">
+                            <a:extLst>
+                              <a:ext uri="{28A0092B-C50C-407E-A947-70E740481C1C}">
+                                <a14:useLocalDpi xmlns:a14="http://schemas.microsoft.com/office/drawing/2010/main" val="0"/>
+                              </a:ext>
+                            </a:extLst>
+                          </a:blip>
+                          <a:srcRect/>
+                          <a:stretch>
+                            <a:fillRect/>
+                          </a:stretch>
+                        </pic:blipFill>
+                        <pic:spPr bwMode="auto">
+                          <a:xfrm>
+                            <a:off x="0" y="0"/>
+                            <a:ext cx="5068649" cy="1673466"/>
+                          </a:xfrm>
+                          <a:prstGeom prst="rect">
+                            <a:avLst/>
+                          </a:prstGeom>
+                          <a:noFill/>
+                          <a:ln>
+                            <a:noFill/>
+                          </a:ln>
+                        </pic:spPr>
+                      </pic:pic>
+                    </a:graphicData>
+                  </a:graphic>
+                </wp:inline>
+              </w:drawing>
+            </w:r>
+          </w:p>
+        </w:tc>
+        <w:tc>
+          <w:tcPr>
+            <w:tcW w:w="4780" w:type="dxa"/>
+            <w:vAlign w:val="center"/>
+          </w:tcPr>
+          <w:p>
+            <w:pPr>
+              <w:spacing w:after="0"/>
+              <w:jc w:val="center"/>
+              <w:rPr>
+                <w:rFonts w:eastAsiaTheme="majorEastAsia" w:cstheme="majorBidi"/>
+                <w:color w:val="262626" w:themeColor="accent6" w:themeShade="80"/>
+                <w:sz w:val="28"/>
+                <w:szCs w:val="24"/>
+              </w:rPr>
+            </w:pPr>
+            <w:r>
+              <w:rPr>
+                <w:noProof/>
+              </w:rPr>
+              <w:drawing>
+                <wp:inline distT="0" distB="0" distL="0" distR="0" wp14:anchorId="5FCEB91A" wp14:editId="18A005E5">
                   <wp:extent cx="2543400" cy="1620000"/>
                   <wp:effectExtent l="0" t="0" r="9525" b="0"/>
                   <wp:docPr id="173665076" name="Immagine 1"/>
@@ -5389,7 +5476,7 @@
                           <pic:cNvPicPr/>
                         </pic:nvPicPr>
                         <pic:blipFill>
-                          <a:blip r:embed="rId11"/>
+                          <a:blip r:embed="rId12"/>
                           <a:stretch>
                             <a:fillRect/>
                           </a:stretch>
@@ -5411,24 +5498,32 @@
             </w:r>
           </w:p>
         </w:tc>
+      </w:tr>
+      <w:tr>
         <w:tc>
           <w:tcPr>
-            <w:tcW w:w="9531" w:type="dxa"/>
-            <w:gridSpan w:val="2"/>
+            <w:tcW w:w="5586" w:type="dxa"/>
             <w:vAlign w:val="center"/>
           </w:tcPr>
           <w:p>
             <w:pPr>
+              <w:spacing w:after="0"/>
               <w:jc w:val="center"/>
+              <w:rPr>
+                <w:rFonts w:eastAsiaTheme="majorEastAsia" w:cstheme="majorBidi"/>
+                <w:color w:val="262626" w:themeColor="accent6" w:themeShade="80"/>
+                <w:sz w:val="28"/>
+                <w:szCs w:val="24"/>
+              </w:rPr>
             </w:pPr>
             <w:r>
               <w:rPr>
                 <w:noProof/>
               </w:rPr>
               <w:drawing>
-                <wp:inline distT="0" distB="0" distL="0" distR="0" wp14:anchorId="53286068" wp14:editId="1F19447C">
-                  <wp:extent cx="4609479" cy="1980000"/>
-                  <wp:effectExtent l="0" t="0" r="635" b="1270"/>
+                <wp:inline distT="0" distB="0" distL="0" distR="0" wp14:anchorId="36E733BF" wp14:editId="046962B1">
+                  <wp:extent cx="3675091" cy="1578634"/>
+                  <wp:effectExtent l="0" t="0" r="1905" b="2540"/>
                   <wp:docPr id="208660684" name="Immagine 1"/>
                   <wp:cNvGraphicFramePr>
                     <a:graphicFrameLocks xmlns:a="http://schemas.openxmlformats.org/drawingml/2006/main" noChangeAspect="1"/>
@@ -5441,7 +5536,7 @@
                           <pic:cNvPicPr/>
                         </pic:nvPicPr>
                         <pic:blipFill>
-                          <a:blip r:embed="rId12"/>
+                          <a:blip r:embed="rId13"/>
                           <a:stretch>
                             <a:fillRect/>
                           </a:stretch>
@@ -5449,7 +5544,7 @@
                         <pic:spPr>
                           <a:xfrm>
                             <a:off x="0" y="0"/>
-                            <a:ext cx="4609479" cy="1980000"/>
+                            <a:ext cx="3688912" cy="1584571"/>
                           </a:xfrm>
                           <a:prstGeom prst="rect">
                             <a:avLst/>
@@ -5463,18 +5558,20 @@
             </w:r>
           </w:p>
         </w:tc>
-      </w:tr>
-      <w:tr>
         <w:tc>
           <w:tcPr>
-            <w:tcW w:w="4756" w:type="dxa"/>
+            <w:tcW w:w="3921" w:type="dxa"/>
             <w:vAlign w:val="center"/>
           </w:tcPr>
           <w:p>
             <w:pPr>
+              <w:spacing w:after="0"/>
               <w:jc w:val="center"/>
               <w:rPr>
-                <w:noProof/>
+                <w:rFonts w:eastAsiaTheme="majorEastAsia" w:cstheme="majorBidi"/>
+                <w:color w:val="262626" w:themeColor="accent6" w:themeShade="80"/>
+                <w:sz w:val="28"/>
+                <w:szCs w:val="24"/>
               </w:rPr>
             </w:pPr>
             <w:r>
@@ -5482,7 +5579,7 @@
                 <w:noProof/>
               </w:rPr>
               <w:drawing>
-                <wp:inline distT="0" distB="0" distL="0" distR="0" wp14:anchorId="41A39C13" wp14:editId="3CA754DA">
+                <wp:inline distT="0" distB="0" distL="0" distR="0" wp14:anchorId="51BA31D2" wp14:editId="6F163022">
                   <wp:extent cx="2235200" cy="1619710"/>
                   <wp:effectExtent l="0" t="0" r="0" b="0"/>
                   <wp:docPr id="1676085864" name="Immagine 1"/>
@@ -5497,7 +5594,7 @@
                           <pic:cNvPicPr/>
                         </pic:nvPicPr>
                         <pic:blipFill rotWithShape="1">
-                          <a:blip r:embed="rId13"/>
+                          <a:blip r:embed="rId14"/>
                           <a:srcRect l="2222"/>
                           <a:stretch/>
                         </pic:blipFill>
@@ -5528,20 +5625,26 @@
         </w:tc>
         <w:tc>
           <w:tcPr>
-            <w:tcW w:w="9531" w:type="dxa"/>
-            <w:gridSpan w:val="2"/>
+            <w:tcW w:w="4780" w:type="dxa"/>
             <w:vAlign w:val="center"/>
           </w:tcPr>
           <w:p>
             <w:pPr>
+              <w:spacing w:after="0"/>
               <w:jc w:val="center"/>
+              <w:rPr>
+                <w:rFonts w:eastAsiaTheme="majorEastAsia" w:cstheme="majorBidi"/>
+                <w:color w:val="262626" w:themeColor="accent6" w:themeShade="80"/>
+                <w:sz w:val="28"/>
+                <w:szCs w:val="24"/>
+              </w:rPr>
             </w:pPr>
             <w:r>
               <w:rPr>
                 <w:noProof/>
               </w:rPr>
               <w:drawing>
-                <wp:inline distT="0" distB="0" distL="0" distR="0" wp14:anchorId="656744DA" wp14:editId="45C94C24">
+                <wp:inline distT="0" distB="0" distL="0" distR="0" wp14:anchorId="69BF96A8" wp14:editId="76039BB8">
                   <wp:extent cx="2787140" cy="1620000"/>
                   <wp:effectExtent l="0" t="0" r="0" b="0"/>
                   <wp:docPr id="734319056" name="Immagine 1"/>
@@ -5556,7 +5659,7 @@
                           <pic:cNvPicPr/>
                         </pic:nvPicPr>
                         <pic:blipFill>
-                          <a:blip r:embed="rId14"/>
+                          <a:blip r:embed="rId15"/>
                           <a:stretch>
                             <a:fillRect/>
                           </a:stretch>
@@ -5581,10 +5684,14 @@
       </w:tr>
     </w:tbl>
     <w:p>
+      <w:r>
+        <w:t>Per una maggiore integrità della base di dati, sarebbe necessario aggiungere dei “check” che verifichino l’iscrizione dello studente ad un corso nel momento in cui si prova ad inserire l’iscrizione di quello studente ad un appello di quel corso.</w:t>
+      </w:r>
+    </w:p>
+    <w:p>
       <w:pPr>
         <w:pStyle w:val="Titolo3"/>
       </w:pPr>
-      <w:bookmarkStart w:id="5" w:name="_Toc198136007"/>
       <w:r>
         <w:lastRenderedPageBreak/>
         <w:t>2.2 Analisi funzionale – versione pure HTML</w:t>
@@ -6275,10 +6382,10 @@
                     <pic:cNvPicPr/>
                   </pic:nvPicPr>
                   <pic:blipFill>
-                    <a:blip r:embed="rId15">
+                    <a:blip r:embed="rId16">
                       <a:extLst>
                         <a:ext uri="{96DAC541-7B7A-43D3-8B79-37D633B846F1}">
-                          <asvg:svgBlip xmlns:asvg="http://schemas.microsoft.com/office/drawing/2016/SVG/main" r:embed="rId16"/>
+                          <asvg:svgBlip xmlns:asvg="http://schemas.microsoft.com/office/drawing/2016/SVG/main" r:embed="rId17"/>
                         </a:ext>
                       </a:extLst>
                     </a:blip>
@@ -6500,10 +6607,7 @@
               <w:jc w:val="left"/>
             </w:pPr>
             <w:r>
-              <w:t>Autenticazione</w:t>
-            </w:r>
-            <w:r>
-              <w:t>Studente</w:t>
+              <w:t>AutenticazioneStudente</w:t>
             </w:r>
           </w:p>
           <w:p>

</xml_diff>

<commit_message>
added corsi and appelli views, started esito view (not tested)
</commit_message>
<xml_diff>
--- a/Documentazione - draft.docx
+++ b/Documentazione - draft.docx
@@ -5140,7 +5140,23 @@
           <w:sz w:val="24"/>
           <w:szCs w:val="24"/>
         </w:rPr>
-        <w:t>Siccome il popolamento del database è eseguito all’infuori dell’applicazione richiesta, per semplicità le password sono salvate in chiaro. È noto che, in un caso reale, tale pratica sarebbe assolutamente da evitare, bensì le password dovrebbero essere salvate criptate con un algoritmo di hash, applicato dall’applicazione stessa in fase di inserimento.</w:t>
+        <w:t xml:space="preserve">Siccome il popolamento del database è eseguito all’infuori dell’applicazione richiesta, per semplicità le password sono salvate in chiaro. È noto che, in un caso reale, tale pratica sarebbe assolutamente da evitare, bensì le password dovrebbero essere salvate criptate con un algoritmo di </w:t>
+      </w:r>
+      <w:proofErr w:type="spellStart"/>
+      <w:r>
+        <w:rPr>
+          <w:sz w:val="24"/>
+          <w:szCs w:val="24"/>
+        </w:rPr>
+        <w:t>hash</w:t>
+      </w:r>
+      <w:proofErr w:type="spellEnd"/>
+      <w:r>
+        <w:rPr>
+          <w:sz w:val="24"/>
+          <w:szCs w:val="24"/>
+        </w:rPr>
+        <w:t>, applicato dall’applicazione stessa in fase di inserimento.</w:t>
       </w:r>
     </w:p>
     <w:p>
@@ -5755,8 +5771,33 @@
           <w:rFonts w:cstheme="minorHAnsi"/>
           <w:color w:val="00B050"/>
         </w:rPr>
-        <w:t xml:space="preserve"> View components</w:t>
-      </w:r>
+        <w:t xml:space="preserve"> </w:t>
+      </w:r>
+      <w:proofErr w:type="spellStart"/>
+      <w:r>
+        <w:rPr>
+          <w:rFonts w:cstheme="minorHAnsi"/>
+          <w:color w:val="00B050"/>
+        </w:rPr>
+        <w:t>View</w:t>
+      </w:r>
+      <w:proofErr w:type="spellEnd"/>
+      <w:r>
+        <w:rPr>
+          <w:rFonts w:cstheme="minorHAnsi"/>
+          <w:color w:val="00B050"/>
+        </w:rPr>
+        <w:t xml:space="preserve"> </w:t>
+      </w:r>
+      <w:proofErr w:type="spellStart"/>
+      <w:r>
+        <w:rPr>
+          <w:rFonts w:cstheme="minorHAnsi"/>
+          <w:color w:val="00B050"/>
+        </w:rPr>
+        <w:t>components</w:t>
+      </w:r>
+      <w:proofErr w:type="spellEnd"/>
       <w:r>
         <w:rPr>
           <w:rFonts w:cstheme="minorHAnsi"/>
@@ -6216,14 +6257,22 @@
         </w:numPr>
       </w:pPr>
       <w:r>
-        <w:t xml:space="preserve">La home page è una pagina </w:t>
-      </w:r>
+        <w:t xml:space="preserve">La </w:t>
+      </w:r>
+      <w:r>
+        <w:t>landing</w:t>
+      </w:r>
+      <w:r>
+        <w:t xml:space="preserve"> page è una pagina </w:t>
+      </w:r>
+      <w:proofErr w:type="spellStart"/>
       <w:r>
         <w:rPr>
           <w:color w:val="EE0000"/>
         </w:rPr>
         <w:t>SceltaProfilo</w:t>
       </w:r>
+      <w:proofErr w:type="spellEnd"/>
       <w:r>
         <w:rPr>
           <w:color w:val="EE0000"/>
@@ -6466,9 +6515,11 @@
               <w:spacing w:after="0"/>
               <w:jc w:val="left"/>
             </w:pPr>
+            <w:proofErr w:type="spellStart"/>
             <w:r>
               <w:t>SceltaProfilo</w:t>
             </w:r>
+            <w:proofErr w:type="spellEnd"/>
           </w:p>
           <w:p>
             <w:pPr>
@@ -6494,9 +6545,11 @@
               <w:spacing w:after="0"/>
               <w:jc w:val="left"/>
             </w:pPr>
+            <w:proofErr w:type="spellStart"/>
             <w:r>
               <w:t>AutenticazioneDocente</w:t>
             </w:r>
+            <w:proofErr w:type="spellEnd"/>
           </w:p>
           <w:p>
             <w:pPr>
@@ -6508,9 +6561,11 @@
               <w:spacing w:after="0"/>
               <w:jc w:val="left"/>
             </w:pPr>
+            <w:proofErr w:type="spellStart"/>
             <w:r>
               <w:t>HomeDocente</w:t>
             </w:r>
+            <w:proofErr w:type="spellEnd"/>
           </w:p>
           <w:p>
             <w:pPr>
@@ -6522,8 +6577,13 @@
               <w:spacing w:after="0"/>
               <w:jc w:val="left"/>
             </w:pPr>
-            <w:r>
-              <w:t xml:space="preserve">AppelliDocente </w:t>
+            <w:proofErr w:type="spellStart"/>
+            <w:r>
+              <w:t>AppelliDocente</w:t>
+            </w:r>
+            <w:proofErr w:type="spellEnd"/>
+            <w:r>
+              <w:t xml:space="preserve"> </w:t>
             </w:r>
           </w:p>
           <w:p>
@@ -6550,9 +6610,11 @@
               <w:spacing w:after="0"/>
               <w:jc w:val="left"/>
             </w:pPr>
+            <w:proofErr w:type="spellStart"/>
             <w:r>
               <w:t>ModificaVoto</w:t>
             </w:r>
+            <w:proofErr w:type="spellEnd"/>
           </w:p>
           <w:p>
             <w:pPr>
@@ -6606,9 +6668,11 @@
               <w:spacing w:after="0"/>
               <w:jc w:val="left"/>
             </w:pPr>
+            <w:proofErr w:type="spellStart"/>
             <w:r>
               <w:t>AutenticazioneStudente</w:t>
             </w:r>
+            <w:proofErr w:type="spellEnd"/>
           </w:p>
           <w:p>
             <w:pPr>
@@ -6620,9 +6684,11 @@
               <w:spacing w:after="0"/>
               <w:jc w:val="left"/>
             </w:pPr>
+            <w:proofErr w:type="spellStart"/>
             <w:r>
               <w:t>HomeStudente</w:t>
             </w:r>
+            <w:proofErr w:type="spellEnd"/>
           </w:p>
           <w:p>
             <w:pPr>
@@ -6634,9 +6700,11 @@
               <w:spacing w:after="0"/>
               <w:jc w:val="left"/>
             </w:pPr>
+            <w:proofErr w:type="spellStart"/>
             <w:r>
               <w:t>AppelliStudente</w:t>
             </w:r>
+            <w:proofErr w:type="spellEnd"/>
           </w:p>
           <w:p>
             <w:pPr>
@@ -6678,7 +6746,15 @@
               <w:jc w:val="left"/>
             </w:pPr>
             <w:r>
-              <w:t>Controllers / Servlets:</w:t>
+              <w:t xml:space="preserve">Controllers / </w:t>
+            </w:r>
+            <w:proofErr w:type="spellStart"/>
+            <w:r>
+              <w:t>Servlets</w:t>
+            </w:r>
+            <w:proofErr w:type="spellEnd"/>
+            <w:r>
+              <w:t>:</w:t>
             </w:r>
           </w:p>
           <w:p>
@@ -6691,9 +6767,11 @@
               <w:spacing w:after="0"/>
               <w:jc w:val="left"/>
             </w:pPr>
+            <w:proofErr w:type="spellStart"/>
             <w:r>
               <w:t>SceltaProfilo</w:t>
             </w:r>
+            <w:proofErr w:type="spellEnd"/>
           </w:p>
           <w:p>
             <w:pPr>
@@ -6719,9 +6797,11 @@
               <w:spacing w:after="0"/>
               <w:jc w:val="left"/>
             </w:pPr>
+            <w:proofErr w:type="spellStart"/>
             <w:r>
               <w:t>AutenticazioneDocente</w:t>
             </w:r>
+            <w:proofErr w:type="spellEnd"/>
           </w:p>
           <w:p>
             <w:pPr>
@@ -6733,9 +6813,11 @@
               <w:spacing w:after="0"/>
               <w:jc w:val="left"/>
             </w:pPr>
+            <w:proofErr w:type="spellStart"/>
             <w:r>
               <w:t>HomeDocente</w:t>
             </w:r>
+            <w:proofErr w:type="spellEnd"/>
           </w:p>
           <w:p>
             <w:pPr>
@@ -6747,8 +6829,13 @@
               <w:spacing w:after="0"/>
               <w:jc w:val="left"/>
             </w:pPr>
-            <w:r>
-              <w:t xml:space="preserve">AppelliDocente </w:t>
+            <w:proofErr w:type="spellStart"/>
+            <w:r>
+              <w:t>AppelliDocente</w:t>
+            </w:r>
+            <w:proofErr w:type="spellEnd"/>
+            <w:r>
+              <w:t xml:space="preserve"> </w:t>
             </w:r>
           </w:p>
           <w:p>
@@ -6775,9 +6862,11 @@
               <w:spacing w:after="0"/>
               <w:jc w:val="left"/>
             </w:pPr>
+            <w:proofErr w:type="spellStart"/>
             <w:r>
               <w:t>ModificaVoto</w:t>
             </w:r>
+            <w:proofErr w:type="spellEnd"/>
           </w:p>
           <w:p>
             <w:pPr>
@@ -6831,9 +6920,11 @@
               <w:spacing w:after="0"/>
               <w:jc w:val="left"/>
             </w:pPr>
+            <w:proofErr w:type="spellStart"/>
             <w:r>
               <w:t>AutenticazioneStudente</w:t>
             </w:r>
+            <w:proofErr w:type="spellEnd"/>
           </w:p>
           <w:p>
             <w:pPr>
@@ -6845,9 +6936,11 @@
               <w:spacing w:after="0"/>
               <w:jc w:val="left"/>
             </w:pPr>
+            <w:proofErr w:type="spellStart"/>
             <w:r>
               <w:t>HomeStudente</w:t>
             </w:r>
+            <w:proofErr w:type="spellEnd"/>
           </w:p>
           <w:p>
             <w:pPr>
@@ -6859,9 +6952,11 @@
               <w:spacing w:after="0"/>
               <w:jc w:val="left"/>
             </w:pPr>
+            <w:proofErr w:type="spellStart"/>
             <w:r>
               <w:t>AppelliStudente</w:t>
             </w:r>
+            <w:proofErr w:type="spellEnd"/>
           </w:p>
           <w:p>
             <w:pPr>
@@ -6902,8 +6997,13 @@
               <w:spacing w:after="0"/>
               <w:jc w:val="left"/>
             </w:pPr>
-            <w:r>
-              <w:t>Beans:</w:t>
+            <w:proofErr w:type="spellStart"/>
+            <w:r>
+              <w:t>Beans</w:t>
+            </w:r>
+            <w:proofErr w:type="spellEnd"/>
+            <w:r>
+              <w:t>:</w:t>
             </w:r>
           </w:p>
           <w:p>
@@ -7023,9 +7123,11 @@
               <w:spacing w:after="0"/>
               <w:jc w:val="left"/>
             </w:pPr>
+            <w:proofErr w:type="spellStart"/>
             <w:r>
               <w:t>DocenteDAO</w:t>
             </w:r>
+            <w:proofErr w:type="spellEnd"/>
           </w:p>
           <w:p>
             <w:pPr>
@@ -7037,9 +7139,11 @@
               <w:spacing w:after="0"/>
               <w:jc w:val="left"/>
             </w:pPr>
+            <w:proofErr w:type="spellStart"/>
             <w:r>
               <w:t>StudenteDAO</w:t>
             </w:r>
+            <w:proofErr w:type="spellEnd"/>
           </w:p>
           <w:p>
             <w:pPr>
@@ -7051,9 +7155,11 @@
               <w:spacing w:after="0"/>
               <w:jc w:val="left"/>
             </w:pPr>
+            <w:proofErr w:type="spellStart"/>
             <w:r>
               <w:t>CorsoDAO</w:t>
             </w:r>
+            <w:proofErr w:type="spellEnd"/>
           </w:p>
           <w:p>
             <w:pPr>
@@ -7065,9 +7171,11 @@
               <w:spacing w:after="0"/>
               <w:jc w:val="left"/>
             </w:pPr>
+            <w:proofErr w:type="spellStart"/>
             <w:r>
               <w:t>AppelloDAO</w:t>
             </w:r>
+            <w:proofErr w:type="spellEnd"/>
           </w:p>
           <w:p>
             <w:pPr>
@@ -7079,9 +7187,11 @@
               <w:spacing w:after="0"/>
               <w:jc w:val="left"/>
             </w:pPr>
+            <w:proofErr w:type="spellStart"/>
             <w:r>
               <w:t>IscrizioneDAO</w:t>
             </w:r>
+            <w:proofErr w:type="spellEnd"/>
           </w:p>
           <w:p>
             <w:pPr>
@@ -7093,9 +7203,11 @@
               <w:spacing w:after="0"/>
               <w:jc w:val="left"/>
             </w:pPr>
+            <w:proofErr w:type="spellStart"/>
             <w:r>
               <w:t>VerbaleDAO</w:t>
             </w:r>
+            <w:proofErr w:type="spellEnd"/>
           </w:p>
           <w:p>
             <w:pPr>
@@ -7107,14 +7219,33 @@
               <w:spacing w:after="0"/>
               <w:jc w:val="left"/>
             </w:pPr>
+            <w:proofErr w:type="spellStart"/>
             <w:r>
               <w:t>VerbalizzazioneDAO</w:t>
             </w:r>
+            <w:proofErr w:type="spellEnd"/>
           </w:p>
         </w:tc>
       </w:tr>
     </w:tbl>
-    <w:p/>
+    <w:p>
+      <w:pPr>
+        <w:pStyle w:val="Sottoargomento"/>
+      </w:pPr>
+      <w:proofErr w:type="spellStart"/>
+      <w:r>
+        <w:t>Sequence</w:t>
+      </w:r>
+      <w:proofErr w:type="spellEnd"/>
+      <w:r>
+        <w:t xml:space="preserve"> </w:t>
+      </w:r>
+      <w:proofErr w:type="spellStart"/>
+      <w:r>
+        <w:t>diagrams</w:t>
+      </w:r>
+      <w:proofErr w:type="spellEnd"/>
+    </w:p>
     <w:p/>
     <w:p>
       <w:pPr>

</xml_diff>

<commit_message>
ended student side (not stress tested, no style) and updated docs
</commit_message>
<xml_diff>
--- a/Documentazione - draft.docx
+++ b/Documentazione - draft.docx
@@ -4728,19 +4728,51 @@
     </w:p>
     <w:p>
       <w:r>
-        <w:t xml:space="preserve">Un’applicazione permette di verbalizzare gli esiti degli esami di un appello. Il docente accede tramite login e seleziona nella HOME page un corso da una lista dei propri corsi, ordinata per nome del corso in modo alfabetico decrescente, e poi sceglie una data d’appello del corso scelto da un elenco ordinato per data decrescente. Ogni corso ha un solo docente. La selezione dell’appello porta a una pagina ISCRITTI, che mostra una tabella con tutti gli iscritti all’appello. La tabella riporta i seguenti dati: matricola, cognome e nome, email, corso di laurea, voto e stato di valutazione. Il voto può non essere ancora definito. Lo stato di valutazione dello studente rispetto all’appello può assumere i valori: non inserito, inserito, pubblicato, rifiutato e verbalizzato. Selezionando un’etichetta nell’intestazione della tabella, l’utente ordina le righe in base al valore di tale etichetta (ad esempio, selezionando “cognome” la tabella è riordinata in base al cognome). Successive selezioni della stessa etichetta invertono l’ordinamento: si parte con l’ordinamento crescente. Il valore del voto viene considerato ordinato nel modo seguente: &lt;vuoto&gt;, assente, rimandato, riprovato, 18, 19, …, 30, 30 e lode. Nella tabella della pagina ISCRITTI ad ogni riga corrisponde un bottone “MODIFICA”. Premendo il bottone compare una pagina con una form che mostra tutti i dati dello studente selezionato e un campo di input in cui è possibile scegliere il voto. L’invio della form provoca la modifica o l’inserimento del voto. Inizialmente le righe sono nello stato di valutazione “non inserito”. L’inserimento e le successive eventuali modifiche portano la riga nello stato di valutazione “inserito”. Alla tabella della pagina ISCRITTI è associato un bottone PUBBLICA che comporta la pubblicazione delle righe con lo stato di valutazione INSERITO. La pubblicazione rende il voto non più modificabile dal docente e visibile allo studente e cambia lo stato di valutazione della riga dello studente a “pubblicato”.  Lo studente accede tramite login e seleziona nella HOME page un corso tra quelli a cui è iscritto mediante una lista ordinata in modo alfabetico decrescente e poi una data d’appello del corso scelto selezionata da un elenco ordinato per data decrescente. Uno studente può essere iscritto a più appelli dello stesso corso. </w:t>
+        <w:t xml:space="preserve">Un’applicazione permette di verbalizzare gli esiti degli esami di un appello. Il docente accede tramite login e seleziona nella HOME page un corso da una lista dei propri corsi, ordinata per nome del corso in modo alfabetico decrescente, e poi sceglie una data d’appello del corso scelto da un elenco ordinato per data decrescente. Ogni corso ha un solo docente. La selezione dell’appello porta a una pagina ISCRITTI, che mostra una tabella con tutti gli iscritti all’appello. La tabella riporta i seguenti dati: matricola, cognome e nome, </w:t>
+      </w:r>
+      <w:proofErr w:type="gramStart"/>
+      <w:r>
+        <w:t>email</w:t>
+      </w:r>
+      <w:proofErr w:type="gramEnd"/>
+      <w:r>
+        <w:t xml:space="preserve">, corso di laurea, voto e stato di valutazione. Il voto può non essere ancora definito. Lo stato di valutazione dello studente rispetto all’appello può assumere i valori: non inserito, inserito, pubblicato, rifiutato e verbalizzato. Selezionando un’etichetta nell’intestazione della tabella, l’utente ordina le righe in base al valore di tale etichetta (ad esempio, selezionando “cognome” la tabella è riordinata in base al cognome). Successive selezioni della stessa etichetta invertono l’ordinamento: si parte con l’ordinamento crescente. Il valore del voto viene considerato ordinato nel modo seguente: &lt;vuoto&gt;, assente, rimandato, riprovato, 18, 19, …, 30, 30 e lode. Nella tabella della pagina ISCRITTI ad ogni riga corrisponde un bottone “MODIFICA”. Premendo il bottone compare una pagina con una form che mostra tutti i dati dello studente selezionato e un campo di input in cui è possibile scegliere il voto. L’invio della form provoca la modifica o l’inserimento del voto. Inizialmente le righe sono nello stato di valutazione “non inserito”. L’inserimento e le successive eventuali modifiche portano la riga nello stato di valutazione “inserito”. Alla tabella della pagina ISCRITTI è associato un bottone PUBBLICA che comporta la pubblicazione delle righe con lo stato di valutazione INSERITO. La pubblicazione rende il voto non più modificabile dal docente e visibile allo studente e cambia lo stato di valutazione della riga dello studente </w:t>
+      </w:r>
+      <w:proofErr w:type="gramStart"/>
+      <w:r>
+        <w:t>a</w:t>
+      </w:r>
+      <w:proofErr w:type="gramEnd"/>
+      <w:r>
+        <w:t xml:space="preserve"> “pubblicato”.  Lo studente accede tramite login e seleziona nella HOME page un corso tra quelli a cui è iscritto mediante una lista ordinata in modo alfabetico decrescente e poi una data d’appello del corso scelto selezionata da un elenco ordinato per data decrescente. Uno studente può essere iscritto a più appelli dello stesso corso. </w:t>
       </w:r>
       <w:r>
         <w:t xml:space="preserve">[Aggiunta da chiarimento chiesto al docente: la lista mostra tutti gli appelli disponibili per quel corso, se lo studente è iscritto all’appello è possibile visualizzare i dati come specificato in seguito, se non è iscritto, la selezione della data d’appello porta alla pagina ESITO che mostra il messaggio “Studente non iscritto all’appello”]. </w:t>
       </w:r>
       <w:r>
-        <w:t>La selezione della data d’appello porta a una pagina ESITO che mostra il messaggio “Voto non ancora definito” se il docente non ha ancora pubblicato il risultato per quello studente in quell’appello. Altrimenti, la pagina mostra i dati dello studente, del corso, dell’appello e il voto assegnato. Se il voto è tra 18 e 30 e lode compare un bottone RIFIUTA. Premendo tale bottone la pagina mostra gli stessi dati con la dizione aggiunta “Il voto è stato rifiutato” e senza il bottone RIFIUTA. Il rifiuto del voto cambia lo stato di valutazione a “rifiutato” della riga dello studente per quell’appello</w:t>
+        <w:t xml:space="preserve">La selezione della data d’appello porta a una pagina ESITO che mostra il messaggio “Voto non ancora definito” se il docente non ha ancora pubblicato il risultato per quello studente in quell’appello. Altrimenti, la pagina mostra i dati dello studente, del corso, dell’appello e il voto assegnato. Se il voto è tra 18 e 30 e lode compare un bottone RIFIUTA. Premendo tale bottone la pagina mostra gli stessi dati con la dizione aggiunta “Il voto è stato rifiutato” e senza il bottone RIFIUTA. Il rifiuto del voto cambia lo stato di valutazione </w:t>
+      </w:r>
+      <w:proofErr w:type="gramStart"/>
+      <w:r>
+        <w:t>a</w:t>
+      </w:r>
+      <w:proofErr w:type="gramEnd"/>
+      <w:r>
+        <w:t xml:space="preserve"> “rifiutato” della riga dello studente per quell’appello</w:t>
       </w:r>
       <w:r>
         <w:t xml:space="preserve"> </w:t>
       </w:r>
       <w:r>
-        <w:t>nella pagina ISCRITTI del docente. Nella pagina ISCRITTI del docente la tabella degli iscritti è associata anche a un bottone VERBALIZZA. La pressione del bottone provoca il cambio di stato a “verbalizzato” per le righe nello stato “pubblicato” o "rifiutato" e comporta anche la creazione di un verbale e la disabilitazione della possibilità di rifiutare il voto.  Il rifiuto implica la verbalizzazione di “rimandato” come voto. Un verbale ha un codice generato dal sistema, una data e ora di creazione ed è associato all’appello del corso a cui si riferisce e agli studenti (con nome, cognome, matricola e voto) che passano allo stato “verbalizzato”. A seguito della pressione del bottone VERBALIZZA compare una pagina VERBALE che mostra i dati completi del verbale creato. Il docente dispone anche di una pagina VERBALI, in cui sono elencati tutti i verbali da lui creati, ordinati on modo alfabetico crescente per nome del corso e poi per data crescente di appello di ogni corso.</w:t>
+        <w:t xml:space="preserve">nella pagina ISCRITTI del docente. Nella pagina ISCRITTI del docente la tabella degli iscritti è associata anche a un bottone VERBALIZZA. La pressione del bottone provoca il cambio di stato </w:t>
+      </w:r>
+      <w:proofErr w:type="gramStart"/>
+      <w:r>
+        <w:t>a</w:t>
+      </w:r>
+      <w:proofErr w:type="gramEnd"/>
+      <w:r>
+        <w:t xml:space="preserve"> “verbalizzato” per le righe nello stato “pubblicato” o "rifiutato" e comporta anche la creazione di un verbale e la disabilitazione della possibilità di rifiutare il voto.  Il rifiuto implica la verbalizzazione di “rimandato” come voto. Un verbale ha un codice generato dal sistema, una data e ora di creazione ed è associato all’appello del corso a cui si riferisce e agli studenti (con nome, cognome, matricola e voto) che passano allo stato “verbalizzato”. A seguito della pressione del bottone VERBALIZZA compare una pagina VERBALE che mostra i dati completi del verbale creato. Il docente dispone anche di una pagina VERBALI, in cui sono elencati tutti i verbali da lui creati, ordinati on modo alfabetico crescente per nome del corso e poi per data crescente di appello di ogni corso.</w:t>
       </w:r>
     </w:p>
     <w:p>
@@ -4858,7 +4890,15 @@
           <w:rFonts w:cstheme="minorHAnsi"/>
           <w:color w:val="FF0000"/>
         </w:rPr>
-        <w:t xml:space="preserve"> Entità  </w:t>
+        <w:t xml:space="preserve"> </w:t>
+      </w:r>
+      <w:proofErr w:type="gramStart"/>
+      <w:r>
+        <w:rPr>
+          <w:rFonts w:cstheme="minorHAnsi"/>
+          <w:color w:val="FF0000"/>
+        </w:rPr>
+        <w:t xml:space="preserve">Entità  </w:t>
       </w:r>
       <w:r>
         <w:rPr>
@@ -4867,12 +4907,21 @@
         </w:rPr>
         <w:t>●</w:t>
       </w:r>
+      <w:proofErr w:type="gramEnd"/>
       <w:r>
         <w:rPr>
           <w:rFonts w:cstheme="minorHAnsi"/>
           <w:color w:val="0070C0"/>
         </w:rPr>
-        <w:t xml:space="preserve"> Attributo  </w:t>
+        <w:t xml:space="preserve"> </w:t>
+      </w:r>
+      <w:proofErr w:type="gramStart"/>
+      <w:r>
+        <w:rPr>
+          <w:rFonts w:cstheme="minorHAnsi"/>
+          <w:color w:val="0070C0"/>
+        </w:rPr>
+        <w:t xml:space="preserve">Attributo  </w:t>
       </w:r>
       <w:r>
         <w:rPr>
@@ -4881,6 +4930,7 @@
         </w:rPr>
         <w:t>●</w:t>
       </w:r>
+      <w:proofErr w:type="gramEnd"/>
       <w:r>
         <w:rPr>
           <w:rFonts w:cstheme="minorHAnsi"/>
@@ -4951,7 +5001,21 @@
         <w:rPr>
           <w:color w:val="0070C0"/>
         </w:rPr>
-        <w:t>matricola, cognome e nome, email, corso di laurea, voto e stato di valutazione</w:t>
+        <w:t xml:space="preserve">matricola, cognome e nome, </w:t>
+      </w:r>
+      <w:proofErr w:type="gramStart"/>
+      <w:r>
+        <w:rPr>
+          <w:color w:val="0070C0"/>
+        </w:rPr>
+        <w:t>email</w:t>
+      </w:r>
+      <w:proofErr w:type="gramEnd"/>
+      <w:r>
+        <w:rPr>
+          <w:color w:val="0070C0"/>
+        </w:rPr>
+        <w:t>, corso di laurea, voto e stato di valutazione</w:t>
       </w:r>
       <w:r>
         <w:t xml:space="preserve">. Il voto può non essere ancora definito. Lo stato di valutazione dello studente rispetto all’appello può assumere i valori: non inserito, inserito, pubblicato, rifiutato e verbalizzato. […] Lo </w:t>
@@ -5743,7 +5807,15 @@
           <w:rFonts w:cstheme="minorHAnsi"/>
           <w:color w:val="FF0000"/>
         </w:rPr>
-        <w:t xml:space="preserve"> Pagine  </w:t>
+        <w:t xml:space="preserve"> </w:t>
+      </w:r>
+      <w:proofErr w:type="gramStart"/>
+      <w:r>
+        <w:rPr>
+          <w:rFonts w:cstheme="minorHAnsi"/>
+          <w:color w:val="FF0000"/>
+        </w:rPr>
+        <w:t xml:space="preserve">Pagine  </w:t>
       </w:r>
       <w:r>
         <w:rPr>
@@ -5752,12 +5824,21 @@
         </w:rPr>
         <w:t>●</w:t>
       </w:r>
+      <w:proofErr w:type="gramEnd"/>
       <w:r>
         <w:rPr>
           <w:rFonts w:cstheme="minorHAnsi"/>
           <w:color w:val="0070C0"/>
         </w:rPr>
-        <w:t xml:space="preserve"> Eventi  </w:t>
+        <w:t xml:space="preserve"> </w:t>
+      </w:r>
+      <w:proofErr w:type="gramStart"/>
+      <w:r>
+        <w:rPr>
+          <w:rFonts w:cstheme="minorHAnsi"/>
+          <w:color w:val="0070C0"/>
+        </w:rPr>
+        <w:t xml:space="preserve">Eventi  </w:t>
       </w:r>
       <w:r>
         <w:rPr>
@@ -5766,6 +5847,7 @@
         </w:rPr>
         <w:t>●</w:t>
       </w:r>
+      <w:proofErr w:type="gramEnd"/>
       <w:r>
         <w:rPr>
           <w:rFonts w:cstheme="minorHAnsi"/>
@@ -5790,6 +5872,7 @@
         <w:t xml:space="preserve"> </w:t>
       </w:r>
       <w:proofErr w:type="spellStart"/>
+      <w:proofErr w:type="gramStart"/>
       <w:r>
         <w:rPr>
           <w:rFonts w:cstheme="minorHAnsi"/>
@@ -5810,7 +5893,15 @@
           <w:rFonts w:cstheme="minorHAnsi"/>
           <w:color w:val="9D6705"/>
         </w:rPr>
-        <w:t>● Azioni</w:t>
+        <w:t>●</w:t>
+      </w:r>
+      <w:proofErr w:type="gramEnd"/>
+      <w:r>
+        <w:rPr>
+          <w:rFonts w:cstheme="minorHAnsi"/>
+          <w:color w:val="9D6705"/>
+        </w:rPr>
+        <w:t xml:space="preserve"> Azioni</w:t>
       </w:r>
     </w:p>
     <w:p>
@@ -5911,7 +6002,15 @@
         <w:t>tabella con tutti gli iscritti all’appello</w:t>
       </w:r>
       <w:r>
-        <w:t xml:space="preserve">. La tabella riporta i seguenti dati: matricola, cognome e nome, email, corso di laurea, voto e stato di valutazione. Il voto può non essere ancora definito. Lo stato di valutazione dello studente rispetto all’appello può assumere i valori: non inserito, inserito, pubblicato, rifiutato e verbalizzato. </w:t>
+        <w:t xml:space="preserve">. La tabella riporta i seguenti dati: matricola, cognome e nome, </w:t>
+      </w:r>
+      <w:proofErr w:type="gramStart"/>
+      <w:r>
+        <w:t>email</w:t>
+      </w:r>
+      <w:proofErr w:type="gramEnd"/>
+      <w:r>
+        <w:t xml:space="preserve">, corso di laurea, voto e stato di valutazione. Il voto può non essere ancora definito. Lo stato di valutazione dello studente rispetto all’appello può assumere i valori: non inserito, inserito, pubblicato, rifiutato e verbalizzato. </w:t>
       </w:r>
       <w:r>
         <w:rPr>
@@ -6010,7 +6109,15 @@
         <w:t>pubblicazione delle righe con lo stato di valutazione INSERITO</w:t>
       </w:r>
       <w:r>
-        <w:t xml:space="preserve">. La pubblicazione rende il voto non più modificabile dal docente e visibile allo studente e cambia lo stato di valutazione della riga dello studente a “pubblicato”.  Lo studente </w:t>
+        <w:t xml:space="preserve">. La pubblicazione rende il voto non più modificabile dal docente e visibile allo studente e cambia lo stato di valutazione della riga dello studente </w:t>
+      </w:r>
+      <w:proofErr w:type="gramStart"/>
+      <w:r>
+        <w:t>a</w:t>
+      </w:r>
+      <w:proofErr w:type="gramEnd"/>
+      <w:r>
+        <w:t xml:space="preserve"> “pubblicato”.  Lo studente </w:t>
       </w:r>
       <w:r>
         <w:rPr>
@@ -6148,7 +6255,15 @@
         <w:t>rifiuto del voto</w:t>
       </w:r>
       <w:r>
-        <w:t xml:space="preserve"> cambia lo stato di valutazione a “rifiutato” della riga dello studente per quell’appello nella pagina ISCRITTI del docente. Nella pagina ISCRITTI del docente la tabella degli iscritti è associata anche a un </w:t>
+        <w:t xml:space="preserve"> cambia lo stato di valutazione </w:t>
+      </w:r>
+      <w:proofErr w:type="gramStart"/>
+      <w:r>
+        <w:t>a</w:t>
+      </w:r>
+      <w:proofErr w:type="gramEnd"/>
+      <w:r>
+        <w:t xml:space="preserve"> “rifiutato” della riga dello studente per quell’appello nella pagina ISCRITTI del docente. Nella pagina ISCRITTI del docente la tabella degli iscritti è associata anche a un </w:t>
       </w:r>
       <w:r>
         <w:rPr>
@@ -6166,7 +6281,15 @@
         <w:t>pressione del bottone</w:t>
       </w:r>
       <w:r>
-        <w:t xml:space="preserve"> provoca il cambio di stato a “verbalizzato” per le righe nello stato “pubblicato” o "rifiutato" e comporta anche la </w:t>
+        <w:t xml:space="preserve"> provoca il cambio di stato </w:t>
+      </w:r>
+      <w:proofErr w:type="gramStart"/>
+      <w:r>
+        <w:t>a</w:t>
+      </w:r>
+      <w:proofErr w:type="gramEnd"/>
+      <w:r>
+        <w:t xml:space="preserve"> “verbalizzato” per le righe nello stato “pubblicato” o "rifiutato" e comporta anche la </w:t>
       </w:r>
       <w:r>
         <w:rPr>
@@ -6266,6 +6389,7 @@
         <w:t xml:space="preserve"> page è una pagina </w:t>
       </w:r>
       <w:proofErr w:type="spellStart"/>
+      <w:proofErr w:type="gramStart"/>
       <w:r>
         <w:rPr>
           <w:color w:val="EE0000"/>
@@ -6273,6 +6397,7 @@
         <w:t>SceltaProfilo</w:t>
       </w:r>
       <w:proofErr w:type="spellEnd"/>
+      <w:proofErr w:type="gramEnd"/>
       <w:r>
         <w:rPr>
           <w:color w:val="EE0000"/>
@@ -6547,7 +6672,10 @@
             </w:pPr>
             <w:proofErr w:type="spellStart"/>
             <w:r>
-              <w:t>AutenticazioneDocente</w:t>
+              <w:t>Login</w:t>
+            </w:r>
+            <w:r>
+              <w:t>Docente</w:t>
             </w:r>
             <w:proofErr w:type="spellEnd"/>
           </w:p>
@@ -6668,9 +6796,26 @@
               <w:spacing w:after="0"/>
               <w:jc w:val="left"/>
             </w:pPr>
+            <w:r>
+              <w:t>Login</w:t>
+            </w:r>
+            <w:r>
+              <w:t>Studente</w:t>
+            </w:r>
+          </w:p>
+          <w:p>
+            <w:pPr>
+              <w:pStyle w:val="Paragrafoelenco"/>
+              <w:numPr>
+                <w:ilvl w:val="1"/>
+                <w:numId w:val="4"/>
+              </w:numPr>
+              <w:spacing w:after="0"/>
+              <w:jc w:val="left"/>
+            </w:pPr>
             <w:proofErr w:type="spellStart"/>
             <w:r>
-              <w:t>AutenticazioneStudente</w:t>
+              <w:t>HomeStudente</w:t>
             </w:r>
             <w:proofErr w:type="spellEnd"/>
           </w:p>
@@ -6686,7 +6831,7 @@
             </w:pPr>
             <w:proofErr w:type="spellStart"/>
             <w:r>
-              <w:t>HomeStudente</w:t>
+              <w:t>AppelliStudente</w:t>
             </w:r>
             <w:proofErr w:type="spellEnd"/>
           </w:p>
@@ -6700,22 +6845,6 @@
               <w:spacing w:after="0"/>
               <w:jc w:val="left"/>
             </w:pPr>
-            <w:proofErr w:type="spellStart"/>
-            <w:r>
-              <w:t>AppelliStudente</w:t>
-            </w:r>
-            <w:proofErr w:type="spellEnd"/>
-          </w:p>
-          <w:p>
-            <w:pPr>
-              <w:pStyle w:val="Paragrafoelenco"/>
-              <w:numPr>
-                <w:ilvl w:val="1"/>
-                <w:numId w:val="4"/>
-              </w:numPr>
-              <w:spacing w:after="0"/>
-              <w:jc w:val="left"/>
-            </w:pPr>
             <w:r>
               <w:t>Esito</w:t>
             </w:r>
@@ -6799,7 +6928,10 @@
             </w:pPr>
             <w:proofErr w:type="spellStart"/>
             <w:r>
-              <w:t>AutenticazioneDocente</w:t>
+              <w:t>Login</w:t>
+            </w:r>
+            <w:r>
+              <w:t>Docente</w:t>
             </w:r>
             <w:proofErr w:type="spellEnd"/>
           </w:p>
@@ -6920,9 +7052,26 @@
               <w:spacing w:after="0"/>
               <w:jc w:val="left"/>
             </w:pPr>
+            <w:r>
+              <w:t>Login</w:t>
+            </w:r>
+            <w:r>
+              <w:t>Studente</w:t>
+            </w:r>
+          </w:p>
+          <w:p>
+            <w:pPr>
+              <w:pStyle w:val="Paragrafoelenco"/>
+              <w:numPr>
+                <w:ilvl w:val="1"/>
+                <w:numId w:val="5"/>
+              </w:numPr>
+              <w:spacing w:after="0"/>
+              <w:jc w:val="left"/>
+            </w:pPr>
             <w:proofErr w:type="spellStart"/>
             <w:r>
-              <w:t>AutenticazioneStudente</w:t>
+              <w:t>HomeStudente</w:t>
             </w:r>
             <w:proofErr w:type="spellEnd"/>
           </w:p>
@@ -6938,22 +7087,6 @@
             </w:pPr>
             <w:proofErr w:type="spellStart"/>
             <w:r>
-              <w:t>HomeStudente</w:t>
-            </w:r>
-            <w:proofErr w:type="spellEnd"/>
-          </w:p>
-          <w:p>
-            <w:pPr>
-              <w:pStyle w:val="Paragrafoelenco"/>
-              <w:numPr>
-                <w:ilvl w:val="1"/>
-                <w:numId w:val="5"/>
-              </w:numPr>
-              <w:spacing w:after="0"/>
-              <w:jc w:val="left"/>
-            </w:pPr>
-            <w:proofErr w:type="spellStart"/>
-            <w:r>
               <w:t>AppelliStudente</w:t>
             </w:r>
             <w:proofErr w:type="spellEnd"/>
@@ -7232,19 +7365,174 @@
       <w:pPr>
         <w:pStyle w:val="Sottoargomento"/>
       </w:pPr>
+    </w:p>
+    <w:p>
+      <w:pPr>
+        <w:spacing w:after="160"/>
+        <w:jc w:val="left"/>
+        <w:rPr>
+          <w:b/>
+          <w:smallCaps/>
+          <w:color w:val="373737" w:themeColor="accent1" w:themeShade="40"/>
+          <w:sz w:val="24"/>
+        </w:rPr>
+      </w:pPr>
+      <w:r>
+        <w:br w:type="page"/>
+      </w:r>
+    </w:p>
+    <w:p>
+      <w:pPr>
+        <w:pStyle w:val="Sottoargomento"/>
+      </w:pPr>
+      <w:r>
+        <w:lastRenderedPageBreak/>
+        <w:t>Sequence diagrams</w:t>
+      </w:r>
+    </w:p>
+    <w:p>
+      <w:r>
+        <w:t xml:space="preserve">Si riportano di seguito i </w:t>
+      </w:r>
       <w:proofErr w:type="spellStart"/>
       <w:r>
-        <w:t>Sequence</w:t>
+        <w:t>sequence</w:t>
       </w:r>
       <w:proofErr w:type="spellEnd"/>
       <w:r>
+        <w:t xml:space="preserve"> diagram che rappresentano la “risposta” delle servlet ai metodi GET e POST. Si è deciso di riportare soltanto quelli relativi a procedure più complesse, mentre si sono omessi quelli relativi a operazioni più semplici (come GET delle pagine di login o della pagina iniziale)</w:t>
+      </w:r>
+    </w:p>
+    <w:p>
+      <w:pPr>
+        <w:pStyle w:val="Sottoargomento"/>
+      </w:pPr>
+      <w:r>
+        <w:t>Sequence diagram – Autenticazione</w:t>
+      </w:r>
+    </w:p>
+    <w:p>
+      <w:r>
+        <w:t>Diagramma della p</w:t>
+      </w:r>
+      <w:r>
+        <w:t xml:space="preserve">rocedura di autenticazione in risposta ad una chiamata POST alla servlet LoginStudente. Si riporta il </w:t>
+      </w:r>
+      <w:proofErr w:type="spellStart"/>
+      <w:r>
+        <w:t>sequence</w:t>
+      </w:r>
+      <w:proofErr w:type="spellEnd"/>
+      <w:r>
+        <w:t xml:space="preserve"> diagram del login studente, il funzionamento è analogo per il login del docente (a patto di considerare la servlet </w:t>
+      </w:r>
+      <w:proofErr w:type="spellStart"/>
+      <w:r>
+        <w:t>LoginDocente</w:t>
+      </w:r>
+      <w:proofErr w:type="spellEnd"/>
+      <w:r>
+        <w:t xml:space="preserve">, il DAO </w:t>
+      </w:r>
+      <w:proofErr w:type="spellStart"/>
+      <w:r>
+        <w:t>DocenteDAO</w:t>
+      </w:r>
+      <w:proofErr w:type="spellEnd"/>
+      <w:r>
+        <w:t xml:space="preserve">, la servlet di </w:t>
+      </w:r>
+      <w:proofErr w:type="spellStart"/>
+      <w:r>
+        <w:t>redirect</w:t>
+      </w:r>
+      <w:proofErr w:type="spellEnd"/>
+      <w:r>
         <w:t xml:space="preserve"> </w:t>
       </w:r>
       <w:proofErr w:type="spellStart"/>
       <w:r>
-        <w:t>diagrams</w:t>
+        <w:t>HomeDocente</w:t>
       </w:r>
       <w:proofErr w:type="spellEnd"/>
+      <w:r>
+        <w:t xml:space="preserve"> e il template </w:t>
+      </w:r>
+      <w:proofErr w:type="spellStart"/>
+      <w:r>
+        <w:t>login_docente</w:t>
+      </w:r>
+      <w:proofErr w:type="spellEnd"/>
+      <w:r>
+        <w:t>)</w:t>
+      </w:r>
+    </w:p>
+    <w:p>
+      <w:pPr>
+        <w:jc w:val="center"/>
+      </w:pPr>
+      <w:r>
+        <w:rPr>
+          <w:noProof/>
+        </w:rPr>
+        <w:drawing>
+          <wp:inline distT="0" distB="0" distL="0" distR="0" wp14:anchorId="652A3175" wp14:editId="56C868B3">
+            <wp:extent cx="8491993" cy="4386569"/>
+            <wp:effectExtent l="0" t="0" r="4445" b="0"/>
+            <wp:docPr id="1019701706" name="Immagine 31" descr="Immagine che contiene testo, diagramma, linea, numero&#10;&#10;Il contenuto generato dall'IA potrebbe non essere corretto."/>
+            <wp:cNvGraphicFramePr>
+              <a:graphicFrameLocks xmlns:a="http://schemas.openxmlformats.org/drawingml/2006/main" noChangeAspect="1"/>
+            </wp:cNvGraphicFramePr>
+            <a:graphic xmlns:a="http://schemas.openxmlformats.org/drawingml/2006/main">
+              <a:graphicData uri="http://schemas.openxmlformats.org/drawingml/2006/picture">
+                <pic:pic xmlns:pic="http://schemas.openxmlformats.org/drawingml/2006/picture">
+                  <pic:nvPicPr>
+                    <pic:cNvPr id="1019701706" name="Immagine 31" descr="Immagine che contiene testo, diagramma, linea, numero&#10;&#10;Il contenuto generato dall'IA potrebbe non essere corretto."/>
+                    <pic:cNvPicPr>
+                      <a:picLocks noChangeAspect="1" noChangeArrowheads="1"/>
+                    </pic:cNvPicPr>
+                  </pic:nvPicPr>
+                  <pic:blipFill>
+                    <a:blip r:embed="rId18">
+                      <a:extLst>
+                        <a:ext uri="{28A0092B-C50C-407E-A947-70E740481C1C}">
+                          <a14:useLocalDpi xmlns:a14="http://schemas.microsoft.com/office/drawing/2010/main" val="0"/>
+                        </a:ext>
+                      </a:extLst>
+                    </a:blip>
+                    <a:srcRect/>
+                    <a:stretch>
+                      <a:fillRect/>
+                    </a:stretch>
+                  </pic:blipFill>
+                  <pic:spPr bwMode="auto">
+                    <a:xfrm>
+                      <a:off x="0" y="0"/>
+                      <a:ext cx="8498166" cy="4389757"/>
+                    </a:xfrm>
+                    <a:prstGeom prst="rect">
+                      <a:avLst/>
+                    </a:prstGeom>
+                    <a:noFill/>
+                    <a:ln>
+                      <a:noFill/>
+                    </a:ln>
+                  </pic:spPr>
+                </pic:pic>
+              </a:graphicData>
+            </a:graphic>
+          </wp:inline>
+        </w:drawing>
+      </w:r>
+    </w:p>
+    <w:p>
+      <w:pPr>
+        <w:pStyle w:val="Sottoargomento"/>
+      </w:pPr>
+      <w:r>
+        <w:lastRenderedPageBreak/>
+        <w:t>Sequence diagram – Home page</w:t>
+      </w:r>
     </w:p>
     <w:p/>
     <w:p>
@@ -8425,7 +8713,6 @@
   <w:style w:type="character" w:default="1" w:styleId="Carpredefinitoparagrafo">
     <w:name w:val="Default Paragraph Font"/>
     <w:uiPriority w:val="1"/>
-    <w:semiHidden/>
     <w:unhideWhenUsed/>
   </w:style>
   <w:style w:type="table" w:default="1" w:styleId="Tabellanormale">

</xml_diff>

<commit_message>
added custom error page and seq diagram for esito and appelliStud
</commit_message>
<xml_diff>
--- a/Documentazione - draft.docx
+++ b/Documentazione - draft.docx
@@ -4728,51 +4728,19 @@
     </w:p>
     <w:p>
       <w:r>
-        <w:t xml:space="preserve">Un’applicazione permette di verbalizzare gli esiti degli esami di un appello. Il docente accede tramite login e seleziona nella HOME page un corso da una lista dei propri corsi, ordinata per nome del corso in modo alfabetico decrescente, e poi sceglie una data d’appello del corso scelto da un elenco ordinato per data decrescente. Ogni corso ha un solo docente. La selezione dell’appello porta a una pagina ISCRITTI, che mostra una tabella con tutti gli iscritti all’appello. La tabella riporta i seguenti dati: matricola, cognome e nome, </w:t>
-      </w:r>
-      <w:proofErr w:type="gramStart"/>
-      <w:r>
-        <w:t>email</w:t>
-      </w:r>
-      <w:proofErr w:type="gramEnd"/>
-      <w:r>
-        <w:t xml:space="preserve">, corso di laurea, voto e stato di valutazione. Il voto può non essere ancora definito. Lo stato di valutazione dello studente rispetto all’appello può assumere i valori: non inserito, inserito, pubblicato, rifiutato e verbalizzato. Selezionando un’etichetta nell’intestazione della tabella, l’utente ordina le righe in base al valore di tale etichetta (ad esempio, selezionando “cognome” la tabella è riordinata in base al cognome). Successive selezioni della stessa etichetta invertono l’ordinamento: si parte con l’ordinamento crescente. Il valore del voto viene considerato ordinato nel modo seguente: &lt;vuoto&gt;, assente, rimandato, riprovato, 18, 19, …, 30, 30 e lode. Nella tabella della pagina ISCRITTI ad ogni riga corrisponde un bottone “MODIFICA”. Premendo il bottone compare una pagina con una form che mostra tutti i dati dello studente selezionato e un campo di input in cui è possibile scegliere il voto. L’invio della form provoca la modifica o l’inserimento del voto. Inizialmente le righe sono nello stato di valutazione “non inserito”. L’inserimento e le successive eventuali modifiche portano la riga nello stato di valutazione “inserito”. Alla tabella della pagina ISCRITTI è associato un bottone PUBBLICA che comporta la pubblicazione delle righe con lo stato di valutazione INSERITO. La pubblicazione rende il voto non più modificabile dal docente e visibile allo studente e cambia lo stato di valutazione della riga dello studente </w:t>
-      </w:r>
-      <w:proofErr w:type="gramStart"/>
-      <w:r>
-        <w:t>a</w:t>
-      </w:r>
-      <w:proofErr w:type="gramEnd"/>
-      <w:r>
-        <w:t xml:space="preserve"> “pubblicato”.  Lo studente accede tramite login e seleziona nella HOME page un corso tra quelli a cui è iscritto mediante una lista ordinata in modo alfabetico decrescente e poi una data d’appello del corso scelto selezionata da un elenco ordinato per data decrescente. Uno studente può essere iscritto a più appelli dello stesso corso. </w:t>
+        <w:t xml:space="preserve">Un’applicazione permette di verbalizzare gli esiti degli esami di un appello. Il docente accede tramite login e seleziona nella HOME page un corso da una lista dei propri corsi, ordinata per nome del corso in modo alfabetico decrescente, e poi sceglie una data d’appello del corso scelto da un elenco ordinato per data decrescente. Ogni corso ha un solo docente. La selezione dell’appello porta a una pagina ISCRITTI, che mostra una tabella con tutti gli iscritti all’appello. La tabella riporta i seguenti dati: matricola, cognome e nome, email, corso di laurea, voto e stato di valutazione. Il voto può non essere ancora definito. Lo stato di valutazione dello studente rispetto all’appello può assumere i valori: non inserito, inserito, pubblicato, rifiutato e verbalizzato. Selezionando un’etichetta nell’intestazione della tabella, l’utente ordina le righe in base al valore di tale etichetta (ad esempio, selezionando “cognome” la tabella è riordinata in base al cognome). Successive selezioni della stessa etichetta invertono l’ordinamento: si parte con l’ordinamento crescente. Il valore del voto viene considerato ordinato nel modo seguente: &lt;vuoto&gt;, assente, rimandato, riprovato, 18, 19, …, 30, 30 e lode. Nella tabella della pagina ISCRITTI ad ogni riga corrisponde un bottone “MODIFICA”. Premendo il bottone compare una pagina con una form che mostra tutti i dati dello studente selezionato e un campo di input in cui è possibile scegliere il voto. L’invio della form provoca la modifica o l’inserimento del voto. Inizialmente le righe sono nello stato di valutazione “non inserito”. L’inserimento e le successive eventuali modifiche portano la riga nello stato di valutazione “inserito”. Alla tabella della pagina ISCRITTI è associato un bottone PUBBLICA che comporta la pubblicazione delle righe con lo stato di valutazione INSERITO. La pubblicazione rende il voto non più modificabile dal docente e visibile allo studente e cambia lo stato di valutazione della riga dello studente a “pubblicato”.  Lo studente accede tramite login e seleziona nella HOME page un corso tra quelli a cui è iscritto mediante una lista ordinata in modo alfabetico decrescente e poi una data d’appello del corso scelto selezionata da un elenco ordinato per data decrescente. Uno studente può essere iscritto a più appelli dello stesso corso. </w:t>
       </w:r>
       <w:r>
         <w:t xml:space="preserve">[Aggiunta da chiarimento chiesto al docente: la lista mostra tutti gli appelli disponibili per quel corso, se lo studente è iscritto all’appello è possibile visualizzare i dati come specificato in seguito, se non è iscritto, la selezione della data d’appello porta alla pagina ESITO che mostra il messaggio “Studente non iscritto all’appello”]. </w:t>
       </w:r>
       <w:r>
-        <w:t xml:space="preserve">La selezione della data d’appello porta a una pagina ESITO che mostra il messaggio “Voto non ancora definito” se il docente non ha ancora pubblicato il risultato per quello studente in quell’appello. Altrimenti, la pagina mostra i dati dello studente, del corso, dell’appello e il voto assegnato. Se il voto è tra 18 e 30 e lode compare un bottone RIFIUTA. Premendo tale bottone la pagina mostra gli stessi dati con la dizione aggiunta “Il voto è stato rifiutato” e senza il bottone RIFIUTA. Il rifiuto del voto cambia lo stato di valutazione </w:t>
-      </w:r>
-      <w:proofErr w:type="gramStart"/>
-      <w:r>
-        <w:t>a</w:t>
-      </w:r>
-      <w:proofErr w:type="gramEnd"/>
-      <w:r>
-        <w:t xml:space="preserve"> “rifiutato” della riga dello studente per quell’appello</w:t>
+        <w:t>La selezione della data d’appello porta a una pagina ESITO che mostra il messaggio “Voto non ancora definito” se il docente non ha ancora pubblicato il risultato per quello studente in quell’appello. Altrimenti, la pagina mostra i dati dello studente, del corso, dell’appello e il voto assegnato. Se il voto è tra 18 e 30 e lode compare un bottone RIFIUTA. Premendo tale bottone la pagina mostra gli stessi dati con la dizione aggiunta “Il voto è stato rifiutato” e senza il bottone RIFIUTA. Il rifiuto del voto cambia lo stato di valutazione a “rifiutato” della riga dello studente per quell’appello</w:t>
       </w:r>
       <w:r>
         <w:t xml:space="preserve"> </w:t>
       </w:r>
       <w:r>
-        <w:t xml:space="preserve">nella pagina ISCRITTI del docente. Nella pagina ISCRITTI del docente la tabella degli iscritti è associata anche a un bottone VERBALIZZA. La pressione del bottone provoca il cambio di stato </w:t>
-      </w:r>
-      <w:proofErr w:type="gramStart"/>
-      <w:r>
-        <w:t>a</w:t>
-      </w:r>
-      <w:proofErr w:type="gramEnd"/>
-      <w:r>
-        <w:t xml:space="preserve"> “verbalizzato” per le righe nello stato “pubblicato” o "rifiutato" e comporta anche la creazione di un verbale e la disabilitazione della possibilità di rifiutare il voto.  Il rifiuto implica la verbalizzazione di “rimandato” come voto. Un verbale ha un codice generato dal sistema, una data e ora di creazione ed è associato all’appello del corso a cui si riferisce e agli studenti (con nome, cognome, matricola e voto) che passano allo stato “verbalizzato”. A seguito della pressione del bottone VERBALIZZA compare una pagina VERBALE che mostra i dati completi del verbale creato. Il docente dispone anche di una pagina VERBALI, in cui sono elencati tutti i verbali da lui creati, ordinati on modo alfabetico crescente per nome del corso e poi per data crescente di appello di ogni corso.</w:t>
+        <w:t>nella pagina ISCRITTI del docente. Nella pagina ISCRITTI del docente la tabella degli iscritti è associata anche a un bottone VERBALIZZA. La pressione del bottone provoca il cambio di stato a “verbalizzato” per le righe nello stato “pubblicato” o "rifiutato" e comporta anche la creazione di un verbale e la disabilitazione della possibilità di rifiutare il voto.  Il rifiuto implica la verbalizzazione di “rimandato” come voto. Un verbale ha un codice generato dal sistema, una data e ora di creazione ed è associato all’appello del corso a cui si riferisce e agli studenti (con nome, cognome, matricola e voto) che passano allo stato “verbalizzato”. A seguito della pressione del bottone VERBALIZZA compare una pagina VERBALE che mostra i dati completi del verbale creato. Il docente dispone anche di una pagina VERBALI, in cui sono elencati tutti i verbali da lui creati, ordinati on modo alfabetico crescente per nome del corso e poi per data crescente di appello di ogni corso.</w:t>
       </w:r>
     </w:p>
     <w:p>
@@ -4890,15 +4858,7 @@
           <w:rFonts w:cstheme="minorHAnsi"/>
           <w:color w:val="FF0000"/>
         </w:rPr>
-        <w:t xml:space="preserve"> </w:t>
-      </w:r>
-      <w:proofErr w:type="gramStart"/>
-      <w:r>
-        <w:rPr>
-          <w:rFonts w:cstheme="minorHAnsi"/>
-          <w:color w:val="FF0000"/>
-        </w:rPr>
-        <w:t xml:space="preserve">Entità  </w:t>
+        <w:t xml:space="preserve"> Entità  </w:t>
       </w:r>
       <w:r>
         <w:rPr>
@@ -4907,21 +4867,12 @@
         </w:rPr>
         <w:t>●</w:t>
       </w:r>
-      <w:proofErr w:type="gramEnd"/>
       <w:r>
         <w:rPr>
           <w:rFonts w:cstheme="minorHAnsi"/>
           <w:color w:val="0070C0"/>
         </w:rPr>
-        <w:t xml:space="preserve"> </w:t>
-      </w:r>
-      <w:proofErr w:type="gramStart"/>
-      <w:r>
-        <w:rPr>
-          <w:rFonts w:cstheme="minorHAnsi"/>
-          <w:color w:val="0070C0"/>
-        </w:rPr>
-        <w:t xml:space="preserve">Attributo  </w:t>
+        <w:t xml:space="preserve"> Attributo  </w:t>
       </w:r>
       <w:r>
         <w:rPr>
@@ -4930,7 +4881,6 @@
         </w:rPr>
         <w:t>●</w:t>
       </w:r>
-      <w:proofErr w:type="gramEnd"/>
       <w:r>
         <w:rPr>
           <w:rFonts w:cstheme="minorHAnsi"/>
@@ -5001,21 +4951,7 @@
         <w:rPr>
           <w:color w:val="0070C0"/>
         </w:rPr>
-        <w:t xml:space="preserve">matricola, cognome e nome, </w:t>
-      </w:r>
-      <w:proofErr w:type="gramStart"/>
-      <w:r>
-        <w:rPr>
-          <w:color w:val="0070C0"/>
-        </w:rPr>
-        <w:t>email</w:t>
-      </w:r>
-      <w:proofErr w:type="gramEnd"/>
-      <w:r>
-        <w:rPr>
-          <w:color w:val="0070C0"/>
-        </w:rPr>
-        <w:t>, corso di laurea, voto e stato di valutazione</w:t>
+        <w:t>matricola, cognome e nome, email, corso di laurea, voto e stato di valutazione</w:t>
       </w:r>
       <w:r>
         <w:t xml:space="preserve">. Il voto può non essere ancora definito. Lo stato di valutazione dello studente rispetto all’appello può assumere i valori: non inserito, inserito, pubblicato, rifiutato e verbalizzato. […] Lo </w:t>
@@ -5204,23 +5140,7 @@
           <w:sz w:val="24"/>
           <w:szCs w:val="24"/>
         </w:rPr>
-        <w:t xml:space="preserve">Siccome il popolamento del database è eseguito all’infuori dell’applicazione richiesta, per semplicità le password sono salvate in chiaro. È noto che, in un caso reale, tale pratica sarebbe assolutamente da evitare, bensì le password dovrebbero essere salvate criptate con un algoritmo di </w:t>
-      </w:r>
-      <w:proofErr w:type="spellStart"/>
-      <w:r>
-        <w:rPr>
-          <w:sz w:val="24"/>
-          <w:szCs w:val="24"/>
-        </w:rPr>
-        <w:t>hash</w:t>
-      </w:r>
-      <w:proofErr w:type="spellEnd"/>
-      <w:r>
-        <w:rPr>
-          <w:sz w:val="24"/>
-          <w:szCs w:val="24"/>
-        </w:rPr>
-        <w:t>, applicato dall’applicazione stessa in fase di inserimento.</w:t>
+        <w:t>Siccome il popolamento del database è eseguito all’infuori dell’applicazione richiesta, per semplicità le password sono salvate in chiaro. È noto che, in un caso reale, tale pratica sarebbe assolutamente da evitare, bensì le password dovrebbero essere salvate criptate con un algoritmo di hash, applicato dall’applicazione stessa in fase di inserimento.</w:t>
       </w:r>
     </w:p>
     <w:p>
@@ -5807,85 +5727,41 @@
           <w:rFonts w:cstheme="minorHAnsi"/>
           <w:color w:val="FF0000"/>
         </w:rPr>
-        <w:t xml:space="preserve"> </w:t>
-      </w:r>
-      <w:proofErr w:type="gramStart"/>
+        <w:t xml:space="preserve"> Pagine  </w:t>
+      </w:r>
+      <w:r>
+        <w:rPr>
+          <w:rFonts w:cstheme="minorHAnsi"/>
+          <w:color w:val="0070C0"/>
+        </w:rPr>
+        <w:t>●</w:t>
+      </w:r>
+      <w:r>
+        <w:rPr>
+          <w:rFonts w:cstheme="minorHAnsi"/>
+          <w:color w:val="0070C0"/>
+        </w:rPr>
+        <w:t xml:space="preserve"> Eventi  </w:t>
+      </w:r>
+      <w:r>
+        <w:rPr>
+          <w:rFonts w:cstheme="minorHAnsi"/>
+          <w:color w:val="00B050"/>
+        </w:rPr>
+        <w:t>●</w:t>
+      </w:r>
+      <w:r>
+        <w:rPr>
+          <w:rFonts w:cstheme="minorHAnsi"/>
+          <w:color w:val="00B050"/>
+        </w:rPr>
+        <w:t xml:space="preserve"> View components</w:t>
+      </w:r>
       <w:r>
         <w:rPr>
           <w:rFonts w:cstheme="minorHAnsi"/>
           <w:color w:val="FF0000"/>
         </w:rPr>
-        <w:t xml:space="preserve">Pagine  </w:t>
-      </w:r>
-      <w:r>
-        <w:rPr>
-          <w:rFonts w:cstheme="minorHAnsi"/>
-          <w:color w:val="0070C0"/>
-        </w:rPr>
-        <w:t>●</w:t>
-      </w:r>
-      <w:proofErr w:type="gramEnd"/>
-      <w:r>
-        <w:rPr>
-          <w:rFonts w:cstheme="minorHAnsi"/>
-          <w:color w:val="0070C0"/>
-        </w:rPr>
-        <w:t xml:space="preserve"> </w:t>
-      </w:r>
-      <w:proofErr w:type="gramStart"/>
-      <w:r>
-        <w:rPr>
-          <w:rFonts w:cstheme="minorHAnsi"/>
-          <w:color w:val="0070C0"/>
-        </w:rPr>
-        <w:t xml:space="preserve">Eventi  </w:t>
-      </w:r>
-      <w:r>
-        <w:rPr>
-          <w:rFonts w:cstheme="minorHAnsi"/>
-          <w:color w:val="00B050"/>
-        </w:rPr>
-        <w:t>●</w:t>
-      </w:r>
-      <w:proofErr w:type="gramEnd"/>
-      <w:r>
-        <w:rPr>
-          <w:rFonts w:cstheme="minorHAnsi"/>
-          <w:color w:val="00B050"/>
-        </w:rPr>
-        <w:t xml:space="preserve"> </w:t>
-      </w:r>
-      <w:proofErr w:type="spellStart"/>
-      <w:r>
-        <w:rPr>
-          <w:rFonts w:cstheme="minorHAnsi"/>
-          <w:color w:val="00B050"/>
-        </w:rPr>
-        <w:t>View</w:t>
-      </w:r>
-      <w:proofErr w:type="spellEnd"/>
-      <w:r>
-        <w:rPr>
-          <w:rFonts w:cstheme="minorHAnsi"/>
-          <w:color w:val="00B050"/>
-        </w:rPr>
-        <w:t xml:space="preserve"> </w:t>
-      </w:r>
-      <w:proofErr w:type="spellStart"/>
-      <w:proofErr w:type="gramStart"/>
-      <w:r>
-        <w:rPr>
-          <w:rFonts w:cstheme="minorHAnsi"/>
-          <w:color w:val="00B050"/>
-        </w:rPr>
-        <w:t>components</w:t>
-      </w:r>
-      <w:proofErr w:type="spellEnd"/>
-      <w:r>
-        <w:rPr>
-          <w:rFonts w:cstheme="minorHAnsi"/>
-          <w:color w:val="FF0000"/>
-        </w:rPr>
         <w:t xml:space="preserve">  </w:t>
       </w:r>
       <w:r>
@@ -5893,15 +5769,7 @@
           <w:rFonts w:cstheme="minorHAnsi"/>
           <w:color w:val="9D6705"/>
         </w:rPr>
-        <w:t>●</w:t>
-      </w:r>
-      <w:proofErr w:type="gramEnd"/>
-      <w:r>
-        <w:rPr>
-          <w:rFonts w:cstheme="minorHAnsi"/>
-          <w:color w:val="9D6705"/>
-        </w:rPr>
-        <w:t xml:space="preserve"> Azioni</w:t>
+        <w:t>● Azioni</w:t>
       </w:r>
     </w:p>
     <w:p>
@@ -6002,15 +5870,7 @@
         <w:t>tabella con tutti gli iscritti all’appello</w:t>
       </w:r>
       <w:r>
-        <w:t xml:space="preserve">. La tabella riporta i seguenti dati: matricola, cognome e nome, </w:t>
-      </w:r>
-      <w:proofErr w:type="gramStart"/>
-      <w:r>
-        <w:t>email</w:t>
-      </w:r>
-      <w:proofErr w:type="gramEnd"/>
-      <w:r>
-        <w:t xml:space="preserve">, corso di laurea, voto e stato di valutazione. Il voto può non essere ancora definito. Lo stato di valutazione dello studente rispetto all’appello può assumere i valori: non inserito, inserito, pubblicato, rifiutato e verbalizzato. </w:t>
+        <w:t xml:space="preserve">. La tabella riporta i seguenti dati: matricola, cognome e nome, email, corso di laurea, voto e stato di valutazione. Il voto può non essere ancora definito. Lo stato di valutazione dello studente rispetto all’appello può assumere i valori: non inserito, inserito, pubblicato, rifiutato e verbalizzato. </w:t>
       </w:r>
       <w:r>
         <w:rPr>
@@ -6109,15 +5969,7 @@
         <w:t>pubblicazione delle righe con lo stato di valutazione INSERITO</w:t>
       </w:r>
       <w:r>
-        <w:t xml:space="preserve">. La pubblicazione rende il voto non più modificabile dal docente e visibile allo studente e cambia lo stato di valutazione della riga dello studente </w:t>
-      </w:r>
-      <w:proofErr w:type="gramStart"/>
-      <w:r>
-        <w:t>a</w:t>
-      </w:r>
-      <w:proofErr w:type="gramEnd"/>
-      <w:r>
-        <w:t xml:space="preserve"> “pubblicato”.  Lo studente </w:t>
+        <w:t xml:space="preserve">. La pubblicazione rende il voto non più modificabile dal docente e visibile allo studente e cambia lo stato di valutazione della riga dello studente a “pubblicato”.  Lo studente </w:t>
       </w:r>
       <w:r>
         <w:rPr>
@@ -6255,15 +6107,7 @@
         <w:t>rifiuto del voto</w:t>
       </w:r>
       <w:r>
-        <w:t xml:space="preserve"> cambia lo stato di valutazione </w:t>
-      </w:r>
-      <w:proofErr w:type="gramStart"/>
-      <w:r>
-        <w:t>a</w:t>
-      </w:r>
-      <w:proofErr w:type="gramEnd"/>
-      <w:r>
-        <w:t xml:space="preserve"> “rifiutato” della riga dello studente per quell’appello nella pagina ISCRITTI del docente. Nella pagina ISCRITTI del docente la tabella degli iscritti è associata anche a un </w:t>
+        <w:t xml:space="preserve"> cambia lo stato di valutazione a “rifiutato” della riga dello studente per quell’appello nella pagina ISCRITTI del docente. Nella pagina ISCRITTI del docente la tabella degli iscritti è associata anche a un </w:t>
       </w:r>
       <w:r>
         <w:rPr>
@@ -6281,15 +6125,7 @@
         <w:t>pressione del bottone</w:t>
       </w:r>
       <w:r>
-        <w:t xml:space="preserve"> provoca il cambio di stato </w:t>
-      </w:r>
-      <w:proofErr w:type="gramStart"/>
-      <w:r>
-        <w:t>a</w:t>
-      </w:r>
-      <w:proofErr w:type="gramEnd"/>
-      <w:r>
-        <w:t xml:space="preserve"> “verbalizzato” per le righe nello stato “pubblicato” o "rifiutato" e comporta anche la </w:t>
+        <w:t xml:space="preserve"> provoca il cambio di stato a “verbalizzato” per le righe nello stato “pubblicato” o "rifiutato" e comporta anche la </w:t>
       </w:r>
       <w:r>
         <w:rPr>
@@ -6388,16 +6224,12 @@
       <w:r>
         <w:t xml:space="preserve"> page è una pagina </w:t>
       </w:r>
-      <w:proofErr w:type="spellStart"/>
-      <w:proofErr w:type="gramStart"/>
       <w:r>
         <w:rPr>
           <w:color w:val="EE0000"/>
         </w:rPr>
         <w:t>SceltaProfilo</w:t>
       </w:r>
-      <w:proofErr w:type="spellEnd"/>
-      <w:proofErr w:type="gramEnd"/>
       <w:r>
         <w:rPr>
           <w:color w:val="EE0000"/>
@@ -6640,11 +6472,9 @@
               <w:spacing w:after="0"/>
               <w:jc w:val="left"/>
             </w:pPr>
-            <w:proofErr w:type="spellStart"/>
             <w:r>
               <w:t>SceltaProfilo</w:t>
             </w:r>
-            <w:proofErr w:type="spellEnd"/>
           </w:p>
           <w:p>
             <w:pPr>
@@ -6670,14 +6500,12 @@
               <w:spacing w:after="0"/>
               <w:jc w:val="left"/>
             </w:pPr>
-            <w:proofErr w:type="spellStart"/>
             <w:r>
               <w:t>Login</w:t>
             </w:r>
             <w:r>
               <w:t>Docente</w:t>
             </w:r>
-            <w:proofErr w:type="spellEnd"/>
           </w:p>
           <w:p>
             <w:pPr>
@@ -6689,11 +6517,9 @@
               <w:spacing w:after="0"/>
               <w:jc w:val="left"/>
             </w:pPr>
-            <w:proofErr w:type="spellStart"/>
             <w:r>
               <w:t>HomeDocente</w:t>
             </w:r>
-            <w:proofErr w:type="spellEnd"/>
           </w:p>
           <w:p>
             <w:pPr>
@@ -6705,13 +6531,8 @@
               <w:spacing w:after="0"/>
               <w:jc w:val="left"/>
             </w:pPr>
-            <w:proofErr w:type="spellStart"/>
-            <w:r>
-              <w:t>AppelliDocente</w:t>
-            </w:r>
-            <w:proofErr w:type="spellEnd"/>
-            <w:r>
-              <w:t xml:space="preserve"> </w:t>
+            <w:r>
+              <w:t xml:space="preserve">AppelliDocente </w:t>
             </w:r>
           </w:p>
           <w:p>
@@ -6738,11 +6559,9 @@
               <w:spacing w:after="0"/>
               <w:jc w:val="left"/>
             </w:pPr>
-            <w:proofErr w:type="spellStart"/>
             <w:r>
               <w:t>ModificaVoto</w:t>
             </w:r>
-            <w:proofErr w:type="spellEnd"/>
           </w:p>
           <w:p>
             <w:pPr>
@@ -6813,11 +6632,9 @@
               <w:spacing w:after="0"/>
               <w:jc w:val="left"/>
             </w:pPr>
-            <w:proofErr w:type="spellStart"/>
             <w:r>
               <w:t>HomeStudente</w:t>
             </w:r>
-            <w:proofErr w:type="spellEnd"/>
           </w:p>
           <w:p>
             <w:pPr>
@@ -6829,11 +6646,9 @@
               <w:spacing w:after="0"/>
               <w:jc w:val="left"/>
             </w:pPr>
-            <w:proofErr w:type="spellStart"/>
             <w:r>
               <w:t>AppelliStudente</w:t>
             </w:r>
-            <w:proofErr w:type="spellEnd"/>
           </w:p>
           <w:p>
             <w:pPr>
@@ -6875,15 +6690,7 @@
               <w:jc w:val="left"/>
             </w:pPr>
             <w:r>
-              <w:t xml:space="preserve">Controllers / </w:t>
-            </w:r>
-            <w:proofErr w:type="spellStart"/>
-            <w:r>
-              <w:t>Servlets</w:t>
-            </w:r>
-            <w:proofErr w:type="spellEnd"/>
-            <w:r>
-              <w:t>:</w:t>
+              <w:t>Controllers / Servlets:</w:t>
             </w:r>
           </w:p>
           <w:p>
@@ -6896,11 +6703,9 @@
               <w:spacing w:after="0"/>
               <w:jc w:val="left"/>
             </w:pPr>
-            <w:proofErr w:type="spellStart"/>
             <w:r>
               <w:t>SceltaProfilo</w:t>
             </w:r>
-            <w:proofErr w:type="spellEnd"/>
           </w:p>
           <w:p>
             <w:pPr>
@@ -6926,14 +6731,12 @@
               <w:spacing w:after="0"/>
               <w:jc w:val="left"/>
             </w:pPr>
-            <w:proofErr w:type="spellStart"/>
             <w:r>
               <w:t>Login</w:t>
             </w:r>
             <w:r>
               <w:t>Docente</w:t>
             </w:r>
-            <w:proofErr w:type="spellEnd"/>
           </w:p>
           <w:p>
             <w:pPr>
@@ -6945,11 +6748,9 @@
               <w:spacing w:after="0"/>
               <w:jc w:val="left"/>
             </w:pPr>
-            <w:proofErr w:type="spellStart"/>
             <w:r>
               <w:t>HomeDocente</w:t>
             </w:r>
-            <w:proofErr w:type="spellEnd"/>
           </w:p>
           <w:p>
             <w:pPr>
@@ -6961,13 +6762,8 @@
               <w:spacing w:after="0"/>
               <w:jc w:val="left"/>
             </w:pPr>
-            <w:proofErr w:type="spellStart"/>
-            <w:r>
-              <w:t>AppelliDocente</w:t>
-            </w:r>
-            <w:proofErr w:type="spellEnd"/>
-            <w:r>
-              <w:t xml:space="preserve"> </w:t>
+            <w:r>
+              <w:t xml:space="preserve">AppelliDocente </w:t>
             </w:r>
           </w:p>
           <w:p>
@@ -6994,11 +6790,9 @@
               <w:spacing w:after="0"/>
               <w:jc w:val="left"/>
             </w:pPr>
-            <w:proofErr w:type="spellStart"/>
             <w:r>
               <w:t>ModificaVoto</w:t>
             </w:r>
-            <w:proofErr w:type="spellEnd"/>
           </w:p>
           <w:p>
             <w:pPr>
@@ -7069,11 +6863,9 @@
               <w:spacing w:after="0"/>
               <w:jc w:val="left"/>
             </w:pPr>
-            <w:proofErr w:type="spellStart"/>
             <w:r>
               <w:t>HomeStudente</w:t>
             </w:r>
-            <w:proofErr w:type="spellEnd"/>
           </w:p>
           <w:p>
             <w:pPr>
@@ -7085,11 +6877,9 @@
               <w:spacing w:after="0"/>
               <w:jc w:val="left"/>
             </w:pPr>
-            <w:proofErr w:type="spellStart"/>
             <w:r>
               <w:t>AppelliStudente</w:t>
             </w:r>
-            <w:proofErr w:type="spellEnd"/>
           </w:p>
           <w:p>
             <w:pPr>
@@ -7130,13 +6920,8 @@
               <w:spacing w:after="0"/>
               <w:jc w:val="left"/>
             </w:pPr>
-            <w:proofErr w:type="spellStart"/>
-            <w:r>
-              <w:t>Beans</w:t>
-            </w:r>
-            <w:proofErr w:type="spellEnd"/>
-            <w:r>
-              <w:t>:</w:t>
+            <w:r>
+              <w:t>Beans:</w:t>
             </w:r>
           </w:p>
           <w:p>
@@ -7256,11 +7041,9 @@
               <w:spacing w:after="0"/>
               <w:jc w:val="left"/>
             </w:pPr>
-            <w:proofErr w:type="spellStart"/>
             <w:r>
               <w:t>DocenteDAO</w:t>
             </w:r>
-            <w:proofErr w:type="spellEnd"/>
           </w:p>
           <w:p>
             <w:pPr>
@@ -7272,11 +7055,9 @@
               <w:spacing w:after="0"/>
               <w:jc w:val="left"/>
             </w:pPr>
-            <w:proofErr w:type="spellStart"/>
             <w:r>
               <w:t>StudenteDAO</w:t>
             </w:r>
-            <w:proofErr w:type="spellEnd"/>
           </w:p>
           <w:p>
             <w:pPr>
@@ -7288,11 +7069,9 @@
               <w:spacing w:after="0"/>
               <w:jc w:val="left"/>
             </w:pPr>
-            <w:proofErr w:type="spellStart"/>
             <w:r>
               <w:t>CorsoDAO</w:t>
             </w:r>
-            <w:proofErr w:type="spellEnd"/>
           </w:p>
           <w:p>
             <w:pPr>
@@ -7304,11 +7083,9 @@
               <w:spacing w:after="0"/>
               <w:jc w:val="left"/>
             </w:pPr>
-            <w:proofErr w:type="spellStart"/>
             <w:r>
               <w:t>AppelloDAO</w:t>
             </w:r>
-            <w:proofErr w:type="spellEnd"/>
           </w:p>
           <w:p>
             <w:pPr>
@@ -7320,11 +7097,9 @@
               <w:spacing w:after="0"/>
               <w:jc w:val="left"/>
             </w:pPr>
-            <w:proofErr w:type="spellStart"/>
             <w:r>
               <w:t>IscrizioneDAO</w:t>
             </w:r>
-            <w:proofErr w:type="spellEnd"/>
           </w:p>
           <w:p>
             <w:pPr>
@@ -7336,11 +7111,9 @@
               <w:spacing w:after="0"/>
               <w:jc w:val="left"/>
             </w:pPr>
-            <w:proofErr w:type="spellStart"/>
             <w:r>
               <w:t>VerbaleDAO</w:t>
             </w:r>
-            <w:proofErr w:type="spellEnd"/>
           </w:p>
           <w:p>
             <w:pPr>
@@ -7352,11 +7125,9 @@
               <w:spacing w:after="0"/>
               <w:jc w:val="left"/>
             </w:pPr>
-            <w:proofErr w:type="spellStart"/>
             <w:r>
               <w:t>VerbalizzazioneDAO</w:t>
             </w:r>
-            <w:proofErr w:type="spellEnd"/>
           </w:p>
         </w:tc>
       </w:tr>
@@ -7392,15 +7163,7 @@
     </w:p>
     <w:p>
       <w:r>
-        <w:t xml:space="preserve">Si riportano di seguito i </w:t>
-      </w:r>
-      <w:proofErr w:type="spellStart"/>
-      <w:r>
-        <w:t>sequence</w:t>
-      </w:r>
-      <w:proofErr w:type="spellEnd"/>
-      <w:r>
-        <w:t xml:space="preserve"> diagram che rappresentano la “risposta” delle servlet ai metodi GET e POST. Si è deciso di riportare soltanto quelli relativi a procedure più complesse, mentre si sono omessi quelli relativi a operazioni più semplici (come GET delle pagine di login o della pagina iniziale)</w:t>
+        <w:t>Si riportano di seguito i sequence diagram che rappresentano la “risposta” delle servlet ai metodi GET e POST. Si è deciso di riportare soltanto quelli relativi a procedure più complesse, mentre si sono omessi quelli relativi a operazioni più semplici (come GET delle pagine di login o della pagina iniziale)</w:t>
       </w:r>
     </w:p>
     <w:p>
@@ -7416,55 +7179,7 @@
         <w:t>Diagramma della p</w:t>
       </w:r>
       <w:r>
-        <w:t xml:space="preserve">rocedura di autenticazione in risposta ad una chiamata POST alla servlet LoginStudente. Si riporta il </w:t>
-      </w:r>
-      <w:proofErr w:type="spellStart"/>
-      <w:r>
-        <w:t>sequence</w:t>
-      </w:r>
-      <w:proofErr w:type="spellEnd"/>
-      <w:r>
-        <w:t xml:space="preserve"> diagram del login studente, il funzionamento è analogo per il login del docente (a patto di considerare la servlet </w:t>
-      </w:r>
-      <w:proofErr w:type="spellStart"/>
-      <w:r>
-        <w:t>LoginDocente</w:t>
-      </w:r>
-      <w:proofErr w:type="spellEnd"/>
-      <w:r>
-        <w:t xml:space="preserve">, il DAO </w:t>
-      </w:r>
-      <w:proofErr w:type="spellStart"/>
-      <w:r>
-        <w:t>DocenteDAO</w:t>
-      </w:r>
-      <w:proofErr w:type="spellEnd"/>
-      <w:r>
-        <w:t xml:space="preserve">, la servlet di </w:t>
-      </w:r>
-      <w:proofErr w:type="spellStart"/>
-      <w:r>
-        <w:t>redirect</w:t>
-      </w:r>
-      <w:proofErr w:type="spellEnd"/>
-      <w:r>
-        <w:t xml:space="preserve"> </w:t>
-      </w:r>
-      <w:proofErr w:type="spellStart"/>
-      <w:r>
-        <w:t>HomeDocente</w:t>
-      </w:r>
-      <w:proofErr w:type="spellEnd"/>
-      <w:r>
-        <w:t xml:space="preserve"> e il template </w:t>
-      </w:r>
-      <w:proofErr w:type="spellStart"/>
-      <w:r>
-        <w:t>login_docente</w:t>
-      </w:r>
-      <w:proofErr w:type="spellEnd"/>
-      <w:r>
-        <w:t>)</w:t>
+        <w:t>rocedura di autenticazione in risposta ad una chiamata POST alla servlet LoginStudente. Si riporta il sequence diagram del login studente, il funzionamento è analogo per il login del docente (a patto di considerare la servlet LoginDocente, il DAO DocenteDAO, la servlet di redirect HomeDocente e il template login_docente)</w:t>
       </w:r>
     </w:p>
     <w:p>
@@ -7534,7 +7249,218 @@
         <w:t>Sequence diagram – Home page</w:t>
       </w:r>
     </w:p>
-    <w:p/>
+    <w:p>
+      <w:r>
+        <w:t xml:space="preserve">Diagramma della risposta ad una richiesta GET sulla home page dello studente (analogo per il docente, a patto di considerare i controller HomeDocente e </w:t>
+      </w:r>
+      <w:r>
+        <w:t>Login</w:t>
+      </w:r>
+      <w:r>
+        <w:t>Docente, il metodo “getCorsiByDocente” del DAO dei corsi e il template “home_docente”).</w:t>
+      </w:r>
+    </w:p>
+    <w:p>
+      <w:r>
+        <w:rPr>
+          <w:noProof/>
+        </w:rPr>
+        <w:drawing>
+          <wp:inline distT="0" distB="0" distL="0" distR="0" wp14:anchorId="77ED8612" wp14:editId="3B6CA880">
+            <wp:extent cx="9064625" cy="4055110"/>
+            <wp:effectExtent l="0" t="0" r="3175" b="2540"/>
+            <wp:docPr id="254024627" name="Immagine 28"/>
+            <wp:cNvGraphicFramePr>
+              <a:graphicFrameLocks xmlns:a="http://schemas.openxmlformats.org/drawingml/2006/main" noChangeAspect="1"/>
+            </wp:cNvGraphicFramePr>
+            <a:graphic xmlns:a="http://schemas.openxmlformats.org/drawingml/2006/main">
+              <a:graphicData uri="http://schemas.openxmlformats.org/drawingml/2006/picture">
+                <pic:pic xmlns:pic="http://schemas.openxmlformats.org/drawingml/2006/picture">
+                  <pic:nvPicPr>
+                    <pic:cNvPr id="0" name="Picture 1"/>
+                    <pic:cNvPicPr>
+                      <a:picLocks noChangeAspect="1" noChangeArrowheads="1"/>
+                    </pic:cNvPicPr>
+                  </pic:nvPicPr>
+                  <pic:blipFill>
+                    <a:blip r:embed="rId19">
+                      <a:extLst>
+                        <a:ext uri="{28A0092B-C50C-407E-A947-70E740481C1C}">
+                          <a14:useLocalDpi xmlns:a14="http://schemas.microsoft.com/office/drawing/2010/main" val="0"/>
+                        </a:ext>
+                      </a:extLst>
+                    </a:blip>
+                    <a:srcRect/>
+                    <a:stretch>
+                      <a:fillRect/>
+                    </a:stretch>
+                  </pic:blipFill>
+                  <pic:spPr bwMode="auto">
+                    <a:xfrm>
+                      <a:off x="0" y="0"/>
+                      <a:ext cx="9064625" cy="4055110"/>
+                    </a:xfrm>
+                    <a:prstGeom prst="rect">
+                      <a:avLst/>
+                    </a:prstGeom>
+                    <a:noFill/>
+                    <a:ln>
+                      <a:noFill/>
+                    </a:ln>
+                  </pic:spPr>
+                </pic:pic>
+              </a:graphicData>
+            </a:graphic>
+          </wp:inline>
+        </w:drawing>
+      </w:r>
+    </w:p>
+    <w:p>
+      <w:pPr>
+        <w:spacing w:after="160"/>
+        <w:jc w:val="left"/>
+      </w:pPr>
+      <w:r>
+        <w:br w:type="page"/>
+      </w:r>
+    </w:p>
+    <w:p>
+      <w:pPr>
+        <w:pStyle w:val="Sottoargomento"/>
+      </w:pPr>
+      <w:r>
+        <w:lastRenderedPageBreak/>
+        <w:t>Sequence diagram – Appelli studente</w:t>
+      </w:r>
+    </w:p>
+    <w:p>
+      <w:r>
+        <w:rPr>
+          <w:noProof/>
+        </w:rPr>
+        <w:drawing>
+          <wp:inline distT="0" distB="0" distL="0" distR="0" wp14:anchorId="3878D5DF" wp14:editId="75023AD1">
+            <wp:extent cx="9064625" cy="4723130"/>
+            <wp:effectExtent l="0" t="0" r="3175" b="1270"/>
+            <wp:docPr id="930033708" name="Immagine 29"/>
+            <wp:cNvGraphicFramePr>
+              <a:graphicFrameLocks xmlns:a="http://schemas.openxmlformats.org/drawingml/2006/main" noChangeAspect="1"/>
+            </wp:cNvGraphicFramePr>
+            <a:graphic xmlns:a="http://schemas.openxmlformats.org/drawingml/2006/main">
+              <a:graphicData uri="http://schemas.openxmlformats.org/drawingml/2006/picture">
+                <pic:pic xmlns:pic="http://schemas.openxmlformats.org/drawingml/2006/picture">
+                  <pic:nvPicPr>
+                    <pic:cNvPr id="0" name="Picture 2"/>
+                    <pic:cNvPicPr>
+                      <a:picLocks noChangeAspect="1" noChangeArrowheads="1"/>
+                    </pic:cNvPicPr>
+                  </pic:nvPicPr>
+                  <pic:blipFill>
+                    <a:blip r:embed="rId20">
+                      <a:extLst>
+                        <a:ext uri="{28A0092B-C50C-407E-A947-70E740481C1C}">
+                          <a14:useLocalDpi xmlns:a14="http://schemas.microsoft.com/office/drawing/2010/main" val="0"/>
+                        </a:ext>
+                      </a:extLst>
+                    </a:blip>
+                    <a:srcRect/>
+                    <a:stretch>
+                      <a:fillRect/>
+                    </a:stretch>
+                  </pic:blipFill>
+                  <pic:spPr bwMode="auto">
+                    <a:xfrm>
+                      <a:off x="0" y="0"/>
+                      <a:ext cx="9064625" cy="4723130"/>
+                    </a:xfrm>
+                    <a:prstGeom prst="rect">
+                      <a:avLst/>
+                    </a:prstGeom>
+                    <a:noFill/>
+                    <a:ln>
+                      <a:noFill/>
+                    </a:ln>
+                  </pic:spPr>
+                </pic:pic>
+              </a:graphicData>
+            </a:graphic>
+          </wp:inline>
+        </w:drawing>
+      </w:r>
+    </w:p>
+    <w:p>
+      <w:pPr>
+        <w:spacing w:after="160"/>
+        <w:jc w:val="left"/>
+      </w:pPr>
+      <w:r>
+        <w:br w:type="page"/>
+      </w:r>
+    </w:p>
+    <w:p>
+      <w:pPr>
+        <w:pStyle w:val="Sottoargomento"/>
+      </w:pPr>
+      <w:r>
+        <w:lastRenderedPageBreak/>
+        <w:t>Sequence diagram – Esito</w:t>
+      </w:r>
+    </w:p>
+    <w:p>
+      <w:r>
+        <w:rPr>
+          <w:noProof/>
+        </w:rPr>
+        <w:drawing>
+          <wp:inline distT="0" distB="0" distL="0" distR="0" wp14:anchorId="09AA88DB" wp14:editId="02B19AEA">
+            <wp:extent cx="9064625" cy="5240020"/>
+            <wp:effectExtent l="0" t="0" r="3175" b="0"/>
+            <wp:docPr id="1573359800" name="Immagine 30"/>
+            <wp:cNvGraphicFramePr>
+              <a:graphicFrameLocks xmlns:a="http://schemas.openxmlformats.org/drawingml/2006/main" noChangeAspect="1"/>
+            </wp:cNvGraphicFramePr>
+            <a:graphic xmlns:a="http://schemas.openxmlformats.org/drawingml/2006/main">
+              <a:graphicData uri="http://schemas.openxmlformats.org/drawingml/2006/picture">
+                <pic:pic xmlns:pic="http://schemas.openxmlformats.org/drawingml/2006/picture">
+                  <pic:nvPicPr>
+                    <pic:cNvPr id="0" name="Picture 3"/>
+                    <pic:cNvPicPr>
+                      <a:picLocks noChangeAspect="1" noChangeArrowheads="1"/>
+                    </pic:cNvPicPr>
+                  </pic:nvPicPr>
+                  <pic:blipFill>
+                    <a:blip r:embed="rId21">
+                      <a:extLst>
+                        <a:ext uri="{28A0092B-C50C-407E-A947-70E740481C1C}">
+                          <a14:useLocalDpi xmlns:a14="http://schemas.microsoft.com/office/drawing/2010/main" val="0"/>
+                        </a:ext>
+                      </a:extLst>
+                    </a:blip>
+                    <a:srcRect/>
+                    <a:stretch>
+                      <a:fillRect/>
+                    </a:stretch>
+                  </pic:blipFill>
+                  <pic:spPr bwMode="auto">
+                    <a:xfrm>
+                      <a:off x="0" y="0"/>
+                      <a:ext cx="9064625" cy="5240020"/>
+                    </a:xfrm>
+                    <a:prstGeom prst="rect">
+                      <a:avLst/>
+                    </a:prstGeom>
+                    <a:noFill/>
+                    <a:ln>
+                      <a:noFill/>
+                    </a:ln>
+                  </pic:spPr>
+                </pic:pic>
+              </a:graphicData>
+            </a:graphic>
+          </wp:inline>
+        </w:drawing>
+      </w:r>
+    </w:p>
     <w:p>
       <w:pPr>
         <w:pStyle w:val="Titolo3"/>
@@ -7569,6 +7495,7 @@
         </w:numPr>
       </w:pPr>
       <w:r>
+        <w:lastRenderedPageBreak/>
         <w:t>Ogni interazione dell’utente è gestita senza ricaricare completamente la pagina, ma produce l’invocazione asincrona del server e l’eventuale modifica del contenuto da aggiornare a seguito dell’evento.</w:t>
       </w:r>
     </w:p>
@@ -8713,6 +8640,7 @@
   <w:style w:type="character" w:default="1" w:styleId="Carpredefinitoparagrafo">
     <w:name w:val="Default Paragraph Font"/>
     <w:uiPriority w:val="1"/>
+    <w:semiHidden/>
     <w:unhideWhenUsed/>
   </w:style>
   <w:style w:type="table" w:default="1" w:styleId="Tabellanormale">

</xml_diff>

<commit_message>
developed docente app until appelli
</commit_message>
<xml_diff>
--- a/Documentazione - draft.docx
+++ b/Documentazione - draft.docx
@@ -7335,14 +7335,25 @@
     </w:p>
     <w:p>
       <w:r>
+        <w:t xml:space="preserve">Diagramma </w:t>
+      </w:r>
+      <w:r>
+        <w:t>della reazione al click su un corso a cui è iscritto lo studente, mostra gli appelli disponibili per quel corso. È analogo per il docente, cioè come risposta al click su un corso di cui il docente è titolare, a patto di considerare i controller AppelliDocente e LoginDocente e il template “appelli_docente”</w:t>
+      </w:r>
+    </w:p>
+    <w:p>
+      <w:pPr>
+        <w:jc w:val="center"/>
+      </w:pPr>
+      <w:r>
         <w:rPr>
           <w:noProof/>
         </w:rPr>
         <w:drawing>
-          <wp:inline distT="0" distB="0" distL="0" distR="0" wp14:anchorId="3878D5DF" wp14:editId="75023AD1">
-            <wp:extent cx="9064625" cy="4723130"/>
-            <wp:effectExtent l="0" t="0" r="3175" b="1270"/>
-            <wp:docPr id="930033708" name="Immagine 29"/>
+          <wp:inline distT="0" distB="0" distL="0" distR="0" wp14:anchorId="330B0CD5" wp14:editId="20E9EFF3">
+            <wp:extent cx="9058275" cy="4705350"/>
+            <wp:effectExtent l="0" t="0" r="9525" b="0"/>
+            <wp:docPr id="899078903" name="Immagine 31"/>
             <wp:cNvGraphicFramePr>
               <a:graphicFrameLocks xmlns:a="http://schemas.openxmlformats.org/drawingml/2006/main" noChangeAspect="1"/>
             </wp:cNvGraphicFramePr>
@@ -7350,7 +7361,7 @@
               <a:graphicData uri="http://schemas.openxmlformats.org/drawingml/2006/picture">
                 <pic:pic xmlns:pic="http://schemas.openxmlformats.org/drawingml/2006/picture">
                   <pic:nvPicPr>
-                    <pic:cNvPr id="0" name="Picture 2"/>
+                    <pic:cNvPr id="0" name="Picture 4"/>
                     <pic:cNvPicPr>
                       <a:picLocks noChangeAspect="1" noChangeArrowheads="1"/>
                     </pic:cNvPicPr>
@@ -7371,7 +7382,7 @@
                   <pic:spPr bwMode="auto">
                     <a:xfrm>
                       <a:off x="0" y="0"/>
-                      <a:ext cx="9064625" cy="4723130"/>
+                      <a:ext cx="9058275" cy="4705350"/>
                     </a:xfrm>
                     <a:prstGeom prst="rect">
                       <a:avLst/>
@@ -7407,15 +7418,18 @@
       </w:r>
     </w:p>
     <w:p>
+      <w:pPr>
+        <w:jc w:val="center"/>
+      </w:pPr>
       <w:r>
         <w:rPr>
           <w:noProof/>
         </w:rPr>
         <w:drawing>
-          <wp:inline distT="0" distB="0" distL="0" distR="0" wp14:anchorId="09AA88DB" wp14:editId="02B19AEA">
-            <wp:extent cx="9064625" cy="5240020"/>
-            <wp:effectExtent l="0" t="0" r="3175" b="0"/>
-            <wp:docPr id="1573359800" name="Immagine 30"/>
+          <wp:inline distT="0" distB="0" distL="0" distR="0" wp14:anchorId="0F2A0B6F" wp14:editId="3C9F159B">
+            <wp:extent cx="9063355" cy="5149850"/>
+            <wp:effectExtent l="0" t="0" r="4445" b="0"/>
+            <wp:docPr id="1726532595" name="Immagine 29"/>
             <wp:cNvGraphicFramePr>
               <a:graphicFrameLocks xmlns:a="http://schemas.openxmlformats.org/drawingml/2006/main" noChangeAspect="1"/>
             </wp:cNvGraphicFramePr>
@@ -7423,7 +7437,7 @@
               <a:graphicData uri="http://schemas.openxmlformats.org/drawingml/2006/picture">
                 <pic:pic xmlns:pic="http://schemas.openxmlformats.org/drawingml/2006/picture">
                   <pic:nvPicPr>
-                    <pic:cNvPr id="0" name="Picture 3"/>
+                    <pic:cNvPr id="0" name="Picture 2"/>
                     <pic:cNvPicPr>
                       <a:picLocks noChangeAspect="1" noChangeArrowheads="1"/>
                     </pic:cNvPicPr>
@@ -7444,7 +7458,83 @@
                   <pic:spPr bwMode="auto">
                     <a:xfrm>
                       <a:off x="0" y="0"/>
-                      <a:ext cx="9064625" cy="5240020"/>
+                      <a:ext cx="9063355" cy="5149850"/>
+                    </a:xfrm>
+                    <a:prstGeom prst="rect">
+                      <a:avLst/>
+                    </a:prstGeom>
+                    <a:noFill/>
+                    <a:ln>
+                      <a:noFill/>
+                    </a:ln>
+                  </pic:spPr>
+                </pic:pic>
+              </a:graphicData>
+            </a:graphic>
+          </wp:inline>
+        </w:drawing>
+      </w:r>
+    </w:p>
+    <w:p>
+      <w:pPr>
+        <w:spacing w:after="160"/>
+        <w:jc w:val="left"/>
+      </w:pPr>
+      <w:r>
+        <w:br w:type="page"/>
+      </w:r>
+    </w:p>
+    <w:p>
+      <w:pPr>
+        <w:pStyle w:val="Sottoargomento"/>
+      </w:pPr>
+      <w:r>
+        <w:lastRenderedPageBreak/>
+        <w:t>Sequence diagram – Rifiuta esito esame</w:t>
+      </w:r>
+    </w:p>
+    <w:p>
+      <w:pPr>
+        <w:jc w:val="center"/>
+      </w:pPr>
+      <w:r>
+        <w:rPr>
+          <w:noProof/>
+        </w:rPr>
+        <w:drawing>
+          <wp:inline distT="0" distB="0" distL="0" distR="0" wp14:anchorId="5975ADDB" wp14:editId="56C83B54">
+            <wp:extent cx="9069070" cy="5233670"/>
+            <wp:effectExtent l="0" t="0" r="0" b="5080"/>
+            <wp:docPr id="1979521950" name="Immagine 30"/>
+            <wp:cNvGraphicFramePr>
+              <a:graphicFrameLocks xmlns:a="http://schemas.openxmlformats.org/drawingml/2006/main" noChangeAspect="1"/>
+            </wp:cNvGraphicFramePr>
+            <a:graphic xmlns:a="http://schemas.openxmlformats.org/drawingml/2006/main">
+              <a:graphicData uri="http://schemas.openxmlformats.org/drawingml/2006/picture">
+                <pic:pic xmlns:pic="http://schemas.openxmlformats.org/drawingml/2006/picture">
+                  <pic:nvPicPr>
+                    <pic:cNvPr id="0" name="Picture 3"/>
+                    <pic:cNvPicPr>
+                      <a:picLocks noChangeAspect="1" noChangeArrowheads="1"/>
+                    </pic:cNvPicPr>
+                  </pic:nvPicPr>
+                  <pic:blipFill>
+                    <a:blip r:embed="rId22">
+                      <a:extLst>
+                        <a:ext uri="{28A0092B-C50C-407E-A947-70E740481C1C}">
+                          <a14:useLocalDpi xmlns:a14="http://schemas.microsoft.com/office/drawing/2010/main" val="0"/>
+                        </a:ext>
+                      </a:extLst>
+                    </a:blip>
+                    <a:srcRect/>
+                    <a:stretch>
+                      <a:fillRect/>
+                    </a:stretch>
+                  </pic:blipFill>
+                  <pic:spPr bwMode="auto">
+                    <a:xfrm>
+                      <a:off x="0" y="0"/>
+                      <a:ext cx="9069070" cy="5233670"/>
                     </a:xfrm>
                     <a:prstGeom prst="rect">
                       <a:avLst/>
@@ -8533,7 +8623,7 @@
   <w:style w:type="paragraph" w:default="1" w:styleId="Normale">
     <w:name w:val="Normal"/>
     <w:qFormat/>
-    <w:rsid w:val="00646DB1"/>
+    <w:rsid w:val="004C6F2E"/>
     <w:pPr>
       <w:spacing w:after="80"/>
       <w:jc w:val="both"/>

</xml_diff>

<commit_message>
added diagrams for Iscritti
</commit_message>
<xml_diff>
--- a/Documentazione - draft.docx
+++ b/Documentazione - draft.docx
@@ -7335,10 +7335,7 @@
     </w:p>
     <w:p>
       <w:r>
-        <w:t xml:space="preserve">Diagramma </w:t>
-      </w:r>
-      <w:r>
-        <w:t>della reazione al click su un corso a cui è iscritto lo studente, mostra gli appelli disponibili per quel corso. È analogo per il docente, cioè come risposta al click su un corso di cui il docente è titolare, a patto di considerare i controller AppelliDocente e LoginDocente e il template “appelli_docente”</w:t>
+        <w:t>Diagramma della reazione al click su un corso a cui è iscritto lo studente, mostra gli appelli disponibili per quel corso. È analogo per il docente, cioè come risposta al click su un corso di cui il docente è titolare, a patto di considerare i controller AppelliDocente e LoginDocente e il template “appelli_docente”</w:t>
       </w:r>
     </w:p>
     <w:p>
@@ -7412,9 +7409,69 @@
       <w:pPr>
         <w:pStyle w:val="Sottoargomento"/>
       </w:pPr>
+      <w:proofErr w:type="spellStart"/>
       <w:r>
         <w:lastRenderedPageBreak/>
-        <w:t>Sequence diagram – Esito</w:t>
+        <w:t>Sequence</w:t>
+      </w:r>
+      <w:proofErr w:type="spellEnd"/>
+      <w:r>
+        <w:t xml:space="preserve"> </w:t>
+      </w:r>
+      <w:proofErr w:type="spellStart"/>
+      <w:r>
+        <w:t>diagram</w:t>
+      </w:r>
+      <w:proofErr w:type="spellEnd"/>
+      <w:r>
+        <w:t xml:space="preserve"> – Esito</w:t>
+      </w:r>
+    </w:p>
+    <w:p>
+      <w:r>
+        <w:t xml:space="preserve">Di seguito il </w:t>
+      </w:r>
+      <w:proofErr w:type="spellStart"/>
+      <w:r>
+        <w:t>sequence</w:t>
+      </w:r>
+      <w:proofErr w:type="spellEnd"/>
+      <w:r>
+        <w:t xml:space="preserve"> </w:t>
+      </w:r>
+      <w:proofErr w:type="spellStart"/>
+      <w:r>
+        <w:t>diagram</w:t>
+      </w:r>
+      <w:proofErr w:type="spellEnd"/>
+      <w:r>
+        <w:t xml:space="preserve"> per la gestione di una GET alla pagina Esito (nella sezione per studente) legata ad un appello. Tale procedura è molto simile (seppur con qualche piccola differenza nelle variabili salvate nel </w:t>
+      </w:r>
+      <w:proofErr w:type="spellStart"/>
+      <w:r>
+        <w:t>context</w:t>
+      </w:r>
+      <w:proofErr w:type="spellEnd"/>
+      <w:r>
+        <w:t xml:space="preserve">, a solo scopo di presentazione) alla procedura di risposta ad una richiesta GET alla pagina </w:t>
+      </w:r>
+      <w:proofErr w:type="spellStart"/>
+      <w:proofErr w:type="gramStart"/>
+      <w:r>
+        <w:t>ModificaVoto</w:t>
+      </w:r>
+      <w:proofErr w:type="spellEnd"/>
+      <w:proofErr w:type="gramEnd"/>
+      <w:r>
+        <w:t xml:space="preserve"> della sezione docente, si omette perciò il diagramma di GET </w:t>
+      </w:r>
+      <w:proofErr w:type="spellStart"/>
+      <w:r>
+        <w:t>ModificaVoto</w:t>
+      </w:r>
+      <w:proofErr w:type="spellEnd"/>
+      <w:r>
+        <w:t>.</w:t>
       </w:r>
     </w:p>
     <w:p>
@@ -7477,20 +7534,16 @@
     </w:p>
     <w:p>
       <w:pPr>
-        <w:spacing w:after="160"/>
-        <w:jc w:val="left"/>
-      </w:pPr>
-      <w:r>
-        <w:br w:type="page"/>
+        <w:pStyle w:val="Sottoargomento"/>
+      </w:pPr>
+      <w:r>
+        <w:lastRenderedPageBreak/>
+        <w:t>Sequence diagram – Rifiuta esito esame</w:t>
       </w:r>
     </w:p>
     <w:p>
-      <w:pPr>
-        <w:pStyle w:val="Sottoargomento"/>
-      </w:pPr>
-      <w:r>
-        <w:lastRenderedPageBreak/>
-        <w:t>Sequence diagram – Rifiuta esito esame</w:t>
+      <w:r>
+        <w:t>Il bottone “Rifiuta” della pagina Esito genera una chiamata POST alla pagina stessa, specificando il corso e il relativo appello, di seguito il diagramma della gestione di tale richiesta alla pagina Esito della sezione studente.</w:t>
       </w:r>
     </w:p>
     <w:p>
@@ -7550,12 +7603,224 @@
           </wp:inline>
         </w:drawing>
       </w:r>
+      <w:bookmarkStart w:id="6" w:name="_Toc198136008"/>
     </w:p>
     <w:p>
       <w:pPr>
+        <w:pStyle w:val="Sottoargomento"/>
+      </w:pPr>
+      <w:proofErr w:type="spellStart"/>
+      <w:r>
+        <w:lastRenderedPageBreak/>
+        <w:t>Sequence</w:t>
+      </w:r>
+      <w:proofErr w:type="spellEnd"/>
+      <w:r>
+        <w:t xml:space="preserve"> </w:t>
+      </w:r>
+      <w:proofErr w:type="spellStart"/>
+      <w:r>
+        <w:t>diagram</w:t>
+      </w:r>
+      <w:proofErr w:type="spellEnd"/>
+      <w:r>
+        <w:t xml:space="preserve"> – Iscritti</w:t>
+      </w:r>
+    </w:p>
+    <w:p>
+      <w:pPr>
+        <w:pStyle w:val="Sottoargomento"/>
+        <w:jc w:val="center"/>
+        <w:rPr>
+          <w:rFonts w:eastAsiaTheme="majorEastAsia" w:cstheme="majorBidi"/>
+          <w:color w:val="262626" w:themeColor="accent6" w:themeShade="80"/>
+          <w:sz w:val="28"/>
+          <w:szCs w:val="24"/>
+        </w:rPr>
+      </w:pPr>
+      <w:r>
+        <w:rPr>
+          <w:noProof/>
+        </w:rPr>
+        <w:drawing>
+          <wp:inline distT="0" distB="0" distL="0" distR="0" wp14:anchorId="541C88B2" wp14:editId="2BA64CD4">
+            <wp:extent cx="7910450" cy="5860111"/>
+            <wp:effectExtent l="0" t="0" r="0" b="7620"/>
+            <wp:docPr id="1607273783" name="Immagine 29"/>
+            <wp:cNvGraphicFramePr>
+              <a:graphicFrameLocks xmlns:a="http://schemas.openxmlformats.org/drawingml/2006/main" noChangeAspect="1"/>
+            </wp:cNvGraphicFramePr>
+            <a:graphic xmlns:a="http://schemas.openxmlformats.org/drawingml/2006/main">
+              <a:graphicData uri="http://schemas.openxmlformats.org/drawingml/2006/picture">
+                <pic:pic xmlns:pic="http://schemas.openxmlformats.org/drawingml/2006/picture">
+                  <pic:nvPicPr>
+                    <pic:cNvPr id="0" name="Picture 2"/>
+                    <pic:cNvPicPr>
+                      <a:picLocks noChangeAspect="1" noChangeArrowheads="1"/>
+                    </pic:cNvPicPr>
+                  </pic:nvPicPr>
+                  <pic:blipFill>
+                    <a:blip r:embed="rId23">
+                      <a:extLst>
+                        <a:ext uri="{28A0092B-C50C-407E-A947-70E740481C1C}">
+                          <a14:useLocalDpi xmlns:a14="http://schemas.microsoft.com/office/drawing/2010/main" val="0"/>
+                        </a:ext>
+                      </a:extLst>
+                    </a:blip>
+                    <a:srcRect/>
+                    <a:stretch>
+                      <a:fillRect/>
+                    </a:stretch>
+                  </pic:blipFill>
+                  <pic:spPr bwMode="auto">
+                    <a:xfrm>
+                      <a:off x="0" y="0"/>
+                      <a:ext cx="7915167" cy="5863605"/>
+                    </a:xfrm>
+                    <a:prstGeom prst="rect">
+                      <a:avLst/>
+                    </a:prstGeom>
+                    <a:noFill/>
+                    <a:ln>
+                      <a:noFill/>
+                    </a:ln>
+                  </pic:spPr>
+                </pic:pic>
+              </a:graphicData>
+            </a:graphic>
+          </wp:inline>
+        </w:drawing>
+      </w:r>
+    </w:p>
+    <w:p>
+      <w:pPr>
+        <w:pStyle w:val="Sottoargomento"/>
+      </w:pPr>
+      <w:proofErr w:type="spellStart"/>
+      <w:r>
+        <w:lastRenderedPageBreak/>
+        <w:t>Sequence</w:t>
+      </w:r>
+      <w:proofErr w:type="spellEnd"/>
+      <w:r>
+        <w:t xml:space="preserve"> </w:t>
+      </w:r>
+      <w:proofErr w:type="spellStart"/>
+      <w:r>
+        <w:t>diagram</w:t>
+      </w:r>
+      <w:proofErr w:type="spellEnd"/>
+      <w:r>
+        <w:t xml:space="preserve"> – Pubblica</w:t>
+      </w:r>
+      <w:r>
+        <w:t xml:space="preserve"> / Verbalizza</w:t>
+      </w:r>
+      <w:r>
+        <w:t xml:space="preserve"> voti</w:t>
+      </w:r>
+    </w:p>
+    <w:p>
+      <w:r>
+        <w:t>Diagramma della risposta alla pressione di uno dei bottoni “Pubblica” e “Verbalizza” della pagina Iscritti della sezione docente. Entrambi generano una chiamata POST alla pagina Iscritti che viene gestita come illustrato nel diagramma.</w:t>
+      </w:r>
+    </w:p>
+    <w:p>
+      <w:pPr>
+        <w:jc w:val="center"/>
+      </w:pPr>
+      <w:r>
+        <w:rPr>
+          <w:noProof/>
+        </w:rPr>
+        <w:drawing>
+          <wp:inline distT="0" distB="0" distL="0" distR="0" wp14:anchorId="6E601719" wp14:editId="08F8BADC">
+            <wp:extent cx="8992925" cy="5328278"/>
+            <wp:effectExtent l="0" t="0" r="0" b="6350"/>
+            <wp:docPr id="907562317" name="Immagine 30"/>
+            <wp:cNvGraphicFramePr>
+              <a:graphicFrameLocks xmlns:a="http://schemas.openxmlformats.org/drawingml/2006/main" noChangeAspect="1"/>
+            </wp:cNvGraphicFramePr>
+            <a:graphic xmlns:a="http://schemas.openxmlformats.org/drawingml/2006/main">
+              <a:graphicData uri="http://schemas.openxmlformats.org/drawingml/2006/picture">
+                <pic:pic xmlns:pic="http://schemas.openxmlformats.org/drawingml/2006/picture">
+                  <pic:nvPicPr>
+                    <pic:cNvPr id="0" name="Picture 3"/>
+                    <pic:cNvPicPr>
+                      <a:picLocks noChangeAspect="1" noChangeArrowheads="1"/>
+                    </pic:cNvPicPr>
+                  </pic:nvPicPr>
+                  <pic:blipFill>
+                    <a:blip r:embed="rId24">
+                      <a:extLst>
+                        <a:ext uri="{28A0092B-C50C-407E-A947-70E740481C1C}">
+                          <a14:useLocalDpi xmlns:a14="http://schemas.microsoft.com/office/drawing/2010/main" val="0"/>
+                        </a:ext>
+                      </a:extLst>
+                    </a:blip>
+                    <a:srcRect/>
+                    <a:stretch>
+                      <a:fillRect/>
+                    </a:stretch>
+                  </pic:blipFill>
+                  <pic:spPr bwMode="auto">
+                    <a:xfrm>
+                      <a:off x="0" y="0"/>
+                      <a:ext cx="9012543" cy="5339901"/>
+                    </a:xfrm>
+                    <a:prstGeom prst="rect">
+                      <a:avLst/>
+                    </a:prstGeom>
+                    <a:noFill/>
+                    <a:ln>
+                      <a:noFill/>
+                    </a:ln>
+                  </pic:spPr>
+                </pic:pic>
+              </a:graphicData>
+            </a:graphic>
+          </wp:inline>
+        </w:drawing>
+      </w:r>
+    </w:p>
+    <w:p>
+      <w:pPr>
+        <w:pStyle w:val="Sottoargomento"/>
+        <w:jc w:val="center"/>
+        <w:rPr>
+          <w:rFonts w:eastAsiaTheme="majorEastAsia" w:cstheme="majorBidi"/>
+          <w:color w:val="262626" w:themeColor="accent6" w:themeShade="80"/>
+          <w:sz w:val="28"/>
+          <w:szCs w:val="24"/>
+        </w:rPr>
+      </w:pPr>
+    </w:p>
+    <w:p>
+      <w:pPr>
+        <w:pStyle w:val="Sottoargomento"/>
+      </w:pPr>
+      <w:proofErr w:type="spellStart"/>
+      <w:r>
+        <w:t>Sequence</w:t>
+      </w:r>
+      <w:proofErr w:type="spellEnd"/>
+      <w:r>
+        <w:t xml:space="preserve"> </w:t>
+      </w:r>
+      <w:proofErr w:type="spellStart"/>
+      <w:r>
+        <w:t>diagram</w:t>
+      </w:r>
+      <w:proofErr w:type="spellEnd"/>
+      <w:r>
+        <w:t xml:space="preserve"> – Modifica voto</w:t>
+      </w:r>
+    </w:p>
+    <w:p/>
+    <w:p>
+      <w:pPr>
         <w:pStyle w:val="Titolo3"/>
       </w:pPr>
-      <w:bookmarkStart w:id="6" w:name="_Toc198136008"/>
       <w:r>
         <w:t xml:space="preserve">2.3 Analisi funzionale – versione </w:t>
       </w:r>
@@ -7585,7 +7850,6 @@
         </w:numPr>
       </w:pPr>
       <w:r>
-        <w:lastRenderedPageBreak/>
         <w:t>Ogni interazione dell’utente è gestita senza ricaricare completamente la pagina, ma produce l’invocazione asincrona del server e l’eventuale modifica del contenuto da aggiornare a seguito dell’evento.</w:t>
       </w:r>
     </w:p>

</xml_diff>

<commit_message>
ended funcional for pure-HTML
</commit_message>
<xml_diff>
--- a/Documentazione - draft.docx
+++ b/Documentazione - draft.docx
@@ -3870,7 +3870,7 @@
                         </pic:cNvPicPr>
                       </pic:nvPicPr>
                       <pic:blipFill rotWithShape="1">
-                        <a:blip r:embed="rId6" cstate="print">
+                        <a:blip r:embed="rId8" cstate="print">
                           <a:extLst>
                             <a:ext uri="{28A0092B-C50C-407E-A947-70E740481C1C}">
                               <a14:useLocalDpi xmlns:a14="http://schemas.microsoft.com/office/drawing/2010/main" val="0"/>
@@ -5074,7 +5074,7 @@
                     </pic:cNvPicPr>
                   </pic:nvPicPr>
                   <pic:blipFill rotWithShape="1">
-                    <a:blip r:embed="rId7">
+                    <a:blip r:embed="rId9">
                       <a:extLst>
                         <a:ext uri="{28A0092B-C50C-407E-A947-70E740481C1C}">
                           <a14:useLocalDpi xmlns:a14="http://schemas.microsoft.com/office/drawing/2010/main" val="0"/>
@@ -5228,7 +5228,7 @@
                           <pic:cNvPicPr/>
                         </pic:nvPicPr>
                         <pic:blipFill>
-                          <a:blip r:embed="rId8"/>
+                          <a:blip r:embed="rId10"/>
                           <a:stretch>
                             <a:fillRect/>
                           </a:stretch>
@@ -5286,7 +5286,7 @@
                           <pic:cNvPicPr/>
                         </pic:nvPicPr>
                         <pic:blipFill>
-                          <a:blip r:embed="rId9"/>
+                          <a:blip r:embed="rId11"/>
                           <a:stretch>
                             <a:fillRect/>
                           </a:stretch>
@@ -5344,7 +5344,7 @@
                           <pic:cNvPicPr/>
                         </pic:nvPicPr>
                         <pic:blipFill>
-                          <a:blip r:embed="rId10"/>
+                          <a:blip r:embed="rId12"/>
                           <a:stretch>
                             <a:fillRect/>
                           </a:stretch>
@@ -5407,7 +5407,7 @@
                           </pic:cNvPicPr>
                         </pic:nvPicPr>
                         <pic:blipFill>
-                          <a:blip r:embed="rId11">
+                          <a:blip r:embed="rId13">
                             <a:extLst>
                               <a:ext uri="{28A0092B-C50C-407E-A947-70E740481C1C}">
                                 <a14:useLocalDpi xmlns:a14="http://schemas.microsoft.com/office/drawing/2010/main" val="0"/>
@@ -5476,7 +5476,7 @@
                           <pic:cNvPicPr/>
                         </pic:nvPicPr>
                         <pic:blipFill>
-                          <a:blip r:embed="rId12"/>
+                          <a:blip r:embed="rId14"/>
                           <a:stretch>
                             <a:fillRect/>
                           </a:stretch>
@@ -5536,7 +5536,7 @@
                           <pic:cNvPicPr/>
                         </pic:nvPicPr>
                         <pic:blipFill>
-                          <a:blip r:embed="rId13"/>
+                          <a:blip r:embed="rId15"/>
                           <a:stretch>
                             <a:fillRect/>
                           </a:stretch>
@@ -5594,7 +5594,7 @@
                           <pic:cNvPicPr/>
                         </pic:nvPicPr>
                         <pic:blipFill rotWithShape="1">
-                          <a:blip r:embed="rId14"/>
+                          <a:blip r:embed="rId16"/>
                           <a:srcRect l="2222"/>
                           <a:stretch/>
                         </pic:blipFill>
@@ -5659,7 +5659,7 @@
                           <pic:cNvPicPr/>
                         </pic:nvPicPr>
                         <pic:blipFill>
-                          <a:blip r:embed="rId15"/>
+                          <a:blip r:embed="rId17"/>
                           <a:stretch>
                             <a:fillRect/>
                           </a:stretch>
@@ -6355,6 +6355,9 @@
       <w:r>
         <w:t>Messaggio di benvenuto personalizzato</w:t>
       </w:r>
+      <w:r>
+        <w:t xml:space="preserve"> con nome</w:t>
+      </w:r>
     </w:p>
     <w:p>
       <w:pPr>
@@ -6373,10 +6376,10 @@
           <w:noProof/>
         </w:rPr>
         <w:drawing>
-          <wp:inline distT="0" distB="0" distL="0" distR="0" wp14:anchorId="5D23A74A" wp14:editId="588AA7A3">
-            <wp:extent cx="9072245" cy="4163695"/>
-            <wp:effectExtent l="0" t="0" r="0" b="8255"/>
-            <wp:docPr id="75962977" name="Elemento grafico 1"/>
+          <wp:inline distT="0" distB="0" distL="0" distR="0" wp14:anchorId="65A24E4B" wp14:editId="6BEAB608">
+            <wp:extent cx="9072245" cy="3695065"/>
+            <wp:effectExtent l="0" t="0" r="0" b="635"/>
+            <wp:docPr id="1061939858" name="Elemento grafico 1"/>
             <wp:cNvGraphicFramePr>
               <a:graphicFrameLocks xmlns:a="http://schemas.openxmlformats.org/drawingml/2006/main" noChangeAspect="1"/>
             </wp:cNvGraphicFramePr>
@@ -6384,14 +6387,14 @@
               <a:graphicData uri="http://schemas.openxmlformats.org/drawingml/2006/picture">
                 <pic:pic xmlns:pic="http://schemas.openxmlformats.org/drawingml/2006/picture">
                   <pic:nvPicPr>
-                    <pic:cNvPr id="75962977" name=""/>
+                    <pic:cNvPr id="1061939858" name=""/>
                     <pic:cNvPicPr/>
                   </pic:nvPicPr>
                   <pic:blipFill>
-                    <a:blip r:embed="rId16">
+                    <a:blip r:embed="rId18">
                       <a:extLst>
                         <a:ext uri="{96DAC541-7B7A-43D3-8B79-37D633B846F1}">
-                          <asvg:svgBlip xmlns:asvg="http://schemas.microsoft.com/office/drawing/2016/SVG/main" r:embed="rId17"/>
+                          <asvg:svgBlip xmlns:asvg="http://schemas.microsoft.com/office/drawing/2016/SVG/main" r:embed="rId19"/>
                         </a:ext>
                       </a:extLst>
                     </a:blip>
@@ -6402,7 +6405,7 @@
                   <pic:spPr>
                     <a:xfrm>
                       <a:off x="0" y="0"/>
-                      <a:ext cx="9072245" cy="4163695"/>
+                      <a:ext cx="9072245" cy="3695065"/>
                     </a:xfrm>
                     <a:prstGeom prst="rect">
                       <a:avLst/>
@@ -6413,6 +6416,21 @@
             </a:graphic>
           </wp:inline>
         </w:drawing>
+      </w:r>
+    </w:p>
+    <w:p>
+      <w:pPr>
+        <w:spacing w:after="160"/>
+        <w:jc w:val="left"/>
+        <w:rPr>
+          <w:b/>
+          <w:smallCaps/>
+          <w:color w:val="373737" w:themeColor="accent1" w:themeShade="40"/>
+          <w:sz w:val="24"/>
+        </w:rPr>
+      </w:pPr>
+      <w:r>
+        <w:br w:type="page"/>
       </w:r>
     </w:p>
     <w:p>
@@ -6443,14 +6461,14 @@
         <w:tblLook w:val="04A0" w:firstRow="1" w:lastRow="0" w:firstColumn="1" w:lastColumn="0" w:noHBand="0" w:noVBand="1"/>
       </w:tblPr>
       <w:tblGrid>
-        <w:gridCol w:w="4759"/>
-        <w:gridCol w:w="4759"/>
-        <w:gridCol w:w="4759"/>
+        <w:gridCol w:w="4762"/>
+        <w:gridCol w:w="4762"/>
+        <w:gridCol w:w="4763"/>
       </w:tblGrid>
       <w:tr>
         <w:tc>
           <w:tcPr>
-            <w:tcW w:w="4759" w:type="dxa"/>
+            <w:tcW w:w="4762" w:type="dxa"/>
             <w:vAlign w:val="center"/>
           </w:tcPr>
           <w:p>
@@ -6460,6 +6478,243 @@
             </w:pPr>
             <w:r>
               <w:t>Viste / Pagine:</w:t>
+            </w:r>
+          </w:p>
+          <w:p>
+            <w:pPr>
+              <w:pStyle w:val="Paragrafoelenco"/>
+              <w:numPr>
+                <w:ilvl w:val="0"/>
+                <w:numId w:val="4"/>
+              </w:numPr>
+              <w:spacing w:after="0" w:line="276" w:lineRule="auto"/>
+              <w:ind w:left="313" w:hanging="284"/>
+              <w:jc w:val="left"/>
+            </w:pPr>
+            <w:proofErr w:type="spellStart"/>
+            <w:r>
+              <w:t>SceltaProfilo</w:t>
+            </w:r>
+            <w:proofErr w:type="spellEnd"/>
+          </w:p>
+          <w:p>
+            <w:pPr>
+              <w:pStyle w:val="Paragrafoelenco"/>
+              <w:numPr>
+                <w:ilvl w:val="0"/>
+                <w:numId w:val="4"/>
+              </w:numPr>
+              <w:spacing w:after="0" w:line="276" w:lineRule="auto"/>
+              <w:ind w:left="313" w:hanging="284"/>
+              <w:jc w:val="left"/>
+            </w:pPr>
+            <w:r>
+              <w:t>Docente:</w:t>
+            </w:r>
+          </w:p>
+          <w:p>
+            <w:pPr>
+              <w:pStyle w:val="Paragrafoelenco"/>
+              <w:numPr>
+                <w:ilvl w:val="1"/>
+                <w:numId w:val="4"/>
+              </w:numPr>
+              <w:spacing w:after="0"/>
+              <w:ind w:left="596" w:hanging="283"/>
+              <w:jc w:val="left"/>
+            </w:pPr>
+            <w:proofErr w:type="spellStart"/>
+            <w:r>
+              <w:t>Login</w:t>
+            </w:r>
+            <w:r>
+              <w:t>Docente</w:t>
+            </w:r>
+            <w:proofErr w:type="spellEnd"/>
+          </w:p>
+          <w:p>
+            <w:pPr>
+              <w:pStyle w:val="Paragrafoelenco"/>
+              <w:numPr>
+                <w:ilvl w:val="1"/>
+                <w:numId w:val="4"/>
+              </w:numPr>
+              <w:spacing w:after="0"/>
+              <w:ind w:left="596" w:hanging="283"/>
+              <w:jc w:val="left"/>
+            </w:pPr>
+            <w:r>
+              <w:t>HomeDocente</w:t>
+            </w:r>
+          </w:p>
+          <w:p>
+            <w:pPr>
+              <w:pStyle w:val="Paragrafoelenco"/>
+              <w:numPr>
+                <w:ilvl w:val="1"/>
+                <w:numId w:val="4"/>
+              </w:numPr>
+              <w:spacing w:after="0"/>
+              <w:ind w:left="596" w:hanging="283"/>
+              <w:jc w:val="left"/>
+            </w:pPr>
+            <w:proofErr w:type="spellStart"/>
+            <w:r>
+              <w:t>AppelliDocente</w:t>
+            </w:r>
+            <w:proofErr w:type="spellEnd"/>
+          </w:p>
+          <w:p>
+            <w:pPr>
+              <w:pStyle w:val="Paragrafoelenco"/>
+              <w:numPr>
+                <w:ilvl w:val="1"/>
+                <w:numId w:val="4"/>
+              </w:numPr>
+              <w:spacing w:after="0"/>
+              <w:ind w:left="596" w:hanging="283"/>
+              <w:jc w:val="left"/>
+            </w:pPr>
+            <w:r>
+              <w:t>Iscritti</w:t>
+            </w:r>
+          </w:p>
+          <w:p>
+            <w:pPr>
+              <w:pStyle w:val="Paragrafoelenco"/>
+              <w:numPr>
+                <w:ilvl w:val="1"/>
+                <w:numId w:val="4"/>
+              </w:numPr>
+              <w:spacing w:after="0"/>
+              <w:ind w:left="596" w:hanging="283"/>
+              <w:jc w:val="left"/>
+            </w:pPr>
+            <w:r>
+              <w:t>ModificaVoto</w:t>
+            </w:r>
+          </w:p>
+          <w:p>
+            <w:pPr>
+              <w:pStyle w:val="Paragrafoelenco"/>
+              <w:numPr>
+                <w:ilvl w:val="1"/>
+                <w:numId w:val="4"/>
+              </w:numPr>
+              <w:spacing w:after="0"/>
+              <w:ind w:left="596" w:hanging="283"/>
+              <w:jc w:val="left"/>
+            </w:pPr>
+            <w:r>
+              <w:t>Verbali</w:t>
+            </w:r>
+          </w:p>
+          <w:p>
+            <w:pPr>
+              <w:pStyle w:val="Paragrafoelenco"/>
+              <w:numPr>
+                <w:ilvl w:val="1"/>
+                <w:numId w:val="4"/>
+              </w:numPr>
+              <w:spacing w:after="0"/>
+              <w:ind w:left="596" w:hanging="283"/>
+              <w:jc w:val="left"/>
+            </w:pPr>
+            <w:r>
+              <w:t>Verbale</w:t>
+            </w:r>
+          </w:p>
+          <w:p>
+            <w:pPr>
+              <w:pStyle w:val="Paragrafoelenco"/>
+              <w:numPr>
+                <w:ilvl w:val="0"/>
+                <w:numId w:val="4"/>
+              </w:numPr>
+              <w:spacing w:after="0" w:line="276" w:lineRule="auto"/>
+              <w:ind w:left="313" w:hanging="284"/>
+              <w:jc w:val="left"/>
+            </w:pPr>
+            <w:r>
+              <w:t>Studente:</w:t>
+            </w:r>
+          </w:p>
+          <w:p>
+            <w:pPr>
+              <w:pStyle w:val="Paragrafoelenco"/>
+              <w:numPr>
+                <w:ilvl w:val="1"/>
+                <w:numId w:val="4"/>
+              </w:numPr>
+              <w:spacing w:after="0"/>
+              <w:ind w:left="596" w:hanging="283"/>
+              <w:jc w:val="left"/>
+            </w:pPr>
+            <w:r>
+              <w:t>Login</w:t>
+            </w:r>
+            <w:r>
+              <w:t>Studente</w:t>
+            </w:r>
+          </w:p>
+          <w:p>
+            <w:pPr>
+              <w:pStyle w:val="Paragrafoelenco"/>
+              <w:numPr>
+                <w:ilvl w:val="1"/>
+                <w:numId w:val="4"/>
+              </w:numPr>
+              <w:spacing w:after="0"/>
+              <w:ind w:left="596" w:hanging="283"/>
+              <w:jc w:val="left"/>
+            </w:pPr>
+            <w:r>
+              <w:t>HomeStudente</w:t>
+            </w:r>
+          </w:p>
+          <w:p>
+            <w:pPr>
+              <w:pStyle w:val="Paragrafoelenco"/>
+              <w:numPr>
+                <w:ilvl w:val="1"/>
+                <w:numId w:val="4"/>
+              </w:numPr>
+              <w:spacing w:after="0"/>
+              <w:ind w:left="596" w:hanging="283"/>
+              <w:jc w:val="left"/>
+            </w:pPr>
+            <w:r>
+              <w:t>AppelliStudente</w:t>
+            </w:r>
+          </w:p>
+          <w:p>
+            <w:pPr>
+              <w:pStyle w:val="Paragrafoelenco"/>
+              <w:numPr>
+                <w:ilvl w:val="1"/>
+                <w:numId w:val="4"/>
+              </w:numPr>
+              <w:spacing w:after="0"/>
+              <w:ind w:left="596" w:hanging="283"/>
+              <w:jc w:val="left"/>
+            </w:pPr>
+            <w:r>
+              <w:t>Esito</w:t>
+            </w:r>
+          </w:p>
+          <w:p>
+            <w:pPr>
+              <w:pStyle w:val="Paragrafoelenco"/>
+              <w:numPr>
+                <w:ilvl w:val="0"/>
+                <w:numId w:val="4"/>
+              </w:numPr>
+              <w:spacing w:after="0" w:line="276" w:lineRule="auto"/>
+              <w:ind w:left="313" w:hanging="284"/>
+              <w:jc w:val="left"/>
+            </w:pPr>
+            <w:r>
+              <w:t>Logout</w:t>
             </w:r>
           </w:p>
           <w:p>
@@ -6470,10 +6725,28 @@
                 <w:numId w:val="4"/>
               </w:numPr>
               <w:spacing w:after="0"/>
+              <w:ind w:left="313" w:hanging="284"/>
               <w:jc w:val="left"/>
             </w:pPr>
-            <w:r>
-              <w:t>SceltaProfilo</w:t>
+            <w:proofErr w:type="spellStart"/>
+            <w:r>
+              <w:t>Error</w:t>
+            </w:r>
+            <w:proofErr w:type="spellEnd"/>
+          </w:p>
+        </w:tc>
+        <w:tc>
+          <w:tcPr>
+            <w:tcW w:w="4762" w:type="dxa"/>
+            <w:vAlign w:val="center"/>
+          </w:tcPr>
+          <w:p>
+            <w:pPr>
+              <w:spacing w:after="0"/>
+              <w:jc w:val="left"/>
+            </w:pPr>
+            <w:r>
+              <w:t>Controllers / Servlets:</w:t>
             </w:r>
           </w:p>
           <w:p>
@@ -6483,7 +6756,23 @@
                 <w:ilvl w:val="0"/>
                 <w:numId w:val="4"/>
               </w:numPr>
-              <w:spacing w:after="0"/>
+              <w:spacing w:after="0" w:line="276" w:lineRule="auto"/>
+              <w:ind w:left="313" w:hanging="284"/>
+              <w:jc w:val="left"/>
+            </w:pPr>
+            <w:r>
+              <w:t>Index (scelta profilo)</w:t>
+            </w:r>
+          </w:p>
+          <w:p>
+            <w:pPr>
+              <w:pStyle w:val="Paragrafoelenco"/>
+              <w:numPr>
+                <w:ilvl w:val="0"/>
+                <w:numId w:val="4"/>
+              </w:numPr>
+              <w:spacing w:after="0" w:line="276" w:lineRule="auto"/>
+              <w:ind w:left="313" w:hanging="284"/>
               <w:jc w:val="left"/>
             </w:pPr>
             <w:r>
@@ -6498,6 +6787,7 @@
                 <w:numId w:val="4"/>
               </w:numPr>
               <w:spacing w:after="0"/>
+              <w:ind w:left="596" w:hanging="283"/>
               <w:jc w:val="left"/>
             </w:pPr>
             <w:r>
@@ -6515,6 +6805,7 @@
                 <w:numId w:val="4"/>
               </w:numPr>
               <w:spacing w:after="0"/>
+              <w:ind w:left="596" w:hanging="283"/>
               <w:jc w:val="left"/>
             </w:pPr>
             <w:r>
@@ -6529,11 +6820,14 @@
                 <w:numId w:val="4"/>
               </w:numPr>
               <w:spacing w:after="0"/>
+              <w:ind w:left="596" w:hanging="283"/>
               <w:jc w:val="left"/>
             </w:pPr>
-            <w:r>
-              <w:t xml:space="preserve">AppelliDocente </w:t>
-            </w:r>
+            <w:proofErr w:type="spellStart"/>
+            <w:r>
+              <w:t>AppelliDocente</w:t>
+            </w:r>
+            <w:proofErr w:type="spellEnd"/>
           </w:p>
           <w:p>
             <w:pPr>
@@ -6543,6 +6837,7 @@
                 <w:numId w:val="4"/>
               </w:numPr>
               <w:spacing w:after="0"/>
+              <w:ind w:left="596" w:hanging="283"/>
               <w:jc w:val="left"/>
             </w:pPr>
             <w:r>
@@ -6557,6 +6852,7 @@
                 <w:numId w:val="4"/>
               </w:numPr>
               <w:spacing w:after="0"/>
+              <w:ind w:left="596" w:hanging="283"/>
               <w:jc w:val="left"/>
             </w:pPr>
             <w:r>
@@ -6571,6 +6867,7 @@
                 <w:numId w:val="4"/>
               </w:numPr>
               <w:spacing w:after="0"/>
+              <w:ind w:left="596" w:hanging="283"/>
               <w:jc w:val="left"/>
             </w:pPr>
             <w:r>
@@ -6585,8 +6882,12 @@
                 <w:numId w:val="4"/>
               </w:numPr>
               <w:spacing w:after="0"/>
+              <w:ind w:left="596" w:hanging="283"/>
               <w:jc w:val="left"/>
             </w:pPr>
+            <w:r>
+              <w:t>Visualizza</w:t>
+            </w:r>
             <w:r>
               <w:t>Verbale</w:t>
             </w:r>
@@ -6598,7 +6899,8 @@
                 <w:ilvl w:val="0"/>
                 <w:numId w:val="4"/>
               </w:numPr>
-              <w:spacing w:after="0"/>
+              <w:spacing w:after="0" w:line="276" w:lineRule="auto"/>
+              <w:ind w:left="313" w:hanging="284"/>
               <w:jc w:val="left"/>
             </w:pPr>
             <w:r>
@@ -6613,6 +6915,7 @@
                 <w:numId w:val="4"/>
               </w:numPr>
               <w:spacing w:after="0"/>
+              <w:ind w:left="596" w:hanging="283"/>
               <w:jc w:val="left"/>
             </w:pPr>
             <w:r>
@@ -6630,6 +6933,7 @@
                 <w:numId w:val="4"/>
               </w:numPr>
               <w:spacing w:after="0"/>
+              <w:ind w:left="596" w:hanging="283"/>
               <w:jc w:val="left"/>
             </w:pPr>
             <w:r>
@@ -6644,6 +6948,7 @@
                 <w:numId w:val="4"/>
               </w:numPr>
               <w:spacing w:after="0"/>
+              <w:ind w:left="596" w:hanging="283"/>
               <w:jc w:val="left"/>
             </w:pPr>
             <w:r>
@@ -6658,6 +6963,7 @@
                 <w:numId w:val="4"/>
               </w:numPr>
               <w:spacing w:after="0"/>
+              <w:ind w:left="596" w:hanging="283"/>
               <w:jc w:val="left"/>
             </w:pPr>
             <w:r>
@@ -6671,26 +6977,12 @@
                 <w:ilvl w:val="0"/>
                 <w:numId w:val="4"/>
               </w:numPr>
-              <w:spacing w:after="0"/>
+              <w:spacing w:after="0" w:line="276" w:lineRule="auto"/>
+              <w:ind w:left="313" w:hanging="284"/>
               <w:jc w:val="left"/>
             </w:pPr>
             <w:r>
               <w:t>Logout</w:t>
-            </w:r>
-          </w:p>
-        </w:tc>
-        <w:tc>
-          <w:tcPr>
-            <w:tcW w:w="4759" w:type="dxa"/>
-            <w:vAlign w:val="center"/>
-          </w:tcPr>
-          <w:p>
-            <w:pPr>
-              <w:spacing w:after="0"/>
-              <w:jc w:val="left"/>
-            </w:pPr>
-            <w:r>
-              <w:t>Controllers / Servlets:</w:t>
             </w:r>
           </w:p>
           <w:p>
@@ -6698,13 +6990,36 @@
               <w:pStyle w:val="Paragrafoelenco"/>
               <w:numPr>
                 <w:ilvl w:val="0"/>
-                <w:numId w:val="5"/>
+                <w:numId w:val="4"/>
               </w:numPr>
-              <w:spacing w:after="0"/>
+              <w:spacing w:after="0" w:line="276" w:lineRule="auto"/>
+              <w:ind w:left="313" w:hanging="284"/>
               <w:jc w:val="left"/>
             </w:pPr>
-            <w:r>
-              <w:t>SceltaProfilo</w:t>
+            <w:proofErr w:type="spellStart"/>
+            <w:r>
+              <w:t>Error</w:t>
+            </w:r>
+            <w:proofErr w:type="spellEnd"/>
+          </w:p>
+        </w:tc>
+        <w:tc>
+          <w:tcPr>
+            <w:tcW w:w="4763" w:type="dxa"/>
+            <w:vAlign w:val="center"/>
+          </w:tcPr>
+          <w:p>
+            <w:pPr>
+              <w:spacing w:after="0" w:line="276" w:lineRule="auto"/>
+              <w:jc w:val="left"/>
+            </w:pPr>
+            <w:proofErr w:type="spellStart"/>
+            <w:r>
+              <w:t>Beans</w:t>
+            </w:r>
+            <w:proofErr w:type="spellEnd"/>
+            <w:r>
+              <w:t>:</w:t>
             </w:r>
           </w:p>
           <w:p>
@@ -6712,44 +7027,204 @@
               <w:pStyle w:val="Paragrafoelenco"/>
               <w:numPr>
                 <w:ilvl w:val="0"/>
-                <w:numId w:val="5"/>
+                <w:numId w:val="4"/>
               </w:numPr>
-              <w:spacing w:after="0"/>
+              <w:spacing w:after="0" w:line="276" w:lineRule="auto"/>
+              <w:ind w:left="313" w:hanging="284"/>
               <w:jc w:val="left"/>
             </w:pPr>
             <w:r>
-              <w:t>Docente:</w:t>
-            </w:r>
+              <w:t>Docente</w:t>
+            </w:r>
+          </w:p>
+          <w:p>
+            <w:pPr>
+              <w:pStyle w:val="Paragrafoelenco"/>
+              <w:numPr>
+                <w:ilvl w:val="0"/>
+                <w:numId w:val="4"/>
+              </w:numPr>
+              <w:spacing w:after="0" w:line="276" w:lineRule="auto"/>
+              <w:ind w:left="313" w:hanging="284"/>
+              <w:jc w:val="left"/>
+            </w:pPr>
+            <w:r>
+              <w:t>Studente</w:t>
+            </w:r>
+          </w:p>
+          <w:p>
+            <w:pPr>
+              <w:pStyle w:val="Paragrafoelenco"/>
+              <w:numPr>
+                <w:ilvl w:val="0"/>
+                <w:numId w:val="4"/>
+              </w:numPr>
+              <w:spacing w:after="0" w:line="276" w:lineRule="auto"/>
+              <w:ind w:left="313" w:hanging="284"/>
+              <w:jc w:val="left"/>
+            </w:pPr>
+            <w:r>
+              <w:t>Corso</w:t>
+            </w:r>
+          </w:p>
+          <w:p>
+            <w:pPr>
+              <w:pStyle w:val="Paragrafoelenco"/>
+              <w:numPr>
+                <w:ilvl w:val="0"/>
+                <w:numId w:val="4"/>
+              </w:numPr>
+              <w:spacing w:after="0" w:line="276" w:lineRule="auto"/>
+              <w:ind w:left="313" w:hanging="284"/>
+              <w:jc w:val="left"/>
+            </w:pPr>
+            <w:r>
+              <w:t>Appello</w:t>
+            </w:r>
+          </w:p>
+          <w:p>
+            <w:pPr>
+              <w:pStyle w:val="Paragrafoelenco"/>
+              <w:numPr>
+                <w:ilvl w:val="0"/>
+                <w:numId w:val="4"/>
+              </w:numPr>
+              <w:spacing w:after="0" w:line="276" w:lineRule="auto"/>
+              <w:ind w:left="313" w:hanging="284"/>
+              <w:jc w:val="left"/>
+            </w:pPr>
+            <w:r>
+              <w:t>Iscrizione</w:t>
+            </w:r>
+          </w:p>
+          <w:p>
+            <w:pPr>
+              <w:pStyle w:val="Paragrafoelenco"/>
+              <w:numPr>
+                <w:ilvl w:val="0"/>
+                <w:numId w:val="4"/>
+              </w:numPr>
+              <w:spacing w:after="0" w:line="276" w:lineRule="auto"/>
+              <w:ind w:left="313" w:hanging="284"/>
+              <w:jc w:val="left"/>
+            </w:pPr>
+            <w:r>
+              <w:t>Verbale</w:t>
+            </w:r>
+          </w:p>
+          <w:p>
+            <w:pPr>
+              <w:pStyle w:val="Paragrafoelenco"/>
+              <w:numPr>
+                <w:ilvl w:val="0"/>
+                <w:numId w:val="4"/>
+              </w:numPr>
+              <w:spacing w:after="0" w:line="276" w:lineRule="auto"/>
+              <w:ind w:left="313" w:hanging="284"/>
+              <w:jc w:val="left"/>
+            </w:pPr>
+            <w:r>
+              <w:t>Verbalizzazione</w:t>
+            </w:r>
+          </w:p>
+        </w:tc>
+      </w:tr>
+      <w:tr>
+        <w:tc>
+          <w:tcPr>
+            <w:tcW w:w="14287" w:type="dxa"/>
+            <w:gridSpan w:val="3"/>
+            <w:vAlign w:val="center"/>
+          </w:tcPr>
+          <w:p>
+            <w:pPr>
+              <w:spacing w:after="0"/>
+              <w:jc w:val="center"/>
+            </w:pPr>
+            <w:r>
+              <w:t>Data Access Objects</w:t>
+            </w:r>
+          </w:p>
+        </w:tc>
+      </w:tr>
+      <w:tr>
+        <w:tc>
+          <w:tcPr>
+            <w:tcW w:w="4762" w:type="dxa"/>
+            <w:vAlign w:val="center"/>
+          </w:tcPr>
+          <w:p>
+            <w:pPr>
+              <w:pStyle w:val="Paragrafoelenco"/>
+              <w:numPr>
+                <w:ilvl w:val="0"/>
+                <w:numId w:val="4"/>
+              </w:numPr>
+              <w:spacing w:after="0" w:line="276" w:lineRule="auto"/>
+              <w:ind w:left="313" w:hanging="284"/>
+              <w:jc w:val="left"/>
+            </w:pPr>
+            <w:proofErr w:type="spellStart"/>
+            <w:r>
+              <w:t>DocenteDAO</w:t>
+            </w:r>
+            <w:proofErr w:type="spellEnd"/>
           </w:p>
           <w:p>
             <w:pPr>
               <w:pStyle w:val="Paragrafoelenco"/>
               <w:numPr>
                 <w:ilvl w:val="1"/>
-                <w:numId w:val="5"/>
+                <w:numId w:val="4"/>
               </w:numPr>
               <w:spacing w:after="0"/>
+              <w:ind w:left="596" w:hanging="283"/>
               <w:jc w:val="left"/>
             </w:pPr>
             <w:r>
-              <w:t>Login</w:t>
-            </w:r>
-            <w:r>
-              <w:t>Docente</w:t>
-            </w:r>
+              <w:t>login (</w:t>
+            </w:r>
+            <w:proofErr w:type="spellStart"/>
+            <w:proofErr w:type="gramStart"/>
+            <w:r>
+              <w:t>codiceDocente</w:t>
+            </w:r>
+            <w:proofErr w:type="spellEnd"/>
+            <w:proofErr w:type="gramEnd"/>
+            <w:r>
+              <w:t>, password)</w:t>
+            </w:r>
+          </w:p>
+          <w:p>
+            <w:pPr>
+              <w:pStyle w:val="Paragrafoelenco"/>
+              <w:numPr>
+                <w:ilvl w:val="0"/>
+                <w:numId w:val="4"/>
+              </w:numPr>
+              <w:spacing w:after="0" w:line="276" w:lineRule="auto"/>
+              <w:ind w:left="313" w:hanging="284"/>
+              <w:jc w:val="left"/>
+            </w:pPr>
+            <w:proofErr w:type="spellStart"/>
+            <w:r>
+              <w:t>StudenteDAO</w:t>
+            </w:r>
+            <w:proofErr w:type="spellEnd"/>
           </w:p>
           <w:p>
             <w:pPr>
               <w:pStyle w:val="Paragrafoelenco"/>
               <w:numPr>
                 <w:ilvl w:val="1"/>
-                <w:numId w:val="5"/>
+                <w:numId w:val="4"/>
               </w:numPr>
               <w:spacing w:after="0"/>
+              <w:ind w:left="596" w:hanging="283"/>
               <w:jc w:val="left"/>
             </w:pPr>
             <w:r>
-              <w:t>HomeDocente</w:t>
+              <w:t>login (matricola, password)</w:t>
             </w:r>
           </w:p>
           <w:p>
@@ -6757,27 +7232,56 @@
               <w:pStyle w:val="Paragrafoelenco"/>
               <w:numPr>
                 <w:ilvl w:val="1"/>
-                <w:numId w:val="5"/>
+                <w:numId w:val="4"/>
               </w:numPr>
               <w:spacing w:after="0"/>
+              <w:ind w:left="596" w:hanging="283"/>
               <w:jc w:val="left"/>
             </w:pPr>
-            <w:r>
-              <w:t xml:space="preserve">AppelliDocente </w:t>
-            </w:r>
+            <w:proofErr w:type="spellStart"/>
+            <w:r>
+              <w:t>getStudenteByMatricola</w:t>
+            </w:r>
+            <w:proofErr w:type="spellEnd"/>
+            <w:r>
+              <w:t xml:space="preserve"> (matricola)</w:t>
+            </w:r>
+          </w:p>
+          <w:p>
+            <w:pPr>
+              <w:pStyle w:val="Paragrafoelenco"/>
+              <w:numPr>
+                <w:ilvl w:val="0"/>
+                <w:numId w:val="4"/>
+              </w:numPr>
+              <w:spacing w:after="0" w:line="276" w:lineRule="auto"/>
+              <w:ind w:left="313" w:hanging="284"/>
+              <w:jc w:val="left"/>
+            </w:pPr>
+            <w:proofErr w:type="spellStart"/>
+            <w:r>
+              <w:t>CorsoDAO</w:t>
+            </w:r>
+            <w:proofErr w:type="spellEnd"/>
           </w:p>
           <w:p>
             <w:pPr>
               <w:pStyle w:val="Paragrafoelenco"/>
               <w:numPr>
                 <w:ilvl w:val="1"/>
-                <w:numId w:val="5"/>
+                <w:numId w:val="4"/>
               </w:numPr>
               <w:spacing w:after="0"/>
+              <w:ind w:left="596" w:hanging="283"/>
               <w:jc w:val="left"/>
             </w:pPr>
-            <w:r>
-              <w:t>Iscritti</w:t>
+            <w:proofErr w:type="spellStart"/>
+            <w:r>
+              <w:t>getCorsiByStudente</w:t>
+            </w:r>
+            <w:proofErr w:type="spellEnd"/>
+            <w:r>
+              <w:t xml:space="preserve"> (matricola)</w:t>
             </w:r>
           </w:p>
           <w:p>
@@ -6785,27 +7289,73 @@
               <w:pStyle w:val="Paragrafoelenco"/>
               <w:numPr>
                 <w:ilvl w:val="1"/>
-                <w:numId w:val="5"/>
+                <w:numId w:val="4"/>
               </w:numPr>
               <w:spacing w:after="0"/>
+              <w:ind w:left="596" w:hanging="283"/>
               <w:jc w:val="left"/>
             </w:pPr>
-            <w:r>
-              <w:t>ModificaVoto</w:t>
-            </w:r>
+            <w:proofErr w:type="spellStart"/>
+            <w:r>
+              <w:t>getCorsiByDocente</w:t>
+            </w:r>
+            <w:proofErr w:type="spellEnd"/>
+            <w:r>
+              <w:t xml:space="preserve"> (</w:t>
+            </w:r>
+            <w:proofErr w:type="spellStart"/>
+            <w:r>
+              <w:t>codiceDocente</w:t>
+            </w:r>
+            <w:proofErr w:type="spellEnd"/>
+            <w:r>
+              <w:t>)</w:t>
+            </w:r>
+          </w:p>
+        </w:tc>
+        <w:tc>
+          <w:tcPr>
+            <w:tcW w:w="4762" w:type="dxa"/>
+            <w:vAlign w:val="center"/>
+          </w:tcPr>
+          <w:p>
+            <w:pPr>
+              <w:pStyle w:val="Paragrafoelenco"/>
+              <w:numPr>
+                <w:ilvl w:val="0"/>
+                <w:numId w:val="4"/>
+              </w:numPr>
+              <w:spacing w:after="0" w:line="276" w:lineRule="auto"/>
+              <w:ind w:left="313" w:hanging="284"/>
+              <w:jc w:val="left"/>
+            </w:pPr>
+            <w:proofErr w:type="spellStart"/>
+            <w:r>
+              <w:t>Iscrizione</w:t>
+            </w:r>
+            <w:r>
+              <w:t>DAO</w:t>
+            </w:r>
+            <w:proofErr w:type="spellEnd"/>
           </w:p>
           <w:p>
             <w:pPr>
               <w:pStyle w:val="Paragrafoelenco"/>
               <w:numPr>
                 <w:ilvl w:val="1"/>
-                <w:numId w:val="5"/>
+                <w:numId w:val="4"/>
               </w:numPr>
               <w:spacing w:after="0"/>
+              <w:ind w:left="596" w:hanging="283"/>
               <w:jc w:val="left"/>
             </w:pPr>
-            <w:r>
-              <w:t>Verbali</w:t>
+            <w:proofErr w:type="spellStart"/>
+            <w:r>
+              <w:t>getDatiIscrizione</w:t>
+            </w:r>
+            <w:proofErr w:type="spellEnd"/>
+            <w:r>
+              <w:t xml:space="preserve"> (matricola, data, corso)</w:t>
             </w:r>
           </w:p>
           <w:p>
@@ -6813,13 +7363,191 @@
               <w:pStyle w:val="Paragrafoelenco"/>
               <w:numPr>
                 <w:ilvl w:val="1"/>
-                <w:numId w:val="5"/>
+                <w:numId w:val="4"/>
               </w:numPr>
               <w:spacing w:after="0"/>
+              <w:ind w:left="596" w:hanging="283"/>
               <w:jc w:val="left"/>
             </w:pPr>
-            <w:r>
-              <w:t>Verbale</w:t>
+            <w:proofErr w:type="spellStart"/>
+            <w:r>
+              <w:t>getDatiIscrizioni</w:t>
+            </w:r>
+            <w:proofErr w:type="spellEnd"/>
+            <w:r>
+              <w:t xml:space="preserve"> (corso, data, matricole)</w:t>
+            </w:r>
+          </w:p>
+          <w:p>
+            <w:pPr>
+              <w:pStyle w:val="Paragrafoelenco"/>
+              <w:numPr>
+                <w:ilvl w:val="1"/>
+                <w:numId w:val="4"/>
+              </w:numPr>
+              <w:spacing w:after="0"/>
+              <w:ind w:left="596" w:hanging="283"/>
+              <w:jc w:val="left"/>
+            </w:pPr>
+            <w:proofErr w:type="spellStart"/>
+            <w:r>
+              <w:t>getOrderedIscritti</w:t>
+            </w:r>
+            <w:proofErr w:type="spellEnd"/>
+            <w:r>
+              <w:t xml:space="preserve"> (data, corso, </w:t>
+            </w:r>
+            <w:proofErr w:type="spellStart"/>
+            <w:proofErr w:type="gramStart"/>
+            <w:r>
+              <w:t>campoOrdine</w:t>
+            </w:r>
+            <w:proofErr w:type="spellEnd"/>
+            <w:proofErr w:type="gramEnd"/>
+            <w:r>
+              <w:t xml:space="preserve">, </w:t>
+            </w:r>
+            <w:proofErr w:type="spellStart"/>
+            <w:r>
+              <w:t>desc</w:t>
+            </w:r>
+            <w:proofErr w:type="spellEnd"/>
+            <w:r>
+              <w:t>/</w:t>
+            </w:r>
+            <w:proofErr w:type="spellStart"/>
+            <w:r>
+              <w:t>asc</w:t>
+            </w:r>
+            <w:proofErr w:type="spellEnd"/>
+            <w:r>
+              <w:t>)</w:t>
+            </w:r>
+          </w:p>
+          <w:p>
+            <w:pPr>
+              <w:pStyle w:val="Paragrafoelenco"/>
+              <w:numPr>
+                <w:ilvl w:val="1"/>
+                <w:numId w:val="4"/>
+              </w:numPr>
+              <w:spacing w:after="0"/>
+              <w:ind w:left="596" w:hanging="283"/>
+              <w:jc w:val="left"/>
+            </w:pPr>
+            <w:proofErr w:type="spellStart"/>
+            <w:r>
+              <w:t>rifiutaEsito</w:t>
+            </w:r>
+            <w:proofErr w:type="spellEnd"/>
+            <w:r>
+              <w:t xml:space="preserve"> (matricola, data, corso)</w:t>
+            </w:r>
+          </w:p>
+          <w:p>
+            <w:pPr>
+              <w:pStyle w:val="Paragrafoelenco"/>
+              <w:numPr>
+                <w:ilvl w:val="1"/>
+                <w:numId w:val="4"/>
+              </w:numPr>
+              <w:spacing w:after="0"/>
+              <w:ind w:left="596" w:hanging="283"/>
+              <w:jc w:val="left"/>
+            </w:pPr>
+            <w:proofErr w:type="spellStart"/>
+            <w:r>
+              <w:t>modificaVoto</w:t>
+            </w:r>
+            <w:proofErr w:type="spellEnd"/>
+            <w:r>
+              <w:t xml:space="preserve"> (matricola, corso, voto)</w:t>
+            </w:r>
+          </w:p>
+          <w:p>
+            <w:pPr>
+              <w:pStyle w:val="Paragrafoelenco"/>
+              <w:numPr>
+                <w:ilvl w:val="1"/>
+                <w:numId w:val="4"/>
+              </w:numPr>
+              <w:spacing w:after="0"/>
+              <w:ind w:left="596" w:hanging="283"/>
+              <w:jc w:val="left"/>
+            </w:pPr>
+            <w:proofErr w:type="spellStart"/>
+            <w:r>
+              <w:t>pubblicaVoti</w:t>
+            </w:r>
+            <w:proofErr w:type="spellEnd"/>
+            <w:r>
+              <w:t xml:space="preserve"> (corso, data)</w:t>
+            </w:r>
+          </w:p>
+          <w:p>
+            <w:pPr>
+              <w:pStyle w:val="Paragrafoelenco"/>
+              <w:numPr>
+                <w:ilvl w:val="1"/>
+                <w:numId w:val="4"/>
+              </w:numPr>
+              <w:spacing w:after="0"/>
+              <w:ind w:left="596" w:hanging="283"/>
+              <w:jc w:val="left"/>
+            </w:pPr>
+            <w:proofErr w:type="spellStart"/>
+            <w:r>
+              <w:t>verbalizzavoti</w:t>
+            </w:r>
+            <w:proofErr w:type="spellEnd"/>
+            <w:r>
+              <w:t xml:space="preserve"> (corso, data)</w:t>
+            </w:r>
+          </w:p>
+        </w:tc>
+        <w:tc>
+          <w:tcPr>
+            <w:tcW w:w="4763" w:type="dxa"/>
+            <w:vAlign w:val="center"/>
+          </w:tcPr>
+          <w:p>
+            <w:pPr>
+              <w:pStyle w:val="Paragrafoelenco"/>
+              <w:numPr>
+                <w:ilvl w:val="0"/>
+                <w:numId w:val="4"/>
+              </w:numPr>
+              <w:spacing w:after="0" w:line="276" w:lineRule="auto"/>
+              <w:ind w:left="313" w:hanging="284"/>
+              <w:jc w:val="left"/>
+            </w:pPr>
+            <w:proofErr w:type="spellStart"/>
+            <w:r>
+              <w:t>Appello</w:t>
+            </w:r>
+            <w:r>
+              <w:t>DAO</w:t>
+            </w:r>
+            <w:proofErr w:type="spellEnd"/>
+          </w:p>
+          <w:p>
+            <w:pPr>
+              <w:pStyle w:val="Paragrafoelenco"/>
+              <w:numPr>
+                <w:ilvl w:val="1"/>
+                <w:numId w:val="4"/>
+              </w:numPr>
+              <w:spacing w:after="0"/>
+              <w:ind w:left="596" w:hanging="283"/>
+              <w:jc w:val="left"/>
+            </w:pPr>
+            <w:proofErr w:type="spellStart"/>
+            <w:r>
+              <w:t>getAppelliByCorso</w:t>
+            </w:r>
+            <w:proofErr w:type="spellEnd"/>
+            <w:r>
+              <w:t xml:space="preserve"> (corso)</w:t>
             </w:r>
           </w:p>
           <w:p>
@@ -6827,30 +7555,44 @@
               <w:pStyle w:val="Paragrafoelenco"/>
               <w:numPr>
                 <w:ilvl w:val="0"/>
-                <w:numId w:val="5"/>
+                <w:numId w:val="4"/>
               </w:numPr>
-              <w:spacing w:after="0"/>
+              <w:spacing w:after="0" w:line="276" w:lineRule="auto"/>
+              <w:ind w:left="313" w:hanging="284"/>
               <w:jc w:val="left"/>
             </w:pPr>
-            <w:r>
-              <w:t>Studente:</w:t>
-            </w:r>
+            <w:proofErr w:type="spellStart"/>
+            <w:r>
+              <w:t>VerbaleDAO</w:t>
+            </w:r>
+            <w:proofErr w:type="spellEnd"/>
           </w:p>
           <w:p>
             <w:pPr>
               <w:pStyle w:val="Paragrafoelenco"/>
               <w:numPr>
                 <w:ilvl w:val="1"/>
-                <w:numId w:val="5"/>
+                <w:numId w:val="4"/>
               </w:numPr>
               <w:spacing w:after="0"/>
+              <w:ind w:left="596" w:hanging="283"/>
               <w:jc w:val="left"/>
             </w:pPr>
-            <w:r>
-              <w:t>Login</w:t>
-            </w:r>
-            <w:r>
-              <w:t>Studente</w:t>
+            <w:proofErr w:type="spellStart"/>
+            <w:r>
+              <w:t>getVerbaleByCodice</w:t>
+            </w:r>
+            <w:proofErr w:type="spellEnd"/>
+            <w:r>
+              <w:t xml:space="preserve"> (</w:t>
+            </w:r>
+            <w:proofErr w:type="spellStart"/>
+            <w:r>
+              <w:t>codiceVerbale</w:t>
+            </w:r>
+            <w:proofErr w:type="spellEnd"/>
+            <w:r>
+              <w:t>)</w:t>
             </w:r>
           </w:p>
           <w:p>
@@ -6858,13 +7600,27 @@
               <w:pStyle w:val="Paragrafoelenco"/>
               <w:numPr>
                 <w:ilvl w:val="1"/>
-                <w:numId w:val="5"/>
+                <w:numId w:val="4"/>
               </w:numPr>
               <w:spacing w:after="0"/>
+              <w:ind w:left="596" w:hanging="283"/>
               <w:jc w:val="left"/>
             </w:pPr>
-            <w:r>
-              <w:t>HomeStudente</w:t>
+            <w:proofErr w:type="spellStart"/>
+            <w:r>
+              <w:t>getVerbaleByDocente</w:t>
+            </w:r>
+            <w:proofErr w:type="spellEnd"/>
+            <w:r>
+              <w:t xml:space="preserve"> (</w:t>
+            </w:r>
+            <w:proofErr w:type="spellStart"/>
+            <w:r>
+              <w:t>codiceDocente</w:t>
+            </w:r>
+            <w:proofErr w:type="spellEnd"/>
+            <w:r>
+              <w:t>)</w:t>
             </w:r>
           </w:p>
           <w:p>
@@ -6872,261 +7628,27 @@
               <w:pStyle w:val="Paragrafoelenco"/>
               <w:numPr>
                 <w:ilvl w:val="1"/>
-                <w:numId w:val="5"/>
+                <w:numId w:val="4"/>
               </w:numPr>
               <w:spacing w:after="0"/>
+              <w:ind w:left="596" w:hanging="283"/>
               <w:jc w:val="left"/>
             </w:pPr>
-            <w:r>
-              <w:t>AppelliStudente</w:t>
-            </w:r>
-          </w:p>
-          <w:p>
-            <w:pPr>
-              <w:pStyle w:val="Paragrafoelenco"/>
-              <w:numPr>
-                <w:ilvl w:val="1"/>
-                <w:numId w:val="5"/>
-              </w:numPr>
-              <w:spacing w:after="0"/>
-              <w:jc w:val="left"/>
-            </w:pPr>
-            <w:r>
-              <w:t>Esito</w:t>
-            </w:r>
-          </w:p>
-          <w:p>
-            <w:pPr>
-              <w:pStyle w:val="Paragrafoelenco"/>
-              <w:numPr>
-                <w:ilvl w:val="0"/>
-                <w:numId w:val="5"/>
-              </w:numPr>
-              <w:spacing w:after="0"/>
-              <w:jc w:val="left"/>
-            </w:pPr>
-            <w:r>
-              <w:t>Logout</w:t>
-            </w:r>
-          </w:p>
-        </w:tc>
-        <w:tc>
-          <w:tcPr>
-            <w:tcW w:w="4759" w:type="dxa"/>
-            <w:vAlign w:val="center"/>
-          </w:tcPr>
-          <w:p>
-            <w:pPr>
-              <w:spacing w:after="0"/>
-              <w:jc w:val="left"/>
-            </w:pPr>
-            <w:r>
-              <w:t>Beans:</w:t>
-            </w:r>
-          </w:p>
-          <w:p>
-            <w:pPr>
-              <w:pStyle w:val="Paragrafoelenco"/>
-              <w:numPr>
-                <w:ilvl w:val="0"/>
-                <w:numId w:val="5"/>
-              </w:numPr>
-              <w:spacing w:after="0"/>
-              <w:jc w:val="left"/>
-            </w:pPr>
-            <w:r>
-              <w:t>Docente</w:t>
-            </w:r>
-          </w:p>
-          <w:p>
-            <w:pPr>
-              <w:pStyle w:val="Paragrafoelenco"/>
-              <w:numPr>
-                <w:ilvl w:val="0"/>
-                <w:numId w:val="5"/>
-              </w:numPr>
-              <w:spacing w:after="0"/>
-              <w:jc w:val="left"/>
-            </w:pPr>
-            <w:r>
-              <w:t>Studente</w:t>
-            </w:r>
-          </w:p>
-          <w:p>
-            <w:pPr>
-              <w:pStyle w:val="Paragrafoelenco"/>
-              <w:numPr>
-                <w:ilvl w:val="0"/>
-                <w:numId w:val="5"/>
-              </w:numPr>
-              <w:spacing w:after="0"/>
-              <w:jc w:val="left"/>
-            </w:pPr>
-            <w:r>
-              <w:t>Corso</w:t>
-            </w:r>
-          </w:p>
-          <w:p>
-            <w:pPr>
-              <w:pStyle w:val="Paragrafoelenco"/>
-              <w:numPr>
-                <w:ilvl w:val="0"/>
-                <w:numId w:val="5"/>
-              </w:numPr>
-              <w:spacing w:after="0"/>
-              <w:jc w:val="left"/>
-            </w:pPr>
-            <w:r>
-              <w:t>Appello</w:t>
-            </w:r>
-          </w:p>
-          <w:p>
-            <w:pPr>
-              <w:pStyle w:val="Paragrafoelenco"/>
-              <w:numPr>
-                <w:ilvl w:val="0"/>
-                <w:numId w:val="5"/>
-              </w:numPr>
-              <w:spacing w:after="0"/>
-              <w:jc w:val="left"/>
-            </w:pPr>
-            <w:r>
-              <w:t>Iscrizione</w:t>
-            </w:r>
-          </w:p>
-          <w:p>
-            <w:pPr>
-              <w:pStyle w:val="Paragrafoelenco"/>
-              <w:numPr>
-                <w:ilvl w:val="0"/>
-                <w:numId w:val="5"/>
-              </w:numPr>
-              <w:spacing w:after="0"/>
-              <w:jc w:val="left"/>
-            </w:pPr>
-            <w:r>
-              <w:t>Verbale</w:t>
-            </w:r>
-          </w:p>
-          <w:p>
-            <w:pPr>
-              <w:pStyle w:val="Paragrafoelenco"/>
-              <w:numPr>
-                <w:ilvl w:val="0"/>
-                <w:numId w:val="5"/>
-              </w:numPr>
-              <w:spacing w:after="0"/>
-              <w:jc w:val="left"/>
-            </w:pPr>
-            <w:r>
-              <w:t>Verbalizzazione</w:t>
-            </w:r>
-          </w:p>
-          <w:p>
-            <w:pPr>
-              <w:spacing w:after="0"/>
-              <w:jc w:val="left"/>
-            </w:pPr>
-            <w:r>
-              <w:t>Data Access Objects:</w:t>
-            </w:r>
-          </w:p>
-          <w:p>
-            <w:pPr>
-              <w:pStyle w:val="Paragrafoelenco"/>
-              <w:numPr>
-                <w:ilvl w:val="0"/>
-                <w:numId w:val="5"/>
-              </w:numPr>
-              <w:spacing w:after="0"/>
-              <w:jc w:val="left"/>
-            </w:pPr>
-            <w:r>
-              <w:t>DocenteDAO</w:t>
-            </w:r>
-          </w:p>
-          <w:p>
-            <w:pPr>
-              <w:pStyle w:val="Paragrafoelenco"/>
-              <w:numPr>
-                <w:ilvl w:val="0"/>
-                <w:numId w:val="5"/>
-              </w:numPr>
-              <w:spacing w:after="0"/>
-              <w:jc w:val="left"/>
-            </w:pPr>
-            <w:r>
-              <w:t>StudenteDAO</w:t>
-            </w:r>
-          </w:p>
-          <w:p>
-            <w:pPr>
-              <w:pStyle w:val="Paragrafoelenco"/>
-              <w:numPr>
-                <w:ilvl w:val="0"/>
-                <w:numId w:val="5"/>
-              </w:numPr>
-              <w:spacing w:after="0"/>
-              <w:jc w:val="left"/>
-            </w:pPr>
-            <w:r>
-              <w:t>CorsoDAO</w:t>
-            </w:r>
-          </w:p>
-          <w:p>
-            <w:pPr>
-              <w:pStyle w:val="Paragrafoelenco"/>
-              <w:numPr>
-                <w:ilvl w:val="0"/>
-                <w:numId w:val="5"/>
-              </w:numPr>
-              <w:spacing w:after="0"/>
-              <w:jc w:val="left"/>
-            </w:pPr>
-            <w:r>
-              <w:t>AppelloDAO</w:t>
-            </w:r>
-          </w:p>
-          <w:p>
-            <w:pPr>
-              <w:pStyle w:val="Paragrafoelenco"/>
-              <w:numPr>
-                <w:ilvl w:val="0"/>
-                <w:numId w:val="5"/>
-              </w:numPr>
-              <w:spacing w:after="0"/>
-              <w:jc w:val="left"/>
-            </w:pPr>
-            <w:r>
-              <w:t>IscrizioneDAO</w:t>
-            </w:r>
-          </w:p>
-          <w:p>
-            <w:pPr>
-              <w:pStyle w:val="Paragrafoelenco"/>
-              <w:numPr>
-                <w:ilvl w:val="0"/>
-                <w:numId w:val="5"/>
-              </w:numPr>
-              <w:spacing w:after="0"/>
-              <w:jc w:val="left"/>
-            </w:pPr>
-            <w:r>
-              <w:t>VerbaleDAO</w:t>
-            </w:r>
-          </w:p>
-          <w:p>
-            <w:pPr>
-              <w:pStyle w:val="Paragrafoelenco"/>
-              <w:numPr>
-                <w:ilvl w:val="0"/>
-                <w:numId w:val="5"/>
-              </w:numPr>
-              <w:spacing w:after="0"/>
-              <w:jc w:val="left"/>
-            </w:pPr>
-            <w:r>
-              <w:t>VerbalizzazioneDAO</w:t>
+            <w:proofErr w:type="spellStart"/>
+            <w:r>
+              <w:t>getMatricoleByCodice</w:t>
+            </w:r>
+            <w:proofErr w:type="spellEnd"/>
+            <w:r>
+              <w:t xml:space="preserve"> (</w:t>
+            </w:r>
+            <w:proofErr w:type="spellStart"/>
+            <w:r>
+              <w:t>codiceVerbale</w:t>
+            </w:r>
+            <w:proofErr w:type="spellEnd"/>
+            <w:r>
+              <w:t>)</w:t>
             </w:r>
           </w:p>
         </w:tc>
@@ -7156,10 +7678,20 @@
       <w:pPr>
         <w:pStyle w:val="Sottoargomento"/>
       </w:pPr>
+      <w:proofErr w:type="spellStart"/>
       <w:r>
         <w:lastRenderedPageBreak/>
-        <w:t>Sequence diagrams</w:t>
-      </w:r>
+        <w:t>Sequence</w:t>
+      </w:r>
+      <w:proofErr w:type="spellEnd"/>
+      <w:r>
+        <w:t xml:space="preserve"> </w:t>
+      </w:r>
+      <w:proofErr w:type="spellStart"/>
+      <w:r>
+        <w:t>diagrams</w:t>
+      </w:r>
+      <w:proofErr w:type="spellEnd"/>
     </w:p>
     <w:p>
       <w:r>
@@ -7208,7 +7740,7 @@
                     </pic:cNvPicPr>
                   </pic:nvPicPr>
                   <pic:blipFill>
-                    <a:blip r:embed="rId18">
+                    <a:blip r:embed="rId20">
                       <a:extLst>
                         <a:ext uri="{28A0092B-C50C-407E-A947-70E740481C1C}">
                           <a14:useLocalDpi xmlns:a14="http://schemas.microsoft.com/office/drawing/2010/main" val="0"/>
@@ -7283,7 +7815,7 @@
                     </pic:cNvPicPr>
                   </pic:nvPicPr>
                   <pic:blipFill>
-                    <a:blip r:embed="rId19">
+                    <a:blip r:embed="rId21">
                       <a:extLst>
                         <a:ext uri="{28A0092B-C50C-407E-A947-70E740481C1C}">
                           <a14:useLocalDpi xmlns:a14="http://schemas.microsoft.com/office/drawing/2010/main" val="0"/>
@@ -7328,9 +7860,22 @@
       <w:pPr>
         <w:pStyle w:val="Sottoargomento"/>
       </w:pPr>
+      <w:proofErr w:type="spellStart"/>
       <w:r>
         <w:lastRenderedPageBreak/>
-        <w:t>Sequence diagram – Appelli studente</w:t>
+        <w:t>Sequence</w:t>
+      </w:r>
+      <w:proofErr w:type="spellEnd"/>
+      <w:r>
+        <w:t xml:space="preserve"> </w:t>
+      </w:r>
+      <w:proofErr w:type="spellStart"/>
+      <w:r>
+        <w:t>diagram</w:t>
+      </w:r>
+      <w:proofErr w:type="spellEnd"/>
+      <w:r>
+        <w:t xml:space="preserve"> – Appelli</w:t>
       </w:r>
     </w:p>
     <w:p>
@@ -7364,7 +7909,7 @@
                     </pic:cNvPicPr>
                   </pic:nvPicPr>
                   <pic:blipFill>
-                    <a:blip r:embed="rId20">
+                    <a:blip r:embed="rId22">
                       <a:extLst>
                         <a:ext uri="{28A0092B-C50C-407E-A947-70E740481C1C}">
                           <a14:useLocalDpi xmlns:a14="http://schemas.microsoft.com/office/drawing/2010/main" val="0"/>
@@ -7500,7 +8045,7 @@
                     </pic:cNvPicPr>
                   </pic:nvPicPr>
                   <pic:blipFill>
-                    <a:blip r:embed="rId21">
+                    <a:blip r:embed="rId23">
                       <a:extLst>
                         <a:ext uri="{28A0092B-C50C-407E-A947-70E740481C1C}">
                           <a14:useLocalDpi xmlns:a14="http://schemas.microsoft.com/office/drawing/2010/main" val="0"/>
@@ -7572,7 +8117,7 @@
                     </pic:cNvPicPr>
                   </pic:nvPicPr>
                   <pic:blipFill>
-                    <a:blip r:embed="rId22">
+                    <a:blip r:embed="rId24">
                       <a:extLst>
                         <a:ext uri="{28A0092B-C50C-407E-A947-70E740481C1C}">
                           <a14:useLocalDpi xmlns:a14="http://schemas.microsoft.com/office/drawing/2010/main" val="0"/>
@@ -7660,7 +8205,7 @@
                     </pic:cNvPicPr>
                   </pic:nvPicPr>
                   <pic:blipFill>
-                    <a:blip r:embed="rId23">
+                    <a:blip r:embed="rId25">
                       <a:extLst>
                         <a:ext uri="{28A0092B-C50C-407E-A947-70E740481C1C}">
                           <a14:useLocalDpi xmlns:a14="http://schemas.microsoft.com/office/drawing/2010/main" val="0"/>
@@ -7751,7 +8296,7 @@
                     </pic:cNvPicPr>
                   </pic:nvPicPr>
                   <pic:blipFill>
-                    <a:blip r:embed="rId24">
+                    <a:blip r:embed="rId26">
                       <a:extLst>
                         <a:ext uri="{28A0092B-C50C-407E-A947-70E740481C1C}">
                           <a14:useLocalDpi xmlns:a14="http://schemas.microsoft.com/office/drawing/2010/main" val="0"/>
@@ -7816,12 +8361,212 @@
         <w:t xml:space="preserve"> – Modifica voto</w:t>
       </w:r>
     </w:p>
-    <w:p/>
     <w:p>
+      <w:r>
+        <w:t xml:space="preserve">Diagramma della gestione di una richiesta POST alla pagina </w:t>
+      </w:r>
+      <w:proofErr w:type="spellStart"/>
+      <w:proofErr w:type="gramStart"/>
+      <w:r>
+        <w:t>ModificaVoto</w:t>
+      </w:r>
+      <w:proofErr w:type="spellEnd"/>
+      <w:proofErr w:type="gramEnd"/>
+      <w:r>
+        <w:t xml:space="preserve"> del docente. Il risultato è l’inserimento del nuovo voto nel database e il cambio dello stato di valutazione.</w:t>
+      </w:r>
+    </w:p>
+    <w:p>
+      <w:pPr>
+        <w:jc w:val="center"/>
+      </w:pPr>
+      <w:r>
+        <w:rPr>
+          <w:noProof/>
+        </w:rPr>
+        <w:drawing>
+          <wp:inline distT="0" distB="0" distL="0" distR="0" wp14:anchorId="1860E7CE" wp14:editId="7064C6FD">
+            <wp:extent cx="8941443" cy="4365266"/>
+            <wp:effectExtent l="0" t="0" r="0" b="0"/>
+            <wp:docPr id="269582602" name="Immagine 31"/>
+            <wp:cNvGraphicFramePr>
+              <a:graphicFrameLocks xmlns:a="http://schemas.openxmlformats.org/drawingml/2006/main" noChangeAspect="1"/>
+            </wp:cNvGraphicFramePr>
+            <a:graphic xmlns:a="http://schemas.openxmlformats.org/drawingml/2006/main">
+              <a:graphicData uri="http://schemas.openxmlformats.org/drawingml/2006/picture">
+                <pic:pic xmlns:pic="http://schemas.openxmlformats.org/drawingml/2006/picture">
+                  <pic:nvPicPr>
+                    <pic:cNvPr id="0" name="Picture 4"/>
+                    <pic:cNvPicPr>
+                      <a:picLocks noChangeAspect="1" noChangeArrowheads="1"/>
+                    </pic:cNvPicPr>
+                  </pic:nvPicPr>
+                  <pic:blipFill>
+                    <a:blip r:embed="rId27">
+                      <a:extLst>
+                        <a:ext uri="{28A0092B-C50C-407E-A947-70E740481C1C}">
+                          <a14:useLocalDpi xmlns:a14="http://schemas.microsoft.com/office/drawing/2010/main" val="0"/>
+                        </a:ext>
+                      </a:extLst>
+                    </a:blip>
+                    <a:srcRect/>
+                    <a:stretch>
+                      <a:fillRect/>
+                    </a:stretch>
+                  </pic:blipFill>
+                  <pic:spPr bwMode="auto">
+                    <a:xfrm>
+                      <a:off x="0" y="0"/>
+                      <a:ext cx="8982393" cy="4385258"/>
+                    </a:xfrm>
+                    <a:prstGeom prst="rect">
+                      <a:avLst/>
+                    </a:prstGeom>
+                    <a:noFill/>
+                    <a:ln>
+                      <a:noFill/>
+                    </a:ln>
+                  </pic:spPr>
+                </pic:pic>
+              </a:graphicData>
+            </a:graphic>
+          </wp:inline>
+        </w:drawing>
+      </w:r>
+    </w:p>
+    <w:p>
+      <w:pPr>
+        <w:spacing w:after="160"/>
+        <w:jc w:val="left"/>
+        <w:rPr>
+          <w:rFonts w:eastAsiaTheme="majorEastAsia" w:cstheme="majorBidi"/>
+          <w:color w:val="262626" w:themeColor="accent6" w:themeShade="80"/>
+          <w:sz w:val="28"/>
+          <w:szCs w:val="24"/>
+        </w:rPr>
+      </w:pPr>
+      <w:r>
+        <w:br w:type="page"/>
+      </w:r>
+    </w:p>
+    <w:p>
+      <w:pPr>
+        <w:pStyle w:val="Sottoargomento"/>
+      </w:pPr>
+      <w:proofErr w:type="spellStart"/>
+      <w:r>
+        <w:lastRenderedPageBreak/>
+        <w:t>Sequence</w:t>
+      </w:r>
+      <w:proofErr w:type="spellEnd"/>
+      <w:r>
+        <w:t xml:space="preserve"> </w:t>
+      </w:r>
+      <w:proofErr w:type="spellStart"/>
+      <w:r>
+        <w:t>diagram</w:t>
+      </w:r>
+      <w:proofErr w:type="spellEnd"/>
+      <w:r>
+        <w:t xml:space="preserve"> – Visualizza verbale</w:t>
+      </w:r>
+    </w:p>
+    <w:p>
+      <w:r>
+        <w:t xml:space="preserve">Diagramma della gestione di una richiesta GET alla pagina </w:t>
+      </w:r>
+      <w:proofErr w:type="gramStart"/>
+      <w:r>
+        <w:t>VisualizzaVerbale</w:t>
+      </w:r>
+      <w:proofErr w:type="gramEnd"/>
+      <w:r>
+        <w:t xml:space="preserve"> del docente.</w:t>
+      </w:r>
+    </w:p>
+    <w:p>
+      <w:pPr>
+        <w:jc w:val="center"/>
+        <w:rPr>
+          <w:lang w:val="en-US"/>
+        </w:rPr>
+      </w:pPr>
+      <w:r>
+        <w:rPr>
+          <w:noProof/>
+          <w:lang w:val="en-US"/>
+        </w:rPr>
+        <w:drawing>
+          <wp:inline distT="0" distB="0" distL="0" distR="0" wp14:anchorId="0F6F57AC" wp14:editId="3633873C">
+            <wp:extent cx="9078640" cy="4953663"/>
+            <wp:effectExtent l="0" t="0" r="8255" b="0"/>
+            <wp:docPr id="1900607888" name="Immagine 32"/>
+            <wp:cNvGraphicFramePr>
+              <a:graphicFrameLocks xmlns:a="http://schemas.openxmlformats.org/drawingml/2006/main" noChangeAspect="1"/>
+            </wp:cNvGraphicFramePr>
+            <a:graphic xmlns:a="http://schemas.openxmlformats.org/drawingml/2006/main">
+              <a:graphicData uri="http://schemas.openxmlformats.org/drawingml/2006/picture">
+                <pic:pic xmlns:pic="http://schemas.openxmlformats.org/drawingml/2006/picture">
+                  <pic:nvPicPr>
+                    <pic:cNvPr id="0" name="Picture 5"/>
+                    <pic:cNvPicPr>
+                      <a:picLocks noChangeAspect="1" noChangeArrowheads="1"/>
+                    </pic:cNvPicPr>
+                  </pic:nvPicPr>
+                  <pic:blipFill>
+                    <a:blip r:embed="rId28">
+                      <a:extLst>
+                        <a:ext uri="{28A0092B-C50C-407E-A947-70E740481C1C}">
+                          <a14:useLocalDpi xmlns:a14="http://schemas.microsoft.com/office/drawing/2010/main" val="0"/>
+                        </a:ext>
+                      </a:extLst>
+                    </a:blip>
+                    <a:srcRect/>
+                    <a:stretch>
+                      <a:fillRect/>
+                    </a:stretch>
+                  </pic:blipFill>
+                  <pic:spPr bwMode="auto">
+                    <a:xfrm>
+                      <a:off x="0" y="0"/>
+                      <a:ext cx="9100187" cy="4965420"/>
+                    </a:xfrm>
+                    <a:prstGeom prst="rect">
+                      <a:avLst/>
+                    </a:prstGeom>
+                    <a:noFill/>
+                    <a:ln>
+                      <a:noFill/>
+                    </a:ln>
+                  </pic:spPr>
+                </pic:pic>
+              </a:graphicData>
+            </a:graphic>
+          </wp:inline>
+        </w:drawing>
+      </w:r>
+    </w:p>
+    <w:p>
+      <w:pPr>
+        <w:spacing w:after="160"/>
+        <w:jc w:val="left"/>
+        <w:rPr>
+          <w:lang w:val="en-US"/>
+        </w:rPr>
+      </w:pPr>
+      <w:r>
+        <w:rPr>
+          <w:lang w:val="en-US"/>
+        </w:rPr>
+        <w:br w:type="page"/>
+      </w:r>
+    </w:p>
+    <w:p>
       <w:pPr>
         <w:pStyle w:val="Titolo3"/>
       </w:pPr>
       <w:r>
+        <w:lastRenderedPageBreak/>
         <w:t xml:space="preserve">2.3 Analisi funzionale – versione </w:t>
       </w:r>
       <w:r>
@@ -7902,6 +8647,56 @@
 </w:document>
 </file>
 
+<file path=word/endnotes.xml><?xml version="1.0" encoding="utf-8"?>
+<w:endnotes xmlns:wpc="http://schemas.microsoft.com/office/word/2010/wordprocessingCanvas" xmlns:cx="http://schemas.microsoft.com/office/drawing/2014/chartex" xmlns:cx1="http://schemas.microsoft.com/office/drawing/2015/9/8/chartex" xmlns:cx2="http://schemas.microsoft.com/office/drawing/2015/10/21/chartex" xmlns:cx3="http://schemas.microsoft.com/office/drawing/2016/5/9/chartex" xmlns:cx4="http://schemas.microsoft.com/office/drawing/2016/5/10/chartex" xmlns:cx5="http://schemas.microsoft.com/office/drawing/2016/5/11/chartex" xmlns:cx6="http://schemas.microsoft.com/office/drawing/2016/5/12/chartex" xmlns:cx7="http://schemas.microsoft.com/office/drawing/2016/5/13/chartex" xmlns:cx8="http://schemas.microsoft.com/office/drawing/2016/5/14/chartex" xmlns:mc="http://schemas.openxmlformats.org/markup-compatibility/2006" xmlns:aink="http://schemas.microsoft.com/office/drawing/2016/ink" xmlns:am3d="http://schemas.microsoft.com/office/drawing/2017/model3d" xmlns:o="urn:schemas-microsoft-com:office:office" xmlns:oel="http://schemas.microsoft.com/office/2019/extlst" xmlns:r="http://schemas.openxmlformats.org/officeDocument/2006/relationships" xmlns:m="http://schemas.openxmlformats.org/officeDocument/2006/math" xmlns:v="urn:schemas-microsoft-com:vml" xmlns:wp14="http://schemas.microsoft.com/office/word/2010/wordprocessingDrawing" xmlns:wp="http://schemas.openxmlformats.org/drawingml/2006/wordprocessingDrawing" xmlns:w10="urn:schemas-microsoft-com:office:word" xmlns:w="http://schemas.openxmlformats.org/wordprocessingml/2006/main" xmlns:w14="http://schemas.microsoft.com/office/word/2010/wordml" xmlns:w15="http://schemas.microsoft.com/office/word/2012/wordml" xmlns:w16cex="http://schemas.microsoft.com/office/word/2018/wordml/cex" xmlns:w16cid="http://schemas.microsoft.com/office/word/2016/wordml/cid" xmlns:w16="http://schemas.microsoft.com/office/word/2018/wordml" xmlns:w16du="http://schemas.microsoft.com/office/word/2023/wordml/word16du" xmlns:w16sdtdh="http://schemas.microsoft.com/office/word/2020/wordml/sdtdatahash" xmlns:w16sdtfl="http://schemas.microsoft.com/office/word/2024/wordml/sdtformatlock" xmlns:w16se="http://schemas.microsoft.com/office/word/2015/wordml/symex" xmlns:wpg="http://schemas.microsoft.com/office/word/2010/wordprocessingGroup" xmlns:wpi="http://schemas.microsoft.com/office/word/2010/wordprocessingInk" xmlns:wne="http://schemas.microsoft.com/office/word/2006/wordml" xmlns:wps="http://schemas.microsoft.com/office/word/2010/wordprocessingShape" mc:Ignorable="w14 w15 w16se w16cid w16 w16cex w16sdtdh w16sdtfl w16du wp14">
+  <w:endnote w:type="separator" w:id="-1">
+    <w:p>
+      <w:pPr>
+        <w:spacing w:after="0" w:line="240" w:lineRule="auto"/>
+      </w:pPr>
+      <w:r>
+        <w:separator/>
+      </w:r>
+    </w:p>
+  </w:endnote>
+  <w:endnote w:type="continuationSeparator" w:id="0">
+    <w:p>
+      <w:pPr>
+        <w:spacing w:after="0" w:line="240" w:lineRule="auto"/>
+      </w:pPr>
+      <w:r>
+        <w:continuationSeparator/>
+      </w:r>
+    </w:p>
+  </w:endnote>
+</w:endnotes>
+</file>
+
+<file path=word/footnotes.xml><?xml version="1.0" encoding="utf-8"?>
+<w:footnotes xmlns:wpc="http://schemas.microsoft.com/office/word/2010/wordprocessingCanvas" xmlns:cx="http://schemas.microsoft.com/office/drawing/2014/chartex" xmlns:cx1="http://schemas.microsoft.com/office/drawing/2015/9/8/chartex" xmlns:cx2="http://schemas.microsoft.com/office/drawing/2015/10/21/chartex" xmlns:cx3="http://schemas.microsoft.com/office/drawing/2016/5/9/chartex" xmlns:cx4="http://schemas.microsoft.com/office/drawing/2016/5/10/chartex" xmlns:cx5="http://schemas.microsoft.com/office/drawing/2016/5/11/chartex" xmlns:cx6="http://schemas.microsoft.com/office/drawing/2016/5/12/chartex" xmlns:cx7="http://schemas.microsoft.com/office/drawing/2016/5/13/chartex" xmlns:cx8="http://schemas.microsoft.com/office/drawing/2016/5/14/chartex" xmlns:mc="http://schemas.openxmlformats.org/markup-compatibility/2006" xmlns:aink="http://schemas.microsoft.com/office/drawing/2016/ink" xmlns:am3d="http://schemas.microsoft.com/office/drawing/2017/model3d" xmlns:o="urn:schemas-microsoft-com:office:office" xmlns:oel="http://schemas.microsoft.com/office/2019/extlst" xmlns:r="http://schemas.openxmlformats.org/officeDocument/2006/relationships" xmlns:m="http://schemas.openxmlformats.org/officeDocument/2006/math" xmlns:v="urn:schemas-microsoft-com:vml" xmlns:wp14="http://schemas.microsoft.com/office/word/2010/wordprocessingDrawing" xmlns:wp="http://schemas.openxmlformats.org/drawingml/2006/wordprocessingDrawing" xmlns:w10="urn:schemas-microsoft-com:office:word" xmlns:w="http://schemas.openxmlformats.org/wordprocessingml/2006/main" xmlns:w14="http://schemas.microsoft.com/office/word/2010/wordml" xmlns:w15="http://schemas.microsoft.com/office/word/2012/wordml" xmlns:w16cex="http://schemas.microsoft.com/office/word/2018/wordml/cex" xmlns:w16cid="http://schemas.microsoft.com/office/word/2016/wordml/cid" xmlns:w16="http://schemas.microsoft.com/office/word/2018/wordml" xmlns:w16du="http://schemas.microsoft.com/office/word/2023/wordml/word16du" xmlns:w16sdtdh="http://schemas.microsoft.com/office/word/2020/wordml/sdtdatahash" xmlns:w16sdtfl="http://schemas.microsoft.com/office/word/2024/wordml/sdtformatlock" xmlns:w16se="http://schemas.microsoft.com/office/word/2015/wordml/symex" xmlns:wpg="http://schemas.microsoft.com/office/word/2010/wordprocessingGroup" xmlns:wpi="http://schemas.microsoft.com/office/word/2010/wordprocessingInk" xmlns:wne="http://schemas.microsoft.com/office/word/2006/wordml" xmlns:wps="http://schemas.microsoft.com/office/word/2010/wordprocessingShape" mc:Ignorable="w14 w15 w16se w16cid w16 w16cex w16sdtdh w16sdtfl w16du wp14">
+  <w:footnote w:type="separator" w:id="-1">
+    <w:p>
+      <w:pPr>
+        <w:spacing w:after="0" w:line="240" w:lineRule="auto"/>
+      </w:pPr>
+      <w:r>
+        <w:separator/>
+      </w:r>
+    </w:p>
+  </w:footnote>
+  <w:footnote w:type="continuationSeparator" w:id="0">
+    <w:p>
+      <w:pPr>
+        <w:spacing w:after="0" w:line="240" w:lineRule="auto"/>
+      </w:pPr>
+      <w:r>
+        <w:continuationSeparator/>
+      </w:r>
+    </w:p>
+  </w:footnote>
+</w:footnotes>
+</file>
+
 <file path=word/numbering.xml><?xml version="1.0" encoding="utf-8"?>
 <w:numbering xmlns:wpc="http://schemas.microsoft.com/office/word/2010/wordprocessingCanvas" xmlns:cx="http://schemas.microsoft.com/office/drawing/2014/chartex" xmlns:cx1="http://schemas.microsoft.com/office/drawing/2015/9/8/chartex" xmlns:cx2="http://schemas.microsoft.com/office/drawing/2015/10/21/chartex" xmlns:cx3="http://schemas.microsoft.com/office/drawing/2016/5/9/chartex" xmlns:cx4="http://schemas.microsoft.com/office/drawing/2016/5/10/chartex" xmlns:cx5="http://schemas.microsoft.com/office/drawing/2016/5/11/chartex" xmlns:cx6="http://schemas.microsoft.com/office/drawing/2016/5/12/chartex" xmlns:cx7="http://schemas.microsoft.com/office/drawing/2016/5/13/chartex" xmlns:cx8="http://schemas.microsoft.com/office/drawing/2016/5/14/chartex" xmlns:mc="http://schemas.openxmlformats.org/markup-compatibility/2006" xmlns:aink="http://schemas.microsoft.com/office/drawing/2016/ink" xmlns:am3d="http://schemas.microsoft.com/office/drawing/2017/model3d" xmlns:o="urn:schemas-microsoft-com:office:office" xmlns:oel="http://schemas.microsoft.com/office/2019/extlst" xmlns:r="http://schemas.openxmlformats.org/officeDocument/2006/relationships" xmlns:m="http://schemas.openxmlformats.org/officeDocument/2006/math" xmlns:v="urn:schemas-microsoft-com:vml" xmlns:wp14="http://schemas.microsoft.com/office/word/2010/wordprocessingDrawing" xmlns:wp="http://schemas.openxmlformats.org/drawingml/2006/wordprocessingDrawing" xmlns:w10="urn:schemas-microsoft-com:office:word" xmlns:w="http://schemas.openxmlformats.org/wordprocessingml/2006/main" xmlns:w14="http://schemas.microsoft.com/office/word/2010/wordml" xmlns:w15="http://schemas.microsoft.com/office/word/2012/wordml" xmlns:w16cex="http://schemas.microsoft.com/office/word/2018/wordml/cex" xmlns:w16cid="http://schemas.microsoft.com/office/word/2016/wordml/cid" xmlns:w16="http://schemas.microsoft.com/office/word/2018/wordml" xmlns:w16du="http://schemas.microsoft.com/office/word/2023/wordml/word16du" xmlns:w16sdtdh="http://schemas.microsoft.com/office/word/2020/wordml/sdtdatahash" xmlns:w16sdtfl="http://schemas.microsoft.com/office/word/2024/wordml/sdtformatlock" xmlns:w16se="http://schemas.microsoft.com/office/word/2015/wordml/symex" xmlns:wpg="http://schemas.microsoft.com/office/word/2010/wordprocessingGroup" xmlns:wpi="http://schemas.microsoft.com/office/word/2010/wordprocessingInk" xmlns:wne="http://schemas.microsoft.com/office/word/2006/wordml" xmlns:wps="http://schemas.microsoft.com/office/word/2010/wordprocessingShape" mc:Ignorable="w14 w15 w16se w16cid w16 w16cex w16sdtdh w16sdtfl w16du wp14">
   <w:abstractNum w:abstractNumId="0" w15:restartNumberingAfterBreak="0">
@@ -8045,7 +8840,7 @@
         <w:rFonts w:ascii="Courier New" w:hAnsi="Courier New" w:cs="Courier New" w:hint="default"/>
       </w:rPr>
     </w:lvl>
-    <w:lvl w:ilvl="2" w:tplc="04100005" w:tentative="1">
+    <w:lvl w:ilvl="2" w:tplc="04100005">
       <w:start w:val="1"/>
       <w:numFmt w:val="bullet"/>
       <w:lvlText w:val=""/>
@@ -8359,7 +9154,7 @@
   <w:abstractNum w:abstractNumId="4" w15:restartNumberingAfterBreak="0">
     <w:nsid w:val="688577B1"/>
     <w:multiLevelType w:val="hybridMultilevel"/>
-    <w:tmpl w:val="3D4C06FE"/>
+    <w:tmpl w:val="9356EF48"/>
     <w:lvl w:ilvl="0" w:tplc="04100001">
       <w:start w:val="1"/>
       <w:numFmt w:val="bullet"/>
@@ -8994,7 +9789,6 @@
   <w:style w:type="character" w:default="1" w:styleId="Carpredefinitoparagrafo">
     <w:name w:val="Default Paragraph Font"/>
     <w:uiPriority w:val="1"/>
-    <w:semiHidden/>
     <w:unhideWhenUsed/>
   </w:style>
   <w:style w:type="table" w:default="1" w:styleId="Tabellanormale">
@@ -9249,6 +10043,50 @@
         <w:insideV w:val="single" w:sz="4" w:space="0" w:color="auto"/>
       </w:tblBorders>
     </w:tblPr>
+  </w:style>
+  <w:style w:type="paragraph" w:styleId="Intestazione">
+    <w:name w:val="header"/>
+    <w:basedOn w:val="Normale"/>
+    <w:link w:val="IntestazioneCarattere"/>
+    <w:uiPriority w:val="99"/>
+    <w:unhideWhenUsed/>
+    <w:rsid w:val="003459A5"/>
+    <w:pPr>
+      <w:tabs>
+        <w:tab w:val="center" w:pos="4819"/>
+        <w:tab w:val="right" w:pos="9638"/>
+      </w:tabs>
+      <w:spacing w:after="0" w:line="240" w:lineRule="auto"/>
+    </w:pPr>
+  </w:style>
+  <w:style w:type="character" w:customStyle="1" w:styleId="IntestazioneCarattere">
+    <w:name w:val="Intestazione Carattere"/>
+    <w:basedOn w:val="Carpredefinitoparagrafo"/>
+    <w:link w:val="Intestazione"/>
+    <w:uiPriority w:val="99"/>
+    <w:rsid w:val="003459A5"/>
+  </w:style>
+  <w:style w:type="paragraph" w:styleId="Pidipagina">
+    <w:name w:val="footer"/>
+    <w:basedOn w:val="Normale"/>
+    <w:link w:val="PidipaginaCarattere"/>
+    <w:uiPriority w:val="99"/>
+    <w:unhideWhenUsed/>
+    <w:rsid w:val="003459A5"/>
+    <w:pPr>
+      <w:tabs>
+        <w:tab w:val="center" w:pos="4819"/>
+        <w:tab w:val="right" w:pos="9638"/>
+      </w:tabs>
+      <w:spacing w:after="0" w:line="240" w:lineRule="auto"/>
+    </w:pPr>
+  </w:style>
+  <w:style w:type="character" w:customStyle="1" w:styleId="PidipaginaCarattere">
+    <w:name w:val="Piè di pagina Carattere"/>
+    <w:basedOn w:val="Carpredefinitoparagrafo"/>
+    <w:link w:val="Pidipagina"/>
+    <w:uiPriority w:val="99"/>
+    <w:rsid w:val="003459A5"/>
   </w:style>
 </w:styles>
 </file>

</xml_diff>

<commit_message>
ended pure-HTML project and docs
</commit_message>
<xml_diff>
--- a/Documentazione - draft.docx
+++ b/Documentazione - draft.docx
@@ -6311,59 +6311,6 @@
         <w:pStyle w:val="Sottoargomento"/>
       </w:pPr>
       <w:r>
-        <w:t>Funzionalità aggiuntive (non richieste dalla specifica)</w:t>
-      </w:r>
-    </w:p>
-    <w:p>
-      <w:pPr>
-        <w:pStyle w:val="Paragrafoelenco"/>
-        <w:numPr>
-          <w:ilvl w:val="0"/>
-          <w:numId w:val="3"/>
-        </w:numPr>
-      </w:pPr>
-      <w:r>
-        <w:rPr>
-          <w:color w:val="00B050"/>
-        </w:rPr>
-        <w:t>Bottone di logout</w:t>
-      </w:r>
-      <w:r>
-        <w:rPr>
-          <w:color w:val="00B050"/>
-        </w:rPr>
-        <w:t xml:space="preserve"> e b</w:t>
-      </w:r>
-      <w:r>
-        <w:rPr>
-          <w:color w:val="00B050"/>
-        </w:rPr>
-        <w:t xml:space="preserve">ottone “indietro” </w:t>
-      </w:r>
-      <w:r>
-        <w:t>che torna alla pagina precedente</w:t>
-      </w:r>
-    </w:p>
-    <w:p>
-      <w:pPr>
-        <w:pStyle w:val="Paragrafoelenco"/>
-        <w:numPr>
-          <w:ilvl w:val="0"/>
-          <w:numId w:val="3"/>
-        </w:numPr>
-      </w:pPr>
-      <w:r>
-        <w:t>Messaggio di benvenuto personalizzato</w:t>
-      </w:r>
-      <w:r>
-        <w:t xml:space="preserve"> con nome</w:t>
-      </w:r>
-    </w:p>
-    <w:p>
-      <w:pPr>
-        <w:pStyle w:val="Sottoargomento"/>
-      </w:pPr>
-      <w:r>
         <w:t>Diagramma IFML</w:t>
       </w:r>
     </w:p>
@@ -9789,6 +9736,7 @@
   <w:style w:type="character" w:default="1" w:styleId="Carpredefinitoparagrafo">
     <w:name w:val="Default Paragraph Font"/>
     <w:uiPriority w:val="1"/>
+    <w:semiHidden/>
     <w:unhideWhenUsed/>
   </w:style>
   <w:style w:type="table" w:default="1" w:styleId="Tabellanormale">

</xml_diff>

<commit_message>
added IFML diagrams for js version
</commit_message>
<xml_diff>
--- a/Documentazione - draft.docx
+++ b/Documentazione - draft.docx
@@ -6294,7 +6294,10 @@
         </w:numPr>
       </w:pPr>
       <w:r>
-        <w:t>La pagina verbali del docente è accessibile soltanto dalla home page</w:t>
+        <w:t xml:space="preserve">La pagina verbali del docente è accessibile </w:t>
+      </w:r>
+      <w:r>
+        <w:t>in ogni punto dell’applicazione</w:t>
       </w:r>
       <w:r>
         <w:t xml:space="preserve"> tramite un apposito </w:t>
@@ -6304,6 +6307,15 @@
           <w:color w:val="00B050"/>
         </w:rPr>
         <w:t>bottone</w:t>
+      </w:r>
+      <w:r>
+        <w:rPr>
+          <w:color w:val="00B050"/>
+        </w:rPr>
+        <w:t xml:space="preserve"> </w:t>
+      </w:r>
+      <w:r>
+        <w:t>nella barra superiore</w:t>
       </w:r>
     </w:p>
     <w:p>
@@ -8581,7 +8593,1277 @@
         <w:t>Alla tabella degli iscritti è associato un bottone INSERIMENTO MULTIPLO che provoca la comparsa di una pagina modale con tutte e sole le righe nello stato “non inserito” associate a un campo di input. Il docente può inserire un voto per un insieme delle righe e premere un bottone INVIA che comporta l’invio al server dei voti, il cambio di stato delle righe coinvolte, la chiusura della finestra modale e l’aggiornamento della tabella degli iscritti.</w:t>
       </w:r>
     </w:p>
+    <w:p>
+      <w:pPr>
+        <w:pStyle w:val="Sottoargomento"/>
+      </w:pPr>
+      <w:r>
+        <w:t>Sommario – Viste</w:t>
+      </w:r>
+      <w:r>
+        <w:t xml:space="preserve"> e</w:t>
+      </w:r>
+      <w:r>
+        <w:t xml:space="preserve"> </w:t>
+      </w:r>
+      <w:proofErr w:type="spellStart"/>
+      <w:r>
+        <w:t>view</w:t>
+      </w:r>
+      <w:proofErr w:type="spellEnd"/>
+      <w:r>
+        <w:t xml:space="preserve"> </w:t>
+      </w:r>
+      <w:proofErr w:type="spellStart"/>
+      <w:r>
+        <w:t>components</w:t>
+      </w:r>
+      <w:proofErr w:type="spellEnd"/>
+    </w:p>
+    <w:tbl>
+      <w:tblPr>
+        <w:tblStyle w:val="Grigliatabella"/>
+        <w:tblW w:w="0" w:type="auto"/>
+        <w:tblBorders>
+          <w:top w:val="none" w:sz="0" w:space="0" w:color="auto"/>
+          <w:left w:val="none" w:sz="0" w:space="0" w:color="auto"/>
+          <w:bottom w:val="none" w:sz="0" w:space="0" w:color="auto"/>
+          <w:right w:val="none" w:sz="0" w:space="0" w:color="auto"/>
+          <w:insideH w:val="none" w:sz="0" w:space="0" w:color="auto"/>
+          <w:insideV w:val="none" w:sz="0" w:space="0" w:color="auto"/>
+        </w:tblBorders>
+        <w:tblCellMar>
+          <w:top w:w="113" w:type="dxa"/>
+          <w:bottom w:w="113" w:type="dxa"/>
+        </w:tblCellMar>
+        <w:tblLook w:val="04A0" w:firstRow="1" w:lastRow="0" w:firstColumn="1" w:lastColumn="0" w:noHBand="0" w:noVBand="1"/>
+      </w:tblPr>
+      <w:tblGrid>
+        <w:gridCol w:w="7138"/>
+        <w:gridCol w:w="7139"/>
+      </w:tblGrid>
+      <w:tr>
+        <w:tc>
+          <w:tcPr>
+            <w:tcW w:w="7138" w:type="dxa"/>
+            <w:vAlign w:val="center"/>
+          </w:tcPr>
+          <w:p>
+            <w:pPr>
+              <w:spacing w:after="0"/>
+              <w:jc w:val="left"/>
+            </w:pPr>
+            <w:r>
+              <w:t>Pagina “</w:t>
+            </w:r>
+            <w:r>
+              <w:rPr>
+                <w:b/>
+                <w:bCs/>
+              </w:rPr>
+              <w:t>Scelta profilo</w:t>
+            </w:r>
+            <w:r>
+              <w:t xml:space="preserve">”: bottone Docente e bottone Studente </w:t>
+            </w:r>
+          </w:p>
+        </w:tc>
+        <w:tc>
+          <w:tcPr>
+            <w:tcW w:w="7139" w:type="dxa"/>
+            <w:vAlign w:val="center"/>
+          </w:tcPr>
+          <w:p>
+            <w:pPr>
+              <w:spacing w:after="0"/>
+              <w:jc w:val="left"/>
+            </w:pPr>
+            <w:r>
+              <w:t>Pagina “</w:t>
+            </w:r>
+            <w:r>
+              <w:rPr>
+                <w:b/>
+                <w:bCs/>
+              </w:rPr>
+              <w:t>Login Docente/Studente</w:t>
+            </w:r>
+            <w:r>
+              <w:t>”: form di login</w:t>
+            </w:r>
+          </w:p>
+        </w:tc>
+      </w:tr>
+      <w:tr>
+        <w:tc>
+          <w:tcPr>
+            <w:tcW w:w="7138" w:type="dxa"/>
+            <w:vAlign w:val="center"/>
+          </w:tcPr>
+          <w:p>
+            <w:pPr>
+              <w:spacing w:after="0"/>
+              <w:jc w:val="center"/>
+              <w:rPr>
+                <w:b/>
+                <w:bCs/>
+              </w:rPr>
+            </w:pPr>
+            <w:r>
+              <w:rPr>
+                <w:b/>
+                <w:bCs/>
+              </w:rPr>
+              <w:t>Home</w:t>
+            </w:r>
+            <w:r>
+              <w:rPr>
+                <w:b/>
+                <w:bCs/>
+              </w:rPr>
+              <w:t xml:space="preserve"> Docente</w:t>
+            </w:r>
+          </w:p>
+        </w:tc>
+        <w:tc>
+          <w:tcPr>
+            <w:tcW w:w="7139" w:type="dxa"/>
+            <w:vAlign w:val="center"/>
+          </w:tcPr>
+          <w:p>
+            <w:pPr>
+              <w:spacing w:after="0"/>
+              <w:jc w:val="center"/>
+              <w:rPr>
+                <w:b/>
+                <w:bCs/>
+              </w:rPr>
+            </w:pPr>
+            <w:r>
+              <w:rPr>
+                <w:b/>
+                <w:bCs/>
+              </w:rPr>
+              <w:t>Home Studente</w:t>
+            </w:r>
+          </w:p>
+        </w:tc>
+      </w:tr>
+      <w:tr>
+        <w:tc>
+          <w:tcPr>
+            <w:tcW w:w="7138" w:type="dxa"/>
+            <w:vAlign w:val="center"/>
+          </w:tcPr>
+          <w:p>
+            <w:pPr>
+              <w:pStyle w:val="Paragrafoelenco"/>
+              <w:numPr>
+                <w:ilvl w:val="0"/>
+                <w:numId w:val="7"/>
+              </w:numPr>
+              <w:spacing w:after="0"/>
+              <w:jc w:val="left"/>
+            </w:pPr>
+            <w:r>
+              <w:t xml:space="preserve">Barra superiore: </w:t>
+            </w:r>
+          </w:p>
+          <w:p>
+            <w:pPr>
+              <w:pStyle w:val="Paragrafoelenco"/>
+              <w:numPr>
+                <w:ilvl w:val="1"/>
+                <w:numId w:val="7"/>
+              </w:numPr>
+              <w:spacing w:after="0"/>
+              <w:jc w:val="left"/>
+            </w:pPr>
+            <w:r>
+              <w:t>B</w:t>
+            </w:r>
+            <w:r>
+              <w:t>ottoni “Verbali”, “Home” e “Logout”</w:t>
+            </w:r>
+          </w:p>
+          <w:p>
+            <w:pPr>
+              <w:pStyle w:val="Paragrafoelenco"/>
+              <w:numPr>
+                <w:ilvl w:val="0"/>
+                <w:numId w:val="6"/>
+              </w:numPr>
+              <w:spacing w:after="0"/>
+              <w:jc w:val="left"/>
+            </w:pPr>
+            <w:r>
+              <w:t>Vista Corsi:</w:t>
+            </w:r>
+            <w:r>
+              <w:t xml:space="preserve"> </w:t>
+            </w:r>
+          </w:p>
+          <w:p>
+            <w:pPr>
+              <w:pStyle w:val="Paragrafoelenco"/>
+              <w:numPr>
+                <w:ilvl w:val="1"/>
+                <w:numId w:val="6"/>
+              </w:numPr>
+              <w:spacing w:after="0"/>
+              <w:jc w:val="left"/>
+            </w:pPr>
+            <w:r>
+              <w:t>Tabella corsi</w:t>
+            </w:r>
+          </w:p>
+          <w:p>
+            <w:pPr>
+              <w:pStyle w:val="Paragrafoelenco"/>
+              <w:numPr>
+                <w:ilvl w:val="0"/>
+                <w:numId w:val="6"/>
+              </w:numPr>
+              <w:spacing w:after="0"/>
+              <w:jc w:val="left"/>
+            </w:pPr>
+            <w:r>
+              <w:t>Vista Appelli:</w:t>
+            </w:r>
+            <w:r>
+              <w:t xml:space="preserve"> </w:t>
+            </w:r>
+          </w:p>
+          <w:p>
+            <w:pPr>
+              <w:pStyle w:val="Paragrafoelenco"/>
+              <w:numPr>
+                <w:ilvl w:val="1"/>
+                <w:numId w:val="6"/>
+              </w:numPr>
+              <w:spacing w:after="0"/>
+              <w:jc w:val="left"/>
+            </w:pPr>
+            <w:r>
+              <w:t>Tabella appelli</w:t>
+            </w:r>
+          </w:p>
+          <w:p>
+            <w:pPr>
+              <w:pStyle w:val="Paragrafoelenco"/>
+              <w:numPr>
+                <w:ilvl w:val="0"/>
+                <w:numId w:val="6"/>
+              </w:numPr>
+              <w:spacing w:after="0"/>
+              <w:jc w:val="left"/>
+            </w:pPr>
+            <w:r>
+              <w:t>Vista Iscritti:</w:t>
+            </w:r>
+          </w:p>
+          <w:p>
+            <w:pPr>
+              <w:pStyle w:val="Paragrafoelenco"/>
+              <w:numPr>
+                <w:ilvl w:val="1"/>
+                <w:numId w:val="6"/>
+              </w:numPr>
+              <w:spacing w:after="0"/>
+              <w:jc w:val="left"/>
+            </w:pPr>
+            <w:r>
+              <w:t>Tabella iscritti (riordinabile)</w:t>
+            </w:r>
+          </w:p>
+          <w:p>
+            <w:pPr>
+              <w:pStyle w:val="Paragrafoelenco"/>
+              <w:numPr>
+                <w:ilvl w:val="1"/>
+                <w:numId w:val="6"/>
+              </w:numPr>
+              <w:spacing w:after="0"/>
+              <w:jc w:val="left"/>
+            </w:pPr>
+            <w:r>
+              <w:t>Bottoni “Pubblica” e “Verbalizza</w:t>
+            </w:r>
+          </w:p>
+          <w:p>
+            <w:pPr>
+              <w:pStyle w:val="Paragrafoelenco"/>
+              <w:numPr>
+                <w:ilvl w:val="0"/>
+                <w:numId w:val="6"/>
+              </w:numPr>
+              <w:spacing w:after="0"/>
+              <w:jc w:val="left"/>
+            </w:pPr>
+            <w:r>
+              <w:t xml:space="preserve">Vista </w:t>
+            </w:r>
+            <w:proofErr w:type="spellStart"/>
+            <w:r>
+              <w:t>ModificaVoto</w:t>
+            </w:r>
+            <w:proofErr w:type="spellEnd"/>
+            <w:r>
+              <w:t>:</w:t>
+            </w:r>
+          </w:p>
+          <w:p>
+            <w:pPr>
+              <w:pStyle w:val="Paragrafoelenco"/>
+              <w:numPr>
+                <w:ilvl w:val="1"/>
+                <w:numId w:val="6"/>
+              </w:numPr>
+              <w:spacing w:after="0"/>
+              <w:jc w:val="left"/>
+            </w:pPr>
+            <w:r>
+              <w:t>Form dati studente</w:t>
+            </w:r>
+          </w:p>
+          <w:p>
+            <w:pPr>
+              <w:pStyle w:val="Paragrafoelenco"/>
+              <w:numPr>
+                <w:ilvl w:val="1"/>
+                <w:numId w:val="6"/>
+              </w:numPr>
+              <w:spacing w:after="0"/>
+              <w:jc w:val="left"/>
+            </w:pPr>
+            <w:r>
+              <w:t>Scelta voto e bottone “Salva”</w:t>
+            </w:r>
+          </w:p>
+          <w:p>
+            <w:pPr>
+              <w:pStyle w:val="Paragrafoelenco"/>
+              <w:numPr>
+                <w:ilvl w:val="0"/>
+                <w:numId w:val="6"/>
+              </w:numPr>
+              <w:spacing w:after="0"/>
+              <w:jc w:val="left"/>
+            </w:pPr>
+            <w:r>
+              <w:t>Vista Verbali:</w:t>
+            </w:r>
+            <w:r>
+              <w:t xml:space="preserve"> </w:t>
+            </w:r>
+          </w:p>
+          <w:p>
+            <w:pPr>
+              <w:pStyle w:val="Paragrafoelenco"/>
+              <w:numPr>
+                <w:ilvl w:val="1"/>
+                <w:numId w:val="6"/>
+              </w:numPr>
+              <w:spacing w:after="0"/>
+              <w:jc w:val="left"/>
+            </w:pPr>
+            <w:r>
+              <w:t>Tabella verbali</w:t>
+            </w:r>
+          </w:p>
+          <w:p>
+            <w:pPr>
+              <w:pStyle w:val="Paragrafoelenco"/>
+              <w:numPr>
+                <w:ilvl w:val="0"/>
+                <w:numId w:val="6"/>
+              </w:numPr>
+              <w:spacing w:after="0"/>
+              <w:jc w:val="left"/>
+            </w:pPr>
+            <w:r>
+              <w:t>Vista VisualizzaVerbale:</w:t>
+            </w:r>
+          </w:p>
+          <w:p>
+            <w:pPr>
+              <w:pStyle w:val="Paragrafoelenco"/>
+              <w:numPr>
+                <w:ilvl w:val="1"/>
+                <w:numId w:val="6"/>
+              </w:numPr>
+              <w:spacing w:after="0"/>
+              <w:jc w:val="left"/>
+            </w:pPr>
+            <w:r>
+              <w:t>Informazioni verbale</w:t>
+            </w:r>
+          </w:p>
+        </w:tc>
+        <w:tc>
+          <w:tcPr>
+            <w:tcW w:w="7139" w:type="dxa"/>
+            <w:vAlign w:val="center"/>
+          </w:tcPr>
+          <w:p>
+            <w:pPr>
+              <w:pStyle w:val="Paragrafoelenco"/>
+              <w:numPr>
+                <w:ilvl w:val="0"/>
+                <w:numId w:val="7"/>
+              </w:numPr>
+              <w:spacing w:after="0"/>
+              <w:jc w:val="left"/>
+            </w:pPr>
+            <w:r>
+              <w:t>Barra superiore</w:t>
+            </w:r>
+          </w:p>
+          <w:p>
+            <w:pPr>
+              <w:pStyle w:val="Paragrafoelenco"/>
+              <w:numPr>
+                <w:ilvl w:val="1"/>
+                <w:numId w:val="7"/>
+              </w:numPr>
+              <w:spacing w:after="0"/>
+              <w:jc w:val="left"/>
+            </w:pPr>
+            <w:r>
+              <w:t>B</w:t>
+            </w:r>
+            <w:r>
+              <w:t>ottoni “Home” e “Logout”</w:t>
+            </w:r>
+          </w:p>
+          <w:p>
+            <w:pPr>
+              <w:pStyle w:val="Paragrafoelenco"/>
+              <w:numPr>
+                <w:ilvl w:val="0"/>
+                <w:numId w:val="6"/>
+              </w:numPr>
+              <w:spacing w:after="0" w:line="259" w:lineRule="auto"/>
+              <w:jc w:val="left"/>
+            </w:pPr>
+            <w:r>
+              <w:t>Vista Corsi:</w:t>
+            </w:r>
+          </w:p>
+          <w:p>
+            <w:pPr>
+              <w:pStyle w:val="Paragrafoelenco"/>
+              <w:numPr>
+                <w:ilvl w:val="1"/>
+                <w:numId w:val="6"/>
+              </w:numPr>
+              <w:spacing w:after="0" w:line="259" w:lineRule="auto"/>
+              <w:jc w:val="left"/>
+            </w:pPr>
+            <w:r>
+              <w:t>Tabella corsi</w:t>
+            </w:r>
+          </w:p>
+          <w:p>
+            <w:pPr>
+              <w:pStyle w:val="Paragrafoelenco"/>
+              <w:numPr>
+                <w:ilvl w:val="0"/>
+                <w:numId w:val="6"/>
+              </w:numPr>
+              <w:spacing w:after="0" w:line="259" w:lineRule="auto"/>
+              <w:jc w:val="left"/>
+            </w:pPr>
+            <w:r>
+              <w:t>Vista Appelli:</w:t>
+            </w:r>
+          </w:p>
+          <w:p>
+            <w:pPr>
+              <w:pStyle w:val="Paragrafoelenco"/>
+              <w:numPr>
+                <w:ilvl w:val="1"/>
+                <w:numId w:val="6"/>
+              </w:numPr>
+              <w:spacing w:after="0" w:line="259" w:lineRule="auto"/>
+              <w:jc w:val="left"/>
+            </w:pPr>
+            <w:r>
+              <w:t>Tabella appelli</w:t>
+            </w:r>
+          </w:p>
+          <w:p>
+            <w:pPr>
+              <w:pStyle w:val="Paragrafoelenco"/>
+              <w:numPr>
+                <w:ilvl w:val="0"/>
+                <w:numId w:val="6"/>
+              </w:numPr>
+              <w:spacing w:after="0"/>
+              <w:jc w:val="left"/>
+            </w:pPr>
+            <w:r>
+              <w:t xml:space="preserve">Vista </w:t>
+            </w:r>
+            <w:r>
+              <w:t>Esito</w:t>
+            </w:r>
+            <w:r>
+              <w:t>:</w:t>
+            </w:r>
+          </w:p>
+          <w:p>
+            <w:pPr>
+              <w:pStyle w:val="Paragrafoelenco"/>
+              <w:numPr>
+                <w:ilvl w:val="1"/>
+                <w:numId w:val="6"/>
+              </w:numPr>
+              <w:spacing w:after="0"/>
+              <w:jc w:val="left"/>
+            </w:pPr>
+            <w:r>
+              <w:t>Form dati studente</w:t>
+            </w:r>
+            <w:r>
+              <w:t xml:space="preserve"> ed esame</w:t>
+            </w:r>
+          </w:p>
+          <w:p>
+            <w:pPr>
+              <w:pStyle w:val="Paragrafoelenco"/>
+              <w:numPr>
+                <w:ilvl w:val="1"/>
+                <w:numId w:val="6"/>
+              </w:numPr>
+              <w:spacing w:after="0"/>
+              <w:jc w:val="left"/>
+            </w:pPr>
+            <w:r>
+              <w:t>Icona cestino per rifiutare</w:t>
+            </w:r>
+          </w:p>
+          <w:p>
+            <w:pPr>
+              <w:spacing w:after="0"/>
+              <w:jc w:val="center"/>
+              <w:rPr>
+                <w:b/>
+                <w:bCs/>
+              </w:rPr>
+            </w:pPr>
+          </w:p>
+        </w:tc>
+      </w:tr>
+    </w:tbl>
+    <w:p>
+      <w:r>
+        <w:lastRenderedPageBreak/>
+        <w:t xml:space="preserve">Le viste “Corsi” e “Appelli” sono una vista unica: si parte con la sola lista dei corsi, alla selezione di un corso, </w:t>
+      </w:r>
+      <w:r>
+        <w:t>compare anche la tabella di appelli alla destra, lasciando la possibilità sia di selezionare un appello, sia di selezionare un altro corso. Ciò vale sia per lo studente che per il docente.</w:t>
+      </w:r>
+    </w:p>
+    <w:p>
+      <w:pPr>
+        <w:pStyle w:val="Sottoargomento"/>
+      </w:pPr>
+      <w:r>
+        <w:t>Sommario – Eventi ed azioni</w:t>
+      </w:r>
+    </w:p>
+    <w:tbl>
+      <w:tblPr>
+        <w:tblStyle w:val="Grigliatabella"/>
+        <w:tblW w:w="0" w:type="auto"/>
+        <w:tblBorders>
+          <w:top w:val="none" w:sz="0" w:space="0" w:color="auto"/>
+          <w:left w:val="none" w:sz="0" w:space="0" w:color="auto"/>
+          <w:bottom w:val="none" w:sz="0" w:space="0" w:color="auto"/>
+          <w:right w:val="none" w:sz="0" w:space="0" w:color="auto"/>
+          <w:insideH w:val="none" w:sz="0" w:space="0" w:color="auto"/>
+          <w:insideV w:val="none" w:sz="0" w:space="0" w:color="auto"/>
+        </w:tblBorders>
+        <w:tblCellMar>
+          <w:top w:w="85" w:type="dxa"/>
+          <w:bottom w:w="85" w:type="dxa"/>
+        </w:tblCellMar>
+        <w:tblLook w:val="04A0" w:firstRow="1" w:lastRow="0" w:firstColumn="1" w:lastColumn="0" w:noHBand="0" w:noVBand="1"/>
+      </w:tblPr>
+      <w:tblGrid>
+        <w:gridCol w:w="7138"/>
+        <w:gridCol w:w="7139"/>
+      </w:tblGrid>
+      <w:tr>
+        <w:tc>
+          <w:tcPr>
+            <w:tcW w:w="7138" w:type="dxa"/>
+            <w:vAlign w:val="center"/>
+          </w:tcPr>
+          <w:p>
+            <w:pPr>
+              <w:spacing w:after="0"/>
+              <w:jc w:val="left"/>
+            </w:pPr>
+            <w:r>
+              <w:rPr>
+                <w:b/>
+                <w:bCs/>
+              </w:rPr>
+              <w:t>Pagina “Scelta profilo”</w:t>
+            </w:r>
+            <w:r>
+              <w:t xml:space="preserve">: click profilo </w:t>
+            </w:r>
+            <m:oMath>
+              <m:r>
+                <w:rPr>
+                  <w:rFonts w:ascii="Cambria Math" w:hAnsi="Cambria Math"/>
+                </w:rPr>
+                <m:t>→</m:t>
+              </m:r>
+            </m:oMath>
+            <w:r>
+              <w:rPr>
+                <w:rFonts w:eastAsiaTheme="minorEastAsia"/>
+              </w:rPr>
+              <w:t xml:space="preserve"> mostra pagina login del profilo</w:t>
+            </w:r>
+          </w:p>
+        </w:tc>
+        <w:tc>
+          <w:tcPr>
+            <w:tcW w:w="7139" w:type="dxa"/>
+            <w:vAlign w:val="center"/>
+          </w:tcPr>
+          <w:p>
+            <w:pPr>
+              <w:spacing w:after="0"/>
+              <w:jc w:val="center"/>
+            </w:pPr>
+            <w:r>
+              <w:rPr>
+                <w:b/>
+                <w:bCs/>
+              </w:rPr>
+              <w:t>Pagina “Login”</w:t>
+            </w:r>
+            <w:r>
+              <w:t xml:space="preserve">: </w:t>
+            </w:r>
+            <w:proofErr w:type="spellStart"/>
+            <w:r>
+              <w:t>submit</w:t>
+            </w:r>
+            <w:proofErr w:type="spellEnd"/>
+            <w:r>
+              <w:t xml:space="preserve"> form </w:t>
+            </w:r>
+            <m:oMath>
+              <m:r>
+                <w:rPr>
+                  <w:rFonts w:ascii="Cambria Math" w:hAnsi="Cambria Math"/>
+                </w:rPr>
+                <m:t>→</m:t>
+              </m:r>
+            </m:oMath>
+            <w:r>
+              <w:rPr>
+                <w:rFonts w:eastAsiaTheme="minorEastAsia"/>
+              </w:rPr>
+              <w:t xml:space="preserve"> check credenziali e</w:t>
+            </w:r>
+            <w:r>
+              <w:rPr>
+                <w:rFonts w:eastAsiaTheme="minorEastAsia"/>
+              </w:rPr>
+              <w:t xml:space="preserve"> mostra home page</w:t>
+            </w:r>
+          </w:p>
+        </w:tc>
+      </w:tr>
+      <w:tr>
+        <w:tc>
+          <w:tcPr>
+            <w:tcW w:w="7138" w:type="dxa"/>
+            <w:vAlign w:val="center"/>
+          </w:tcPr>
+          <w:p>
+            <w:pPr>
+              <w:spacing w:after="0"/>
+              <w:jc w:val="center"/>
+            </w:pPr>
+            <w:r>
+              <w:rPr>
+                <w:b/>
+                <w:bCs/>
+              </w:rPr>
+              <w:t>Home Docente</w:t>
+            </w:r>
+          </w:p>
+        </w:tc>
+        <w:tc>
+          <w:tcPr>
+            <w:tcW w:w="7139" w:type="dxa"/>
+            <w:vAlign w:val="center"/>
+          </w:tcPr>
+          <w:p>
+            <w:pPr>
+              <w:spacing w:after="0"/>
+              <w:jc w:val="center"/>
+              <w:rPr>
+                <w:b/>
+                <w:bCs/>
+              </w:rPr>
+            </w:pPr>
+            <w:r>
+              <w:rPr>
+                <w:b/>
+                <w:bCs/>
+              </w:rPr>
+              <w:t>Home Studente</w:t>
+            </w:r>
+          </w:p>
+        </w:tc>
+      </w:tr>
+      <w:tr>
+        <w:tc>
+          <w:tcPr>
+            <w:tcW w:w="7138" w:type="dxa"/>
+            <w:vAlign w:val="center"/>
+          </w:tcPr>
+          <w:p>
+            <w:pPr>
+              <w:pStyle w:val="Paragrafoelenco"/>
+              <w:numPr>
+                <w:ilvl w:val="0"/>
+                <w:numId w:val="8"/>
+              </w:numPr>
+              <w:spacing w:after="0"/>
+              <w:jc w:val="left"/>
+            </w:pPr>
+            <w:r>
+              <w:t xml:space="preserve">Click su un corso </w:t>
+            </w:r>
+            <m:oMath>
+              <m:r>
+                <w:rPr>
+                  <w:rFonts w:ascii="Cambria Math" w:hAnsi="Cambria Math"/>
+                </w:rPr>
+                <m:t>→</m:t>
+              </m:r>
+            </m:oMath>
+            <w:r>
+              <w:rPr>
+                <w:rFonts w:eastAsiaTheme="minorEastAsia"/>
+              </w:rPr>
+              <w:t xml:space="preserve"> carica appelli</w:t>
+            </w:r>
+          </w:p>
+          <w:p>
+            <w:pPr>
+              <w:pStyle w:val="Paragrafoelenco"/>
+              <w:numPr>
+                <w:ilvl w:val="0"/>
+                <w:numId w:val="8"/>
+              </w:numPr>
+              <w:spacing w:after="0"/>
+              <w:jc w:val="left"/>
+            </w:pPr>
+            <w:r>
+              <w:t xml:space="preserve">Click su una data appello </w:t>
+            </w:r>
+            <m:oMath>
+              <m:r>
+                <w:rPr>
+                  <w:rFonts w:ascii="Cambria Math" w:hAnsi="Cambria Math"/>
+                </w:rPr>
+                <m:t>→</m:t>
+              </m:r>
+            </m:oMath>
+            <w:r>
+              <w:rPr>
+                <w:rFonts w:eastAsiaTheme="minorEastAsia"/>
+              </w:rPr>
+              <w:t xml:space="preserve"> carica iscritti all’appello</w:t>
+            </w:r>
+          </w:p>
+          <w:p>
+            <w:pPr>
+              <w:pStyle w:val="Paragrafoelenco"/>
+              <w:numPr>
+                <w:ilvl w:val="0"/>
+                <w:numId w:val="8"/>
+              </w:numPr>
+              <w:spacing w:after="0"/>
+              <w:jc w:val="left"/>
+            </w:pPr>
+            <w:r>
+              <w:t xml:space="preserve">Click intestazione iscritti </w:t>
+            </w:r>
+            <m:oMath>
+              <m:r>
+                <w:rPr>
+                  <w:rFonts w:ascii="Cambria Math" w:hAnsi="Cambria Math"/>
+                </w:rPr>
+                <m:t>→</m:t>
+              </m:r>
+            </m:oMath>
+            <w:r>
+              <w:rPr>
+                <w:rFonts w:eastAsiaTheme="minorEastAsia"/>
+              </w:rPr>
+              <w:t xml:space="preserve"> riordinamento tabella</w:t>
+            </w:r>
+          </w:p>
+          <w:p>
+            <w:pPr>
+              <w:pStyle w:val="Paragrafoelenco"/>
+              <w:numPr>
+                <w:ilvl w:val="0"/>
+                <w:numId w:val="8"/>
+              </w:numPr>
+              <w:spacing w:after="0"/>
+              <w:jc w:val="left"/>
+            </w:pPr>
+            <w:r>
+              <w:t xml:space="preserve">Click bottone modifica </w:t>
+            </w:r>
+            <m:oMath>
+              <m:r>
+                <w:rPr>
+                  <w:rFonts w:ascii="Cambria Math" w:hAnsi="Cambria Math"/>
+                </w:rPr>
+                <m:t>→</m:t>
+              </m:r>
+            </m:oMath>
+            <w:r>
+              <w:rPr>
+                <w:rFonts w:eastAsiaTheme="minorEastAsia"/>
+              </w:rPr>
+              <w:t xml:space="preserve"> carica dati studente e mostra form</w:t>
+            </w:r>
+          </w:p>
+          <w:p>
+            <w:pPr>
+              <w:pStyle w:val="Paragrafoelenco"/>
+              <w:numPr>
+                <w:ilvl w:val="0"/>
+                <w:numId w:val="8"/>
+              </w:numPr>
+              <w:spacing w:after="0"/>
+              <w:jc w:val="left"/>
+            </w:pPr>
+            <w:proofErr w:type="spellStart"/>
+            <w:r>
+              <w:t>Submit</w:t>
+            </w:r>
+            <w:proofErr w:type="spellEnd"/>
+            <w:r>
+              <w:t xml:space="preserve"> form con voto </w:t>
+            </w:r>
+            <m:oMath>
+              <m:r>
+                <w:rPr>
+                  <w:rFonts w:ascii="Cambria Math" w:hAnsi="Cambria Math"/>
+                </w:rPr>
+                <m:t>→</m:t>
+              </m:r>
+            </m:oMath>
+            <w:r>
+              <w:rPr>
+                <w:rFonts w:eastAsiaTheme="minorEastAsia"/>
+              </w:rPr>
+              <w:t xml:space="preserve"> modi</w:t>
+            </w:r>
+            <w:r>
+              <w:rPr>
+                <w:rFonts w:eastAsiaTheme="minorEastAsia"/>
+              </w:rPr>
+              <w:t>fica voto</w:t>
+            </w:r>
+          </w:p>
+          <w:p>
+            <w:pPr>
+              <w:pStyle w:val="Paragrafoelenco"/>
+              <w:numPr>
+                <w:ilvl w:val="0"/>
+                <w:numId w:val="8"/>
+              </w:numPr>
+              <w:spacing w:after="0"/>
+              <w:jc w:val="left"/>
+            </w:pPr>
+            <w:r>
+              <w:rPr>
+                <w:rFonts w:eastAsiaTheme="minorEastAsia"/>
+              </w:rPr>
+              <w:t xml:space="preserve">Click bottone “Pubblica” </w:t>
+            </w:r>
+            <m:oMath>
+              <m:r>
+                <w:rPr>
+                  <w:rFonts w:ascii="Cambria Math" w:hAnsi="Cambria Math"/>
+                </w:rPr>
+                <m:t>→</m:t>
+              </m:r>
+            </m:oMath>
+            <w:r>
+              <w:rPr>
+                <w:rFonts w:eastAsiaTheme="minorEastAsia"/>
+              </w:rPr>
+              <w:t xml:space="preserve"> pubblicazione e aggiornamento tabella</w:t>
+            </w:r>
+          </w:p>
+          <w:p>
+            <w:pPr>
+              <w:pStyle w:val="Paragrafoelenco"/>
+              <w:numPr>
+                <w:ilvl w:val="0"/>
+                <w:numId w:val="8"/>
+              </w:numPr>
+              <w:spacing w:after="0"/>
+              <w:jc w:val="left"/>
+            </w:pPr>
+            <w:r>
+              <w:t xml:space="preserve">Click bottone “Verbalizza” </w:t>
+            </w:r>
+            <m:oMath>
+              <m:r>
+                <w:rPr>
+                  <w:rFonts w:ascii="Cambria Math" w:hAnsi="Cambria Math"/>
+                </w:rPr>
+                <m:t>→</m:t>
+              </m:r>
+            </m:oMath>
+            <w:r>
+              <w:rPr>
+                <w:rFonts w:eastAsiaTheme="minorEastAsia"/>
+              </w:rPr>
+              <w:t xml:space="preserve"> creazione verbale e mostra verbale</w:t>
+            </w:r>
+          </w:p>
+          <w:p>
+            <w:pPr>
+              <w:pStyle w:val="Paragrafoelenco"/>
+              <w:numPr>
+                <w:ilvl w:val="0"/>
+                <w:numId w:val="8"/>
+              </w:numPr>
+              <w:spacing w:after="0"/>
+              <w:jc w:val="left"/>
+            </w:pPr>
+            <w:r>
+              <w:t xml:space="preserve">Click su un verbale </w:t>
+            </w:r>
+            <m:oMath>
+              <m:r>
+                <w:rPr>
+                  <w:rFonts w:ascii="Cambria Math" w:hAnsi="Cambria Math"/>
+                </w:rPr>
+                <m:t>→</m:t>
+              </m:r>
+            </m:oMath>
+            <w:r>
+              <w:rPr>
+                <w:rFonts w:eastAsiaTheme="minorEastAsia"/>
+              </w:rPr>
+              <w:t xml:space="preserve"> carica verbale e mostra voto</w:t>
+            </w:r>
+          </w:p>
+        </w:tc>
+        <w:tc>
+          <w:tcPr>
+            <w:tcW w:w="7139" w:type="dxa"/>
+            <w:vAlign w:val="center"/>
+          </w:tcPr>
+          <w:p>
+            <w:pPr>
+              <w:pStyle w:val="Paragrafoelenco"/>
+              <w:numPr>
+                <w:ilvl w:val="0"/>
+                <w:numId w:val="8"/>
+              </w:numPr>
+              <w:spacing w:after="0"/>
+              <w:jc w:val="left"/>
+            </w:pPr>
+            <w:r>
+              <w:t xml:space="preserve">Click su un corso </w:t>
+            </w:r>
+            <m:oMath>
+              <m:r>
+                <w:rPr>
+                  <w:rFonts w:ascii="Cambria Math" w:hAnsi="Cambria Math"/>
+                </w:rPr>
+                <m:t>→</m:t>
+              </m:r>
+            </m:oMath>
+            <w:r>
+              <w:rPr>
+                <w:rFonts w:eastAsiaTheme="minorEastAsia"/>
+              </w:rPr>
+              <w:t xml:space="preserve"> carica appelli</w:t>
+            </w:r>
+          </w:p>
+          <w:p>
+            <w:pPr>
+              <w:pStyle w:val="Paragrafoelenco"/>
+              <w:numPr>
+                <w:ilvl w:val="0"/>
+                <w:numId w:val="8"/>
+              </w:numPr>
+              <w:spacing w:after="0"/>
+              <w:jc w:val="left"/>
+            </w:pPr>
+            <w:r>
+              <w:t xml:space="preserve">Click su una data appello </w:t>
+            </w:r>
+            <m:oMath>
+              <m:r>
+                <w:rPr>
+                  <w:rFonts w:ascii="Cambria Math" w:hAnsi="Cambria Math"/>
+                </w:rPr>
+                <m:t>→</m:t>
+              </m:r>
+            </m:oMath>
+            <w:r>
+              <w:rPr>
+                <w:rFonts w:eastAsiaTheme="minorEastAsia"/>
+              </w:rPr>
+              <w:t xml:space="preserve"> carica</w:t>
+            </w:r>
+            <w:r>
+              <w:rPr>
+                <w:rFonts w:eastAsiaTheme="minorEastAsia"/>
+              </w:rPr>
+              <w:t xml:space="preserve"> esito esame</w:t>
+            </w:r>
+          </w:p>
+          <w:p>
+            <w:pPr>
+              <w:pStyle w:val="Paragrafoelenco"/>
+              <w:numPr>
+                <w:ilvl w:val="0"/>
+                <w:numId w:val="8"/>
+              </w:numPr>
+              <w:spacing w:after="0"/>
+              <w:jc w:val="left"/>
+            </w:pPr>
+            <w:r>
+              <w:t>Drag and drop dell’esito sul cesti</w:t>
+            </w:r>
+            <w:r>
+              <w:t xml:space="preserve">no </w:t>
+            </w:r>
+            <m:oMath>
+              <m:r>
+                <w:rPr>
+                  <w:rFonts w:ascii="Cambria Math" w:hAnsi="Cambria Math"/>
+                </w:rPr>
+                <m:t>→</m:t>
+              </m:r>
+            </m:oMath>
+            <w:r>
+              <w:rPr>
+                <w:rFonts w:eastAsiaTheme="minorEastAsia"/>
+              </w:rPr>
+              <w:t xml:space="preserve"> rifiuto esito esame</w:t>
+            </w:r>
+          </w:p>
+        </w:tc>
+      </w:tr>
+    </w:tbl>
+    <w:p>
+      <w:pPr>
+        <w:pStyle w:val="Sottoargomento"/>
+        <w:spacing w:before="120"/>
+      </w:pPr>
+      <w:r>
+        <w:t>Diagramma IFML</w:t>
+      </w:r>
+    </w:p>
     <w:p/>
+    <w:p>
+      <w:pPr>
+        <w:jc w:val="center"/>
+      </w:pPr>
+      <w:r>
+        <w:rPr>
+          <w:noProof/>
+        </w:rPr>
+        <w:drawing>
+          <wp:inline distT="0" distB="0" distL="0" distR="0" wp14:anchorId="4255E2B6" wp14:editId="73E73C34">
+            <wp:extent cx="8864874" cy="1073250"/>
+            <wp:effectExtent l="0" t="0" r="0" b="0"/>
+            <wp:docPr id="1754518042" name="Immagine 28"/>
+            <wp:cNvGraphicFramePr>
+              <a:graphicFrameLocks xmlns:a="http://schemas.openxmlformats.org/drawingml/2006/main" noChangeAspect="1"/>
+            </wp:cNvGraphicFramePr>
+            <a:graphic xmlns:a="http://schemas.openxmlformats.org/drawingml/2006/main">
+              <a:graphicData uri="http://schemas.openxmlformats.org/drawingml/2006/picture">
+                <pic:pic xmlns:pic="http://schemas.openxmlformats.org/drawingml/2006/picture">
+                  <pic:nvPicPr>
+                    <pic:cNvPr id="0" name="Picture 1"/>
+                    <pic:cNvPicPr>
+                      <a:picLocks noChangeAspect="1" noChangeArrowheads="1"/>
+                    </pic:cNvPicPr>
+                  </pic:nvPicPr>
+                  <pic:blipFill>
+                    <a:blip r:embed="rId29">
+                      <a:extLst>
+                        <a:ext uri="{28A0092B-C50C-407E-A947-70E740481C1C}">
+                          <a14:useLocalDpi xmlns:a14="http://schemas.microsoft.com/office/drawing/2010/main" val="0"/>
+                        </a:ext>
+                      </a:extLst>
+                    </a:blip>
+                    <a:srcRect/>
+                    <a:stretch>
+                      <a:fillRect/>
+                    </a:stretch>
+                  </pic:blipFill>
+                  <pic:spPr bwMode="auto">
+                    <a:xfrm>
+                      <a:off x="0" y="0"/>
+                      <a:ext cx="8909762" cy="1078685"/>
+                    </a:xfrm>
+                    <a:prstGeom prst="rect">
+                      <a:avLst/>
+                    </a:prstGeom>
+                    <a:noFill/>
+                    <a:ln>
+                      <a:noFill/>
+                    </a:ln>
+                  </pic:spPr>
+                </pic:pic>
+              </a:graphicData>
+            </a:graphic>
+          </wp:inline>
+        </w:drawing>
+      </w:r>
+    </w:p>
+    <w:p>
+      <w:pPr>
+        <w:jc w:val="center"/>
+      </w:pPr>
+    </w:p>
+    <w:p>
+      <w:pPr>
+        <w:jc w:val="center"/>
+      </w:pPr>
+      <w:r>
+        <w:rPr>
+          <w:noProof/>
+        </w:rPr>
+        <w:lastRenderedPageBreak/>
+        <w:drawing>
+          <wp:inline distT="0" distB="0" distL="0" distR="0" wp14:anchorId="08FD79CD" wp14:editId="7BE77434">
+            <wp:extent cx="8099348" cy="4595854"/>
+            <wp:effectExtent l="0" t="0" r="0" b="0"/>
+            <wp:docPr id="411307534" name="Immagine 31" descr="Immagine che contiene testo, diagramma, schermata, Piano&#10;&#10;Il contenuto generato dall'IA potrebbe non essere corretto."/>
+            <wp:cNvGraphicFramePr>
+              <a:graphicFrameLocks xmlns:a="http://schemas.openxmlformats.org/drawingml/2006/main" noChangeAspect="1"/>
+            </wp:cNvGraphicFramePr>
+            <a:graphic xmlns:a="http://schemas.openxmlformats.org/drawingml/2006/main">
+              <a:graphicData uri="http://schemas.openxmlformats.org/drawingml/2006/picture">
+                <pic:pic xmlns:pic="http://schemas.openxmlformats.org/drawingml/2006/picture">
+                  <pic:nvPicPr>
+                    <pic:cNvPr id="411307534" name="Immagine 31" descr="Immagine che contiene testo, diagramma, schermata, Piano&#10;&#10;Il contenuto generato dall'IA potrebbe non essere corretto."/>
+                    <pic:cNvPicPr>
+                      <a:picLocks noChangeAspect="1" noChangeArrowheads="1"/>
+                    </pic:cNvPicPr>
+                  </pic:nvPicPr>
+                  <pic:blipFill>
+                    <a:blip r:embed="rId30">
+                      <a:extLst>
+                        <a:ext uri="{28A0092B-C50C-407E-A947-70E740481C1C}">
+                          <a14:useLocalDpi xmlns:a14="http://schemas.microsoft.com/office/drawing/2010/main" val="0"/>
+                        </a:ext>
+                      </a:extLst>
+                    </a:blip>
+                    <a:srcRect/>
+                    <a:stretch>
+                      <a:fillRect/>
+                    </a:stretch>
+                  </pic:blipFill>
+                  <pic:spPr bwMode="auto">
+                    <a:xfrm>
+                      <a:off x="0" y="0"/>
+                      <a:ext cx="8116030" cy="4605320"/>
+                    </a:xfrm>
+                    <a:prstGeom prst="rect">
+                      <a:avLst/>
+                    </a:prstGeom>
+                    <a:noFill/>
+                    <a:ln>
+                      <a:noFill/>
+                    </a:ln>
+                  </pic:spPr>
+                </pic:pic>
+              </a:graphicData>
+            </a:graphic>
+          </wp:inline>
+        </w:drawing>
+      </w:r>
+    </w:p>
+    <w:p>
+      <w:pPr>
+        <w:jc w:val="center"/>
+      </w:pPr>
+      <w:r>
+        <w:rPr>
+          <w:noProof/>
+        </w:rPr>
+        <w:lastRenderedPageBreak/>
+        <w:drawing>
+          <wp:inline distT="0" distB="0" distL="0" distR="0" wp14:anchorId="62D92B77" wp14:editId="40656FF0">
+            <wp:extent cx="8995232" cy="5953127"/>
+            <wp:effectExtent l="0" t="0" r="0" b="0"/>
+            <wp:docPr id="747133770" name="Immagine 30" descr="Immagine che contiene testo, diagramma, schizzo, Piano&#10;&#10;Il contenuto generato dall'IA potrebbe non essere corretto."/>
+            <wp:cNvGraphicFramePr>
+              <a:graphicFrameLocks xmlns:a="http://schemas.openxmlformats.org/drawingml/2006/main" noChangeAspect="1"/>
+            </wp:cNvGraphicFramePr>
+            <a:graphic xmlns:a="http://schemas.openxmlformats.org/drawingml/2006/main">
+              <a:graphicData uri="http://schemas.openxmlformats.org/drawingml/2006/picture">
+                <pic:pic xmlns:pic="http://schemas.openxmlformats.org/drawingml/2006/picture">
+                  <pic:nvPicPr>
+                    <pic:cNvPr id="747133770" name="Immagine 30" descr="Immagine che contiene testo, diagramma, schizzo, Piano&#10;&#10;Il contenuto generato dall'IA potrebbe non essere corretto."/>
+                    <pic:cNvPicPr>
+                      <a:picLocks noChangeAspect="1" noChangeArrowheads="1"/>
+                    </pic:cNvPicPr>
+                  </pic:nvPicPr>
+                  <pic:blipFill>
+                    <a:blip r:embed="rId31">
+                      <a:extLst>
+                        <a:ext uri="{28A0092B-C50C-407E-A947-70E740481C1C}">
+                          <a14:useLocalDpi xmlns:a14="http://schemas.microsoft.com/office/drawing/2010/main" val="0"/>
+                        </a:ext>
+                      </a:extLst>
+                    </a:blip>
+                    <a:srcRect/>
+                    <a:stretch>
+                      <a:fillRect/>
+                    </a:stretch>
+                  </pic:blipFill>
+                  <pic:spPr bwMode="auto">
+                    <a:xfrm>
+                      <a:off x="0" y="0"/>
+                      <a:ext cx="9061506" cy="5996988"/>
+                    </a:xfrm>
+                    <a:prstGeom prst="rect">
+                      <a:avLst/>
+                    </a:prstGeom>
+                    <a:noFill/>
+                    <a:ln>
+                      <a:noFill/>
+                    </a:ln>
+                  </pic:spPr>
+                </pic:pic>
+              </a:graphicData>
+            </a:graphic>
+          </wp:inline>
+        </w:drawing>
+      </w:r>
+    </w:p>
     <w:sectPr>
       <w:pgSz w:w="16838" w:h="11906" w:orient="landscape"/>
       <w:pgMar w:top="1134" w:right="1417" w:bottom="1134" w:left="1134" w:header="708" w:footer="708" w:gutter="0"/>
@@ -8760,9 +10042,9 @@
     </w:lvl>
   </w:abstractNum>
   <w:abstractNum w:abstractNumId="1" w15:restartNumberingAfterBreak="0">
-    <w:nsid w:val="47D048CB"/>
+    <w:nsid w:val="1B98420D"/>
     <w:multiLevelType w:val="hybridMultilevel"/>
-    <w:tmpl w:val="9C366028"/>
+    <w:tmpl w:val="74961E8C"/>
     <w:lvl w:ilvl="0" w:tplc="04100001">
       <w:start w:val="1"/>
       <w:numFmt w:val="bullet"/>
@@ -8787,7 +10069,7 @@
         <w:rFonts w:ascii="Courier New" w:hAnsi="Courier New" w:cs="Courier New" w:hint="default"/>
       </w:rPr>
     </w:lvl>
-    <w:lvl w:ilvl="2" w:tplc="04100005">
+    <w:lvl w:ilvl="2" w:tplc="04100005" w:tentative="1">
       <w:start w:val="1"/>
       <w:numFmt w:val="bullet"/>
       <w:lvlText w:val=""/>
@@ -8873,9 +10155,122 @@
     </w:lvl>
   </w:abstractNum>
   <w:abstractNum w:abstractNumId="2" w15:restartNumberingAfterBreak="0">
-    <w:nsid w:val="5BF20DD1"/>
+    <w:nsid w:val="47D048CB"/>
     <w:multiLevelType w:val="hybridMultilevel"/>
-    <w:tmpl w:val="5E205C86"/>
+    <w:tmpl w:val="9C366028"/>
+    <w:lvl w:ilvl="0" w:tplc="04100001">
+      <w:start w:val="1"/>
+      <w:numFmt w:val="bullet"/>
+      <w:lvlText w:val=""/>
+      <w:lvlJc w:val="left"/>
+      <w:pPr>
+        <w:ind w:left="720" w:hanging="360"/>
+      </w:pPr>
+      <w:rPr>
+        <w:rFonts w:ascii="Symbol" w:hAnsi="Symbol" w:hint="default"/>
+      </w:rPr>
+    </w:lvl>
+    <w:lvl w:ilvl="1" w:tplc="04100003">
+      <w:start w:val="1"/>
+      <w:numFmt w:val="bullet"/>
+      <w:lvlText w:val="o"/>
+      <w:lvlJc w:val="left"/>
+      <w:pPr>
+        <w:ind w:left="1440" w:hanging="360"/>
+      </w:pPr>
+      <w:rPr>
+        <w:rFonts w:ascii="Courier New" w:hAnsi="Courier New" w:cs="Courier New" w:hint="default"/>
+      </w:rPr>
+    </w:lvl>
+    <w:lvl w:ilvl="2" w:tplc="04100005">
+      <w:start w:val="1"/>
+      <w:numFmt w:val="bullet"/>
+      <w:lvlText w:val=""/>
+      <w:lvlJc w:val="left"/>
+      <w:pPr>
+        <w:ind w:left="2160" w:hanging="360"/>
+      </w:pPr>
+      <w:rPr>
+        <w:rFonts w:ascii="Wingdings" w:hAnsi="Wingdings" w:hint="default"/>
+      </w:rPr>
+    </w:lvl>
+    <w:lvl w:ilvl="3" w:tplc="04100001" w:tentative="1">
+      <w:start w:val="1"/>
+      <w:numFmt w:val="bullet"/>
+      <w:lvlText w:val=""/>
+      <w:lvlJc w:val="left"/>
+      <w:pPr>
+        <w:ind w:left="2880" w:hanging="360"/>
+      </w:pPr>
+      <w:rPr>
+        <w:rFonts w:ascii="Symbol" w:hAnsi="Symbol" w:hint="default"/>
+      </w:rPr>
+    </w:lvl>
+    <w:lvl w:ilvl="4" w:tplc="04100003" w:tentative="1">
+      <w:start w:val="1"/>
+      <w:numFmt w:val="bullet"/>
+      <w:lvlText w:val="o"/>
+      <w:lvlJc w:val="left"/>
+      <w:pPr>
+        <w:ind w:left="3600" w:hanging="360"/>
+      </w:pPr>
+      <w:rPr>
+        <w:rFonts w:ascii="Courier New" w:hAnsi="Courier New" w:cs="Courier New" w:hint="default"/>
+      </w:rPr>
+    </w:lvl>
+    <w:lvl w:ilvl="5" w:tplc="04100005" w:tentative="1">
+      <w:start w:val="1"/>
+      <w:numFmt w:val="bullet"/>
+      <w:lvlText w:val=""/>
+      <w:lvlJc w:val="left"/>
+      <w:pPr>
+        <w:ind w:left="4320" w:hanging="360"/>
+      </w:pPr>
+      <w:rPr>
+        <w:rFonts w:ascii="Wingdings" w:hAnsi="Wingdings" w:hint="default"/>
+      </w:rPr>
+    </w:lvl>
+    <w:lvl w:ilvl="6" w:tplc="04100001" w:tentative="1">
+      <w:start w:val="1"/>
+      <w:numFmt w:val="bullet"/>
+      <w:lvlText w:val=""/>
+      <w:lvlJc w:val="left"/>
+      <w:pPr>
+        <w:ind w:left="5040" w:hanging="360"/>
+      </w:pPr>
+      <w:rPr>
+        <w:rFonts w:ascii="Symbol" w:hAnsi="Symbol" w:hint="default"/>
+      </w:rPr>
+    </w:lvl>
+    <w:lvl w:ilvl="7" w:tplc="04100003" w:tentative="1">
+      <w:start w:val="1"/>
+      <w:numFmt w:val="bullet"/>
+      <w:lvlText w:val="o"/>
+      <w:lvlJc w:val="left"/>
+      <w:pPr>
+        <w:ind w:left="5760" w:hanging="360"/>
+      </w:pPr>
+      <w:rPr>
+        <w:rFonts w:ascii="Courier New" w:hAnsi="Courier New" w:cs="Courier New" w:hint="default"/>
+      </w:rPr>
+    </w:lvl>
+    <w:lvl w:ilvl="8" w:tplc="04100005" w:tentative="1">
+      <w:start w:val="1"/>
+      <w:numFmt w:val="bullet"/>
+      <w:lvlText w:val=""/>
+      <w:lvlJc w:val="left"/>
+      <w:pPr>
+        <w:ind w:left="6480" w:hanging="360"/>
+      </w:pPr>
+      <w:rPr>
+        <w:rFonts w:ascii="Wingdings" w:hAnsi="Wingdings" w:hint="default"/>
+      </w:rPr>
+    </w:lvl>
+  </w:abstractNum>
+  <w:abstractNum w:abstractNumId="3" w15:restartNumberingAfterBreak="0">
+    <w:nsid w:val="528464A4"/>
+    <w:multiLevelType w:val="hybridMultilevel"/>
+    <w:tmpl w:val="4CB07772"/>
     <w:lvl w:ilvl="0" w:tplc="04100001">
       <w:start w:val="1"/>
       <w:numFmt w:val="bullet"/>
@@ -8985,10 +10380,123 @@
       </w:rPr>
     </w:lvl>
   </w:abstractNum>
-  <w:abstractNum w:abstractNumId="3" w15:restartNumberingAfterBreak="0">
-    <w:nsid w:val="60666343"/>
+  <w:abstractNum w:abstractNumId="4" w15:restartNumberingAfterBreak="0">
+    <w:nsid w:val="59F0033B"/>
     <w:multiLevelType w:val="hybridMultilevel"/>
-    <w:tmpl w:val="8B1C1EAC"/>
+    <w:tmpl w:val="574A28B2"/>
+    <w:lvl w:ilvl="0" w:tplc="04100001">
+      <w:start w:val="1"/>
+      <w:numFmt w:val="bullet"/>
+      <w:lvlText w:val=""/>
+      <w:lvlJc w:val="left"/>
+      <w:pPr>
+        <w:ind w:left="720" w:hanging="360"/>
+      </w:pPr>
+      <w:rPr>
+        <w:rFonts w:ascii="Symbol" w:hAnsi="Symbol" w:hint="default"/>
+      </w:rPr>
+    </w:lvl>
+    <w:lvl w:ilvl="1" w:tplc="04100003">
+      <w:start w:val="1"/>
+      <w:numFmt w:val="bullet"/>
+      <w:lvlText w:val="o"/>
+      <w:lvlJc w:val="left"/>
+      <w:pPr>
+        <w:ind w:left="1440" w:hanging="360"/>
+      </w:pPr>
+      <w:rPr>
+        <w:rFonts w:ascii="Courier New" w:hAnsi="Courier New" w:cs="Courier New" w:hint="default"/>
+      </w:rPr>
+    </w:lvl>
+    <w:lvl w:ilvl="2" w:tplc="04100005" w:tentative="1">
+      <w:start w:val="1"/>
+      <w:numFmt w:val="bullet"/>
+      <w:lvlText w:val=""/>
+      <w:lvlJc w:val="left"/>
+      <w:pPr>
+        <w:ind w:left="2160" w:hanging="360"/>
+      </w:pPr>
+      <w:rPr>
+        <w:rFonts w:ascii="Wingdings" w:hAnsi="Wingdings" w:hint="default"/>
+      </w:rPr>
+    </w:lvl>
+    <w:lvl w:ilvl="3" w:tplc="04100001" w:tentative="1">
+      <w:start w:val="1"/>
+      <w:numFmt w:val="bullet"/>
+      <w:lvlText w:val=""/>
+      <w:lvlJc w:val="left"/>
+      <w:pPr>
+        <w:ind w:left="2880" w:hanging="360"/>
+      </w:pPr>
+      <w:rPr>
+        <w:rFonts w:ascii="Symbol" w:hAnsi="Symbol" w:hint="default"/>
+      </w:rPr>
+    </w:lvl>
+    <w:lvl w:ilvl="4" w:tplc="04100003" w:tentative="1">
+      <w:start w:val="1"/>
+      <w:numFmt w:val="bullet"/>
+      <w:lvlText w:val="o"/>
+      <w:lvlJc w:val="left"/>
+      <w:pPr>
+        <w:ind w:left="3600" w:hanging="360"/>
+      </w:pPr>
+      <w:rPr>
+        <w:rFonts w:ascii="Courier New" w:hAnsi="Courier New" w:cs="Courier New" w:hint="default"/>
+      </w:rPr>
+    </w:lvl>
+    <w:lvl w:ilvl="5" w:tplc="04100005" w:tentative="1">
+      <w:start w:val="1"/>
+      <w:numFmt w:val="bullet"/>
+      <w:lvlText w:val=""/>
+      <w:lvlJc w:val="left"/>
+      <w:pPr>
+        <w:ind w:left="4320" w:hanging="360"/>
+      </w:pPr>
+      <w:rPr>
+        <w:rFonts w:ascii="Wingdings" w:hAnsi="Wingdings" w:hint="default"/>
+      </w:rPr>
+    </w:lvl>
+    <w:lvl w:ilvl="6" w:tplc="04100001" w:tentative="1">
+      <w:start w:val="1"/>
+      <w:numFmt w:val="bullet"/>
+      <w:lvlText w:val=""/>
+      <w:lvlJc w:val="left"/>
+      <w:pPr>
+        <w:ind w:left="5040" w:hanging="360"/>
+      </w:pPr>
+      <w:rPr>
+        <w:rFonts w:ascii="Symbol" w:hAnsi="Symbol" w:hint="default"/>
+      </w:rPr>
+    </w:lvl>
+    <w:lvl w:ilvl="7" w:tplc="04100003" w:tentative="1">
+      <w:start w:val="1"/>
+      <w:numFmt w:val="bullet"/>
+      <w:lvlText w:val="o"/>
+      <w:lvlJc w:val="left"/>
+      <w:pPr>
+        <w:ind w:left="5760" w:hanging="360"/>
+      </w:pPr>
+      <w:rPr>
+        <w:rFonts w:ascii="Courier New" w:hAnsi="Courier New" w:cs="Courier New" w:hint="default"/>
+      </w:rPr>
+    </w:lvl>
+    <w:lvl w:ilvl="8" w:tplc="04100005" w:tentative="1">
+      <w:start w:val="1"/>
+      <w:numFmt w:val="bullet"/>
+      <w:lvlText w:val=""/>
+      <w:lvlJc w:val="left"/>
+      <w:pPr>
+        <w:ind w:left="6480" w:hanging="360"/>
+      </w:pPr>
+      <w:rPr>
+        <w:rFonts w:ascii="Wingdings" w:hAnsi="Wingdings" w:hint="default"/>
+      </w:rPr>
+    </w:lvl>
+  </w:abstractNum>
+  <w:abstractNum w:abstractNumId="5" w15:restartNumberingAfterBreak="0">
+    <w:nsid w:val="5BF20DD1"/>
+    <w:multiLevelType w:val="hybridMultilevel"/>
+    <w:tmpl w:val="5E205C86"/>
     <w:lvl w:ilvl="0" w:tplc="04100001">
       <w:start w:val="1"/>
       <w:numFmt w:val="bullet"/>
@@ -9098,7 +10606,120 @@
       </w:rPr>
     </w:lvl>
   </w:abstractNum>
-  <w:abstractNum w:abstractNumId="4" w15:restartNumberingAfterBreak="0">
+  <w:abstractNum w:abstractNumId="6" w15:restartNumberingAfterBreak="0">
+    <w:nsid w:val="60666343"/>
+    <w:multiLevelType w:val="hybridMultilevel"/>
+    <w:tmpl w:val="8B1C1EAC"/>
+    <w:lvl w:ilvl="0" w:tplc="04100001">
+      <w:start w:val="1"/>
+      <w:numFmt w:val="bullet"/>
+      <w:lvlText w:val=""/>
+      <w:lvlJc w:val="left"/>
+      <w:pPr>
+        <w:ind w:left="720" w:hanging="360"/>
+      </w:pPr>
+      <w:rPr>
+        <w:rFonts w:ascii="Symbol" w:hAnsi="Symbol" w:hint="default"/>
+      </w:rPr>
+    </w:lvl>
+    <w:lvl w:ilvl="1" w:tplc="04100003" w:tentative="1">
+      <w:start w:val="1"/>
+      <w:numFmt w:val="bullet"/>
+      <w:lvlText w:val="o"/>
+      <w:lvlJc w:val="left"/>
+      <w:pPr>
+        <w:ind w:left="1440" w:hanging="360"/>
+      </w:pPr>
+      <w:rPr>
+        <w:rFonts w:ascii="Courier New" w:hAnsi="Courier New" w:cs="Courier New" w:hint="default"/>
+      </w:rPr>
+    </w:lvl>
+    <w:lvl w:ilvl="2" w:tplc="04100005" w:tentative="1">
+      <w:start w:val="1"/>
+      <w:numFmt w:val="bullet"/>
+      <w:lvlText w:val=""/>
+      <w:lvlJc w:val="left"/>
+      <w:pPr>
+        <w:ind w:left="2160" w:hanging="360"/>
+      </w:pPr>
+      <w:rPr>
+        <w:rFonts w:ascii="Wingdings" w:hAnsi="Wingdings" w:hint="default"/>
+      </w:rPr>
+    </w:lvl>
+    <w:lvl w:ilvl="3" w:tplc="04100001" w:tentative="1">
+      <w:start w:val="1"/>
+      <w:numFmt w:val="bullet"/>
+      <w:lvlText w:val=""/>
+      <w:lvlJc w:val="left"/>
+      <w:pPr>
+        <w:ind w:left="2880" w:hanging="360"/>
+      </w:pPr>
+      <w:rPr>
+        <w:rFonts w:ascii="Symbol" w:hAnsi="Symbol" w:hint="default"/>
+      </w:rPr>
+    </w:lvl>
+    <w:lvl w:ilvl="4" w:tplc="04100003" w:tentative="1">
+      <w:start w:val="1"/>
+      <w:numFmt w:val="bullet"/>
+      <w:lvlText w:val="o"/>
+      <w:lvlJc w:val="left"/>
+      <w:pPr>
+        <w:ind w:left="3600" w:hanging="360"/>
+      </w:pPr>
+      <w:rPr>
+        <w:rFonts w:ascii="Courier New" w:hAnsi="Courier New" w:cs="Courier New" w:hint="default"/>
+      </w:rPr>
+    </w:lvl>
+    <w:lvl w:ilvl="5" w:tplc="04100005" w:tentative="1">
+      <w:start w:val="1"/>
+      <w:numFmt w:val="bullet"/>
+      <w:lvlText w:val=""/>
+      <w:lvlJc w:val="left"/>
+      <w:pPr>
+        <w:ind w:left="4320" w:hanging="360"/>
+      </w:pPr>
+      <w:rPr>
+        <w:rFonts w:ascii="Wingdings" w:hAnsi="Wingdings" w:hint="default"/>
+      </w:rPr>
+    </w:lvl>
+    <w:lvl w:ilvl="6" w:tplc="04100001" w:tentative="1">
+      <w:start w:val="1"/>
+      <w:numFmt w:val="bullet"/>
+      <w:lvlText w:val=""/>
+      <w:lvlJc w:val="left"/>
+      <w:pPr>
+        <w:ind w:left="5040" w:hanging="360"/>
+      </w:pPr>
+      <w:rPr>
+        <w:rFonts w:ascii="Symbol" w:hAnsi="Symbol" w:hint="default"/>
+      </w:rPr>
+    </w:lvl>
+    <w:lvl w:ilvl="7" w:tplc="04100003" w:tentative="1">
+      <w:start w:val="1"/>
+      <w:numFmt w:val="bullet"/>
+      <w:lvlText w:val="o"/>
+      <w:lvlJc w:val="left"/>
+      <w:pPr>
+        <w:ind w:left="5760" w:hanging="360"/>
+      </w:pPr>
+      <w:rPr>
+        <w:rFonts w:ascii="Courier New" w:hAnsi="Courier New" w:cs="Courier New" w:hint="default"/>
+      </w:rPr>
+    </w:lvl>
+    <w:lvl w:ilvl="8" w:tplc="04100005" w:tentative="1">
+      <w:start w:val="1"/>
+      <w:numFmt w:val="bullet"/>
+      <w:lvlText w:val=""/>
+      <w:lvlJc w:val="left"/>
+      <w:pPr>
+        <w:ind w:left="6480" w:hanging="360"/>
+      </w:pPr>
+      <w:rPr>
+        <w:rFonts w:ascii="Wingdings" w:hAnsi="Wingdings" w:hint="default"/>
+      </w:rPr>
+    </w:lvl>
+  </w:abstractNum>
+  <w:abstractNum w:abstractNumId="7" w15:restartNumberingAfterBreak="0">
     <w:nsid w:val="688577B1"/>
     <w:multiLevelType w:val="hybridMultilevel"/>
     <w:tmpl w:val="9356EF48"/>
@@ -9215,16 +10836,25 @@
     <w:abstractNumId w:val="0"/>
   </w:num>
   <w:num w:numId="2" w16cid:durableId="618881796">
+    <w:abstractNumId w:val="5"/>
+  </w:num>
+  <w:num w:numId="3" w16cid:durableId="85152892">
+    <w:abstractNumId w:val="6"/>
+  </w:num>
+  <w:num w:numId="4" w16cid:durableId="1499926040">
+    <w:abstractNumId w:val="7"/>
+  </w:num>
+  <w:num w:numId="5" w16cid:durableId="90391908">
     <w:abstractNumId w:val="2"/>
   </w:num>
-  <w:num w:numId="3" w16cid:durableId="85152892">
-    <w:abstractNumId w:val="3"/>
-  </w:num>
-  <w:num w:numId="4" w16cid:durableId="1499926040">
+  <w:num w:numId="6" w16cid:durableId="1203714417">
     <w:abstractNumId w:val="4"/>
   </w:num>
-  <w:num w:numId="5" w16cid:durableId="90391908">
+  <w:num w:numId="7" w16cid:durableId="786965479">
     <w:abstractNumId w:val="1"/>
+  </w:num>
+  <w:num w:numId="8" w16cid:durableId="1413551397">
+    <w:abstractNumId w:val="3"/>
   </w:num>
 </w:numbering>
 </file>
@@ -10036,6 +11666,16 @@
     <w:uiPriority w:val="99"/>
     <w:rsid w:val="003459A5"/>
   </w:style>
+  <w:style w:type="character" w:styleId="Testosegnaposto">
+    <w:name w:val="Placeholder Text"/>
+    <w:basedOn w:val="Carpredefinitoparagrafo"/>
+    <w:uiPriority w:val="99"/>
+    <w:semiHidden/>
+    <w:rsid w:val="000073F6"/>
+    <w:rPr>
+      <w:color w:val="666666"/>
+    </w:rPr>
+  </w:style>
 </w:styles>
 </file>
 

</xml_diff>

<commit_message>
implemented login and added scripts and scaffold for home pages
</commit_message>
<xml_diff>
--- a/Documentazione - draft.docx
+++ b/Documentazione - draft.docx
@@ -6450,11 +6450,9 @@
               <w:ind w:left="313" w:hanging="284"/>
               <w:jc w:val="left"/>
             </w:pPr>
-            <w:proofErr w:type="spellStart"/>
             <w:r>
               <w:t>SceltaProfilo</w:t>
             </w:r>
-            <w:proofErr w:type="spellEnd"/>
           </w:p>
           <w:p>
             <w:pPr>
@@ -6482,14 +6480,12 @@
               <w:ind w:left="596" w:hanging="283"/>
               <w:jc w:val="left"/>
             </w:pPr>
-            <w:proofErr w:type="spellStart"/>
             <w:r>
               <w:t>Login</w:t>
             </w:r>
             <w:r>
               <w:t>Docente</w:t>
             </w:r>
-            <w:proofErr w:type="spellEnd"/>
           </w:p>
           <w:p>
             <w:pPr>
@@ -6517,11 +6513,9 @@
               <w:ind w:left="596" w:hanging="283"/>
               <w:jc w:val="left"/>
             </w:pPr>
-            <w:proofErr w:type="spellStart"/>
             <w:r>
               <w:t>AppelliDocente</w:t>
             </w:r>
-            <w:proofErr w:type="spellEnd"/>
           </w:p>
           <w:p>
             <w:pPr>
@@ -6687,11 +6681,9 @@
               <w:ind w:left="313" w:hanging="284"/>
               <w:jc w:val="left"/>
             </w:pPr>
-            <w:proofErr w:type="spellStart"/>
             <w:r>
               <w:t>Error</w:t>
             </w:r>
-            <w:proofErr w:type="spellEnd"/>
           </w:p>
         </w:tc>
         <w:tc>
@@ -6782,11 +6774,9 @@
               <w:ind w:left="596" w:hanging="283"/>
               <w:jc w:val="left"/>
             </w:pPr>
-            <w:proofErr w:type="spellStart"/>
             <w:r>
               <w:t>AppelliDocente</w:t>
             </w:r>
-            <w:proofErr w:type="spellEnd"/>
           </w:p>
           <w:p>
             <w:pPr>
@@ -6955,11 +6945,9 @@
               <w:ind w:left="313" w:hanging="284"/>
               <w:jc w:val="left"/>
             </w:pPr>
-            <w:proofErr w:type="spellStart"/>
             <w:r>
               <w:t>Error</w:t>
             </w:r>
-            <w:proofErr w:type="spellEnd"/>
           </w:p>
         </w:tc>
         <w:tc>
@@ -6972,13 +6960,8 @@
               <w:spacing w:after="0" w:line="276" w:lineRule="auto"/>
               <w:jc w:val="left"/>
             </w:pPr>
-            <w:proofErr w:type="spellStart"/>
-            <w:r>
-              <w:t>Beans</w:t>
-            </w:r>
-            <w:proofErr w:type="spellEnd"/>
-            <w:r>
-              <w:t>:</w:t>
+            <w:r>
+              <w:t>Beans:</w:t>
             </w:r>
           </w:p>
           <w:p>
@@ -7123,11 +7106,9 @@
               <w:ind w:left="313" w:hanging="284"/>
               <w:jc w:val="left"/>
             </w:pPr>
-            <w:proofErr w:type="spellStart"/>
             <w:r>
               <w:t>DocenteDAO</w:t>
             </w:r>
-            <w:proofErr w:type="spellEnd"/>
           </w:p>
           <w:p>
             <w:pPr>
@@ -7141,17 +7122,7 @@
               <w:jc w:val="left"/>
             </w:pPr>
             <w:r>
-              <w:t>login (</w:t>
-            </w:r>
-            <w:proofErr w:type="spellStart"/>
-            <w:proofErr w:type="gramStart"/>
-            <w:r>
-              <w:t>codiceDocente</w:t>
-            </w:r>
-            <w:proofErr w:type="spellEnd"/>
-            <w:proofErr w:type="gramEnd"/>
-            <w:r>
-              <w:t>, password)</w:t>
+              <w:t>login (codiceDocente, password)</w:t>
             </w:r>
           </w:p>
           <w:p>
@@ -7165,11 +7136,9 @@
               <w:ind w:left="313" w:hanging="284"/>
               <w:jc w:val="left"/>
             </w:pPr>
-            <w:proofErr w:type="spellStart"/>
             <w:r>
               <w:t>StudenteDAO</w:t>
             </w:r>
-            <w:proofErr w:type="spellEnd"/>
           </w:p>
           <w:p>
             <w:pPr>
@@ -7197,13 +7166,8 @@
               <w:ind w:left="596" w:hanging="283"/>
               <w:jc w:val="left"/>
             </w:pPr>
-            <w:proofErr w:type="spellStart"/>
-            <w:r>
-              <w:t>getStudenteByMatricola</w:t>
-            </w:r>
-            <w:proofErr w:type="spellEnd"/>
-            <w:r>
-              <w:t xml:space="preserve"> (matricola)</w:t>
+            <w:r>
+              <w:t>getStudenteByMatricola (matricola)</w:t>
             </w:r>
           </w:p>
           <w:p>
@@ -7217,11 +7181,9 @@
               <w:ind w:left="313" w:hanging="284"/>
               <w:jc w:val="left"/>
             </w:pPr>
-            <w:proofErr w:type="spellStart"/>
             <w:r>
               <w:t>CorsoDAO</w:t>
             </w:r>
-            <w:proofErr w:type="spellEnd"/>
           </w:p>
           <w:p>
             <w:pPr>
@@ -7234,13 +7196,8 @@
               <w:ind w:left="596" w:hanging="283"/>
               <w:jc w:val="left"/>
             </w:pPr>
-            <w:proofErr w:type="spellStart"/>
-            <w:r>
-              <w:t>getCorsiByStudente</w:t>
-            </w:r>
-            <w:proofErr w:type="spellEnd"/>
-            <w:r>
-              <w:t xml:space="preserve"> (matricola)</w:t>
+            <w:r>
+              <w:t>getCorsiByStudente (matricola)</w:t>
             </w:r>
           </w:p>
           <w:p>
@@ -7254,21 +7211,8 @@
               <w:ind w:left="596" w:hanging="283"/>
               <w:jc w:val="left"/>
             </w:pPr>
-            <w:proofErr w:type="spellStart"/>
-            <w:r>
-              <w:t>getCorsiByDocente</w:t>
-            </w:r>
-            <w:proofErr w:type="spellEnd"/>
-            <w:r>
-              <w:t xml:space="preserve"> (</w:t>
-            </w:r>
-            <w:proofErr w:type="spellStart"/>
-            <w:r>
-              <w:t>codiceDocente</w:t>
-            </w:r>
-            <w:proofErr w:type="spellEnd"/>
-            <w:r>
-              <w:t>)</w:t>
+            <w:r>
+              <w:t>getCorsiByDocente (codiceDocente)</w:t>
             </w:r>
           </w:p>
         </w:tc>
@@ -7288,14 +7232,12 @@
               <w:ind w:left="313" w:hanging="284"/>
               <w:jc w:val="left"/>
             </w:pPr>
-            <w:proofErr w:type="spellStart"/>
             <w:r>
               <w:t>Iscrizione</w:t>
             </w:r>
             <w:r>
               <w:t>DAO</w:t>
             </w:r>
-            <w:proofErr w:type="spellEnd"/>
           </w:p>
           <w:p>
             <w:pPr>
@@ -7308,13 +7250,8 @@
               <w:ind w:left="596" w:hanging="283"/>
               <w:jc w:val="left"/>
             </w:pPr>
-            <w:proofErr w:type="spellStart"/>
-            <w:r>
-              <w:t>getDatiIscrizione</w:t>
-            </w:r>
-            <w:proofErr w:type="spellEnd"/>
-            <w:r>
-              <w:t xml:space="preserve"> (matricola, data, corso)</w:t>
+            <w:r>
+              <w:t>getDatiIscrizione (matricola, data, corso)</w:t>
             </w:r>
           </w:p>
           <w:p>
@@ -7328,13 +7265,8 @@
               <w:ind w:left="596" w:hanging="283"/>
               <w:jc w:val="left"/>
             </w:pPr>
-            <w:proofErr w:type="spellStart"/>
-            <w:r>
-              <w:t>getDatiIscrizioni</w:t>
-            </w:r>
-            <w:proofErr w:type="spellEnd"/>
-            <w:r>
-              <w:t xml:space="preserve"> (corso, data, matricole)</w:t>
+            <w:r>
+              <w:t>getDatiIscrizioni (corso, data, matricole)</w:t>
             </w:r>
           </w:p>
           <w:p>
@@ -7348,39 +7280,8 @@
               <w:ind w:left="596" w:hanging="283"/>
               <w:jc w:val="left"/>
             </w:pPr>
-            <w:proofErr w:type="spellStart"/>
-            <w:r>
-              <w:t>getOrderedIscritti</w:t>
-            </w:r>
-            <w:proofErr w:type="spellEnd"/>
-            <w:r>
-              <w:t xml:space="preserve"> (data, corso, </w:t>
-            </w:r>
-            <w:proofErr w:type="spellStart"/>
-            <w:proofErr w:type="gramStart"/>
-            <w:r>
-              <w:t>campoOrdine</w:t>
-            </w:r>
-            <w:proofErr w:type="spellEnd"/>
-            <w:proofErr w:type="gramEnd"/>
-            <w:r>
-              <w:t xml:space="preserve">, </w:t>
-            </w:r>
-            <w:proofErr w:type="spellStart"/>
-            <w:r>
-              <w:t>desc</w:t>
-            </w:r>
-            <w:proofErr w:type="spellEnd"/>
-            <w:r>
-              <w:t>/</w:t>
-            </w:r>
-            <w:proofErr w:type="spellStart"/>
-            <w:r>
-              <w:t>asc</w:t>
-            </w:r>
-            <w:proofErr w:type="spellEnd"/>
-            <w:r>
-              <w:t>)</w:t>
+            <w:r>
+              <w:t>getOrderedIscritti (data, corso, campoOrdine, desc/asc)</w:t>
             </w:r>
           </w:p>
           <w:p>
@@ -7394,13 +7295,8 @@
               <w:ind w:left="596" w:hanging="283"/>
               <w:jc w:val="left"/>
             </w:pPr>
-            <w:proofErr w:type="spellStart"/>
-            <w:r>
-              <w:t>rifiutaEsito</w:t>
-            </w:r>
-            <w:proofErr w:type="spellEnd"/>
-            <w:r>
-              <w:t xml:space="preserve"> (matricola, data, corso)</w:t>
+            <w:r>
+              <w:t>rifiutaEsito (matricola, data, corso)</w:t>
             </w:r>
           </w:p>
           <w:p>
@@ -7414,13 +7310,8 @@
               <w:ind w:left="596" w:hanging="283"/>
               <w:jc w:val="left"/>
             </w:pPr>
-            <w:proofErr w:type="spellStart"/>
-            <w:r>
-              <w:t>modificaVoto</w:t>
-            </w:r>
-            <w:proofErr w:type="spellEnd"/>
-            <w:r>
-              <w:t xml:space="preserve"> (matricola, corso, voto)</w:t>
+            <w:r>
+              <w:t>modificaVoto (matricola, corso, voto)</w:t>
             </w:r>
           </w:p>
           <w:p>
@@ -7434,13 +7325,8 @@
               <w:ind w:left="596" w:hanging="283"/>
               <w:jc w:val="left"/>
             </w:pPr>
-            <w:proofErr w:type="spellStart"/>
-            <w:r>
-              <w:t>pubblicaVoti</w:t>
-            </w:r>
-            <w:proofErr w:type="spellEnd"/>
-            <w:r>
-              <w:t xml:space="preserve"> (corso, data)</w:t>
+            <w:r>
+              <w:t>pubblicaVoti (corso, data)</w:t>
             </w:r>
           </w:p>
           <w:p>
@@ -7454,13 +7340,8 @@
               <w:ind w:left="596" w:hanging="283"/>
               <w:jc w:val="left"/>
             </w:pPr>
-            <w:proofErr w:type="spellStart"/>
-            <w:r>
-              <w:t>verbalizzavoti</w:t>
-            </w:r>
-            <w:proofErr w:type="spellEnd"/>
-            <w:r>
-              <w:t xml:space="preserve"> (corso, data)</w:t>
+            <w:r>
+              <w:t>verbalizzavoti (corso, data)</w:t>
             </w:r>
           </w:p>
         </w:tc>
@@ -7480,14 +7361,12 @@
               <w:ind w:left="313" w:hanging="284"/>
               <w:jc w:val="left"/>
             </w:pPr>
-            <w:proofErr w:type="spellStart"/>
             <w:r>
               <w:t>Appello</w:t>
             </w:r>
             <w:r>
               <w:t>DAO</w:t>
             </w:r>
-            <w:proofErr w:type="spellEnd"/>
           </w:p>
           <w:p>
             <w:pPr>
@@ -7500,13 +7379,8 @@
               <w:ind w:left="596" w:hanging="283"/>
               <w:jc w:val="left"/>
             </w:pPr>
-            <w:proofErr w:type="spellStart"/>
-            <w:r>
-              <w:t>getAppelliByCorso</w:t>
-            </w:r>
-            <w:proofErr w:type="spellEnd"/>
-            <w:r>
-              <w:t xml:space="preserve"> (corso)</w:t>
+            <w:r>
+              <w:t>getAppelliByCorso (corso)</w:t>
             </w:r>
           </w:p>
           <w:p>
@@ -7520,11 +7394,9 @@
               <w:ind w:left="313" w:hanging="284"/>
               <w:jc w:val="left"/>
             </w:pPr>
-            <w:proofErr w:type="spellStart"/>
             <w:r>
               <w:t>VerbaleDAO</w:t>
             </w:r>
-            <w:proofErr w:type="spellEnd"/>
           </w:p>
           <w:p>
             <w:pPr>
@@ -7537,21 +7409,8 @@
               <w:ind w:left="596" w:hanging="283"/>
               <w:jc w:val="left"/>
             </w:pPr>
-            <w:proofErr w:type="spellStart"/>
-            <w:r>
-              <w:t>getVerbaleByCodice</w:t>
-            </w:r>
-            <w:proofErr w:type="spellEnd"/>
-            <w:r>
-              <w:t xml:space="preserve"> (</w:t>
-            </w:r>
-            <w:proofErr w:type="spellStart"/>
-            <w:r>
-              <w:t>codiceVerbale</w:t>
-            </w:r>
-            <w:proofErr w:type="spellEnd"/>
-            <w:r>
-              <w:t>)</w:t>
+            <w:r>
+              <w:t>getVerbaleByCodice (codiceVerbale)</w:t>
             </w:r>
           </w:p>
           <w:p>
@@ -7565,21 +7424,8 @@
               <w:ind w:left="596" w:hanging="283"/>
               <w:jc w:val="left"/>
             </w:pPr>
-            <w:proofErr w:type="spellStart"/>
-            <w:r>
-              <w:t>getVerbaleByDocente</w:t>
-            </w:r>
-            <w:proofErr w:type="spellEnd"/>
-            <w:r>
-              <w:t xml:space="preserve"> (</w:t>
-            </w:r>
-            <w:proofErr w:type="spellStart"/>
-            <w:r>
-              <w:t>codiceDocente</w:t>
-            </w:r>
-            <w:proofErr w:type="spellEnd"/>
-            <w:r>
-              <w:t>)</w:t>
+            <w:r>
+              <w:t>getVerbaleByDocente (codiceDocente)</w:t>
             </w:r>
           </w:p>
           <w:p>
@@ -7593,21 +7439,8 @@
               <w:ind w:left="596" w:hanging="283"/>
               <w:jc w:val="left"/>
             </w:pPr>
-            <w:proofErr w:type="spellStart"/>
-            <w:r>
-              <w:t>getMatricoleByCodice</w:t>
-            </w:r>
-            <w:proofErr w:type="spellEnd"/>
-            <w:r>
-              <w:t xml:space="preserve"> (</w:t>
-            </w:r>
-            <w:proofErr w:type="spellStart"/>
-            <w:r>
-              <w:t>codiceVerbale</w:t>
-            </w:r>
-            <w:proofErr w:type="spellEnd"/>
-            <w:r>
-              <w:t>)</w:t>
+            <w:r>
+              <w:t>getMatricoleByCodice (codiceVerbale)</w:t>
             </w:r>
           </w:p>
         </w:tc>
@@ -7637,20 +7470,10 @@
       <w:pPr>
         <w:pStyle w:val="Sottoargomento"/>
       </w:pPr>
-      <w:proofErr w:type="spellStart"/>
       <w:r>
         <w:lastRenderedPageBreak/>
-        <w:t>Sequence</w:t>
-      </w:r>
-      <w:proofErr w:type="spellEnd"/>
-      <w:r>
-        <w:t xml:space="preserve"> </w:t>
-      </w:r>
-      <w:proofErr w:type="spellStart"/>
-      <w:r>
-        <w:t>diagrams</w:t>
-      </w:r>
-      <w:proofErr w:type="spellEnd"/>
+        <w:t>Sequence diagrams</w:t>
+      </w:r>
     </w:p>
     <w:p>
       <w:r>
@@ -7819,22 +7642,9 @@
       <w:pPr>
         <w:pStyle w:val="Sottoargomento"/>
       </w:pPr>
-      <w:proofErr w:type="spellStart"/>
       <w:r>
         <w:lastRenderedPageBreak/>
-        <w:t>Sequence</w:t>
-      </w:r>
-      <w:proofErr w:type="spellEnd"/>
-      <w:r>
-        <w:t xml:space="preserve"> </w:t>
-      </w:r>
-      <w:proofErr w:type="spellStart"/>
-      <w:r>
-        <w:t>diagram</w:t>
-      </w:r>
-      <w:proofErr w:type="spellEnd"/>
-      <w:r>
-        <w:t xml:space="preserve"> – Appelli</w:t>
+        <w:t>Sequence diagram – Appelli</w:t>
       </w:r>
     </w:p>
     <w:p>
@@ -7913,69 +7723,14 @@
       <w:pPr>
         <w:pStyle w:val="Sottoargomento"/>
       </w:pPr>
-      <w:proofErr w:type="spellStart"/>
       <w:r>
         <w:lastRenderedPageBreak/>
-        <w:t>Sequence</w:t>
-      </w:r>
-      <w:proofErr w:type="spellEnd"/>
-      <w:r>
-        <w:t xml:space="preserve"> </w:t>
-      </w:r>
-      <w:proofErr w:type="spellStart"/>
-      <w:r>
-        <w:t>diagram</w:t>
-      </w:r>
-      <w:proofErr w:type="spellEnd"/>
-      <w:r>
-        <w:t xml:space="preserve"> – Esito</w:t>
+        <w:t>Sequence diagram – Esito</w:t>
       </w:r>
     </w:p>
     <w:p>
       <w:r>
-        <w:t xml:space="preserve">Di seguito il </w:t>
-      </w:r>
-      <w:proofErr w:type="spellStart"/>
-      <w:r>
-        <w:t>sequence</w:t>
-      </w:r>
-      <w:proofErr w:type="spellEnd"/>
-      <w:r>
-        <w:t xml:space="preserve"> </w:t>
-      </w:r>
-      <w:proofErr w:type="spellStart"/>
-      <w:r>
-        <w:t>diagram</w:t>
-      </w:r>
-      <w:proofErr w:type="spellEnd"/>
-      <w:r>
-        <w:t xml:space="preserve"> per la gestione di una GET alla pagina Esito (nella sezione per studente) legata ad un appello. Tale procedura è molto simile (seppur con qualche piccola differenza nelle variabili salvate nel </w:t>
-      </w:r>
-      <w:proofErr w:type="spellStart"/>
-      <w:r>
-        <w:t>context</w:t>
-      </w:r>
-      <w:proofErr w:type="spellEnd"/>
-      <w:r>
-        <w:t xml:space="preserve">, a solo scopo di presentazione) alla procedura di risposta ad una richiesta GET alla pagina </w:t>
-      </w:r>
-      <w:proofErr w:type="spellStart"/>
-      <w:proofErr w:type="gramStart"/>
-      <w:r>
-        <w:t>ModificaVoto</w:t>
-      </w:r>
-      <w:proofErr w:type="spellEnd"/>
-      <w:proofErr w:type="gramEnd"/>
-      <w:r>
-        <w:t xml:space="preserve"> della sezione docente, si omette perciò il diagramma di GET </w:t>
-      </w:r>
-      <w:proofErr w:type="spellStart"/>
-      <w:r>
-        <w:t>ModificaVoto</w:t>
-      </w:r>
-      <w:proofErr w:type="spellEnd"/>
-      <w:r>
-        <w:t>.</w:t>
+        <w:t>Di seguito il sequence diagram per la gestione di una GET alla pagina Esito (nella sezione per studente) legata ad un appello. Tale procedura è molto simile (seppur con qualche piccola differenza nelle variabili salvate nel context, a solo scopo di presentazione) alla procedura di risposta ad una richiesta GET alla pagina ModificaVoto della sezione docente, si omette perciò il diagramma di GET ModificaVoto.</w:t>
       </w:r>
     </w:p>
     <w:p>
@@ -8113,22 +7868,9 @@
       <w:pPr>
         <w:pStyle w:val="Sottoargomento"/>
       </w:pPr>
-      <w:proofErr w:type="spellStart"/>
       <w:r>
         <w:lastRenderedPageBreak/>
-        <w:t>Sequence</w:t>
-      </w:r>
-      <w:proofErr w:type="spellEnd"/>
-      <w:r>
-        <w:t xml:space="preserve"> </w:t>
-      </w:r>
-      <w:proofErr w:type="spellStart"/>
-      <w:r>
-        <w:t>diagram</w:t>
-      </w:r>
-      <w:proofErr w:type="spellEnd"/>
-      <w:r>
-        <w:t xml:space="preserve"> – Iscritti</w:t>
+        <w:t>Sequence diagram – Iscritti</w:t>
       </w:r>
     </w:p>
     <w:p>
@@ -8200,22 +7942,9 @@
       <w:pPr>
         <w:pStyle w:val="Sottoargomento"/>
       </w:pPr>
-      <w:proofErr w:type="spellStart"/>
       <w:r>
         <w:lastRenderedPageBreak/>
-        <w:t>Sequence</w:t>
-      </w:r>
-      <w:proofErr w:type="spellEnd"/>
-      <w:r>
-        <w:t xml:space="preserve"> </w:t>
-      </w:r>
-      <w:proofErr w:type="spellStart"/>
-      <w:r>
-        <w:t>diagram</w:t>
-      </w:r>
-      <w:proofErr w:type="spellEnd"/>
-      <w:r>
-        <w:t xml:space="preserve"> – Pubblica</w:t>
+        <w:t>Sequence diagram – Pubblica</w:t>
       </w:r>
       <w:r>
         <w:t xml:space="preserve"> / Verbalizza</w:t>
@@ -8303,36 +8032,13 @@
       <w:pPr>
         <w:pStyle w:val="Sottoargomento"/>
       </w:pPr>
-      <w:proofErr w:type="spellStart"/>
-      <w:r>
-        <w:t>Sequence</w:t>
-      </w:r>
-      <w:proofErr w:type="spellEnd"/>
-      <w:r>
-        <w:t xml:space="preserve"> </w:t>
-      </w:r>
-      <w:proofErr w:type="spellStart"/>
-      <w:r>
-        <w:t>diagram</w:t>
-      </w:r>
-      <w:proofErr w:type="spellEnd"/>
-      <w:r>
-        <w:t xml:space="preserve"> – Modifica voto</w:t>
+      <w:r>
+        <w:t>Sequence diagram – Modifica voto</w:t>
       </w:r>
     </w:p>
     <w:p>
       <w:r>
-        <w:t xml:space="preserve">Diagramma della gestione di una richiesta POST alla pagina </w:t>
-      </w:r>
-      <w:proofErr w:type="spellStart"/>
-      <w:proofErr w:type="gramStart"/>
-      <w:r>
-        <w:t>ModificaVoto</w:t>
-      </w:r>
-      <w:proofErr w:type="spellEnd"/>
-      <w:proofErr w:type="gramEnd"/>
-      <w:r>
-        <w:t xml:space="preserve"> del docente. Il risultato è l’inserimento del nuovo voto nel database e il cambio dello stato di valutazione.</w:t>
+        <w:t>Diagramma della gestione di una richiesta POST alla pagina ModificaVoto del docente. Il risultato è l’inserimento del nuovo voto nel database e il cambio dello stato di valutazione.</w:t>
       </w:r>
     </w:p>
     <w:p>
@@ -8412,35 +8118,14 @@
       <w:pPr>
         <w:pStyle w:val="Sottoargomento"/>
       </w:pPr>
-      <w:proofErr w:type="spellStart"/>
       <w:r>
         <w:lastRenderedPageBreak/>
-        <w:t>Sequence</w:t>
-      </w:r>
-      <w:proofErr w:type="spellEnd"/>
-      <w:r>
-        <w:t xml:space="preserve"> </w:t>
-      </w:r>
-      <w:proofErr w:type="spellStart"/>
-      <w:r>
-        <w:t>diagram</w:t>
-      </w:r>
-      <w:proofErr w:type="spellEnd"/>
-      <w:r>
-        <w:t xml:space="preserve"> – Visualizza verbale</w:t>
+        <w:t>Sequence diagram – Visualizza verbale</w:t>
       </w:r>
     </w:p>
     <w:p>
       <w:r>
-        <w:t xml:space="preserve">Diagramma della gestione di una richiesta GET alla pagina </w:t>
-      </w:r>
-      <w:proofErr w:type="gramStart"/>
-      <w:r>
-        <w:t>VisualizzaVerbale</w:t>
-      </w:r>
-      <w:proofErr w:type="gramEnd"/>
-      <w:r>
-        <w:t xml:space="preserve"> del docente.</w:t>
+        <w:t>Diagramma della gestione di una richiesta GET alla pagina VisualizzaVerbale del docente.</w:t>
       </w:r>
     </w:p>
     <w:p>
@@ -8604,21 +8289,8 @@
         <w:t xml:space="preserve"> e</w:t>
       </w:r>
       <w:r>
-        <w:t xml:space="preserve"> </w:t>
-      </w:r>
-      <w:proofErr w:type="spellStart"/>
-      <w:r>
-        <w:t>view</w:t>
-      </w:r>
-      <w:proofErr w:type="spellEnd"/>
-      <w:r>
-        <w:t xml:space="preserve"> </w:t>
-      </w:r>
-      <w:proofErr w:type="spellStart"/>
-      <w:r>
-        <w:t>components</w:t>
-      </w:r>
-      <w:proofErr w:type="spellEnd"/>
+        <w:t xml:space="preserve"> view components</w:t>
+      </w:r>
     </w:p>
     <w:tbl>
       <w:tblPr>
@@ -8901,15 +8573,7 @@
               <w:jc w:val="left"/>
             </w:pPr>
             <w:r>
-              <w:t xml:space="preserve">Vista </w:t>
-            </w:r>
-            <w:proofErr w:type="spellStart"/>
-            <w:r>
-              <w:t>ModificaVoto</w:t>
-            </w:r>
-            <w:proofErr w:type="spellEnd"/>
-            <w:r>
-              <w:t>:</w:t>
+              <w:t>Vista ModificaVoto:</w:t>
             </w:r>
           </w:p>
           <w:p>
@@ -9103,13 +8767,7 @@
               <w:jc w:val="left"/>
             </w:pPr>
             <w:r>
-              <w:t xml:space="preserve">Vista </w:t>
-            </w:r>
-            <w:r>
-              <w:t>Esito</w:t>
-            </w:r>
-            <w:r>
-              <w:t>:</w:t>
+              <w:t>Vista Esito:</w:t>
             </w:r>
           </w:p>
           <w:p>
@@ -9250,15 +8908,7 @@
               <w:t>Pagina “Login”</w:t>
             </w:r>
             <w:r>
-              <w:t xml:space="preserve">: </w:t>
-            </w:r>
-            <w:proofErr w:type="spellStart"/>
-            <w:r>
-              <w:t>submit</w:t>
-            </w:r>
-            <w:proofErr w:type="spellEnd"/>
-            <w:r>
-              <w:t xml:space="preserve"> form </w:t>
+              <w:t xml:space="preserve">: submit form </w:t>
             </w:r>
             <m:oMath>
               <m:r>
@@ -9455,13 +9105,8 @@
               <w:spacing w:after="0"/>
               <w:jc w:val="left"/>
             </w:pPr>
-            <w:proofErr w:type="spellStart"/>
-            <w:r>
-              <w:t>Submit</w:t>
-            </w:r>
-            <w:proofErr w:type="spellEnd"/>
-            <w:r>
-              <w:t xml:space="preserve"> form con voto </w:t>
+            <w:r>
+              <w:t xml:space="preserve">Submit form con voto </w:t>
             </w:r>
             <m:oMath>
               <m:r>
@@ -9864,6 +9509,1612 @@
         </w:drawing>
       </w:r>
     </w:p>
+    <w:p>
+      <w:pPr>
+        <w:pStyle w:val="Sottoargomento"/>
+      </w:pPr>
+      <w:r>
+        <w:lastRenderedPageBreak/>
+        <w:t>Componenti dell’applicazione</w:t>
+      </w:r>
+      <w:r>
+        <w:t xml:space="preserve"> – Server side</w:t>
+      </w:r>
+    </w:p>
+    <w:tbl>
+      <w:tblPr>
+        <w:tblStyle w:val="Grigliatabella"/>
+        <w:tblW w:w="0" w:type="auto"/>
+        <w:tblBorders>
+          <w:top w:val="none" w:sz="0" w:space="0" w:color="auto"/>
+          <w:left w:val="none" w:sz="0" w:space="0" w:color="auto"/>
+          <w:bottom w:val="none" w:sz="0" w:space="0" w:color="auto"/>
+          <w:right w:val="none" w:sz="0" w:space="0" w:color="auto"/>
+          <w:insideH w:val="none" w:sz="0" w:space="0" w:color="auto"/>
+          <w:insideV w:val="none" w:sz="0" w:space="0" w:color="auto"/>
+        </w:tblBorders>
+        <w:tblCellMar>
+          <w:top w:w="142" w:type="dxa"/>
+          <w:bottom w:w="142" w:type="dxa"/>
+        </w:tblCellMar>
+        <w:tblLook w:val="04A0" w:firstRow="1" w:lastRow="0" w:firstColumn="1" w:lastColumn="0" w:noHBand="0" w:noVBand="1"/>
+      </w:tblPr>
+      <w:tblGrid>
+        <w:gridCol w:w="4762"/>
+        <w:gridCol w:w="2381"/>
+        <w:gridCol w:w="2381"/>
+        <w:gridCol w:w="4763"/>
+      </w:tblGrid>
+      <w:tr>
+        <w:tc>
+          <w:tcPr>
+            <w:tcW w:w="7143" w:type="dxa"/>
+            <w:gridSpan w:val="2"/>
+            <w:vAlign w:val="center"/>
+          </w:tcPr>
+          <w:p>
+            <w:pPr>
+              <w:spacing w:after="0" w:line="276" w:lineRule="auto"/>
+              <w:jc w:val="left"/>
+            </w:pPr>
+            <w:r>
+              <w:t>Beans:</w:t>
+            </w:r>
+          </w:p>
+          <w:p>
+            <w:pPr>
+              <w:pStyle w:val="Paragrafoelenco"/>
+              <w:numPr>
+                <w:ilvl w:val="0"/>
+                <w:numId w:val="4"/>
+              </w:numPr>
+              <w:spacing w:after="0" w:line="276" w:lineRule="auto"/>
+              <w:ind w:left="313" w:hanging="284"/>
+              <w:jc w:val="left"/>
+            </w:pPr>
+            <w:r>
+              <w:t>Docente</w:t>
+            </w:r>
+          </w:p>
+          <w:p>
+            <w:pPr>
+              <w:pStyle w:val="Paragrafoelenco"/>
+              <w:numPr>
+                <w:ilvl w:val="0"/>
+                <w:numId w:val="4"/>
+              </w:numPr>
+              <w:spacing w:after="0" w:line="276" w:lineRule="auto"/>
+              <w:ind w:left="313" w:hanging="284"/>
+              <w:jc w:val="left"/>
+            </w:pPr>
+            <w:r>
+              <w:t>Studente</w:t>
+            </w:r>
+          </w:p>
+          <w:p>
+            <w:pPr>
+              <w:pStyle w:val="Paragrafoelenco"/>
+              <w:numPr>
+                <w:ilvl w:val="0"/>
+                <w:numId w:val="4"/>
+              </w:numPr>
+              <w:spacing w:after="0" w:line="276" w:lineRule="auto"/>
+              <w:ind w:left="313" w:hanging="284"/>
+              <w:jc w:val="left"/>
+            </w:pPr>
+            <w:r>
+              <w:t>Corso</w:t>
+            </w:r>
+          </w:p>
+          <w:p>
+            <w:pPr>
+              <w:pStyle w:val="Paragrafoelenco"/>
+              <w:numPr>
+                <w:ilvl w:val="0"/>
+                <w:numId w:val="4"/>
+              </w:numPr>
+              <w:spacing w:after="0" w:line="276" w:lineRule="auto"/>
+              <w:ind w:left="313" w:hanging="284"/>
+              <w:jc w:val="left"/>
+            </w:pPr>
+            <w:r>
+              <w:t>Appello</w:t>
+            </w:r>
+          </w:p>
+          <w:p>
+            <w:pPr>
+              <w:pStyle w:val="Paragrafoelenco"/>
+              <w:numPr>
+                <w:ilvl w:val="0"/>
+                <w:numId w:val="4"/>
+              </w:numPr>
+              <w:spacing w:after="0" w:line="276" w:lineRule="auto"/>
+              <w:ind w:left="313" w:hanging="284"/>
+              <w:jc w:val="left"/>
+            </w:pPr>
+            <w:r>
+              <w:t>Iscrizione</w:t>
+            </w:r>
+          </w:p>
+          <w:p>
+            <w:pPr>
+              <w:pStyle w:val="Paragrafoelenco"/>
+              <w:numPr>
+                <w:ilvl w:val="0"/>
+                <w:numId w:val="4"/>
+              </w:numPr>
+              <w:spacing w:after="0" w:line="276" w:lineRule="auto"/>
+              <w:ind w:left="313" w:hanging="284"/>
+              <w:jc w:val="left"/>
+            </w:pPr>
+            <w:r>
+              <w:t>Verbale</w:t>
+            </w:r>
+          </w:p>
+          <w:p>
+            <w:pPr>
+              <w:pStyle w:val="Paragrafoelenco"/>
+              <w:numPr>
+                <w:ilvl w:val="0"/>
+                <w:numId w:val="4"/>
+              </w:numPr>
+              <w:spacing w:after="0" w:line="276" w:lineRule="auto"/>
+              <w:ind w:left="313" w:hanging="284"/>
+              <w:jc w:val="left"/>
+            </w:pPr>
+            <w:r>
+              <w:t>Verbalizzazion</w:t>
+            </w:r>
+            <w:r>
+              <w:t>e</w:t>
+            </w:r>
+          </w:p>
+        </w:tc>
+        <w:tc>
+          <w:tcPr>
+            <w:tcW w:w="7144" w:type="dxa"/>
+            <w:gridSpan w:val="2"/>
+            <w:vAlign w:val="center"/>
+          </w:tcPr>
+          <w:p>
+            <w:pPr>
+              <w:spacing w:after="0" w:line="276" w:lineRule="auto"/>
+              <w:ind w:left="29"/>
+              <w:jc w:val="left"/>
+            </w:pPr>
+            <w:r>
+              <w:t>Controllori (servlets):</w:t>
+            </w:r>
+          </w:p>
+          <w:p>
+            <w:pPr>
+              <w:pStyle w:val="Paragrafoelenco"/>
+              <w:numPr>
+                <w:ilvl w:val="0"/>
+                <w:numId w:val="9"/>
+              </w:numPr>
+              <w:spacing w:after="0" w:line="276" w:lineRule="auto"/>
+              <w:jc w:val="left"/>
+            </w:pPr>
+            <w:r>
+              <w:t>VerificaLogin</w:t>
+            </w:r>
+          </w:p>
+          <w:p>
+            <w:pPr>
+              <w:pStyle w:val="Paragrafoelenco"/>
+              <w:numPr>
+                <w:ilvl w:val="0"/>
+                <w:numId w:val="9"/>
+              </w:numPr>
+              <w:spacing w:after="0" w:line="276" w:lineRule="auto"/>
+              <w:jc w:val="left"/>
+            </w:pPr>
+            <w:r>
+              <w:t>Corsi</w:t>
+            </w:r>
+          </w:p>
+          <w:p>
+            <w:pPr>
+              <w:pStyle w:val="Paragrafoelenco"/>
+              <w:numPr>
+                <w:ilvl w:val="0"/>
+                <w:numId w:val="9"/>
+              </w:numPr>
+              <w:spacing w:after="0" w:line="276" w:lineRule="auto"/>
+              <w:jc w:val="left"/>
+            </w:pPr>
+            <w:r>
+              <w:t>Appelli</w:t>
+            </w:r>
+          </w:p>
+          <w:p>
+            <w:pPr>
+              <w:pStyle w:val="Paragrafoelenco"/>
+              <w:numPr>
+                <w:ilvl w:val="0"/>
+                <w:numId w:val="9"/>
+              </w:numPr>
+              <w:spacing w:after="0" w:line="276" w:lineRule="auto"/>
+              <w:jc w:val="left"/>
+            </w:pPr>
+            <w:r>
+              <w:t>Iscritti</w:t>
+            </w:r>
+          </w:p>
+        </w:tc>
+      </w:tr>
+      <w:tr>
+        <w:tc>
+          <w:tcPr>
+            <w:tcW w:w="14287" w:type="dxa"/>
+            <w:gridSpan w:val="4"/>
+            <w:vAlign w:val="center"/>
+          </w:tcPr>
+          <w:p>
+            <w:pPr>
+              <w:spacing w:after="0"/>
+              <w:jc w:val="center"/>
+            </w:pPr>
+            <w:r>
+              <w:t>Data Access Objects</w:t>
+            </w:r>
+          </w:p>
+        </w:tc>
+      </w:tr>
+      <w:tr>
+        <w:tc>
+          <w:tcPr>
+            <w:tcW w:w="4762" w:type="dxa"/>
+            <w:vAlign w:val="center"/>
+          </w:tcPr>
+          <w:p>
+            <w:pPr>
+              <w:pStyle w:val="Paragrafoelenco"/>
+              <w:numPr>
+                <w:ilvl w:val="0"/>
+                <w:numId w:val="4"/>
+              </w:numPr>
+              <w:spacing w:after="0" w:line="276" w:lineRule="auto"/>
+              <w:ind w:left="313" w:hanging="284"/>
+              <w:jc w:val="left"/>
+            </w:pPr>
+            <w:r>
+              <w:t>DocenteDAO</w:t>
+            </w:r>
+          </w:p>
+          <w:p>
+            <w:pPr>
+              <w:pStyle w:val="Paragrafoelenco"/>
+              <w:numPr>
+                <w:ilvl w:val="1"/>
+                <w:numId w:val="4"/>
+              </w:numPr>
+              <w:spacing w:after="0"/>
+              <w:ind w:left="596" w:hanging="283"/>
+              <w:jc w:val="left"/>
+            </w:pPr>
+            <w:r>
+              <w:t>login (codiceDocente, password)</w:t>
+            </w:r>
+          </w:p>
+          <w:p>
+            <w:pPr>
+              <w:pStyle w:val="Paragrafoelenco"/>
+              <w:numPr>
+                <w:ilvl w:val="0"/>
+                <w:numId w:val="4"/>
+              </w:numPr>
+              <w:spacing w:after="0" w:line="276" w:lineRule="auto"/>
+              <w:ind w:left="313" w:hanging="284"/>
+              <w:jc w:val="left"/>
+            </w:pPr>
+            <w:r>
+              <w:t>StudenteDAO</w:t>
+            </w:r>
+          </w:p>
+          <w:p>
+            <w:pPr>
+              <w:pStyle w:val="Paragrafoelenco"/>
+              <w:numPr>
+                <w:ilvl w:val="1"/>
+                <w:numId w:val="4"/>
+              </w:numPr>
+              <w:spacing w:after="0"/>
+              <w:ind w:left="596" w:hanging="283"/>
+              <w:jc w:val="left"/>
+            </w:pPr>
+            <w:r>
+              <w:t>login (matricola, password)</w:t>
+            </w:r>
+          </w:p>
+          <w:p>
+            <w:pPr>
+              <w:pStyle w:val="Paragrafoelenco"/>
+              <w:numPr>
+                <w:ilvl w:val="1"/>
+                <w:numId w:val="4"/>
+              </w:numPr>
+              <w:spacing w:after="0"/>
+              <w:ind w:left="596" w:hanging="283"/>
+              <w:jc w:val="left"/>
+            </w:pPr>
+            <w:r>
+              <w:t>getStudenteByMatricola (matricola)</w:t>
+            </w:r>
+          </w:p>
+          <w:p>
+            <w:pPr>
+              <w:pStyle w:val="Paragrafoelenco"/>
+              <w:numPr>
+                <w:ilvl w:val="0"/>
+                <w:numId w:val="4"/>
+              </w:numPr>
+              <w:spacing w:after="0" w:line="276" w:lineRule="auto"/>
+              <w:ind w:left="313" w:hanging="284"/>
+              <w:jc w:val="left"/>
+            </w:pPr>
+            <w:r>
+              <w:t>CorsoDAO</w:t>
+            </w:r>
+          </w:p>
+          <w:p>
+            <w:pPr>
+              <w:pStyle w:val="Paragrafoelenco"/>
+              <w:numPr>
+                <w:ilvl w:val="1"/>
+                <w:numId w:val="4"/>
+              </w:numPr>
+              <w:spacing w:after="0"/>
+              <w:ind w:left="596" w:hanging="283"/>
+              <w:jc w:val="left"/>
+            </w:pPr>
+            <w:r>
+              <w:t>getCorsiByStudente (matricola)</w:t>
+            </w:r>
+          </w:p>
+          <w:p>
+            <w:pPr>
+              <w:pStyle w:val="Paragrafoelenco"/>
+              <w:numPr>
+                <w:ilvl w:val="1"/>
+                <w:numId w:val="4"/>
+              </w:numPr>
+              <w:spacing w:after="0"/>
+              <w:ind w:left="596" w:hanging="283"/>
+              <w:jc w:val="left"/>
+            </w:pPr>
+            <w:r>
+              <w:t>getCorsiByDocente (codiceDocente)</w:t>
+            </w:r>
+          </w:p>
+        </w:tc>
+        <w:tc>
+          <w:tcPr>
+            <w:tcW w:w="4762" w:type="dxa"/>
+            <w:gridSpan w:val="2"/>
+            <w:vAlign w:val="center"/>
+          </w:tcPr>
+          <w:p>
+            <w:pPr>
+              <w:pStyle w:val="Paragrafoelenco"/>
+              <w:numPr>
+                <w:ilvl w:val="0"/>
+                <w:numId w:val="4"/>
+              </w:numPr>
+              <w:spacing w:after="0" w:line="276" w:lineRule="auto"/>
+              <w:ind w:left="313" w:hanging="284"/>
+              <w:jc w:val="left"/>
+            </w:pPr>
+            <w:r>
+              <w:t>Iscrizione</w:t>
+            </w:r>
+            <w:r>
+              <w:t>DAO</w:t>
+            </w:r>
+          </w:p>
+          <w:p>
+            <w:pPr>
+              <w:pStyle w:val="Paragrafoelenco"/>
+              <w:numPr>
+                <w:ilvl w:val="1"/>
+                <w:numId w:val="4"/>
+              </w:numPr>
+              <w:spacing w:after="0"/>
+              <w:ind w:left="596" w:hanging="283"/>
+              <w:jc w:val="left"/>
+            </w:pPr>
+            <w:r>
+              <w:t>getDatiIscrizione (matricola, data, corso)</w:t>
+            </w:r>
+          </w:p>
+          <w:p>
+            <w:pPr>
+              <w:pStyle w:val="Paragrafoelenco"/>
+              <w:numPr>
+                <w:ilvl w:val="1"/>
+                <w:numId w:val="4"/>
+              </w:numPr>
+              <w:spacing w:after="0"/>
+              <w:ind w:left="596" w:hanging="283"/>
+              <w:jc w:val="left"/>
+            </w:pPr>
+            <w:r>
+              <w:t>getDatiIscrizioni (corso, data, matricole)</w:t>
+            </w:r>
+          </w:p>
+          <w:p>
+            <w:pPr>
+              <w:pStyle w:val="Paragrafoelenco"/>
+              <w:numPr>
+                <w:ilvl w:val="1"/>
+                <w:numId w:val="4"/>
+              </w:numPr>
+              <w:spacing w:after="0"/>
+              <w:ind w:left="596" w:hanging="283"/>
+              <w:jc w:val="left"/>
+            </w:pPr>
+            <w:r>
+              <w:t>getOrderedIscritti (data, corso, campoOrdine, desc/asc)</w:t>
+            </w:r>
+          </w:p>
+          <w:p>
+            <w:pPr>
+              <w:pStyle w:val="Paragrafoelenco"/>
+              <w:numPr>
+                <w:ilvl w:val="1"/>
+                <w:numId w:val="4"/>
+              </w:numPr>
+              <w:spacing w:after="0"/>
+              <w:ind w:left="596" w:hanging="283"/>
+              <w:jc w:val="left"/>
+            </w:pPr>
+            <w:r>
+              <w:t>rifiutaEsito (matricola, data, corso)</w:t>
+            </w:r>
+          </w:p>
+          <w:p>
+            <w:pPr>
+              <w:pStyle w:val="Paragrafoelenco"/>
+              <w:numPr>
+                <w:ilvl w:val="1"/>
+                <w:numId w:val="4"/>
+              </w:numPr>
+              <w:spacing w:after="0"/>
+              <w:ind w:left="596" w:hanging="283"/>
+              <w:jc w:val="left"/>
+            </w:pPr>
+            <w:r>
+              <w:t>modificaVoto (matricola, corso, voto)</w:t>
+            </w:r>
+          </w:p>
+          <w:p>
+            <w:pPr>
+              <w:pStyle w:val="Paragrafoelenco"/>
+              <w:numPr>
+                <w:ilvl w:val="1"/>
+                <w:numId w:val="4"/>
+              </w:numPr>
+              <w:spacing w:after="0"/>
+              <w:ind w:left="596" w:hanging="283"/>
+              <w:jc w:val="left"/>
+            </w:pPr>
+            <w:r>
+              <w:t>pubblicaVoti (corso, data)</w:t>
+            </w:r>
+          </w:p>
+          <w:p>
+            <w:pPr>
+              <w:pStyle w:val="Paragrafoelenco"/>
+              <w:numPr>
+                <w:ilvl w:val="1"/>
+                <w:numId w:val="4"/>
+              </w:numPr>
+              <w:spacing w:after="0"/>
+              <w:ind w:left="596" w:hanging="283"/>
+              <w:jc w:val="left"/>
+            </w:pPr>
+            <w:r>
+              <w:t>verbalizzavoti (corso, data)</w:t>
+            </w:r>
+          </w:p>
+        </w:tc>
+        <w:tc>
+          <w:tcPr>
+            <w:tcW w:w="4763" w:type="dxa"/>
+            <w:vAlign w:val="center"/>
+          </w:tcPr>
+          <w:p>
+            <w:pPr>
+              <w:pStyle w:val="Paragrafoelenco"/>
+              <w:numPr>
+                <w:ilvl w:val="0"/>
+                <w:numId w:val="4"/>
+              </w:numPr>
+              <w:spacing w:after="0" w:line="276" w:lineRule="auto"/>
+              <w:ind w:left="313" w:hanging="284"/>
+              <w:jc w:val="left"/>
+            </w:pPr>
+            <w:r>
+              <w:t>Appello</w:t>
+            </w:r>
+            <w:r>
+              <w:t>DAO</w:t>
+            </w:r>
+          </w:p>
+          <w:p>
+            <w:pPr>
+              <w:pStyle w:val="Paragrafoelenco"/>
+              <w:numPr>
+                <w:ilvl w:val="1"/>
+                <w:numId w:val="4"/>
+              </w:numPr>
+              <w:spacing w:after="0"/>
+              <w:ind w:left="596" w:hanging="283"/>
+              <w:jc w:val="left"/>
+            </w:pPr>
+            <w:r>
+              <w:t>getAppelliByCorso (corso)</w:t>
+            </w:r>
+          </w:p>
+          <w:p>
+            <w:pPr>
+              <w:pStyle w:val="Paragrafoelenco"/>
+              <w:numPr>
+                <w:ilvl w:val="0"/>
+                <w:numId w:val="4"/>
+              </w:numPr>
+              <w:spacing w:after="0" w:line="276" w:lineRule="auto"/>
+              <w:ind w:left="313" w:hanging="284"/>
+              <w:jc w:val="left"/>
+            </w:pPr>
+            <w:r>
+              <w:t>VerbaleDAO</w:t>
+            </w:r>
+          </w:p>
+          <w:p>
+            <w:pPr>
+              <w:pStyle w:val="Paragrafoelenco"/>
+              <w:numPr>
+                <w:ilvl w:val="1"/>
+                <w:numId w:val="4"/>
+              </w:numPr>
+              <w:spacing w:after="0"/>
+              <w:ind w:left="596" w:hanging="283"/>
+              <w:jc w:val="left"/>
+            </w:pPr>
+            <w:r>
+              <w:t>getVerbaleByCodice (codiceVerbale)</w:t>
+            </w:r>
+          </w:p>
+          <w:p>
+            <w:pPr>
+              <w:pStyle w:val="Paragrafoelenco"/>
+              <w:numPr>
+                <w:ilvl w:val="1"/>
+                <w:numId w:val="4"/>
+              </w:numPr>
+              <w:spacing w:after="0"/>
+              <w:ind w:left="596" w:hanging="283"/>
+              <w:jc w:val="left"/>
+            </w:pPr>
+            <w:r>
+              <w:t>getVerbaleByDocente (codiceDocente)</w:t>
+            </w:r>
+          </w:p>
+          <w:p>
+            <w:pPr>
+              <w:pStyle w:val="Paragrafoelenco"/>
+              <w:numPr>
+                <w:ilvl w:val="1"/>
+                <w:numId w:val="4"/>
+              </w:numPr>
+              <w:spacing w:after="0"/>
+              <w:ind w:left="596" w:hanging="283"/>
+              <w:jc w:val="left"/>
+            </w:pPr>
+            <w:r>
+              <w:t>getMatricoleByCodice (codiceVerbale)</w:t>
+            </w:r>
+          </w:p>
+        </w:tc>
+      </w:tr>
+    </w:tbl>
+    <w:p>
+      <w:pPr>
+        <w:pStyle w:val="Sottoargomento"/>
+        <w:spacing w:before="120"/>
+      </w:pPr>
+    </w:p>
+    <w:p>
+      <w:pPr>
+        <w:spacing w:after="160"/>
+        <w:jc w:val="left"/>
+        <w:rPr>
+          <w:b/>
+          <w:smallCaps/>
+          <w:color w:val="373737" w:themeColor="accent1" w:themeShade="40"/>
+          <w:sz w:val="24"/>
+        </w:rPr>
+      </w:pPr>
+      <w:r>
+        <w:br w:type="page"/>
+      </w:r>
+    </w:p>
+    <w:p>
+      <w:pPr>
+        <w:pStyle w:val="Sottoargomento"/>
+        <w:spacing w:before="120"/>
+      </w:pPr>
+      <w:r>
+        <w:lastRenderedPageBreak/>
+        <w:t>Componenti dell’applicazione</w:t>
+      </w:r>
+      <w:r>
+        <w:t xml:space="preserve"> (solo home pages)</w:t>
+      </w:r>
+      <w:r>
+        <w:t xml:space="preserve"> – Client side</w:t>
+      </w:r>
+    </w:p>
+    <w:tbl>
+      <w:tblPr>
+        <w:tblStyle w:val="Grigliatabella"/>
+        <w:tblW w:w="0" w:type="auto"/>
+        <w:tblBorders>
+          <w:top w:val="none" w:sz="0" w:space="0" w:color="auto"/>
+          <w:left w:val="none" w:sz="0" w:space="0" w:color="auto"/>
+          <w:bottom w:val="none" w:sz="0" w:space="0" w:color="auto"/>
+          <w:right w:val="none" w:sz="0" w:space="0" w:color="auto"/>
+          <w:insideH w:val="none" w:sz="0" w:space="0" w:color="auto"/>
+          <w:insideV w:val="none" w:sz="0" w:space="0" w:color="auto"/>
+        </w:tblBorders>
+        <w:tblCellMar>
+          <w:top w:w="85" w:type="dxa"/>
+          <w:bottom w:w="85" w:type="dxa"/>
+        </w:tblCellMar>
+        <w:tblLook w:val="04A0" w:firstRow="1" w:lastRow="0" w:firstColumn="1" w:lastColumn="0" w:noHBand="0" w:noVBand="1"/>
+      </w:tblPr>
+      <w:tblGrid>
+        <w:gridCol w:w="4759"/>
+        <w:gridCol w:w="4759"/>
+        <w:gridCol w:w="4759"/>
+      </w:tblGrid>
+      <w:tr>
+        <w:tc>
+          <w:tcPr>
+            <w:tcW w:w="4759" w:type="dxa"/>
+          </w:tcPr>
+          <w:p>
+            <w:pPr>
+              <w:spacing w:after="0"/>
+            </w:pPr>
+            <w:r>
+              <w:t>Docente:</w:t>
+            </w:r>
+          </w:p>
+          <w:p>
+            <w:pPr>
+              <w:pStyle w:val="Paragrafoelenco"/>
+              <w:numPr>
+                <w:ilvl w:val="0"/>
+                <w:numId w:val="10"/>
+              </w:numPr>
+              <w:spacing w:after="0"/>
+            </w:pPr>
+            <w:r>
+              <w:t>NomeDocente:</w:t>
+            </w:r>
+          </w:p>
+          <w:p>
+            <w:pPr>
+              <w:pStyle w:val="Paragrafoelenco"/>
+              <w:numPr>
+                <w:ilvl w:val="1"/>
+                <w:numId w:val="10"/>
+              </w:numPr>
+              <w:spacing w:after="0"/>
+            </w:pPr>
+            <w:r>
+              <w:t>show()</w:t>
+            </w:r>
+          </w:p>
+          <w:p>
+            <w:pPr>
+              <w:pStyle w:val="Paragrafoelenco"/>
+              <w:numPr>
+                <w:ilvl w:val="0"/>
+                <w:numId w:val="10"/>
+              </w:numPr>
+              <w:spacing w:after="0"/>
+            </w:pPr>
+            <w:r>
+              <w:t>ListaCorsi</w:t>
+            </w:r>
+          </w:p>
+          <w:p>
+            <w:pPr>
+              <w:pStyle w:val="Paragrafoelenco"/>
+              <w:numPr>
+                <w:ilvl w:val="0"/>
+                <w:numId w:val="10"/>
+              </w:numPr>
+              <w:spacing w:after="0"/>
+            </w:pPr>
+            <w:r>
+              <w:t>ListaAppelli</w:t>
+            </w:r>
+          </w:p>
+        </w:tc>
+        <w:tc>
+          <w:tcPr>
+            <w:tcW w:w="4759" w:type="dxa"/>
+          </w:tcPr>
+          <w:p>
+            <w:pPr>
+              <w:pStyle w:val="Paragrafoelenco"/>
+              <w:numPr>
+                <w:ilvl w:val="0"/>
+                <w:numId w:val="10"/>
+              </w:numPr>
+              <w:spacing w:after="0"/>
+            </w:pPr>
+            <w:r>
+              <w:t>ListaIscritti</w:t>
+            </w:r>
+          </w:p>
+          <w:p>
+            <w:pPr>
+              <w:pStyle w:val="Paragrafoelenco"/>
+              <w:numPr>
+                <w:ilvl w:val="0"/>
+                <w:numId w:val="10"/>
+              </w:numPr>
+              <w:spacing w:after="0"/>
+            </w:pPr>
+            <w:r>
+              <w:t>FormVoto</w:t>
+            </w:r>
+          </w:p>
+          <w:p>
+            <w:pPr>
+              <w:spacing w:after="0"/>
+            </w:pPr>
+            <w:r>
+              <w:t>ListaVerbali</w:t>
+            </w:r>
+          </w:p>
+        </w:tc>
+        <w:tc>
+          <w:tcPr>
+            <w:tcW w:w="4759" w:type="dxa"/>
+          </w:tcPr>
+          <w:p>
+            <w:pPr>
+              <w:spacing w:after="0"/>
+            </w:pPr>
+            <w:r>
+              <w:t>Studente:</w:t>
+            </w:r>
+          </w:p>
+          <w:p>
+            <w:pPr>
+              <w:pStyle w:val="Paragrafoelenco"/>
+              <w:numPr>
+                <w:ilvl w:val="0"/>
+                <w:numId w:val="11"/>
+              </w:numPr>
+              <w:spacing w:after="0"/>
+            </w:pPr>
+            <w:r>
+              <w:t>NomeStudente</w:t>
+            </w:r>
+          </w:p>
+          <w:p>
+            <w:pPr>
+              <w:pStyle w:val="Paragrafoelenco"/>
+              <w:numPr>
+                <w:ilvl w:val="1"/>
+                <w:numId w:val="11"/>
+              </w:numPr>
+              <w:spacing w:after="0"/>
+            </w:pPr>
+            <w:r>
+              <w:t>show()</w:t>
+            </w:r>
+          </w:p>
+          <w:p>
+            <w:pPr>
+              <w:spacing w:after="0"/>
+            </w:pPr>
+          </w:p>
+        </w:tc>
+      </w:tr>
+    </w:tbl>
+    <w:p/>
+    <w:p>
+      <w:pPr>
+        <w:spacing w:after="160"/>
+        <w:jc w:val="left"/>
+      </w:pPr>
+      <w:r>
+        <w:br w:type="page"/>
+      </w:r>
+    </w:p>
+    <w:p>
+      <w:pPr>
+        <w:pStyle w:val="Sottoargomento"/>
+      </w:pPr>
+      <w:r>
+        <w:lastRenderedPageBreak/>
+        <w:t>Gestione degli eventi</w:t>
+      </w:r>
+    </w:p>
+    <w:tbl>
+      <w:tblPr>
+        <w:tblStyle w:val="Tabellagriglia4-colore4"/>
+        <w:tblW w:w="0" w:type="auto"/>
+        <w:tblCellMar>
+          <w:top w:w="85" w:type="dxa"/>
+          <w:bottom w:w="85" w:type="dxa"/>
+        </w:tblCellMar>
+        <w:tblLook w:val="04A0" w:firstRow="1" w:lastRow="0" w:firstColumn="1" w:lastColumn="0" w:noHBand="0" w:noVBand="1"/>
+      </w:tblPr>
+      <w:tblGrid>
+        <w:gridCol w:w="3569"/>
+        <w:gridCol w:w="3569"/>
+        <w:gridCol w:w="3569"/>
+        <w:gridCol w:w="3570"/>
+      </w:tblGrid>
+      <w:tr>
+        <w:trPr>
+          <w:cnfStyle w:val="100000000000" w:firstRow="1" w:lastRow="0" w:firstColumn="0" w:lastColumn="0" w:oddVBand="0" w:evenVBand="0" w:oddHBand="0" w:evenHBand="0" w:firstRowFirstColumn="0" w:firstRowLastColumn="0" w:lastRowFirstColumn="0" w:lastRowLastColumn="0"/>
+          <w:trHeight w:val="104"/>
+        </w:trPr>
+        <w:tc>
+          <w:tcPr>
+            <w:cnfStyle w:val="001000000000" w:firstRow="0" w:lastRow="0" w:firstColumn="1" w:lastColumn="0" w:oddVBand="0" w:evenVBand="0" w:oddHBand="0" w:evenHBand="0" w:firstRowFirstColumn="0" w:firstRowLastColumn="0" w:lastRowFirstColumn="0" w:lastRowLastColumn="0"/>
+            <w:tcW w:w="7138" w:type="dxa"/>
+            <w:gridSpan w:val="2"/>
+            <w:tcBorders>
+              <w:bottom w:val="single" w:sz="4" w:space="0" w:color="auto"/>
+              <w:right w:val="single" w:sz="4" w:space="0" w:color="auto"/>
+            </w:tcBorders>
+          </w:tcPr>
+          <w:p>
+            <w:pPr>
+              <w:spacing w:after="0"/>
+              <w:jc w:val="center"/>
+            </w:pPr>
+            <w:r>
+              <w:t>Client</w:t>
+            </w:r>
+            <w:r>
+              <w:t xml:space="preserve"> side</w:t>
+            </w:r>
+          </w:p>
+        </w:tc>
+        <w:tc>
+          <w:tcPr>
+            <w:tcW w:w="7139" w:type="dxa"/>
+            <w:gridSpan w:val="2"/>
+            <w:tcBorders>
+              <w:left w:val="single" w:sz="4" w:space="0" w:color="auto"/>
+              <w:bottom w:val="single" w:sz="4" w:space="0" w:color="auto"/>
+            </w:tcBorders>
+          </w:tcPr>
+          <w:p>
+            <w:pPr>
+              <w:spacing w:after="0"/>
+              <w:jc w:val="center"/>
+              <w:cnfStyle w:val="100000000000" w:firstRow="1" w:lastRow="0" w:firstColumn="0" w:lastColumn="0" w:oddVBand="0" w:evenVBand="0" w:oddHBand="0" w:evenHBand="0" w:firstRowFirstColumn="0" w:firstRowLastColumn="0" w:lastRowFirstColumn="0" w:lastRowLastColumn="0"/>
+            </w:pPr>
+            <w:r>
+              <w:t>Server</w:t>
+            </w:r>
+            <w:r>
+              <w:t xml:space="preserve"> side</w:t>
+            </w:r>
+          </w:p>
+        </w:tc>
+      </w:tr>
+      <w:tr>
+        <w:trPr>
+          <w:cnfStyle w:val="000000100000" w:firstRow="0" w:lastRow="0" w:firstColumn="0" w:lastColumn="0" w:oddVBand="0" w:evenVBand="0" w:oddHBand="1" w:evenHBand="0" w:firstRowFirstColumn="0" w:firstRowLastColumn="0" w:lastRowFirstColumn="0" w:lastRowLastColumn="0"/>
+          <w:trHeight w:val="103"/>
+        </w:trPr>
+        <w:tc>
+          <w:tcPr>
+            <w:cnfStyle w:val="001000000000" w:firstRow="0" w:lastRow="0" w:firstColumn="1" w:lastColumn="0" w:oddVBand="0" w:evenVBand="0" w:oddHBand="0" w:evenHBand="0" w:firstRowFirstColumn="0" w:firstRowLastColumn="0" w:lastRowFirstColumn="0" w:lastRowLastColumn="0"/>
+            <w:tcW w:w="3569" w:type="dxa"/>
+            <w:tcBorders>
+              <w:top w:val="single" w:sz="4" w:space="0" w:color="auto"/>
+              <w:right w:val="single" w:sz="4" w:space="0" w:color="auto"/>
+            </w:tcBorders>
+            <w:shd w:val="clear" w:color="auto" w:fill="808080" w:themeFill="background1" w:themeFillShade="80"/>
+          </w:tcPr>
+          <w:p>
+            <w:pPr>
+              <w:spacing w:after="0"/>
+              <w:jc w:val="center"/>
+              <w:rPr>
+                <w:color w:val="FFFFFF" w:themeColor="background1"/>
+              </w:rPr>
+            </w:pPr>
+            <w:r>
+              <w:rPr>
+                <w:color w:val="FFFFFF" w:themeColor="background1"/>
+              </w:rPr>
+              <w:t>Evento</w:t>
+            </w:r>
+          </w:p>
+        </w:tc>
+        <w:tc>
+          <w:tcPr>
+            <w:tcW w:w="3569" w:type="dxa"/>
+            <w:tcBorders>
+              <w:top w:val="single" w:sz="4" w:space="0" w:color="auto"/>
+              <w:left w:val="single" w:sz="4" w:space="0" w:color="auto"/>
+              <w:right w:val="single" w:sz="4" w:space="0" w:color="auto"/>
+            </w:tcBorders>
+            <w:shd w:val="clear" w:color="auto" w:fill="808080" w:themeFill="background1" w:themeFillShade="80"/>
+          </w:tcPr>
+          <w:p>
+            <w:pPr>
+              <w:spacing w:after="0"/>
+              <w:jc w:val="center"/>
+              <w:cnfStyle w:val="000000100000" w:firstRow="0" w:lastRow="0" w:firstColumn="0" w:lastColumn="0" w:oddVBand="0" w:evenVBand="0" w:oddHBand="1" w:evenHBand="0" w:firstRowFirstColumn="0" w:firstRowLastColumn="0" w:lastRowFirstColumn="0" w:lastRowLastColumn="0"/>
+              <w:rPr>
+                <w:b/>
+                <w:bCs/>
+                <w:color w:val="FFFFFF" w:themeColor="background1"/>
+              </w:rPr>
+            </w:pPr>
+            <w:r>
+              <w:rPr>
+                <w:b/>
+                <w:bCs/>
+                <w:color w:val="FFFFFF" w:themeColor="background1"/>
+              </w:rPr>
+              <w:t>Controllore</w:t>
+            </w:r>
+          </w:p>
+        </w:tc>
+        <w:tc>
+          <w:tcPr>
+            <w:tcW w:w="3569" w:type="dxa"/>
+            <w:tcBorders>
+              <w:top w:val="single" w:sz="4" w:space="0" w:color="auto"/>
+              <w:left w:val="single" w:sz="4" w:space="0" w:color="auto"/>
+              <w:right w:val="single" w:sz="4" w:space="0" w:color="auto"/>
+            </w:tcBorders>
+            <w:shd w:val="clear" w:color="auto" w:fill="808080" w:themeFill="background1" w:themeFillShade="80"/>
+          </w:tcPr>
+          <w:p>
+            <w:pPr>
+              <w:spacing w:after="0"/>
+              <w:jc w:val="center"/>
+              <w:cnfStyle w:val="000000100000" w:firstRow="0" w:lastRow="0" w:firstColumn="0" w:lastColumn="0" w:oddVBand="0" w:evenVBand="0" w:oddHBand="1" w:evenHBand="0" w:firstRowFirstColumn="0" w:firstRowLastColumn="0" w:lastRowFirstColumn="0" w:lastRowLastColumn="0"/>
+              <w:rPr>
+                <w:b/>
+                <w:bCs/>
+                <w:color w:val="FFFFFF" w:themeColor="background1"/>
+              </w:rPr>
+            </w:pPr>
+            <w:r>
+              <w:rPr>
+                <w:b/>
+                <w:bCs/>
+                <w:color w:val="FFFFFF" w:themeColor="background1"/>
+              </w:rPr>
+              <w:t>Evento</w:t>
+            </w:r>
+          </w:p>
+        </w:tc>
+        <w:tc>
+          <w:tcPr>
+            <w:tcW w:w="3570" w:type="dxa"/>
+            <w:tcBorders>
+              <w:top w:val="single" w:sz="4" w:space="0" w:color="auto"/>
+              <w:left w:val="single" w:sz="4" w:space="0" w:color="auto"/>
+            </w:tcBorders>
+            <w:shd w:val="clear" w:color="auto" w:fill="808080" w:themeFill="background1" w:themeFillShade="80"/>
+          </w:tcPr>
+          <w:p>
+            <w:pPr>
+              <w:spacing w:after="0"/>
+              <w:jc w:val="center"/>
+              <w:cnfStyle w:val="000000100000" w:firstRow="0" w:lastRow="0" w:firstColumn="0" w:lastColumn="0" w:oddVBand="0" w:evenVBand="0" w:oddHBand="1" w:evenHBand="0" w:firstRowFirstColumn="0" w:firstRowLastColumn="0" w:lastRowFirstColumn="0" w:lastRowLastColumn="0"/>
+              <w:rPr>
+                <w:b/>
+                <w:bCs/>
+              </w:rPr>
+            </w:pPr>
+            <w:r>
+              <w:rPr>
+                <w:b/>
+                <w:bCs/>
+                <w:color w:val="FFFFFF" w:themeColor="background1"/>
+              </w:rPr>
+              <w:t>Controllore</w:t>
+            </w:r>
+          </w:p>
+        </w:tc>
+      </w:tr>
+      <w:tr>
+        <w:tc>
+          <w:tcPr>
+            <w:cnfStyle w:val="001000000000" w:firstRow="0" w:lastRow="0" w:firstColumn="1" w:lastColumn="0" w:oddVBand="0" w:evenVBand="0" w:oddHBand="0" w:evenHBand="0" w:firstRowFirstColumn="0" w:firstRowLastColumn="0" w:lastRowFirstColumn="0" w:lastRowLastColumn="0"/>
+            <w:tcW w:w="3569" w:type="dxa"/>
+            <w:tcBorders>
+              <w:right w:val="single" w:sz="4" w:space="0" w:color="auto"/>
+            </w:tcBorders>
+            <w:vAlign w:val="center"/>
+          </w:tcPr>
+          <w:p>
+            <w:pPr>
+              <w:spacing w:after="0"/>
+              <w:jc w:val="left"/>
+              <w:rPr>
+                <w:b w:val="0"/>
+                <w:bCs w:val="0"/>
+                <w:color w:val="000000" w:themeColor="text1"/>
+              </w:rPr>
+            </w:pPr>
+          </w:p>
+        </w:tc>
+        <w:tc>
+          <w:tcPr>
+            <w:tcW w:w="3569" w:type="dxa"/>
+            <w:tcBorders>
+              <w:left w:val="single" w:sz="4" w:space="0" w:color="auto"/>
+              <w:right w:val="single" w:sz="4" w:space="0" w:color="auto"/>
+            </w:tcBorders>
+            <w:vAlign w:val="center"/>
+          </w:tcPr>
+          <w:p>
+            <w:pPr>
+              <w:spacing w:after="0"/>
+              <w:jc w:val="left"/>
+              <w:cnfStyle w:val="000000000000" w:firstRow="0" w:lastRow="0" w:firstColumn="0" w:lastColumn="0" w:oddVBand="0" w:evenVBand="0" w:oddHBand="0" w:evenHBand="0" w:firstRowFirstColumn="0" w:firstRowLastColumn="0" w:lastRowFirstColumn="0" w:lastRowLastColumn="0"/>
+              <w:rPr>
+                <w:color w:val="000000" w:themeColor="text1"/>
+              </w:rPr>
+            </w:pPr>
+          </w:p>
+        </w:tc>
+        <w:tc>
+          <w:tcPr>
+            <w:tcW w:w="3569" w:type="dxa"/>
+            <w:tcBorders>
+              <w:left w:val="single" w:sz="4" w:space="0" w:color="auto"/>
+              <w:right w:val="single" w:sz="4" w:space="0" w:color="auto"/>
+            </w:tcBorders>
+            <w:vAlign w:val="center"/>
+          </w:tcPr>
+          <w:p>
+            <w:pPr>
+              <w:spacing w:after="0"/>
+              <w:jc w:val="left"/>
+              <w:cnfStyle w:val="000000000000" w:firstRow="0" w:lastRow="0" w:firstColumn="0" w:lastColumn="0" w:oddVBand="0" w:evenVBand="0" w:oddHBand="0" w:evenHBand="0" w:firstRowFirstColumn="0" w:firstRowLastColumn="0" w:lastRowFirstColumn="0" w:lastRowLastColumn="0"/>
+              <w:rPr>
+                <w:color w:val="000000" w:themeColor="text1"/>
+              </w:rPr>
+            </w:pPr>
+          </w:p>
+        </w:tc>
+        <w:tc>
+          <w:tcPr>
+            <w:tcW w:w="3570" w:type="dxa"/>
+            <w:tcBorders>
+              <w:left w:val="single" w:sz="4" w:space="0" w:color="auto"/>
+            </w:tcBorders>
+            <w:vAlign w:val="center"/>
+          </w:tcPr>
+          <w:p>
+            <w:pPr>
+              <w:spacing w:after="0"/>
+              <w:jc w:val="left"/>
+              <w:cnfStyle w:val="000000000000" w:firstRow="0" w:lastRow="0" w:firstColumn="0" w:lastColumn="0" w:oddVBand="0" w:evenVBand="0" w:oddHBand="0" w:evenHBand="0" w:firstRowFirstColumn="0" w:firstRowLastColumn="0" w:lastRowFirstColumn="0" w:lastRowLastColumn="0"/>
+              <w:rPr>
+                <w:color w:val="000000" w:themeColor="text1"/>
+              </w:rPr>
+            </w:pPr>
+          </w:p>
+        </w:tc>
+      </w:tr>
+      <w:tr>
+        <w:trPr>
+          <w:cnfStyle w:val="000000100000" w:firstRow="0" w:lastRow="0" w:firstColumn="0" w:lastColumn="0" w:oddVBand="0" w:evenVBand="0" w:oddHBand="1" w:evenHBand="0" w:firstRowFirstColumn="0" w:firstRowLastColumn="0" w:lastRowFirstColumn="0" w:lastRowLastColumn="0"/>
+        </w:trPr>
+        <w:tc>
+          <w:tcPr>
+            <w:cnfStyle w:val="001000000000" w:firstRow="0" w:lastRow="0" w:firstColumn="1" w:lastColumn="0" w:oddVBand="0" w:evenVBand="0" w:oddHBand="0" w:evenHBand="0" w:firstRowFirstColumn="0" w:firstRowLastColumn="0" w:lastRowFirstColumn="0" w:lastRowLastColumn="0"/>
+            <w:tcW w:w="3569" w:type="dxa"/>
+            <w:tcBorders>
+              <w:right w:val="single" w:sz="4" w:space="0" w:color="auto"/>
+            </w:tcBorders>
+            <w:vAlign w:val="center"/>
+          </w:tcPr>
+          <w:p>
+            <w:pPr>
+              <w:spacing w:after="0"/>
+              <w:jc w:val="left"/>
+              <w:rPr>
+                <w:b w:val="0"/>
+                <w:bCs w:val="0"/>
+                <w:color w:val="000000" w:themeColor="text1"/>
+              </w:rPr>
+            </w:pPr>
+            <w:r>
+              <w:rPr>
+                <w:b w:val="0"/>
+                <w:bCs w:val="0"/>
+                <w:color w:val="000000" w:themeColor="text1"/>
+              </w:rPr>
+              <w:t xml:space="preserve">Login </w:t>
+            </w:r>
+            <m:oMath>
+              <m:r>
+                <w:rPr>
+                  <w:rFonts w:ascii="Cambria Math" w:hAnsi="Cambria Math"/>
+                  <w:color w:val="000000" w:themeColor="text1"/>
+                </w:rPr>
+                <m:t>→</m:t>
+              </m:r>
+            </m:oMath>
+            <w:r>
+              <w:rPr>
+                <w:rFonts w:eastAsiaTheme="minorEastAsia"/>
+                <w:b w:val="0"/>
+                <w:bCs w:val="0"/>
+                <w:color w:val="000000" w:themeColor="text1"/>
+              </w:rPr>
+              <w:t xml:space="preserve"> form </w:t>
+            </w:r>
+            <m:oMath>
+              <m:r>
+                <w:rPr>
+                  <w:rFonts w:ascii="Cambria Math" w:eastAsiaTheme="minorEastAsia" w:hAnsi="Cambria Math"/>
+                  <w:color w:val="000000" w:themeColor="text1"/>
+                </w:rPr>
+                <m:t>→</m:t>
+              </m:r>
+            </m:oMath>
+            <w:r>
+              <w:rPr>
+                <w:rFonts w:eastAsiaTheme="minorEastAsia"/>
+                <w:b w:val="0"/>
+                <w:bCs w:val="0"/>
+                <w:color w:val="000000" w:themeColor="text1"/>
+              </w:rPr>
+              <w:t xml:space="preserve"> submit (studente e docente</w:t>
+            </w:r>
+            <w:r>
+              <w:rPr>
+                <w:rFonts w:eastAsiaTheme="minorEastAsia"/>
+                <w:b w:val="0"/>
+                <w:bCs w:val="0"/>
+                <w:color w:val="000000" w:themeColor="text1"/>
+              </w:rPr>
+              <w:t>)</w:t>
+            </w:r>
+          </w:p>
+        </w:tc>
+        <w:tc>
+          <w:tcPr>
+            <w:tcW w:w="3569" w:type="dxa"/>
+            <w:tcBorders>
+              <w:left w:val="single" w:sz="4" w:space="0" w:color="auto"/>
+              <w:right w:val="single" w:sz="4" w:space="0" w:color="auto"/>
+            </w:tcBorders>
+            <w:vAlign w:val="center"/>
+          </w:tcPr>
+          <w:p>
+            <w:pPr>
+              <w:spacing w:after="0"/>
+              <w:jc w:val="left"/>
+              <w:cnfStyle w:val="000000100000" w:firstRow="0" w:lastRow="0" w:firstColumn="0" w:lastColumn="0" w:oddVBand="0" w:evenVBand="0" w:oddHBand="1" w:evenHBand="0" w:firstRowFirstColumn="0" w:firstRowLastColumn="0" w:lastRowFirstColumn="0" w:lastRowLastColumn="0"/>
+              <w:rPr>
+                <w:color w:val="000000" w:themeColor="text1"/>
+              </w:rPr>
+            </w:pPr>
+            <w:r>
+              <w:rPr>
+                <w:color w:val="000000" w:themeColor="text1"/>
+              </w:rPr>
+              <w:t>Funzione makeCall</w:t>
+            </w:r>
+          </w:p>
+        </w:tc>
+        <w:tc>
+          <w:tcPr>
+            <w:tcW w:w="3569" w:type="dxa"/>
+            <w:tcBorders>
+              <w:left w:val="single" w:sz="4" w:space="0" w:color="auto"/>
+              <w:right w:val="single" w:sz="4" w:space="0" w:color="auto"/>
+            </w:tcBorders>
+            <w:vAlign w:val="center"/>
+          </w:tcPr>
+          <w:p>
+            <w:pPr>
+              <w:spacing w:after="0"/>
+              <w:jc w:val="left"/>
+              <w:cnfStyle w:val="000000100000" w:firstRow="0" w:lastRow="0" w:firstColumn="0" w:lastColumn="0" w:oddVBand="0" w:evenVBand="0" w:oddHBand="1" w:evenHBand="0" w:firstRowFirstColumn="0" w:firstRowLastColumn="0" w:lastRowFirstColumn="0" w:lastRowLastColumn="0"/>
+              <w:rPr>
+                <w:color w:val="000000" w:themeColor="text1"/>
+              </w:rPr>
+            </w:pPr>
+            <w:r>
+              <w:rPr>
+                <w:color w:val="000000" w:themeColor="text1"/>
+              </w:rPr>
+              <w:t>POST username, password, profilo</w:t>
+            </w:r>
+          </w:p>
+        </w:tc>
+        <w:tc>
+          <w:tcPr>
+            <w:tcW w:w="3570" w:type="dxa"/>
+            <w:tcBorders>
+              <w:left w:val="single" w:sz="4" w:space="0" w:color="auto"/>
+            </w:tcBorders>
+            <w:vAlign w:val="center"/>
+          </w:tcPr>
+          <w:p>
+            <w:pPr>
+              <w:spacing w:after="0"/>
+              <w:jc w:val="left"/>
+              <w:cnfStyle w:val="000000100000" w:firstRow="0" w:lastRow="0" w:firstColumn="0" w:lastColumn="0" w:oddVBand="0" w:evenVBand="0" w:oddHBand="1" w:evenHBand="0" w:firstRowFirstColumn="0" w:firstRowLastColumn="0" w:lastRowFirstColumn="0" w:lastRowLastColumn="0"/>
+              <w:rPr>
+                <w:color w:val="000000" w:themeColor="text1"/>
+              </w:rPr>
+            </w:pPr>
+            <w:r>
+              <w:rPr>
+                <w:color w:val="000000" w:themeColor="text1"/>
+              </w:rPr>
+              <w:t>VerificaLogin</w:t>
+            </w:r>
+          </w:p>
+        </w:tc>
+      </w:tr>
+      <w:tr>
+        <w:tc>
+          <w:tcPr>
+            <w:cnfStyle w:val="001000000000" w:firstRow="0" w:lastRow="0" w:firstColumn="1" w:lastColumn="0" w:oddVBand="0" w:evenVBand="0" w:oddHBand="0" w:evenHBand="0" w:firstRowFirstColumn="0" w:firstRowLastColumn="0" w:lastRowFirstColumn="0" w:lastRowLastColumn="0"/>
+            <w:tcW w:w="3569" w:type="dxa"/>
+            <w:tcBorders>
+              <w:right w:val="single" w:sz="4" w:space="0" w:color="auto"/>
+            </w:tcBorders>
+            <w:vAlign w:val="center"/>
+          </w:tcPr>
+          <w:p>
+            <w:pPr>
+              <w:spacing w:after="0"/>
+              <w:jc w:val="left"/>
+              <w:rPr>
+                <w:b w:val="0"/>
+                <w:bCs w:val="0"/>
+                <w:color w:val="000000" w:themeColor="text1"/>
+              </w:rPr>
+            </w:pPr>
+          </w:p>
+        </w:tc>
+        <w:tc>
+          <w:tcPr>
+            <w:tcW w:w="3569" w:type="dxa"/>
+            <w:tcBorders>
+              <w:left w:val="single" w:sz="4" w:space="0" w:color="auto"/>
+              <w:right w:val="single" w:sz="4" w:space="0" w:color="auto"/>
+            </w:tcBorders>
+            <w:vAlign w:val="center"/>
+          </w:tcPr>
+          <w:p>
+            <w:pPr>
+              <w:spacing w:after="0"/>
+              <w:jc w:val="left"/>
+              <w:cnfStyle w:val="000000000000" w:firstRow="0" w:lastRow="0" w:firstColumn="0" w:lastColumn="0" w:oddVBand="0" w:evenVBand="0" w:oddHBand="0" w:evenHBand="0" w:firstRowFirstColumn="0" w:firstRowLastColumn="0" w:lastRowFirstColumn="0" w:lastRowLastColumn="0"/>
+              <w:rPr>
+                <w:color w:val="000000" w:themeColor="text1"/>
+              </w:rPr>
+            </w:pPr>
+          </w:p>
+        </w:tc>
+        <w:tc>
+          <w:tcPr>
+            <w:tcW w:w="3569" w:type="dxa"/>
+            <w:tcBorders>
+              <w:left w:val="single" w:sz="4" w:space="0" w:color="auto"/>
+              <w:right w:val="single" w:sz="4" w:space="0" w:color="auto"/>
+            </w:tcBorders>
+            <w:vAlign w:val="center"/>
+          </w:tcPr>
+          <w:p>
+            <w:pPr>
+              <w:spacing w:after="0"/>
+              <w:jc w:val="left"/>
+              <w:cnfStyle w:val="000000000000" w:firstRow="0" w:lastRow="0" w:firstColumn="0" w:lastColumn="0" w:oddVBand="0" w:evenVBand="0" w:oddHBand="0" w:evenHBand="0" w:firstRowFirstColumn="0" w:firstRowLastColumn="0" w:lastRowFirstColumn="0" w:lastRowLastColumn="0"/>
+              <w:rPr>
+                <w:color w:val="000000" w:themeColor="text1"/>
+              </w:rPr>
+            </w:pPr>
+          </w:p>
+        </w:tc>
+        <w:tc>
+          <w:tcPr>
+            <w:tcW w:w="3570" w:type="dxa"/>
+            <w:tcBorders>
+              <w:left w:val="single" w:sz="4" w:space="0" w:color="auto"/>
+            </w:tcBorders>
+            <w:vAlign w:val="center"/>
+          </w:tcPr>
+          <w:p>
+            <w:pPr>
+              <w:spacing w:after="0"/>
+              <w:jc w:val="left"/>
+              <w:cnfStyle w:val="000000000000" w:firstRow="0" w:lastRow="0" w:firstColumn="0" w:lastColumn="0" w:oddVBand="0" w:evenVBand="0" w:oddHBand="0" w:evenHBand="0" w:firstRowFirstColumn="0" w:firstRowLastColumn="0" w:lastRowFirstColumn="0" w:lastRowLastColumn="0"/>
+              <w:rPr>
+                <w:color w:val="000000" w:themeColor="text1"/>
+              </w:rPr>
+            </w:pPr>
+          </w:p>
+        </w:tc>
+      </w:tr>
+      <w:tr>
+        <w:trPr>
+          <w:cnfStyle w:val="000000100000" w:firstRow="0" w:lastRow="0" w:firstColumn="0" w:lastColumn="0" w:oddVBand="0" w:evenVBand="0" w:oddHBand="1" w:evenHBand="0" w:firstRowFirstColumn="0" w:firstRowLastColumn="0" w:lastRowFirstColumn="0" w:lastRowLastColumn="0"/>
+        </w:trPr>
+        <w:tc>
+          <w:tcPr>
+            <w:cnfStyle w:val="001000000000" w:firstRow="0" w:lastRow="0" w:firstColumn="1" w:lastColumn="0" w:oddVBand="0" w:evenVBand="0" w:oddHBand="0" w:evenHBand="0" w:firstRowFirstColumn="0" w:firstRowLastColumn="0" w:lastRowFirstColumn="0" w:lastRowLastColumn="0"/>
+            <w:tcW w:w="3569" w:type="dxa"/>
+            <w:tcBorders>
+              <w:right w:val="single" w:sz="4" w:space="0" w:color="auto"/>
+            </w:tcBorders>
+            <w:vAlign w:val="center"/>
+          </w:tcPr>
+          <w:p>
+            <w:pPr>
+              <w:spacing w:after="0"/>
+              <w:jc w:val="left"/>
+              <w:rPr>
+                <w:b w:val="0"/>
+                <w:bCs w:val="0"/>
+                <w:color w:val="000000" w:themeColor="text1"/>
+              </w:rPr>
+            </w:pPr>
+          </w:p>
+        </w:tc>
+        <w:tc>
+          <w:tcPr>
+            <w:tcW w:w="3569" w:type="dxa"/>
+            <w:tcBorders>
+              <w:left w:val="single" w:sz="4" w:space="0" w:color="auto"/>
+              <w:right w:val="single" w:sz="4" w:space="0" w:color="auto"/>
+            </w:tcBorders>
+            <w:vAlign w:val="center"/>
+          </w:tcPr>
+          <w:p>
+            <w:pPr>
+              <w:spacing w:after="0"/>
+              <w:jc w:val="left"/>
+              <w:cnfStyle w:val="000000100000" w:firstRow="0" w:lastRow="0" w:firstColumn="0" w:lastColumn="0" w:oddVBand="0" w:evenVBand="0" w:oddHBand="1" w:evenHBand="0" w:firstRowFirstColumn="0" w:firstRowLastColumn="0" w:lastRowFirstColumn="0" w:lastRowLastColumn="0"/>
+              <w:rPr>
+                <w:color w:val="000000" w:themeColor="text1"/>
+              </w:rPr>
+            </w:pPr>
+          </w:p>
+        </w:tc>
+        <w:tc>
+          <w:tcPr>
+            <w:tcW w:w="3569" w:type="dxa"/>
+            <w:tcBorders>
+              <w:left w:val="single" w:sz="4" w:space="0" w:color="auto"/>
+              <w:right w:val="single" w:sz="4" w:space="0" w:color="auto"/>
+            </w:tcBorders>
+            <w:vAlign w:val="center"/>
+          </w:tcPr>
+          <w:p>
+            <w:pPr>
+              <w:spacing w:after="0"/>
+              <w:jc w:val="left"/>
+              <w:cnfStyle w:val="000000100000" w:firstRow="0" w:lastRow="0" w:firstColumn="0" w:lastColumn="0" w:oddVBand="0" w:evenVBand="0" w:oddHBand="1" w:evenHBand="0" w:firstRowFirstColumn="0" w:firstRowLastColumn="0" w:lastRowFirstColumn="0" w:lastRowLastColumn="0"/>
+              <w:rPr>
+                <w:color w:val="000000" w:themeColor="text1"/>
+              </w:rPr>
+            </w:pPr>
+          </w:p>
+        </w:tc>
+        <w:tc>
+          <w:tcPr>
+            <w:tcW w:w="3570" w:type="dxa"/>
+            <w:tcBorders>
+              <w:left w:val="single" w:sz="4" w:space="0" w:color="auto"/>
+            </w:tcBorders>
+            <w:vAlign w:val="center"/>
+          </w:tcPr>
+          <w:p>
+            <w:pPr>
+              <w:spacing w:after="0"/>
+              <w:jc w:val="left"/>
+              <w:cnfStyle w:val="000000100000" w:firstRow="0" w:lastRow="0" w:firstColumn="0" w:lastColumn="0" w:oddVBand="0" w:evenVBand="0" w:oddHBand="1" w:evenHBand="0" w:firstRowFirstColumn="0" w:firstRowLastColumn="0" w:lastRowFirstColumn="0" w:lastRowLastColumn="0"/>
+              <w:rPr>
+                <w:color w:val="000000" w:themeColor="text1"/>
+              </w:rPr>
+            </w:pPr>
+          </w:p>
+        </w:tc>
+      </w:tr>
+      <w:tr>
+        <w:tc>
+          <w:tcPr>
+            <w:cnfStyle w:val="001000000000" w:firstRow="0" w:lastRow="0" w:firstColumn="1" w:lastColumn="0" w:oddVBand="0" w:evenVBand="0" w:oddHBand="0" w:evenHBand="0" w:firstRowFirstColumn="0" w:firstRowLastColumn="0" w:lastRowFirstColumn="0" w:lastRowLastColumn="0"/>
+            <w:tcW w:w="3569" w:type="dxa"/>
+            <w:tcBorders>
+              <w:right w:val="single" w:sz="4" w:space="0" w:color="auto"/>
+            </w:tcBorders>
+            <w:vAlign w:val="center"/>
+          </w:tcPr>
+          <w:p>
+            <w:pPr>
+              <w:spacing w:after="0"/>
+              <w:jc w:val="left"/>
+              <w:rPr>
+                <w:b w:val="0"/>
+                <w:bCs w:val="0"/>
+                <w:color w:val="000000" w:themeColor="text1"/>
+              </w:rPr>
+            </w:pPr>
+          </w:p>
+        </w:tc>
+        <w:tc>
+          <w:tcPr>
+            <w:tcW w:w="3569" w:type="dxa"/>
+            <w:tcBorders>
+              <w:left w:val="single" w:sz="4" w:space="0" w:color="auto"/>
+              <w:right w:val="single" w:sz="4" w:space="0" w:color="auto"/>
+            </w:tcBorders>
+            <w:vAlign w:val="center"/>
+          </w:tcPr>
+          <w:p>
+            <w:pPr>
+              <w:spacing w:after="0"/>
+              <w:jc w:val="left"/>
+              <w:cnfStyle w:val="000000000000" w:firstRow="0" w:lastRow="0" w:firstColumn="0" w:lastColumn="0" w:oddVBand="0" w:evenVBand="0" w:oddHBand="0" w:evenHBand="0" w:firstRowFirstColumn="0" w:firstRowLastColumn="0" w:lastRowFirstColumn="0" w:lastRowLastColumn="0"/>
+              <w:rPr>
+                <w:color w:val="000000" w:themeColor="text1"/>
+              </w:rPr>
+            </w:pPr>
+          </w:p>
+        </w:tc>
+        <w:tc>
+          <w:tcPr>
+            <w:tcW w:w="3569" w:type="dxa"/>
+            <w:tcBorders>
+              <w:left w:val="single" w:sz="4" w:space="0" w:color="auto"/>
+              <w:right w:val="single" w:sz="4" w:space="0" w:color="auto"/>
+            </w:tcBorders>
+            <w:vAlign w:val="center"/>
+          </w:tcPr>
+          <w:p>
+            <w:pPr>
+              <w:spacing w:after="0"/>
+              <w:jc w:val="left"/>
+              <w:cnfStyle w:val="000000000000" w:firstRow="0" w:lastRow="0" w:firstColumn="0" w:lastColumn="0" w:oddVBand="0" w:evenVBand="0" w:oddHBand="0" w:evenHBand="0" w:firstRowFirstColumn="0" w:firstRowLastColumn="0" w:lastRowFirstColumn="0" w:lastRowLastColumn="0"/>
+              <w:rPr>
+                <w:color w:val="000000" w:themeColor="text1"/>
+              </w:rPr>
+            </w:pPr>
+          </w:p>
+        </w:tc>
+        <w:tc>
+          <w:tcPr>
+            <w:tcW w:w="3570" w:type="dxa"/>
+            <w:tcBorders>
+              <w:left w:val="single" w:sz="4" w:space="0" w:color="auto"/>
+            </w:tcBorders>
+            <w:vAlign w:val="center"/>
+          </w:tcPr>
+          <w:p>
+            <w:pPr>
+              <w:spacing w:after="0"/>
+              <w:jc w:val="left"/>
+              <w:cnfStyle w:val="000000000000" w:firstRow="0" w:lastRow="0" w:firstColumn="0" w:lastColumn="0" w:oddVBand="0" w:evenVBand="0" w:oddHBand="0" w:evenHBand="0" w:firstRowFirstColumn="0" w:firstRowLastColumn="0" w:lastRowFirstColumn="0" w:lastRowLastColumn="0"/>
+              <w:rPr>
+                <w:color w:val="000000" w:themeColor="text1"/>
+              </w:rPr>
+            </w:pPr>
+          </w:p>
+        </w:tc>
+      </w:tr>
+      <w:tr>
+        <w:trPr>
+          <w:cnfStyle w:val="000000100000" w:firstRow="0" w:lastRow="0" w:firstColumn="0" w:lastColumn="0" w:oddVBand="0" w:evenVBand="0" w:oddHBand="1" w:evenHBand="0" w:firstRowFirstColumn="0" w:firstRowLastColumn="0" w:lastRowFirstColumn="0" w:lastRowLastColumn="0"/>
+        </w:trPr>
+        <w:tc>
+          <w:tcPr>
+            <w:cnfStyle w:val="001000000000" w:firstRow="0" w:lastRow="0" w:firstColumn="1" w:lastColumn="0" w:oddVBand="0" w:evenVBand="0" w:oddHBand="0" w:evenHBand="0" w:firstRowFirstColumn="0" w:firstRowLastColumn="0" w:lastRowFirstColumn="0" w:lastRowLastColumn="0"/>
+            <w:tcW w:w="3569" w:type="dxa"/>
+            <w:tcBorders>
+              <w:right w:val="single" w:sz="4" w:space="0" w:color="auto"/>
+            </w:tcBorders>
+            <w:vAlign w:val="center"/>
+          </w:tcPr>
+          <w:p>
+            <w:pPr>
+              <w:spacing w:after="0"/>
+              <w:jc w:val="left"/>
+              <w:rPr>
+                <w:b w:val="0"/>
+                <w:bCs w:val="0"/>
+                <w:color w:val="000000" w:themeColor="text1"/>
+              </w:rPr>
+            </w:pPr>
+          </w:p>
+        </w:tc>
+        <w:tc>
+          <w:tcPr>
+            <w:tcW w:w="3569" w:type="dxa"/>
+            <w:tcBorders>
+              <w:left w:val="single" w:sz="4" w:space="0" w:color="auto"/>
+              <w:right w:val="single" w:sz="4" w:space="0" w:color="auto"/>
+            </w:tcBorders>
+            <w:vAlign w:val="center"/>
+          </w:tcPr>
+          <w:p>
+            <w:pPr>
+              <w:spacing w:after="0"/>
+              <w:jc w:val="left"/>
+              <w:cnfStyle w:val="000000100000" w:firstRow="0" w:lastRow="0" w:firstColumn="0" w:lastColumn="0" w:oddVBand="0" w:evenVBand="0" w:oddHBand="1" w:evenHBand="0" w:firstRowFirstColumn="0" w:firstRowLastColumn="0" w:lastRowFirstColumn="0" w:lastRowLastColumn="0"/>
+              <w:rPr>
+                <w:color w:val="000000" w:themeColor="text1"/>
+              </w:rPr>
+            </w:pPr>
+          </w:p>
+        </w:tc>
+        <w:tc>
+          <w:tcPr>
+            <w:tcW w:w="3569" w:type="dxa"/>
+            <w:tcBorders>
+              <w:left w:val="single" w:sz="4" w:space="0" w:color="auto"/>
+              <w:right w:val="single" w:sz="4" w:space="0" w:color="auto"/>
+            </w:tcBorders>
+            <w:vAlign w:val="center"/>
+          </w:tcPr>
+          <w:p>
+            <w:pPr>
+              <w:spacing w:after="0"/>
+              <w:jc w:val="left"/>
+              <w:cnfStyle w:val="000000100000" w:firstRow="0" w:lastRow="0" w:firstColumn="0" w:lastColumn="0" w:oddVBand="0" w:evenVBand="0" w:oddHBand="1" w:evenHBand="0" w:firstRowFirstColumn="0" w:firstRowLastColumn="0" w:lastRowFirstColumn="0" w:lastRowLastColumn="0"/>
+              <w:rPr>
+                <w:color w:val="000000" w:themeColor="text1"/>
+              </w:rPr>
+            </w:pPr>
+          </w:p>
+        </w:tc>
+        <w:tc>
+          <w:tcPr>
+            <w:tcW w:w="3570" w:type="dxa"/>
+            <w:tcBorders>
+              <w:left w:val="single" w:sz="4" w:space="0" w:color="auto"/>
+            </w:tcBorders>
+            <w:vAlign w:val="center"/>
+          </w:tcPr>
+          <w:p>
+            <w:pPr>
+              <w:spacing w:after="0"/>
+              <w:jc w:val="left"/>
+              <w:cnfStyle w:val="000000100000" w:firstRow="0" w:lastRow="0" w:firstColumn="0" w:lastColumn="0" w:oddVBand="0" w:evenVBand="0" w:oddHBand="1" w:evenHBand="0" w:firstRowFirstColumn="0" w:firstRowLastColumn="0" w:lastRowFirstColumn="0" w:lastRowLastColumn="0"/>
+              <w:rPr>
+                <w:color w:val="000000" w:themeColor="text1"/>
+              </w:rPr>
+            </w:pPr>
+          </w:p>
+        </w:tc>
+      </w:tr>
+    </w:tbl>
+    <w:p/>
     <w:sectPr>
       <w:pgSz w:w="16838" w:h="11906" w:orient="landscape"/>
       <w:pgMar w:top="1134" w:right="1417" w:bottom="1134" w:left="1134" w:header="708" w:footer="708" w:gutter="0"/>
@@ -9929,6 +11180,119 @@
 <file path=word/numbering.xml><?xml version="1.0" encoding="utf-8"?>
 <w:numbering xmlns:wpc="http://schemas.microsoft.com/office/word/2010/wordprocessingCanvas" xmlns:cx="http://schemas.microsoft.com/office/drawing/2014/chartex" xmlns:cx1="http://schemas.microsoft.com/office/drawing/2015/9/8/chartex" xmlns:cx2="http://schemas.microsoft.com/office/drawing/2015/10/21/chartex" xmlns:cx3="http://schemas.microsoft.com/office/drawing/2016/5/9/chartex" xmlns:cx4="http://schemas.microsoft.com/office/drawing/2016/5/10/chartex" xmlns:cx5="http://schemas.microsoft.com/office/drawing/2016/5/11/chartex" xmlns:cx6="http://schemas.microsoft.com/office/drawing/2016/5/12/chartex" xmlns:cx7="http://schemas.microsoft.com/office/drawing/2016/5/13/chartex" xmlns:cx8="http://schemas.microsoft.com/office/drawing/2016/5/14/chartex" xmlns:mc="http://schemas.openxmlformats.org/markup-compatibility/2006" xmlns:aink="http://schemas.microsoft.com/office/drawing/2016/ink" xmlns:am3d="http://schemas.microsoft.com/office/drawing/2017/model3d" xmlns:o="urn:schemas-microsoft-com:office:office" xmlns:oel="http://schemas.microsoft.com/office/2019/extlst" xmlns:r="http://schemas.openxmlformats.org/officeDocument/2006/relationships" xmlns:m="http://schemas.openxmlformats.org/officeDocument/2006/math" xmlns:v="urn:schemas-microsoft-com:vml" xmlns:wp14="http://schemas.microsoft.com/office/word/2010/wordprocessingDrawing" xmlns:wp="http://schemas.openxmlformats.org/drawingml/2006/wordprocessingDrawing" xmlns:w10="urn:schemas-microsoft-com:office:word" xmlns:w="http://schemas.openxmlformats.org/wordprocessingml/2006/main" xmlns:w14="http://schemas.microsoft.com/office/word/2010/wordml" xmlns:w15="http://schemas.microsoft.com/office/word/2012/wordml" xmlns:w16cex="http://schemas.microsoft.com/office/word/2018/wordml/cex" xmlns:w16cid="http://schemas.microsoft.com/office/word/2016/wordml/cid" xmlns:w16="http://schemas.microsoft.com/office/word/2018/wordml" xmlns:w16du="http://schemas.microsoft.com/office/word/2023/wordml/word16du" xmlns:w16sdtdh="http://schemas.microsoft.com/office/word/2020/wordml/sdtdatahash" xmlns:w16sdtfl="http://schemas.microsoft.com/office/word/2024/wordml/sdtformatlock" xmlns:w16se="http://schemas.microsoft.com/office/word/2015/wordml/symex" xmlns:wpg="http://schemas.microsoft.com/office/word/2010/wordprocessingGroup" xmlns:wpi="http://schemas.microsoft.com/office/word/2010/wordprocessingInk" xmlns:wne="http://schemas.microsoft.com/office/word/2006/wordml" xmlns:wps="http://schemas.microsoft.com/office/word/2010/wordprocessingShape" mc:Ignorable="w14 w15 w16se w16cid w16 w16cex w16sdtdh w16sdtfl w16du wp14">
   <w:abstractNum w:abstractNumId="0" w15:restartNumberingAfterBreak="0">
+    <w:nsid w:val="04D03C24"/>
+    <w:multiLevelType w:val="hybridMultilevel"/>
+    <w:tmpl w:val="E5241DCE"/>
+    <w:lvl w:ilvl="0" w:tplc="04100001">
+      <w:start w:val="1"/>
+      <w:numFmt w:val="bullet"/>
+      <w:lvlText w:val=""/>
+      <w:lvlJc w:val="left"/>
+      <w:pPr>
+        <w:ind w:left="720" w:hanging="360"/>
+      </w:pPr>
+      <w:rPr>
+        <w:rFonts w:ascii="Symbol" w:hAnsi="Symbol" w:hint="default"/>
+      </w:rPr>
+    </w:lvl>
+    <w:lvl w:ilvl="1" w:tplc="04100003">
+      <w:start w:val="1"/>
+      <w:numFmt w:val="bullet"/>
+      <w:lvlText w:val="o"/>
+      <w:lvlJc w:val="left"/>
+      <w:pPr>
+        <w:ind w:left="1440" w:hanging="360"/>
+      </w:pPr>
+      <w:rPr>
+        <w:rFonts w:ascii="Courier New" w:hAnsi="Courier New" w:cs="Courier New" w:hint="default"/>
+      </w:rPr>
+    </w:lvl>
+    <w:lvl w:ilvl="2" w:tplc="04100005" w:tentative="1">
+      <w:start w:val="1"/>
+      <w:numFmt w:val="bullet"/>
+      <w:lvlText w:val=""/>
+      <w:lvlJc w:val="left"/>
+      <w:pPr>
+        <w:ind w:left="2160" w:hanging="360"/>
+      </w:pPr>
+      <w:rPr>
+        <w:rFonts w:ascii="Wingdings" w:hAnsi="Wingdings" w:hint="default"/>
+      </w:rPr>
+    </w:lvl>
+    <w:lvl w:ilvl="3" w:tplc="04100001" w:tentative="1">
+      <w:start w:val="1"/>
+      <w:numFmt w:val="bullet"/>
+      <w:lvlText w:val=""/>
+      <w:lvlJc w:val="left"/>
+      <w:pPr>
+        <w:ind w:left="2880" w:hanging="360"/>
+      </w:pPr>
+      <w:rPr>
+        <w:rFonts w:ascii="Symbol" w:hAnsi="Symbol" w:hint="default"/>
+      </w:rPr>
+    </w:lvl>
+    <w:lvl w:ilvl="4" w:tplc="04100003" w:tentative="1">
+      <w:start w:val="1"/>
+      <w:numFmt w:val="bullet"/>
+      <w:lvlText w:val="o"/>
+      <w:lvlJc w:val="left"/>
+      <w:pPr>
+        <w:ind w:left="3600" w:hanging="360"/>
+      </w:pPr>
+      <w:rPr>
+        <w:rFonts w:ascii="Courier New" w:hAnsi="Courier New" w:cs="Courier New" w:hint="default"/>
+      </w:rPr>
+    </w:lvl>
+    <w:lvl w:ilvl="5" w:tplc="04100005" w:tentative="1">
+      <w:start w:val="1"/>
+      <w:numFmt w:val="bullet"/>
+      <w:lvlText w:val=""/>
+      <w:lvlJc w:val="left"/>
+      <w:pPr>
+        <w:ind w:left="4320" w:hanging="360"/>
+      </w:pPr>
+      <w:rPr>
+        <w:rFonts w:ascii="Wingdings" w:hAnsi="Wingdings" w:hint="default"/>
+      </w:rPr>
+    </w:lvl>
+    <w:lvl w:ilvl="6" w:tplc="04100001" w:tentative="1">
+      <w:start w:val="1"/>
+      <w:numFmt w:val="bullet"/>
+      <w:lvlText w:val=""/>
+      <w:lvlJc w:val="left"/>
+      <w:pPr>
+        <w:ind w:left="5040" w:hanging="360"/>
+      </w:pPr>
+      <w:rPr>
+        <w:rFonts w:ascii="Symbol" w:hAnsi="Symbol" w:hint="default"/>
+      </w:rPr>
+    </w:lvl>
+    <w:lvl w:ilvl="7" w:tplc="04100003" w:tentative="1">
+      <w:start w:val="1"/>
+      <w:numFmt w:val="bullet"/>
+      <w:lvlText w:val="o"/>
+      <w:lvlJc w:val="left"/>
+      <w:pPr>
+        <w:ind w:left="5760" w:hanging="360"/>
+      </w:pPr>
+      <w:rPr>
+        <w:rFonts w:ascii="Courier New" w:hAnsi="Courier New" w:cs="Courier New" w:hint="default"/>
+      </w:rPr>
+    </w:lvl>
+    <w:lvl w:ilvl="8" w:tplc="04100005" w:tentative="1">
+      <w:start w:val="1"/>
+      <w:numFmt w:val="bullet"/>
+      <w:lvlText w:val=""/>
+      <w:lvlJc w:val="left"/>
+      <w:pPr>
+        <w:ind w:left="6480" w:hanging="360"/>
+      </w:pPr>
+      <w:rPr>
+        <w:rFonts w:ascii="Wingdings" w:hAnsi="Wingdings" w:hint="default"/>
+      </w:rPr>
+    </w:lvl>
+  </w:abstractNum>
+  <w:abstractNum w:abstractNumId="1" w15:restartNumberingAfterBreak="0">
     <w:nsid w:val="0F2E7B7A"/>
     <w:multiLevelType w:val="hybridMultilevel"/>
     <w:tmpl w:val="8B92EE48"/>
@@ -10041,7 +11405,7 @@
       </w:rPr>
     </w:lvl>
   </w:abstractNum>
-  <w:abstractNum w:abstractNumId="1" w15:restartNumberingAfterBreak="0">
+  <w:abstractNum w:abstractNumId="2" w15:restartNumberingAfterBreak="0">
     <w:nsid w:val="1B98420D"/>
     <w:multiLevelType w:val="hybridMultilevel"/>
     <w:tmpl w:val="74961E8C"/>
@@ -10154,10 +11518,10 @@
       </w:rPr>
     </w:lvl>
   </w:abstractNum>
-  <w:abstractNum w:abstractNumId="2" w15:restartNumberingAfterBreak="0">
-    <w:nsid w:val="47D048CB"/>
+  <w:abstractNum w:abstractNumId="3" w15:restartNumberingAfterBreak="0">
+    <w:nsid w:val="26345CCB"/>
     <w:multiLevelType w:val="hybridMultilevel"/>
-    <w:tmpl w:val="9C366028"/>
+    <w:tmpl w:val="387089D0"/>
     <w:lvl w:ilvl="0" w:tplc="04100001">
       <w:start w:val="1"/>
       <w:numFmt w:val="bullet"/>
@@ -10182,7 +11546,7 @@
         <w:rFonts w:ascii="Courier New" w:hAnsi="Courier New" w:cs="Courier New" w:hint="default"/>
       </w:rPr>
     </w:lvl>
-    <w:lvl w:ilvl="2" w:tplc="04100005">
+    <w:lvl w:ilvl="2" w:tplc="04100005" w:tentative="1">
       <w:start w:val="1"/>
       <w:numFmt w:val="bullet"/>
       <w:lvlText w:val=""/>
@@ -10267,17 +11631,17 @@
       </w:rPr>
     </w:lvl>
   </w:abstractNum>
-  <w:abstractNum w:abstractNumId="3" w15:restartNumberingAfterBreak="0">
-    <w:nsid w:val="528464A4"/>
+  <w:abstractNum w:abstractNumId="4" w15:restartNumberingAfterBreak="0">
+    <w:nsid w:val="33F276FF"/>
     <w:multiLevelType w:val="hybridMultilevel"/>
-    <w:tmpl w:val="4CB07772"/>
+    <w:tmpl w:val="D118FC42"/>
     <w:lvl w:ilvl="0" w:tplc="04100001">
       <w:start w:val="1"/>
       <w:numFmt w:val="bullet"/>
       <w:lvlText w:val=""/>
       <w:lvlJc w:val="left"/>
       <w:pPr>
-        <w:ind w:left="720" w:hanging="360"/>
+        <w:ind w:left="749" w:hanging="360"/>
       </w:pPr>
       <w:rPr>
         <w:rFonts w:ascii="Symbol" w:hAnsi="Symbol" w:hint="default"/>
@@ -10289,7 +11653,7 @@
       <w:lvlText w:val="o"/>
       <w:lvlJc w:val="left"/>
       <w:pPr>
-        <w:ind w:left="1440" w:hanging="360"/>
+        <w:ind w:left="1469" w:hanging="360"/>
       </w:pPr>
       <w:rPr>
         <w:rFonts w:ascii="Courier New" w:hAnsi="Courier New" w:cs="Courier New" w:hint="default"/>
@@ -10301,7 +11665,7 @@
       <w:lvlText w:val=""/>
       <w:lvlJc w:val="left"/>
       <w:pPr>
-        <w:ind w:left="2160" w:hanging="360"/>
+        <w:ind w:left="2189" w:hanging="360"/>
       </w:pPr>
       <w:rPr>
         <w:rFonts w:ascii="Wingdings" w:hAnsi="Wingdings" w:hint="default"/>
@@ -10313,7 +11677,7 @@
       <w:lvlText w:val=""/>
       <w:lvlJc w:val="left"/>
       <w:pPr>
-        <w:ind w:left="2880" w:hanging="360"/>
+        <w:ind w:left="2909" w:hanging="360"/>
       </w:pPr>
       <w:rPr>
         <w:rFonts w:ascii="Symbol" w:hAnsi="Symbol" w:hint="default"/>
@@ -10325,7 +11689,7 @@
       <w:lvlText w:val="o"/>
       <w:lvlJc w:val="left"/>
       <w:pPr>
-        <w:ind w:left="3600" w:hanging="360"/>
+        <w:ind w:left="3629" w:hanging="360"/>
       </w:pPr>
       <w:rPr>
         <w:rFonts w:ascii="Courier New" w:hAnsi="Courier New" w:cs="Courier New" w:hint="default"/>
@@ -10337,7 +11701,7 @@
       <w:lvlText w:val=""/>
       <w:lvlJc w:val="left"/>
       <w:pPr>
-        <w:ind w:left="4320" w:hanging="360"/>
+        <w:ind w:left="4349" w:hanging="360"/>
       </w:pPr>
       <w:rPr>
         <w:rFonts w:ascii="Wingdings" w:hAnsi="Wingdings" w:hint="default"/>
@@ -10349,7 +11713,7 @@
       <w:lvlText w:val=""/>
       <w:lvlJc w:val="left"/>
       <w:pPr>
-        <w:ind w:left="5040" w:hanging="360"/>
+        <w:ind w:left="5069" w:hanging="360"/>
       </w:pPr>
       <w:rPr>
         <w:rFonts w:ascii="Symbol" w:hAnsi="Symbol" w:hint="default"/>
@@ -10361,7 +11725,7 @@
       <w:lvlText w:val="o"/>
       <w:lvlJc w:val="left"/>
       <w:pPr>
-        <w:ind w:left="5760" w:hanging="360"/>
+        <w:ind w:left="5789" w:hanging="360"/>
       </w:pPr>
       <w:rPr>
         <w:rFonts w:ascii="Courier New" w:hAnsi="Courier New" w:cs="Courier New" w:hint="default"/>
@@ -10373,17 +11737,17 @@
       <w:lvlText w:val=""/>
       <w:lvlJc w:val="left"/>
       <w:pPr>
-        <w:ind w:left="6480" w:hanging="360"/>
+        <w:ind w:left="6509" w:hanging="360"/>
       </w:pPr>
       <w:rPr>
         <w:rFonts w:ascii="Wingdings" w:hAnsi="Wingdings" w:hint="default"/>
       </w:rPr>
     </w:lvl>
   </w:abstractNum>
-  <w:abstractNum w:abstractNumId="4" w15:restartNumberingAfterBreak="0">
-    <w:nsid w:val="59F0033B"/>
+  <w:abstractNum w:abstractNumId="5" w15:restartNumberingAfterBreak="0">
+    <w:nsid w:val="47D048CB"/>
     <w:multiLevelType w:val="hybridMultilevel"/>
-    <w:tmpl w:val="574A28B2"/>
+    <w:tmpl w:val="9C366028"/>
     <w:lvl w:ilvl="0" w:tplc="04100001">
       <w:start w:val="1"/>
       <w:numFmt w:val="bullet"/>
@@ -10408,7 +11772,7 @@
         <w:rFonts w:ascii="Courier New" w:hAnsi="Courier New" w:cs="Courier New" w:hint="default"/>
       </w:rPr>
     </w:lvl>
-    <w:lvl w:ilvl="2" w:tplc="04100005" w:tentative="1">
+    <w:lvl w:ilvl="2" w:tplc="04100005">
       <w:start w:val="1"/>
       <w:numFmt w:val="bullet"/>
       <w:lvlText w:val=""/>
@@ -10493,10 +11857,10 @@
       </w:rPr>
     </w:lvl>
   </w:abstractNum>
-  <w:abstractNum w:abstractNumId="5" w15:restartNumberingAfterBreak="0">
-    <w:nsid w:val="5BF20DD1"/>
+  <w:abstractNum w:abstractNumId="6" w15:restartNumberingAfterBreak="0">
+    <w:nsid w:val="528464A4"/>
     <w:multiLevelType w:val="hybridMultilevel"/>
-    <w:tmpl w:val="5E205C86"/>
+    <w:tmpl w:val="4CB07772"/>
     <w:lvl w:ilvl="0" w:tplc="04100001">
       <w:start w:val="1"/>
       <w:numFmt w:val="bullet"/>
@@ -10606,10 +11970,123 @@
       </w:rPr>
     </w:lvl>
   </w:abstractNum>
-  <w:abstractNum w:abstractNumId="6" w15:restartNumberingAfterBreak="0">
-    <w:nsid w:val="60666343"/>
+  <w:abstractNum w:abstractNumId="7" w15:restartNumberingAfterBreak="0">
+    <w:nsid w:val="59F0033B"/>
     <w:multiLevelType w:val="hybridMultilevel"/>
-    <w:tmpl w:val="8B1C1EAC"/>
+    <w:tmpl w:val="574A28B2"/>
+    <w:lvl w:ilvl="0" w:tplc="04100001">
+      <w:start w:val="1"/>
+      <w:numFmt w:val="bullet"/>
+      <w:lvlText w:val=""/>
+      <w:lvlJc w:val="left"/>
+      <w:pPr>
+        <w:ind w:left="720" w:hanging="360"/>
+      </w:pPr>
+      <w:rPr>
+        <w:rFonts w:ascii="Symbol" w:hAnsi="Symbol" w:hint="default"/>
+      </w:rPr>
+    </w:lvl>
+    <w:lvl w:ilvl="1" w:tplc="04100003">
+      <w:start w:val="1"/>
+      <w:numFmt w:val="bullet"/>
+      <w:lvlText w:val="o"/>
+      <w:lvlJc w:val="left"/>
+      <w:pPr>
+        <w:ind w:left="1440" w:hanging="360"/>
+      </w:pPr>
+      <w:rPr>
+        <w:rFonts w:ascii="Courier New" w:hAnsi="Courier New" w:cs="Courier New" w:hint="default"/>
+      </w:rPr>
+    </w:lvl>
+    <w:lvl w:ilvl="2" w:tplc="04100005" w:tentative="1">
+      <w:start w:val="1"/>
+      <w:numFmt w:val="bullet"/>
+      <w:lvlText w:val=""/>
+      <w:lvlJc w:val="left"/>
+      <w:pPr>
+        <w:ind w:left="2160" w:hanging="360"/>
+      </w:pPr>
+      <w:rPr>
+        <w:rFonts w:ascii="Wingdings" w:hAnsi="Wingdings" w:hint="default"/>
+      </w:rPr>
+    </w:lvl>
+    <w:lvl w:ilvl="3" w:tplc="04100001" w:tentative="1">
+      <w:start w:val="1"/>
+      <w:numFmt w:val="bullet"/>
+      <w:lvlText w:val=""/>
+      <w:lvlJc w:val="left"/>
+      <w:pPr>
+        <w:ind w:left="2880" w:hanging="360"/>
+      </w:pPr>
+      <w:rPr>
+        <w:rFonts w:ascii="Symbol" w:hAnsi="Symbol" w:hint="default"/>
+      </w:rPr>
+    </w:lvl>
+    <w:lvl w:ilvl="4" w:tplc="04100003" w:tentative="1">
+      <w:start w:val="1"/>
+      <w:numFmt w:val="bullet"/>
+      <w:lvlText w:val="o"/>
+      <w:lvlJc w:val="left"/>
+      <w:pPr>
+        <w:ind w:left="3600" w:hanging="360"/>
+      </w:pPr>
+      <w:rPr>
+        <w:rFonts w:ascii="Courier New" w:hAnsi="Courier New" w:cs="Courier New" w:hint="default"/>
+      </w:rPr>
+    </w:lvl>
+    <w:lvl w:ilvl="5" w:tplc="04100005" w:tentative="1">
+      <w:start w:val="1"/>
+      <w:numFmt w:val="bullet"/>
+      <w:lvlText w:val=""/>
+      <w:lvlJc w:val="left"/>
+      <w:pPr>
+        <w:ind w:left="4320" w:hanging="360"/>
+      </w:pPr>
+      <w:rPr>
+        <w:rFonts w:ascii="Wingdings" w:hAnsi="Wingdings" w:hint="default"/>
+      </w:rPr>
+    </w:lvl>
+    <w:lvl w:ilvl="6" w:tplc="04100001" w:tentative="1">
+      <w:start w:val="1"/>
+      <w:numFmt w:val="bullet"/>
+      <w:lvlText w:val=""/>
+      <w:lvlJc w:val="left"/>
+      <w:pPr>
+        <w:ind w:left="5040" w:hanging="360"/>
+      </w:pPr>
+      <w:rPr>
+        <w:rFonts w:ascii="Symbol" w:hAnsi="Symbol" w:hint="default"/>
+      </w:rPr>
+    </w:lvl>
+    <w:lvl w:ilvl="7" w:tplc="04100003" w:tentative="1">
+      <w:start w:val="1"/>
+      <w:numFmt w:val="bullet"/>
+      <w:lvlText w:val="o"/>
+      <w:lvlJc w:val="left"/>
+      <w:pPr>
+        <w:ind w:left="5760" w:hanging="360"/>
+      </w:pPr>
+      <w:rPr>
+        <w:rFonts w:ascii="Courier New" w:hAnsi="Courier New" w:cs="Courier New" w:hint="default"/>
+      </w:rPr>
+    </w:lvl>
+    <w:lvl w:ilvl="8" w:tplc="04100005" w:tentative="1">
+      <w:start w:val="1"/>
+      <w:numFmt w:val="bullet"/>
+      <w:lvlText w:val=""/>
+      <w:lvlJc w:val="left"/>
+      <w:pPr>
+        <w:ind w:left="6480" w:hanging="360"/>
+      </w:pPr>
+      <w:rPr>
+        <w:rFonts w:ascii="Wingdings" w:hAnsi="Wingdings" w:hint="default"/>
+      </w:rPr>
+    </w:lvl>
+  </w:abstractNum>
+  <w:abstractNum w:abstractNumId="8" w15:restartNumberingAfterBreak="0">
+    <w:nsid w:val="5BF20DD1"/>
+    <w:multiLevelType w:val="hybridMultilevel"/>
+    <w:tmpl w:val="5E205C86"/>
     <w:lvl w:ilvl="0" w:tplc="04100001">
       <w:start w:val="1"/>
       <w:numFmt w:val="bullet"/>
@@ -10719,7 +12196,120 @@
       </w:rPr>
     </w:lvl>
   </w:abstractNum>
-  <w:abstractNum w:abstractNumId="7" w15:restartNumberingAfterBreak="0">
+  <w:abstractNum w:abstractNumId="9" w15:restartNumberingAfterBreak="0">
+    <w:nsid w:val="60666343"/>
+    <w:multiLevelType w:val="hybridMultilevel"/>
+    <w:tmpl w:val="8B1C1EAC"/>
+    <w:lvl w:ilvl="0" w:tplc="04100001">
+      <w:start w:val="1"/>
+      <w:numFmt w:val="bullet"/>
+      <w:lvlText w:val=""/>
+      <w:lvlJc w:val="left"/>
+      <w:pPr>
+        <w:ind w:left="720" w:hanging="360"/>
+      </w:pPr>
+      <w:rPr>
+        <w:rFonts w:ascii="Symbol" w:hAnsi="Symbol" w:hint="default"/>
+      </w:rPr>
+    </w:lvl>
+    <w:lvl w:ilvl="1" w:tplc="04100003" w:tentative="1">
+      <w:start w:val="1"/>
+      <w:numFmt w:val="bullet"/>
+      <w:lvlText w:val="o"/>
+      <w:lvlJc w:val="left"/>
+      <w:pPr>
+        <w:ind w:left="1440" w:hanging="360"/>
+      </w:pPr>
+      <w:rPr>
+        <w:rFonts w:ascii="Courier New" w:hAnsi="Courier New" w:cs="Courier New" w:hint="default"/>
+      </w:rPr>
+    </w:lvl>
+    <w:lvl w:ilvl="2" w:tplc="04100005" w:tentative="1">
+      <w:start w:val="1"/>
+      <w:numFmt w:val="bullet"/>
+      <w:lvlText w:val=""/>
+      <w:lvlJc w:val="left"/>
+      <w:pPr>
+        <w:ind w:left="2160" w:hanging="360"/>
+      </w:pPr>
+      <w:rPr>
+        <w:rFonts w:ascii="Wingdings" w:hAnsi="Wingdings" w:hint="default"/>
+      </w:rPr>
+    </w:lvl>
+    <w:lvl w:ilvl="3" w:tplc="04100001" w:tentative="1">
+      <w:start w:val="1"/>
+      <w:numFmt w:val="bullet"/>
+      <w:lvlText w:val=""/>
+      <w:lvlJc w:val="left"/>
+      <w:pPr>
+        <w:ind w:left="2880" w:hanging="360"/>
+      </w:pPr>
+      <w:rPr>
+        <w:rFonts w:ascii="Symbol" w:hAnsi="Symbol" w:hint="default"/>
+      </w:rPr>
+    </w:lvl>
+    <w:lvl w:ilvl="4" w:tplc="04100003" w:tentative="1">
+      <w:start w:val="1"/>
+      <w:numFmt w:val="bullet"/>
+      <w:lvlText w:val="o"/>
+      <w:lvlJc w:val="left"/>
+      <w:pPr>
+        <w:ind w:left="3600" w:hanging="360"/>
+      </w:pPr>
+      <w:rPr>
+        <w:rFonts w:ascii="Courier New" w:hAnsi="Courier New" w:cs="Courier New" w:hint="default"/>
+      </w:rPr>
+    </w:lvl>
+    <w:lvl w:ilvl="5" w:tplc="04100005" w:tentative="1">
+      <w:start w:val="1"/>
+      <w:numFmt w:val="bullet"/>
+      <w:lvlText w:val=""/>
+      <w:lvlJc w:val="left"/>
+      <w:pPr>
+        <w:ind w:left="4320" w:hanging="360"/>
+      </w:pPr>
+      <w:rPr>
+        <w:rFonts w:ascii="Wingdings" w:hAnsi="Wingdings" w:hint="default"/>
+      </w:rPr>
+    </w:lvl>
+    <w:lvl w:ilvl="6" w:tplc="04100001" w:tentative="1">
+      <w:start w:val="1"/>
+      <w:numFmt w:val="bullet"/>
+      <w:lvlText w:val=""/>
+      <w:lvlJc w:val="left"/>
+      <w:pPr>
+        <w:ind w:left="5040" w:hanging="360"/>
+      </w:pPr>
+      <w:rPr>
+        <w:rFonts w:ascii="Symbol" w:hAnsi="Symbol" w:hint="default"/>
+      </w:rPr>
+    </w:lvl>
+    <w:lvl w:ilvl="7" w:tplc="04100003" w:tentative="1">
+      <w:start w:val="1"/>
+      <w:numFmt w:val="bullet"/>
+      <w:lvlText w:val="o"/>
+      <w:lvlJc w:val="left"/>
+      <w:pPr>
+        <w:ind w:left="5760" w:hanging="360"/>
+      </w:pPr>
+      <w:rPr>
+        <w:rFonts w:ascii="Courier New" w:hAnsi="Courier New" w:cs="Courier New" w:hint="default"/>
+      </w:rPr>
+    </w:lvl>
+    <w:lvl w:ilvl="8" w:tplc="04100005" w:tentative="1">
+      <w:start w:val="1"/>
+      <w:numFmt w:val="bullet"/>
+      <w:lvlText w:val=""/>
+      <w:lvlJc w:val="left"/>
+      <w:pPr>
+        <w:ind w:left="6480" w:hanging="360"/>
+      </w:pPr>
+      <w:rPr>
+        <w:rFonts w:ascii="Wingdings" w:hAnsi="Wingdings" w:hint="default"/>
+      </w:rPr>
+    </w:lvl>
+  </w:abstractNum>
+  <w:abstractNum w:abstractNumId="10" w15:restartNumberingAfterBreak="0">
     <w:nsid w:val="688577B1"/>
     <w:multiLevelType w:val="hybridMultilevel"/>
     <w:tmpl w:val="9356EF48"/>
@@ -10833,28 +12423,37 @@
     </w:lvl>
   </w:abstractNum>
   <w:num w:numId="1" w16cid:durableId="1640300717">
-    <w:abstractNumId w:val="0"/>
+    <w:abstractNumId w:val="1"/>
   </w:num>
   <w:num w:numId="2" w16cid:durableId="618881796">
+    <w:abstractNumId w:val="8"/>
+  </w:num>
+  <w:num w:numId="3" w16cid:durableId="85152892">
+    <w:abstractNumId w:val="9"/>
+  </w:num>
+  <w:num w:numId="4" w16cid:durableId="1499926040">
+    <w:abstractNumId w:val="10"/>
+  </w:num>
+  <w:num w:numId="5" w16cid:durableId="90391908">
     <w:abstractNumId w:val="5"/>
   </w:num>
-  <w:num w:numId="3" w16cid:durableId="85152892">
+  <w:num w:numId="6" w16cid:durableId="1203714417">
+    <w:abstractNumId w:val="7"/>
+  </w:num>
+  <w:num w:numId="7" w16cid:durableId="786965479">
+    <w:abstractNumId w:val="2"/>
+  </w:num>
+  <w:num w:numId="8" w16cid:durableId="1413551397">
     <w:abstractNumId w:val="6"/>
   </w:num>
-  <w:num w:numId="4" w16cid:durableId="1499926040">
-    <w:abstractNumId w:val="7"/>
-  </w:num>
-  <w:num w:numId="5" w16cid:durableId="90391908">
-    <w:abstractNumId w:val="2"/>
-  </w:num>
-  <w:num w:numId="6" w16cid:durableId="1203714417">
+  <w:num w:numId="9" w16cid:durableId="1870946705">
     <w:abstractNumId w:val="4"/>
   </w:num>
-  <w:num w:numId="7" w16cid:durableId="786965479">
-    <w:abstractNumId w:val="1"/>
+  <w:num w:numId="10" w16cid:durableId="1552768053">
+    <w:abstractNumId w:val="3"/>
   </w:num>
-  <w:num w:numId="8" w16cid:durableId="1413551397">
-    <w:abstractNumId w:val="3"/>
+  <w:num w:numId="11" w16cid:durableId="463470708">
+    <w:abstractNumId w:val="0"/>
   </w:num>
 </w:numbering>
 </file>
@@ -11259,7 +12858,7 @@
   <w:style w:type="paragraph" w:default="1" w:styleId="Normale">
     <w:name w:val="Normal"/>
     <w:qFormat/>
-    <w:rsid w:val="004C6F2E"/>
+    <w:rsid w:val="0002719A"/>
     <w:pPr>
       <w:spacing w:after="80"/>
       <w:jc w:val="both"/>
@@ -11676,6 +13275,82 @@
       <w:color w:val="666666"/>
     </w:rPr>
   </w:style>
+  <w:style w:type="table" w:styleId="Tabellagriglia4-colore4">
+    <w:name w:val="Grid Table 4 Accent 4"/>
+    <w:basedOn w:val="Tabellanormale"/>
+    <w:uiPriority w:val="49"/>
+    <w:rsid w:val="00040F6F"/>
+    <w:pPr>
+      <w:spacing w:after="0" w:line="240" w:lineRule="auto"/>
+    </w:pPr>
+    <w:tblPr>
+      <w:tblStyleRowBandSize w:val="1"/>
+      <w:tblStyleColBandSize w:val="1"/>
+      <w:tblBorders>
+        <w:top w:val="single" w:sz="4" w:space="0" w:color="B2B2B2" w:themeColor="accent4" w:themeTint="99"/>
+        <w:left w:val="single" w:sz="4" w:space="0" w:color="B2B2B2" w:themeColor="accent4" w:themeTint="99"/>
+        <w:bottom w:val="single" w:sz="4" w:space="0" w:color="B2B2B2" w:themeColor="accent4" w:themeTint="99"/>
+        <w:right w:val="single" w:sz="4" w:space="0" w:color="B2B2B2" w:themeColor="accent4" w:themeTint="99"/>
+        <w:insideH w:val="single" w:sz="4" w:space="0" w:color="B2B2B2" w:themeColor="accent4" w:themeTint="99"/>
+        <w:insideV w:val="single" w:sz="4" w:space="0" w:color="B2B2B2" w:themeColor="accent4" w:themeTint="99"/>
+      </w:tblBorders>
+    </w:tblPr>
+    <w:tblStylePr w:type="firstRow">
+      <w:rPr>
+        <w:b/>
+        <w:bCs/>
+        <w:color w:val="FFFFFF" w:themeColor="background1"/>
+      </w:rPr>
+      <w:tblPr/>
+      <w:tcPr>
+        <w:tcBorders>
+          <w:top w:val="single" w:sz="4" w:space="0" w:color="808080" w:themeColor="accent4"/>
+          <w:left w:val="single" w:sz="4" w:space="0" w:color="808080" w:themeColor="accent4"/>
+          <w:bottom w:val="single" w:sz="4" w:space="0" w:color="808080" w:themeColor="accent4"/>
+          <w:right w:val="single" w:sz="4" w:space="0" w:color="808080" w:themeColor="accent4"/>
+          <w:insideH w:val="nil"/>
+          <w:insideV w:val="nil"/>
+        </w:tcBorders>
+        <w:shd w:val="clear" w:color="auto" w:fill="808080" w:themeFill="accent4"/>
+      </w:tcPr>
+    </w:tblStylePr>
+    <w:tblStylePr w:type="lastRow">
+      <w:rPr>
+        <w:b/>
+        <w:bCs/>
+      </w:rPr>
+      <w:tblPr/>
+      <w:tcPr>
+        <w:tcBorders>
+          <w:top w:val="double" w:sz="4" w:space="0" w:color="808080" w:themeColor="accent4"/>
+        </w:tcBorders>
+      </w:tcPr>
+    </w:tblStylePr>
+    <w:tblStylePr w:type="firstCol">
+      <w:rPr>
+        <w:b/>
+        <w:bCs/>
+      </w:rPr>
+    </w:tblStylePr>
+    <w:tblStylePr w:type="lastCol">
+      <w:rPr>
+        <w:b/>
+        <w:bCs/>
+      </w:rPr>
+    </w:tblStylePr>
+    <w:tblStylePr w:type="band1Vert">
+      <w:tblPr/>
+      <w:tcPr>
+        <w:shd w:val="clear" w:color="auto" w:fill="E5E5E5" w:themeFill="accent4" w:themeFillTint="33"/>
+      </w:tcPr>
+    </w:tblStylePr>
+    <w:tblStylePr w:type="band1Horz">
+      <w:tblPr/>
+      <w:tcPr>
+        <w:shd w:val="clear" w:color="auto" w:fill="E5E5E5" w:themeFill="accent4" w:themeFillTint="33"/>
+      </w:tcPr>
+    </w:tblStylePr>
+  </w:style>
 </w:styles>
 </file>
 

</xml_diff>

<commit_message>
added logout, rifiuta as in specifications and updated doc (started seq diagrams)
</commit_message>
<xml_diff>
--- a/Documentazione - draft.docx
+++ b/Documentazione - draft.docx
@@ -9742,6 +9742,36 @@
               <w:t>Iscritti</w:t>
             </w:r>
           </w:p>
+          <w:p>
+            <w:pPr>
+              <w:pStyle w:val="Paragrafoelenco"/>
+              <w:numPr>
+                <w:ilvl w:val="0"/>
+                <w:numId w:val="9"/>
+              </w:numPr>
+              <w:spacing w:after="0" w:line="276" w:lineRule="auto"/>
+              <w:jc w:val="left"/>
+            </w:pPr>
+            <w:proofErr w:type="spellStart"/>
+            <w:r>
+              <w:t>EsitoEsame</w:t>
+            </w:r>
+            <w:proofErr w:type="spellEnd"/>
+          </w:p>
+          <w:p>
+            <w:pPr>
+              <w:pStyle w:val="Paragrafoelenco"/>
+              <w:numPr>
+                <w:ilvl w:val="0"/>
+                <w:numId w:val="9"/>
+              </w:numPr>
+              <w:spacing w:after="0" w:line="276" w:lineRule="auto"/>
+              <w:jc w:val="left"/>
+            </w:pPr>
+            <w:r>
+              <w:t>Logout</w:t>
+            </w:r>
+          </w:p>
         </w:tc>
       </w:tr>
       <w:tr>
@@ -10176,14 +10206,13 @@
         <w:tblLook w:val="04A0" w:firstRow="1" w:lastRow="0" w:firstColumn="1" w:lastColumn="0" w:noHBand="0" w:noVBand="1"/>
       </w:tblPr>
       <w:tblGrid>
-        <w:gridCol w:w="4759"/>
-        <w:gridCol w:w="4759"/>
-        <w:gridCol w:w="4759"/>
+        <w:gridCol w:w="7138"/>
+        <w:gridCol w:w="7139"/>
       </w:tblGrid>
       <w:tr>
         <w:tc>
           <w:tcPr>
-            <w:tcW w:w="4759" w:type="dxa"/>
+            <w:tcW w:w="7138" w:type="dxa"/>
           </w:tcPr>
           <w:p>
             <w:pPr>
@@ -10241,15 +10270,15 @@
               </w:numPr>
               <w:spacing w:after="0"/>
             </w:pPr>
+            <w:proofErr w:type="spellStart"/>
             <w:r>
               <w:t>ListaAppelli</w:t>
             </w:r>
-          </w:p>
-        </w:tc>
-        <w:tc>
-          <w:tcPr>
-            <w:tcW w:w="4759" w:type="dxa"/>
-          </w:tcPr>
+            <w:proofErr w:type="spellEnd"/>
+            <w:r>
+              <w:t xml:space="preserve"> </w:t>
+            </w:r>
+          </w:p>
           <w:p>
             <w:pPr>
               <w:pStyle w:val="Paragrafoelenco"/>
@@ -10259,9 +10288,11 @@
               </w:numPr>
               <w:spacing w:after="0"/>
             </w:pPr>
+            <w:proofErr w:type="spellStart"/>
             <w:r>
               <w:t>ListaIscritti</w:t>
             </w:r>
+            <w:proofErr w:type="spellEnd"/>
           </w:p>
           <w:p>
             <w:pPr>
@@ -10278,16 +10309,23 @@
           </w:p>
           <w:p>
             <w:pPr>
-              <w:spacing w:after="0"/>
-            </w:pPr>
+              <w:pStyle w:val="Paragrafoelenco"/>
+              <w:numPr>
+                <w:ilvl w:val="0"/>
+                <w:numId w:val="10"/>
+              </w:numPr>
+              <w:spacing w:after="0"/>
+            </w:pPr>
+            <w:proofErr w:type="spellStart"/>
             <w:r>
               <w:t>ListaVerbali</w:t>
             </w:r>
+            <w:proofErr w:type="spellEnd"/>
           </w:p>
         </w:tc>
         <w:tc>
           <w:tcPr>
-            <w:tcW w:w="4759" w:type="dxa"/>
+            <w:tcW w:w="7139" w:type="dxa"/>
           </w:tcPr>
           <w:p>
             <w:pPr>
@@ -10319,8 +10357,424 @@
               </w:numPr>
               <w:spacing w:after="0"/>
             </w:pPr>
-            <w:r>
-              <w:t>show()</w:t>
+            <w:proofErr w:type="gramStart"/>
+            <w:r>
+              <w:t>show(</w:t>
+            </w:r>
+            <w:proofErr w:type="gramEnd"/>
+            <w:r>
+              <w:t>): mostra il nome dello studente</w:t>
+            </w:r>
+          </w:p>
+          <w:p>
+            <w:pPr>
+              <w:pStyle w:val="Paragrafoelenco"/>
+              <w:numPr>
+                <w:ilvl w:val="0"/>
+                <w:numId w:val="11"/>
+              </w:numPr>
+              <w:spacing w:after="0"/>
+            </w:pPr>
+            <w:proofErr w:type="spellStart"/>
+            <w:r>
+              <w:t>ButtonIndietro</w:t>
+            </w:r>
+            <w:proofErr w:type="spellEnd"/>
+          </w:p>
+          <w:p>
+            <w:pPr>
+              <w:pStyle w:val="Paragrafoelenco"/>
+              <w:numPr>
+                <w:ilvl w:val="1"/>
+                <w:numId w:val="11"/>
+              </w:numPr>
+              <w:spacing w:after="0"/>
+            </w:pPr>
+            <w:proofErr w:type="spellStart"/>
+            <w:proofErr w:type="gramStart"/>
+            <w:r>
+              <w:t>init</w:t>
+            </w:r>
+            <w:proofErr w:type="spellEnd"/>
+            <w:r>
+              <w:t>(</w:t>
+            </w:r>
+            <w:proofErr w:type="gramEnd"/>
+            <w:r>
+              <w:t>): imposta il ritorno al login come azione</w:t>
+            </w:r>
+          </w:p>
+          <w:p>
+            <w:pPr>
+              <w:pStyle w:val="Paragrafoelenco"/>
+              <w:numPr>
+                <w:ilvl w:val="1"/>
+                <w:numId w:val="11"/>
+              </w:numPr>
+              <w:spacing w:after="0"/>
+            </w:pPr>
+            <w:proofErr w:type="gramStart"/>
+            <w:r>
+              <w:t>evolve(</w:t>
+            </w:r>
+            <w:proofErr w:type="gramEnd"/>
+            <w:r>
+              <w:t>): imposta il ritorno alla home come azione</w:t>
+            </w:r>
+          </w:p>
+          <w:p>
+            <w:pPr>
+              <w:pStyle w:val="Paragrafoelenco"/>
+              <w:numPr>
+                <w:ilvl w:val="0"/>
+                <w:numId w:val="11"/>
+              </w:numPr>
+              <w:spacing w:after="0"/>
+            </w:pPr>
+            <w:proofErr w:type="spellStart"/>
+            <w:r>
+              <w:t>AnchorLogout</w:t>
+            </w:r>
+            <w:proofErr w:type="spellEnd"/>
+          </w:p>
+          <w:p>
+            <w:pPr>
+              <w:pStyle w:val="Paragrafoelenco"/>
+              <w:numPr>
+                <w:ilvl w:val="0"/>
+                <w:numId w:val="11"/>
+              </w:numPr>
+              <w:spacing w:after="0"/>
+            </w:pPr>
+            <w:proofErr w:type="spellStart"/>
+            <w:r>
+              <w:t>AnchorHome</w:t>
+            </w:r>
+            <w:proofErr w:type="spellEnd"/>
+          </w:p>
+          <w:p>
+            <w:pPr>
+              <w:pStyle w:val="Paragrafoelenco"/>
+              <w:numPr>
+                <w:ilvl w:val="0"/>
+                <w:numId w:val="11"/>
+              </w:numPr>
+              <w:spacing w:after="0"/>
+            </w:pPr>
+            <w:proofErr w:type="spellStart"/>
+            <w:r>
+              <w:t>ListaCorsi</w:t>
+            </w:r>
+            <w:proofErr w:type="spellEnd"/>
+          </w:p>
+          <w:p>
+            <w:pPr>
+              <w:pStyle w:val="Paragrafoelenco"/>
+              <w:numPr>
+                <w:ilvl w:val="1"/>
+                <w:numId w:val="11"/>
+              </w:numPr>
+              <w:spacing w:after="0"/>
+            </w:pPr>
+            <w:proofErr w:type="gramStart"/>
+            <w:r>
+              <w:t>show(</w:t>
+            </w:r>
+            <w:proofErr w:type="gramEnd"/>
+            <w:r>
+              <w:t>): ottiene la lista dal server e la mostra</w:t>
+            </w:r>
+          </w:p>
+          <w:p>
+            <w:pPr>
+              <w:pStyle w:val="Paragrafoelenco"/>
+              <w:numPr>
+                <w:ilvl w:val="1"/>
+                <w:numId w:val="11"/>
+              </w:numPr>
+              <w:spacing w:after="0"/>
+            </w:pPr>
+            <w:proofErr w:type="spellStart"/>
+            <w:r>
+              <w:t>updateData</w:t>
+            </w:r>
+            <w:proofErr w:type="spellEnd"/>
+            <w:r>
+              <w:t>(lista): popola la tabella con la lista di corsi passata</w:t>
+            </w:r>
+          </w:p>
+          <w:p>
+            <w:pPr>
+              <w:pStyle w:val="Paragrafoelenco"/>
+              <w:numPr>
+                <w:ilvl w:val="1"/>
+                <w:numId w:val="11"/>
+              </w:numPr>
+              <w:spacing w:after="0"/>
+            </w:pPr>
+            <w:proofErr w:type="gramStart"/>
+            <w:r>
+              <w:t>reset(</w:t>
+            </w:r>
+            <w:proofErr w:type="gramEnd"/>
+            <w:r>
+              <w:t>): svuota e nasconde il componente</w:t>
+            </w:r>
+          </w:p>
+          <w:p>
+            <w:pPr>
+              <w:pStyle w:val="Paragrafoelenco"/>
+              <w:numPr>
+                <w:ilvl w:val="0"/>
+                <w:numId w:val="11"/>
+              </w:numPr>
+              <w:spacing w:after="0"/>
+            </w:pPr>
+            <w:proofErr w:type="spellStart"/>
+            <w:r>
+              <w:t>ListaAppelli</w:t>
+            </w:r>
+            <w:proofErr w:type="spellEnd"/>
+          </w:p>
+          <w:p>
+            <w:pPr>
+              <w:pStyle w:val="Paragrafoelenco"/>
+              <w:numPr>
+                <w:ilvl w:val="1"/>
+                <w:numId w:val="11"/>
+              </w:numPr>
+              <w:spacing w:after="0" w:line="259" w:lineRule="auto"/>
+            </w:pPr>
+            <w:r>
+              <w:t>show(</w:t>
+            </w:r>
+            <w:proofErr w:type="spellStart"/>
+            <w:r>
+              <w:t>nomeCorso</w:t>
+            </w:r>
+            <w:proofErr w:type="spellEnd"/>
+            <w:r>
+              <w:t>): ottiene la lista dal server e la mostra</w:t>
+            </w:r>
+          </w:p>
+          <w:p>
+            <w:pPr>
+              <w:pStyle w:val="Paragrafoelenco"/>
+              <w:numPr>
+                <w:ilvl w:val="1"/>
+                <w:numId w:val="11"/>
+              </w:numPr>
+              <w:spacing w:after="0" w:line="259" w:lineRule="auto"/>
+            </w:pPr>
+            <w:proofErr w:type="spellStart"/>
+            <w:r>
+              <w:t>updateData</w:t>
+            </w:r>
+            <w:proofErr w:type="spellEnd"/>
+            <w:r>
+              <w:t xml:space="preserve">(lista): popola la tabella con la lista di </w:t>
+            </w:r>
+            <w:r>
+              <w:t>appelli</w:t>
+            </w:r>
+            <w:r>
+              <w:t xml:space="preserve"> passata</w:t>
+            </w:r>
+          </w:p>
+          <w:p>
+            <w:pPr>
+              <w:pStyle w:val="Paragrafoelenco"/>
+              <w:numPr>
+                <w:ilvl w:val="1"/>
+                <w:numId w:val="11"/>
+              </w:numPr>
+              <w:spacing w:after="0" w:line="259" w:lineRule="auto"/>
+            </w:pPr>
+            <w:proofErr w:type="gramStart"/>
+            <w:r>
+              <w:t>reset(</w:t>
+            </w:r>
+            <w:proofErr w:type="gramEnd"/>
+            <w:r>
+              <w:t>): svuota e nasconde il componente</w:t>
+            </w:r>
+          </w:p>
+          <w:p>
+            <w:pPr>
+              <w:pStyle w:val="Paragrafoelenco"/>
+              <w:numPr>
+                <w:ilvl w:val="0"/>
+                <w:numId w:val="11"/>
+              </w:numPr>
+              <w:spacing w:after="0"/>
+            </w:pPr>
+            <w:proofErr w:type="spellStart"/>
+            <w:r>
+              <w:t>EsitoEsame</w:t>
+            </w:r>
+            <w:proofErr w:type="spellEnd"/>
+            <w:r>
+              <w:t>:</w:t>
+            </w:r>
+          </w:p>
+          <w:p>
+            <w:pPr>
+              <w:pStyle w:val="Paragrafoelenco"/>
+              <w:numPr>
+                <w:ilvl w:val="1"/>
+                <w:numId w:val="11"/>
+              </w:numPr>
+              <w:spacing w:after="0"/>
+            </w:pPr>
+            <w:proofErr w:type="gramStart"/>
+            <w:r>
+              <w:t>show(</w:t>
+            </w:r>
+            <w:proofErr w:type="spellStart"/>
+            <w:proofErr w:type="gramEnd"/>
+            <w:r>
+              <w:t>nomeCorso</w:t>
+            </w:r>
+            <w:proofErr w:type="spellEnd"/>
+            <w:r>
+              <w:t xml:space="preserve">, </w:t>
+            </w:r>
+            <w:proofErr w:type="spellStart"/>
+            <w:r>
+              <w:t>dataAppello</w:t>
+            </w:r>
+            <w:proofErr w:type="spellEnd"/>
+            <w:r>
+              <w:t>): ottiene l’esito dal server e lo mostra</w:t>
+            </w:r>
+          </w:p>
+          <w:p>
+            <w:pPr>
+              <w:pStyle w:val="Paragrafoelenco"/>
+              <w:numPr>
+                <w:ilvl w:val="1"/>
+                <w:numId w:val="11"/>
+              </w:numPr>
+              <w:spacing w:after="0"/>
+            </w:pPr>
+            <w:proofErr w:type="spellStart"/>
+            <w:r>
+              <w:t>updateForm</w:t>
+            </w:r>
+            <w:proofErr w:type="spellEnd"/>
+            <w:r>
+              <w:t>(iscrizione): popola il form vero e proprio</w:t>
+            </w:r>
+          </w:p>
+          <w:p>
+            <w:pPr>
+              <w:pStyle w:val="Paragrafoelenco"/>
+              <w:numPr>
+                <w:ilvl w:val="1"/>
+                <w:numId w:val="11"/>
+              </w:numPr>
+              <w:spacing w:after="0"/>
+            </w:pPr>
+            <w:proofErr w:type="gramStart"/>
+            <w:r>
+              <w:t>reset(</w:t>
+            </w:r>
+            <w:proofErr w:type="gramEnd"/>
+            <w:r>
+              <w:t>): nasconde il componente</w:t>
+            </w:r>
+          </w:p>
+          <w:p>
+            <w:pPr>
+              <w:pStyle w:val="Paragrafoelenco"/>
+              <w:numPr>
+                <w:ilvl w:val="1"/>
+                <w:numId w:val="11"/>
+              </w:numPr>
+              <w:spacing w:after="0"/>
+            </w:pPr>
+            <w:proofErr w:type="spellStart"/>
+            <w:proofErr w:type="gramStart"/>
+            <w:r>
+              <w:t>rifiutaEsito</w:t>
+            </w:r>
+            <w:proofErr w:type="spellEnd"/>
+            <w:r>
+              <w:t>(</w:t>
+            </w:r>
+            <w:proofErr w:type="gramEnd"/>
+            <w:r>
+              <w:t>): invia al server la richiesta di rifiuto, poi aggiorna la pagina</w:t>
+            </w:r>
+          </w:p>
+          <w:p>
+            <w:pPr>
+              <w:pStyle w:val="Paragrafoelenco"/>
+              <w:numPr>
+                <w:ilvl w:val="0"/>
+                <w:numId w:val="11"/>
+              </w:numPr>
+              <w:spacing w:after="0"/>
+            </w:pPr>
+            <w:proofErr w:type="spellStart"/>
+            <w:r>
+              <w:t>MessaggioPopup</w:t>
+            </w:r>
+            <w:proofErr w:type="spellEnd"/>
+            <w:r>
+              <w:t>:</w:t>
+            </w:r>
+          </w:p>
+          <w:p>
+            <w:pPr>
+              <w:pStyle w:val="Paragrafoelenco"/>
+              <w:numPr>
+                <w:ilvl w:val="1"/>
+                <w:numId w:val="11"/>
+              </w:numPr>
+              <w:spacing w:after="0"/>
+            </w:pPr>
+            <w:proofErr w:type="gramStart"/>
+            <w:r>
+              <w:t>show(</w:t>
+            </w:r>
+            <w:proofErr w:type="gramEnd"/>
+            <w:r>
+              <w:t xml:space="preserve">messaggio, </w:t>
+            </w:r>
+            <w:proofErr w:type="spellStart"/>
+            <w:r>
+              <w:t>onConferma</w:t>
+            </w:r>
+            <w:proofErr w:type="spellEnd"/>
+            <w:r>
+              <w:t xml:space="preserve">, </w:t>
+            </w:r>
+            <w:proofErr w:type="spellStart"/>
+            <w:r>
+              <w:t>onCancella</w:t>
+            </w:r>
+            <w:proofErr w:type="spellEnd"/>
+            <w:r>
+              <w:t>): mostra il popup di conferma ed esegue una delle due funzioni passate</w:t>
+            </w:r>
+          </w:p>
+          <w:p>
+            <w:pPr>
+              <w:pStyle w:val="Paragrafoelenco"/>
+              <w:numPr>
+                <w:ilvl w:val="1"/>
+                <w:numId w:val="11"/>
+              </w:numPr>
+              <w:spacing w:after="0"/>
+            </w:pPr>
+            <w:proofErr w:type="gramStart"/>
+            <w:r>
+              <w:t>close(</w:t>
+            </w:r>
+            <w:proofErr w:type="gramEnd"/>
+            <w:r>
+              <w:t>): nasconde il componente</w:t>
             </w:r>
           </w:p>
           <w:p>
@@ -10348,6 +10802,9 @@
       <w:r>
         <w:lastRenderedPageBreak/>
         <w:t>Gestione degli eventi</w:t>
+      </w:r>
+      <w:r>
+        <w:t xml:space="preserve"> – Entrambi i profili</w:t>
       </w:r>
     </w:p>
     <w:tbl>
@@ -10561,6 +11018,50 @@
                 <w:color w:val="000000" w:themeColor="text1"/>
               </w:rPr>
             </w:pPr>
+            <w:r>
+              <w:rPr>
+                <w:b w:val="0"/>
+                <w:bCs w:val="0"/>
+                <w:color w:val="000000" w:themeColor="text1"/>
+              </w:rPr>
+              <w:t xml:space="preserve">Index </w:t>
+            </w:r>
+            <m:oMath>
+              <m:r>
+                <w:rPr>
+                  <w:rFonts w:ascii="Cambria Math" w:hAnsi="Cambria Math"/>
+                  <w:color w:val="000000" w:themeColor="text1"/>
+                </w:rPr>
+                <m:t>→</m:t>
+              </m:r>
+            </m:oMath>
+            <w:r>
+              <w:rPr>
+                <w:rFonts w:eastAsiaTheme="minorEastAsia"/>
+                <w:b w:val="0"/>
+                <w:bCs w:val="0"/>
+                <w:color w:val="000000" w:themeColor="text1"/>
+              </w:rPr>
+              <w:t xml:space="preserve"> href profilo </w:t>
+            </w:r>
+            <m:oMath>
+              <m:r>
+                <w:rPr>
+                  <w:rFonts w:ascii="Cambria Math" w:hAnsi="Cambria Math"/>
+                  <w:color w:val="000000" w:themeColor="text1"/>
+                </w:rPr>
+                <m:t>→</m:t>
+              </m:r>
+            </m:oMath>
+            <w:r>
+              <w:rPr>
+                <w:rFonts w:eastAsiaTheme="minorEastAsia"/>
+                <w:b w:val="0"/>
+                <w:bCs w:val="0"/>
+                <w:color w:val="000000" w:themeColor="text1"/>
+              </w:rPr>
+              <w:t xml:space="preserve"> click</w:t>
+            </w:r>
           </w:p>
         </w:tc>
         <w:tc>
@@ -10581,6 +11082,26 @@
                 <w:color w:val="000000" w:themeColor="text1"/>
               </w:rPr>
             </w:pPr>
+            <w:r>
+              <w:rPr>
+                <w:color w:val="000000" w:themeColor="text1"/>
+              </w:rPr>
+              <w:t xml:space="preserve">Gestore </w:t>
+            </w:r>
+            <w:proofErr w:type="spellStart"/>
+            <w:r>
+              <w:rPr>
+                <w:color w:val="000000" w:themeColor="text1"/>
+              </w:rPr>
+              <w:t>href</w:t>
+            </w:r>
+            <w:proofErr w:type="spellEnd"/>
+            <w:r>
+              <w:rPr>
+                <w:color w:val="000000" w:themeColor="text1"/>
+              </w:rPr>
+              <w:t xml:space="preserve"> (vai al login)</w:t>
+            </w:r>
           </w:p>
         </w:tc>
         <w:tc>
@@ -10595,12 +11116,18 @@
           <w:p>
             <w:pPr>
               <w:spacing w:after="0"/>
-              <w:jc w:val="left"/>
+              <w:jc w:val="center"/>
               <w:cnfStyle w:val="000000000000" w:firstRow="0" w:lastRow="0" w:firstColumn="0" w:lastColumn="0" w:oddVBand="0" w:evenVBand="0" w:oddHBand="0" w:evenHBand="0" w:firstRowFirstColumn="0" w:firstRowLastColumn="0" w:lastRowFirstColumn="0" w:lastRowLastColumn="0"/>
               <w:rPr>
                 <w:color w:val="000000" w:themeColor="text1"/>
               </w:rPr>
             </w:pPr>
+            <w:r>
+              <w:rPr>
+                <w:color w:val="000000" w:themeColor="text1"/>
+              </w:rPr>
+              <w:t>-</w:t>
+            </w:r>
           </w:p>
         </w:tc>
         <w:tc>
@@ -10614,12 +11141,18 @@
           <w:p>
             <w:pPr>
               <w:spacing w:after="0"/>
-              <w:jc w:val="left"/>
+              <w:jc w:val="center"/>
               <w:cnfStyle w:val="000000000000" w:firstRow="0" w:lastRow="0" w:firstColumn="0" w:lastColumn="0" w:oddVBand="0" w:evenVBand="0" w:oddHBand="0" w:evenHBand="0" w:firstRowFirstColumn="0" w:firstRowLastColumn="0" w:lastRowFirstColumn="0" w:lastRowLastColumn="0"/>
               <w:rPr>
                 <w:color w:val="000000" w:themeColor="text1"/>
               </w:rPr>
             </w:pPr>
+            <w:r>
+              <w:rPr>
+                <w:color w:val="000000" w:themeColor="text1"/>
+              </w:rPr>
+              <w:t>-</w:t>
+            </w:r>
           </w:p>
         </w:tc>
       </w:tr>
@@ -10656,6 +11189,9 @@
             </w:r>
             <m:oMath>
               <m:r>
+                <m:rPr>
+                  <m:sty m:val="bi"/>
+                </m:rPr>
                 <w:rPr>
                   <w:rFonts w:ascii="Cambria Math" w:hAnsi="Cambria Math"/>
                   <w:color w:val="000000" w:themeColor="text1"/>
@@ -10674,6 +11210,9 @@
             </w:r>
             <m:oMath>
               <m:r>
+                <m:rPr>
+                  <m:sty m:val="bi"/>
+                </m:rPr>
                 <w:rPr>
                   <w:rFonts w:ascii="Cambria Math" w:eastAsiaTheme="minorEastAsia" w:hAnsi="Cambria Math"/>
                   <w:color w:val="000000" w:themeColor="text1"/>
@@ -10749,7 +11288,25 @@
               <w:rPr>
                 <w:color w:val="000000" w:themeColor="text1"/>
               </w:rPr>
-              <w:t>POST username, password, profilo</w:t>
+              <w:t>POST</w:t>
+            </w:r>
+            <w:r>
+              <w:rPr>
+                <w:color w:val="000000" w:themeColor="text1"/>
+              </w:rPr>
+              <w:t xml:space="preserve"> (</w:t>
+            </w:r>
+            <w:r>
+              <w:rPr>
+                <w:color w:val="000000" w:themeColor="text1"/>
+              </w:rPr>
+              <w:t>username, password, profilo</w:t>
+            </w:r>
+            <w:r>
+              <w:rPr>
+                <w:color w:val="000000" w:themeColor="text1"/>
+              </w:rPr>
+              <w:t>)</w:t>
             </w:r>
           </w:p>
         </w:tc>
@@ -10799,6 +11356,32 @@
                 <w:color w:val="000000" w:themeColor="text1"/>
               </w:rPr>
             </w:pPr>
+            <w:r>
+              <w:rPr>
+                <w:b w:val="0"/>
+                <w:bCs w:val="0"/>
+                <w:color w:val="000000" w:themeColor="text1"/>
+              </w:rPr>
+              <w:t xml:space="preserve">Home </w:t>
+            </w:r>
+            <m:oMath>
+              <m:r>
+                <w:rPr>
+                  <w:rFonts w:ascii="Cambria Math" w:hAnsi="Cambria Math"/>
+                  <w:color w:val="000000" w:themeColor="text1"/>
+                </w:rPr>
+                <m:t>→</m:t>
+              </m:r>
+            </m:oMath>
+            <w:r>
+              <w:rPr>
+                <w:rFonts w:eastAsiaTheme="minorEastAsia"/>
+                <w:b w:val="0"/>
+                <w:bCs w:val="0"/>
+                <w:color w:val="000000" w:themeColor="text1"/>
+              </w:rPr>
+              <w:t xml:space="preserve"> load</w:t>
+            </w:r>
           </w:p>
         </w:tc>
         <w:tc>
@@ -10819,6 +11402,20 @@
                 <w:color w:val="000000" w:themeColor="text1"/>
               </w:rPr>
             </w:pPr>
+            <w:r>
+              <w:rPr>
+                <w:color w:val="000000" w:themeColor="text1"/>
+              </w:rPr>
+              <w:t xml:space="preserve">Funzione </w:t>
+            </w:r>
+            <w:proofErr w:type="spellStart"/>
+            <w:r>
+              <w:rPr>
+                <w:color w:val="000000" w:themeColor="text1"/>
+              </w:rPr>
+              <w:t>makeCall</w:t>
+            </w:r>
+            <w:proofErr w:type="spellEnd"/>
           </w:p>
         </w:tc>
         <w:tc>
@@ -10839,6 +11436,12 @@
                 <w:color w:val="000000" w:themeColor="text1"/>
               </w:rPr>
             </w:pPr>
+            <w:r>
+              <w:rPr>
+                <w:color w:val="000000" w:themeColor="text1"/>
+              </w:rPr>
+              <w:t>GET (profilo)</w:t>
+            </w:r>
           </w:p>
         </w:tc>
         <w:tc>
@@ -10858,6 +11461,12 @@
                 <w:color w:val="000000" w:themeColor="text1"/>
               </w:rPr>
             </w:pPr>
+            <w:r>
+              <w:rPr>
+                <w:color w:val="000000" w:themeColor="text1"/>
+              </w:rPr>
+              <w:t>Corsi</w:t>
+            </w:r>
           </w:p>
         </w:tc>
       </w:tr>
@@ -10884,6 +11493,32 @@
                 <w:color w:val="000000" w:themeColor="text1"/>
               </w:rPr>
             </w:pPr>
+            <w:r>
+              <w:rPr>
+                <w:b w:val="0"/>
+                <w:bCs w:val="0"/>
+                <w:color w:val="000000" w:themeColor="text1"/>
+              </w:rPr>
+              <w:t xml:space="preserve">Home </w:t>
+            </w:r>
+            <m:oMath>
+              <m:r>
+                <w:rPr>
+                  <w:rFonts w:ascii="Cambria Math" w:hAnsi="Cambria Math"/>
+                  <w:color w:val="000000" w:themeColor="text1"/>
+                </w:rPr>
+                <m:t>→</m:t>
+              </m:r>
+            </m:oMath>
+            <w:r>
+              <w:rPr>
+                <w:rFonts w:eastAsiaTheme="minorEastAsia"/>
+                <w:b w:val="0"/>
+                <w:bCs w:val="0"/>
+                <w:color w:val="000000" w:themeColor="text1"/>
+              </w:rPr>
+              <w:t xml:space="preserve"> click anchor “indietro”</w:t>
+            </w:r>
           </w:p>
         </w:tc>
         <w:tc>
@@ -10904,6 +11539,32 @@
                 <w:color w:val="000000" w:themeColor="text1"/>
               </w:rPr>
             </w:pPr>
+            <w:r>
+              <w:rPr>
+                <w:color w:val="000000" w:themeColor="text1"/>
+              </w:rPr>
+              <w:t xml:space="preserve">Gestore </w:t>
+            </w:r>
+            <w:proofErr w:type="spellStart"/>
+            <w:r>
+              <w:rPr>
+                <w:color w:val="000000" w:themeColor="text1"/>
+              </w:rPr>
+              <w:t>href</w:t>
+            </w:r>
+            <w:proofErr w:type="spellEnd"/>
+            <w:r>
+              <w:rPr>
+                <w:color w:val="000000" w:themeColor="text1"/>
+              </w:rPr>
+              <w:t xml:space="preserve"> (vai a sce</w:t>
+            </w:r>
+            <w:r>
+              <w:rPr>
+                <w:color w:val="000000" w:themeColor="text1"/>
+              </w:rPr>
+              <w:t>lta profilo)</w:t>
+            </w:r>
           </w:p>
         </w:tc>
         <w:tc>
@@ -10918,12 +11579,18 @@
           <w:p>
             <w:pPr>
               <w:spacing w:after="0"/>
-              <w:jc w:val="left"/>
+              <w:jc w:val="center"/>
               <w:cnfStyle w:val="000000100000" w:firstRow="0" w:lastRow="0" w:firstColumn="0" w:lastColumn="0" w:oddVBand="0" w:evenVBand="0" w:oddHBand="1" w:evenHBand="0" w:firstRowFirstColumn="0" w:firstRowLastColumn="0" w:lastRowFirstColumn="0" w:lastRowLastColumn="0"/>
               <w:rPr>
                 <w:color w:val="000000" w:themeColor="text1"/>
               </w:rPr>
             </w:pPr>
+            <w:r>
+              <w:rPr>
+                <w:color w:val="000000" w:themeColor="text1"/>
+              </w:rPr>
+              <w:t>-</w:t>
+            </w:r>
           </w:p>
         </w:tc>
         <w:tc>
@@ -10937,12 +11604,18 @@
           <w:p>
             <w:pPr>
               <w:spacing w:after="0"/>
-              <w:jc w:val="left"/>
+              <w:jc w:val="center"/>
               <w:cnfStyle w:val="000000100000" w:firstRow="0" w:lastRow="0" w:firstColumn="0" w:lastColumn="0" w:oddVBand="0" w:evenVBand="0" w:oddHBand="1" w:evenHBand="0" w:firstRowFirstColumn="0" w:firstRowLastColumn="0" w:lastRowFirstColumn="0" w:lastRowLastColumn="0"/>
               <w:rPr>
                 <w:color w:val="000000" w:themeColor="text1"/>
               </w:rPr>
             </w:pPr>
+            <w:r>
+              <w:rPr>
+                <w:color w:val="000000" w:themeColor="text1"/>
+              </w:rPr>
+              <w:t>-</w:t>
+            </w:r>
           </w:p>
         </w:tc>
       </w:tr>
@@ -10966,6 +11639,32 @@
                 <w:color w:val="000000" w:themeColor="text1"/>
               </w:rPr>
             </w:pPr>
+            <w:r>
+              <w:rPr>
+                <w:b w:val="0"/>
+                <w:bCs w:val="0"/>
+                <w:color w:val="000000" w:themeColor="text1"/>
+              </w:rPr>
+              <w:t xml:space="preserve">Home </w:t>
+            </w:r>
+            <m:oMath>
+              <m:r>
+                <w:rPr>
+                  <w:rFonts w:ascii="Cambria Math" w:hAnsi="Cambria Math"/>
+                  <w:color w:val="000000" w:themeColor="text1"/>
+                </w:rPr>
+                <m:t>→</m:t>
+              </m:r>
+            </m:oMath>
+            <w:r>
+              <w:rPr>
+                <w:rFonts w:eastAsiaTheme="minorEastAsia"/>
+                <w:b w:val="0"/>
+                <w:bCs w:val="0"/>
+                <w:color w:val="000000" w:themeColor="text1"/>
+              </w:rPr>
+              <w:t xml:space="preserve"> click anchor “logout”</w:t>
+            </w:r>
           </w:p>
         </w:tc>
         <w:tc>
@@ -10986,6 +11685,20 @@
                 <w:color w:val="000000" w:themeColor="text1"/>
               </w:rPr>
             </w:pPr>
+            <w:r>
+              <w:rPr>
+                <w:color w:val="000000" w:themeColor="text1"/>
+              </w:rPr>
+              <w:t xml:space="preserve">Funzione </w:t>
+            </w:r>
+            <w:proofErr w:type="spellStart"/>
+            <w:r>
+              <w:rPr>
+                <w:color w:val="000000" w:themeColor="text1"/>
+              </w:rPr>
+              <w:t>makeCall</w:t>
+            </w:r>
+            <w:proofErr w:type="spellEnd"/>
           </w:p>
         </w:tc>
         <w:tc>
@@ -11006,6 +11719,12 @@
                 <w:color w:val="000000" w:themeColor="text1"/>
               </w:rPr>
             </w:pPr>
+            <w:r>
+              <w:rPr>
+                <w:color w:val="000000" w:themeColor="text1"/>
+              </w:rPr>
+              <w:t>GET (profilo)</w:t>
+            </w:r>
           </w:p>
         </w:tc>
         <w:tc>
@@ -11025,6 +11744,12 @@
                 <w:color w:val="000000" w:themeColor="text1"/>
               </w:rPr>
             </w:pPr>
+            <w:r>
+              <w:rPr>
+                <w:color w:val="000000" w:themeColor="text1"/>
+              </w:rPr>
+              <w:t>Logout</w:t>
+            </w:r>
           </w:p>
         </w:tc>
       </w:tr>
@@ -11051,6 +11776,32 @@
                 <w:color w:val="000000" w:themeColor="text1"/>
               </w:rPr>
             </w:pPr>
+            <w:r>
+              <w:rPr>
+                <w:b w:val="0"/>
+                <w:bCs w:val="0"/>
+                <w:color w:val="000000" w:themeColor="text1"/>
+              </w:rPr>
+              <w:t xml:space="preserve">Home </w:t>
+            </w:r>
+            <m:oMath>
+              <m:r>
+                <w:rPr>
+                  <w:rFonts w:ascii="Cambria Math" w:hAnsi="Cambria Math"/>
+                  <w:color w:val="000000" w:themeColor="text1"/>
+                </w:rPr>
+                <m:t>→</m:t>
+              </m:r>
+            </m:oMath>
+            <w:r>
+              <w:rPr>
+                <w:rFonts w:eastAsiaTheme="minorEastAsia"/>
+                <w:b w:val="0"/>
+                <w:bCs w:val="0"/>
+                <w:color w:val="000000" w:themeColor="text1"/>
+              </w:rPr>
+              <w:t xml:space="preserve"> click anchor “home”</w:t>
+            </w:r>
           </w:p>
         </w:tc>
         <w:tc>
@@ -11071,6 +11822,20 @@
                 <w:color w:val="000000" w:themeColor="text1"/>
               </w:rPr>
             </w:pPr>
+            <w:proofErr w:type="spellStart"/>
+            <w:r>
+              <w:rPr>
+                <w:color w:val="000000" w:themeColor="text1"/>
+              </w:rPr>
+              <w:t>pageOrchestrator</w:t>
+            </w:r>
+            <w:proofErr w:type="spellEnd"/>
+            <w:r>
+              <w:rPr>
+                <w:color w:val="000000" w:themeColor="text1"/>
+              </w:rPr>
+              <w:t xml:space="preserve"> (torna alla home)</w:t>
+            </w:r>
           </w:p>
         </w:tc>
         <w:tc>
@@ -11085,12 +11850,18 @@
           <w:p>
             <w:pPr>
               <w:spacing w:after="0"/>
-              <w:jc w:val="left"/>
+              <w:jc w:val="center"/>
               <w:cnfStyle w:val="000000100000" w:firstRow="0" w:lastRow="0" w:firstColumn="0" w:lastColumn="0" w:oddVBand="0" w:evenVBand="0" w:oddHBand="1" w:evenHBand="0" w:firstRowFirstColumn="0" w:firstRowLastColumn="0" w:lastRowFirstColumn="0" w:lastRowLastColumn="0"/>
               <w:rPr>
                 <w:color w:val="000000" w:themeColor="text1"/>
               </w:rPr>
             </w:pPr>
+            <w:r>
+              <w:rPr>
+                <w:color w:val="000000" w:themeColor="text1"/>
+              </w:rPr>
+              <w:t>-</w:t>
+            </w:r>
           </w:p>
         </w:tc>
         <w:tc>
@@ -11104,17 +11875,2559 @@
           <w:p>
             <w:pPr>
               <w:spacing w:after="0"/>
-              <w:jc w:val="left"/>
+              <w:jc w:val="center"/>
               <w:cnfStyle w:val="000000100000" w:firstRow="0" w:lastRow="0" w:firstColumn="0" w:lastColumn="0" w:oddVBand="0" w:evenVBand="0" w:oddHBand="1" w:evenHBand="0" w:firstRowFirstColumn="0" w:firstRowLastColumn="0" w:lastRowFirstColumn="0" w:lastRowLastColumn="0"/>
               <w:rPr>
                 <w:color w:val="000000" w:themeColor="text1"/>
               </w:rPr>
             </w:pPr>
+            <w:r>
+              <w:rPr>
+                <w:color w:val="000000" w:themeColor="text1"/>
+              </w:rPr>
+              <w:t>-</w:t>
+            </w:r>
+          </w:p>
+        </w:tc>
+      </w:tr>
+      <w:tr>
+        <w:tc>
+          <w:tcPr>
+            <w:cnfStyle w:val="001000000000" w:firstRow="0" w:lastRow="0" w:firstColumn="1" w:lastColumn="0" w:oddVBand="0" w:evenVBand="0" w:oddHBand="0" w:evenHBand="0" w:firstRowFirstColumn="0" w:firstRowLastColumn="0" w:lastRowFirstColumn="0" w:lastRowLastColumn="0"/>
+            <w:tcW w:w="3569" w:type="dxa"/>
+            <w:tcBorders>
+              <w:right w:val="single" w:sz="4" w:space="0" w:color="auto"/>
+            </w:tcBorders>
+            <w:vAlign w:val="center"/>
+          </w:tcPr>
+          <w:p>
+            <w:pPr>
+              <w:spacing w:after="0"/>
+              <w:jc w:val="left"/>
+              <w:rPr>
+                <w:b w:val="0"/>
+                <w:bCs w:val="0"/>
+                <w:color w:val="000000" w:themeColor="text1"/>
+              </w:rPr>
+            </w:pPr>
+            <w:r>
+              <w:rPr>
+                <w:b w:val="0"/>
+                <w:bCs w:val="0"/>
+                <w:color w:val="000000" w:themeColor="text1"/>
+              </w:rPr>
+              <w:t xml:space="preserve">Home </w:t>
+            </w:r>
+            <m:oMath>
+              <m:r>
+                <w:rPr>
+                  <w:rFonts w:ascii="Cambria Math" w:hAnsi="Cambria Math"/>
+                  <w:color w:val="000000" w:themeColor="text1"/>
+                </w:rPr>
+                <m:t>→</m:t>
+              </m:r>
+            </m:oMath>
+            <w:r>
+              <w:rPr>
+                <w:rFonts w:eastAsiaTheme="minorEastAsia"/>
+                <w:b w:val="0"/>
+                <w:bCs w:val="0"/>
+                <w:color w:val="000000" w:themeColor="text1"/>
+              </w:rPr>
+              <w:t xml:space="preserve"> c</w:t>
+            </w:r>
+            <w:proofErr w:type="spellStart"/>
+            <w:r>
+              <w:rPr>
+                <w:rFonts w:eastAsiaTheme="minorEastAsia"/>
+                <w:b w:val="0"/>
+                <w:bCs w:val="0"/>
+                <w:color w:val="000000" w:themeColor="text1"/>
+              </w:rPr>
+              <w:t>lick</w:t>
+            </w:r>
+            <w:proofErr w:type="spellEnd"/>
+            <w:r>
+              <w:rPr>
+                <w:rFonts w:eastAsiaTheme="minorEastAsia"/>
+                <w:b w:val="0"/>
+                <w:bCs w:val="0"/>
+                <w:color w:val="000000" w:themeColor="text1"/>
+              </w:rPr>
+              <w:t xml:space="preserve"> anchor corso</w:t>
+            </w:r>
+          </w:p>
+        </w:tc>
+        <w:tc>
+          <w:tcPr>
+            <w:tcW w:w="3569" w:type="dxa"/>
+            <w:tcBorders>
+              <w:left w:val="single" w:sz="4" w:space="0" w:color="auto"/>
+              <w:right w:val="single" w:sz="4" w:space="0" w:color="auto"/>
+            </w:tcBorders>
+            <w:vAlign w:val="center"/>
+          </w:tcPr>
+          <w:p>
+            <w:pPr>
+              <w:spacing w:after="0"/>
+              <w:jc w:val="left"/>
+              <w:cnfStyle w:val="000000000000" w:firstRow="0" w:lastRow="0" w:firstColumn="0" w:lastColumn="0" w:oddVBand="0" w:evenVBand="0" w:oddHBand="0" w:evenHBand="0" w:firstRowFirstColumn="0" w:firstRowLastColumn="0" w:lastRowFirstColumn="0" w:lastRowLastColumn="0"/>
+              <w:rPr>
+                <w:color w:val="000000" w:themeColor="text1"/>
+              </w:rPr>
+            </w:pPr>
+            <w:r>
+              <w:rPr>
+                <w:color w:val="000000" w:themeColor="text1"/>
+              </w:rPr>
+              <w:t xml:space="preserve">Funzione </w:t>
+            </w:r>
+            <w:proofErr w:type="spellStart"/>
+            <w:r>
+              <w:rPr>
+                <w:color w:val="000000" w:themeColor="text1"/>
+              </w:rPr>
+              <w:t>makeCall</w:t>
+            </w:r>
+            <w:proofErr w:type="spellEnd"/>
+          </w:p>
+        </w:tc>
+        <w:tc>
+          <w:tcPr>
+            <w:tcW w:w="3569" w:type="dxa"/>
+            <w:tcBorders>
+              <w:left w:val="single" w:sz="4" w:space="0" w:color="auto"/>
+              <w:right w:val="single" w:sz="4" w:space="0" w:color="auto"/>
+            </w:tcBorders>
+            <w:vAlign w:val="center"/>
+          </w:tcPr>
+          <w:p>
+            <w:pPr>
+              <w:spacing w:after="0"/>
+              <w:jc w:val="left"/>
+              <w:cnfStyle w:val="000000000000" w:firstRow="0" w:lastRow="0" w:firstColumn="0" w:lastColumn="0" w:oddVBand="0" w:evenVBand="0" w:oddHBand="0" w:evenHBand="0" w:firstRowFirstColumn="0" w:firstRowLastColumn="0" w:lastRowFirstColumn="0" w:lastRowLastColumn="0"/>
+              <w:rPr>
+                <w:color w:val="000000" w:themeColor="text1"/>
+              </w:rPr>
+            </w:pPr>
+            <w:r>
+              <w:rPr>
+                <w:color w:val="000000" w:themeColor="text1"/>
+              </w:rPr>
+              <w:t xml:space="preserve">GET (profilo, </w:t>
+            </w:r>
+            <w:r>
+              <w:rPr>
+                <w:color w:val="000000" w:themeColor="text1"/>
+              </w:rPr>
+              <w:t>c</w:t>
+            </w:r>
+            <w:r>
+              <w:rPr>
+                <w:color w:val="000000" w:themeColor="text1"/>
+              </w:rPr>
+              <w:t>orso)</w:t>
+            </w:r>
+          </w:p>
+        </w:tc>
+        <w:tc>
+          <w:tcPr>
+            <w:tcW w:w="3570" w:type="dxa"/>
+            <w:tcBorders>
+              <w:left w:val="single" w:sz="4" w:space="0" w:color="auto"/>
+            </w:tcBorders>
+            <w:vAlign w:val="center"/>
+          </w:tcPr>
+          <w:p>
+            <w:pPr>
+              <w:spacing w:after="0"/>
+              <w:jc w:val="left"/>
+              <w:cnfStyle w:val="000000000000" w:firstRow="0" w:lastRow="0" w:firstColumn="0" w:lastColumn="0" w:oddVBand="0" w:evenVBand="0" w:oddHBand="0" w:evenHBand="0" w:firstRowFirstColumn="0" w:firstRowLastColumn="0" w:lastRowFirstColumn="0" w:lastRowLastColumn="0"/>
+              <w:rPr>
+                <w:color w:val="000000" w:themeColor="text1"/>
+              </w:rPr>
+            </w:pPr>
+            <w:r>
+              <w:rPr>
+                <w:color w:val="000000" w:themeColor="text1"/>
+              </w:rPr>
+              <w:t>Appelli</w:t>
+            </w:r>
           </w:p>
         </w:tc>
       </w:tr>
     </w:tbl>
-    <w:p/>
+    <w:p>
+      <w:pPr>
+        <w:pStyle w:val="Sottoargomento"/>
+        <w:spacing w:before="120"/>
+      </w:pPr>
+      <w:r>
+        <w:t>Gestione degli eventi – Solo studente</w:t>
+      </w:r>
+    </w:p>
+    <w:tbl>
+      <w:tblPr>
+        <w:tblStyle w:val="Tabellagriglia4-colore4"/>
+        <w:tblW w:w="0" w:type="auto"/>
+        <w:tblCellMar>
+          <w:top w:w="85" w:type="dxa"/>
+          <w:bottom w:w="85" w:type="dxa"/>
+        </w:tblCellMar>
+        <w:tblLook w:val="04A0" w:firstRow="1" w:lastRow="0" w:firstColumn="1" w:lastColumn="0" w:noHBand="0" w:noVBand="1"/>
+      </w:tblPr>
+      <w:tblGrid>
+        <w:gridCol w:w="3569"/>
+        <w:gridCol w:w="3569"/>
+        <w:gridCol w:w="3569"/>
+        <w:gridCol w:w="3570"/>
+      </w:tblGrid>
+      <w:tr>
+        <w:trPr>
+          <w:cnfStyle w:val="100000000000" w:firstRow="1" w:lastRow="0" w:firstColumn="0" w:lastColumn="0" w:oddVBand="0" w:evenVBand="0" w:oddHBand="0" w:evenHBand="0" w:firstRowFirstColumn="0" w:firstRowLastColumn="0" w:lastRowFirstColumn="0" w:lastRowLastColumn="0"/>
+          <w:trHeight w:val="104"/>
+        </w:trPr>
+        <w:tc>
+          <w:tcPr>
+            <w:cnfStyle w:val="001000000000" w:firstRow="0" w:lastRow="0" w:firstColumn="1" w:lastColumn="0" w:oddVBand="0" w:evenVBand="0" w:oddHBand="0" w:evenHBand="0" w:firstRowFirstColumn="0" w:firstRowLastColumn="0" w:lastRowFirstColumn="0" w:lastRowLastColumn="0"/>
+            <w:tcW w:w="7138" w:type="dxa"/>
+            <w:gridSpan w:val="2"/>
+            <w:tcBorders>
+              <w:bottom w:val="single" w:sz="4" w:space="0" w:color="auto"/>
+              <w:right w:val="single" w:sz="4" w:space="0" w:color="auto"/>
+            </w:tcBorders>
+          </w:tcPr>
+          <w:p>
+            <w:pPr>
+              <w:spacing w:after="0"/>
+              <w:jc w:val="center"/>
+            </w:pPr>
+            <w:r>
+              <w:t>Client</w:t>
+            </w:r>
+            <w:r>
+              <w:t xml:space="preserve"> side</w:t>
+            </w:r>
+          </w:p>
+        </w:tc>
+        <w:tc>
+          <w:tcPr>
+            <w:tcW w:w="7139" w:type="dxa"/>
+            <w:gridSpan w:val="2"/>
+            <w:tcBorders>
+              <w:left w:val="single" w:sz="4" w:space="0" w:color="auto"/>
+              <w:bottom w:val="single" w:sz="4" w:space="0" w:color="auto"/>
+            </w:tcBorders>
+          </w:tcPr>
+          <w:p>
+            <w:pPr>
+              <w:spacing w:after="0"/>
+              <w:jc w:val="center"/>
+              <w:cnfStyle w:val="100000000000" w:firstRow="1" w:lastRow="0" w:firstColumn="0" w:lastColumn="0" w:oddVBand="0" w:evenVBand="0" w:oddHBand="0" w:evenHBand="0" w:firstRowFirstColumn="0" w:firstRowLastColumn="0" w:lastRowFirstColumn="0" w:lastRowLastColumn="0"/>
+            </w:pPr>
+            <w:r>
+              <w:t>Server side</w:t>
+            </w:r>
+          </w:p>
+        </w:tc>
+      </w:tr>
+      <w:tr>
+        <w:trPr>
+          <w:cnfStyle w:val="000000100000" w:firstRow="0" w:lastRow="0" w:firstColumn="0" w:lastColumn="0" w:oddVBand="0" w:evenVBand="0" w:oddHBand="1" w:evenHBand="0" w:firstRowFirstColumn="0" w:firstRowLastColumn="0" w:lastRowFirstColumn="0" w:lastRowLastColumn="0"/>
+          <w:trHeight w:val="103"/>
+        </w:trPr>
+        <w:tc>
+          <w:tcPr>
+            <w:cnfStyle w:val="001000000000" w:firstRow="0" w:lastRow="0" w:firstColumn="1" w:lastColumn="0" w:oddVBand="0" w:evenVBand="0" w:oddHBand="0" w:evenHBand="0" w:firstRowFirstColumn="0" w:firstRowLastColumn="0" w:lastRowFirstColumn="0" w:lastRowLastColumn="0"/>
+            <w:tcW w:w="3569" w:type="dxa"/>
+            <w:tcBorders>
+              <w:top w:val="single" w:sz="4" w:space="0" w:color="auto"/>
+              <w:right w:val="single" w:sz="4" w:space="0" w:color="auto"/>
+            </w:tcBorders>
+            <w:shd w:val="clear" w:color="auto" w:fill="808080" w:themeFill="background1" w:themeFillShade="80"/>
+          </w:tcPr>
+          <w:p>
+            <w:pPr>
+              <w:spacing w:after="0"/>
+              <w:jc w:val="center"/>
+              <w:rPr>
+                <w:color w:val="FFFFFF" w:themeColor="background1"/>
+              </w:rPr>
+            </w:pPr>
+            <w:r>
+              <w:rPr>
+                <w:color w:val="FFFFFF" w:themeColor="background1"/>
+              </w:rPr>
+              <w:t>Evento</w:t>
+            </w:r>
+          </w:p>
+        </w:tc>
+        <w:tc>
+          <w:tcPr>
+            <w:tcW w:w="3569" w:type="dxa"/>
+            <w:tcBorders>
+              <w:top w:val="single" w:sz="4" w:space="0" w:color="auto"/>
+              <w:left w:val="single" w:sz="4" w:space="0" w:color="auto"/>
+              <w:right w:val="single" w:sz="4" w:space="0" w:color="auto"/>
+            </w:tcBorders>
+            <w:shd w:val="clear" w:color="auto" w:fill="808080" w:themeFill="background1" w:themeFillShade="80"/>
+          </w:tcPr>
+          <w:p>
+            <w:pPr>
+              <w:spacing w:after="0"/>
+              <w:jc w:val="center"/>
+              <w:cnfStyle w:val="000000100000" w:firstRow="0" w:lastRow="0" w:firstColumn="0" w:lastColumn="0" w:oddVBand="0" w:evenVBand="0" w:oddHBand="1" w:evenHBand="0" w:firstRowFirstColumn="0" w:firstRowLastColumn="0" w:lastRowFirstColumn="0" w:lastRowLastColumn="0"/>
+              <w:rPr>
+                <w:b/>
+                <w:bCs/>
+                <w:color w:val="FFFFFF" w:themeColor="background1"/>
+              </w:rPr>
+            </w:pPr>
+            <w:r>
+              <w:rPr>
+                <w:b/>
+                <w:bCs/>
+                <w:color w:val="FFFFFF" w:themeColor="background1"/>
+              </w:rPr>
+              <w:t>Controllore</w:t>
+            </w:r>
+          </w:p>
+        </w:tc>
+        <w:tc>
+          <w:tcPr>
+            <w:tcW w:w="3569" w:type="dxa"/>
+            <w:tcBorders>
+              <w:top w:val="single" w:sz="4" w:space="0" w:color="auto"/>
+              <w:left w:val="single" w:sz="4" w:space="0" w:color="auto"/>
+              <w:right w:val="single" w:sz="4" w:space="0" w:color="auto"/>
+            </w:tcBorders>
+            <w:shd w:val="clear" w:color="auto" w:fill="808080" w:themeFill="background1" w:themeFillShade="80"/>
+          </w:tcPr>
+          <w:p>
+            <w:pPr>
+              <w:spacing w:after="0"/>
+              <w:jc w:val="center"/>
+              <w:cnfStyle w:val="000000100000" w:firstRow="0" w:lastRow="0" w:firstColumn="0" w:lastColumn="0" w:oddVBand="0" w:evenVBand="0" w:oddHBand="1" w:evenHBand="0" w:firstRowFirstColumn="0" w:firstRowLastColumn="0" w:lastRowFirstColumn="0" w:lastRowLastColumn="0"/>
+              <w:rPr>
+                <w:b/>
+                <w:bCs/>
+                <w:color w:val="FFFFFF" w:themeColor="background1"/>
+              </w:rPr>
+            </w:pPr>
+            <w:r>
+              <w:rPr>
+                <w:b/>
+                <w:bCs/>
+                <w:color w:val="FFFFFF" w:themeColor="background1"/>
+              </w:rPr>
+              <w:t>Evento</w:t>
+            </w:r>
+          </w:p>
+        </w:tc>
+        <w:tc>
+          <w:tcPr>
+            <w:tcW w:w="3570" w:type="dxa"/>
+            <w:tcBorders>
+              <w:top w:val="single" w:sz="4" w:space="0" w:color="auto"/>
+              <w:left w:val="single" w:sz="4" w:space="0" w:color="auto"/>
+            </w:tcBorders>
+            <w:shd w:val="clear" w:color="auto" w:fill="808080" w:themeFill="background1" w:themeFillShade="80"/>
+          </w:tcPr>
+          <w:p>
+            <w:pPr>
+              <w:spacing w:after="0"/>
+              <w:jc w:val="center"/>
+              <w:cnfStyle w:val="000000100000" w:firstRow="0" w:lastRow="0" w:firstColumn="0" w:lastColumn="0" w:oddVBand="0" w:evenVBand="0" w:oddHBand="1" w:evenHBand="0" w:firstRowFirstColumn="0" w:firstRowLastColumn="0" w:lastRowFirstColumn="0" w:lastRowLastColumn="0"/>
+              <w:rPr>
+                <w:b/>
+                <w:bCs/>
+              </w:rPr>
+            </w:pPr>
+            <w:r>
+              <w:rPr>
+                <w:b/>
+                <w:bCs/>
+                <w:color w:val="FFFFFF" w:themeColor="background1"/>
+              </w:rPr>
+              <w:t>Controllore</w:t>
+            </w:r>
+          </w:p>
+        </w:tc>
+      </w:tr>
+      <w:tr>
+        <w:tc>
+          <w:tcPr>
+            <w:cnfStyle w:val="001000000000" w:firstRow="0" w:lastRow="0" w:firstColumn="1" w:lastColumn="0" w:oddVBand="0" w:evenVBand="0" w:oddHBand="0" w:evenHBand="0" w:firstRowFirstColumn="0" w:firstRowLastColumn="0" w:lastRowFirstColumn="0" w:lastRowLastColumn="0"/>
+            <w:tcW w:w="3569" w:type="dxa"/>
+            <w:tcBorders>
+              <w:right w:val="single" w:sz="4" w:space="0" w:color="auto"/>
+            </w:tcBorders>
+            <w:vAlign w:val="center"/>
+          </w:tcPr>
+          <w:p>
+            <w:pPr>
+              <w:spacing w:after="0"/>
+              <w:jc w:val="left"/>
+              <w:rPr>
+                <w:b w:val="0"/>
+                <w:bCs w:val="0"/>
+                <w:color w:val="000000" w:themeColor="text1"/>
+              </w:rPr>
+            </w:pPr>
+            <w:r>
+              <w:rPr>
+                <w:b w:val="0"/>
+                <w:bCs w:val="0"/>
+                <w:color w:val="000000" w:themeColor="text1"/>
+              </w:rPr>
+              <w:t xml:space="preserve">Home </w:t>
+            </w:r>
+            <w:r>
+              <w:rPr>
+                <w:b w:val="0"/>
+                <w:bCs w:val="0"/>
+                <w:color w:val="000000" w:themeColor="text1"/>
+              </w:rPr>
+              <w:t xml:space="preserve"> </w:t>
+            </w:r>
+            <m:oMath>
+              <m:r>
+                <w:rPr>
+                  <w:rFonts w:ascii="Cambria Math" w:hAnsi="Cambria Math"/>
+                  <w:color w:val="000000" w:themeColor="text1"/>
+                </w:rPr>
+                <m:t>→</m:t>
+              </m:r>
+            </m:oMath>
+            <w:r>
+              <w:rPr>
+                <w:rFonts w:eastAsiaTheme="minorEastAsia"/>
+                <w:b w:val="0"/>
+                <w:bCs w:val="0"/>
+                <w:color w:val="000000" w:themeColor="text1"/>
+              </w:rPr>
+              <w:t xml:space="preserve"> click anchor appello</w:t>
+            </w:r>
+          </w:p>
+        </w:tc>
+        <w:tc>
+          <w:tcPr>
+            <w:tcW w:w="3569" w:type="dxa"/>
+            <w:tcBorders>
+              <w:left w:val="single" w:sz="4" w:space="0" w:color="auto"/>
+              <w:right w:val="single" w:sz="4" w:space="0" w:color="auto"/>
+            </w:tcBorders>
+            <w:vAlign w:val="center"/>
+          </w:tcPr>
+          <w:p>
+            <w:pPr>
+              <w:spacing w:after="0"/>
+              <w:jc w:val="left"/>
+              <w:cnfStyle w:val="000000000000" w:firstRow="0" w:lastRow="0" w:firstColumn="0" w:lastColumn="0" w:oddVBand="0" w:evenVBand="0" w:oddHBand="0" w:evenHBand="0" w:firstRowFirstColumn="0" w:firstRowLastColumn="0" w:lastRowFirstColumn="0" w:lastRowLastColumn="0"/>
+              <w:rPr>
+                <w:color w:val="000000" w:themeColor="text1"/>
+              </w:rPr>
+            </w:pPr>
+            <w:r>
+              <w:rPr>
+                <w:color w:val="000000" w:themeColor="text1"/>
+              </w:rPr>
+              <w:t xml:space="preserve">Funzione </w:t>
+            </w:r>
+            <w:proofErr w:type="spellStart"/>
+            <w:r>
+              <w:rPr>
+                <w:color w:val="000000" w:themeColor="text1"/>
+              </w:rPr>
+              <w:t>makeCall</w:t>
+            </w:r>
+            <w:proofErr w:type="spellEnd"/>
+          </w:p>
+        </w:tc>
+        <w:tc>
+          <w:tcPr>
+            <w:tcW w:w="3569" w:type="dxa"/>
+            <w:tcBorders>
+              <w:left w:val="single" w:sz="4" w:space="0" w:color="auto"/>
+              <w:right w:val="single" w:sz="4" w:space="0" w:color="auto"/>
+            </w:tcBorders>
+            <w:vAlign w:val="center"/>
+          </w:tcPr>
+          <w:p>
+            <w:pPr>
+              <w:spacing w:after="0"/>
+              <w:jc w:val="left"/>
+              <w:cnfStyle w:val="000000000000" w:firstRow="0" w:lastRow="0" w:firstColumn="0" w:lastColumn="0" w:oddVBand="0" w:evenVBand="0" w:oddHBand="0" w:evenHBand="0" w:firstRowFirstColumn="0" w:firstRowLastColumn="0" w:lastRowFirstColumn="0" w:lastRowLastColumn="0"/>
+              <w:rPr>
+                <w:color w:val="000000" w:themeColor="text1"/>
+              </w:rPr>
+            </w:pPr>
+            <w:r>
+              <w:rPr>
+                <w:color w:val="000000" w:themeColor="text1"/>
+              </w:rPr>
+              <w:t>GET (pro</w:t>
+            </w:r>
+            <w:r>
+              <w:rPr>
+                <w:color w:val="000000" w:themeColor="text1"/>
+              </w:rPr>
+              <w:t>filo</w:t>
+            </w:r>
+            <w:r>
+              <w:rPr>
+                <w:color w:val="000000" w:themeColor="text1"/>
+              </w:rPr>
+              <w:t xml:space="preserve">, </w:t>
+            </w:r>
+            <w:r>
+              <w:rPr>
+                <w:color w:val="000000" w:themeColor="text1"/>
+              </w:rPr>
+              <w:t>c</w:t>
+            </w:r>
+            <w:r>
+              <w:rPr>
+                <w:color w:val="000000" w:themeColor="text1"/>
+              </w:rPr>
+              <w:t xml:space="preserve">orso, </w:t>
+            </w:r>
+            <w:proofErr w:type="spellStart"/>
+            <w:r>
+              <w:rPr>
+                <w:color w:val="000000" w:themeColor="text1"/>
+              </w:rPr>
+              <w:t>dataAppello</w:t>
+            </w:r>
+            <w:proofErr w:type="spellEnd"/>
+            <w:r>
+              <w:rPr>
+                <w:color w:val="000000" w:themeColor="text1"/>
+              </w:rPr>
+              <w:t>)</w:t>
+            </w:r>
+          </w:p>
+        </w:tc>
+        <w:tc>
+          <w:tcPr>
+            <w:tcW w:w="3570" w:type="dxa"/>
+            <w:tcBorders>
+              <w:left w:val="single" w:sz="4" w:space="0" w:color="auto"/>
+            </w:tcBorders>
+            <w:vAlign w:val="center"/>
+          </w:tcPr>
+          <w:p>
+            <w:pPr>
+              <w:spacing w:after="0"/>
+              <w:cnfStyle w:val="000000000000" w:firstRow="0" w:lastRow="0" w:firstColumn="0" w:lastColumn="0" w:oddVBand="0" w:evenVBand="0" w:oddHBand="0" w:evenHBand="0" w:firstRowFirstColumn="0" w:firstRowLastColumn="0" w:lastRowFirstColumn="0" w:lastRowLastColumn="0"/>
+              <w:rPr>
+                <w:color w:val="000000" w:themeColor="text1"/>
+              </w:rPr>
+            </w:pPr>
+            <w:proofErr w:type="spellStart"/>
+            <w:r>
+              <w:rPr>
+                <w:color w:val="000000" w:themeColor="text1"/>
+              </w:rPr>
+              <w:t>EsitoEsame</w:t>
+            </w:r>
+            <w:proofErr w:type="spellEnd"/>
+          </w:p>
+        </w:tc>
+      </w:tr>
+      <w:tr>
+        <w:trPr>
+          <w:cnfStyle w:val="000000100000" w:firstRow="0" w:lastRow="0" w:firstColumn="0" w:lastColumn="0" w:oddVBand="0" w:evenVBand="0" w:oddHBand="1" w:evenHBand="0" w:firstRowFirstColumn="0" w:firstRowLastColumn="0" w:lastRowFirstColumn="0" w:lastRowLastColumn="0"/>
+        </w:trPr>
+        <w:tc>
+          <w:tcPr>
+            <w:cnfStyle w:val="001000000000" w:firstRow="0" w:lastRow="0" w:firstColumn="1" w:lastColumn="0" w:oddVBand="0" w:evenVBand="0" w:oddHBand="0" w:evenHBand="0" w:firstRowFirstColumn="0" w:firstRowLastColumn="0" w:lastRowFirstColumn="0" w:lastRowLastColumn="0"/>
+            <w:tcW w:w="3569" w:type="dxa"/>
+            <w:tcBorders>
+              <w:right w:val="single" w:sz="4" w:space="0" w:color="auto"/>
+            </w:tcBorders>
+            <w:vAlign w:val="center"/>
+          </w:tcPr>
+          <w:p>
+            <w:pPr>
+              <w:spacing w:after="0"/>
+              <w:jc w:val="left"/>
+              <w:rPr>
+                <w:b w:val="0"/>
+                <w:bCs w:val="0"/>
+                <w:color w:val="000000" w:themeColor="text1"/>
+              </w:rPr>
+            </w:pPr>
+            <w:r>
+              <w:rPr>
+                <w:b w:val="0"/>
+                <w:bCs w:val="0"/>
+                <w:color w:val="000000" w:themeColor="text1"/>
+              </w:rPr>
+              <w:t xml:space="preserve">Home (esito) </w:t>
+            </w:r>
+            <m:oMath>
+              <m:r>
+                <w:rPr>
+                  <w:rFonts w:ascii="Cambria Math" w:hAnsi="Cambria Math"/>
+                  <w:color w:val="000000" w:themeColor="text1"/>
+                </w:rPr>
+                <m:t>→</m:t>
+              </m:r>
+            </m:oMath>
+            <w:r>
+              <w:rPr>
+                <w:rFonts w:eastAsiaTheme="minorEastAsia"/>
+                <w:b w:val="0"/>
+                <w:bCs w:val="0"/>
+                <w:color w:val="000000" w:themeColor="text1"/>
+              </w:rPr>
+              <w:t xml:space="preserve"> click anchor </w:t>
+            </w:r>
+            <w:r>
+              <w:rPr>
+                <w:rFonts w:eastAsiaTheme="minorEastAsia"/>
+                <w:b w:val="0"/>
+                <w:bCs w:val="0"/>
+                <w:color w:val="000000" w:themeColor="text1"/>
+              </w:rPr>
+              <w:t>“</w:t>
+            </w:r>
+            <w:r>
+              <w:rPr>
+                <w:rFonts w:eastAsiaTheme="minorEastAsia"/>
+                <w:b w:val="0"/>
+                <w:bCs w:val="0"/>
+                <w:color w:val="000000" w:themeColor="text1"/>
+              </w:rPr>
+              <w:t>indietro</w:t>
+            </w:r>
+            <w:r>
+              <w:rPr>
+                <w:rFonts w:eastAsiaTheme="minorEastAsia"/>
+                <w:b w:val="0"/>
+                <w:bCs w:val="0"/>
+                <w:color w:val="000000" w:themeColor="text1"/>
+              </w:rPr>
+              <w:t>”</w:t>
+            </w:r>
+          </w:p>
+        </w:tc>
+        <w:tc>
+          <w:tcPr>
+            <w:tcW w:w="3569" w:type="dxa"/>
+            <w:tcBorders>
+              <w:left w:val="single" w:sz="4" w:space="0" w:color="auto"/>
+              <w:right w:val="single" w:sz="4" w:space="0" w:color="auto"/>
+            </w:tcBorders>
+            <w:vAlign w:val="center"/>
+          </w:tcPr>
+          <w:p>
+            <w:pPr>
+              <w:spacing w:after="0"/>
+              <w:jc w:val="left"/>
+              <w:cnfStyle w:val="000000100000" w:firstRow="0" w:lastRow="0" w:firstColumn="0" w:lastColumn="0" w:oddVBand="0" w:evenVBand="0" w:oddHBand="1" w:evenHBand="0" w:firstRowFirstColumn="0" w:firstRowLastColumn="0" w:lastRowFirstColumn="0" w:lastRowLastColumn="0"/>
+              <w:rPr>
+                <w:color w:val="000000" w:themeColor="text1"/>
+              </w:rPr>
+            </w:pPr>
+            <w:proofErr w:type="spellStart"/>
+            <w:r>
+              <w:rPr>
+                <w:color w:val="000000" w:themeColor="text1"/>
+              </w:rPr>
+              <w:t>pageOrchestrator</w:t>
+            </w:r>
+            <w:proofErr w:type="spellEnd"/>
+            <w:r>
+              <w:rPr>
+                <w:color w:val="000000" w:themeColor="text1"/>
+              </w:rPr>
+              <w:t xml:space="preserve"> (</w:t>
+            </w:r>
+            <w:proofErr w:type="spellStart"/>
+            <w:r>
+              <w:rPr>
+                <w:color w:val="000000" w:themeColor="text1"/>
+              </w:rPr>
+              <w:t>refreshPage</w:t>
+            </w:r>
+            <w:proofErr w:type="spellEnd"/>
+            <w:r>
+              <w:rPr>
+                <w:color w:val="000000" w:themeColor="text1"/>
+              </w:rPr>
+              <w:t>)</w:t>
+            </w:r>
+          </w:p>
+        </w:tc>
+        <w:tc>
+          <w:tcPr>
+            <w:tcW w:w="3569" w:type="dxa"/>
+            <w:tcBorders>
+              <w:left w:val="single" w:sz="4" w:space="0" w:color="auto"/>
+              <w:right w:val="single" w:sz="4" w:space="0" w:color="auto"/>
+            </w:tcBorders>
+            <w:vAlign w:val="center"/>
+          </w:tcPr>
+          <w:p>
+            <w:pPr>
+              <w:spacing w:after="0"/>
+              <w:jc w:val="left"/>
+              <w:cnfStyle w:val="000000100000" w:firstRow="0" w:lastRow="0" w:firstColumn="0" w:lastColumn="0" w:oddVBand="0" w:evenVBand="0" w:oddHBand="1" w:evenHBand="0" w:firstRowFirstColumn="0" w:firstRowLastColumn="0" w:lastRowFirstColumn="0" w:lastRowLastColumn="0"/>
+              <w:rPr>
+                <w:color w:val="000000" w:themeColor="text1"/>
+              </w:rPr>
+            </w:pPr>
+            <w:r>
+              <w:rPr>
+                <w:color w:val="000000" w:themeColor="text1"/>
+              </w:rPr>
+              <w:t>GET (profilo)</w:t>
+            </w:r>
+          </w:p>
+        </w:tc>
+        <w:tc>
+          <w:tcPr>
+            <w:tcW w:w="3570" w:type="dxa"/>
+            <w:tcBorders>
+              <w:left w:val="single" w:sz="4" w:space="0" w:color="auto"/>
+            </w:tcBorders>
+            <w:vAlign w:val="center"/>
+          </w:tcPr>
+          <w:p>
+            <w:pPr>
+              <w:spacing w:after="0"/>
+              <w:cnfStyle w:val="000000100000" w:firstRow="0" w:lastRow="0" w:firstColumn="0" w:lastColumn="0" w:oddVBand="0" w:evenVBand="0" w:oddHBand="1" w:evenHBand="0" w:firstRowFirstColumn="0" w:firstRowLastColumn="0" w:lastRowFirstColumn="0" w:lastRowLastColumn="0"/>
+              <w:rPr>
+                <w:color w:val="000000" w:themeColor="text1"/>
+              </w:rPr>
+            </w:pPr>
+            <w:r>
+              <w:rPr>
+                <w:color w:val="000000" w:themeColor="text1"/>
+              </w:rPr>
+              <w:t>Corsi</w:t>
+            </w:r>
+          </w:p>
+        </w:tc>
+      </w:tr>
+      <w:tr>
+        <w:tc>
+          <w:tcPr>
+            <w:cnfStyle w:val="001000000000" w:firstRow="0" w:lastRow="0" w:firstColumn="1" w:lastColumn="0" w:oddVBand="0" w:evenVBand="0" w:oddHBand="0" w:evenHBand="0" w:firstRowFirstColumn="0" w:firstRowLastColumn="0" w:lastRowFirstColumn="0" w:lastRowLastColumn="0"/>
+            <w:tcW w:w="3569" w:type="dxa"/>
+            <w:tcBorders>
+              <w:right w:val="single" w:sz="4" w:space="0" w:color="auto"/>
+            </w:tcBorders>
+            <w:vAlign w:val="center"/>
+          </w:tcPr>
+          <w:p>
+            <w:pPr>
+              <w:spacing w:after="0"/>
+              <w:jc w:val="left"/>
+              <w:rPr>
+                <w:b w:val="0"/>
+                <w:bCs w:val="0"/>
+                <w:color w:val="000000" w:themeColor="text1"/>
+                <w:lang w:val="en-US"/>
+              </w:rPr>
+            </w:pPr>
+            <w:r>
+              <w:rPr>
+                <w:b w:val="0"/>
+                <w:bCs w:val="0"/>
+                <w:color w:val="000000" w:themeColor="text1"/>
+                <w:lang w:val="en-US"/>
+              </w:rPr>
+              <w:t>Home (</w:t>
+            </w:r>
+            <w:proofErr w:type="spellStart"/>
+            <w:r>
+              <w:rPr>
+                <w:b w:val="0"/>
+                <w:bCs w:val="0"/>
+                <w:color w:val="000000" w:themeColor="text1"/>
+                <w:lang w:val="en-US"/>
+              </w:rPr>
+              <w:t>esito</w:t>
+            </w:r>
+            <w:proofErr w:type="spellEnd"/>
+            <w:r>
+              <w:rPr>
+                <w:b w:val="0"/>
+                <w:bCs w:val="0"/>
+                <w:color w:val="000000" w:themeColor="text1"/>
+                <w:lang w:val="en-US"/>
+              </w:rPr>
+              <w:t xml:space="preserve">) </w:t>
+            </w:r>
+            <m:oMath>
+              <m:r>
+                <w:rPr>
+                  <w:rFonts w:ascii="Cambria Math" w:hAnsi="Cambria Math"/>
+                  <w:color w:val="000000" w:themeColor="text1"/>
+                  <w:lang w:val="en-US"/>
+                </w:rPr>
+                <m:t>→</m:t>
+              </m:r>
+            </m:oMath>
+            <w:r>
+              <w:rPr>
+                <w:rFonts w:eastAsiaTheme="minorEastAsia"/>
+                <w:b w:val="0"/>
+                <w:bCs w:val="0"/>
+                <w:color w:val="000000" w:themeColor="text1"/>
+                <w:lang w:val="en-US"/>
+              </w:rPr>
+              <w:t xml:space="preserve"> drag and drop </w:t>
+            </w:r>
+            <w:proofErr w:type="spellStart"/>
+            <w:r>
+              <w:rPr>
+                <w:rFonts w:eastAsiaTheme="minorEastAsia"/>
+                <w:b w:val="0"/>
+                <w:bCs w:val="0"/>
+                <w:color w:val="000000" w:themeColor="text1"/>
+                <w:lang w:val="en-US"/>
+              </w:rPr>
+              <w:t>esito</w:t>
+            </w:r>
+            <w:proofErr w:type="spellEnd"/>
+          </w:p>
+        </w:tc>
+        <w:tc>
+          <w:tcPr>
+            <w:tcW w:w="3569" w:type="dxa"/>
+            <w:tcBorders>
+              <w:left w:val="single" w:sz="4" w:space="0" w:color="auto"/>
+              <w:right w:val="single" w:sz="4" w:space="0" w:color="auto"/>
+            </w:tcBorders>
+            <w:vAlign w:val="center"/>
+          </w:tcPr>
+          <w:p>
+            <w:pPr>
+              <w:spacing w:after="0"/>
+              <w:jc w:val="left"/>
+              <w:cnfStyle w:val="000000000000" w:firstRow="0" w:lastRow="0" w:firstColumn="0" w:lastColumn="0" w:oddVBand="0" w:evenVBand="0" w:oddHBand="0" w:evenHBand="0" w:firstRowFirstColumn="0" w:firstRowLastColumn="0" w:lastRowFirstColumn="0" w:lastRowLastColumn="0"/>
+              <w:rPr>
+                <w:color w:val="000000" w:themeColor="text1"/>
+                <w:lang w:val="en-US"/>
+              </w:rPr>
+            </w:pPr>
+            <w:proofErr w:type="spellStart"/>
+            <w:r>
+              <w:rPr>
+                <w:color w:val="000000" w:themeColor="text1"/>
+                <w:lang w:val="en-US"/>
+              </w:rPr>
+              <w:t>Funzione</w:t>
+            </w:r>
+            <w:proofErr w:type="spellEnd"/>
+            <w:r>
+              <w:rPr>
+                <w:color w:val="000000" w:themeColor="text1"/>
+                <w:lang w:val="en-US"/>
+              </w:rPr>
+              <w:t xml:space="preserve"> </w:t>
+            </w:r>
+            <w:proofErr w:type="spellStart"/>
+            <w:r>
+              <w:rPr>
+                <w:color w:val="000000" w:themeColor="text1"/>
+                <w:lang w:val="en-US"/>
+              </w:rPr>
+              <w:t>MessaggioPopup</w:t>
+            </w:r>
+            <w:proofErr w:type="spellEnd"/>
+            <w:r>
+              <w:rPr>
+                <w:color w:val="000000" w:themeColor="text1"/>
+                <w:lang w:val="en-US"/>
+              </w:rPr>
+              <w:t xml:space="preserve"> (show)</w:t>
+            </w:r>
+          </w:p>
+        </w:tc>
+        <w:tc>
+          <w:tcPr>
+            <w:tcW w:w="3569" w:type="dxa"/>
+            <w:tcBorders>
+              <w:left w:val="single" w:sz="4" w:space="0" w:color="auto"/>
+              <w:right w:val="single" w:sz="4" w:space="0" w:color="auto"/>
+            </w:tcBorders>
+            <w:vAlign w:val="center"/>
+          </w:tcPr>
+          <w:p>
+            <w:pPr>
+              <w:spacing w:after="0"/>
+              <w:jc w:val="center"/>
+              <w:cnfStyle w:val="000000000000" w:firstRow="0" w:lastRow="0" w:firstColumn="0" w:lastColumn="0" w:oddVBand="0" w:evenVBand="0" w:oddHBand="0" w:evenHBand="0" w:firstRowFirstColumn="0" w:firstRowLastColumn="0" w:lastRowFirstColumn="0" w:lastRowLastColumn="0"/>
+              <w:rPr>
+                <w:color w:val="000000" w:themeColor="text1"/>
+                <w:lang w:val="en-US"/>
+              </w:rPr>
+            </w:pPr>
+            <w:r>
+              <w:rPr>
+                <w:color w:val="000000" w:themeColor="text1"/>
+                <w:lang w:val="en-US"/>
+              </w:rPr>
+              <w:t>-</w:t>
+            </w:r>
+          </w:p>
+        </w:tc>
+        <w:tc>
+          <w:tcPr>
+            <w:tcW w:w="3570" w:type="dxa"/>
+            <w:tcBorders>
+              <w:left w:val="single" w:sz="4" w:space="0" w:color="auto"/>
+            </w:tcBorders>
+            <w:vAlign w:val="center"/>
+          </w:tcPr>
+          <w:p>
+            <w:pPr>
+              <w:spacing w:after="0"/>
+              <w:jc w:val="center"/>
+              <w:cnfStyle w:val="000000000000" w:firstRow="0" w:lastRow="0" w:firstColumn="0" w:lastColumn="0" w:oddVBand="0" w:evenVBand="0" w:oddHBand="0" w:evenHBand="0" w:firstRowFirstColumn="0" w:firstRowLastColumn="0" w:lastRowFirstColumn="0" w:lastRowLastColumn="0"/>
+              <w:rPr>
+                <w:color w:val="000000" w:themeColor="text1"/>
+                <w:lang w:val="en-US"/>
+              </w:rPr>
+            </w:pPr>
+            <w:r>
+              <w:rPr>
+                <w:color w:val="000000" w:themeColor="text1"/>
+                <w:lang w:val="en-US"/>
+              </w:rPr>
+              <w:t>-</w:t>
+            </w:r>
+          </w:p>
+        </w:tc>
+      </w:tr>
+      <w:tr>
+        <w:trPr>
+          <w:cnfStyle w:val="000000100000" w:firstRow="0" w:lastRow="0" w:firstColumn="0" w:lastColumn="0" w:oddVBand="0" w:evenVBand="0" w:oddHBand="1" w:evenHBand="0" w:firstRowFirstColumn="0" w:firstRowLastColumn="0" w:lastRowFirstColumn="0" w:lastRowLastColumn="0"/>
+        </w:trPr>
+        <w:tc>
+          <w:tcPr>
+            <w:cnfStyle w:val="001000000000" w:firstRow="0" w:lastRow="0" w:firstColumn="1" w:lastColumn="0" w:oddVBand="0" w:evenVBand="0" w:oddHBand="0" w:evenHBand="0" w:firstRowFirstColumn="0" w:firstRowLastColumn="0" w:lastRowFirstColumn="0" w:lastRowLastColumn="0"/>
+            <w:tcW w:w="3569" w:type="dxa"/>
+            <w:tcBorders>
+              <w:right w:val="single" w:sz="4" w:space="0" w:color="auto"/>
+            </w:tcBorders>
+            <w:vAlign w:val="center"/>
+          </w:tcPr>
+          <w:p>
+            <w:pPr>
+              <w:spacing w:after="0"/>
+              <w:jc w:val="left"/>
+              <w:rPr>
+                <w:b w:val="0"/>
+                <w:bCs w:val="0"/>
+                <w:color w:val="000000" w:themeColor="text1"/>
+                <w:lang w:val="en-US"/>
+              </w:rPr>
+            </w:pPr>
+            <w:r>
+              <w:rPr>
+                <w:b w:val="0"/>
+                <w:bCs w:val="0"/>
+                <w:color w:val="000000" w:themeColor="text1"/>
+                <w:lang w:val="en-US"/>
+              </w:rPr>
+              <w:t xml:space="preserve">Popup </w:t>
+            </w:r>
+            <m:oMath>
+              <m:r>
+                <w:rPr>
+                  <w:rFonts w:ascii="Cambria Math" w:hAnsi="Cambria Math"/>
+                  <w:color w:val="000000" w:themeColor="text1"/>
+                  <w:lang w:val="en-US"/>
+                </w:rPr>
+                <m:t>→</m:t>
+              </m:r>
+            </m:oMath>
+            <w:r>
+              <w:rPr>
+                <w:rFonts w:eastAsiaTheme="minorEastAsia"/>
+                <w:b w:val="0"/>
+                <w:bCs w:val="0"/>
+                <w:color w:val="000000" w:themeColor="text1"/>
+                <w:lang w:val="en-US"/>
+              </w:rPr>
+              <w:t xml:space="preserve"> conferma</w:t>
+            </w:r>
+          </w:p>
+        </w:tc>
+        <w:tc>
+          <w:tcPr>
+            <w:tcW w:w="3569" w:type="dxa"/>
+            <w:tcBorders>
+              <w:left w:val="single" w:sz="4" w:space="0" w:color="auto"/>
+              <w:right w:val="single" w:sz="4" w:space="0" w:color="auto"/>
+            </w:tcBorders>
+            <w:vAlign w:val="center"/>
+          </w:tcPr>
+          <w:p>
+            <w:pPr>
+              <w:spacing w:after="0"/>
+              <w:jc w:val="left"/>
+              <w:cnfStyle w:val="000000100000" w:firstRow="0" w:lastRow="0" w:firstColumn="0" w:lastColumn="0" w:oddVBand="0" w:evenVBand="0" w:oddHBand="1" w:evenHBand="0" w:firstRowFirstColumn="0" w:firstRowLastColumn="0" w:lastRowFirstColumn="0" w:lastRowLastColumn="0"/>
+              <w:rPr>
+                <w:color w:val="000000" w:themeColor="text1"/>
+                <w:lang w:val="en-US"/>
+              </w:rPr>
+            </w:pPr>
+            <w:proofErr w:type="spellStart"/>
+            <w:r>
+              <w:rPr>
+                <w:color w:val="000000" w:themeColor="text1"/>
+                <w:lang w:val="en-US"/>
+              </w:rPr>
+              <w:t>Funzione</w:t>
+            </w:r>
+            <w:proofErr w:type="spellEnd"/>
+            <w:r>
+              <w:rPr>
+                <w:color w:val="000000" w:themeColor="text1"/>
+                <w:lang w:val="en-US"/>
+              </w:rPr>
+              <w:t xml:space="preserve"> </w:t>
+            </w:r>
+            <w:proofErr w:type="spellStart"/>
+            <w:r>
+              <w:rPr>
+                <w:color w:val="000000" w:themeColor="text1"/>
+                <w:lang w:val="en-US"/>
+              </w:rPr>
+              <w:t>makeCall</w:t>
+            </w:r>
+            <w:proofErr w:type="spellEnd"/>
+          </w:p>
+        </w:tc>
+        <w:tc>
+          <w:tcPr>
+            <w:tcW w:w="3569" w:type="dxa"/>
+            <w:tcBorders>
+              <w:left w:val="single" w:sz="4" w:space="0" w:color="auto"/>
+              <w:right w:val="single" w:sz="4" w:space="0" w:color="auto"/>
+            </w:tcBorders>
+            <w:vAlign w:val="center"/>
+          </w:tcPr>
+          <w:p>
+            <w:pPr>
+              <w:spacing w:after="0"/>
+              <w:cnfStyle w:val="000000100000" w:firstRow="0" w:lastRow="0" w:firstColumn="0" w:lastColumn="0" w:oddVBand="0" w:evenVBand="0" w:oddHBand="1" w:evenHBand="0" w:firstRowFirstColumn="0" w:firstRowLastColumn="0" w:lastRowFirstColumn="0" w:lastRowLastColumn="0"/>
+              <w:rPr>
+                <w:color w:val="000000" w:themeColor="text1"/>
+                <w:lang w:val="en-US"/>
+              </w:rPr>
+            </w:pPr>
+            <w:r>
+              <w:rPr>
+                <w:color w:val="000000" w:themeColor="text1"/>
+                <w:lang w:val="en-US"/>
+              </w:rPr>
+              <w:t xml:space="preserve">POST (profile, </w:t>
+            </w:r>
+            <w:proofErr w:type="spellStart"/>
+            <w:r>
+              <w:rPr>
+                <w:color w:val="000000" w:themeColor="text1"/>
+                <w:lang w:val="en-US"/>
+              </w:rPr>
+              <w:t>corso</w:t>
+            </w:r>
+            <w:proofErr w:type="spellEnd"/>
+            <w:r>
+              <w:rPr>
+                <w:color w:val="000000" w:themeColor="text1"/>
+                <w:lang w:val="en-US"/>
+              </w:rPr>
+              <w:t xml:space="preserve">, </w:t>
+            </w:r>
+            <w:proofErr w:type="spellStart"/>
+            <w:r>
+              <w:rPr>
+                <w:color w:val="000000" w:themeColor="text1"/>
+                <w:lang w:val="en-US"/>
+              </w:rPr>
+              <w:t>dataAppello</w:t>
+            </w:r>
+            <w:proofErr w:type="spellEnd"/>
+            <w:r>
+              <w:rPr>
+                <w:color w:val="000000" w:themeColor="text1"/>
+                <w:lang w:val="en-US"/>
+              </w:rPr>
+              <w:t>)</w:t>
+            </w:r>
+          </w:p>
+        </w:tc>
+        <w:tc>
+          <w:tcPr>
+            <w:tcW w:w="3570" w:type="dxa"/>
+            <w:tcBorders>
+              <w:left w:val="single" w:sz="4" w:space="0" w:color="auto"/>
+            </w:tcBorders>
+            <w:vAlign w:val="center"/>
+          </w:tcPr>
+          <w:p>
+            <w:pPr>
+              <w:spacing w:after="0"/>
+              <w:cnfStyle w:val="000000100000" w:firstRow="0" w:lastRow="0" w:firstColumn="0" w:lastColumn="0" w:oddVBand="0" w:evenVBand="0" w:oddHBand="1" w:evenHBand="0" w:firstRowFirstColumn="0" w:firstRowLastColumn="0" w:lastRowFirstColumn="0" w:lastRowLastColumn="0"/>
+              <w:rPr>
+                <w:color w:val="000000" w:themeColor="text1"/>
+                <w:lang w:val="en-US"/>
+              </w:rPr>
+            </w:pPr>
+            <w:proofErr w:type="spellStart"/>
+            <w:r>
+              <w:rPr>
+                <w:color w:val="000000" w:themeColor="text1"/>
+                <w:lang w:val="en-US"/>
+              </w:rPr>
+              <w:t>EsitoEsame</w:t>
+            </w:r>
+            <w:proofErr w:type="spellEnd"/>
+          </w:p>
+        </w:tc>
+      </w:tr>
+      <w:tr>
+        <w:tc>
+          <w:tcPr>
+            <w:cnfStyle w:val="001000000000" w:firstRow="0" w:lastRow="0" w:firstColumn="1" w:lastColumn="0" w:oddVBand="0" w:evenVBand="0" w:oddHBand="0" w:evenHBand="0" w:firstRowFirstColumn="0" w:firstRowLastColumn="0" w:lastRowFirstColumn="0" w:lastRowLastColumn="0"/>
+            <w:tcW w:w="3569" w:type="dxa"/>
+            <w:tcBorders>
+              <w:right w:val="single" w:sz="4" w:space="0" w:color="auto"/>
+            </w:tcBorders>
+            <w:vAlign w:val="center"/>
+          </w:tcPr>
+          <w:p>
+            <w:pPr>
+              <w:spacing w:after="0"/>
+              <w:jc w:val="left"/>
+              <w:rPr>
+                <w:b w:val="0"/>
+                <w:bCs w:val="0"/>
+                <w:color w:val="000000" w:themeColor="text1"/>
+                <w:lang w:val="en-US"/>
+              </w:rPr>
+            </w:pPr>
+            <w:r>
+              <w:rPr>
+                <w:b w:val="0"/>
+                <w:bCs w:val="0"/>
+                <w:color w:val="000000" w:themeColor="text1"/>
+                <w:lang w:val="en-US"/>
+              </w:rPr>
+              <w:t xml:space="preserve">Popup </w:t>
+            </w:r>
+            <m:oMath>
+              <m:r>
+                <w:rPr>
+                  <w:rFonts w:ascii="Cambria Math" w:hAnsi="Cambria Math"/>
+                  <w:color w:val="000000" w:themeColor="text1"/>
+                  <w:lang w:val="en-US"/>
+                </w:rPr>
+                <m:t>→</m:t>
+              </m:r>
+            </m:oMath>
+            <w:r>
+              <w:rPr>
+                <w:rFonts w:eastAsiaTheme="minorEastAsia"/>
+                <w:b w:val="0"/>
+                <w:bCs w:val="0"/>
+                <w:color w:val="000000" w:themeColor="text1"/>
+                <w:lang w:val="en-US"/>
+              </w:rPr>
+              <w:t xml:space="preserve"> cancella</w:t>
+            </w:r>
+          </w:p>
+        </w:tc>
+        <w:tc>
+          <w:tcPr>
+            <w:tcW w:w="3569" w:type="dxa"/>
+            <w:tcBorders>
+              <w:left w:val="single" w:sz="4" w:space="0" w:color="auto"/>
+              <w:right w:val="single" w:sz="4" w:space="0" w:color="auto"/>
+            </w:tcBorders>
+            <w:vAlign w:val="center"/>
+          </w:tcPr>
+          <w:p>
+            <w:pPr>
+              <w:spacing w:after="0"/>
+              <w:jc w:val="left"/>
+              <w:cnfStyle w:val="000000000000" w:firstRow="0" w:lastRow="0" w:firstColumn="0" w:lastColumn="0" w:oddVBand="0" w:evenVBand="0" w:oddHBand="0" w:evenHBand="0" w:firstRowFirstColumn="0" w:firstRowLastColumn="0" w:lastRowFirstColumn="0" w:lastRowLastColumn="0"/>
+              <w:rPr>
+                <w:color w:val="000000" w:themeColor="text1"/>
+                <w:lang w:val="en-US"/>
+              </w:rPr>
+            </w:pPr>
+            <w:proofErr w:type="spellStart"/>
+            <w:r>
+              <w:rPr>
+                <w:color w:val="000000" w:themeColor="text1"/>
+                <w:lang w:val="en-US"/>
+              </w:rPr>
+              <w:t>Funzione</w:t>
+            </w:r>
+            <w:proofErr w:type="spellEnd"/>
+            <w:r>
+              <w:rPr>
+                <w:color w:val="000000" w:themeColor="text1"/>
+                <w:lang w:val="en-US"/>
+              </w:rPr>
+              <w:t xml:space="preserve"> </w:t>
+            </w:r>
+            <w:proofErr w:type="spellStart"/>
+            <w:r>
+              <w:rPr>
+                <w:color w:val="000000" w:themeColor="text1"/>
+                <w:lang w:val="en-US"/>
+              </w:rPr>
+              <w:t>MessaggioPopup</w:t>
+            </w:r>
+            <w:proofErr w:type="spellEnd"/>
+            <w:r>
+              <w:rPr>
+                <w:color w:val="000000" w:themeColor="text1"/>
+                <w:lang w:val="en-US"/>
+              </w:rPr>
+              <w:t xml:space="preserve"> (close)</w:t>
+            </w:r>
+          </w:p>
+        </w:tc>
+        <w:tc>
+          <w:tcPr>
+            <w:tcW w:w="3569" w:type="dxa"/>
+            <w:tcBorders>
+              <w:left w:val="single" w:sz="4" w:space="0" w:color="auto"/>
+              <w:right w:val="single" w:sz="4" w:space="0" w:color="auto"/>
+            </w:tcBorders>
+            <w:vAlign w:val="center"/>
+          </w:tcPr>
+          <w:p>
+            <w:pPr>
+              <w:spacing w:after="0"/>
+              <w:jc w:val="center"/>
+              <w:cnfStyle w:val="000000000000" w:firstRow="0" w:lastRow="0" w:firstColumn="0" w:lastColumn="0" w:oddVBand="0" w:evenVBand="0" w:oddHBand="0" w:evenHBand="0" w:firstRowFirstColumn="0" w:firstRowLastColumn="0" w:lastRowFirstColumn="0" w:lastRowLastColumn="0"/>
+              <w:rPr>
+                <w:color w:val="000000" w:themeColor="text1"/>
+                <w:lang w:val="en-US"/>
+              </w:rPr>
+            </w:pPr>
+            <w:r>
+              <w:rPr>
+                <w:color w:val="000000" w:themeColor="text1"/>
+                <w:lang w:val="en-US"/>
+              </w:rPr>
+              <w:t>-</w:t>
+            </w:r>
+          </w:p>
+        </w:tc>
+        <w:tc>
+          <w:tcPr>
+            <w:tcW w:w="3570" w:type="dxa"/>
+            <w:tcBorders>
+              <w:left w:val="single" w:sz="4" w:space="0" w:color="auto"/>
+            </w:tcBorders>
+            <w:vAlign w:val="center"/>
+          </w:tcPr>
+          <w:p>
+            <w:pPr>
+              <w:spacing w:after="0"/>
+              <w:jc w:val="center"/>
+              <w:cnfStyle w:val="000000000000" w:firstRow="0" w:lastRow="0" w:firstColumn="0" w:lastColumn="0" w:oddVBand="0" w:evenVBand="0" w:oddHBand="0" w:evenHBand="0" w:firstRowFirstColumn="0" w:firstRowLastColumn="0" w:lastRowFirstColumn="0" w:lastRowLastColumn="0"/>
+              <w:rPr>
+                <w:color w:val="000000" w:themeColor="text1"/>
+                <w:lang w:val="en-US"/>
+              </w:rPr>
+            </w:pPr>
+            <w:r>
+              <w:rPr>
+                <w:color w:val="000000" w:themeColor="text1"/>
+                <w:lang w:val="en-US"/>
+              </w:rPr>
+              <w:t>-</w:t>
+            </w:r>
+          </w:p>
+        </w:tc>
+      </w:tr>
+    </w:tbl>
+    <w:p>
+      <w:pPr>
+        <w:pStyle w:val="Sottoargomento"/>
+        <w:spacing w:before="120"/>
+        <w:rPr>
+          <w:lang w:val="en-US"/>
+        </w:rPr>
+      </w:pPr>
+    </w:p>
+    <w:p>
+      <w:pPr>
+        <w:spacing w:after="160"/>
+        <w:jc w:val="left"/>
+        <w:rPr>
+          <w:b/>
+          <w:smallCaps/>
+          <w:color w:val="373737" w:themeColor="accent1" w:themeShade="40"/>
+          <w:sz w:val="24"/>
+          <w:lang w:val="en-US"/>
+        </w:rPr>
+      </w:pPr>
+      <w:r>
+        <w:rPr>
+          <w:lang w:val="en-US"/>
+        </w:rPr>
+        <w:br w:type="page"/>
+      </w:r>
+    </w:p>
+    <w:p>
+      <w:pPr>
+        <w:pStyle w:val="Sottoargomento"/>
+        <w:spacing w:before="120"/>
+        <w:rPr>
+          <w:lang w:val="en-US"/>
+        </w:rPr>
+      </w:pPr>
+      <w:proofErr w:type="spellStart"/>
+      <w:r>
+        <w:rPr>
+          <w:lang w:val="en-US"/>
+        </w:rPr>
+        <w:lastRenderedPageBreak/>
+        <w:t>Gestione</w:t>
+      </w:r>
+      <w:proofErr w:type="spellEnd"/>
+      <w:r>
+        <w:rPr>
+          <w:lang w:val="en-US"/>
+        </w:rPr>
+        <w:t xml:space="preserve"> </w:t>
+      </w:r>
+      <w:proofErr w:type="spellStart"/>
+      <w:r>
+        <w:rPr>
+          <w:lang w:val="en-US"/>
+        </w:rPr>
+        <w:t>degli</w:t>
+      </w:r>
+      <w:proofErr w:type="spellEnd"/>
+      <w:r>
+        <w:rPr>
+          <w:lang w:val="en-US"/>
+        </w:rPr>
+        <w:t xml:space="preserve"> </w:t>
+      </w:r>
+      <w:proofErr w:type="spellStart"/>
+      <w:r>
+        <w:rPr>
+          <w:lang w:val="en-US"/>
+        </w:rPr>
+        <w:t>eventi</w:t>
+      </w:r>
+      <w:proofErr w:type="spellEnd"/>
+      <w:r>
+        <w:rPr>
+          <w:lang w:val="en-US"/>
+        </w:rPr>
+        <w:t xml:space="preserve"> – Solo </w:t>
+      </w:r>
+      <w:proofErr w:type="spellStart"/>
+      <w:r>
+        <w:rPr>
+          <w:lang w:val="en-US"/>
+        </w:rPr>
+        <w:t>docente</w:t>
+      </w:r>
+      <w:proofErr w:type="spellEnd"/>
+    </w:p>
+    <w:tbl>
+      <w:tblPr>
+        <w:tblStyle w:val="Tabellagriglia4-colore4"/>
+        <w:tblW w:w="0" w:type="auto"/>
+        <w:tblCellMar>
+          <w:top w:w="85" w:type="dxa"/>
+          <w:bottom w:w="85" w:type="dxa"/>
+        </w:tblCellMar>
+        <w:tblLook w:val="04A0" w:firstRow="1" w:lastRow="0" w:firstColumn="1" w:lastColumn="0" w:noHBand="0" w:noVBand="1"/>
+      </w:tblPr>
+      <w:tblGrid>
+        <w:gridCol w:w="3569"/>
+        <w:gridCol w:w="3569"/>
+        <w:gridCol w:w="3569"/>
+        <w:gridCol w:w="3570"/>
+      </w:tblGrid>
+      <w:tr>
+        <w:trPr>
+          <w:cnfStyle w:val="100000000000" w:firstRow="1" w:lastRow="0" w:firstColumn="0" w:lastColumn="0" w:oddVBand="0" w:evenVBand="0" w:oddHBand="0" w:evenHBand="0" w:firstRowFirstColumn="0" w:firstRowLastColumn="0" w:lastRowFirstColumn="0" w:lastRowLastColumn="0"/>
+          <w:trHeight w:val="104"/>
+        </w:trPr>
+        <w:tc>
+          <w:tcPr>
+            <w:cnfStyle w:val="001000000000" w:firstRow="0" w:lastRow="0" w:firstColumn="1" w:lastColumn="0" w:oddVBand="0" w:evenVBand="0" w:oddHBand="0" w:evenHBand="0" w:firstRowFirstColumn="0" w:firstRowLastColumn="0" w:lastRowFirstColumn="0" w:lastRowLastColumn="0"/>
+            <w:tcW w:w="7138" w:type="dxa"/>
+            <w:gridSpan w:val="2"/>
+            <w:tcBorders>
+              <w:bottom w:val="single" w:sz="4" w:space="0" w:color="auto"/>
+              <w:right w:val="single" w:sz="4" w:space="0" w:color="auto"/>
+            </w:tcBorders>
+          </w:tcPr>
+          <w:p>
+            <w:pPr>
+              <w:spacing w:after="0"/>
+              <w:jc w:val="center"/>
+            </w:pPr>
+            <w:r>
+              <w:t>Client</w:t>
+            </w:r>
+            <w:r>
+              <w:t xml:space="preserve"> side</w:t>
+            </w:r>
+          </w:p>
+        </w:tc>
+        <w:tc>
+          <w:tcPr>
+            <w:tcW w:w="7139" w:type="dxa"/>
+            <w:gridSpan w:val="2"/>
+            <w:tcBorders>
+              <w:left w:val="single" w:sz="4" w:space="0" w:color="auto"/>
+              <w:bottom w:val="single" w:sz="4" w:space="0" w:color="auto"/>
+            </w:tcBorders>
+          </w:tcPr>
+          <w:p>
+            <w:pPr>
+              <w:spacing w:after="0"/>
+              <w:jc w:val="center"/>
+              <w:cnfStyle w:val="100000000000" w:firstRow="1" w:lastRow="0" w:firstColumn="0" w:lastColumn="0" w:oddVBand="0" w:evenVBand="0" w:oddHBand="0" w:evenHBand="0" w:firstRowFirstColumn="0" w:firstRowLastColumn="0" w:lastRowFirstColumn="0" w:lastRowLastColumn="0"/>
+            </w:pPr>
+            <w:r>
+              <w:t>Server side</w:t>
+            </w:r>
+          </w:p>
+        </w:tc>
+      </w:tr>
+      <w:tr>
+        <w:trPr>
+          <w:cnfStyle w:val="000000100000" w:firstRow="0" w:lastRow="0" w:firstColumn="0" w:lastColumn="0" w:oddVBand="0" w:evenVBand="0" w:oddHBand="1" w:evenHBand="0" w:firstRowFirstColumn="0" w:firstRowLastColumn="0" w:lastRowFirstColumn="0" w:lastRowLastColumn="0"/>
+          <w:trHeight w:val="103"/>
+        </w:trPr>
+        <w:tc>
+          <w:tcPr>
+            <w:cnfStyle w:val="001000000000" w:firstRow="0" w:lastRow="0" w:firstColumn="1" w:lastColumn="0" w:oddVBand="0" w:evenVBand="0" w:oddHBand="0" w:evenHBand="0" w:firstRowFirstColumn="0" w:firstRowLastColumn="0" w:lastRowFirstColumn="0" w:lastRowLastColumn="0"/>
+            <w:tcW w:w="3569" w:type="dxa"/>
+            <w:tcBorders>
+              <w:top w:val="single" w:sz="4" w:space="0" w:color="auto"/>
+              <w:right w:val="single" w:sz="4" w:space="0" w:color="auto"/>
+            </w:tcBorders>
+            <w:shd w:val="clear" w:color="auto" w:fill="808080" w:themeFill="background1" w:themeFillShade="80"/>
+          </w:tcPr>
+          <w:p>
+            <w:pPr>
+              <w:spacing w:after="0"/>
+              <w:jc w:val="center"/>
+              <w:rPr>
+                <w:color w:val="FFFFFF" w:themeColor="background1"/>
+              </w:rPr>
+            </w:pPr>
+            <w:r>
+              <w:rPr>
+                <w:color w:val="FFFFFF" w:themeColor="background1"/>
+              </w:rPr>
+              <w:t>Evento</w:t>
+            </w:r>
+          </w:p>
+        </w:tc>
+        <w:tc>
+          <w:tcPr>
+            <w:tcW w:w="3569" w:type="dxa"/>
+            <w:tcBorders>
+              <w:top w:val="single" w:sz="4" w:space="0" w:color="auto"/>
+              <w:left w:val="single" w:sz="4" w:space="0" w:color="auto"/>
+              <w:right w:val="single" w:sz="4" w:space="0" w:color="auto"/>
+            </w:tcBorders>
+            <w:shd w:val="clear" w:color="auto" w:fill="808080" w:themeFill="background1" w:themeFillShade="80"/>
+          </w:tcPr>
+          <w:p>
+            <w:pPr>
+              <w:spacing w:after="0"/>
+              <w:jc w:val="center"/>
+              <w:cnfStyle w:val="000000100000" w:firstRow="0" w:lastRow="0" w:firstColumn="0" w:lastColumn="0" w:oddVBand="0" w:evenVBand="0" w:oddHBand="1" w:evenHBand="0" w:firstRowFirstColumn="0" w:firstRowLastColumn="0" w:lastRowFirstColumn="0" w:lastRowLastColumn="0"/>
+              <w:rPr>
+                <w:b/>
+                <w:bCs/>
+                <w:color w:val="FFFFFF" w:themeColor="background1"/>
+              </w:rPr>
+            </w:pPr>
+            <w:r>
+              <w:rPr>
+                <w:b/>
+                <w:bCs/>
+                <w:color w:val="FFFFFF" w:themeColor="background1"/>
+              </w:rPr>
+              <w:t>Controllore</w:t>
+            </w:r>
+          </w:p>
+        </w:tc>
+        <w:tc>
+          <w:tcPr>
+            <w:tcW w:w="3569" w:type="dxa"/>
+            <w:tcBorders>
+              <w:top w:val="single" w:sz="4" w:space="0" w:color="auto"/>
+              <w:left w:val="single" w:sz="4" w:space="0" w:color="auto"/>
+              <w:right w:val="single" w:sz="4" w:space="0" w:color="auto"/>
+            </w:tcBorders>
+            <w:shd w:val="clear" w:color="auto" w:fill="808080" w:themeFill="background1" w:themeFillShade="80"/>
+          </w:tcPr>
+          <w:p>
+            <w:pPr>
+              <w:spacing w:after="0"/>
+              <w:jc w:val="center"/>
+              <w:cnfStyle w:val="000000100000" w:firstRow="0" w:lastRow="0" w:firstColumn="0" w:lastColumn="0" w:oddVBand="0" w:evenVBand="0" w:oddHBand="1" w:evenHBand="0" w:firstRowFirstColumn="0" w:firstRowLastColumn="0" w:lastRowFirstColumn="0" w:lastRowLastColumn="0"/>
+              <w:rPr>
+                <w:b/>
+                <w:bCs/>
+                <w:color w:val="FFFFFF" w:themeColor="background1"/>
+              </w:rPr>
+            </w:pPr>
+            <w:r>
+              <w:rPr>
+                <w:b/>
+                <w:bCs/>
+                <w:color w:val="FFFFFF" w:themeColor="background1"/>
+              </w:rPr>
+              <w:t>Evento</w:t>
+            </w:r>
+          </w:p>
+        </w:tc>
+        <w:tc>
+          <w:tcPr>
+            <w:tcW w:w="3570" w:type="dxa"/>
+            <w:tcBorders>
+              <w:top w:val="single" w:sz="4" w:space="0" w:color="auto"/>
+              <w:left w:val="single" w:sz="4" w:space="0" w:color="auto"/>
+            </w:tcBorders>
+            <w:shd w:val="clear" w:color="auto" w:fill="808080" w:themeFill="background1" w:themeFillShade="80"/>
+          </w:tcPr>
+          <w:p>
+            <w:pPr>
+              <w:spacing w:after="0"/>
+              <w:jc w:val="center"/>
+              <w:cnfStyle w:val="000000100000" w:firstRow="0" w:lastRow="0" w:firstColumn="0" w:lastColumn="0" w:oddVBand="0" w:evenVBand="0" w:oddHBand="1" w:evenHBand="0" w:firstRowFirstColumn="0" w:firstRowLastColumn="0" w:lastRowFirstColumn="0" w:lastRowLastColumn="0"/>
+              <w:rPr>
+                <w:b/>
+                <w:bCs/>
+              </w:rPr>
+            </w:pPr>
+            <w:r>
+              <w:rPr>
+                <w:b/>
+                <w:bCs/>
+                <w:color w:val="FFFFFF" w:themeColor="background1"/>
+              </w:rPr>
+              <w:t>Controllore</w:t>
+            </w:r>
+          </w:p>
+        </w:tc>
+      </w:tr>
+      <w:tr>
+        <w:tc>
+          <w:tcPr>
+            <w:cnfStyle w:val="001000000000" w:firstRow="0" w:lastRow="0" w:firstColumn="1" w:lastColumn="0" w:oddVBand="0" w:evenVBand="0" w:oddHBand="0" w:evenHBand="0" w:firstRowFirstColumn="0" w:firstRowLastColumn="0" w:lastRowFirstColumn="0" w:lastRowLastColumn="0"/>
+            <w:tcW w:w="3569" w:type="dxa"/>
+            <w:tcBorders>
+              <w:right w:val="single" w:sz="4" w:space="0" w:color="auto"/>
+            </w:tcBorders>
+            <w:vAlign w:val="center"/>
+          </w:tcPr>
+          <w:p>
+            <w:pPr>
+              <w:spacing w:after="0"/>
+              <w:jc w:val="left"/>
+              <w:rPr>
+                <w:b w:val="0"/>
+                <w:bCs w:val="0"/>
+                <w:color w:val="000000" w:themeColor="text1"/>
+              </w:rPr>
+            </w:pPr>
+            <w:r>
+              <w:rPr>
+                <w:b w:val="0"/>
+                <w:bCs w:val="0"/>
+                <w:color w:val="000000" w:themeColor="text1"/>
+              </w:rPr>
+              <w:t xml:space="preserve">Home  </w:t>
+            </w:r>
+            <m:oMath>
+              <m:r>
+                <w:rPr>
+                  <w:rFonts w:ascii="Cambria Math" w:hAnsi="Cambria Math"/>
+                  <w:color w:val="000000" w:themeColor="text1"/>
+                </w:rPr>
+                <m:t>→</m:t>
+              </m:r>
+            </m:oMath>
+            <w:r>
+              <w:rPr>
+                <w:rFonts w:eastAsiaTheme="minorEastAsia"/>
+                <w:b w:val="0"/>
+                <w:bCs w:val="0"/>
+                <w:color w:val="000000" w:themeColor="text1"/>
+              </w:rPr>
+              <w:t xml:space="preserve"> click anchor appello</w:t>
+            </w:r>
+          </w:p>
+        </w:tc>
+        <w:tc>
+          <w:tcPr>
+            <w:tcW w:w="3569" w:type="dxa"/>
+            <w:tcBorders>
+              <w:left w:val="single" w:sz="4" w:space="0" w:color="auto"/>
+              <w:right w:val="single" w:sz="4" w:space="0" w:color="auto"/>
+            </w:tcBorders>
+            <w:vAlign w:val="center"/>
+          </w:tcPr>
+          <w:p>
+            <w:pPr>
+              <w:spacing w:after="0"/>
+              <w:jc w:val="left"/>
+              <w:cnfStyle w:val="000000000000" w:firstRow="0" w:lastRow="0" w:firstColumn="0" w:lastColumn="0" w:oddVBand="0" w:evenVBand="0" w:oddHBand="0" w:evenHBand="0" w:firstRowFirstColumn="0" w:firstRowLastColumn="0" w:lastRowFirstColumn="0" w:lastRowLastColumn="0"/>
+              <w:rPr>
+                <w:color w:val="000000" w:themeColor="text1"/>
+              </w:rPr>
+            </w:pPr>
+            <w:r>
+              <w:rPr>
+                <w:color w:val="000000" w:themeColor="text1"/>
+              </w:rPr>
+              <w:t xml:space="preserve">Funzione </w:t>
+            </w:r>
+            <w:proofErr w:type="spellStart"/>
+            <w:r>
+              <w:rPr>
+                <w:color w:val="000000" w:themeColor="text1"/>
+              </w:rPr>
+              <w:t>makeCall</w:t>
+            </w:r>
+            <w:proofErr w:type="spellEnd"/>
+          </w:p>
+        </w:tc>
+        <w:tc>
+          <w:tcPr>
+            <w:tcW w:w="3569" w:type="dxa"/>
+            <w:tcBorders>
+              <w:left w:val="single" w:sz="4" w:space="0" w:color="auto"/>
+              <w:right w:val="single" w:sz="4" w:space="0" w:color="auto"/>
+            </w:tcBorders>
+            <w:vAlign w:val="center"/>
+          </w:tcPr>
+          <w:p>
+            <w:pPr>
+              <w:spacing w:after="0"/>
+              <w:jc w:val="left"/>
+              <w:cnfStyle w:val="000000000000" w:firstRow="0" w:lastRow="0" w:firstColumn="0" w:lastColumn="0" w:oddVBand="0" w:evenVBand="0" w:oddHBand="0" w:evenHBand="0" w:firstRowFirstColumn="0" w:firstRowLastColumn="0" w:lastRowFirstColumn="0" w:lastRowLastColumn="0"/>
+              <w:rPr>
+                <w:color w:val="000000" w:themeColor="text1"/>
+              </w:rPr>
+            </w:pPr>
+            <w:r>
+              <w:rPr>
+                <w:color w:val="000000" w:themeColor="text1"/>
+              </w:rPr>
+              <w:t xml:space="preserve">GET (profilo, corso, </w:t>
+            </w:r>
+            <w:proofErr w:type="spellStart"/>
+            <w:r>
+              <w:rPr>
+                <w:color w:val="000000" w:themeColor="text1"/>
+              </w:rPr>
+              <w:t>dataAppello</w:t>
+            </w:r>
+            <w:proofErr w:type="spellEnd"/>
+            <w:r>
+              <w:rPr>
+                <w:color w:val="000000" w:themeColor="text1"/>
+              </w:rPr>
+              <w:t>)</w:t>
+            </w:r>
+          </w:p>
+        </w:tc>
+        <w:tc>
+          <w:tcPr>
+            <w:tcW w:w="3570" w:type="dxa"/>
+            <w:tcBorders>
+              <w:left w:val="single" w:sz="4" w:space="0" w:color="auto"/>
+            </w:tcBorders>
+            <w:vAlign w:val="center"/>
+          </w:tcPr>
+          <w:p>
+            <w:pPr>
+              <w:spacing w:after="0"/>
+              <w:cnfStyle w:val="000000000000" w:firstRow="0" w:lastRow="0" w:firstColumn="0" w:lastColumn="0" w:oddVBand="0" w:evenVBand="0" w:oddHBand="0" w:evenHBand="0" w:firstRowFirstColumn="0" w:firstRowLastColumn="0" w:lastRowFirstColumn="0" w:lastRowLastColumn="0"/>
+              <w:rPr>
+                <w:color w:val="000000" w:themeColor="text1"/>
+              </w:rPr>
+            </w:pPr>
+            <w:proofErr w:type="spellStart"/>
+            <w:r>
+              <w:rPr>
+                <w:color w:val="000000" w:themeColor="text1"/>
+              </w:rPr>
+              <w:t>EsitoEsame</w:t>
+            </w:r>
+            <w:proofErr w:type="spellEnd"/>
+          </w:p>
+        </w:tc>
+      </w:tr>
+      <w:tr>
+        <w:trPr>
+          <w:cnfStyle w:val="000000100000" w:firstRow="0" w:lastRow="0" w:firstColumn="0" w:lastColumn="0" w:oddVBand="0" w:evenVBand="0" w:oddHBand="1" w:evenHBand="0" w:firstRowFirstColumn="0" w:firstRowLastColumn="0" w:lastRowFirstColumn="0" w:lastRowLastColumn="0"/>
+        </w:trPr>
+        <w:tc>
+          <w:tcPr>
+            <w:cnfStyle w:val="001000000000" w:firstRow="0" w:lastRow="0" w:firstColumn="1" w:lastColumn="0" w:oddVBand="0" w:evenVBand="0" w:oddHBand="0" w:evenHBand="0" w:firstRowFirstColumn="0" w:firstRowLastColumn="0" w:lastRowFirstColumn="0" w:lastRowLastColumn="0"/>
+            <w:tcW w:w="3569" w:type="dxa"/>
+            <w:tcBorders>
+              <w:right w:val="single" w:sz="4" w:space="0" w:color="auto"/>
+            </w:tcBorders>
+            <w:vAlign w:val="center"/>
+          </w:tcPr>
+          <w:p>
+            <w:pPr>
+              <w:spacing w:after="0"/>
+              <w:jc w:val="left"/>
+              <w:rPr>
+                <w:b w:val="0"/>
+                <w:bCs w:val="0"/>
+                <w:color w:val="000000" w:themeColor="text1"/>
+              </w:rPr>
+            </w:pPr>
+            <w:r>
+              <w:rPr>
+                <w:b w:val="0"/>
+                <w:bCs w:val="0"/>
+                <w:color w:val="000000" w:themeColor="text1"/>
+              </w:rPr>
+              <w:t xml:space="preserve">Home (esito) </w:t>
+            </w:r>
+            <m:oMath>
+              <m:r>
+                <w:rPr>
+                  <w:rFonts w:ascii="Cambria Math" w:hAnsi="Cambria Math"/>
+                  <w:color w:val="000000" w:themeColor="text1"/>
+                </w:rPr>
+                <m:t>→</m:t>
+              </m:r>
+            </m:oMath>
+            <w:r>
+              <w:rPr>
+                <w:rFonts w:eastAsiaTheme="minorEastAsia"/>
+                <w:b w:val="0"/>
+                <w:bCs w:val="0"/>
+                <w:color w:val="000000" w:themeColor="text1"/>
+              </w:rPr>
+              <w:t xml:space="preserve"> click anchor </w:t>
+            </w:r>
+            <w:r>
+              <w:rPr>
+                <w:rFonts w:eastAsiaTheme="minorEastAsia"/>
+                <w:b w:val="0"/>
+                <w:bCs w:val="0"/>
+                <w:color w:val="000000" w:themeColor="text1"/>
+              </w:rPr>
+              <w:t>“</w:t>
+            </w:r>
+            <w:r>
+              <w:rPr>
+                <w:rFonts w:eastAsiaTheme="minorEastAsia"/>
+                <w:b w:val="0"/>
+                <w:bCs w:val="0"/>
+                <w:color w:val="000000" w:themeColor="text1"/>
+              </w:rPr>
+              <w:t>indietro</w:t>
+            </w:r>
+            <w:r>
+              <w:rPr>
+                <w:rFonts w:eastAsiaTheme="minorEastAsia"/>
+                <w:b w:val="0"/>
+                <w:bCs w:val="0"/>
+                <w:color w:val="000000" w:themeColor="text1"/>
+              </w:rPr>
+              <w:t>”</w:t>
+            </w:r>
+          </w:p>
+        </w:tc>
+        <w:tc>
+          <w:tcPr>
+            <w:tcW w:w="3569" w:type="dxa"/>
+            <w:tcBorders>
+              <w:left w:val="single" w:sz="4" w:space="0" w:color="auto"/>
+              <w:right w:val="single" w:sz="4" w:space="0" w:color="auto"/>
+            </w:tcBorders>
+            <w:vAlign w:val="center"/>
+          </w:tcPr>
+          <w:p>
+            <w:pPr>
+              <w:spacing w:after="0"/>
+              <w:jc w:val="left"/>
+              <w:cnfStyle w:val="000000100000" w:firstRow="0" w:lastRow="0" w:firstColumn="0" w:lastColumn="0" w:oddVBand="0" w:evenVBand="0" w:oddHBand="1" w:evenHBand="0" w:firstRowFirstColumn="0" w:firstRowLastColumn="0" w:lastRowFirstColumn="0" w:lastRowLastColumn="0"/>
+              <w:rPr>
+                <w:color w:val="000000" w:themeColor="text1"/>
+              </w:rPr>
+            </w:pPr>
+            <w:proofErr w:type="spellStart"/>
+            <w:r>
+              <w:rPr>
+                <w:color w:val="000000" w:themeColor="text1"/>
+              </w:rPr>
+              <w:t>pageOrchestrator</w:t>
+            </w:r>
+            <w:proofErr w:type="spellEnd"/>
+            <w:r>
+              <w:rPr>
+                <w:color w:val="000000" w:themeColor="text1"/>
+              </w:rPr>
+              <w:t xml:space="preserve"> (</w:t>
+            </w:r>
+            <w:proofErr w:type="spellStart"/>
+            <w:r>
+              <w:rPr>
+                <w:color w:val="000000" w:themeColor="text1"/>
+              </w:rPr>
+              <w:t>refreshPage</w:t>
+            </w:r>
+            <w:proofErr w:type="spellEnd"/>
+            <w:r>
+              <w:rPr>
+                <w:color w:val="000000" w:themeColor="text1"/>
+              </w:rPr>
+              <w:t>)</w:t>
+            </w:r>
+          </w:p>
+        </w:tc>
+        <w:tc>
+          <w:tcPr>
+            <w:tcW w:w="3569" w:type="dxa"/>
+            <w:tcBorders>
+              <w:left w:val="single" w:sz="4" w:space="0" w:color="auto"/>
+              <w:right w:val="single" w:sz="4" w:space="0" w:color="auto"/>
+            </w:tcBorders>
+            <w:vAlign w:val="center"/>
+          </w:tcPr>
+          <w:p>
+            <w:pPr>
+              <w:spacing w:after="0"/>
+              <w:jc w:val="left"/>
+              <w:cnfStyle w:val="000000100000" w:firstRow="0" w:lastRow="0" w:firstColumn="0" w:lastColumn="0" w:oddVBand="0" w:evenVBand="0" w:oddHBand="1" w:evenHBand="0" w:firstRowFirstColumn="0" w:firstRowLastColumn="0" w:lastRowFirstColumn="0" w:lastRowLastColumn="0"/>
+              <w:rPr>
+                <w:color w:val="000000" w:themeColor="text1"/>
+              </w:rPr>
+            </w:pPr>
+            <w:r>
+              <w:rPr>
+                <w:color w:val="000000" w:themeColor="text1"/>
+              </w:rPr>
+              <w:t>GET (profilo)</w:t>
+            </w:r>
+          </w:p>
+        </w:tc>
+        <w:tc>
+          <w:tcPr>
+            <w:tcW w:w="3570" w:type="dxa"/>
+            <w:tcBorders>
+              <w:left w:val="single" w:sz="4" w:space="0" w:color="auto"/>
+            </w:tcBorders>
+            <w:vAlign w:val="center"/>
+          </w:tcPr>
+          <w:p>
+            <w:pPr>
+              <w:spacing w:after="0"/>
+              <w:cnfStyle w:val="000000100000" w:firstRow="0" w:lastRow="0" w:firstColumn="0" w:lastColumn="0" w:oddVBand="0" w:evenVBand="0" w:oddHBand="1" w:evenHBand="0" w:firstRowFirstColumn="0" w:firstRowLastColumn="0" w:lastRowFirstColumn="0" w:lastRowLastColumn="0"/>
+              <w:rPr>
+                <w:color w:val="000000" w:themeColor="text1"/>
+              </w:rPr>
+            </w:pPr>
+            <w:r>
+              <w:rPr>
+                <w:color w:val="000000" w:themeColor="text1"/>
+              </w:rPr>
+              <w:t>Corsi</w:t>
+            </w:r>
+          </w:p>
+        </w:tc>
+      </w:tr>
+      <w:tr>
+        <w:tc>
+          <w:tcPr>
+            <w:cnfStyle w:val="001000000000" w:firstRow="0" w:lastRow="0" w:firstColumn="1" w:lastColumn="0" w:oddVBand="0" w:evenVBand="0" w:oddHBand="0" w:evenHBand="0" w:firstRowFirstColumn="0" w:firstRowLastColumn="0" w:lastRowFirstColumn="0" w:lastRowLastColumn="0"/>
+            <w:tcW w:w="3569" w:type="dxa"/>
+            <w:tcBorders>
+              <w:right w:val="single" w:sz="4" w:space="0" w:color="auto"/>
+            </w:tcBorders>
+            <w:vAlign w:val="center"/>
+          </w:tcPr>
+          <w:p>
+            <w:pPr>
+              <w:spacing w:after="0"/>
+              <w:jc w:val="left"/>
+              <w:rPr>
+                <w:b w:val="0"/>
+                <w:bCs w:val="0"/>
+                <w:color w:val="000000" w:themeColor="text1"/>
+                <w:lang w:val="en-US"/>
+              </w:rPr>
+            </w:pPr>
+            <w:r>
+              <w:rPr>
+                <w:b w:val="0"/>
+                <w:bCs w:val="0"/>
+                <w:color w:val="000000" w:themeColor="text1"/>
+                <w:lang w:val="en-US"/>
+              </w:rPr>
+              <w:t>Home (</w:t>
+            </w:r>
+            <w:proofErr w:type="spellStart"/>
+            <w:r>
+              <w:rPr>
+                <w:b w:val="0"/>
+                <w:bCs w:val="0"/>
+                <w:color w:val="000000" w:themeColor="text1"/>
+                <w:lang w:val="en-US"/>
+              </w:rPr>
+              <w:t>esito</w:t>
+            </w:r>
+            <w:proofErr w:type="spellEnd"/>
+            <w:r>
+              <w:rPr>
+                <w:b w:val="0"/>
+                <w:bCs w:val="0"/>
+                <w:color w:val="000000" w:themeColor="text1"/>
+                <w:lang w:val="en-US"/>
+              </w:rPr>
+              <w:t xml:space="preserve">) </w:t>
+            </w:r>
+            <m:oMath>
+              <m:r>
+                <w:rPr>
+                  <w:rFonts w:ascii="Cambria Math" w:hAnsi="Cambria Math"/>
+                  <w:color w:val="000000" w:themeColor="text1"/>
+                  <w:lang w:val="en-US"/>
+                </w:rPr>
+                <m:t>→</m:t>
+              </m:r>
+            </m:oMath>
+            <w:r>
+              <w:rPr>
+                <w:rFonts w:eastAsiaTheme="minorEastAsia"/>
+                <w:b w:val="0"/>
+                <w:bCs w:val="0"/>
+                <w:color w:val="000000" w:themeColor="text1"/>
+                <w:lang w:val="en-US"/>
+              </w:rPr>
+              <w:t xml:space="preserve"> drag and drop </w:t>
+            </w:r>
+            <w:proofErr w:type="spellStart"/>
+            <w:r>
+              <w:rPr>
+                <w:rFonts w:eastAsiaTheme="minorEastAsia"/>
+                <w:b w:val="0"/>
+                <w:bCs w:val="0"/>
+                <w:color w:val="000000" w:themeColor="text1"/>
+                <w:lang w:val="en-US"/>
+              </w:rPr>
+              <w:t>esito</w:t>
+            </w:r>
+            <w:proofErr w:type="spellEnd"/>
+          </w:p>
+        </w:tc>
+        <w:tc>
+          <w:tcPr>
+            <w:tcW w:w="3569" w:type="dxa"/>
+            <w:tcBorders>
+              <w:left w:val="single" w:sz="4" w:space="0" w:color="auto"/>
+              <w:right w:val="single" w:sz="4" w:space="0" w:color="auto"/>
+            </w:tcBorders>
+            <w:vAlign w:val="center"/>
+          </w:tcPr>
+          <w:p>
+            <w:pPr>
+              <w:spacing w:after="0"/>
+              <w:jc w:val="left"/>
+              <w:cnfStyle w:val="000000000000" w:firstRow="0" w:lastRow="0" w:firstColumn="0" w:lastColumn="0" w:oddVBand="0" w:evenVBand="0" w:oddHBand="0" w:evenHBand="0" w:firstRowFirstColumn="0" w:firstRowLastColumn="0" w:lastRowFirstColumn="0" w:lastRowLastColumn="0"/>
+              <w:rPr>
+                <w:color w:val="000000" w:themeColor="text1"/>
+                <w:lang w:val="en-US"/>
+              </w:rPr>
+            </w:pPr>
+            <w:proofErr w:type="spellStart"/>
+            <w:r>
+              <w:rPr>
+                <w:color w:val="000000" w:themeColor="text1"/>
+                <w:lang w:val="en-US"/>
+              </w:rPr>
+              <w:t>Funzione</w:t>
+            </w:r>
+            <w:proofErr w:type="spellEnd"/>
+            <w:r>
+              <w:rPr>
+                <w:color w:val="000000" w:themeColor="text1"/>
+                <w:lang w:val="en-US"/>
+              </w:rPr>
+              <w:t xml:space="preserve"> </w:t>
+            </w:r>
+            <w:proofErr w:type="spellStart"/>
+            <w:r>
+              <w:rPr>
+                <w:color w:val="000000" w:themeColor="text1"/>
+                <w:lang w:val="en-US"/>
+              </w:rPr>
+              <w:t>MessaggioPopup</w:t>
+            </w:r>
+            <w:proofErr w:type="spellEnd"/>
+            <w:r>
+              <w:rPr>
+                <w:color w:val="000000" w:themeColor="text1"/>
+                <w:lang w:val="en-US"/>
+              </w:rPr>
+              <w:t xml:space="preserve"> (show)</w:t>
+            </w:r>
+          </w:p>
+        </w:tc>
+        <w:tc>
+          <w:tcPr>
+            <w:tcW w:w="3569" w:type="dxa"/>
+            <w:tcBorders>
+              <w:left w:val="single" w:sz="4" w:space="0" w:color="auto"/>
+              <w:right w:val="single" w:sz="4" w:space="0" w:color="auto"/>
+            </w:tcBorders>
+            <w:vAlign w:val="center"/>
+          </w:tcPr>
+          <w:p>
+            <w:pPr>
+              <w:spacing w:after="0"/>
+              <w:jc w:val="center"/>
+              <w:cnfStyle w:val="000000000000" w:firstRow="0" w:lastRow="0" w:firstColumn="0" w:lastColumn="0" w:oddVBand="0" w:evenVBand="0" w:oddHBand="0" w:evenHBand="0" w:firstRowFirstColumn="0" w:firstRowLastColumn="0" w:lastRowFirstColumn="0" w:lastRowLastColumn="0"/>
+              <w:rPr>
+                <w:color w:val="000000" w:themeColor="text1"/>
+                <w:lang w:val="en-US"/>
+              </w:rPr>
+            </w:pPr>
+            <w:r>
+              <w:rPr>
+                <w:color w:val="000000" w:themeColor="text1"/>
+                <w:lang w:val="en-US"/>
+              </w:rPr>
+              <w:t>-</w:t>
+            </w:r>
+          </w:p>
+        </w:tc>
+        <w:tc>
+          <w:tcPr>
+            <w:tcW w:w="3570" w:type="dxa"/>
+            <w:tcBorders>
+              <w:left w:val="single" w:sz="4" w:space="0" w:color="auto"/>
+            </w:tcBorders>
+            <w:vAlign w:val="center"/>
+          </w:tcPr>
+          <w:p>
+            <w:pPr>
+              <w:spacing w:after="0"/>
+              <w:jc w:val="center"/>
+              <w:cnfStyle w:val="000000000000" w:firstRow="0" w:lastRow="0" w:firstColumn="0" w:lastColumn="0" w:oddVBand="0" w:evenVBand="0" w:oddHBand="0" w:evenHBand="0" w:firstRowFirstColumn="0" w:firstRowLastColumn="0" w:lastRowFirstColumn="0" w:lastRowLastColumn="0"/>
+              <w:rPr>
+                <w:color w:val="000000" w:themeColor="text1"/>
+                <w:lang w:val="en-US"/>
+              </w:rPr>
+            </w:pPr>
+            <w:r>
+              <w:rPr>
+                <w:color w:val="000000" w:themeColor="text1"/>
+                <w:lang w:val="en-US"/>
+              </w:rPr>
+              <w:t>-</w:t>
+            </w:r>
+          </w:p>
+        </w:tc>
+      </w:tr>
+      <w:tr>
+        <w:trPr>
+          <w:cnfStyle w:val="000000100000" w:firstRow="0" w:lastRow="0" w:firstColumn="0" w:lastColumn="0" w:oddVBand="0" w:evenVBand="0" w:oddHBand="1" w:evenHBand="0" w:firstRowFirstColumn="0" w:firstRowLastColumn="0" w:lastRowFirstColumn="0" w:lastRowLastColumn="0"/>
+        </w:trPr>
+        <w:tc>
+          <w:tcPr>
+            <w:cnfStyle w:val="001000000000" w:firstRow="0" w:lastRow="0" w:firstColumn="1" w:lastColumn="0" w:oddVBand="0" w:evenVBand="0" w:oddHBand="0" w:evenHBand="0" w:firstRowFirstColumn="0" w:firstRowLastColumn="0" w:lastRowFirstColumn="0" w:lastRowLastColumn="0"/>
+            <w:tcW w:w="3569" w:type="dxa"/>
+            <w:tcBorders>
+              <w:right w:val="single" w:sz="4" w:space="0" w:color="auto"/>
+            </w:tcBorders>
+            <w:vAlign w:val="center"/>
+          </w:tcPr>
+          <w:p>
+            <w:pPr>
+              <w:spacing w:after="0"/>
+              <w:jc w:val="left"/>
+              <w:rPr>
+                <w:b w:val="0"/>
+                <w:bCs w:val="0"/>
+                <w:color w:val="000000" w:themeColor="text1"/>
+                <w:lang w:val="en-US"/>
+              </w:rPr>
+            </w:pPr>
+            <w:r>
+              <w:rPr>
+                <w:b w:val="0"/>
+                <w:bCs w:val="0"/>
+                <w:color w:val="000000" w:themeColor="text1"/>
+                <w:lang w:val="en-US"/>
+              </w:rPr>
+              <w:t xml:space="preserve">Popup </w:t>
+            </w:r>
+            <m:oMath>
+              <m:r>
+                <w:rPr>
+                  <w:rFonts w:ascii="Cambria Math" w:hAnsi="Cambria Math"/>
+                  <w:color w:val="000000" w:themeColor="text1"/>
+                  <w:lang w:val="en-US"/>
+                </w:rPr>
+                <m:t>→</m:t>
+              </m:r>
+            </m:oMath>
+            <w:r>
+              <w:rPr>
+                <w:rFonts w:eastAsiaTheme="minorEastAsia"/>
+                <w:b w:val="0"/>
+                <w:bCs w:val="0"/>
+                <w:color w:val="000000" w:themeColor="text1"/>
+                <w:lang w:val="en-US"/>
+              </w:rPr>
+              <w:t xml:space="preserve"> conferma</w:t>
+            </w:r>
+          </w:p>
+        </w:tc>
+        <w:tc>
+          <w:tcPr>
+            <w:tcW w:w="3569" w:type="dxa"/>
+            <w:tcBorders>
+              <w:left w:val="single" w:sz="4" w:space="0" w:color="auto"/>
+              <w:right w:val="single" w:sz="4" w:space="0" w:color="auto"/>
+            </w:tcBorders>
+            <w:vAlign w:val="center"/>
+          </w:tcPr>
+          <w:p>
+            <w:pPr>
+              <w:spacing w:after="0"/>
+              <w:jc w:val="left"/>
+              <w:cnfStyle w:val="000000100000" w:firstRow="0" w:lastRow="0" w:firstColumn="0" w:lastColumn="0" w:oddVBand="0" w:evenVBand="0" w:oddHBand="1" w:evenHBand="0" w:firstRowFirstColumn="0" w:firstRowLastColumn="0" w:lastRowFirstColumn="0" w:lastRowLastColumn="0"/>
+              <w:rPr>
+                <w:color w:val="000000" w:themeColor="text1"/>
+                <w:lang w:val="en-US"/>
+              </w:rPr>
+            </w:pPr>
+            <w:proofErr w:type="spellStart"/>
+            <w:r>
+              <w:rPr>
+                <w:color w:val="000000" w:themeColor="text1"/>
+                <w:lang w:val="en-US"/>
+              </w:rPr>
+              <w:t>Funzione</w:t>
+            </w:r>
+            <w:proofErr w:type="spellEnd"/>
+            <w:r>
+              <w:rPr>
+                <w:color w:val="000000" w:themeColor="text1"/>
+                <w:lang w:val="en-US"/>
+              </w:rPr>
+              <w:t xml:space="preserve"> </w:t>
+            </w:r>
+            <w:proofErr w:type="spellStart"/>
+            <w:r>
+              <w:rPr>
+                <w:color w:val="000000" w:themeColor="text1"/>
+                <w:lang w:val="en-US"/>
+              </w:rPr>
+              <w:t>makeCall</w:t>
+            </w:r>
+            <w:proofErr w:type="spellEnd"/>
+          </w:p>
+        </w:tc>
+        <w:tc>
+          <w:tcPr>
+            <w:tcW w:w="3569" w:type="dxa"/>
+            <w:tcBorders>
+              <w:left w:val="single" w:sz="4" w:space="0" w:color="auto"/>
+              <w:right w:val="single" w:sz="4" w:space="0" w:color="auto"/>
+            </w:tcBorders>
+            <w:vAlign w:val="center"/>
+          </w:tcPr>
+          <w:p>
+            <w:pPr>
+              <w:spacing w:after="0"/>
+              <w:cnfStyle w:val="000000100000" w:firstRow="0" w:lastRow="0" w:firstColumn="0" w:lastColumn="0" w:oddVBand="0" w:evenVBand="0" w:oddHBand="1" w:evenHBand="0" w:firstRowFirstColumn="0" w:firstRowLastColumn="0" w:lastRowFirstColumn="0" w:lastRowLastColumn="0"/>
+              <w:rPr>
+                <w:color w:val="000000" w:themeColor="text1"/>
+                <w:lang w:val="en-US"/>
+              </w:rPr>
+            </w:pPr>
+            <w:r>
+              <w:rPr>
+                <w:color w:val="000000" w:themeColor="text1"/>
+                <w:lang w:val="en-US"/>
+              </w:rPr>
+              <w:t xml:space="preserve">POST (profile, </w:t>
+            </w:r>
+            <w:proofErr w:type="spellStart"/>
+            <w:r>
+              <w:rPr>
+                <w:color w:val="000000" w:themeColor="text1"/>
+                <w:lang w:val="en-US"/>
+              </w:rPr>
+              <w:t>corso</w:t>
+            </w:r>
+            <w:proofErr w:type="spellEnd"/>
+            <w:r>
+              <w:rPr>
+                <w:color w:val="000000" w:themeColor="text1"/>
+                <w:lang w:val="en-US"/>
+              </w:rPr>
+              <w:t xml:space="preserve">, </w:t>
+            </w:r>
+            <w:proofErr w:type="spellStart"/>
+            <w:r>
+              <w:rPr>
+                <w:color w:val="000000" w:themeColor="text1"/>
+                <w:lang w:val="en-US"/>
+              </w:rPr>
+              <w:t>dataAppello</w:t>
+            </w:r>
+            <w:proofErr w:type="spellEnd"/>
+            <w:r>
+              <w:rPr>
+                <w:color w:val="000000" w:themeColor="text1"/>
+                <w:lang w:val="en-US"/>
+              </w:rPr>
+              <w:t>)</w:t>
+            </w:r>
+          </w:p>
+        </w:tc>
+        <w:tc>
+          <w:tcPr>
+            <w:tcW w:w="3570" w:type="dxa"/>
+            <w:tcBorders>
+              <w:left w:val="single" w:sz="4" w:space="0" w:color="auto"/>
+            </w:tcBorders>
+            <w:vAlign w:val="center"/>
+          </w:tcPr>
+          <w:p>
+            <w:pPr>
+              <w:spacing w:after="0"/>
+              <w:cnfStyle w:val="000000100000" w:firstRow="0" w:lastRow="0" w:firstColumn="0" w:lastColumn="0" w:oddVBand="0" w:evenVBand="0" w:oddHBand="1" w:evenHBand="0" w:firstRowFirstColumn="0" w:firstRowLastColumn="0" w:lastRowFirstColumn="0" w:lastRowLastColumn="0"/>
+              <w:rPr>
+                <w:color w:val="000000" w:themeColor="text1"/>
+                <w:lang w:val="en-US"/>
+              </w:rPr>
+            </w:pPr>
+            <w:proofErr w:type="spellStart"/>
+            <w:r>
+              <w:rPr>
+                <w:color w:val="000000" w:themeColor="text1"/>
+                <w:lang w:val="en-US"/>
+              </w:rPr>
+              <w:t>EsitoEsame</w:t>
+            </w:r>
+            <w:proofErr w:type="spellEnd"/>
+          </w:p>
+        </w:tc>
+      </w:tr>
+      <w:tr>
+        <w:tc>
+          <w:tcPr>
+            <w:cnfStyle w:val="001000000000" w:firstRow="0" w:lastRow="0" w:firstColumn="1" w:lastColumn="0" w:oddVBand="0" w:evenVBand="0" w:oddHBand="0" w:evenHBand="0" w:firstRowFirstColumn="0" w:firstRowLastColumn="0" w:lastRowFirstColumn="0" w:lastRowLastColumn="0"/>
+            <w:tcW w:w="3569" w:type="dxa"/>
+            <w:tcBorders>
+              <w:right w:val="single" w:sz="4" w:space="0" w:color="auto"/>
+            </w:tcBorders>
+            <w:vAlign w:val="center"/>
+          </w:tcPr>
+          <w:p>
+            <w:pPr>
+              <w:spacing w:after="0"/>
+              <w:jc w:val="left"/>
+              <w:rPr>
+                <w:b w:val="0"/>
+                <w:bCs w:val="0"/>
+                <w:color w:val="000000" w:themeColor="text1"/>
+                <w:lang w:val="en-US"/>
+              </w:rPr>
+            </w:pPr>
+            <w:r>
+              <w:rPr>
+                <w:b w:val="0"/>
+                <w:bCs w:val="0"/>
+                <w:color w:val="000000" w:themeColor="text1"/>
+                <w:lang w:val="en-US"/>
+              </w:rPr>
+              <w:t xml:space="preserve">Popup </w:t>
+            </w:r>
+            <m:oMath>
+              <m:r>
+                <w:rPr>
+                  <w:rFonts w:ascii="Cambria Math" w:hAnsi="Cambria Math"/>
+                  <w:color w:val="000000" w:themeColor="text1"/>
+                  <w:lang w:val="en-US"/>
+                </w:rPr>
+                <m:t>→</m:t>
+              </m:r>
+            </m:oMath>
+            <w:r>
+              <w:rPr>
+                <w:rFonts w:eastAsiaTheme="minorEastAsia"/>
+                <w:b w:val="0"/>
+                <w:bCs w:val="0"/>
+                <w:color w:val="000000" w:themeColor="text1"/>
+                <w:lang w:val="en-US"/>
+              </w:rPr>
+              <w:t xml:space="preserve"> cancella</w:t>
+            </w:r>
+          </w:p>
+        </w:tc>
+        <w:tc>
+          <w:tcPr>
+            <w:tcW w:w="3569" w:type="dxa"/>
+            <w:tcBorders>
+              <w:left w:val="single" w:sz="4" w:space="0" w:color="auto"/>
+              <w:right w:val="single" w:sz="4" w:space="0" w:color="auto"/>
+            </w:tcBorders>
+            <w:vAlign w:val="center"/>
+          </w:tcPr>
+          <w:p>
+            <w:pPr>
+              <w:spacing w:after="0"/>
+              <w:jc w:val="left"/>
+              <w:cnfStyle w:val="000000000000" w:firstRow="0" w:lastRow="0" w:firstColumn="0" w:lastColumn="0" w:oddVBand="0" w:evenVBand="0" w:oddHBand="0" w:evenHBand="0" w:firstRowFirstColumn="0" w:firstRowLastColumn="0" w:lastRowFirstColumn="0" w:lastRowLastColumn="0"/>
+              <w:rPr>
+                <w:color w:val="000000" w:themeColor="text1"/>
+                <w:lang w:val="en-US"/>
+              </w:rPr>
+            </w:pPr>
+            <w:proofErr w:type="spellStart"/>
+            <w:r>
+              <w:rPr>
+                <w:color w:val="000000" w:themeColor="text1"/>
+                <w:lang w:val="en-US"/>
+              </w:rPr>
+              <w:t>Funzione</w:t>
+            </w:r>
+            <w:proofErr w:type="spellEnd"/>
+            <w:r>
+              <w:rPr>
+                <w:color w:val="000000" w:themeColor="text1"/>
+                <w:lang w:val="en-US"/>
+              </w:rPr>
+              <w:t xml:space="preserve"> </w:t>
+            </w:r>
+            <w:proofErr w:type="spellStart"/>
+            <w:r>
+              <w:rPr>
+                <w:color w:val="000000" w:themeColor="text1"/>
+                <w:lang w:val="en-US"/>
+              </w:rPr>
+              <w:t>MessaggioPopup</w:t>
+            </w:r>
+            <w:proofErr w:type="spellEnd"/>
+            <w:r>
+              <w:rPr>
+                <w:color w:val="000000" w:themeColor="text1"/>
+                <w:lang w:val="en-US"/>
+              </w:rPr>
+              <w:t xml:space="preserve"> (close)</w:t>
+            </w:r>
+          </w:p>
+        </w:tc>
+        <w:tc>
+          <w:tcPr>
+            <w:tcW w:w="3569" w:type="dxa"/>
+            <w:tcBorders>
+              <w:left w:val="single" w:sz="4" w:space="0" w:color="auto"/>
+              <w:right w:val="single" w:sz="4" w:space="0" w:color="auto"/>
+            </w:tcBorders>
+            <w:vAlign w:val="center"/>
+          </w:tcPr>
+          <w:p>
+            <w:pPr>
+              <w:spacing w:after="0"/>
+              <w:jc w:val="center"/>
+              <w:cnfStyle w:val="000000000000" w:firstRow="0" w:lastRow="0" w:firstColumn="0" w:lastColumn="0" w:oddVBand="0" w:evenVBand="0" w:oddHBand="0" w:evenHBand="0" w:firstRowFirstColumn="0" w:firstRowLastColumn="0" w:lastRowFirstColumn="0" w:lastRowLastColumn="0"/>
+              <w:rPr>
+                <w:color w:val="000000" w:themeColor="text1"/>
+                <w:lang w:val="en-US"/>
+              </w:rPr>
+            </w:pPr>
+            <w:r>
+              <w:rPr>
+                <w:color w:val="000000" w:themeColor="text1"/>
+                <w:lang w:val="en-US"/>
+              </w:rPr>
+              <w:t>-</w:t>
+            </w:r>
+          </w:p>
+        </w:tc>
+        <w:tc>
+          <w:tcPr>
+            <w:tcW w:w="3570" w:type="dxa"/>
+            <w:tcBorders>
+              <w:left w:val="single" w:sz="4" w:space="0" w:color="auto"/>
+            </w:tcBorders>
+            <w:vAlign w:val="center"/>
+          </w:tcPr>
+          <w:p>
+            <w:pPr>
+              <w:spacing w:after="0"/>
+              <w:jc w:val="center"/>
+              <w:cnfStyle w:val="000000000000" w:firstRow="0" w:lastRow="0" w:firstColumn="0" w:lastColumn="0" w:oddVBand="0" w:evenVBand="0" w:oddHBand="0" w:evenHBand="0" w:firstRowFirstColumn="0" w:firstRowLastColumn="0" w:lastRowFirstColumn="0" w:lastRowLastColumn="0"/>
+              <w:rPr>
+                <w:color w:val="000000" w:themeColor="text1"/>
+                <w:lang w:val="en-US"/>
+              </w:rPr>
+            </w:pPr>
+            <w:r>
+              <w:rPr>
+                <w:color w:val="000000" w:themeColor="text1"/>
+                <w:lang w:val="en-US"/>
+              </w:rPr>
+              <w:t>-</w:t>
+            </w:r>
+          </w:p>
+        </w:tc>
+      </w:tr>
+    </w:tbl>
+    <w:p>
+      <w:pPr>
+        <w:rPr>
+          <w:lang w:val="en-US"/>
+        </w:rPr>
+      </w:pPr>
+    </w:p>
+    <w:p>
+      <w:pPr>
+        <w:spacing w:after="160"/>
+        <w:jc w:val="left"/>
+        <w:rPr>
+          <w:lang w:val="en-US"/>
+        </w:rPr>
+      </w:pPr>
+      <w:r>
+        <w:rPr>
+          <w:lang w:val="en-US"/>
+        </w:rPr>
+        <w:br w:type="page"/>
+      </w:r>
+    </w:p>
+    <w:p>
+      <w:pPr>
+        <w:pStyle w:val="Sottoargomento"/>
+      </w:pPr>
+      <w:proofErr w:type="spellStart"/>
+      <w:r>
+        <w:lastRenderedPageBreak/>
+        <w:t>Sequence</w:t>
+      </w:r>
+      <w:proofErr w:type="spellEnd"/>
+      <w:r>
+        <w:t xml:space="preserve"> </w:t>
+      </w:r>
+      <w:proofErr w:type="spellStart"/>
+      <w:r>
+        <w:t>diagram</w:t>
+      </w:r>
+      <w:proofErr w:type="spellEnd"/>
+      <w:r>
+        <w:t xml:space="preserve"> – Login</w:t>
+      </w:r>
+    </w:p>
+    <w:p>
+      <w:r>
+        <w:t>Di seguito i</w:t>
+      </w:r>
+      <w:r>
+        <w:t xml:space="preserve">l </w:t>
+      </w:r>
+      <w:proofErr w:type="spellStart"/>
+      <w:r>
+        <w:t>sequence</w:t>
+      </w:r>
+      <w:proofErr w:type="spellEnd"/>
+      <w:r>
+        <w:t xml:space="preserve"> </w:t>
+      </w:r>
+      <w:proofErr w:type="spellStart"/>
+      <w:r>
+        <w:t>diagram</w:t>
+      </w:r>
+      <w:proofErr w:type="spellEnd"/>
+      <w:r>
+        <w:t xml:space="preserve"> per la gestione del login, sia del docente che dello studente, indicati come Utente.</w:t>
+      </w:r>
+    </w:p>
+    <w:p>
+      <w:pPr>
+        <w:jc w:val="center"/>
+      </w:pPr>
+      <w:r>
+        <w:rPr>
+          <w:noProof/>
+        </w:rPr>
+        <w:drawing>
+          <wp:inline distT="0" distB="0" distL="0" distR="0" wp14:anchorId="4B38A07B" wp14:editId="07962B42">
+            <wp:extent cx="7242061" cy="5464454"/>
+            <wp:effectExtent l="0" t="0" r="0" b="3175"/>
+            <wp:docPr id="376441824" name="Immagine 28"/>
+            <wp:cNvGraphicFramePr>
+              <a:graphicFrameLocks xmlns:a="http://schemas.openxmlformats.org/drawingml/2006/main" noChangeAspect="1"/>
+            </wp:cNvGraphicFramePr>
+            <a:graphic xmlns:a="http://schemas.openxmlformats.org/drawingml/2006/main">
+              <a:graphicData uri="http://schemas.openxmlformats.org/drawingml/2006/picture">
+                <pic:pic xmlns:pic="http://schemas.openxmlformats.org/drawingml/2006/picture">
+                  <pic:nvPicPr>
+                    <pic:cNvPr id="0" name="Picture 1"/>
+                    <pic:cNvPicPr>
+                      <a:picLocks noChangeAspect="1" noChangeArrowheads="1"/>
+                    </pic:cNvPicPr>
+                  </pic:nvPicPr>
+                  <pic:blipFill>
+                    <a:blip r:embed="rId32">
+                      <a:extLst>
+                        <a:ext uri="{28A0092B-C50C-407E-A947-70E740481C1C}">
+                          <a14:useLocalDpi xmlns:a14="http://schemas.microsoft.com/office/drawing/2010/main" val="0"/>
+                        </a:ext>
+                      </a:extLst>
+                    </a:blip>
+                    <a:srcRect/>
+                    <a:stretch>
+                      <a:fillRect/>
+                    </a:stretch>
+                  </pic:blipFill>
+                  <pic:spPr bwMode="auto">
+                    <a:xfrm>
+                      <a:off x="0" y="0"/>
+                      <a:ext cx="7253653" cy="5473201"/>
+                    </a:xfrm>
+                    <a:prstGeom prst="rect">
+                      <a:avLst/>
+                    </a:prstGeom>
+                    <a:noFill/>
+                    <a:ln>
+                      <a:noFill/>
+                    </a:ln>
+                  </pic:spPr>
+                </pic:pic>
+              </a:graphicData>
+            </a:graphic>
+          </wp:inline>
+        </w:drawing>
+      </w:r>
+    </w:p>
     <w:sectPr>
       <w:pgSz w:w="16838" w:h="11906" w:orient="landscape"/>
       <w:pgMar w:top="1134" w:right="1417" w:bottom="1134" w:left="1134" w:header="708" w:footer="708" w:gutter="0"/>
@@ -12858,7 +16171,7 @@
   <w:style w:type="paragraph" w:default="1" w:styleId="Normale">
     <w:name w:val="Normal"/>
     <w:qFormat/>
-    <w:rsid w:val="0002719A"/>
+    <w:rsid w:val="00081692"/>
     <w:pPr>
       <w:spacing w:after="80"/>
       <w:jc w:val="both"/>
@@ -12965,7 +16278,6 @@
   <w:style w:type="character" w:default="1" w:styleId="Carpredefinitoparagrafo">
     <w:name w:val="Default Paragraph Font"/>
     <w:uiPriority w:val="1"/>
-    <w:semiHidden/>
     <w:unhideWhenUsed/>
   </w:style>
   <w:style w:type="table" w:default="1" w:styleId="Tabellanormale">

</xml_diff>

<commit_message>
added all sequence for student
</commit_message>
<xml_diff>
--- a/Documentazione - draft.docx
+++ b/Documentazione - draft.docx
@@ -39,7 +39,7 @@
             <mc:AlternateContent>
               <mc:Choice Requires="wpg">
                 <w:drawing>
-                  <wp:anchor distT="0" distB="0" distL="114300" distR="114300" simplePos="0" relativeHeight="251659264" behindDoc="1" locked="0" layoutInCell="1" allowOverlap="1" wp14:anchorId="57738F56" wp14:editId="29B42992">
+                  <wp:anchor distT="0" distB="0" distL="114300" distR="114300" simplePos="0" relativeHeight="251658240" behindDoc="1" locked="0" layoutInCell="1" allowOverlap="1" wp14:anchorId="57738F56" wp14:editId="3E1EC16F">
                     <wp:simplePos x="0" y="0"/>
                     <wp:positionH relativeFrom="page">
                       <wp:posOffset>298764</wp:posOffset>
@@ -3438,7 +3438,7 @@
               </mc:Choice>
               <mc:Fallback>
                 <w:pict>
-                  <v:group w14:anchorId="57738F56" id="Gruppo 26" o:spid="_x0000_s1026" style="position:absolute;margin-left:23.5pt;margin-top:20.65pt;width:352.85pt;height:718.55pt;z-index:-251657216;mso-height-percent:950;mso-position-horizontal-relative:page;mso-position-vertical-relative:page;mso-height-percent:950" coordsize="39009,91257" o:gfxdata="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">
+                  <v:group w14:anchorId="57738F56" id="Gruppo 26" o:spid="_x0000_s1026" style="position:absolute;margin-left:23.5pt;margin-top:20.65pt;width:352.85pt;height:718.55pt;z-index:-251658240;mso-height-percent:950;mso-position-horizontal-relative:page;mso-position-vertical-relative:page;mso-height-percent:950" coordsize="39009,91257" o:gfxdata="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">
                     <v:rect id="Rettangolo 3" o:spid="_x0000_s1027" style="position:absolute;width:1945;height:91257;visibility:visible;mso-wrap-style:square;v-text-anchor:middle" o:gfxdata="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" fillcolor="#404040 [2431]" stroked="f" strokeweight="1pt"/>
                     <v:shapetype id="_x0000_t15" coordsize="21600,21600" o:spt="15" adj="16200" path="m@0,l,,,21600@0,21600,21600,10800xe">
                       <v:stroke joinstyle="miter"/>
@@ -3616,7 +3616,7 @@
             <mc:AlternateContent>
               <mc:Choice Requires="wps">
                 <w:drawing>
-                  <wp:anchor distT="0" distB="0" distL="114300" distR="114300" simplePos="0" relativeHeight="251661312" behindDoc="0" locked="0" layoutInCell="1" allowOverlap="1" wp14:anchorId="7024EE8A" wp14:editId="2B2DD484">
+                  <wp:anchor distT="0" distB="0" distL="114300" distR="114300" simplePos="0" relativeHeight="251660288" behindDoc="0" locked="0" layoutInCell="1" allowOverlap="1" wp14:anchorId="7024EE8A" wp14:editId="4E411886">
                     <wp:simplePos x="0" y="0"/>
                     <wp:positionH relativeFrom="page">
                       <wp:posOffset>5178387</wp:posOffset>
@@ -3759,7 +3759,7 @@
                     <v:stroke joinstyle="miter"/>
                     <v:path gradientshapeok="t" o:connecttype="rect"/>
                   </v:shapetype>
-                  <v:shape id="Casella di testo 28" o:spid="_x0000_s1055" type="#_x0000_t202" style="position:absolute;margin-left:407.75pt;margin-top:423.05pt;width:392.1pt;height:74.85pt;z-index:251661312;visibility:visible;mso-wrap-style:square;mso-width-percent:0;mso-height-percent:0;mso-wrap-distance-left:9pt;mso-wrap-distance-top:0;mso-wrap-distance-right:9pt;mso-wrap-distance-bottom:0;mso-position-horizontal:absolute;mso-position-horizontal-relative:page;mso-position-vertical:absolute;mso-position-vertical-relative:margin;mso-width-percent:0;mso-height-percent:0;mso-width-relative:page;mso-height-relative:margin;v-text-anchor:bottom" o:gfxdata="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" filled="f" stroked="f" strokeweight=".5pt">
+                  <v:shape id="Casella di testo 28" o:spid="_x0000_s1055" type="#_x0000_t202" style="position:absolute;margin-left:407.75pt;margin-top:423.05pt;width:392.1pt;height:74.85pt;z-index:251660288;visibility:visible;mso-wrap-style:square;mso-width-percent:0;mso-height-percent:0;mso-wrap-distance-left:9pt;mso-wrap-distance-top:0;mso-wrap-distance-right:9pt;mso-wrap-distance-bottom:0;mso-position-horizontal:absolute;mso-position-horizontal-relative:page;mso-position-vertical:absolute;mso-position-vertical-relative:margin;mso-width-percent:0;mso-height-percent:0;mso-width-relative:page;mso-height-relative:margin;v-text-anchor:bottom" o:gfxdata="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" filled="f" stroked="f" strokeweight=".5pt">
                     <v:textbox inset="0,0,0,0">
                       <w:txbxContent>
                         <w:p>
@@ -3845,7 +3845,7 @@
               <w:noProof/>
             </w:rPr>
             <w:drawing>
-              <wp:anchor distT="0" distB="0" distL="114300" distR="114300" simplePos="0" relativeHeight="251662336" behindDoc="0" locked="0" layoutInCell="1" allowOverlap="1" wp14:anchorId="0AEC4947" wp14:editId="28BBE694">
+              <wp:anchor distT="0" distB="0" distL="114300" distR="114300" simplePos="0" relativeHeight="251661312" behindDoc="0" locked="0" layoutInCell="1" allowOverlap="1" wp14:anchorId="0AEC4947" wp14:editId="3256B86D">
                 <wp:simplePos x="0" y="0"/>
                 <wp:positionH relativeFrom="column">
                   <wp:posOffset>4229735</wp:posOffset>
@@ -3911,7 +3911,7 @@
             <mc:AlternateContent>
               <mc:Choice Requires="wps">
                 <w:drawing>
-                  <wp:anchor distT="0" distB="0" distL="114300" distR="114300" simplePos="0" relativeHeight="251660288" behindDoc="0" locked="0" layoutInCell="1" allowOverlap="1" wp14:anchorId="58E488BB" wp14:editId="10A75BCB">
+                  <wp:anchor distT="0" distB="0" distL="114300" distR="114300" simplePos="0" relativeHeight="251659264" behindDoc="0" locked="0" layoutInCell="1" allowOverlap="1" wp14:anchorId="58E488BB" wp14:editId="3CEF9558">
                     <wp:simplePos x="0" y="0"/>
                     <wp:positionH relativeFrom="page">
                       <wp:posOffset>4890770</wp:posOffset>
@@ -4050,7 +4050,7 @@
               </mc:Choice>
               <mc:Fallback>
                 <w:pict>
-                  <v:shape w14:anchorId="58E488BB" id="Casella di testo 30" o:spid="_x0000_s1056" type="#_x0000_t202" style="position:absolute;margin-left:385.1pt;margin-top:97.2pt;width:238.45pt;height:84.25pt;z-index:251660288;visibility:visible;mso-wrap-style:square;mso-width-percent:0;mso-height-percent:0;mso-wrap-distance-left:9pt;mso-wrap-distance-top:0;mso-wrap-distance-right:9pt;mso-wrap-distance-bottom:0;mso-position-horizontal:absolute;mso-position-horizontal-relative:page;mso-position-vertical:absolute;mso-position-vertical-relative:page;mso-width-percent:0;mso-height-percent:0;mso-width-relative:page;mso-height-relative:margin;v-text-anchor:top" o:gfxdata="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" filled="f" stroked="f" strokeweight=".5pt">
+                  <v:shape w14:anchorId="58E488BB" id="Casella di testo 30" o:spid="_x0000_s1056" type="#_x0000_t202" style="position:absolute;margin-left:385.1pt;margin-top:97.2pt;width:238.45pt;height:84.25pt;z-index:251659264;visibility:visible;mso-wrap-style:square;mso-width-percent:0;mso-height-percent:0;mso-wrap-distance-left:9pt;mso-wrap-distance-top:0;mso-wrap-distance-right:9pt;mso-wrap-distance-bottom:0;mso-position-horizontal:absolute;mso-position-horizontal-relative:page;mso-position-vertical:absolute;mso-position-vertical-relative:page;mso-width-percent:0;mso-height-percent:0;mso-width-relative:page;mso-height-relative:margin;v-text-anchor:top" o:gfxdata="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" filled="f" stroked="f" strokeweight=".5pt">
                     <v:textbox inset="0,0,0,0">
                       <w:txbxContent>
                         <w:p>
@@ -9752,11 +9752,9 @@
               <w:spacing w:after="0" w:line="276" w:lineRule="auto"/>
               <w:jc w:val="left"/>
             </w:pPr>
-            <w:proofErr w:type="spellStart"/>
             <w:r>
               <w:t>EsitoEsame</w:t>
             </w:r>
-            <w:proofErr w:type="spellEnd"/>
           </w:p>
           <w:p>
             <w:pPr>
@@ -10270,13 +10268,8 @@
               </w:numPr>
               <w:spacing w:after="0"/>
             </w:pPr>
-            <w:proofErr w:type="spellStart"/>
-            <w:r>
-              <w:t>ListaAppelli</w:t>
-            </w:r>
-            <w:proofErr w:type="spellEnd"/>
-            <w:r>
-              <w:t xml:space="preserve"> </w:t>
+            <w:r>
+              <w:t xml:space="preserve">ListaAppelli </w:t>
             </w:r>
           </w:p>
           <w:p>
@@ -10288,11 +10281,9 @@
               </w:numPr>
               <w:spacing w:after="0"/>
             </w:pPr>
-            <w:proofErr w:type="spellStart"/>
             <w:r>
               <w:t>ListaIscritti</w:t>
             </w:r>
-            <w:proofErr w:type="spellEnd"/>
           </w:p>
           <w:p>
             <w:pPr>
@@ -10316,11 +10307,9 @@
               </w:numPr>
               <w:spacing w:after="0"/>
             </w:pPr>
-            <w:proofErr w:type="spellStart"/>
             <w:r>
               <w:t>ListaVerbali</w:t>
             </w:r>
-            <w:proofErr w:type="spellEnd"/>
           </w:p>
         </w:tc>
         <w:tc>
@@ -10357,13 +10346,8 @@
               </w:numPr>
               <w:spacing w:after="0"/>
             </w:pPr>
-            <w:proofErr w:type="gramStart"/>
-            <w:r>
-              <w:t>show(</w:t>
-            </w:r>
-            <w:proofErr w:type="gramEnd"/>
-            <w:r>
-              <w:t>): mostra il nome dello studente</w:t>
+            <w:r>
+              <w:t>show(): mostra il nome dello studente</w:t>
             </w:r>
           </w:p>
           <w:p>
@@ -10375,11 +10359,9 @@
               </w:numPr>
               <w:spacing w:after="0"/>
             </w:pPr>
-            <w:proofErr w:type="spellStart"/>
             <w:r>
               <w:t>ButtonIndietro</w:t>
             </w:r>
-            <w:proofErr w:type="spellEnd"/>
           </w:p>
           <w:p>
             <w:pPr>
@@ -10390,18 +10372,8 @@
               </w:numPr>
               <w:spacing w:after="0"/>
             </w:pPr>
-            <w:proofErr w:type="spellStart"/>
-            <w:proofErr w:type="gramStart"/>
-            <w:r>
-              <w:t>init</w:t>
-            </w:r>
-            <w:proofErr w:type="spellEnd"/>
-            <w:r>
-              <w:t>(</w:t>
-            </w:r>
-            <w:proofErr w:type="gramEnd"/>
-            <w:r>
-              <w:t>): imposta il ritorno al login come azione</w:t>
+            <w:r>
+              <w:t>init(): imposta il ritorno al login come azione</w:t>
             </w:r>
           </w:p>
           <w:p>
@@ -10413,13 +10385,8 @@
               </w:numPr>
               <w:spacing w:after="0"/>
             </w:pPr>
-            <w:proofErr w:type="gramStart"/>
-            <w:r>
-              <w:t>evolve(</w:t>
-            </w:r>
-            <w:proofErr w:type="gramEnd"/>
-            <w:r>
-              <w:t>): imposta il ritorno alla home come azione</w:t>
+            <w:r>
+              <w:t>evolve(): imposta il ritorno alla home come azione</w:t>
             </w:r>
           </w:p>
           <w:p>
@@ -10431,11 +10398,9 @@
               </w:numPr>
               <w:spacing w:after="0"/>
             </w:pPr>
-            <w:proofErr w:type="spellStart"/>
             <w:r>
               <w:t>AnchorLogout</w:t>
             </w:r>
-            <w:proofErr w:type="spellEnd"/>
           </w:p>
           <w:p>
             <w:pPr>
@@ -10446,11 +10411,9 @@
               </w:numPr>
               <w:spacing w:after="0"/>
             </w:pPr>
-            <w:proofErr w:type="spellStart"/>
             <w:r>
               <w:t>AnchorHome</w:t>
             </w:r>
-            <w:proofErr w:type="spellEnd"/>
           </w:p>
           <w:p>
             <w:pPr>
@@ -10461,11 +10424,9 @@
               </w:numPr>
               <w:spacing w:after="0"/>
             </w:pPr>
-            <w:proofErr w:type="spellStart"/>
             <w:r>
               <w:t>ListaCorsi</w:t>
             </w:r>
-            <w:proofErr w:type="spellEnd"/>
           </w:p>
           <w:p>
             <w:pPr>
@@ -10476,13 +10437,8 @@
               </w:numPr>
               <w:spacing w:after="0"/>
             </w:pPr>
-            <w:proofErr w:type="gramStart"/>
-            <w:r>
-              <w:t>show(</w:t>
-            </w:r>
-            <w:proofErr w:type="gramEnd"/>
-            <w:r>
-              <w:t>): ottiene la lista dal server e la mostra</w:t>
+            <w:r>
+              <w:t>show(): ottiene la lista dal server e la mostra</w:t>
             </w:r>
           </w:p>
           <w:p>
@@ -10494,13 +10450,8 @@
               </w:numPr>
               <w:spacing w:after="0"/>
             </w:pPr>
-            <w:proofErr w:type="spellStart"/>
-            <w:r>
-              <w:t>updateData</w:t>
-            </w:r>
-            <w:proofErr w:type="spellEnd"/>
-            <w:r>
-              <w:t>(lista): popola la tabella con la lista di corsi passata</w:t>
+            <w:r>
+              <w:t>updateData(lista): popola la tabella con la lista di corsi passata</w:t>
             </w:r>
           </w:p>
           <w:p>
@@ -10512,13 +10463,8 @@
               </w:numPr>
               <w:spacing w:after="0"/>
             </w:pPr>
-            <w:proofErr w:type="gramStart"/>
-            <w:r>
-              <w:t>reset(</w:t>
-            </w:r>
-            <w:proofErr w:type="gramEnd"/>
-            <w:r>
-              <w:t>): svuota e nasconde il componente</w:t>
+            <w:r>
+              <w:t>reset(): svuota e nasconde il componente</w:t>
             </w:r>
           </w:p>
           <w:p>
@@ -10530,11 +10476,9 @@
               </w:numPr>
               <w:spacing w:after="0"/>
             </w:pPr>
-            <w:proofErr w:type="spellStart"/>
             <w:r>
               <w:t>ListaAppelli</w:t>
             </w:r>
-            <w:proofErr w:type="spellEnd"/>
           </w:p>
           <w:p>
             <w:pPr>
@@ -10546,15 +10490,7 @@
               <w:spacing w:after="0" w:line="259" w:lineRule="auto"/>
             </w:pPr>
             <w:r>
-              <w:t>show(</w:t>
-            </w:r>
-            <w:proofErr w:type="spellStart"/>
-            <w:r>
-              <w:t>nomeCorso</w:t>
-            </w:r>
-            <w:proofErr w:type="spellEnd"/>
-            <w:r>
-              <w:t>): ottiene la lista dal server e la mostra</w:t>
+              <w:t>show(nomeCorso): ottiene la lista dal server e la mostra</w:t>
             </w:r>
           </w:p>
           <w:p>
@@ -10566,19 +10502,8 @@
               </w:numPr>
               <w:spacing w:after="0" w:line="259" w:lineRule="auto"/>
             </w:pPr>
-            <w:proofErr w:type="spellStart"/>
-            <w:r>
-              <w:t>updateData</w:t>
-            </w:r>
-            <w:proofErr w:type="spellEnd"/>
-            <w:r>
-              <w:t xml:space="preserve">(lista): popola la tabella con la lista di </w:t>
-            </w:r>
-            <w:r>
-              <w:t>appelli</w:t>
-            </w:r>
-            <w:r>
-              <w:t xml:space="preserve"> passata</w:t>
+            <w:r>
+              <w:t>updateData(lista): popola la tabella con la lista di appelli passata</w:t>
             </w:r>
           </w:p>
           <w:p>
@@ -10590,13 +10515,8 @@
               </w:numPr>
               <w:spacing w:after="0" w:line="259" w:lineRule="auto"/>
             </w:pPr>
-            <w:proofErr w:type="gramStart"/>
-            <w:r>
-              <w:t>reset(</w:t>
-            </w:r>
-            <w:proofErr w:type="gramEnd"/>
-            <w:r>
-              <w:t>): svuota e nasconde il componente</w:t>
+            <w:r>
+              <w:t>reset(): svuota e nasconde il componente</w:t>
             </w:r>
           </w:p>
           <w:p>
@@ -10608,13 +10528,8 @@
               </w:numPr>
               <w:spacing w:after="0"/>
             </w:pPr>
-            <w:proofErr w:type="spellStart"/>
-            <w:r>
-              <w:t>EsitoEsame</w:t>
-            </w:r>
-            <w:proofErr w:type="spellEnd"/>
-            <w:r>
-              <w:t>:</w:t>
+            <w:r>
+              <w:t>EsitoEsame:</w:t>
             </w:r>
           </w:p>
           <w:p>
@@ -10626,26 +10541,8 @@
               </w:numPr>
               <w:spacing w:after="0"/>
             </w:pPr>
-            <w:proofErr w:type="gramStart"/>
-            <w:r>
-              <w:t>show(</w:t>
-            </w:r>
-            <w:proofErr w:type="spellStart"/>
-            <w:proofErr w:type="gramEnd"/>
-            <w:r>
-              <w:t>nomeCorso</w:t>
-            </w:r>
-            <w:proofErr w:type="spellEnd"/>
-            <w:r>
-              <w:t xml:space="preserve">, </w:t>
-            </w:r>
-            <w:proofErr w:type="spellStart"/>
-            <w:r>
-              <w:t>dataAppello</w:t>
-            </w:r>
-            <w:proofErr w:type="spellEnd"/>
-            <w:r>
-              <w:t>): ottiene l’esito dal server e lo mostra</w:t>
+            <w:r>
+              <w:t>show(nomeCorso, dataAppello): ottiene l’esito dal server e lo mostra</w:t>
             </w:r>
           </w:p>
           <w:p>
@@ -10657,13 +10554,8 @@
               </w:numPr>
               <w:spacing w:after="0"/>
             </w:pPr>
-            <w:proofErr w:type="spellStart"/>
-            <w:r>
-              <w:t>updateForm</w:t>
-            </w:r>
-            <w:proofErr w:type="spellEnd"/>
-            <w:r>
-              <w:t>(iscrizione): popola il form vero e proprio</w:t>
+            <w:r>
+              <w:t>updateForm(iscrizione): popola il form vero e proprio</w:t>
             </w:r>
           </w:p>
           <w:p>
@@ -10675,13 +10567,8 @@
               </w:numPr>
               <w:spacing w:after="0"/>
             </w:pPr>
-            <w:proofErr w:type="gramStart"/>
-            <w:r>
-              <w:t>reset(</w:t>
-            </w:r>
-            <w:proofErr w:type="gramEnd"/>
-            <w:r>
-              <w:t>): nasconde il componente</w:t>
+            <w:r>
+              <w:t>reset(): nasconde il componente</w:t>
             </w:r>
           </w:p>
           <w:p>
@@ -10693,18 +10580,8 @@
               </w:numPr>
               <w:spacing w:after="0"/>
             </w:pPr>
-            <w:proofErr w:type="spellStart"/>
-            <w:proofErr w:type="gramStart"/>
-            <w:r>
-              <w:t>rifiutaEsito</w:t>
-            </w:r>
-            <w:proofErr w:type="spellEnd"/>
-            <w:r>
-              <w:t>(</w:t>
-            </w:r>
-            <w:proofErr w:type="gramEnd"/>
-            <w:r>
-              <w:t>): invia al server la richiesta di rifiuto, poi aggiorna la pagina</w:t>
+            <w:r>
+              <w:t>rifiutaEsito(): invia al server la richiesta di rifiuto, poi aggiorna la pagina</w:t>
             </w:r>
           </w:p>
           <w:p>
@@ -10716,13 +10593,8 @@
               </w:numPr>
               <w:spacing w:after="0"/>
             </w:pPr>
-            <w:proofErr w:type="spellStart"/>
-            <w:r>
-              <w:t>MessaggioPopup</w:t>
-            </w:r>
-            <w:proofErr w:type="spellEnd"/>
-            <w:r>
-              <w:t>:</w:t>
+            <w:r>
+              <w:t>MessaggioPopup:</w:t>
             </w:r>
           </w:p>
           <w:p>
@@ -10734,29 +10606,8 @@
               </w:numPr>
               <w:spacing w:after="0"/>
             </w:pPr>
-            <w:proofErr w:type="gramStart"/>
-            <w:r>
-              <w:t>show(</w:t>
-            </w:r>
-            <w:proofErr w:type="gramEnd"/>
-            <w:r>
-              <w:t xml:space="preserve">messaggio, </w:t>
-            </w:r>
-            <w:proofErr w:type="spellStart"/>
-            <w:r>
-              <w:t>onConferma</w:t>
-            </w:r>
-            <w:proofErr w:type="spellEnd"/>
-            <w:r>
-              <w:t xml:space="preserve">, </w:t>
-            </w:r>
-            <w:proofErr w:type="spellStart"/>
-            <w:r>
-              <w:t>onCancella</w:t>
-            </w:r>
-            <w:proofErr w:type="spellEnd"/>
-            <w:r>
-              <w:t>): mostra il popup di conferma ed esegue una delle due funzioni passate</w:t>
+            <w:r>
+              <w:t>show(messaggio, onConferma, onCancella): mostra il popup di conferma ed esegue una delle due funzioni passate</w:t>
             </w:r>
           </w:p>
           <w:p>
@@ -10768,13 +10619,8 @@
               </w:numPr>
               <w:spacing w:after="0"/>
             </w:pPr>
-            <w:proofErr w:type="gramStart"/>
-            <w:r>
-              <w:t>close(</w:t>
-            </w:r>
-            <w:proofErr w:type="gramEnd"/>
-            <w:r>
-              <w:t>): nasconde il componente</w:t>
+            <w:r>
+              <w:t>close(): nasconde il componente</w:t>
             </w:r>
           </w:p>
           <w:p>
@@ -11028,6 +10874,9 @@
             </w:r>
             <m:oMath>
               <m:r>
+                <m:rPr>
+                  <m:sty m:val="bi"/>
+                </m:rPr>
                 <w:rPr>
                   <w:rFonts w:ascii="Cambria Math" w:hAnsi="Cambria Math"/>
                   <w:color w:val="000000" w:themeColor="text1"/>
@@ -11046,6 +10895,9 @@
             </w:r>
             <m:oMath>
               <m:r>
+                <m:rPr>
+                  <m:sty m:val="bi"/>
+                </m:rPr>
                 <w:rPr>
                   <w:rFonts w:ascii="Cambria Math" w:hAnsi="Cambria Math"/>
                   <w:color w:val="000000" w:themeColor="text1"/>
@@ -11086,21 +10938,7 @@
               <w:rPr>
                 <w:color w:val="000000" w:themeColor="text1"/>
               </w:rPr>
-              <w:t xml:space="preserve">Gestore </w:t>
-            </w:r>
-            <w:proofErr w:type="spellStart"/>
-            <w:r>
-              <w:rPr>
-                <w:color w:val="000000" w:themeColor="text1"/>
-              </w:rPr>
-              <w:t>href</w:t>
-            </w:r>
-            <w:proofErr w:type="spellEnd"/>
-            <w:r>
-              <w:rPr>
-                <w:color w:val="000000" w:themeColor="text1"/>
-              </w:rPr>
-              <w:t xml:space="preserve"> (vai al login)</w:t>
+              <w:t>Gestore href (vai al login)</w:t>
             </w:r>
           </w:p>
         </w:tc>
@@ -11366,6 +11204,9 @@
             </w:r>
             <m:oMath>
               <m:r>
+                <m:rPr>
+                  <m:sty m:val="bi"/>
+                </m:rPr>
                 <w:rPr>
                   <w:rFonts w:ascii="Cambria Math" w:hAnsi="Cambria Math"/>
                   <w:color w:val="000000" w:themeColor="text1"/>
@@ -11406,16 +11247,8 @@
               <w:rPr>
                 <w:color w:val="000000" w:themeColor="text1"/>
               </w:rPr>
-              <w:t xml:space="preserve">Funzione </w:t>
-            </w:r>
-            <w:proofErr w:type="spellStart"/>
-            <w:r>
-              <w:rPr>
-                <w:color w:val="000000" w:themeColor="text1"/>
-              </w:rPr>
-              <w:t>makeCall</w:t>
-            </w:r>
-            <w:proofErr w:type="spellEnd"/>
+              <w:t>Funzione makeCall</w:t>
+            </w:r>
           </w:p>
         </w:tc>
         <w:tc>
@@ -11503,6 +11336,9 @@
             </w:r>
             <m:oMath>
               <m:r>
+                <m:rPr>
+                  <m:sty m:val="bi"/>
+                </m:rPr>
                 <w:rPr>
                   <w:rFonts w:ascii="Cambria Math" w:hAnsi="Cambria Math"/>
                   <w:color w:val="000000" w:themeColor="text1"/>
@@ -11543,21 +11379,7 @@
               <w:rPr>
                 <w:color w:val="000000" w:themeColor="text1"/>
               </w:rPr>
-              <w:t xml:space="preserve">Gestore </w:t>
-            </w:r>
-            <w:proofErr w:type="spellStart"/>
-            <w:r>
-              <w:rPr>
-                <w:color w:val="000000" w:themeColor="text1"/>
-              </w:rPr>
-              <w:t>href</w:t>
-            </w:r>
-            <w:proofErr w:type="spellEnd"/>
-            <w:r>
-              <w:rPr>
-                <w:color w:val="000000" w:themeColor="text1"/>
-              </w:rPr>
-              <w:t xml:space="preserve"> (vai a sce</w:t>
+              <w:t>Gestore href (vai a sce</w:t>
             </w:r>
             <w:r>
               <w:rPr>
@@ -11649,6 +11471,9 @@
             </w:r>
             <m:oMath>
               <m:r>
+                <m:rPr>
+                  <m:sty m:val="bi"/>
+                </m:rPr>
                 <w:rPr>
                   <w:rFonts w:ascii="Cambria Math" w:hAnsi="Cambria Math"/>
                   <w:color w:val="000000" w:themeColor="text1"/>
@@ -11689,16 +11514,8 @@
               <w:rPr>
                 <w:color w:val="000000" w:themeColor="text1"/>
               </w:rPr>
-              <w:t xml:space="preserve">Funzione </w:t>
-            </w:r>
-            <w:proofErr w:type="spellStart"/>
-            <w:r>
-              <w:rPr>
-                <w:color w:val="000000" w:themeColor="text1"/>
-              </w:rPr>
-              <w:t>makeCall</w:t>
-            </w:r>
-            <w:proofErr w:type="spellEnd"/>
+              <w:t>Funzione makeCall</w:t>
+            </w:r>
           </w:p>
         </w:tc>
         <w:tc>
@@ -11786,6 +11603,9 @@
             </w:r>
             <m:oMath>
               <m:r>
+                <m:rPr>
+                  <m:sty m:val="bi"/>
+                </m:rPr>
                 <w:rPr>
                   <w:rFonts w:ascii="Cambria Math" w:hAnsi="Cambria Math"/>
                   <w:color w:val="000000" w:themeColor="text1"/>
@@ -11822,19 +11642,11 @@
                 <w:color w:val="000000" w:themeColor="text1"/>
               </w:rPr>
             </w:pPr>
-            <w:proofErr w:type="spellStart"/>
-            <w:r>
-              <w:rPr>
-                <w:color w:val="000000" w:themeColor="text1"/>
-              </w:rPr>
-              <w:t>pageOrchestrator</w:t>
-            </w:r>
-            <w:proofErr w:type="spellEnd"/>
-            <w:r>
-              <w:rPr>
-                <w:color w:val="000000" w:themeColor="text1"/>
-              </w:rPr>
-              <w:t xml:space="preserve"> (torna alla home)</w:t>
+            <w:r>
+              <w:rPr>
+                <w:color w:val="000000" w:themeColor="text1"/>
+              </w:rPr>
+              <w:t>pageOrchestrator (torna alla home)</w:t>
             </w:r>
           </w:p>
         </w:tc>
@@ -11920,6 +11732,9 @@
             </w:r>
             <m:oMath>
               <m:r>
+                <m:rPr>
+                  <m:sty m:val="bi"/>
+                </m:rPr>
                 <w:rPr>
                   <w:rFonts w:ascii="Cambria Math" w:hAnsi="Cambria Math"/>
                   <w:color w:val="000000" w:themeColor="text1"/>
@@ -11934,27 +11749,7 @@
                 <w:bCs w:val="0"/>
                 <w:color w:val="000000" w:themeColor="text1"/>
               </w:rPr>
-              <w:t xml:space="preserve"> c</w:t>
-            </w:r>
-            <w:proofErr w:type="spellStart"/>
-            <w:r>
-              <w:rPr>
-                <w:rFonts w:eastAsiaTheme="minorEastAsia"/>
-                <w:b w:val="0"/>
-                <w:bCs w:val="0"/>
-                <w:color w:val="000000" w:themeColor="text1"/>
-              </w:rPr>
-              <w:t>lick</w:t>
-            </w:r>
-            <w:proofErr w:type="spellEnd"/>
-            <w:r>
-              <w:rPr>
-                <w:rFonts w:eastAsiaTheme="minorEastAsia"/>
-                <w:b w:val="0"/>
-                <w:bCs w:val="0"/>
-                <w:color w:val="000000" w:themeColor="text1"/>
-              </w:rPr>
-              <w:t xml:space="preserve"> anchor corso</w:t>
+              <w:t xml:space="preserve"> click anchor corso</w:t>
             </w:r>
           </w:p>
         </w:tc>
@@ -11980,16 +11775,8 @@
               <w:rPr>
                 <w:color w:val="000000" w:themeColor="text1"/>
               </w:rPr>
-              <w:t xml:space="preserve">Funzione </w:t>
-            </w:r>
-            <w:proofErr w:type="spellStart"/>
-            <w:r>
-              <w:rPr>
-                <w:color w:val="000000" w:themeColor="text1"/>
-              </w:rPr>
-              <w:t>makeCall</w:t>
-            </w:r>
-            <w:proofErr w:type="spellEnd"/>
+              <w:t>Funzione makeCall</w:t>
+            </w:r>
           </w:p>
         </w:tc>
         <w:tc>
@@ -12280,18 +12067,13 @@
                 <w:bCs w:val="0"/>
                 <w:color w:val="000000" w:themeColor="text1"/>
               </w:rPr>
-              <w:t xml:space="preserve">Home </w:t>
-            </w:r>
-            <w:r>
-              <w:rPr>
-                <w:b w:val="0"/>
-                <w:bCs w:val="0"/>
-                <w:color w:val="000000" w:themeColor="text1"/>
-              </w:rPr>
-              <w:t xml:space="preserve"> </w:t>
+              <w:t xml:space="preserve">Home  </w:t>
             </w:r>
             <m:oMath>
               <m:r>
+                <m:rPr>
+                  <m:sty m:val="bi"/>
+                </m:rPr>
                 <w:rPr>
                   <w:rFonts w:ascii="Cambria Math" w:hAnsi="Cambria Math"/>
                   <w:color w:val="000000" w:themeColor="text1"/>
@@ -12332,16 +12114,8 @@
               <w:rPr>
                 <w:color w:val="000000" w:themeColor="text1"/>
               </w:rPr>
-              <w:t xml:space="preserve">Funzione </w:t>
-            </w:r>
-            <w:proofErr w:type="spellStart"/>
-            <w:r>
-              <w:rPr>
-                <w:color w:val="000000" w:themeColor="text1"/>
-              </w:rPr>
-              <w:t>makeCall</w:t>
-            </w:r>
-            <w:proofErr w:type="spellEnd"/>
+              <w:t>Funzione makeCall</w:t>
+            </w:r>
           </w:p>
         </w:tc>
         <w:tc>
@@ -12390,21 +12164,7 @@
               <w:rPr>
                 <w:color w:val="000000" w:themeColor="text1"/>
               </w:rPr>
-              <w:t xml:space="preserve">orso, </w:t>
-            </w:r>
-            <w:proofErr w:type="spellStart"/>
-            <w:r>
-              <w:rPr>
-                <w:color w:val="000000" w:themeColor="text1"/>
-              </w:rPr>
-              <w:t>dataAppello</w:t>
-            </w:r>
-            <w:proofErr w:type="spellEnd"/>
-            <w:r>
-              <w:rPr>
-                <w:color w:val="000000" w:themeColor="text1"/>
-              </w:rPr>
-              <w:t>)</w:t>
+              <w:t>orso, dataAppello)</w:t>
             </w:r>
           </w:p>
         </w:tc>
@@ -12424,14 +12184,12 @@
                 <w:color w:val="000000" w:themeColor="text1"/>
               </w:rPr>
             </w:pPr>
-            <w:proofErr w:type="spellStart"/>
             <w:r>
               <w:rPr>
                 <w:color w:val="000000" w:themeColor="text1"/>
               </w:rPr>
               <w:t>EsitoEsame</w:t>
             </w:r>
-            <w:proofErr w:type="spellEnd"/>
           </w:p>
         </w:tc>
       </w:tr>
@@ -12468,6 +12226,9 @@
             </w:r>
             <m:oMath>
               <m:r>
+                <m:rPr>
+                  <m:sty m:val="bi"/>
+                </m:rPr>
                 <w:rPr>
                   <w:rFonts w:ascii="Cambria Math" w:hAnsi="Cambria Math"/>
                   <w:color w:val="000000" w:themeColor="text1"/>
@@ -12531,33 +12292,11 @@
                 <w:color w:val="000000" w:themeColor="text1"/>
               </w:rPr>
             </w:pPr>
-            <w:proofErr w:type="spellStart"/>
-            <w:r>
-              <w:rPr>
-                <w:color w:val="000000" w:themeColor="text1"/>
-              </w:rPr>
-              <w:t>pageOrchestrator</w:t>
-            </w:r>
-            <w:proofErr w:type="spellEnd"/>
-            <w:r>
-              <w:rPr>
-                <w:color w:val="000000" w:themeColor="text1"/>
-              </w:rPr>
-              <w:t xml:space="preserve"> (</w:t>
-            </w:r>
-            <w:proofErr w:type="spellStart"/>
-            <w:r>
-              <w:rPr>
-                <w:color w:val="000000" w:themeColor="text1"/>
-              </w:rPr>
-              <w:t>refreshPage</w:t>
-            </w:r>
-            <w:proofErr w:type="spellEnd"/>
-            <w:r>
-              <w:rPr>
-                <w:color w:val="000000" w:themeColor="text1"/>
-              </w:rPr>
-              <w:t>)</w:t>
+            <w:r>
+              <w:rPr>
+                <w:color w:val="000000" w:themeColor="text1"/>
+              </w:rPr>
+              <w:t>pageOrchestrator (refreshPage)</w:t>
             </w:r>
           </w:p>
         </w:tc>
@@ -12640,30 +12379,13 @@
                 <w:color w:val="000000" w:themeColor="text1"/>
                 <w:lang w:val="en-US"/>
               </w:rPr>
-              <w:t>Home (</w:t>
-            </w:r>
-            <w:proofErr w:type="spellStart"/>
-            <w:r>
-              <w:rPr>
-                <w:b w:val="0"/>
-                <w:bCs w:val="0"/>
-                <w:color w:val="000000" w:themeColor="text1"/>
-                <w:lang w:val="en-US"/>
-              </w:rPr>
-              <w:t>esito</w:t>
-            </w:r>
-            <w:proofErr w:type="spellEnd"/>
-            <w:r>
-              <w:rPr>
-                <w:b w:val="0"/>
-                <w:bCs w:val="0"/>
-                <w:color w:val="000000" w:themeColor="text1"/>
-                <w:lang w:val="en-US"/>
-              </w:rPr>
-              <w:t xml:space="preserve">) </w:t>
+              <w:t xml:space="preserve">Home (esito) </w:t>
             </w:r>
             <m:oMath>
               <m:r>
+                <m:rPr>
+                  <m:sty m:val="bi"/>
+                </m:rPr>
                 <w:rPr>
                   <w:rFonts w:ascii="Cambria Math" w:hAnsi="Cambria Math"/>
                   <w:color w:val="000000" w:themeColor="text1"/>
@@ -12680,20 +12402,8 @@
                 <w:color w:val="000000" w:themeColor="text1"/>
                 <w:lang w:val="en-US"/>
               </w:rPr>
-              <w:t xml:space="preserve"> drag and drop </w:t>
-            </w:r>
-            <w:proofErr w:type="spellStart"/>
-            <w:r>
-              <w:rPr>
-                <w:rFonts w:eastAsiaTheme="minorEastAsia"/>
-                <w:b w:val="0"/>
-                <w:bCs w:val="0"/>
-                <w:color w:val="000000" w:themeColor="text1"/>
-                <w:lang w:val="en-US"/>
-              </w:rPr>
-              <w:t>esito</w:t>
-            </w:r>
-            <w:proofErr w:type="spellEnd"/>
+              <w:t xml:space="preserve"> drag and drop esito</w:t>
+            </w:r>
           </w:p>
         </w:tc>
         <w:tc>
@@ -12715,37 +12425,19 @@
                 <w:lang w:val="en-US"/>
               </w:rPr>
             </w:pPr>
-            <w:proofErr w:type="spellStart"/>
             <w:r>
               <w:rPr>
                 <w:color w:val="000000" w:themeColor="text1"/>
                 <w:lang w:val="en-US"/>
               </w:rPr>
-              <w:t>Funzione</w:t>
-            </w:r>
-            <w:proofErr w:type="spellEnd"/>
+              <w:t xml:space="preserve">Funzione </w:t>
+            </w:r>
             <w:r>
               <w:rPr>
                 <w:color w:val="000000" w:themeColor="text1"/>
                 <w:lang w:val="en-US"/>
               </w:rPr>
-              <w:t xml:space="preserve"> </w:t>
-            </w:r>
-            <w:proofErr w:type="spellStart"/>
-            <w:r>
-              <w:rPr>
-                <w:color w:val="000000" w:themeColor="text1"/>
-                <w:lang w:val="en-US"/>
-              </w:rPr>
-              <w:t>MessaggioPopup</w:t>
-            </w:r>
-            <w:proofErr w:type="spellEnd"/>
-            <w:r>
-              <w:rPr>
-                <w:color w:val="000000" w:themeColor="text1"/>
-                <w:lang w:val="en-US"/>
-              </w:rPr>
-              <w:t xml:space="preserve"> (show)</w:t>
+              <w:t>MessaggioPopup (show)</w:t>
             </w:r>
           </w:p>
         </w:tc>
@@ -12840,6 +12532,9 @@
             </w:r>
             <m:oMath>
               <m:r>
+                <m:rPr>
+                  <m:sty m:val="bi"/>
+                </m:rPr>
                 <w:rPr>
                   <w:rFonts w:ascii="Cambria Math" w:hAnsi="Cambria Math"/>
                   <w:color w:val="000000" w:themeColor="text1"/>
@@ -12879,31 +12574,13 @@
                 <w:lang w:val="en-US"/>
               </w:rPr>
             </w:pPr>
-            <w:proofErr w:type="spellStart"/>
             <w:r>
               <w:rPr>
                 <w:color w:val="000000" w:themeColor="text1"/>
                 <w:lang w:val="en-US"/>
               </w:rPr>
-              <w:t>Funzione</w:t>
-            </w:r>
-            <w:proofErr w:type="spellEnd"/>
-            <w:r>
-              <w:rPr>
-                <w:color w:val="000000" w:themeColor="text1"/>
-                <w:lang w:val="en-US"/>
-              </w:rPr>
-              <w:t xml:space="preserve"> </w:t>
-            </w:r>
-            <w:proofErr w:type="spellStart"/>
-            <w:r>
-              <w:rPr>
-                <w:color w:val="000000" w:themeColor="text1"/>
-                <w:lang w:val="en-US"/>
-              </w:rPr>
-              <w:t>makeCall</w:t>
-            </w:r>
-            <w:proofErr w:type="spellEnd"/>
+              <w:t>Funzione makeCall</w:t>
+            </w:r>
           </w:p>
         </w:tc>
         <w:tc>
@@ -12929,39 +12606,7 @@
                 <w:color w:val="000000" w:themeColor="text1"/>
                 <w:lang w:val="en-US"/>
               </w:rPr>
-              <w:t xml:space="preserve">POST (profile, </w:t>
-            </w:r>
-            <w:proofErr w:type="spellStart"/>
-            <w:r>
-              <w:rPr>
-                <w:color w:val="000000" w:themeColor="text1"/>
-                <w:lang w:val="en-US"/>
-              </w:rPr>
-              <w:t>corso</w:t>
-            </w:r>
-            <w:proofErr w:type="spellEnd"/>
-            <w:r>
-              <w:rPr>
-                <w:color w:val="000000" w:themeColor="text1"/>
-                <w:lang w:val="en-US"/>
-              </w:rPr>
-              <w:t xml:space="preserve">, </w:t>
-            </w:r>
-            <w:proofErr w:type="spellStart"/>
-            <w:r>
-              <w:rPr>
-                <w:color w:val="000000" w:themeColor="text1"/>
-                <w:lang w:val="en-US"/>
-              </w:rPr>
-              <w:t>dataAppello</w:t>
-            </w:r>
-            <w:proofErr w:type="spellEnd"/>
-            <w:r>
-              <w:rPr>
-                <w:color w:val="000000" w:themeColor="text1"/>
-                <w:lang w:val="en-US"/>
-              </w:rPr>
-              <w:t>)</w:t>
+              <w:t>POST (profile, corso, dataAppello)</w:t>
             </w:r>
           </w:p>
         </w:tc>
@@ -12982,7 +12627,6 @@
                 <w:lang w:val="en-US"/>
               </w:rPr>
             </w:pPr>
-            <w:proofErr w:type="spellStart"/>
             <w:r>
               <w:rPr>
                 <w:color w:val="000000" w:themeColor="text1"/>
@@ -12990,7 +12634,6 @@
               </w:rPr>
               <w:t>EsitoEsame</w:t>
             </w:r>
-            <w:proofErr w:type="spellEnd"/>
           </w:p>
         </w:tc>
       </w:tr>
@@ -13026,6 +12669,9 @@
             </w:r>
             <m:oMath>
               <m:r>
+                <m:rPr>
+                  <m:sty m:val="bi"/>
+                </m:rPr>
                 <w:rPr>
                   <w:rFonts w:ascii="Cambria Math" w:hAnsi="Cambria Math"/>
                   <w:color w:val="000000" w:themeColor="text1"/>
@@ -13065,31 +12711,13 @@
                 <w:lang w:val="en-US"/>
               </w:rPr>
             </w:pPr>
-            <w:proofErr w:type="spellStart"/>
             <w:r>
               <w:rPr>
                 <w:color w:val="000000" w:themeColor="text1"/>
                 <w:lang w:val="en-US"/>
               </w:rPr>
-              <w:t>Funzione</w:t>
-            </w:r>
-            <w:proofErr w:type="spellEnd"/>
-            <w:r>
-              <w:rPr>
-                <w:color w:val="000000" w:themeColor="text1"/>
-                <w:lang w:val="en-US"/>
-              </w:rPr>
-              <w:t xml:space="preserve"> </w:t>
-            </w:r>
-            <w:proofErr w:type="spellStart"/>
-            <w:r>
-              <w:rPr>
-                <w:color w:val="000000" w:themeColor="text1"/>
-                <w:lang w:val="en-US"/>
-              </w:rPr>
-              <w:t>MessaggioPopup</w:t>
-            </w:r>
-            <w:proofErr w:type="spellEnd"/>
+              <w:t>Funzione MessaggioPopup</w:t>
+            </w:r>
             <w:r>
               <w:rPr>
                 <w:color w:val="000000" w:themeColor="text1"/>
@@ -13192,57 +12820,13 @@
           <w:lang w:val="en-US"/>
         </w:rPr>
       </w:pPr>
-      <w:proofErr w:type="spellStart"/>
       <w:r>
         <w:rPr>
           <w:lang w:val="en-US"/>
         </w:rPr>
         <w:lastRenderedPageBreak/>
-        <w:t>Gestione</w:t>
-      </w:r>
-      <w:proofErr w:type="spellEnd"/>
-      <w:r>
-        <w:rPr>
-          <w:lang w:val="en-US"/>
-        </w:rPr>
-        <w:t xml:space="preserve"> </w:t>
-      </w:r>
-      <w:proofErr w:type="spellStart"/>
-      <w:r>
-        <w:rPr>
-          <w:lang w:val="en-US"/>
-        </w:rPr>
-        <w:t>degli</w:t>
-      </w:r>
-      <w:proofErr w:type="spellEnd"/>
-      <w:r>
-        <w:rPr>
-          <w:lang w:val="en-US"/>
-        </w:rPr>
-        <w:t xml:space="preserve"> </w:t>
-      </w:r>
-      <w:proofErr w:type="spellStart"/>
-      <w:r>
-        <w:rPr>
-          <w:lang w:val="en-US"/>
-        </w:rPr>
-        <w:t>eventi</w:t>
-      </w:r>
-      <w:proofErr w:type="spellEnd"/>
-      <w:r>
-        <w:rPr>
-          <w:lang w:val="en-US"/>
-        </w:rPr>
-        <w:t xml:space="preserve"> – Solo </w:t>
-      </w:r>
-      <w:proofErr w:type="spellStart"/>
-      <w:r>
-        <w:rPr>
-          <w:lang w:val="en-US"/>
-        </w:rPr>
-        <w:t>docente</w:t>
-      </w:r>
-      <w:proofErr w:type="spellEnd"/>
+        <w:t>Gestione degli eventi – Solo docente</w:t>
+      </w:r>
     </w:p>
     <w:tbl>
       <w:tblPr>
@@ -13462,6 +13046,9 @@
             </w:r>
             <m:oMath>
               <m:r>
+                <m:rPr>
+                  <m:sty m:val="bi"/>
+                </m:rPr>
                 <w:rPr>
                   <w:rFonts w:ascii="Cambria Math" w:hAnsi="Cambria Math"/>
                   <w:color w:val="000000" w:themeColor="text1"/>
@@ -13502,16 +13089,8 @@
               <w:rPr>
                 <w:color w:val="000000" w:themeColor="text1"/>
               </w:rPr>
-              <w:t xml:space="preserve">Funzione </w:t>
-            </w:r>
-            <w:proofErr w:type="spellStart"/>
-            <w:r>
-              <w:rPr>
-                <w:color w:val="000000" w:themeColor="text1"/>
-              </w:rPr>
-              <w:t>makeCall</w:t>
-            </w:r>
-            <w:proofErr w:type="spellEnd"/>
+              <w:t>Funzione makeCall</w:t>
+            </w:r>
           </w:p>
         </w:tc>
         <w:tc>
@@ -13536,21 +13115,7 @@
               <w:rPr>
                 <w:color w:val="000000" w:themeColor="text1"/>
               </w:rPr>
-              <w:t xml:space="preserve">GET (profilo, corso, </w:t>
-            </w:r>
-            <w:proofErr w:type="spellStart"/>
-            <w:r>
-              <w:rPr>
-                <w:color w:val="000000" w:themeColor="text1"/>
-              </w:rPr>
-              <w:t>dataAppello</w:t>
-            </w:r>
-            <w:proofErr w:type="spellEnd"/>
-            <w:r>
-              <w:rPr>
-                <w:color w:val="000000" w:themeColor="text1"/>
-              </w:rPr>
-              <w:t>)</w:t>
+              <w:t>GET (profilo, corso, dataAppello)</w:t>
             </w:r>
           </w:p>
         </w:tc>
@@ -13570,14 +13135,12 @@
                 <w:color w:val="000000" w:themeColor="text1"/>
               </w:rPr>
             </w:pPr>
-            <w:proofErr w:type="spellStart"/>
             <w:r>
               <w:rPr>
                 <w:color w:val="000000" w:themeColor="text1"/>
               </w:rPr>
               <w:t>EsitoEsame</w:t>
             </w:r>
-            <w:proofErr w:type="spellEnd"/>
           </w:p>
         </w:tc>
       </w:tr>
@@ -13614,6 +13177,9 @@
             </w:r>
             <m:oMath>
               <m:r>
+                <m:rPr>
+                  <m:sty m:val="bi"/>
+                </m:rPr>
                 <w:rPr>
                   <w:rFonts w:ascii="Cambria Math" w:hAnsi="Cambria Math"/>
                   <w:color w:val="000000" w:themeColor="text1"/>
@@ -13677,33 +13243,11 @@
                 <w:color w:val="000000" w:themeColor="text1"/>
               </w:rPr>
             </w:pPr>
-            <w:proofErr w:type="spellStart"/>
-            <w:r>
-              <w:rPr>
-                <w:color w:val="000000" w:themeColor="text1"/>
-              </w:rPr>
-              <w:t>pageOrchestrator</w:t>
-            </w:r>
-            <w:proofErr w:type="spellEnd"/>
-            <w:r>
-              <w:rPr>
-                <w:color w:val="000000" w:themeColor="text1"/>
-              </w:rPr>
-              <w:t xml:space="preserve"> (</w:t>
-            </w:r>
-            <w:proofErr w:type="spellStart"/>
-            <w:r>
-              <w:rPr>
-                <w:color w:val="000000" w:themeColor="text1"/>
-              </w:rPr>
-              <w:t>refreshPage</w:t>
-            </w:r>
-            <w:proofErr w:type="spellEnd"/>
-            <w:r>
-              <w:rPr>
-                <w:color w:val="000000" w:themeColor="text1"/>
-              </w:rPr>
-              <w:t>)</w:t>
+            <w:r>
+              <w:rPr>
+                <w:color w:val="000000" w:themeColor="text1"/>
+              </w:rPr>
+              <w:t>pageOrchestrator (refreshPage)</w:t>
             </w:r>
           </w:p>
         </w:tc>
@@ -13786,30 +13330,13 @@
                 <w:color w:val="000000" w:themeColor="text1"/>
                 <w:lang w:val="en-US"/>
               </w:rPr>
-              <w:t>Home (</w:t>
-            </w:r>
-            <w:proofErr w:type="spellStart"/>
-            <w:r>
-              <w:rPr>
-                <w:b w:val="0"/>
-                <w:bCs w:val="0"/>
-                <w:color w:val="000000" w:themeColor="text1"/>
-                <w:lang w:val="en-US"/>
-              </w:rPr>
-              <w:t>esito</w:t>
-            </w:r>
-            <w:proofErr w:type="spellEnd"/>
-            <w:r>
-              <w:rPr>
-                <w:b w:val="0"/>
-                <w:bCs w:val="0"/>
-                <w:color w:val="000000" w:themeColor="text1"/>
-                <w:lang w:val="en-US"/>
-              </w:rPr>
-              <w:t xml:space="preserve">) </w:t>
+              <w:t xml:space="preserve">Home (esito) </w:t>
             </w:r>
             <m:oMath>
               <m:r>
+                <m:rPr>
+                  <m:sty m:val="bi"/>
+                </m:rPr>
                 <w:rPr>
                   <w:rFonts w:ascii="Cambria Math" w:hAnsi="Cambria Math"/>
                   <w:color w:val="000000" w:themeColor="text1"/>
@@ -13826,20 +13353,8 @@
                 <w:color w:val="000000" w:themeColor="text1"/>
                 <w:lang w:val="en-US"/>
               </w:rPr>
-              <w:t xml:space="preserve"> drag and drop </w:t>
-            </w:r>
-            <w:proofErr w:type="spellStart"/>
-            <w:r>
-              <w:rPr>
-                <w:rFonts w:eastAsiaTheme="minorEastAsia"/>
-                <w:b w:val="0"/>
-                <w:bCs w:val="0"/>
-                <w:color w:val="000000" w:themeColor="text1"/>
-                <w:lang w:val="en-US"/>
-              </w:rPr>
-              <w:t>esito</w:t>
-            </w:r>
-            <w:proofErr w:type="spellEnd"/>
+              <w:t xml:space="preserve"> drag and drop esito</w:t>
+            </w:r>
           </w:p>
         </w:tc>
         <w:tc>
@@ -13861,37 +13376,12 @@
                 <w:lang w:val="en-US"/>
               </w:rPr>
             </w:pPr>
-            <w:proofErr w:type="spellStart"/>
             <w:r>
               <w:rPr>
                 <w:color w:val="000000" w:themeColor="text1"/>
                 <w:lang w:val="en-US"/>
               </w:rPr>
-              <w:t>Funzione</w:t>
-            </w:r>
-            <w:proofErr w:type="spellEnd"/>
-            <w:r>
-              <w:rPr>
-                <w:color w:val="000000" w:themeColor="text1"/>
-                <w:lang w:val="en-US"/>
-              </w:rPr>
-              <w:t xml:space="preserve"> </w:t>
-            </w:r>
-            <w:proofErr w:type="spellStart"/>
-            <w:r>
-              <w:rPr>
-                <w:color w:val="000000" w:themeColor="text1"/>
-                <w:lang w:val="en-US"/>
-              </w:rPr>
-              <w:t>MessaggioPopup</w:t>
-            </w:r>
-            <w:proofErr w:type="spellEnd"/>
-            <w:r>
-              <w:rPr>
-                <w:color w:val="000000" w:themeColor="text1"/>
-                <w:lang w:val="en-US"/>
-              </w:rPr>
-              <w:t xml:space="preserve"> (show)</w:t>
+              <w:t>Funzione MessaggioPopup (show)</w:t>
             </w:r>
           </w:p>
         </w:tc>
@@ -13986,6 +13476,9 @@
             </w:r>
             <m:oMath>
               <m:r>
+                <m:rPr>
+                  <m:sty m:val="bi"/>
+                </m:rPr>
                 <w:rPr>
                   <w:rFonts w:ascii="Cambria Math" w:hAnsi="Cambria Math"/>
                   <w:color w:val="000000" w:themeColor="text1"/>
@@ -14025,31 +13518,13 @@
                 <w:lang w:val="en-US"/>
               </w:rPr>
             </w:pPr>
-            <w:proofErr w:type="spellStart"/>
             <w:r>
               <w:rPr>
                 <w:color w:val="000000" w:themeColor="text1"/>
                 <w:lang w:val="en-US"/>
               </w:rPr>
-              <w:t>Funzione</w:t>
-            </w:r>
-            <w:proofErr w:type="spellEnd"/>
-            <w:r>
-              <w:rPr>
-                <w:color w:val="000000" w:themeColor="text1"/>
-                <w:lang w:val="en-US"/>
-              </w:rPr>
-              <w:t xml:space="preserve"> </w:t>
-            </w:r>
-            <w:proofErr w:type="spellStart"/>
-            <w:r>
-              <w:rPr>
-                <w:color w:val="000000" w:themeColor="text1"/>
-                <w:lang w:val="en-US"/>
-              </w:rPr>
-              <w:t>makeCall</w:t>
-            </w:r>
-            <w:proofErr w:type="spellEnd"/>
+              <w:t>Funzione makeCall</w:t>
+            </w:r>
           </w:p>
         </w:tc>
         <w:tc>
@@ -14075,39 +13550,7 @@
                 <w:color w:val="000000" w:themeColor="text1"/>
                 <w:lang w:val="en-US"/>
               </w:rPr>
-              <w:t xml:space="preserve">POST (profile, </w:t>
-            </w:r>
-            <w:proofErr w:type="spellStart"/>
-            <w:r>
-              <w:rPr>
-                <w:color w:val="000000" w:themeColor="text1"/>
-                <w:lang w:val="en-US"/>
-              </w:rPr>
-              <w:t>corso</w:t>
-            </w:r>
-            <w:proofErr w:type="spellEnd"/>
-            <w:r>
-              <w:rPr>
-                <w:color w:val="000000" w:themeColor="text1"/>
-                <w:lang w:val="en-US"/>
-              </w:rPr>
-              <w:t xml:space="preserve">, </w:t>
-            </w:r>
-            <w:proofErr w:type="spellStart"/>
-            <w:r>
-              <w:rPr>
-                <w:color w:val="000000" w:themeColor="text1"/>
-                <w:lang w:val="en-US"/>
-              </w:rPr>
-              <w:t>dataAppello</w:t>
-            </w:r>
-            <w:proofErr w:type="spellEnd"/>
-            <w:r>
-              <w:rPr>
-                <w:color w:val="000000" w:themeColor="text1"/>
-                <w:lang w:val="en-US"/>
-              </w:rPr>
-              <w:t>)</w:t>
+              <w:t>POST (profile, corso, dataAppello)</w:t>
             </w:r>
           </w:p>
         </w:tc>
@@ -14128,7 +13571,6 @@
                 <w:lang w:val="en-US"/>
               </w:rPr>
             </w:pPr>
-            <w:proofErr w:type="spellStart"/>
             <w:r>
               <w:rPr>
                 <w:color w:val="000000" w:themeColor="text1"/>
@@ -14136,7 +13578,6 @@
               </w:rPr>
               <w:t>EsitoEsame</w:t>
             </w:r>
-            <w:proofErr w:type="spellEnd"/>
           </w:p>
         </w:tc>
       </w:tr>
@@ -14172,6 +13613,9 @@
             </w:r>
             <m:oMath>
               <m:r>
+                <m:rPr>
+                  <m:sty m:val="bi"/>
+                </m:rPr>
                 <w:rPr>
                   <w:rFonts w:ascii="Cambria Math" w:hAnsi="Cambria Math"/>
                   <w:color w:val="000000" w:themeColor="text1"/>
@@ -14211,37 +13655,12 @@
                 <w:lang w:val="en-US"/>
               </w:rPr>
             </w:pPr>
-            <w:proofErr w:type="spellStart"/>
             <w:r>
               <w:rPr>
                 <w:color w:val="000000" w:themeColor="text1"/>
                 <w:lang w:val="en-US"/>
               </w:rPr>
-              <w:t>Funzione</w:t>
-            </w:r>
-            <w:proofErr w:type="spellEnd"/>
-            <w:r>
-              <w:rPr>
-                <w:color w:val="000000" w:themeColor="text1"/>
-                <w:lang w:val="en-US"/>
-              </w:rPr>
-              <w:t xml:space="preserve"> </w:t>
-            </w:r>
-            <w:proofErr w:type="spellStart"/>
-            <w:r>
-              <w:rPr>
-                <w:color w:val="000000" w:themeColor="text1"/>
-                <w:lang w:val="en-US"/>
-              </w:rPr>
-              <w:t>MessaggioPopup</w:t>
-            </w:r>
-            <w:proofErr w:type="spellEnd"/>
-            <w:r>
-              <w:rPr>
-                <w:color w:val="000000" w:themeColor="text1"/>
-                <w:lang w:val="en-US"/>
-              </w:rPr>
-              <w:t xml:space="preserve"> (close)</w:t>
+              <w:t>Funzione MessaggioPopup (close)</w:t>
             </w:r>
           </w:p>
         </w:tc>
@@ -14328,22 +13747,9 @@
       <w:pPr>
         <w:pStyle w:val="Sottoargomento"/>
       </w:pPr>
-      <w:proofErr w:type="spellStart"/>
       <w:r>
         <w:lastRenderedPageBreak/>
-        <w:t>Sequence</w:t>
-      </w:r>
-      <w:proofErr w:type="spellEnd"/>
-      <w:r>
-        <w:t xml:space="preserve"> </w:t>
-      </w:r>
-      <w:proofErr w:type="spellStart"/>
-      <w:r>
-        <w:t>diagram</w:t>
-      </w:r>
-      <w:proofErr w:type="spellEnd"/>
-      <w:r>
-        <w:t xml:space="preserve"> – Login</w:t>
+        <w:t>Sequence diagram – Login</w:t>
       </w:r>
     </w:p>
     <w:p>
@@ -14351,23 +13757,231 @@
         <w:t>Di seguito i</w:t>
       </w:r>
       <w:r>
-        <w:t xml:space="preserve">l </w:t>
-      </w:r>
-      <w:proofErr w:type="spellStart"/>
-      <w:r>
-        <w:t>sequence</w:t>
-      </w:r>
-      <w:proofErr w:type="spellEnd"/>
-      <w:r>
-        <w:t xml:space="preserve"> </w:t>
-      </w:r>
-      <w:proofErr w:type="spellStart"/>
-      <w:r>
-        <w:t>diagram</w:t>
-      </w:r>
-      <w:proofErr w:type="spellEnd"/>
-      <w:r>
-        <w:t xml:space="preserve"> per la gestione del login, sia del docente che dello studente, indicati come Utente.</w:t>
+        <w:t>l sequence diagram per la gestione del login, sia del docente che dello studente, indicati come Utente.</w:t>
+      </w:r>
+    </w:p>
+    <w:p>
+      <w:pPr>
+        <w:jc w:val="center"/>
+      </w:pPr>
+      <w:r>
+        <w:rPr>
+          <w:noProof/>
+        </w:rPr>
+        <mc:AlternateContent>
+          <mc:Choice Requires="wpg">
+            <w:drawing>
+              <wp:inline distT="0" distB="0" distL="0" distR="0" wp14:anchorId="5EAF16DE" wp14:editId="7A059279">
+                <wp:extent cx="7211833" cy="5368759"/>
+                <wp:effectExtent l="0" t="0" r="8255" b="3810"/>
+                <wp:docPr id="1297314253" name="Gruppo 30"/>
+                <wp:cNvGraphicFramePr/>
+                <a:graphic xmlns:a="http://schemas.openxmlformats.org/drawingml/2006/main">
+                  <a:graphicData uri="http://schemas.microsoft.com/office/word/2010/wordprocessingGroup">
+                    <wpg:wgp>
+                      <wpg:cNvGrpSpPr/>
+                      <wpg:grpSpPr>
+                        <a:xfrm>
+                          <a:off x="0" y="0"/>
+                          <a:ext cx="7211833" cy="5368759"/>
+                          <a:chOff x="0" y="0"/>
+                          <a:chExt cx="7241540" cy="5464175"/>
+                        </a:xfrm>
+                      </wpg:grpSpPr>
+                      <pic:pic xmlns:pic="http://schemas.openxmlformats.org/drawingml/2006/picture">
+                        <pic:nvPicPr>
+                          <pic:cNvPr id="1227830323" name="Immagine 28"/>
+                          <pic:cNvPicPr>
+                            <a:picLocks noChangeAspect="1"/>
+                          </pic:cNvPicPr>
+                        </pic:nvPicPr>
+                        <pic:blipFill>
+                          <a:blip r:embed="rId32">
+                            <a:extLst>
+                              <a:ext uri="{28A0092B-C50C-407E-A947-70E740481C1C}">
+                                <a14:useLocalDpi xmlns:a14="http://schemas.microsoft.com/office/drawing/2010/main" val="0"/>
+                              </a:ext>
+                            </a:extLst>
+                          </a:blip>
+                          <a:srcRect/>
+                          <a:stretch>
+                            <a:fillRect/>
+                          </a:stretch>
+                        </pic:blipFill>
+                        <pic:spPr bwMode="auto">
+                          <a:xfrm>
+                            <a:off x="0" y="0"/>
+                            <a:ext cx="7241540" cy="5464175"/>
+                          </a:xfrm>
+                          <a:prstGeom prst="rect">
+                            <a:avLst/>
+                          </a:prstGeom>
+                          <a:noFill/>
+                          <a:ln>
+                            <a:noFill/>
+                          </a:ln>
+                        </pic:spPr>
+                      </pic:pic>
+                      <wps:wsp>
+                        <wps:cNvPr id="2017887125" name="Casella di testo 28"/>
+                        <wps:cNvSpPr txBox="1"/>
+                        <wps:spPr>
+                          <a:xfrm>
+                            <a:off x="373711" y="516835"/>
+                            <a:ext cx="1057047" cy="299923"/>
+                          </a:xfrm>
+                          <a:prstGeom prst="rect">
+                            <a:avLst/>
+                          </a:prstGeom>
+                          <a:noFill/>
+                          <a:ln w="6350">
+                            <a:noFill/>
+                          </a:ln>
+                        </wps:spPr>
+                        <wps:txbx>
+                          <w:txbxContent>
+                            <w:p>
+                              <w:pPr>
+                                <w:rPr>
+                                  <w:sz w:val="18"/>
+                                  <w:szCs w:val="18"/>
+                                </w:rPr>
+                              </w:pPr>
+                              <w:r>
+                                <w:rPr>
+                                  <w:sz w:val="18"/>
+                                  <w:szCs w:val="18"/>
+                                </w:rPr>
+                                <w:t>s</w:t>
+                              </w:r>
+                              <w:r>
+                                <w:rPr>
+                                  <w:sz w:val="18"/>
+                                  <w:szCs w:val="18"/>
+                                </w:rPr>
+                                <w:t>ubmit lo</w:t>
+                              </w:r>
+                              <w:r>
+                                <w:rPr>
+                                  <w:sz w:val="18"/>
+                                  <w:szCs w:val="18"/>
+                                </w:rPr>
+                                <w:t>g</w:t>
+                              </w:r>
+                              <w:r>
+                                <w:rPr>
+                                  <w:sz w:val="18"/>
+                                  <w:szCs w:val="18"/>
+                                </w:rPr>
+                                <w:t>in form</w:t>
+                              </w:r>
+                            </w:p>
+                          </w:txbxContent>
+                        </wps:txbx>
+                        <wps:bodyPr rot="0" spcFirstLastPara="0" vertOverflow="overflow" horzOverflow="overflow" vert="horz" wrap="square" lIns="91440" tIns="45720" rIns="91440" bIns="45720" numCol="1" spcCol="0" rtlCol="0" fromWordArt="0" anchor="t" anchorCtr="0" forceAA="0" compatLnSpc="1">
+                          <a:prstTxWarp prst="textNoShape">
+                            <a:avLst/>
+                          </a:prstTxWarp>
+                          <a:noAutofit/>
+                        </wps:bodyPr>
+                      </wps:wsp>
+                    </wpg:wgp>
+                  </a:graphicData>
+                </a:graphic>
+              </wp:inline>
+            </w:drawing>
+          </mc:Choice>
+          <mc:Fallback>
+            <w:pict>
+              <v:group w14:anchorId="5EAF16DE" id="Gruppo 30" o:spid="_x0000_s1057" style="width:567.85pt;height:422.75pt;mso-position-horizontal-relative:char;mso-position-vertical-relative:line" coordsize="72415,54641" o:gfxdata="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">
+                <v:shapetype id="_x0000_t75" coordsize="21600,21600" o:spt="75" o:preferrelative="t" path="m@4@5l@4@11@9@11@9@5xe" filled="f" stroked="f">
+                  <v:stroke joinstyle="miter"/>
+                  <v:formulas>
+                    <v:f eqn="if lineDrawn pixelLineWidth 0"/>
+                    <v:f eqn="sum @0 1 0"/>
+                    <v:f eqn="sum 0 0 @1"/>
+                    <v:f eqn="prod @2 1 2"/>
+                    <v:f eqn="prod @3 21600 pixelWidth"/>
+                    <v:f eqn="prod @3 21600 pixelHeight"/>
+                    <v:f eqn="sum @0 0 1"/>
+                    <v:f eqn="prod @6 1 2"/>
+                    <v:f eqn="prod @7 21600 pixelWidth"/>
+                    <v:f eqn="sum @8 21600 0"/>
+                    <v:f eqn="prod @7 21600 pixelHeight"/>
+                    <v:f eqn="sum @10 21600 0"/>
+                  </v:formulas>
+                  <v:path o:extrusionok="f" gradientshapeok="t" o:connecttype="rect"/>
+                  <o:lock v:ext="edit" aspectratio="t"/>
+                </v:shapetype>
+                <v:shape id="Immagine 28" o:spid="_x0000_s1058" type="#_x0000_t75" style="position:absolute;width:72415;height:54641;visibility:visible;mso-wrap-style:square" o:gfxdata="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">
+                  <v:imagedata r:id="rId33" o:title=""/>
+                </v:shape>
+                <v:shape id="_x0000_s1059" type="#_x0000_t202" style="position:absolute;left:3737;top:5168;width:10570;height:2999;visibility:visible;mso-wrap-style:square;v-text-anchor:top" o:gfxdata="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" filled="f" stroked="f" strokeweight=".5pt">
+                  <v:textbox>
+                    <w:txbxContent>
+                      <w:p>
+                        <w:pPr>
+                          <w:rPr>
+                            <w:sz w:val="18"/>
+                            <w:szCs w:val="18"/>
+                          </w:rPr>
+                        </w:pPr>
+                        <w:r>
+                          <w:rPr>
+                            <w:sz w:val="18"/>
+                            <w:szCs w:val="18"/>
+                          </w:rPr>
+                          <w:t>s</w:t>
+                        </w:r>
+                        <w:r>
+                          <w:rPr>
+                            <w:sz w:val="18"/>
+                            <w:szCs w:val="18"/>
+                          </w:rPr>
+                          <w:t>ubmit lo</w:t>
+                        </w:r>
+                        <w:r>
+                          <w:rPr>
+                            <w:sz w:val="18"/>
+                            <w:szCs w:val="18"/>
+                          </w:rPr>
+                          <w:t>g</w:t>
+                        </w:r>
+                        <w:r>
+                          <w:rPr>
+                            <w:sz w:val="18"/>
+                            <w:szCs w:val="18"/>
+                          </w:rPr>
+                          <w:t>in form</w:t>
+                        </w:r>
+                      </w:p>
+                    </w:txbxContent>
+                  </v:textbox>
+                </v:shape>
+                <w10:anchorlock/>
+              </v:group>
+            </w:pict>
+          </mc:Fallback>
+        </mc:AlternateContent>
+      </w:r>
+    </w:p>
+    <w:p>
+      <w:pPr>
+        <w:jc w:val="center"/>
+      </w:pPr>
+    </w:p>
+    <w:p>
+      <w:pPr>
+        <w:pStyle w:val="Sottoargomento"/>
+      </w:pPr>
+      <w:r>
+        <w:lastRenderedPageBreak/>
+        <w:t>Sequence diagram – Caricamento Home page</w:t>
+      </w:r>
+    </w:p>
+    <w:p>
+      <w:r>
+        <w:t>Di seguito il sequence diagram del caricamento della home page, sia per lo studente che per il docente (indicati come Utente)</w:t>
       </w:r>
     </w:p>
     <w:p>
@@ -14379,10 +13993,10 @@
           <w:noProof/>
         </w:rPr>
         <w:drawing>
-          <wp:inline distT="0" distB="0" distL="0" distR="0" wp14:anchorId="4B38A07B" wp14:editId="07962B42">
-            <wp:extent cx="7242061" cy="5464454"/>
-            <wp:effectExtent l="0" t="0" r="0" b="3175"/>
-            <wp:docPr id="376441824" name="Immagine 28"/>
+          <wp:inline distT="0" distB="0" distL="0" distR="0" wp14:anchorId="7954288E" wp14:editId="2D53CDA5">
+            <wp:extent cx="7851237" cy="5533970"/>
+            <wp:effectExtent l="0" t="0" r="0" b="0"/>
+            <wp:docPr id="907894407" name="Immagine 32"/>
             <wp:cNvGraphicFramePr>
               <a:graphicFrameLocks xmlns:a="http://schemas.openxmlformats.org/drawingml/2006/main" noChangeAspect="1"/>
             </wp:cNvGraphicFramePr>
@@ -14390,13 +14004,13 @@
               <a:graphicData uri="http://schemas.openxmlformats.org/drawingml/2006/picture">
                 <pic:pic xmlns:pic="http://schemas.openxmlformats.org/drawingml/2006/picture">
                   <pic:nvPicPr>
-                    <pic:cNvPr id="0" name="Picture 1"/>
+                    <pic:cNvPr id="0" name="Picture 2"/>
                     <pic:cNvPicPr>
                       <a:picLocks noChangeAspect="1" noChangeArrowheads="1"/>
                     </pic:cNvPicPr>
                   </pic:nvPicPr>
                   <pic:blipFill>
-                    <a:blip r:embed="rId32">
+                    <a:blip r:embed="rId34">
                       <a:extLst>
                         <a:ext uri="{28A0092B-C50C-407E-A947-70E740481C1C}">
                           <a14:useLocalDpi xmlns:a14="http://schemas.microsoft.com/office/drawing/2010/main" val="0"/>
@@ -14411,7 +14025,330 @@
                   <pic:spPr bwMode="auto">
                     <a:xfrm>
                       <a:off x="0" y="0"/>
-                      <a:ext cx="7253653" cy="5473201"/>
+                      <a:ext cx="7854954" cy="5536590"/>
+                    </a:xfrm>
+                    <a:prstGeom prst="rect">
+                      <a:avLst/>
+                    </a:prstGeom>
+                    <a:noFill/>
+                    <a:ln>
+                      <a:noFill/>
+                    </a:ln>
+                  </pic:spPr>
+                </pic:pic>
+              </a:graphicData>
+            </a:graphic>
+          </wp:inline>
+        </w:drawing>
+      </w:r>
+    </w:p>
+    <w:p>
+      <w:pPr>
+        <w:pStyle w:val="Sottoargomento"/>
+      </w:pPr>
+      <w:r>
+        <w:lastRenderedPageBreak/>
+        <w:t>Sequence diagram – Logout</w:t>
+      </w:r>
+    </w:p>
+    <w:p>
+      <w:r>
+        <w:t>Di seguito il s</w:t>
+      </w:r>
+      <w:r>
+        <w:t xml:space="preserve">equence diagram per il logout </w:t>
+      </w:r>
+      <w:r>
+        <w:t>del docente e dello studente, indicati come Utente.</w:t>
+      </w:r>
+    </w:p>
+    <w:p>
+      <w:pPr>
+        <w:jc w:val="center"/>
+      </w:pPr>
+      <w:r>
+        <w:rPr>
+          <w:noProof/>
+        </w:rPr>
+        <w:drawing>
+          <wp:inline distT="0" distB="0" distL="0" distR="0" wp14:anchorId="32D52C56" wp14:editId="3AFCACAE">
+            <wp:extent cx="8094345" cy="3315970"/>
+            <wp:effectExtent l="0" t="0" r="1905" b="0"/>
+            <wp:docPr id="1006391591" name="Immagine 33"/>
+            <wp:cNvGraphicFramePr>
+              <a:graphicFrameLocks xmlns:a="http://schemas.openxmlformats.org/drawingml/2006/main" noChangeAspect="1"/>
+            </wp:cNvGraphicFramePr>
+            <a:graphic xmlns:a="http://schemas.openxmlformats.org/drawingml/2006/main">
+              <a:graphicData uri="http://schemas.openxmlformats.org/drawingml/2006/picture">
+                <pic:pic xmlns:pic="http://schemas.openxmlformats.org/drawingml/2006/picture">
+                  <pic:nvPicPr>
+                    <pic:cNvPr id="0" name="Picture 3"/>
+                    <pic:cNvPicPr>
+                      <a:picLocks noChangeAspect="1" noChangeArrowheads="1"/>
+                    </pic:cNvPicPr>
+                  </pic:nvPicPr>
+                  <pic:blipFill>
+                    <a:blip r:embed="rId35">
+                      <a:extLst>
+                        <a:ext uri="{28A0092B-C50C-407E-A947-70E740481C1C}">
+                          <a14:useLocalDpi xmlns:a14="http://schemas.microsoft.com/office/drawing/2010/main" val="0"/>
+                        </a:ext>
+                      </a:extLst>
+                    </a:blip>
+                    <a:srcRect/>
+                    <a:stretch>
+                      <a:fillRect/>
+                    </a:stretch>
+                  </pic:blipFill>
+                  <pic:spPr bwMode="auto">
+                    <a:xfrm>
+                      <a:off x="0" y="0"/>
+                      <a:ext cx="8094345" cy="3315970"/>
+                    </a:xfrm>
+                    <a:prstGeom prst="rect">
+                      <a:avLst/>
+                    </a:prstGeom>
+                    <a:noFill/>
+                    <a:ln>
+                      <a:noFill/>
+                    </a:ln>
+                  </pic:spPr>
+                </pic:pic>
+              </a:graphicData>
+            </a:graphic>
+          </wp:inline>
+        </w:drawing>
+      </w:r>
+    </w:p>
+    <w:p>
+      <w:pPr>
+        <w:spacing w:after="160"/>
+        <w:jc w:val="left"/>
+      </w:pPr>
+      <w:r>
+        <w:br w:type="page"/>
+      </w:r>
+    </w:p>
+    <w:p>
+      <w:pPr>
+        <w:pStyle w:val="Sottoargomento"/>
+      </w:pPr>
+      <w:r>
+        <w:lastRenderedPageBreak/>
+        <w:t>Sequence diagram – Click anchor corso</w:t>
+      </w:r>
+    </w:p>
+    <w:p>
+      <w:r>
+        <w:t>Di seguito il sequence diagram della risposta all’evento di click su un corso sia per il docente che per lo studente, indicati come Utente.</w:t>
+      </w:r>
+    </w:p>
+    <w:p>
+      <w:pPr>
+        <w:jc w:val="center"/>
+      </w:pPr>
+      <w:r>
+        <w:rPr>
+          <w:noProof/>
+        </w:rPr>
+        <w:drawing>
+          <wp:inline distT="0" distB="0" distL="0" distR="0" wp14:anchorId="77B2E5B1" wp14:editId="42E1A704">
+            <wp:extent cx="8301162" cy="5201953"/>
+            <wp:effectExtent l="0" t="0" r="5080" b="0"/>
+            <wp:docPr id="2049324800" name="Immagine 34"/>
+            <wp:cNvGraphicFramePr>
+              <a:graphicFrameLocks xmlns:a="http://schemas.openxmlformats.org/drawingml/2006/main" noChangeAspect="1"/>
+            </wp:cNvGraphicFramePr>
+            <a:graphic xmlns:a="http://schemas.openxmlformats.org/drawingml/2006/main">
+              <a:graphicData uri="http://schemas.openxmlformats.org/drawingml/2006/picture">
+                <pic:pic xmlns:pic="http://schemas.openxmlformats.org/drawingml/2006/picture">
+                  <pic:nvPicPr>
+                    <pic:cNvPr id="0" name="Picture 4"/>
+                    <pic:cNvPicPr>
+                      <a:picLocks noChangeAspect="1" noChangeArrowheads="1"/>
+                    </pic:cNvPicPr>
+                  </pic:nvPicPr>
+                  <pic:blipFill>
+                    <a:blip r:embed="rId36">
+                      <a:extLst>
+                        <a:ext uri="{28A0092B-C50C-407E-A947-70E740481C1C}">
+                          <a14:useLocalDpi xmlns:a14="http://schemas.microsoft.com/office/drawing/2010/main" val="0"/>
+                        </a:ext>
+                      </a:extLst>
+                    </a:blip>
+                    <a:srcRect/>
+                    <a:stretch>
+                      <a:fillRect/>
+                    </a:stretch>
+                  </pic:blipFill>
+                  <pic:spPr bwMode="auto">
+                    <a:xfrm>
+                      <a:off x="0" y="0"/>
+                      <a:ext cx="8305146" cy="5204450"/>
+                    </a:xfrm>
+                    <a:prstGeom prst="rect">
+                      <a:avLst/>
+                    </a:prstGeom>
+                    <a:noFill/>
+                    <a:ln>
+                      <a:noFill/>
+                    </a:ln>
+                  </pic:spPr>
+                </pic:pic>
+              </a:graphicData>
+            </a:graphic>
+          </wp:inline>
+        </w:drawing>
+      </w:r>
+    </w:p>
+    <w:p>
+      <w:pPr>
+        <w:spacing w:after="160"/>
+        <w:jc w:val="left"/>
+      </w:pPr>
+      <w:r>
+        <w:br w:type="page"/>
+      </w:r>
+    </w:p>
+    <w:p>
+      <w:pPr>
+        <w:pStyle w:val="Sottoargomento"/>
+      </w:pPr>
+      <w:r>
+        <w:lastRenderedPageBreak/>
+        <w:t>Sequence diagram – Visualizza esito esame</w:t>
+      </w:r>
+    </w:p>
+    <w:p>
+      <w:r>
+        <w:t>Di seguito il sequence diagram, per il solo studente, della risposta al click su una data d’appello di un corso.</w:t>
+      </w:r>
+    </w:p>
+    <w:p>
+      <w:r>
+        <w:rPr>
+          <w:noProof/>
+        </w:rPr>
+        <w:drawing>
+          <wp:inline distT="0" distB="0" distL="0" distR="0" wp14:anchorId="79E046C2" wp14:editId="68FD1E1F">
+            <wp:extent cx="9064625" cy="5136542"/>
+            <wp:effectExtent l="0" t="0" r="3175" b="6985"/>
+            <wp:docPr id="1046908701" name="Immagine 35"/>
+            <wp:cNvGraphicFramePr>
+              <a:graphicFrameLocks xmlns:a="http://schemas.openxmlformats.org/drawingml/2006/main" noChangeAspect="1"/>
+            </wp:cNvGraphicFramePr>
+            <a:graphic xmlns:a="http://schemas.openxmlformats.org/drawingml/2006/main">
+              <a:graphicData uri="http://schemas.openxmlformats.org/drawingml/2006/picture">
+                <pic:pic xmlns:pic="http://schemas.openxmlformats.org/drawingml/2006/picture">
+                  <pic:nvPicPr>
+                    <pic:cNvPr id="0" name="Picture 5"/>
+                    <pic:cNvPicPr>
+                      <a:picLocks noChangeAspect="1" noChangeArrowheads="1"/>
+                    </pic:cNvPicPr>
+                  </pic:nvPicPr>
+                  <pic:blipFill rotWithShape="1">
+                    <a:blip r:embed="rId37">
+                      <a:extLst>
+                        <a:ext uri="{28A0092B-C50C-407E-A947-70E740481C1C}">
+                          <a14:useLocalDpi xmlns:a14="http://schemas.microsoft.com/office/drawing/2010/main" val="0"/>
+                        </a:ext>
+                      </a:extLst>
+                    </a:blip>
+                    <a:srcRect b="13983"/>
+                    <a:stretch>
+                      <a:fillRect/>
+                    </a:stretch>
+                  </pic:blipFill>
+                  <pic:spPr bwMode="auto">
+                    <a:xfrm>
+                      <a:off x="0" y="0"/>
+                      <a:ext cx="9064625" cy="5136542"/>
+                    </a:xfrm>
+                    <a:prstGeom prst="rect">
+                      <a:avLst/>
+                    </a:prstGeom>
+                    <a:noFill/>
+                    <a:ln>
+                      <a:noFill/>
+                    </a:ln>
+                    <a:extLst>
+                      <a:ext uri="{53640926-AAD7-44D8-BBD7-CCE9431645EC}">
+                        <a14:shadowObscured xmlns:a14="http://schemas.microsoft.com/office/drawing/2010/main"/>
+                      </a:ext>
+                    </a:extLst>
+                  </pic:spPr>
+                </pic:pic>
+              </a:graphicData>
+            </a:graphic>
+          </wp:inline>
+        </w:drawing>
+      </w:r>
+    </w:p>
+    <w:p>
+      <w:pPr>
+        <w:spacing w:after="160"/>
+        <w:jc w:val="left"/>
+      </w:pPr>
+      <w:r>
+        <w:br w:type="page"/>
+      </w:r>
+    </w:p>
+    <w:p>
+      <w:pPr>
+        <w:pStyle w:val="Sottoargomento"/>
+      </w:pPr>
+      <w:r>
+        <w:lastRenderedPageBreak/>
+        <w:t>Sequence diagram – Rifiuta voto</w:t>
+      </w:r>
+    </w:p>
+    <w:p>
+      <w:r>
+        <w:t>Di seguito il sequence diagram per la risposta al drag and drop dell’esito esame sul cestino, da parte dello studente. Al termine si esegue esitoEsame.show(), per maggiori dettagli a riguardo si faccia riferimento al sequence diagram precedente.</w:t>
+      </w:r>
+    </w:p>
+    <w:p>
+      <w:pPr>
+        <w:jc w:val="center"/>
+      </w:pPr>
+      <w:r>
+        <w:rPr>
+          <w:noProof/>
+        </w:rPr>
+        <w:drawing>
+          <wp:inline distT="0" distB="0" distL="0" distR="0" wp14:anchorId="49AEAD71" wp14:editId="6A5D6719">
+            <wp:extent cx="8460188" cy="5409779"/>
+            <wp:effectExtent l="0" t="0" r="0" b="635"/>
+            <wp:docPr id="1619235900" name="Immagine 36"/>
+            <wp:cNvGraphicFramePr>
+              <a:graphicFrameLocks xmlns:a="http://schemas.openxmlformats.org/drawingml/2006/main" noChangeAspect="1"/>
+            </wp:cNvGraphicFramePr>
+            <a:graphic xmlns:a="http://schemas.openxmlformats.org/drawingml/2006/main">
+              <a:graphicData uri="http://schemas.openxmlformats.org/drawingml/2006/picture">
+                <pic:pic xmlns:pic="http://schemas.openxmlformats.org/drawingml/2006/picture">
+                  <pic:nvPicPr>
+                    <pic:cNvPr id="0" name="Picture 6"/>
+                    <pic:cNvPicPr>
+                      <a:picLocks noChangeAspect="1" noChangeArrowheads="1"/>
+                    </pic:cNvPicPr>
+                  </pic:nvPicPr>
+                  <pic:blipFill>
+                    <a:blip r:embed="rId38">
+                      <a:extLst>
+                        <a:ext uri="{28A0092B-C50C-407E-A947-70E740481C1C}">
+                          <a14:useLocalDpi xmlns:a14="http://schemas.microsoft.com/office/drawing/2010/main" val="0"/>
+                        </a:ext>
+                      </a:extLst>
+                    </a:blip>
+                    <a:srcRect/>
+                    <a:stretch>
+                      <a:fillRect/>
+                    </a:stretch>
+                  </pic:blipFill>
+                  <pic:spPr bwMode="auto">
+                    <a:xfrm>
+                      <a:off x="0" y="0"/>
+                      <a:ext cx="8462944" cy="5411541"/>
                     </a:xfrm>
                     <a:prstGeom prst="rect">
                       <a:avLst/>
@@ -16278,6 +16215,7 @@
   <w:style w:type="character" w:default="1" w:styleId="Carpredefinitoparagrafo">
     <w:name w:val="Default Paragraph Font"/>
     <w:uiPriority w:val="1"/>
+    <w:semiHidden/>
     <w:unhideWhenUsed/>
   </w:style>
   <w:style w:type="table" w:default="1" w:styleId="Tabellanormale">

</xml_diff>

<commit_message>
updated doc (no sequence diagrams)
</commit_message>
<xml_diff>
--- a/Documentazione - draft.docx
+++ b/Documentazione - draft.docx
@@ -9401,10 +9401,10 @@
         </w:rPr>
         <w:lastRenderedPageBreak/>
         <w:drawing>
-          <wp:inline distT="0" distB="0" distL="0" distR="0" wp14:anchorId="08FD79CD" wp14:editId="7BE77434">
-            <wp:extent cx="8099348" cy="4595854"/>
-            <wp:effectExtent l="0" t="0" r="0" b="0"/>
-            <wp:docPr id="411307534" name="Immagine 31" descr="Immagine che contiene testo, diagramma, schermata, Piano&#10;&#10;Il contenuto generato dall'IA potrebbe non essere corretto."/>
+          <wp:inline distT="0" distB="0" distL="0" distR="0" wp14:anchorId="5F468459" wp14:editId="05CFAAF6">
+            <wp:extent cx="9085445" cy="4435434"/>
+            <wp:effectExtent l="0" t="0" r="1905" b="3810"/>
+            <wp:docPr id="1437693298" name="Immagine 30"/>
             <wp:cNvGraphicFramePr>
               <a:graphicFrameLocks xmlns:a="http://schemas.openxmlformats.org/drawingml/2006/main" noChangeAspect="1"/>
             </wp:cNvGraphicFramePr>
@@ -9412,7 +9412,7 @@
               <a:graphicData uri="http://schemas.openxmlformats.org/drawingml/2006/picture">
                 <pic:pic xmlns:pic="http://schemas.openxmlformats.org/drawingml/2006/picture">
                   <pic:nvPicPr>
-                    <pic:cNvPr id="411307534" name="Immagine 31" descr="Immagine che contiene testo, diagramma, schermata, Piano&#10;&#10;Il contenuto generato dall'IA potrebbe non essere corretto."/>
+                    <pic:cNvPr id="0" name="Picture 2"/>
                     <pic:cNvPicPr>
                       <a:picLocks noChangeAspect="1" noChangeArrowheads="1"/>
                     </pic:cNvPicPr>
@@ -9433,7 +9433,7 @@
                   <pic:spPr bwMode="auto">
                     <a:xfrm>
                       <a:off x="0" y="0"/>
-                      <a:ext cx="8116030" cy="4605320"/>
+                      <a:ext cx="9140607" cy="4462364"/>
                     </a:xfrm>
                     <a:prstGeom prst="rect">
                       <a:avLst/>
@@ -9460,10 +9460,10 @@
         </w:rPr>
         <w:lastRenderedPageBreak/>
         <w:drawing>
-          <wp:inline distT="0" distB="0" distL="0" distR="0" wp14:anchorId="62D92B77" wp14:editId="40656FF0">
-            <wp:extent cx="8995232" cy="5953127"/>
-            <wp:effectExtent l="0" t="0" r="0" b="0"/>
-            <wp:docPr id="747133770" name="Immagine 30" descr="Immagine che contiene testo, diagramma, schizzo, Piano&#10;&#10;Il contenuto generato dall'IA potrebbe non essere corretto."/>
+          <wp:inline distT="0" distB="0" distL="0" distR="0" wp14:anchorId="5312C783" wp14:editId="252EFCA8">
+            <wp:extent cx="9045024" cy="4904509"/>
+            <wp:effectExtent l="0" t="0" r="3810" b="0"/>
+            <wp:docPr id="172215322" name="Immagine 29"/>
             <wp:cNvGraphicFramePr>
               <a:graphicFrameLocks xmlns:a="http://schemas.openxmlformats.org/drawingml/2006/main" noChangeAspect="1"/>
             </wp:cNvGraphicFramePr>
@@ -9471,7 +9471,7 @@
               <a:graphicData uri="http://schemas.openxmlformats.org/drawingml/2006/picture">
                 <pic:pic xmlns:pic="http://schemas.openxmlformats.org/drawingml/2006/picture">
                   <pic:nvPicPr>
-                    <pic:cNvPr id="747133770" name="Immagine 30" descr="Immagine che contiene testo, diagramma, schizzo, Piano&#10;&#10;Il contenuto generato dall'IA potrebbe non essere corretto."/>
+                    <pic:cNvPr id="0" name="Picture 1"/>
                     <pic:cNvPicPr>
                       <a:picLocks noChangeAspect="1" noChangeArrowheads="1"/>
                     </pic:cNvPicPr>
@@ -9492,7 +9492,7 @@
                   <pic:spPr bwMode="auto">
                     <a:xfrm>
                       <a:off x="0" y="0"/>
-                      <a:ext cx="9061506" cy="5996988"/>
+                      <a:ext cx="9090329" cy="4929075"/>
                     </a:xfrm>
                     <a:prstGeom prst="rect">
                       <a:avLst/>
@@ -9511,10 +9511,23 @@
     </w:p>
     <w:p>
       <w:pPr>
+        <w:spacing w:after="160"/>
+        <w:jc w:val="left"/>
+      </w:pPr>
+      <w:r>
+        <w:br w:type="page"/>
+      </w:r>
+    </w:p>
+    <w:p>
+      <w:pPr>
+        <w:jc w:val="center"/>
+      </w:pPr>
+    </w:p>
+    <w:p>
+      <w:pPr>
         <w:pStyle w:val="Sottoargomento"/>
       </w:pPr>
       <w:r>
-        <w:lastRenderedPageBreak/>
         <w:t>Componenti dell’applicazione</w:t>
       </w:r>
       <w:r>
@@ -9767,6 +9780,20 @@
               <w:jc w:val="left"/>
             </w:pPr>
             <w:r>
+              <w:t>Verbali</w:t>
+            </w:r>
+          </w:p>
+          <w:p>
+            <w:pPr>
+              <w:pStyle w:val="Paragrafoelenco"/>
+              <w:numPr>
+                <w:ilvl w:val="0"/>
+                <w:numId w:val="9"/>
+              </w:numPr>
+              <w:spacing w:after="0" w:line="276" w:lineRule="auto"/>
+              <w:jc w:val="left"/>
+            </w:pPr>
+            <w:r>
               <w:t>Logout</w:t>
             </w:r>
           </w:p>
@@ -10028,6 +10055,21 @@
               <w:jc w:val="left"/>
             </w:pPr>
             <w:r>
+              <w:t>modificaMultipliVoti(nomeCorso, dataAppello, mappaMatricolaVoto)</w:t>
+            </w:r>
+          </w:p>
+          <w:p>
+            <w:pPr>
+              <w:pStyle w:val="Paragrafoelenco"/>
+              <w:numPr>
+                <w:ilvl w:val="1"/>
+                <w:numId w:val="4"/>
+              </w:numPr>
+              <w:spacing w:after="0"/>
+              <w:ind w:left="596" w:hanging="283"/>
+              <w:jc w:val="left"/>
+            </w:pPr>
+            <w:r>
               <w:t>pubblicaVoti (corso, data)</w:t>
             </w:r>
           </w:p>
@@ -10179,7 +10221,13 @@
         <w:t>Componenti dell’applicazione</w:t>
       </w:r>
       <w:r>
-        <w:t xml:space="preserve"> (solo home pages)</w:t>
+        <w:t xml:space="preserve"> (solo </w:t>
+      </w:r>
+      <w:r>
+        <w:t>home pages</w:t>
+      </w:r>
+      <w:r>
+        <w:t>)</w:t>
       </w:r>
       <w:r>
         <w:t xml:space="preserve"> – Client side</w:t>
@@ -10245,6 +10293,9 @@
             <w:r>
               <w:t>show()</w:t>
             </w:r>
+            <w:r>
+              <w:t>: mostra il nome del docente</w:t>
+            </w:r>
           </w:p>
           <w:p>
             <w:pPr>
@@ -10256,7 +10307,59 @@
               <w:spacing w:after="0"/>
             </w:pPr>
             <w:r>
-              <w:t>ListaCorsi</w:t>
+              <w:t>ButtonIndietro:</w:t>
+            </w:r>
+          </w:p>
+          <w:p>
+            <w:pPr>
+              <w:pStyle w:val="Paragrafoelenco"/>
+              <w:numPr>
+                <w:ilvl w:val="1"/>
+                <w:numId w:val="10"/>
+              </w:numPr>
+              <w:spacing w:after="0"/>
+            </w:pPr>
+            <w:r>
+              <w:t>init(): imposta il ritorno al login come azione</w:t>
+            </w:r>
+          </w:p>
+          <w:p>
+            <w:pPr>
+              <w:pStyle w:val="Paragrafoelenco"/>
+              <w:numPr>
+                <w:ilvl w:val="1"/>
+                <w:numId w:val="10"/>
+              </w:numPr>
+              <w:spacing w:after="0"/>
+            </w:pPr>
+            <w:r>
+              <w:t>evolve(): imposta il ritorno al login come azione</w:t>
+            </w:r>
+          </w:p>
+          <w:p>
+            <w:pPr>
+              <w:pStyle w:val="Paragrafoelenco"/>
+              <w:numPr>
+                <w:ilvl w:val="1"/>
+                <w:numId w:val="10"/>
+              </w:numPr>
+              <w:spacing w:after="0"/>
+            </w:pPr>
+            <w:r>
+              <w:t>evolveEsito(): imposta il ritorno agli iscritti come azione</w:t>
+            </w:r>
+          </w:p>
+          <w:p>
+            <w:pPr>
+              <w:pStyle w:val="Paragrafoelenco"/>
+              <w:numPr>
+                <w:ilvl w:val="1"/>
+                <w:numId w:val="10"/>
+              </w:numPr>
+              <w:spacing w:after="0"/>
+            </w:pPr>
+            <w:r>
+              <w:t>evolveVerbali(): imposta il ritorno ai verbali come azione</w:t>
             </w:r>
           </w:p>
           <w:p>
@@ -10269,7 +10372,7 @@
               <w:spacing w:after="0"/>
             </w:pPr>
             <w:r>
-              <w:t xml:space="preserve">ListaAppelli </w:t>
+              <w:t>AnchorLogout, AnchorHome, AnchorVerbali</w:t>
             </w:r>
           </w:p>
           <w:p>
@@ -10282,7 +10385,46 @@
               <w:spacing w:after="0"/>
             </w:pPr>
             <w:r>
-              <w:t>ListaIscritti</w:t>
+              <w:t>ListaCorsi</w:t>
+            </w:r>
+          </w:p>
+          <w:p>
+            <w:pPr>
+              <w:pStyle w:val="Paragrafoelenco"/>
+              <w:numPr>
+                <w:ilvl w:val="1"/>
+                <w:numId w:val="10"/>
+              </w:numPr>
+              <w:spacing w:after="0"/>
+            </w:pPr>
+            <w:r>
+              <w:t>show(): ottiene la lista dal server e la mostra</w:t>
+            </w:r>
+          </w:p>
+          <w:p>
+            <w:pPr>
+              <w:pStyle w:val="Paragrafoelenco"/>
+              <w:numPr>
+                <w:ilvl w:val="1"/>
+                <w:numId w:val="10"/>
+              </w:numPr>
+              <w:spacing w:after="0"/>
+            </w:pPr>
+            <w:r>
+              <w:t>updateData(lista): popola la tabella con la lista</w:t>
+            </w:r>
+          </w:p>
+          <w:p>
+            <w:pPr>
+              <w:pStyle w:val="Paragrafoelenco"/>
+              <w:numPr>
+                <w:ilvl w:val="1"/>
+                <w:numId w:val="10"/>
+              </w:numPr>
+              <w:spacing w:after="0"/>
+            </w:pPr>
+            <w:r>
+              <w:t>reset(): svuota e nasconde il componente</w:t>
             </w:r>
           </w:p>
           <w:p>
@@ -10292,10 +10434,64 @@
                 <w:ilvl w:val="0"/>
                 <w:numId w:val="10"/>
               </w:numPr>
-              <w:spacing w:after="0"/>
-            </w:pPr>
-            <w:r>
-              <w:t>FormVoto</w:t>
+              <w:spacing w:after="0" w:line="259" w:lineRule="auto"/>
+            </w:pPr>
+            <w:r>
+              <w:t>Lista</w:t>
+            </w:r>
+            <w:r>
+              <w:t>Appelli</w:t>
+            </w:r>
+          </w:p>
+          <w:p>
+            <w:pPr>
+              <w:pStyle w:val="Paragrafoelenco"/>
+              <w:numPr>
+                <w:ilvl w:val="1"/>
+                <w:numId w:val="10"/>
+              </w:numPr>
+              <w:spacing w:after="0" w:line="259" w:lineRule="auto"/>
+            </w:pPr>
+            <w:r>
+              <w:t>show(</w:t>
+            </w:r>
+            <w:r>
+              <w:t>corso</w:t>
+            </w:r>
+            <w:r>
+              <w:t>): ottiene la lista dal server e la mostra</w:t>
+            </w:r>
+          </w:p>
+          <w:p>
+            <w:pPr>
+              <w:pStyle w:val="Paragrafoelenco"/>
+              <w:numPr>
+                <w:ilvl w:val="1"/>
+                <w:numId w:val="10"/>
+              </w:numPr>
+              <w:spacing w:after="0" w:line="259" w:lineRule="auto"/>
+            </w:pPr>
+            <w:r>
+              <w:t>update</w:t>
+            </w:r>
+            <w:r>
+              <w:t>D</w:t>
+            </w:r>
+            <w:r>
+              <w:t>ata(lista): popola la tabella con la lista</w:t>
+            </w:r>
+          </w:p>
+          <w:p>
+            <w:pPr>
+              <w:pStyle w:val="Paragrafoelenco"/>
+              <w:numPr>
+                <w:ilvl w:val="1"/>
+                <w:numId w:val="10"/>
+              </w:numPr>
+              <w:spacing w:after="0"/>
+            </w:pPr>
+            <w:r>
+              <w:t>reset(): svuota e nasconde il componente</w:t>
             </w:r>
           </w:p>
           <w:p>
@@ -10305,10 +10501,368 @@
                 <w:ilvl w:val="0"/>
                 <w:numId w:val="10"/>
               </w:numPr>
+              <w:spacing w:after="0" w:line="259" w:lineRule="auto"/>
+            </w:pPr>
+            <w:r>
+              <w:t>Lista</w:t>
+            </w:r>
+            <w:r>
+              <w:t>Iscritti</w:t>
+            </w:r>
+          </w:p>
+          <w:p>
+            <w:pPr>
+              <w:pStyle w:val="Paragrafoelenco"/>
+              <w:numPr>
+                <w:ilvl w:val="1"/>
+                <w:numId w:val="10"/>
+              </w:numPr>
+              <w:spacing w:after="0" w:line="259" w:lineRule="auto"/>
+            </w:pPr>
+            <w:r>
+              <w:t>show(</w:t>
+            </w:r>
+            <w:r>
+              <w:t>corso, appello</w:t>
+            </w:r>
+            <w:r>
+              <w:t>): ottiene la lista dal server e la mostra</w:t>
+            </w:r>
+          </w:p>
+          <w:p>
+            <w:pPr>
+              <w:pStyle w:val="Paragrafoelenco"/>
+              <w:numPr>
+                <w:ilvl w:val="1"/>
+                <w:numId w:val="10"/>
+              </w:numPr>
+              <w:spacing w:after="0" w:line="259" w:lineRule="auto"/>
+            </w:pPr>
+            <w:r>
+              <w:t>updatedata(lista): popola la tabella con la lista</w:t>
+            </w:r>
+          </w:p>
+          <w:p>
+            <w:pPr>
+              <w:pStyle w:val="Paragrafoelenco"/>
+              <w:numPr>
+                <w:ilvl w:val="1"/>
+                <w:numId w:val="10"/>
+              </w:numPr>
+              <w:spacing w:after="0"/>
+            </w:pPr>
+            <w:r>
+              <w:t>reset(): svuota e nasconde il componente</w:t>
+            </w:r>
+          </w:p>
+          <w:p>
+            <w:pPr>
+              <w:pStyle w:val="Paragrafoelenco"/>
+              <w:numPr>
+                <w:ilvl w:val="1"/>
+                <w:numId w:val="10"/>
+              </w:numPr>
+              <w:spacing w:after="0"/>
+            </w:pPr>
+            <w:r>
+              <w:t>hide(): nasconde il componente senza svuotarlo</w:t>
+            </w:r>
+          </w:p>
+          <w:p>
+            <w:pPr>
+              <w:pStyle w:val="Paragrafoelenco"/>
+              <w:numPr>
+                <w:ilvl w:val="1"/>
+                <w:numId w:val="10"/>
+              </w:numPr>
+              <w:spacing w:after="0"/>
+            </w:pPr>
+            <w:r>
+              <w:t>refresh(): ricarica il componente con corso e data precedenti</w:t>
+            </w:r>
+          </w:p>
+          <w:p>
+            <w:pPr>
+              <w:pStyle w:val="Paragrafoelenco"/>
+              <w:numPr>
+                <w:ilvl w:val="1"/>
+                <w:numId w:val="10"/>
+              </w:numPr>
+              <w:spacing w:after="0"/>
+            </w:pPr>
+            <w:r>
+              <w:t>pubblicaVoti(): invia al server la richiesta di pubblicare</w:t>
+            </w:r>
+          </w:p>
+          <w:p>
+            <w:pPr>
+              <w:pStyle w:val="Paragrafoelenco"/>
+              <w:numPr>
+                <w:ilvl w:val="1"/>
+                <w:numId w:val="10"/>
+              </w:numPr>
+              <w:spacing w:after="0"/>
+            </w:pPr>
+            <w:r>
+              <w:t>verbalizzaVoti(): invia al server la richiesta di verbalizzare</w:t>
+            </w:r>
+          </w:p>
+          <w:p>
+            <w:pPr>
+              <w:pStyle w:val="Paragrafoelenco"/>
+              <w:numPr>
+                <w:ilvl w:val="1"/>
+                <w:numId w:val="10"/>
+              </w:numPr>
+              <w:spacing w:after="0"/>
+            </w:pPr>
+            <w:r>
+              <w:t>(funzione anonima): riordina la tabella in base alla header</w:t>
+            </w:r>
+          </w:p>
+          <w:p>
+            <w:pPr>
+              <w:pStyle w:val="Paragrafoelenco"/>
+              <w:numPr>
+                <w:ilvl w:val="0"/>
+                <w:numId w:val="10"/>
+              </w:numPr>
+              <w:spacing w:after="0"/>
+            </w:pPr>
+            <w:r>
+              <w:t>ModificaEsito</w:t>
+            </w:r>
+          </w:p>
+          <w:p>
+            <w:pPr>
+              <w:pStyle w:val="Paragrafoelenco"/>
+              <w:numPr>
+                <w:ilvl w:val="1"/>
+                <w:numId w:val="10"/>
+              </w:numPr>
+              <w:spacing w:after="0"/>
+            </w:pPr>
+            <w:r>
+              <w:t>show(): ottiene i dati dal server e li mostra</w:t>
+            </w:r>
+          </w:p>
+          <w:p>
+            <w:pPr>
+              <w:pStyle w:val="Paragrafoelenco"/>
+              <w:numPr>
+                <w:ilvl w:val="1"/>
+                <w:numId w:val="10"/>
+              </w:numPr>
+              <w:spacing w:after="0"/>
+            </w:pPr>
+            <w:r>
+              <w:t>updateForm(iscrizione): popola il form</w:t>
+            </w:r>
+          </w:p>
+          <w:p>
+            <w:pPr>
+              <w:pStyle w:val="Paragrafoelenco"/>
+              <w:numPr>
+                <w:ilvl w:val="1"/>
+                <w:numId w:val="10"/>
+              </w:numPr>
+              <w:spacing w:after="0"/>
+            </w:pPr>
+            <w:r>
+              <w:t>reset(): nasconde il componente</w:t>
+            </w:r>
+          </w:p>
+          <w:p>
+            <w:pPr>
+              <w:pStyle w:val="Paragrafoelenco"/>
+              <w:numPr>
+                <w:ilvl w:val="1"/>
+                <w:numId w:val="10"/>
+              </w:numPr>
+              <w:spacing w:after="0"/>
+            </w:pPr>
+            <w:r>
+              <w:t>modificaVoto(voto): invia al server la richiesta di modificare</w:t>
+            </w:r>
+          </w:p>
+          <w:p>
+            <w:pPr>
+              <w:spacing w:after="0"/>
+            </w:pPr>
+          </w:p>
+          <w:p>
+            <w:pPr>
+              <w:spacing w:after="0"/>
+            </w:pPr>
+          </w:p>
+          <w:p>
+            <w:pPr>
+              <w:pStyle w:val="Paragrafoelenco"/>
+              <w:numPr>
+                <w:ilvl w:val="0"/>
+                <w:numId w:val="12"/>
+              </w:numPr>
+              <w:spacing w:after="0"/>
+            </w:pPr>
+            <w:r>
+              <w:lastRenderedPageBreak/>
+              <w:t>FinestraModale</w:t>
+            </w:r>
+          </w:p>
+          <w:p>
+            <w:pPr>
+              <w:pStyle w:val="Paragrafoelenco"/>
+              <w:numPr>
+                <w:ilvl w:val="1"/>
+                <w:numId w:val="12"/>
+              </w:numPr>
+              <w:spacing w:after="0"/>
+            </w:pPr>
+            <w:r>
+              <w:t>show(): mostra la finestra con i suoi componenti</w:t>
+            </w:r>
+          </w:p>
+          <w:p>
+            <w:pPr>
+              <w:pStyle w:val="Paragrafoelenco"/>
+              <w:numPr>
+                <w:ilvl w:val="1"/>
+                <w:numId w:val="12"/>
+              </w:numPr>
+              <w:spacing w:after="0"/>
+            </w:pPr>
+            <w:r>
+              <w:t>reset(): nasconde la finestra e svuota la tabella</w:t>
+            </w:r>
+          </w:p>
+          <w:p>
+            <w:pPr>
+              <w:pStyle w:val="Paragrafoelenco"/>
+              <w:numPr>
+                <w:ilvl w:val="1"/>
+                <w:numId w:val="12"/>
+              </w:numPr>
+              <w:spacing w:after="0"/>
+            </w:pPr>
+            <w:r>
+              <w:t>modificaMultiVoto(multiVoto): invia al server la richiesta di modificare più voti</w:t>
+            </w:r>
+          </w:p>
+          <w:p>
+            <w:pPr>
+              <w:pStyle w:val="Paragrafoelenco"/>
+              <w:numPr>
+                <w:ilvl w:val="1"/>
+                <w:numId w:val="12"/>
+              </w:numPr>
+              <w:spacing w:after="0"/>
+            </w:pPr>
+            <w:r>
+              <w:t>(funzione anonima): raccoglie i voti inseriti e chiama la funzione modificaMultiVoto</w:t>
+            </w:r>
+          </w:p>
+          <w:p>
+            <w:pPr>
+              <w:pStyle w:val="Paragrafoelenco"/>
+              <w:numPr>
+                <w:ilvl w:val="0"/>
+                <w:numId w:val="12"/>
+              </w:numPr>
+              <w:spacing w:after="0"/>
+            </w:pPr>
+            <w:r>
+              <w:t>VisualizzaVerbale</w:t>
+            </w:r>
+          </w:p>
+          <w:p>
+            <w:pPr>
+              <w:pStyle w:val="Paragrafoelenco"/>
+              <w:numPr>
+                <w:ilvl w:val="1"/>
+                <w:numId w:val="12"/>
+              </w:numPr>
+              <w:spacing w:after="0"/>
+            </w:pPr>
+            <w:r>
+              <w:t>show(codice): ottiene dal server e mostra i dati del verbale</w:t>
+            </w:r>
+          </w:p>
+          <w:p>
+            <w:pPr>
+              <w:pStyle w:val="Paragrafoelenco"/>
+              <w:numPr>
+                <w:ilvl w:val="1"/>
+                <w:numId w:val="12"/>
+              </w:numPr>
+              <w:spacing w:after="0"/>
+            </w:pPr>
+            <w:r>
+              <w:t>updateData(verbale, listaEsiti): popola la tabella e il form</w:t>
+            </w:r>
+          </w:p>
+          <w:p>
+            <w:pPr>
+              <w:pStyle w:val="Paragrafoelenco"/>
+              <w:numPr>
+                <w:ilvl w:val="1"/>
+                <w:numId w:val="12"/>
+              </w:numPr>
+              <w:spacing w:after="0"/>
+            </w:pPr>
+            <w:r>
+              <w:t>reset(): svuota la tabella e nasconde il componente</w:t>
+            </w:r>
+          </w:p>
+          <w:p>
+            <w:pPr>
+              <w:pStyle w:val="Paragrafoelenco"/>
+              <w:numPr>
+                <w:ilvl w:val="0"/>
+                <w:numId w:val="12"/>
+              </w:numPr>
               <w:spacing w:after="0"/>
             </w:pPr>
             <w:r>
               <w:t>ListaVerbali</w:t>
+            </w:r>
+          </w:p>
+          <w:p>
+            <w:pPr>
+              <w:pStyle w:val="Paragrafoelenco"/>
+              <w:numPr>
+                <w:ilvl w:val="1"/>
+                <w:numId w:val="12"/>
+              </w:numPr>
+              <w:spacing w:after="0"/>
+            </w:pPr>
+            <w:r>
+              <w:t>show(): ottiene la lista e la mostra</w:t>
+            </w:r>
+          </w:p>
+          <w:p>
+            <w:pPr>
+              <w:pStyle w:val="Paragrafoelenco"/>
+              <w:numPr>
+                <w:ilvl w:val="1"/>
+                <w:numId w:val="12"/>
+              </w:numPr>
+              <w:spacing w:after="0"/>
+            </w:pPr>
+            <w:r>
+              <w:t>updateData(verbali): popola la tabella</w:t>
+            </w:r>
+          </w:p>
+          <w:p>
+            <w:pPr>
+              <w:pStyle w:val="Paragrafoelenco"/>
+              <w:numPr>
+                <w:ilvl w:val="1"/>
+                <w:numId w:val="12"/>
+              </w:numPr>
+              <w:spacing w:after="0"/>
+            </w:pPr>
+            <w:r>
+              <w:t>reset(): svuota la tabella e nasconde il componente</w:t>
             </w:r>
           </w:p>
         </w:tc>
@@ -10321,6 +10875,7 @@
               <w:spacing w:after="0"/>
             </w:pPr>
             <w:r>
+              <w:lastRenderedPageBreak/>
               <w:t>Studente:</w:t>
             </w:r>
           </w:p>
@@ -10631,22 +11186,12 @@
         </w:tc>
       </w:tr>
     </w:tbl>
-    <w:p/>
     <w:p>
       <w:pPr>
-        <w:spacing w:after="160"/>
-        <w:jc w:val="left"/>
-      </w:pPr>
-      <w:r>
-        <w:br w:type="page"/>
-      </w:r>
-    </w:p>
-    <w:p>
-      <w:pPr>
         <w:pStyle w:val="Sottoargomento"/>
-      </w:pPr>
-      <w:r>
-        <w:lastRenderedPageBreak/>
+        <w:spacing w:before="120"/>
+      </w:pPr>
+      <w:r>
         <w:t>Gestione degli eventi</w:t>
       </w:r>
       <w:r>
@@ -10666,8 +11211,8 @@
       <w:tblGrid>
         <w:gridCol w:w="3569"/>
         <w:gridCol w:w="3569"/>
-        <w:gridCol w:w="3569"/>
-        <w:gridCol w:w="3570"/>
+        <w:gridCol w:w="5331"/>
+        <w:gridCol w:w="1808"/>
       </w:tblGrid>
       <w:tr>
         <w:trPr>
@@ -10785,7 +11330,7 @@
         </w:tc>
         <w:tc>
           <w:tcPr>
-            <w:tcW w:w="3569" w:type="dxa"/>
+            <w:tcW w:w="5331" w:type="dxa"/>
             <w:tcBorders>
               <w:top w:val="single" w:sz="4" w:space="0" w:color="auto"/>
               <w:left w:val="single" w:sz="4" w:space="0" w:color="auto"/>
@@ -10816,7 +11361,7 @@
         </w:tc>
         <w:tc>
           <w:tcPr>
-            <w:tcW w:w="3570" w:type="dxa"/>
+            <w:tcW w:w="1808" w:type="dxa"/>
             <w:tcBorders>
               <w:top w:val="single" w:sz="4" w:space="0" w:color="auto"/>
               <w:left w:val="single" w:sz="4" w:space="0" w:color="auto"/>
@@ -10944,7 +11489,7 @@
         </w:tc>
         <w:tc>
           <w:tcPr>
-            <w:tcW w:w="3569" w:type="dxa"/>
+            <w:tcW w:w="5331" w:type="dxa"/>
             <w:tcBorders>
               <w:left w:val="single" w:sz="4" w:space="0" w:color="auto"/>
               <w:right w:val="single" w:sz="4" w:space="0" w:color="auto"/>
@@ -10970,7 +11515,7 @@
         </w:tc>
         <w:tc>
           <w:tcPr>
-            <w:tcW w:w="3570" w:type="dxa"/>
+            <w:tcW w:w="1808" w:type="dxa"/>
             <w:tcBorders>
               <w:left w:val="single" w:sz="4" w:space="0" w:color="auto"/>
             </w:tcBorders>
@@ -11106,7 +11651,7 @@
         </w:tc>
         <w:tc>
           <w:tcPr>
-            <w:tcW w:w="3569" w:type="dxa"/>
+            <w:tcW w:w="5331" w:type="dxa"/>
             <w:tcBorders>
               <w:left w:val="single" w:sz="4" w:space="0" w:color="auto"/>
               <w:right w:val="single" w:sz="4" w:space="0" w:color="auto"/>
@@ -11150,7 +11695,7 @@
         </w:tc>
         <w:tc>
           <w:tcPr>
-            <w:tcW w:w="3570" w:type="dxa"/>
+            <w:tcW w:w="1808" w:type="dxa"/>
             <w:tcBorders>
               <w:left w:val="single" w:sz="4" w:space="0" w:color="auto"/>
             </w:tcBorders>
@@ -11253,7 +11798,7 @@
         </w:tc>
         <w:tc>
           <w:tcPr>
-            <w:tcW w:w="3569" w:type="dxa"/>
+            <w:tcW w:w="5331" w:type="dxa"/>
             <w:tcBorders>
               <w:left w:val="single" w:sz="4" w:space="0" w:color="auto"/>
               <w:right w:val="single" w:sz="4" w:space="0" w:color="auto"/>
@@ -11279,7 +11824,7 @@
         </w:tc>
         <w:tc>
           <w:tcPr>
-            <w:tcW w:w="3570" w:type="dxa"/>
+            <w:tcW w:w="1808" w:type="dxa"/>
             <w:tcBorders>
               <w:left w:val="single" w:sz="4" w:space="0" w:color="auto"/>
             </w:tcBorders>
@@ -11391,7 +11936,7 @@
         </w:tc>
         <w:tc>
           <w:tcPr>
-            <w:tcW w:w="3569" w:type="dxa"/>
+            <w:tcW w:w="5331" w:type="dxa"/>
             <w:tcBorders>
               <w:left w:val="single" w:sz="4" w:space="0" w:color="auto"/>
               <w:right w:val="single" w:sz="4" w:space="0" w:color="auto"/>
@@ -11417,7 +11962,7 @@
         </w:tc>
         <w:tc>
           <w:tcPr>
-            <w:tcW w:w="3570" w:type="dxa"/>
+            <w:tcW w:w="1808" w:type="dxa"/>
             <w:tcBorders>
               <w:left w:val="single" w:sz="4" w:space="0" w:color="auto"/>
             </w:tcBorders>
@@ -11520,7 +12065,7 @@
         </w:tc>
         <w:tc>
           <w:tcPr>
-            <w:tcW w:w="3569" w:type="dxa"/>
+            <w:tcW w:w="5331" w:type="dxa"/>
             <w:tcBorders>
               <w:left w:val="single" w:sz="4" w:space="0" w:color="auto"/>
               <w:right w:val="single" w:sz="4" w:space="0" w:color="auto"/>
@@ -11546,7 +12091,7 @@
         </w:tc>
         <w:tc>
           <w:tcPr>
-            <w:tcW w:w="3570" w:type="dxa"/>
+            <w:tcW w:w="1808" w:type="dxa"/>
             <w:tcBorders>
               <w:left w:val="single" w:sz="4" w:space="0" w:color="auto"/>
             </w:tcBorders>
@@ -11652,7 +12197,7 @@
         </w:tc>
         <w:tc>
           <w:tcPr>
-            <w:tcW w:w="3569" w:type="dxa"/>
+            <w:tcW w:w="5331" w:type="dxa"/>
             <w:tcBorders>
               <w:left w:val="single" w:sz="4" w:space="0" w:color="auto"/>
               <w:right w:val="single" w:sz="4" w:space="0" w:color="auto"/>
@@ -11678,7 +12223,7 @@
         </w:tc>
         <w:tc>
           <w:tcPr>
-            <w:tcW w:w="3570" w:type="dxa"/>
+            <w:tcW w:w="1808" w:type="dxa"/>
             <w:tcBorders>
               <w:left w:val="single" w:sz="4" w:space="0" w:color="auto"/>
             </w:tcBorders>
@@ -11781,7 +12326,7 @@
         </w:tc>
         <w:tc>
           <w:tcPr>
-            <w:tcW w:w="3569" w:type="dxa"/>
+            <w:tcW w:w="5331" w:type="dxa"/>
             <w:tcBorders>
               <w:left w:val="single" w:sz="4" w:space="0" w:color="auto"/>
               <w:right w:val="single" w:sz="4" w:space="0" w:color="auto"/>
@@ -11819,7 +12364,7 @@
         </w:tc>
         <w:tc>
           <w:tcPr>
-            <w:tcW w:w="3570" w:type="dxa"/>
+            <w:tcW w:w="1808" w:type="dxa"/>
             <w:tcBorders>
               <w:left w:val="single" w:sz="4" w:space="0" w:color="auto"/>
             </w:tcBorders>
@@ -11849,7 +12394,16 @@
         <w:pStyle w:val="Sottoargomento"/>
         <w:spacing w:before="120"/>
       </w:pPr>
-      <w:r>
+    </w:p>
+    <w:p>
+      <w:pPr>
+        <w:pStyle w:val="Sottoargomento"/>
+      </w:pPr>
+      <w:r>
+        <w:br w:type="page"/>
+      </w:r>
+      <w:r>
+        <w:lastRenderedPageBreak/>
         <w:t>Gestione degli eventi – Solo studente</w:t>
       </w:r>
     </w:p>
@@ -11866,8 +12420,8 @@
       <w:tblGrid>
         <w:gridCol w:w="3569"/>
         <w:gridCol w:w="3569"/>
-        <w:gridCol w:w="3569"/>
-        <w:gridCol w:w="3570"/>
+        <w:gridCol w:w="5331"/>
+        <w:gridCol w:w="1808"/>
       </w:tblGrid>
       <w:tr>
         <w:trPr>
@@ -11982,7 +12536,7 @@
         </w:tc>
         <w:tc>
           <w:tcPr>
-            <w:tcW w:w="3569" w:type="dxa"/>
+            <w:tcW w:w="5331" w:type="dxa"/>
             <w:tcBorders>
               <w:top w:val="single" w:sz="4" w:space="0" w:color="auto"/>
               <w:left w:val="single" w:sz="4" w:space="0" w:color="auto"/>
@@ -12013,7 +12567,7 @@
         </w:tc>
         <w:tc>
           <w:tcPr>
-            <w:tcW w:w="3570" w:type="dxa"/>
+            <w:tcW w:w="1808" w:type="dxa"/>
             <w:tcBorders>
               <w:top w:val="single" w:sz="4" w:space="0" w:color="auto"/>
               <w:left w:val="single" w:sz="4" w:space="0" w:color="auto"/>
@@ -12120,7 +12674,7 @@
         </w:tc>
         <w:tc>
           <w:tcPr>
-            <w:tcW w:w="3569" w:type="dxa"/>
+            <w:tcW w:w="5331" w:type="dxa"/>
             <w:tcBorders>
               <w:left w:val="single" w:sz="4" w:space="0" w:color="auto"/>
               <w:right w:val="single" w:sz="4" w:space="0" w:color="auto"/>
@@ -12170,7 +12724,7 @@
         </w:tc>
         <w:tc>
           <w:tcPr>
-            <w:tcW w:w="3570" w:type="dxa"/>
+            <w:tcW w:w="1808" w:type="dxa"/>
             <w:tcBorders>
               <w:left w:val="single" w:sz="4" w:space="0" w:color="auto"/>
             </w:tcBorders>
@@ -12302,7 +12856,7 @@
         </w:tc>
         <w:tc>
           <w:tcPr>
-            <w:tcW w:w="3569" w:type="dxa"/>
+            <w:tcW w:w="5331" w:type="dxa"/>
             <w:tcBorders>
               <w:left w:val="single" w:sz="4" w:space="0" w:color="auto"/>
               <w:right w:val="single" w:sz="4" w:space="0" w:color="auto"/>
@@ -12328,7 +12882,7 @@
         </w:tc>
         <w:tc>
           <w:tcPr>
-            <w:tcW w:w="3570" w:type="dxa"/>
+            <w:tcW w:w="1808" w:type="dxa"/>
             <w:tcBorders>
               <w:left w:val="single" w:sz="4" w:space="0" w:color="auto"/>
             </w:tcBorders>
@@ -12443,7 +12997,7 @@
         </w:tc>
         <w:tc>
           <w:tcPr>
-            <w:tcW w:w="3569" w:type="dxa"/>
+            <w:tcW w:w="5331" w:type="dxa"/>
             <w:tcBorders>
               <w:left w:val="single" w:sz="4" w:space="0" w:color="auto"/>
               <w:right w:val="single" w:sz="4" w:space="0" w:color="auto"/>
@@ -12471,7 +13025,7 @@
         </w:tc>
         <w:tc>
           <w:tcPr>
-            <w:tcW w:w="3570" w:type="dxa"/>
+            <w:tcW w:w="1808" w:type="dxa"/>
             <w:tcBorders>
               <w:left w:val="single" w:sz="4" w:space="0" w:color="auto"/>
             </w:tcBorders>
@@ -12585,7 +13139,7 @@
         </w:tc>
         <w:tc>
           <w:tcPr>
-            <w:tcW w:w="3569" w:type="dxa"/>
+            <w:tcW w:w="5331" w:type="dxa"/>
             <w:tcBorders>
               <w:left w:val="single" w:sz="4" w:space="0" w:color="auto"/>
               <w:right w:val="single" w:sz="4" w:space="0" w:color="auto"/>
@@ -12612,7 +13166,7 @@
         </w:tc>
         <w:tc>
           <w:tcPr>
-            <w:tcW w:w="3570" w:type="dxa"/>
+            <w:tcW w:w="1808" w:type="dxa"/>
             <w:tcBorders>
               <w:left w:val="single" w:sz="4" w:space="0" w:color="auto"/>
             </w:tcBorders>
@@ -12729,7 +13283,7 @@
         </w:tc>
         <w:tc>
           <w:tcPr>
-            <w:tcW w:w="3569" w:type="dxa"/>
+            <w:tcW w:w="5331" w:type="dxa"/>
             <w:tcBorders>
               <w:left w:val="single" w:sz="4" w:space="0" w:color="auto"/>
               <w:right w:val="single" w:sz="4" w:space="0" w:color="auto"/>
@@ -12757,7 +13311,7 @@
         </w:tc>
         <w:tc>
           <w:tcPr>
-            <w:tcW w:w="3570" w:type="dxa"/>
+            <w:tcW w:w="1808" w:type="dxa"/>
             <w:tcBorders>
               <w:left w:val="single" w:sz="4" w:space="0" w:color="auto"/>
             </w:tcBorders>
@@ -12788,43 +13342,8 @@
       <w:pPr>
         <w:pStyle w:val="Sottoargomento"/>
         <w:spacing w:before="120"/>
-        <w:rPr>
-          <w:lang w:val="en-US"/>
-        </w:rPr>
-      </w:pPr>
-    </w:p>
-    <w:p>
-      <w:pPr>
-        <w:spacing w:after="160"/>
-        <w:jc w:val="left"/>
-        <w:rPr>
-          <w:b/>
-          <w:smallCaps/>
-          <w:color w:val="373737" w:themeColor="accent1" w:themeShade="40"/>
-          <w:sz w:val="24"/>
-          <w:lang w:val="en-US"/>
-        </w:rPr>
-      </w:pPr>
-      <w:r>
-        <w:rPr>
-          <w:lang w:val="en-US"/>
-        </w:rPr>
-        <w:br w:type="page"/>
-      </w:r>
-    </w:p>
-    <w:p>
-      <w:pPr>
-        <w:pStyle w:val="Sottoargomento"/>
-        <w:spacing w:before="120"/>
-        <w:rPr>
-          <w:lang w:val="en-US"/>
-        </w:rPr>
-      </w:pPr>
-      <w:r>
-        <w:rPr>
-          <w:lang w:val="en-US"/>
-        </w:rPr>
-        <w:lastRenderedPageBreak/>
+      </w:pPr>
+      <w:r>
         <w:t>Gestione degli eventi – Solo docente</w:t>
       </w:r>
     </w:p>
@@ -12841,8 +13360,8 @@
       <w:tblGrid>
         <w:gridCol w:w="3569"/>
         <w:gridCol w:w="3569"/>
-        <w:gridCol w:w="3569"/>
-        <w:gridCol w:w="3570"/>
+        <w:gridCol w:w="5331"/>
+        <w:gridCol w:w="1808"/>
       </w:tblGrid>
       <w:tr>
         <w:trPr>
@@ -12957,7 +13476,7 @@
         </w:tc>
         <w:tc>
           <w:tcPr>
-            <w:tcW w:w="3569" w:type="dxa"/>
+            <w:tcW w:w="5331" w:type="dxa"/>
             <w:tcBorders>
               <w:top w:val="single" w:sz="4" w:space="0" w:color="auto"/>
               <w:left w:val="single" w:sz="4" w:space="0" w:color="auto"/>
@@ -12988,7 +13507,7 @@
         </w:tc>
         <w:tc>
           <w:tcPr>
-            <w:tcW w:w="3570" w:type="dxa"/>
+            <w:tcW w:w="1808" w:type="dxa"/>
             <w:tcBorders>
               <w:top w:val="single" w:sz="4" w:space="0" w:color="auto"/>
               <w:left w:val="single" w:sz="4" w:space="0" w:color="auto"/>
@@ -13095,7 +13614,7 @@
         </w:tc>
         <w:tc>
           <w:tcPr>
-            <w:tcW w:w="3569" w:type="dxa"/>
+            <w:tcW w:w="5331" w:type="dxa"/>
             <w:tcBorders>
               <w:left w:val="single" w:sz="4" w:space="0" w:color="auto"/>
               <w:right w:val="single" w:sz="4" w:space="0" w:color="auto"/>
@@ -13115,13 +13634,19 @@
               <w:rPr>
                 <w:color w:val="000000" w:themeColor="text1"/>
               </w:rPr>
-              <w:t>GET (profilo, corso, dataAppello)</w:t>
+              <w:t>GET (corso, dataAppello</w:t>
+            </w:r>
+            <w:r>
+              <w:rPr>
+                <w:color w:val="000000" w:themeColor="text1"/>
+              </w:rPr>
+              <w:t>)</w:t>
             </w:r>
           </w:p>
         </w:tc>
         <w:tc>
           <w:tcPr>
-            <w:tcW w:w="3570" w:type="dxa"/>
+            <w:tcW w:w="1808" w:type="dxa"/>
             <w:tcBorders>
               <w:left w:val="single" w:sz="4" w:space="0" w:color="auto"/>
             </w:tcBorders>
@@ -13139,7 +13664,7 @@
               <w:rPr>
                 <w:color w:val="000000" w:themeColor="text1"/>
               </w:rPr>
-              <w:t>EsitoEsame</w:t>
+              <w:t>Iscritti</w:t>
             </w:r>
           </w:p>
         </w:tc>
@@ -13173,7 +13698,23 @@
                 <w:bCs w:val="0"/>
                 <w:color w:val="000000" w:themeColor="text1"/>
               </w:rPr>
-              <w:t xml:space="preserve">Home (esito) </w:t>
+              <w:t>Home (</w:t>
+            </w:r>
+            <w:r>
+              <w:rPr>
+                <w:b w:val="0"/>
+                <w:bCs w:val="0"/>
+                <w:color w:val="000000" w:themeColor="text1"/>
+              </w:rPr>
+              <w:t>iscritti</w:t>
+            </w:r>
+            <w:r>
+              <w:rPr>
+                <w:b w:val="0"/>
+                <w:bCs w:val="0"/>
+                <w:color w:val="000000" w:themeColor="text1"/>
+              </w:rPr>
+              <w:t xml:space="preserve">) </w:t>
             </w:r>
             <m:oMath>
               <m:r>
@@ -13253,7 +13794,7 @@
         </w:tc>
         <w:tc>
           <w:tcPr>
-            <w:tcW w:w="3569" w:type="dxa"/>
+            <w:tcW w:w="5331" w:type="dxa"/>
             <w:tcBorders>
               <w:left w:val="single" w:sz="4" w:space="0" w:color="auto"/>
               <w:right w:val="single" w:sz="4" w:space="0" w:color="auto"/>
@@ -13279,7 +13820,7 @@
         </w:tc>
         <w:tc>
           <w:tcPr>
-            <w:tcW w:w="3570" w:type="dxa"/>
+            <w:tcW w:w="1808" w:type="dxa"/>
             <w:tcBorders>
               <w:left w:val="single" w:sz="4" w:space="0" w:color="auto"/>
             </w:tcBorders>
@@ -13320,7 +13861,6 @@
                 <w:b w:val="0"/>
                 <w:bCs w:val="0"/>
                 <w:color w:val="000000" w:themeColor="text1"/>
-                <w:lang w:val="en-US"/>
               </w:rPr>
             </w:pPr>
             <w:r>
@@ -13328,21 +13868,16 @@
                 <w:b w:val="0"/>
                 <w:bCs w:val="0"/>
                 <w:color w:val="000000" w:themeColor="text1"/>
-                <w:lang w:val="en-US"/>
-              </w:rPr>
-              <w:t xml:space="preserve">Home (esito) </w:t>
+              </w:rPr>
+              <w:t xml:space="preserve">Home (iscritti) </w:t>
             </w:r>
             <m:oMath>
               <m:r>
-                <m:rPr>
-                  <m:sty m:val="bi"/>
-                </m:rPr>
                 <w:rPr>
                   <w:rFonts w:ascii="Cambria Math" w:hAnsi="Cambria Math"/>
                   <w:color w:val="000000" w:themeColor="text1"/>
-                  <w:lang w:val="en-US"/>
                 </w:rPr>
-                <m:t>→</m:t>
+                <m:t xml:space="preserve">→ </m:t>
               </m:r>
             </m:oMath>
             <w:r>
@@ -13351,9 +13886,8 @@
                 <w:b w:val="0"/>
                 <w:bCs w:val="0"/>
                 <w:color w:val="000000" w:themeColor="text1"/>
-                <w:lang w:val="en-US"/>
-              </w:rPr>
-              <w:t xml:space="preserve"> drag and drop esito</w:t>
+              </w:rPr>
+              <w:t>click header</w:t>
             </w:r>
           </w:p>
         </w:tc>
@@ -13373,21 +13907,19 @@
               <w:cnfStyle w:val="000000000000" w:firstRow="0" w:lastRow="0" w:firstColumn="0" w:lastColumn="0" w:oddVBand="0" w:evenVBand="0" w:oddHBand="0" w:evenHBand="0" w:firstRowFirstColumn="0" w:firstRowLastColumn="0" w:lastRowFirstColumn="0" w:lastRowLastColumn="0"/>
               <w:rPr>
                 <w:color w:val="000000" w:themeColor="text1"/>
-                <w:lang w:val="en-US"/>
-              </w:rPr>
-            </w:pPr>
-            <w:r>
-              <w:rPr>
-                <w:color w:val="000000" w:themeColor="text1"/>
-                <w:lang w:val="en-US"/>
-              </w:rPr>
-              <w:t>Funzione MessaggioPopup (show)</w:t>
+              </w:rPr>
+            </w:pPr>
+            <w:r>
+              <w:rPr>
+                <w:color w:val="000000" w:themeColor="text1"/>
+              </w:rPr>
+              <w:t>ListaIscritti (riordina)</w:t>
             </w:r>
           </w:p>
         </w:tc>
         <w:tc>
           <w:tcPr>
-            <w:tcW w:w="3569" w:type="dxa"/>
+            <w:tcW w:w="5331" w:type="dxa"/>
             <w:tcBorders>
               <w:left w:val="single" w:sz="4" w:space="0" w:color="auto"/>
               <w:right w:val="single" w:sz="4" w:space="0" w:color="auto"/>
@@ -13401,13 +13933,11 @@
               <w:cnfStyle w:val="000000000000" w:firstRow="0" w:lastRow="0" w:firstColumn="0" w:lastColumn="0" w:oddVBand="0" w:evenVBand="0" w:oddHBand="0" w:evenHBand="0" w:firstRowFirstColumn="0" w:firstRowLastColumn="0" w:lastRowFirstColumn="0" w:lastRowLastColumn="0"/>
               <w:rPr>
                 <w:color w:val="000000" w:themeColor="text1"/>
-                <w:lang w:val="en-US"/>
-              </w:rPr>
-            </w:pPr>
-            <w:r>
-              <w:rPr>
-                <w:color w:val="000000" w:themeColor="text1"/>
-                <w:lang w:val="en-US"/>
+              </w:rPr>
+            </w:pPr>
+            <w:r>
+              <w:rPr>
+                <w:color w:val="000000" w:themeColor="text1"/>
               </w:rPr>
               <w:t>-</w:t>
             </w:r>
@@ -13415,7 +13945,7 @@
         </w:tc>
         <w:tc>
           <w:tcPr>
-            <w:tcW w:w="3570" w:type="dxa"/>
+            <w:tcW w:w="1808" w:type="dxa"/>
             <w:tcBorders>
               <w:left w:val="single" w:sz="4" w:space="0" w:color="auto"/>
             </w:tcBorders>
@@ -13428,13 +13958,11 @@
               <w:cnfStyle w:val="000000000000" w:firstRow="0" w:lastRow="0" w:firstColumn="0" w:lastColumn="0" w:oddVBand="0" w:evenVBand="0" w:oddHBand="0" w:evenHBand="0" w:firstRowFirstColumn="0" w:firstRowLastColumn="0" w:lastRowFirstColumn="0" w:lastRowLastColumn="0"/>
               <w:rPr>
                 <w:color w:val="000000" w:themeColor="text1"/>
-                <w:lang w:val="en-US"/>
-              </w:rPr>
-            </w:pPr>
-            <w:r>
-              <w:rPr>
-                <w:color w:val="000000" w:themeColor="text1"/>
-                <w:lang w:val="en-US"/>
+              </w:rPr>
+            </w:pPr>
+            <w:r>
+              <w:rPr>
+                <w:color w:val="000000" w:themeColor="text1"/>
               </w:rPr>
               <w:t>-</w:t>
             </w:r>
@@ -13462,7 +13990,6 @@
                 <w:b w:val="0"/>
                 <w:bCs w:val="0"/>
                 <w:color w:val="000000" w:themeColor="text1"/>
-                <w:lang w:val="en-US"/>
               </w:rPr>
             </w:pPr>
             <w:r>
@@ -13470,19 +13997,14 @@
                 <w:b w:val="0"/>
                 <w:bCs w:val="0"/>
                 <w:color w:val="000000" w:themeColor="text1"/>
-                <w:lang w:val="en-US"/>
-              </w:rPr>
-              <w:t xml:space="preserve">Popup </w:t>
+              </w:rPr>
+              <w:t xml:space="preserve">Home (iscritti) </w:t>
             </w:r>
             <m:oMath>
               <m:r>
-                <m:rPr>
-                  <m:sty m:val="bi"/>
-                </m:rPr>
                 <w:rPr>
                   <w:rFonts w:ascii="Cambria Math" w:hAnsi="Cambria Math"/>
                   <w:color w:val="000000" w:themeColor="text1"/>
-                  <w:lang w:val="en-US"/>
                 </w:rPr>
                 <m:t>→</m:t>
               </m:r>
@@ -13493,9 +14015,17 @@
                 <w:b w:val="0"/>
                 <w:bCs w:val="0"/>
                 <w:color w:val="000000" w:themeColor="text1"/>
-                <w:lang w:val="en-US"/>
-              </w:rPr>
-              <w:t xml:space="preserve"> conferma</w:t>
+              </w:rPr>
+              <w:t xml:space="preserve"> click “Pubbl</w:t>
+            </w:r>
+            <w:r>
+              <w:rPr>
+                <w:rFonts w:eastAsiaTheme="minorEastAsia"/>
+                <w:b w:val="0"/>
+                <w:bCs w:val="0"/>
+                <w:color w:val="000000" w:themeColor="text1"/>
+              </w:rPr>
+              <w:t>ica”</w:t>
             </w:r>
           </w:p>
         </w:tc>
@@ -13515,13 +14045,11 @@
               <w:cnfStyle w:val="000000100000" w:firstRow="0" w:lastRow="0" w:firstColumn="0" w:lastColumn="0" w:oddVBand="0" w:evenVBand="0" w:oddHBand="1" w:evenHBand="0" w:firstRowFirstColumn="0" w:firstRowLastColumn="0" w:lastRowFirstColumn="0" w:lastRowLastColumn="0"/>
               <w:rPr>
                 <w:color w:val="000000" w:themeColor="text1"/>
-                <w:lang w:val="en-US"/>
-              </w:rPr>
-            </w:pPr>
-            <w:r>
-              <w:rPr>
-                <w:color w:val="000000" w:themeColor="text1"/>
-                <w:lang w:val="en-US"/>
+              </w:rPr>
+            </w:pPr>
+            <w:r>
+              <w:rPr>
+                <w:color w:val="000000" w:themeColor="text1"/>
               </w:rPr>
               <w:t>Funzione makeCall</w:t>
             </w:r>
@@ -13529,7 +14057,7 @@
         </w:tc>
         <w:tc>
           <w:tcPr>
-            <w:tcW w:w="3569" w:type="dxa"/>
+            <w:tcW w:w="5331" w:type="dxa"/>
             <w:tcBorders>
               <w:left w:val="single" w:sz="4" w:space="0" w:color="auto"/>
               <w:right w:val="single" w:sz="4" w:space="0" w:color="auto"/>
@@ -13539,24 +14067,41 @@
           <w:p>
             <w:pPr>
               <w:spacing w:after="0"/>
+              <w:jc w:val="left"/>
               <w:cnfStyle w:val="000000100000" w:firstRow="0" w:lastRow="0" w:firstColumn="0" w:lastColumn="0" w:oddVBand="0" w:evenVBand="0" w:oddHBand="1" w:evenHBand="0" w:firstRowFirstColumn="0" w:firstRowLastColumn="0" w:lastRowFirstColumn="0" w:lastRowLastColumn="0"/>
               <w:rPr>
                 <w:color w:val="000000" w:themeColor="text1"/>
-                <w:lang w:val="en-US"/>
-              </w:rPr>
-            </w:pPr>
-            <w:r>
-              <w:rPr>
-                <w:color w:val="000000" w:themeColor="text1"/>
-                <w:lang w:val="en-US"/>
-              </w:rPr>
-              <w:t>POST (profile, corso, dataAppello)</w:t>
+              </w:rPr>
+            </w:pPr>
+            <w:r>
+              <w:rPr>
+                <w:color w:val="000000" w:themeColor="text1"/>
+              </w:rPr>
+              <w:t>POST (nomeCorso, dataAppello, azione</w:t>
+            </w:r>
+            <w:r>
+              <w:rPr>
+                <w:color w:val="000000" w:themeColor="text1"/>
+              </w:rPr>
+              <w:t xml:space="preserve"> </w:t>
+            </w:r>
+            <w:r>
+              <w:rPr>
+                <w:color w:val="000000" w:themeColor="text1"/>
+              </w:rPr>
+              <w:t>= “pubblica”</w:t>
+            </w:r>
+            <w:r>
+              <w:rPr>
+                <w:color w:val="000000" w:themeColor="text1"/>
+              </w:rPr>
+              <w:t>)</w:t>
             </w:r>
           </w:p>
         </w:tc>
         <w:tc>
           <w:tcPr>
-            <w:tcW w:w="3570" w:type="dxa"/>
+            <w:tcW w:w="1808" w:type="dxa"/>
             <w:tcBorders>
               <w:left w:val="single" w:sz="4" w:space="0" w:color="auto"/>
             </w:tcBorders>
@@ -13568,15 +14113,13 @@
               <w:cnfStyle w:val="000000100000" w:firstRow="0" w:lastRow="0" w:firstColumn="0" w:lastColumn="0" w:oddVBand="0" w:evenVBand="0" w:oddHBand="1" w:evenHBand="0" w:firstRowFirstColumn="0" w:firstRowLastColumn="0" w:lastRowFirstColumn="0" w:lastRowLastColumn="0"/>
               <w:rPr>
                 <w:color w:val="000000" w:themeColor="text1"/>
-                <w:lang w:val="en-US"/>
-              </w:rPr>
-            </w:pPr>
-            <w:r>
-              <w:rPr>
-                <w:color w:val="000000" w:themeColor="text1"/>
-                <w:lang w:val="en-US"/>
-              </w:rPr>
-              <w:t>EsitoEsame</w:t>
+              </w:rPr>
+            </w:pPr>
+            <w:r>
+              <w:rPr>
+                <w:color w:val="000000" w:themeColor="text1"/>
+              </w:rPr>
+              <w:t>Iscritti</w:t>
             </w:r>
           </w:p>
         </w:tc>
@@ -13599,7 +14142,6 @@
                 <w:b w:val="0"/>
                 <w:bCs w:val="0"/>
                 <w:color w:val="000000" w:themeColor="text1"/>
-                <w:lang w:val="en-US"/>
               </w:rPr>
             </w:pPr>
             <w:r>
@@ -13607,19 +14149,14 @@
                 <w:b w:val="0"/>
                 <w:bCs w:val="0"/>
                 <w:color w:val="000000" w:themeColor="text1"/>
-                <w:lang w:val="en-US"/>
-              </w:rPr>
-              <w:t xml:space="preserve">Popup </w:t>
+              </w:rPr>
+              <w:t xml:space="preserve">Home (iscritti) </w:t>
             </w:r>
             <m:oMath>
               <m:r>
-                <m:rPr>
-                  <m:sty m:val="bi"/>
-                </m:rPr>
                 <w:rPr>
                   <w:rFonts w:ascii="Cambria Math" w:hAnsi="Cambria Math"/>
                   <w:color w:val="000000" w:themeColor="text1"/>
-                  <w:lang w:val="en-US"/>
                 </w:rPr>
                 <m:t>→</m:t>
               </m:r>
@@ -13630,9 +14167,26 @@
                 <w:b w:val="0"/>
                 <w:bCs w:val="0"/>
                 <w:color w:val="000000" w:themeColor="text1"/>
-                <w:lang w:val="en-US"/>
-              </w:rPr>
-              <w:t xml:space="preserve"> cancella</w:t>
+              </w:rPr>
+              <w:t xml:space="preserve"> click “</w:t>
+            </w:r>
+            <w:r>
+              <w:rPr>
+                <w:rFonts w:eastAsiaTheme="minorEastAsia"/>
+                <w:b w:val="0"/>
+                <w:bCs w:val="0"/>
+                <w:color w:val="000000" w:themeColor="text1"/>
+              </w:rPr>
+              <w:t>Verbalizza</w:t>
+            </w:r>
+            <w:r>
+              <w:rPr>
+                <w:rFonts w:eastAsiaTheme="minorEastAsia"/>
+                <w:b w:val="0"/>
+                <w:bCs w:val="0"/>
+                <w:color w:val="000000" w:themeColor="text1"/>
+              </w:rPr>
+              <w:t>”</w:t>
             </w:r>
           </w:p>
         </w:tc>
@@ -13652,15 +14206,145 @@
               <w:cnfStyle w:val="000000000000" w:firstRow="0" w:lastRow="0" w:firstColumn="0" w:lastColumn="0" w:oddVBand="0" w:evenVBand="0" w:oddHBand="0" w:evenHBand="0" w:firstRowFirstColumn="0" w:firstRowLastColumn="0" w:lastRowFirstColumn="0" w:lastRowLastColumn="0"/>
               <w:rPr>
                 <w:color w:val="000000" w:themeColor="text1"/>
-                <w:lang w:val="en-US"/>
-              </w:rPr>
-            </w:pPr>
-            <w:r>
-              <w:rPr>
-                <w:color w:val="000000" w:themeColor="text1"/>
-                <w:lang w:val="en-US"/>
-              </w:rPr>
-              <w:t>Funzione MessaggioPopup (close)</w:t>
+              </w:rPr>
+            </w:pPr>
+            <w:r>
+              <w:rPr>
+                <w:color w:val="000000" w:themeColor="text1"/>
+              </w:rPr>
+              <w:t>Funzione makeCall</w:t>
+            </w:r>
+          </w:p>
+        </w:tc>
+        <w:tc>
+          <w:tcPr>
+            <w:tcW w:w="5331" w:type="dxa"/>
+            <w:tcBorders>
+              <w:left w:val="single" w:sz="4" w:space="0" w:color="auto"/>
+              <w:right w:val="single" w:sz="4" w:space="0" w:color="auto"/>
+            </w:tcBorders>
+            <w:vAlign w:val="center"/>
+          </w:tcPr>
+          <w:p>
+            <w:pPr>
+              <w:spacing w:after="0"/>
+              <w:jc w:val="left"/>
+              <w:cnfStyle w:val="000000000000" w:firstRow="0" w:lastRow="0" w:firstColumn="0" w:lastColumn="0" w:oddVBand="0" w:evenVBand="0" w:oddHBand="0" w:evenHBand="0" w:firstRowFirstColumn="0" w:firstRowLastColumn="0" w:lastRowFirstColumn="0" w:lastRowLastColumn="0"/>
+              <w:rPr>
+                <w:color w:val="000000" w:themeColor="text1"/>
+              </w:rPr>
+            </w:pPr>
+            <w:r>
+              <w:rPr>
+                <w:color w:val="000000" w:themeColor="text1"/>
+              </w:rPr>
+              <w:t>POST (nomeCorso, dataAppello, azione</w:t>
+            </w:r>
+            <w:r>
+              <w:rPr>
+                <w:color w:val="000000" w:themeColor="text1"/>
+              </w:rPr>
+              <w:t xml:space="preserve"> </w:t>
+            </w:r>
+            <w:r>
+              <w:rPr>
+                <w:color w:val="000000" w:themeColor="text1"/>
+              </w:rPr>
+              <w:t>= “</w:t>
+            </w:r>
+            <w:r>
+              <w:rPr>
+                <w:color w:val="000000" w:themeColor="text1"/>
+              </w:rPr>
+              <w:t>verbalizza</w:t>
+            </w:r>
+            <w:r>
+              <w:rPr>
+                <w:color w:val="000000" w:themeColor="text1"/>
+              </w:rPr>
+              <w:t>”</w:t>
+            </w:r>
+            <w:r>
+              <w:rPr>
+                <w:color w:val="000000" w:themeColor="text1"/>
+              </w:rPr>
+              <w:t>)</w:t>
+            </w:r>
+          </w:p>
+        </w:tc>
+        <w:tc>
+          <w:tcPr>
+            <w:tcW w:w="1808" w:type="dxa"/>
+            <w:tcBorders>
+              <w:left w:val="single" w:sz="4" w:space="0" w:color="auto"/>
+            </w:tcBorders>
+            <w:vAlign w:val="center"/>
+          </w:tcPr>
+          <w:p>
+            <w:pPr>
+              <w:spacing w:after="0"/>
+              <w:cnfStyle w:val="000000000000" w:firstRow="0" w:lastRow="0" w:firstColumn="0" w:lastColumn="0" w:oddVBand="0" w:evenVBand="0" w:oddHBand="0" w:evenHBand="0" w:firstRowFirstColumn="0" w:firstRowLastColumn="0" w:lastRowFirstColumn="0" w:lastRowLastColumn="0"/>
+              <w:rPr>
+                <w:color w:val="000000" w:themeColor="text1"/>
+              </w:rPr>
+            </w:pPr>
+            <w:r>
+              <w:rPr>
+                <w:color w:val="000000" w:themeColor="text1"/>
+              </w:rPr>
+              <w:t>Iscritti</w:t>
+            </w:r>
+          </w:p>
+        </w:tc>
+      </w:tr>
+      <w:tr>
+        <w:trPr>
+          <w:cnfStyle w:val="000000100000" w:firstRow="0" w:lastRow="0" w:firstColumn="0" w:lastColumn="0" w:oddVBand="0" w:evenVBand="0" w:oddHBand="1" w:evenHBand="0" w:firstRowFirstColumn="0" w:firstRowLastColumn="0" w:lastRowFirstColumn="0" w:lastRowLastColumn="0"/>
+        </w:trPr>
+        <w:tc>
+          <w:tcPr>
+            <w:cnfStyle w:val="001000000000" w:firstRow="0" w:lastRow="0" w:firstColumn="1" w:lastColumn="0" w:oddVBand="0" w:evenVBand="0" w:oddHBand="0" w:evenHBand="0" w:firstRowFirstColumn="0" w:firstRowLastColumn="0" w:lastRowFirstColumn="0" w:lastRowLastColumn="0"/>
+            <w:tcW w:w="3569" w:type="dxa"/>
+            <w:tcBorders>
+              <w:right w:val="single" w:sz="4" w:space="0" w:color="auto"/>
+            </w:tcBorders>
+            <w:vAlign w:val="center"/>
+          </w:tcPr>
+          <w:p>
+            <w:pPr>
+              <w:spacing w:after="0"/>
+              <w:jc w:val="left"/>
+              <w:rPr>
+                <w:b w:val="0"/>
+                <w:bCs w:val="0"/>
+                <w:color w:val="000000" w:themeColor="text1"/>
+              </w:rPr>
+            </w:pPr>
+            <w:r>
+              <w:rPr>
+                <w:b w:val="0"/>
+                <w:bCs w:val="0"/>
+                <w:color w:val="000000" w:themeColor="text1"/>
+              </w:rPr>
+              <w:t xml:space="preserve">Home (iscritti) </w:t>
+            </w:r>
+            <m:oMath>
+              <m:r>
+                <w:rPr>
+                  <w:rFonts w:ascii="Cambria Math" w:hAnsi="Cambria Math"/>
+                  <w:color w:val="000000" w:themeColor="text1"/>
+                </w:rPr>
+                <m:t>→</m:t>
+              </m:r>
+            </m:oMath>
+            <w:r>
+              <w:rPr>
+                <w:rFonts w:eastAsiaTheme="minorEastAsia"/>
+                <w:b w:val="0"/>
+                <w:bCs w:val="0"/>
+                <w:color w:val="000000" w:themeColor="text1"/>
+              </w:rPr>
+              <w:t xml:space="preserve"> click “Inserimento”</w:t>
             </w:r>
           </w:p>
         </w:tc>
@@ -13676,25 +14360,49 @@
           <w:p>
             <w:pPr>
               <w:spacing w:after="0"/>
-              <w:jc w:val="center"/>
-              <w:cnfStyle w:val="000000000000" w:firstRow="0" w:lastRow="0" w:firstColumn="0" w:lastColumn="0" w:oddVBand="0" w:evenVBand="0" w:oddHBand="0" w:evenHBand="0" w:firstRowFirstColumn="0" w:firstRowLastColumn="0" w:lastRowFirstColumn="0" w:lastRowLastColumn="0"/>
-              <w:rPr>
-                <w:color w:val="000000" w:themeColor="text1"/>
-                <w:lang w:val="en-US"/>
-              </w:rPr>
-            </w:pPr>
-            <w:r>
-              <w:rPr>
-                <w:color w:val="000000" w:themeColor="text1"/>
-                <w:lang w:val="en-US"/>
-              </w:rPr>
-              <w:t>-</w:t>
+              <w:jc w:val="left"/>
+              <w:cnfStyle w:val="000000100000" w:firstRow="0" w:lastRow="0" w:firstColumn="0" w:lastColumn="0" w:oddVBand="0" w:evenVBand="0" w:oddHBand="1" w:evenHBand="0" w:firstRowFirstColumn="0" w:firstRowLastColumn="0" w:lastRowFirstColumn="0" w:lastRowLastColumn="0"/>
+              <w:rPr>
+                <w:color w:val="000000" w:themeColor="text1"/>
+              </w:rPr>
+            </w:pPr>
+            <w:r>
+              <w:rPr>
+                <w:color w:val="000000" w:themeColor="text1"/>
+              </w:rPr>
+              <w:t>FinestraModale (show)</w:t>
             </w:r>
           </w:p>
         </w:tc>
         <w:tc>
           <w:tcPr>
-            <w:tcW w:w="3570" w:type="dxa"/>
+            <w:tcW w:w="5331" w:type="dxa"/>
+            <w:tcBorders>
+              <w:left w:val="single" w:sz="4" w:space="0" w:color="auto"/>
+              <w:right w:val="single" w:sz="4" w:space="0" w:color="auto"/>
+            </w:tcBorders>
+            <w:vAlign w:val="center"/>
+          </w:tcPr>
+          <w:p>
+            <w:pPr>
+              <w:spacing w:after="0"/>
+              <w:jc w:val="center"/>
+              <w:cnfStyle w:val="000000100000" w:firstRow="0" w:lastRow="0" w:firstColumn="0" w:lastColumn="0" w:oddVBand="0" w:evenVBand="0" w:oddHBand="1" w:evenHBand="0" w:firstRowFirstColumn="0" w:firstRowLastColumn="0" w:lastRowFirstColumn="0" w:lastRowLastColumn="0"/>
+              <w:rPr>
+                <w:color w:val="000000" w:themeColor="text1"/>
+              </w:rPr>
+            </w:pPr>
+            <w:r>
+              <w:rPr>
+                <w:color w:val="000000" w:themeColor="text1"/>
+              </w:rPr>
+              <w:t>-</w:t>
+            </w:r>
+          </w:p>
+        </w:tc>
+        <w:tc>
+          <w:tcPr>
+            <w:tcW w:w="1808" w:type="dxa"/>
             <w:tcBorders>
               <w:left w:val="single" w:sz="4" w:space="0" w:color="auto"/>
             </w:tcBorders>
@@ -13704,18 +14412,998 @@
             <w:pPr>
               <w:spacing w:after="0"/>
               <w:jc w:val="center"/>
+              <w:cnfStyle w:val="000000100000" w:firstRow="0" w:lastRow="0" w:firstColumn="0" w:lastColumn="0" w:oddVBand="0" w:evenVBand="0" w:oddHBand="1" w:evenHBand="0" w:firstRowFirstColumn="0" w:firstRowLastColumn="0" w:lastRowFirstColumn="0" w:lastRowLastColumn="0"/>
+              <w:rPr>
+                <w:color w:val="000000" w:themeColor="text1"/>
+              </w:rPr>
+            </w:pPr>
+            <w:r>
+              <w:rPr>
+                <w:color w:val="000000" w:themeColor="text1"/>
+              </w:rPr>
+              <w:t>-</w:t>
+            </w:r>
+          </w:p>
+        </w:tc>
+      </w:tr>
+      <w:tr>
+        <w:tc>
+          <w:tcPr>
+            <w:cnfStyle w:val="001000000000" w:firstRow="0" w:lastRow="0" w:firstColumn="1" w:lastColumn="0" w:oddVBand="0" w:evenVBand="0" w:oddHBand="0" w:evenHBand="0" w:firstRowFirstColumn="0" w:firstRowLastColumn="0" w:lastRowFirstColumn="0" w:lastRowLastColumn="0"/>
+            <w:tcW w:w="3569" w:type="dxa"/>
+            <w:tcBorders>
+              <w:right w:val="single" w:sz="4" w:space="0" w:color="auto"/>
+            </w:tcBorders>
+            <w:vAlign w:val="center"/>
+          </w:tcPr>
+          <w:p>
+            <w:pPr>
+              <w:spacing w:after="0"/>
+              <w:jc w:val="left"/>
+              <w:rPr>
+                <w:b w:val="0"/>
+                <w:bCs w:val="0"/>
+                <w:color w:val="000000" w:themeColor="text1"/>
+              </w:rPr>
+            </w:pPr>
+            <w:r>
+              <w:rPr>
+                <w:b w:val="0"/>
+                <w:bCs w:val="0"/>
+                <w:color w:val="000000" w:themeColor="text1"/>
+              </w:rPr>
+              <w:t xml:space="preserve">FinestraModale </w:t>
+            </w:r>
+            <m:oMath>
+              <m:r>
+                <w:rPr>
+                  <w:rFonts w:ascii="Cambria Math" w:hAnsi="Cambria Math"/>
+                  <w:color w:val="000000" w:themeColor="text1"/>
+                </w:rPr>
+                <m:t>→</m:t>
+              </m:r>
+            </m:oMath>
+            <w:r>
+              <w:rPr>
+                <w:rFonts w:eastAsiaTheme="minorEastAsia"/>
+                <w:b w:val="0"/>
+                <w:bCs w:val="0"/>
+                <w:color w:val="000000" w:themeColor="text1"/>
+              </w:rPr>
+              <w:t xml:space="preserve"> click “Annulla”</w:t>
+            </w:r>
+          </w:p>
+        </w:tc>
+        <w:tc>
+          <w:tcPr>
+            <w:tcW w:w="3569" w:type="dxa"/>
+            <w:tcBorders>
+              <w:left w:val="single" w:sz="4" w:space="0" w:color="auto"/>
+              <w:right w:val="single" w:sz="4" w:space="0" w:color="auto"/>
+            </w:tcBorders>
+            <w:vAlign w:val="center"/>
+          </w:tcPr>
+          <w:p>
+            <w:pPr>
+              <w:spacing w:after="0"/>
+              <w:jc w:val="left"/>
               <w:cnfStyle w:val="000000000000" w:firstRow="0" w:lastRow="0" w:firstColumn="0" w:lastColumn="0" w:oddVBand="0" w:evenVBand="0" w:oddHBand="0" w:evenHBand="0" w:firstRowFirstColumn="0" w:firstRowLastColumn="0" w:lastRowFirstColumn="0" w:lastRowLastColumn="0"/>
               <w:rPr>
                 <w:color w:val="000000" w:themeColor="text1"/>
+              </w:rPr>
+            </w:pPr>
+            <w:r>
+              <w:rPr>
+                <w:color w:val="000000" w:themeColor="text1"/>
+              </w:rPr>
+              <w:t>FinestraModale (reset)</w:t>
+            </w:r>
+          </w:p>
+        </w:tc>
+        <w:tc>
+          <w:tcPr>
+            <w:tcW w:w="5331" w:type="dxa"/>
+            <w:tcBorders>
+              <w:left w:val="single" w:sz="4" w:space="0" w:color="auto"/>
+              <w:right w:val="single" w:sz="4" w:space="0" w:color="auto"/>
+            </w:tcBorders>
+            <w:vAlign w:val="center"/>
+          </w:tcPr>
+          <w:p>
+            <w:pPr>
+              <w:spacing w:after="0"/>
+              <w:jc w:val="center"/>
+              <w:cnfStyle w:val="000000000000" w:firstRow="0" w:lastRow="0" w:firstColumn="0" w:lastColumn="0" w:oddVBand="0" w:evenVBand="0" w:oddHBand="0" w:evenHBand="0" w:firstRowFirstColumn="0" w:firstRowLastColumn="0" w:lastRowFirstColumn="0" w:lastRowLastColumn="0"/>
+              <w:rPr>
+                <w:color w:val="000000" w:themeColor="text1"/>
+              </w:rPr>
+            </w:pPr>
+            <w:r>
+              <w:rPr>
+                <w:color w:val="000000" w:themeColor="text1"/>
+              </w:rPr>
+              <w:t>-</w:t>
+            </w:r>
+          </w:p>
+        </w:tc>
+        <w:tc>
+          <w:tcPr>
+            <w:tcW w:w="1808" w:type="dxa"/>
+            <w:tcBorders>
+              <w:left w:val="single" w:sz="4" w:space="0" w:color="auto"/>
+            </w:tcBorders>
+            <w:vAlign w:val="center"/>
+          </w:tcPr>
+          <w:p>
+            <w:pPr>
+              <w:spacing w:after="0"/>
+              <w:jc w:val="center"/>
+              <w:cnfStyle w:val="000000000000" w:firstRow="0" w:lastRow="0" w:firstColumn="0" w:lastColumn="0" w:oddVBand="0" w:evenVBand="0" w:oddHBand="0" w:evenHBand="0" w:firstRowFirstColumn="0" w:firstRowLastColumn="0" w:lastRowFirstColumn="0" w:lastRowLastColumn="0"/>
+              <w:rPr>
+                <w:color w:val="000000" w:themeColor="text1"/>
+              </w:rPr>
+            </w:pPr>
+            <w:r>
+              <w:rPr>
+                <w:color w:val="000000" w:themeColor="text1"/>
+              </w:rPr>
+              <w:t>-</w:t>
+            </w:r>
+          </w:p>
+        </w:tc>
+      </w:tr>
+      <w:tr>
+        <w:trPr>
+          <w:cnfStyle w:val="000000100000" w:firstRow="0" w:lastRow="0" w:firstColumn="0" w:lastColumn="0" w:oddVBand="0" w:evenVBand="0" w:oddHBand="1" w:evenHBand="0" w:firstRowFirstColumn="0" w:firstRowLastColumn="0" w:lastRowFirstColumn="0" w:lastRowLastColumn="0"/>
+        </w:trPr>
+        <w:tc>
+          <w:tcPr>
+            <w:cnfStyle w:val="001000000000" w:firstRow="0" w:lastRow="0" w:firstColumn="1" w:lastColumn="0" w:oddVBand="0" w:evenVBand="0" w:oddHBand="0" w:evenHBand="0" w:firstRowFirstColumn="0" w:firstRowLastColumn="0" w:lastRowFirstColumn="0" w:lastRowLastColumn="0"/>
+            <w:tcW w:w="3569" w:type="dxa"/>
+            <w:tcBorders>
+              <w:right w:val="single" w:sz="4" w:space="0" w:color="auto"/>
+            </w:tcBorders>
+            <w:vAlign w:val="center"/>
+          </w:tcPr>
+          <w:p>
+            <w:pPr>
+              <w:spacing w:after="0"/>
+              <w:jc w:val="left"/>
+              <w:rPr>
+                <w:b w:val="0"/>
+                <w:bCs w:val="0"/>
+                <w:color w:val="000000" w:themeColor="text1"/>
+              </w:rPr>
+            </w:pPr>
+            <w:r>
+              <w:rPr>
+                <w:b w:val="0"/>
+                <w:bCs w:val="0"/>
+                <w:color w:val="000000" w:themeColor="text1"/>
+              </w:rPr>
+              <w:t xml:space="preserve">FinestraModale </w:t>
+            </w:r>
+            <m:oMath>
+              <m:r>
+                <w:rPr>
+                  <w:rFonts w:ascii="Cambria Math" w:hAnsi="Cambria Math"/>
+                  <w:color w:val="000000" w:themeColor="text1"/>
+                </w:rPr>
+                <m:t>→</m:t>
+              </m:r>
+            </m:oMath>
+            <w:r>
+              <w:rPr>
+                <w:rFonts w:eastAsiaTheme="minorEastAsia"/>
+                <w:b w:val="0"/>
+                <w:bCs w:val="0"/>
+                <w:color w:val="000000" w:themeColor="text1"/>
+              </w:rPr>
+              <w:t xml:space="preserve"> click “Invia”</w:t>
+            </w:r>
+          </w:p>
+        </w:tc>
+        <w:tc>
+          <w:tcPr>
+            <w:tcW w:w="3569" w:type="dxa"/>
+            <w:tcBorders>
+              <w:left w:val="single" w:sz="4" w:space="0" w:color="auto"/>
+              <w:right w:val="single" w:sz="4" w:space="0" w:color="auto"/>
+            </w:tcBorders>
+            <w:vAlign w:val="center"/>
+          </w:tcPr>
+          <w:p>
+            <w:pPr>
+              <w:spacing w:after="0"/>
+              <w:jc w:val="left"/>
+              <w:cnfStyle w:val="000000100000" w:firstRow="0" w:lastRow="0" w:firstColumn="0" w:lastColumn="0" w:oddVBand="0" w:evenVBand="0" w:oddHBand="1" w:evenHBand="0" w:firstRowFirstColumn="0" w:firstRowLastColumn="0" w:lastRowFirstColumn="0" w:lastRowLastColumn="0"/>
+              <w:rPr>
+                <w:color w:val="000000" w:themeColor="text1"/>
+              </w:rPr>
+            </w:pPr>
+            <w:r>
+              <w:rPr>
+                <w:color w:val="000000" w:themeColor="text1"/>
+              </w:rPr>
+              <w:t>Funzione makeCall</w:t>
+            </w:r>
+          </w:p>
+        </w:tc>
+        <w:tc>
+          <w:tcPr>
+            <w:tcW w:w="5331" w:type="dxa"/>
+            <w:tcBorders>
+              <w:left w:val="single" w:sz="4" w:space="0" w:color="auto"/>
+              <w:right w:val="single" w:sz="4" w:space="0" w:color="auto"/>
+            </w:tcBorders>
+            <w:vAlign w:val="center"/>
+          </w:tcPr>
+          <w:p>
+            <w:pPr>
+              <w:spacing w:after="0"/>
+              <w:jc w:val="left"/>
+              <w:cnfStyle w:val="000000100000" w:firstRow="0" w:lastRow="0" w:firstColumn="0" w:lastColumn="0" w:oddVBand="0" w:evenVBand="0" w:oddHBand="1" w:evenHBand="0" w:firstRowFirstColumn="0" w:firstRowLastColumn="0" w:lastRowFirstColumn="0" w:lastRowLastColumn="0"/>
+              <w:rPr>
+                <w:color w:val="000000" w:themeColor="text1"/>
+              </w:rPr>
+            </w:pPr>
+            <w:r>
+              <w:rPr>
+                <w:color w:val="000000" w:themeColor="text1"/>
+              </w:rPr>
+              <w:t>POST (nomeCorso, dataAppello, azione = “modifica”, mappaMatricolaVoto)</w:t>
+            </w:r>
+          </w:p>
+        </w:tc>
+        <w:tc>
+          <w:tcPr>
+            <w:tcW w:w="1808" w:type="dxa"/>
+            <w:tcBorders>
+              <w:left w:val="single" w:sz="4" w:space="0" w:color="auto"/>
+            </w:tcBorders>
+            <w:vAlign w:val="center"/>
+          </w:tcPr>
+          <w:p>
+            <w:pPr>
+              <w:spacing w:after="0"/>
+              <w:jc w:val="left"/>
+              <w:cnfStyle w:val="000000100000" w:firstRow="0" w:lastRow="0" w:firstColumn="0" w:lastColumn="0" w:oddVBand="0" w:evenVBand="0" w:oddHBand="1" w:evenHBand="0" w:firstRowFirstColumn="0" w:firstRowLastColumn="0" w:lastRowFirstColumn="0" w:lastRowLastColumn="0"/>
+              <w:rPr>
+                <w:color w:val="000000" w:themeColor="text1"/>
+              </w:rPr>
+            </w:pPr>
+            <w:r>
+              <w:rPr>
+                <w:color w:val="000000" w:themeColor="text1"/>
+              </w:rPr>
+              <w:t>EsitoEsame</w:t>
+            </w:r>
+          </w:p>
+        </w:tc>
+      </w:tr>
+      <w:tr>
+        <w:tc>
+          <w:tcPr>
+            <w:cnfStyle w:val="001000000000" w:firstRow="0" w:lastRow="0" w:firstColumn="1" w:lastColumn="0" w:oddVBand="0" w:evenVBand="0" w:oddHBand="0" w:evenHBand="0" w:firstRowFirstColumn="0" w:firstRowLastColumn="0" w:lastRowFirstColumn="0" w:lastRowLastColumn="0"/>
+            <w:tcW w:w="3569" w:type="dxa"/>
+            <w:tcBorders>
+              <w:right w:val="single" w:sz="4" w:space="0" w:color="auto"/>
+            </w:tcBorders>
+            <w:vAlign w:val="center"/>
+          </w:tcPr>
+          <w:p>
+            <w:pPr>
+              <w:spacing w:after="0"/>
+              <w:jc w:val="left"/>
+              <w:rPr>
+                <w:b w:val="0"/>
+                <w:bCs w:val="0"/>
+                <w:color w:val="000000" w:themeColor="text1"/>
                 <w:lang w:val="en-US"/>
               </w:rPr>
             </w:pPr>
             <w:r>
               <w:rPr>
+                <w:b w:val="0"/>
+                <w:bCs w:val="0"/>
                 <w:color w:val="000000" w:themeColor="text1"/>
                 <w:lang w:val="en-US"/>
               </w:rPr>
-              <w:t>-</w:t>
+              <w:lastRenderedPageBreak/>
+              <w:t xml:space="preserve">Home (iscritti) </w:t>
+            </w:r>
+            <m:oMath>
+              <m:r>
+                <w:rPr>
+                  <w:rFonts w:ascii="Cambria Math" w:hAnsi="Cambria Math"/>
+                  <w:color w:val="000000" w:themeColor="text1"/>
+                  <w:lang w:val="en-US"/>
+                </w:rPr>
+                <m:t>→</m:t>
+              </m:r>
+            </m:oMath>
+            <w:r>
+              <w:rPr>
+                <w:rFonts w:eastAsiaTheme="minorEastAsia"/>
+                <w:b w:val="0"/>
+                <w:bCs w:val="0"/>
+                <w:color w:val="000000" w:themeColor="text1"/>
+                <w:lang w:val="en-US"/>
+              </w:rPr>
+              <w:t xml:space="preserve"> click anchor “edit</w:t>
+            </w:r>
+            <w:r>
+              <w:rPr>
+                <w:rFonts w:eastAsiaTheme="minorEastAsia"/>
+                <w:b w:val="0"/>
+                <w:bCs w:val="0"/>
+                <w:color w:val="000000" w:themeColor="text1"/>
+                <w:lang w:val="en-US"/>
+              </w:rPr>
+              <w:t>”</w:t>
+            </w:r>
+          </w:p>
+        </w:tc>
+        <w:tc>
+          <w:tcPr>
+            <w:tcW w:w="3569" w:type="dxa"/>
+            <w:tcBorders>
+              <w:left w:val="single" w:sz="4" w:space="0" w:color="auto"/>
+              <w:right w:val="single" w:sz="4" w:space="0" w:color="auto"/>
+            </w:tcBorders>
+            <w:vAlign w:val="center"/>
+          </w:tcPr>
+          <w:p>
+            <w:pPr>
+              <w:spacing w:after="0"/>
+              <w:jc w:val="left"/>
+              <w:cnfStyle w:val="000000000000" w:firstRow="0" w:lastRow="0" w:firstColumn="0" w:lastColumn="0" w:oddVBand="0" w:evenVBand="0" w:oddHBand="0" w:evenHBand="0" w:firstRowFirstColumn="0" w:firstRowLastColumn="0" w:lastRowFirstColumn="0" w:lastRowLastColumn="0"/>
+              <w:rPr>
+                <w:color w:val="000000" w:themeColor="text1"/>
+                <w:lang w:val="en-US"/>
+              </w:rPr>
+            </w:pPr>
+            <w:r>
+              <w:rPr>
+                <w:color w:val="000000" w:themeColor="text1"/>
+                <w:lang w:val="en-US"/>
+              </w:rPr>
+              <w:t>Funzione makeCall</w:t>
+            </w:r>
+          </w:p>
+        </w:tc>
+        <w:tc>
+          <w:tcPr>
+            <w:tcW w:w="5331" w:type="dxa"/>
+            <w:tcBorders>
+              <w:left w:val="single" w:sz="4" w:space="0" w:color="auto"/>
+              <w:right w:val="single" w:sz="4" w:space="0" w:color="auto"/>
+            </w:tcBorders>
+            <w:vAlign w:val="center"/>
+          </w:tcPr>
+          <w:p>
+            <w:pPr>
+              <w:spacing w:after="0"/>
+              <w:jc w:val="left"/>
+              <w:cnfStyle w:val="000000000000" w:firstRow="0" w:lastRow="0" w:firstColumn="0" w:lastColumn="0" w:oddVBand="0" w:evenVBand="0" w:oddHBand="0" w:evenHBand="0" w:firstRowFirstColumn="0" w:firstRowLastColumn="0" w:lastRowFirstColumn="0" w:lastRowLastColumn="0"/>
+              <w:rPr>
+                <w:color w:val="000000" w:themeColor="text1"/>
+              </w:rPr>
+            </w:pPr>
+            <w:r>
+              <w:rPr>
+                <w:color w:val="000000" w:themeColor="text1"/>
+              </w:rPr>
+              <w:t>GET (nomeCorso, dataAppello, profilo, m</w:t>
+            </w:r>
+            <w:r>
+              <w:rPr>
+                <w:color w:val="000000" w:themeColor="text1"/>
+              </w:rPr>
+              <w:t>atricola)</w:t>
+            </w:r>
+          </w:p>
+        </w:tc>
+        <w:tc>
+          <w:tcPr>
+            <w:tcW w:w="1808" w:type="dxa"/>
+            <w:tcBorders>
+              <w:left w:val="single" w:sz="4" w:space="0" w:color="auto"/>
+            </w:tcBorders>
+            <w:vAlign w:val="center"/>
+          </w:tcPr>
+          <w:p>
+            <w:pPr>
+              <w:spacing w:after="0"/>
+              <w:jc w:val="left"/>
+              <w:cnfStyle w:val="000000000000" w:firstRow="0" w:lastRow="0" w:firstColumn="0" w:lastColumn="0" w:oddVBand="0" w:evenVBand="0" w:oddHBand="0" w:evenHBand="0" w:firstRowFirstColumn="0" w:firstRowLastColumn="0" w:lastRowFirstColumn="0" w:lastRowLastColumn="0"/>
+              <w:rPr>
+                <w:color w:val="000000" w:themeColor="text1"/>
+              </w:rPr>
+            </w:pPr>
+            <w:r>
+              <w:rPr>
+                <w:color w:val="000000" w:themeColor="text1"/>
+              </w:rPr>
+              <w:t>EsitoEsame</w:t>
+            </w:r>
+          </w:p>
+        </w:tc>
+      </w:tr>
+      <w:tr>
+        <w:trPr>
+          <w:cnfStyle w:val="000000100000" w:firstRow="0" w:lastRow="0" w:firstColumn="0" w:lastColumn="0" w:oddVBand="0" w:evenVBand="0" w:oddHBand="1" w:evenHBand="0" w:firstRowFirstColumn="0" w:firstRowLastColumn="0" w:lastRowFirstColumn="0" w:lastRowLastColumn="0"/>
+        </w:trPr>
+        <w:tc>
+          <w:tcPr>
+            <w:cnfStyle w:val="001000000000" w:firstRow="0" w:lastRow="0" w:firstColumn="1" w:lastColumn="0" w:oddVBand="0" w:evenVBand="0" w:oddHBand="0" w:evenHBand="0" w:firstRowFirstColumn="0" w:firstRowLastColumn="0" w:lastRowFirstColumn="0" w:lastRowLastColumn="0"/>
+            <w:tcW w:w="3569" w:type="dxa"/>
+            <w:tcBorders>
+              <w:right w:val="single" w:sz="4" w:space="0" w:color="auto"/>
+            </w:tcBorders>
+            <w:vAlign w:val="center"/>
+          </w:tcPr>
+          <w:p>
+            <w:pPr>
+              <w:spacing w:after="0"/>
+              <w:jc w:val="left"/>
+              <w:rPr>
+                <w:b w:val="0"/>
+                <w:bCs w:val="0"/>
+                <w:color w:val="000000" w:themeColor="text1"/>
+              </w:rPr>
+            </w:pPr>
+            <w:r>
+              <w:rPr>
+                <w:b w:val="0"/>
+                <w:bCs w:val="0"/>
+                <w:color w:val="000000" w:themeColor="text1"/>
+              </w:rPr>
+              <w:t xml:space="preserve">Home (modifica voto) </w:t>
+            </w:r>
+            <m:oMath>
+              <m:r>
+                <w:rPr>
+                  <w:rFonts w:ascii="Cambria Math" w:hAnsi="Cambria Math"/>
+                  <w:color w:val="000000" w:themeColor="text1"/>
+                </w:rPr>
+                <m:t>→</m:t>
+              </m:r>
+            </m:oMath>
+            <w:r>
+              <w:rPr>
+                <w:rFonts w:eastAsiaTheme="minorEastAsia"/>
+                <w:b w:val="0"/>
+                <w:bCs w:val="0"/>
+                <w:color w:val="000000" w:themeColor="text1"/>
+              </w:rPr>
+              <w:t xml:space="preserve"> click</w:t>
+            </w:r>
+            <w:r>
+              <w:rPr>
+                <w:rFonts w:eastAsiaTheme="minorEastAsia"/>
+                <w:b w:val="0"/>
+                <w:bCs w:val="0"/>
+                <w:color w:val="000000" w:themeColor="text1"/>
+              </w:rPr>
+              <w:t xml:space="preserve"> anchor</w:t>
+            </w:r>
+            <w:r>
+              <w:rPr>
+                <w:rFonts w:eastAsiaTheme="minorEastAsia"/>
+                <w:b w:val="0"/>
+                <w:bCs w:val="0"/>
+                <w:color w:val="000000" w:themeColor="text1"/>
+              </w:rPr>
+              <w:t xml:space="preserve"> “i</w:t>
+            </w:r>
+            <w:r>
+              <w:rPr>
+                <w:rFonts w:eastAsiaTheme="minorEastAsia"/>
+                <w:b w:val="0"/>
+                <w:bCs w:val="0"/>
+                <w:color w:val="000000" w:themeColor="text1"/>
+              </w:rPr>
+              <w:t>ndietro”</w:t>
+            </w:r>
+          </w:p>
+        </w:tc>
+        <w:tc>
+          <w:tcPr>
+            <w:tcW w:w="3569" w:type="dxa"/>
+            <w:tcBorders>
+              <w:left w:val="single" w:sz="4" w:space="0" w:color="auto"/>
+              <w:right w:val="single" w:sz="4" w:space="0" w:color="auto"/>
+            </w:tcBorders>
+            <w:vAlign w:val="center"/>
+          </w:tcPr>
+          <w:p>
+            <w:pPr>
+              <w:spacing w:after="0"/>
+              <w:jc w:val="left"/>
+              <w:cnfStyle w:val="000000100000" w:firstRow="0" w:lastRow="0" w:firstColumn="0" w:lastColumn="0" w:oddVBand="0" w:evenVBand="0" w:oddHBand="1" w:evenHBand="0" w:firstRowFirstColumn="0" w:firstRowLastColumn="0" w:lastRowFirstColumn="0" w:lastRowLastColumn="0"/>
+              <w:rPr>
+                <w:color w:val="000000" w:themeColor="text1"/>
+              </w:rPr>
+            </w:pPr>
+            <w:r>
+              <w:rPr>
+                <w:color w:val="000000" w:themeColor="text1"/>
+              </w:rPr>
+              <w:t>pageOrchestrator (refresh iscritti)</w:t>
+            </w:r>
+          </w:p>
+        </w:tc>
+        <w:tc>
+          <w:tcPr>
+            <w:tcW w:w="5331" w:type="dxa"/>
+            <w:tcBorders>
+              <w:left w:val="single" w:sz="4" w:space="0" w:color="auto"/>
+              <w:right w:val="single" w:sz="4" w:space="0" w:color="auto"/>
+            </w:tcBorders>
+            <w:vAlign w:val="center"/>
+          </w:tcPr>
+          <w:p>
+            <w:pPr>
+              <w:spacing w:after="0"/>
+              <w:jc w:val="left"/>
+              <w:cnfStyle w:val="000000100000" w:firstRow="0" w:lastRow="0" w:firstColumn="0" w:lastColumn="0" w:oddVBand="0" w:evenVBand="0" w:oddHBand="1" w:evenHBand="0" w:firstRowFirstColumn="0" w:firstRowLastColumn="0" w:lastRowFirstColumn="0" w:lastRowLastColumn="0"/>
+              <w:rPr>
+                <w:color w:val="000000" w:themeColor="text1"/>
+              </w:rPr>
+            </w:pPr>
+            <w:r>
+              <w:rPr>
+                <w:color w:val="000000" w:themeColor="text1"/>
+              </w:rPr>
+              <w:t>GET (corso, dataAppello)</w:t>
+            </w:r>
+          </w:p>
+        </w:tc>
+        <w:tc>
+          <w:tcPr>
+            <w:tcW w:w="1808" w:type="dxa"/>
+            <w:tcBorders>
+              <w:left w:val="single" w:sz="4" w:space="0" w:color="auto"/>
+            </w:tcBorders>
+            <w:vAlign w:val="center"/>
+          </w:tcPr>
+          <w:p>
+            <w:pPr>
+              <w:spacing w:after="0"/>
+              <w:jc w:val="left"/>
+              <w:cnfStyle w:val="000000100000" w:firstRow="0" w:lastRow="0" w:firstColumn="0" w:lastColumn="0" w:oddVBand="0" w:evenVBand="0" w:oddHBand="1" w:evenHBand="0" w:firstRowFirstColumn="0" w:firstRowLastColumn="0" w:lastRowFirstColumn="0" w:lastRowLastColumn="0"/>
+              <w:rPr>
+                <w:color w:val="000000" w:themeColor="text1"/>
+              </w:rPr>
+            </w:pPr>
+            <w:r>
+              <w:rPr>
+                <w:color w:val="000000" w:themeColor="text1"/>
+              </w:rPr>
+              <w:t>Iscritti</w:t>
+            </w:r>
+          </w:p>
+        </w:tc>
+      </w:tr>
+      <w:tr>
+        <w:tc>
+          <w:tcPr>
+            <w:cnfStyle w:val="001000000000" w:firstRow="0" w:lastRow="0" w:firstColumn="1" w:lastColumn="0" w:oddVBand="0" w:evenVBand="0" w:oddHBand="0" w:evenHBand="0" w:firstRowFirstColumn="0" w:firstRowLastColumn="0" w:lastRowFirstColumn="0" w:lastRowLastColumn="0"/>
+            <w:tcW w:w="3569" w:type="dxa"/>
+            <w:tcBorders>
+              <w:right w:val="single" w:sz="4" w:space="0" w:color="auto"/>
+            </w:tcBorders>
+            <w:vAlign w:val="center"/>
+          </w:tcPr>
+          <w:p>
+            <w:pPr>
+              <w:spacing w:after="0"/>
+              <w:jc w:val="left"/>
+              <w:rPr>
+                <w:b w:val="0"/>
+                <w:bCs w:val="0"/>
+                <w:color w:val="000000" w:themeColor="text1"/>
+              </w:rPr>
+            </w:pPr>
+            <w:r>
+              <w:rPr>
+                <w:b w:val="0"/>
+                <w:bCs w:val="0"/>
+                <w:color w:val="000000" w:themeColor="text1"/>
+              </w:rPr>
+              <w:t xml:space="preserve">Home (modifica voto) </w:t>
+            </w:r>
+            <m:oMath>
+              <m:r>
+                <w:rPr>
+                  <w:rFonts w:ascii="Cambria Math" w:hAnsi="Cambria Math"/>
+                  <w:color w:val="000000" w:themeColor="text1"/>
+                </w:rPr>
+                <m:t>→</m:t>
+              </m:r>
+            </m:oMath>
+            <w:r>
+              <w:rPr>
+                <w:rFonts w:eastAsiaTheme="minorEastAsia"/>
+                <w:b w:val="0"/>
+                <w:bCs w:val="0"/>
+                <w:color w:val="000000" w:themeColor="text1"/>
+              </w:rPr>
+              <w:t xml:space="preserve"> click “Sa</w:t>
+            </w:r>
+            <w:r>
+              <w:rPr>
+                <w:rFonts w:eastAsiaTheme="minorEastAsia"/>
+                <w:b w:val="0"/>
+                <w:bCs w:val="0"/>
+                <w:color w:val="000000" w:themeColor="text1"/>
+              </w:rPr>
+              <w:t>lva”</w:t>
+            </w:r>
+          </w:p>
+        </w:tc>
+        <w:tc>
+          <w:tcPr>
+            <w:tcW w:w="3569" w:type="dxa"/>
+            <w:tcBorders>
+              <w:left w:val="single" w:sz="4" w:space="0" w:color="auto"/>
+              <w:right w:val="single" w:sz="4" w:space="0" w:color="auto"/>
+            </w:tcBorders>
+            <w:vAlign w:val="center"/>
+          </w:tcPr>
+          <w:p>
+            <w:pPr>
+              <w:spacing w:after="0"/>
+              <w:jc w:val="left"/>
+              <w:cnfStyle w:val="000000000000" w:firstRow="0" w:lastRow="0" w:firstColumn="0" w:lastColumn="0" w:oddVBand="0" w:evenVBand="0" w:oddHBand="0" w:evenHBand="0" w:firstRowFirstColumn="0" w:firstRowLastColumn="0" w:lastRowFirstColumn="0" w:lastRowLastColumn="0"/>
+              <w:rPr>
+                <w:color w:val="000000" w:themeColor="text1"/>
+              </w:rPr>
+            </w:pPr>
+            <w:r>
+              <w:rPr>
+                <w:color w:val="000000" w:themeColor="text1"/>
+              </w:rPr>
+              <w:t>Funzione makeCall</w:t>
+            </w:r>
+          </w:p>
+        </w:tc>
+        <w:tc>
+          <w:tcPr>
+            <w:tcW w:w="5331" w:type="dxa"/>
+            <w:tcBorders>
+              <w:left w:val="single" w:sz="4" w:space="0" w:color="auto"/>
+              <w:right w:val="single" w:sz="4" w:space="0" w:color="auto"/>
+            </w:tcBorders>
+            <w:vAlign w:val="center"/>
+          </w:tcPr>
+          <w:p>
+            <w:pPr>
+              <w:spacing w:after="0"/>
+              <w:jc w:val="left"/>
+              <w:cnfStyle w:val="000000000000" w:firstRow="0" w:lastRow="0" w:firstColumn="0" w:lastColumn="0" w:oddVBand="0" w:evenVBand="0" w:oddHBand="0" w:evenHBand="0" w:firstRowFirstColumn="0" w:firstRowLastColumn="0" w:lastRowFirstColumn="0" w:lastRowLastColumn="0"/>
+              <w:rPr>
+                <w:color w:val="000000" w:themeColor="text1"/>
+              </w:rPr>
+            </w:pPr>
+            <w:r>
+              <w:rPr>
+                <w:color w:val="000000" w:themeColor="text1"/>
+              </w:rPr>
+              <w:t xml:space="preserve">POST (nomeCorso, dataAppello, azione = “modifica”, </w:t>
+            </w:r>
+            <w:r>
+              <w:rPr>
+                <w:color w:val="000000" w:themeColor="text1"/>
+              </w:rPr>
+              <w:t>matricola, voto</w:t>
+            </w:r>
+            <w:r>
+              <w:rPr>
+                <w:color w:val="000000" w:themeColor="text1"/>
+              </w:rPr>
+              <w:t>)</w:t>
+            </w:r>
+          </w:p>
+        </w:tc>
+        <w:tc>
+          <w:tcPr>
+            <w:tcW w:w="1808" w:type="dxa"/>
+            <w:tcBorders>
+              <w:left w:val="single" w:sz="4" w:space="0" w:color="auto"/>
+            </w:tcBorders>
+            <w:vAlign w:val="center"/>
+          </w:tcPr>
+          <w:p>
+            <w:pPr>
+              <w:spacing w:after="0"/>
+              <w:jc w:val="left"/>
+              <w:cnfStyle w:val="000000000000" w:firstRow="0" w:lastRow="0" w:firstColumn="0" w:lastColumn="0" w:oddVBand="0" w:evenVBand="0" w:oddHBand="0" w:evenHBand="0" w:firstRowFirstColumn="0" w:firstRowLastColumn="0" w:lastRowFirstColumn="0" w:lastRowLastColumn="0"/>
+              <w:rPr>
+                <w:color w:val="000000" w:themeColor="text1"/>
+              </w:rPr>
+            </w:pPr>
+            <w:r>
+              <w:rPr>
+                <w:color w:val="000000" w:themeColor="text1"/>
+              </w:rPr>
+              <w:t>EsitoEsame</w:t>
+            </w:r>
+          </w:p>
+        </w:tc>
+      </w:tr>
+      <w:tr>
+        <w:trPr>
+          <w:cnfStyle w:val="000000100000" w:firstRow="0" w:lastRow="0" w:firstColumn="0" w:lastColumn="0" w:oddVBand="0" w:evenVBand="0" w:oddHBand="1" w:evenHBand="0" w:firstRowFirstColumn="0" w:firstRowLastColumn="0" w:lastRowFirstColumn="0" w:lastRowLastColumn="0"/>
+        </w:trPr>
+        <w:tc>
+          <w:tcPr>
+            <w:cnfStyle w:val="001000000000" w:firstRow="0" w:lastRow="0" w:firstColumn="1" w:lastColumn="0" w:oddVBand="0" w:evenVBand="0" w:oddHBand="0" w:evenHBand="0" w:firstRowFirstColumn="0" w:firstRowLastColumn="0" w:lastRowFirstColumn="0" w:lastRowLastColumn="0"/>
+            <w:tcW w:w="3569" w:type="dxa"/>
+            <w:tcBorders>
+              <w:right w:val="single" w:sz="4" w:space="0" w:color="auto"/>
+            </w:tcBorders>
+            <w:vAlign w:val="center"/>
+          </w:tcPr>
+          <w:p>
+            <w:pPr>
+              <w:spacing w:after="0"/>
+              <w:jc w:val="left"/>
+              <w:rPr>
+                <w:b w:val="0"/>
+                <w:bCs w:val="0"/>
+                <w:color w:val="000000" w:themeColor="text1"/>
+              </w:rPr>
+            </w:pPr>
+            <w:r>
+              <w:rPr>
+                <w:b w:val="0"/>
+                <w:bCs w:val="0"/>
+                <w:color w:val="000000" w:themeColor="text1"/>
+              </w:rPr>
+              <w:t xml:space="preserve">Home (qualunque vista) </w:t>
+            </w:r>
+            <m:oMath>
+              <m:r>
+                <w:rPr>
+                  <w:rFonts w:ascii="Cambria Math" w:hAnsi="Cambria Math"/>
+                  <w:color w:val="000000" w:themeColor="text1"/>
+                </w:rPr>
+                <m:t>→</m:t>
+              </m:r>
+            </m:oMath>
+            <w:r>
+              <w:rPr>
+                <w:rFonts w:eastAsiaTheme="minorEastAsia"/>
+                <w:b w:val="0"/>
+                <w:bCs w:val="0"/>
+                <w:color w:val="000000" w:themeColor="text1"/>
+              </w:rPr>
+              <w:t xml:space="preserve"> click “Verbali”</w:t>
+            </w:r>
+          </w:p>
+        </w:tc>
+        <w:tc>
+          <w:tcPr>
+            <w:tcW w:w="3569" w:type="dxa"/>
+            <w:tcBorders>
+              <w:left w:val="single" w:sz="4" w:space="0" w:color="auto"/>
+              <w:right w:val="single" w:sz="4" w:space="0" w:color="auto"/>
+            </w:tcBorders>
+            <w:vAlign w:val="center"/>
+          </w:tcPr>
+          <w:p>
+            <w:pPr>
+              <w:spacing w:after="0"/>
+              <w:jc w:val="left"/>
+              <w:cnfStyle w:val="000000100000" w:firstRow="0" w:lastRow="0" w:firstColumn="0" w:lastColumn="0" w:oddVBand="0" w:evenVBand="0" w:oddHBand="1" w:evenHBand="0" w:firstRowFirstColumn="0" w:firstRowLastColumn="0" w:lastRowFirstColumn="0" w:lastRowLastColumn="0"/>
+              <w:rPr>
+                <w:color w:val="000000" w:themeColor="text1"/>
+              </w:rPr>
+            </w:pPr>
+            <w:r>
+              <w:rPr>
+                <w:color w:val="000000" w:themeColor="text1"/>
+              </w:rPr>
+              <w:t>Funzione makeCall</w:t>
+            </w:r>
+          </w:p>
+        </w:tc>
+        <w:tc>
+          <w:tcPr>
+            <w:tcW w:w="5331" w:type="dxa"/>
+            <w:tcBorders>
+              <w:left w:val="single" w:sz="4" w:space="0" w:color="auto"/>
+              <w:right w:val="single" w:sz="4" w:space="0" w:color="auto"/>
+            </w:tcBorders>
+            <w:vAlign w:val="center"/>
+          </w:tcPr>
+          <w:p>
+            <w:pPr>
+              <w:spacing w:after="0"/>
+              <w:jc w:val="left"/>
+              <w:cnfStyle w:val="000000100000" w:firstRow="0" w:lastRow="0" w:firstColumn="0" w:lastColumn="0" w:oddVBand="0" w:evenVBand="0" w:oddHBand="1" w:evenHBand="0" w:firstRowFirstColumn="0" w:firstRowLastColumn="0" w:lastRowFirstColumn="0" w:lastRowLastColumn="0"/>
+              <w:rPr>
+                <w:color w:val="000000" w:themeColor="text1"/>
+              </w:rPr>
+            </w:pPr>
+            <w:r>
+              <w:rPr>
+                <w:color w:val="000000" w:themeColor="text1"/>
+              </w:rPr>
+              <w:t>GET (nessun parametro)</w:t>
+            </w:r>
+          </w:p>
+        </w:tc>
+        <w:tc>
+          <w:tcPr>
+            <w:tcW w:w="1808" w:type="dxa"/>
+            <w:tcBorders>
+              <w:left w:val="single" w:sz="4" w:space="0" w:color="auto"/>
+            </w:tcBorders>
+            <w:vAlign w:val="center"/>
+          </w:tcPr>
+          <w:p>
+            <w:pPr>
+              <w:spacing w:after="0"/>
+              <w:jc w:val="left"/>
+              <w:cnfStyle w:val="000000100000" w:firstRow="0" w:lastRow="0" w:firstColumn="0" w:lastColumn="0" w:oddVBand="0" w:evenVBand="0" w:oddHBand="1" w:evenHBand="0" w:firstRowFirstColumn="0" w:firstRowLastColumn="0" w:lastRowFirstColumn="0" w:lastRowLastColumn="0"/>
+              <w:rPr>
+                <w:color w:val="000000" w:themeColor="text1"/>
+              </w:rPr>
+            </w:pPr>
+            <w:r>
+              <w:rPr>
+                <w:color w:val="000000" w:themeColor="text1"/>
+              </w:rPr>
+              <w:t>Verbali</w:t>
+            </w:r>
+          </w:p>
+        </w:tc>
+      </w:tr>
+      <w:tr>
+        <w:tc>
+          <w:tcPr>
+            <w:cnfStyle w:val="001000000000" w:firstRow="0" w:lastRow="0" w:firstColumn="1" w:lastColumn="0" w:oddVBand="0" w:evenVBand="0" w:oddHBand="0" w:evenHBand="0" w:firstRowFirstColumn="0" w:firstRowLastColumn="0" w:lastRowFirstColumn="0" w:lastRowLastColumn="0"/>
+            <w:tcW w:w="3569" w:type="dxa"/>
+            <w:tcBorders>
+              <w:right w:val="single" w:sz="4" w:space="0" w:color="auto"/>
+            </w:tcBorders>
+            <w:vAlign w:val="center"/>
+          </w:tcPr>
+          <w:p>
+            <w:pPr>
+              <w:spacing w:after="0"/>
+              <w:jc w:val="left"/>
+              <w:rPr>
+                <w:b w:val="0"/>
+                <w:bCs w:val="0"/>
+                <w:color w:val="000000" w:themeColor="text1"/>
+                <w:lang w:val="de-DE"/>
+              </w:rPr>
+            </w:pPr>
+            <w:r>
+              <w:rPr>
+                <w:b w:val="0"/>
+                <w:bCs w:val="0"/>
+                <w:color w:val="000000" w:themeColor="text1"/>
+                <w:lang w:val="de-DE"/>
+              </w:rPr>
+              <w:t xml:space="preserve">Home (verbali) </w:t>
+            </w:r>
+            <m:oMath>
+              <m:r>
+                <w:rPr>
+                  <w:rFonts w:ascii="Cambria Math" w:hAnsi="Cambria Math"/>
+                  <w:color w:val="000000" w:themeColor="text1"/>
+                  <w:lang w:val="de-DE"/>
+                </w:rPr>
+                <m:t>→</m:t>
+              </m:r>
+            </m:oMath>
+            <w:r>
+              <w:rPr>
+                <w:rFonts w:eastAsiaTheme="minorEastAsia"/>
+                <w:b w:val="0"/>
+                <w:bCs w:val="0"/>
+                <w:color w:val="000000" w:themeColor="text1"/>
+                <w:lang w:val="de-DE"/>
+              </w:rPr>
+              <w:t xml:space="preserve"> click ve</w:t>
+            </w:r>
+            <w:r>
+              <w:rPr>
+                <w:rFonts w:eastAsiaTheme="minorEastAsia"/>
+                <w:b w:val="0"/>
+                <w:bCs w:val="0"/>
+                <w:color w:val="000000" w:themeColor="text1"/>
+                <w:lang w:val="de-DE"/>
+              </w:rPr>
+              <w:t>rbale</w:t>
+            </w:r>
+          </w:p>
+        </w:tc>
+        <w:tc>
+          <w:tcPr>
+            <w:tcW w:w="3569" w:type="dxa"/>
+            <w:tcBorders>
+              <w:left w:val="single" w:sz="4" w:space="0" w:color="auto"/>
+              <w:right w:val="single" w:sz="4" w:space="0" w:color="auto"/>
+            </w:tcBorders>
+            <w:vAlign w:val="center"/>
+          </w:tcPr>
+          <w:p>
+            <w:pPr>
+              <w:spacing w:after="0"/>
+              <w:jc w:val="left"/>
+              <w:cnfStyle w:val="000000000000" w:firstRow="0" w:lastRow="0" w:firstColumn="0" w:lastColumn="0" w:oddVBand="0" w:evenVBand="0" w:oddHBand="0" w:evenHBand="0" w:firstRowFirstColumn="0" w:firstRowLastColumn="0" w:lastRowFirstColumn="0" w:lastRowLastColumn="0"/>
+              <w:rPr>
+                <w:color w:val="000000" w:themeColor="text1"/>
+                <w:lang w:val="de-DE"/>
+              </w:rPr>
+            </w:pPr>
+            <w:r>
+              <w:rPr>
+                <w:color w:val="000000" w:themeColor="text1"/>
+                <w:lang w:val="de-DE"/>
+              </w:rPr>
+              <w:t>Funzione makeCall</w:t>
+            </w:r>
+          </w:p>
+        </w:tc>
+        <w:tc>
+          <w:tcPr>
+            <w:tcW w:w="5331" w:type="dxa"/>
+            <w:tcBorders>
+              <w:left w:val="single" w:sz="4" w:space="0" w:color="auto"/>
+              <w:right w:val="single" w:sz="4" w:space="0" w:color="auto"/>
+            </w:tcBorders>
+            <w:vAlign w:val="center"/>
+          </w:tcPr>
+          <w:p>
+            <w:pPr>
+              <w:spacing w:after="0"/>
+              <w:jc w:val="left"/>
+              <w:cnfStyle w:val="000000000000" w:firstRow="0" w:lastRow="0" w:firstColumn="0" w:lastColumn="0" w:oddVBand="0" w:evenVBand="0" w:oddHBand="0" w:evenHBand="0" w:firstRowFirstColumn="0" w:firstRowLastColumn="0" w:lastRowFirstColumn="0" w:lastRowLastColumn="0"/>
+              <w:rPr>
+                <w:color w:val="000000" w:themeColor="text1"/>
+                <w:lang w:val="de-DE"/>
+              </w:rPr>
+            </w:pPr>
+            <w:r>
+              <w:rPr>
+                <w:color w:val="000000" w:themeColor="text1"/>
+                <w:lang w:val="de-DE"/>
+              </w:rPr>
+              <w:t>GET (codiceVerbale)</w:t>
+            </w:r>
+          </w:p>
+        </w:tc>
+        <w:tc>
+          <w:tcPr>
+            <w:tcW w:w="1808" w:type="dxa"/>
+            <w:tcBorders>
+              <w:left w:val="single" w:sz="4" w:space="0" w:color="auto"/>
+            </w:tcBorders>
+            <w:vAlign w:val="center"/>
+          </w:tcPr>
+          <w:p>
+            <w:pPr>
+              <w:spacing w:after="0"/>
+              <w:jc w:val="left"/>
+              <w:cnfStyle w:val="000000000000" w:firstRow="0" w:lastRow="0" w:firstColumn="0" w:lastColumn="0" w:oddVBand="0" w:evenVBand="0" w:oddHBand="0" w:evenHBand="0" w:firstRowFirstColumn="0" w:firstRowLastColumn="0" w:lastRowFirstColumn="0" w:lastRowLastColumn="0"/>
+              <w:rPr>
+                <w:color w:val="000000" w:themeColor="text1"/>
+                <w:lang w:val="de-DE"/>
+              </w:rPr>
+            </w:pPr>
+            <w:r>
+              <w:rPr>
+                <w:color w:val="000000" w:themeColor="text1"/>
+                <w:lang w:val="de-DE"/>
+              </w:rPr>
+              <w:t>Verbali</w:t>
             </w:r>
           </w:p>
         </w:tc>
@@ -13723,22 +15411,15 @@
     </w:tbl>
     <w:p>
       <w:pPr>
-        <w:rPr>
-          <w:lang w:val="en-US"/>
-        </w:rPr>
-      </w:pPr>
-    </w:p>
-    <w:p>
-      <w:pPr>
         <w:spacing w:after="160"/>
         <w:jc w:val="left"/>
         <w:rPr>
-          <w:lang w:val="en-US"/>
+          <w:lang w:val="de-DE"/>
         </w:rPr>
       </w:pPr>
       <w:r>
         <w:rPr>
-          <w:lang w:val="en-US"/>
+          <w:lang w:val="de-DE"/>
         </w:rPr>
         <w:br w:type="page"/>
       </w:r>
@@ -15672,6 +17353,119 @@
       </w:rPr>
     </w:lvl>
   </w:abstractNum>
+  <w:abstractNum w:abstractNumId="11" w15:restartNumberingAfterBreak="0">
+    <w:nsid w:val="6A947F53"/>
+    <w:multiLevelType w:val="hybridMultilevel"/>
+    <w:tmpl w:val="BA76F6EC"/>
+    <w:lvl w:ilvl="0" w:tplc="04100001">
+      <w:start w:val="1"/>
+      <w:numFmt w:val="bullet"/>
+      <w:lvlText w:val=""/>
+      <w:lvlJc w:val="left"/>
+      <w:pPr>
+        <w:ind w:left="720" w:hanging="360"/>
+      </w:pPr>
+      <w:rPr>
+        <w:rFonts w:ascii="Symbol" w:hAnsi="Symbol" w:hint="default"/>
+      </w:rPr>
+    </w:lvl>
+    <w:lvl w:ilvl="1" w:tplc="04100003">
+      <w:start w:val="1"/>
+      <w:numFmt w:val="bullet"/>
+      <w:lvlText w:val="o"/>
+      <w:lvlJc w:val="left"/>
+      <w:pPr>
+        <w:ind w:left="1440" w:hanging="360"/>
+      </w:pPr>
+      <w:rPr>
+        <w:rFonts w:ascii="Courier New" w:hAnsi="Courier New" w:cs="Courier New" w:hint="default"/>
+      </w:rPr>
+    </w:lvl>
+    <w:lvl w:ilvl="2" w:tplc="04100005" w:tentative="1">
+      <w:start w:val="1"/>
+      <w:numFmt w:val="bullet"/>
+      <w:lvlText w:val=""/>
+      <w:lvlJc w:val="left"/>
+      <w:pPr>
+        <w:ind w:left="2160" w:hanging="360"/>
+      </w:pPr>
+      <w:rPr>
+        <w:rFonts w:ascii="Wingdings" w:hAnsi="Wingdings" w:hint="default"/>
+      </w:rPr>
+    </w:lvl>
+    <w:lvl w:ilvl="3" w:tplc="04100001" w:tentative="1">
+      <w:start w:val="1"/>
+      <w:numFmt w:val="bullet"/>
+      <w:lvlText w:val=""/>
+      <w:lvlJc w:val="left"/>
+      <w:pPr>
+        <w:ind w:left="2880" w:hanging="360"/>
+      </w:pPr>
+      <w:rPr>
+        <w:rFonts w:ascii="Symbol" w:hAnsi="Symbol" w:hint="default"/>
+      </w:rPr>
+    </w:lvl>
+    <w:lvl w:ilvl="4" w:tplc="04100003" w:tentative="1">
+      <w:start w:val="1"/>
+      <w:numFmt w:val="bullet"/>
+      <w:lvlText w:val="o"/>
+      <w:lvlJc w:val="left"/>
+      <w:pPr>
+        <w:ind w:left="3600" w:hanging="360"/>
+      </w:pPr>
+      <w:rPr>
+        <w:rFonts w:ascii="Courier New" w:hAnsi="Courier New" w:cs="Courier New" w:hint="default"/>
+      </w:rPr>
+    </w:lvl>
+    <w:lvl w:ilvl="5" w:tplc="04100005" w:tentative="1">
+      <w:start w:val="1"/>
+      <w:numFmt w:val="bullet"/>
+      <w:lvlText w:val=""/>
+      <w:lvlJc w:val="left"/>
+      <w:pPr>
+        <w:ind w:left="4320" w:hanging="360"/>
+      </w:pPr>
+      <w:rPr>
+        <w:rFonts w:ascii="Wingdings" w:hAnsi="Wingdings" w:hint="default"/>
+      </w:rPr>
+    </w:lvl>
+    <w:lvl w:ilvl="6" w:tplc="04100001" w:tentative="1">
+      <w:start w:val="1"/>
+      <w:numFmt w:val="bullet"/>
+      <w:lvlText w:val=""/>
+      <w:lvlJc w:val="left"/>
+      <w:pPr>
+        <w:ind w:left="5040" w:hanging="360"/>
+      </w:pPr>
+      <w:rPr>
+        <w:rFonts w:ascii="Symbol" w:hAnsi="Symbol" w:hint="default"/>
+      </w:rPr>
+    </w:lvl>
+    <w:lvl w:ilvl="7" w:tplc="04100003" w:tentative="1">
+      <w:start w:val="1"/>
+      <w:numFmt w:val="bullet"/>
+      <w:lvlText w:val="o"/>
+      <w:lvlJc w:val="left"/>
+      <w:pPr>
+        <w:ind w:left="5760" w:hanging="360"/>
+      </w:pPr>
+      <w:rPr>
+        <w:rFonts w:ascii="Courier New" w:hAnsi="Courier New" w:cs="Courier New" w:hint="default"/>
+      </w:rPr>
+    </w:lvl>
+    <w:lvl w:ilvl="8" w:tplc="04100005" w:tentative="1">
+      <w:start w:val="1"/>
+      <w:numFmt w:val="bullet"/>
+      <w:lvlText w:val=""/>
+      <w:lvlJc w:val="left"/>
+      <w:pPr>
+        <w:ind w:left="6480" w:hanging="360"/>
+      </w:pPr>
+      <w:rPr>
+        <w:rFonts w:ascii="Wingdings" w:hAnsi="Wingdings" w:hint="default"/>
+      </w:rPr>
+    </w:lvl>
+  </w:abstractNum>
   <w:num w:numId="1" w16cid:durableId="1640300717">
     <w:abstractNumId w:val="1"/>
   </w:num>
@@ -15704,6 +17498,9 @@
   </w:num>
   <w:num w:numId="11" w16cid:durableId="463470708">
     <w:abstractNumId w:val="0"/>
+  </w:num>
+  <w:num w:numId="12" w16cid:durableId="684592771">
+    <w:abstractNumId w:val="11"/>
   </w:num>
 </w:numbering>
 </file>

</xml_diff>

<commit_message>
updated docs - PROGETTO FINITO
</commit_message>
<xml_diff>
--- a/Documentazione - draft.docx
+++ b/Documentazione - draft.docx
@@ -4820,9 +4820,12 @@
       </w:pPr>
       <w:bookmarkStart w:id="3" w:name="_Toc198136005"/>
       <w:r>
-        <w:t>2 – Analisi della specifica</w:t>
+        <w:t>2 – Analisi dell</w:t>
       </w:r>
       <w:bookmarkEnd w:id="3"/>
+      <w:r>
+        <w:t>’applicazione</w:t>
+      </w:r>
     </w:p>
     <w:p>
       <w:pPr>
@@ -15899,6 +15902,9 @@
         <w:lastRenderedPageBreak/>
         <w:t>Sequence diagram – Visualizza esito esame</w:t>
       </w:r>
+      <w:r>
+        <w:t xml:space="preserve"> (studente)</w:t>
+      </w:r>
     </w:p>
     <w:p>
       <w:r>
@@ -15982,6 +15988,9 @@
         <w:lastRenderedPageBreak/>
         <w:t>Sequence diagram – Rifiuta voto</w:t>
       </w:r>
+      <w:r>
+        <w:t xml:space="preserve"> (studente)</w:t>
+      </w:r>
     </w:p>
     <w:p>
       <w:r>
@@ -16046,6 +16055,816 @@
         </w:drawing>
       </w:r>
     </w:p>
+    <w:p>
+      <w:pPr>
+        <w:pStyle w:val="Sottoargomento"/>
+      </w:pPr>
+      <w:r>
+        <w:lastRenderedPageBreak/>
+        <w:t>Sequence diagram – Click anchor appello</w:t>
+      </w:r>
+      <w:r>
+        <w:t xml:space="preserve"> (docente)</w:t>
+      </w:r>
+    </w:p>
+    <w:p>
+      <w:r>
+        <w:t>Di seguito il sequence diagram della risposta al click su una data d’appello, per il solo docente, esso porta alla visualizzazione della lista degli iscritti a quell’appello.</w:t>
+      </w:r>
+    </w:p>
+    <w:p>
+      <w:pPr>
+        <w:jc w:val="center"/>
+      </w:pPr>
+      <w:r>
+        <w:rPr>
+          <w:noProof/>
+        </w:rPr>
+        <w:drawing>
+          <wp:inline distT="0" distB="0" distL="0" distR="0" wp14:anchorId="5951BCEC" wp14:editId="27C303A6">
+            <wp:extent cx="9062720" cy="5457190"/>
+            <wp:effectExtent l="0" t="0" r="5080" b="0"/>
+            <wp:docPr id="1276187991" name="Immagine 32"/>
+            <wp:cNvGraphicFramePr>
+              <a:graphicFrameLocks xmlns:a="http://schemas.openxmlformats.org/drawingml/2006/main" noChangeAspect="1"/>
+            </wp:cNvGraphicFramePr>
+            <a:graphic xmlns:a="http://schemas.openxmlformats.org/drawingml/2006/main">
+              <a:graphicData uri="http://schemas.openxmlformats.org/drawingml/2006/picture">
+                <pic:pic xmlns:pic="http://schemas.openxmlformats.org/drawingml/2006/picture">
+                  <pic:nvPicPr>
+                    <pic:cNvPr id="0" name="Picture 4"/>
+                    <pic:cNvPicPr>
+                      <a:picLocks noChangeAspect="1" noChangeArrowheads="1"/>
+                    </pic:cNvPicPr>
+                  </pic:nvPicPr>
+                  <pic:blipFill>
+                    <a:blip r:embed="rId39">
+                      <a:extLst>
+                        <a:ext uri="{28A0092B-C50C-407E-A947-70E740481C1C}">
+                          <a14:useLocalDpi xmlns:a14="http://schemas.microsoft.com/office/drawing/2010/main" val="0"/>
+                        </a:ext>
+                      </a:extLst>
+                    </a:blip>
+                    <a:srcRect/>
+                    <a:stretch>
+                      <a:fillRect/>
+                    </a:stretch>
+                  </pic:blipFill>
+                  <pic:spPr bwMode="auto">
+                    <a:xfrm>
+                      <a:off x="0" y="0"/>
+                      <a:ext cx="9088559" cy="5472749"/>
+                    </a:xfrm>
+                    <a:prstGeom prst="rect">
+                      <a:avLst/>
+                    </a:prstGeom>
+                    <a:noFill/>
+                    <a:ln>
+                      <a:noFill/>
+                    </a:ln>
+                  </pic:spPr>
+                </pic:pic>
+              </a:graphicData>
+            </a:graphic>
+          </wp:inline>
+        </w:drawing>
+      </w:r>
+    </w:p>
+    <w:p>
+      <w:pPr>
+        <w:jc w:val="center"/>
+      </w:pPr>
+    </w:p>
+    <w:p>
+      <w:pPr>
+        <w:pStyle w:val="Sottoargomento"/>
+        <w:rPr>
+          <w:lang w:val="en-US"/>
+        </w:rPr>
+      </w:pPr>
+      <w:r>
+        <w:rPr>
+          <w:lang w:val="en-US"/>
+        </w:rPr>
+        <w:t>Sequence diagram – Click anchor iscritto (do</w:t>
+      </w:r>
+      <w:r>
+        <w:rPr>
+          <w:lang w:val="en-US"/>
+        </w:rPr>
+        <w:t>cente)</w:t>
+      </w:r>
+    </w:p>
+    <w:p>
+      <w:r>
+        <w:t xml:space="preserve">Di seguito il sequence diagram </w:t>
+      </w:r>
+      <w:r>
+        <w:t>della risposta all’evento di click sull’icona di modifica nella vista iscritti per il solo docente. Esso porta alla vista del form per inserire il voto per lo studente selezionato.</w:t>
+      </w:r>
+    </w:p>
+    <w:p>
+      <w:pPr>
+        <w:jc w:val="center"/>
+      </w:pPr>
+      <w:r>
+        <w:rPr>
+          <w:noProof/>
+        </w:rPr>
+        <w:drawing>
+          <wp:inline distT="0" distB="0" distL="0" distR="0" wp14:anchorId="45D84ACC" wp14:editId="16366A83">
+            <wp:extent cx="7517757" cy="3351454"/>
+            <wp:effectExtent l="0" t="0" r="7620" b="1905"/>
+            <wp:docPr id="951718356" name="Immagine 33"/>
+            <wp:cNvGraphicFramePr>
+              <a:graphicFrameLocks xmlns:a="http://schemas.openxmlformats.org/drawingml/2006/main" noChangeAspect="1"/>
+            </wp:cNvGraphicFramePr>
+            <a:graphic xmlns:a="http://schemas.openxmlformats.org/drawingml/2006/main">
+              <a:graphicData uri="http://schemas.openxmlformats.org/drawingml/2006/picture">
+                <pic:pic xmlns:pic="http://schemas.openxmlformats.org/drawingml/2006/picture">
+                  <pic:nvPicPr>
+                    <pic:cNvPr id="0" name="Picture 5"/>
+                    <pic:cNvPicPr>
+                      <a:picLocks noChangeAspect="1" noChangeArrowheads="1"/>
+                    </pic:cNvPicPr>
+                  </pic:nvPicPr>
+                  <pic:blipFill>
+                    <a:blip r:embed="rId40">
+                      <a:extLst>
+                        <a:ext uri="{28A0092B-C50C-407E-A947-70E740481C1C}">
+                          <a14:useLocalDpi xmlns:a14="http://schemas.microsoft.com/office/drawing/2010/main" val="0"/>
+                        </a:ext>
+                      </a:extLst>
+                    </a:blip>
+                    <a:srcRect/>
+                    <a:stretch>
+                      <a:fillRect/>
+                    </a:stretch>
+                  </pic:blipFill>
+                  <pic:spPr bwMode="auto">
+                    <a:xfrm>
+                      <a:off x="0" y="0"/>
+                      <a:ext cx="7537004" cy="3360034"/>
+                    </a:xfrm>
+                    <a:prstGeom prst="rect">
+                      <a:avLst/>
+                    </a:prstGeom>
+                    <a:noFill/>
+                    <a:ln>
+                      <a:noFill/>
+                    </a:ln>
+                  </pic:spPr>
+                </pic:pic>
+              </a:graphicData>
+            </a:graphic>
+          </wp:inline>
+        </w:drawing>
+      </w:r>
+    </w:p>
+    <w:p>
+      <w:pPr>
+        <w:spacing w:after="160"/>
+        <w:jc w:val="left"/>
+        <w:rPr>
+          <w:b/>
+          <w:smallCaps/>
+          <w:color w:val="373737" w:themeColor="accent1" w:themeShade="40"/>
+          <w:sz w:val="24"/>
+        </w:rPr>
+      </w:pPr>
+      <w:r>
+        <w:br w:type="page"/>
+      </w:r>
+    </w:p>
+    <w:p>
+      <w:pPr>
+        <w:pStyle w:val="Sottoargomento"/>
+      </w:pPr>
+      <w:r>
+        <w:lastRenderedPageBreak/>
+        <w:t>Sequence diagram – Modifica voto</w:t>
+      </w:r>
+      <w:r>
+        <w:t xml:space="preserve"> (Docente)</w:t>
+      </w:r>
+    </w:p>
+    <w:p>
+      <w:pPr>
+        <w:spacing w:after="160"/>
+        <w:jc w:val="left"/>
+      </w:pPr>
+      <w:r>
+        <w:t>Di seguito il sequence diagram della risposta alla pressione del pulsante salva nella vista di modifica del voto per il solo docente.</w:t>
+      </w:r>
+    </w:p>
+    <w:p>
+      <w:pPr>
+        <w:spacing w:after="160"/>
+        <w:jc w:val="center"/>
+      </w:pPr>
+      <w:r>
+        <w:rPr>
+          <w:noProof/>
+        </w:rPr>
+        <w:drawing>
+          <wp:inline distT="0" distB="0" distL="0" distR="0" wp14:anchorId="542EA76A" wp14:editId="0F7B6EDA">
+            <wp:extent cx="8687099" cy="3946967"/>
+            <wp:effectExtent l="0" t="0" r="0" b="0"/>
+            <wp:docPr id="2140000777" name="Immagine 35"/>
+            <wp:cNvGraphicFramePr>
+              <a:graphicFrameLocks xmlns:a="http://schemas.openxmlformats.org/drawingml/2006/main" noChangeAspect="1"/>
+            </wp:cNvGraphicFramePr>
+            <a:graphic xmlns:a="http://schemas.openxmlformats.org/drawingml/2006/main">
+              <a:graphicData uri="http://schemas.openxmlformats.org/drawingml/2006/picture">
+                <pic:pic xmlns:pic="http://schemas.openxmlformats.org/drawingml/2006/picture">
+                  <pic:nvPicPr>
+                    <pic:cNvPr id="0" name="Picture 7"/>
+                    <pic:cNvPicPr>
+                      <a:picLocks noChangeAspect="1" noChangeArrowheads="1"/>
+                    </pic:cNvPicPr>
+                  </pic:nvPicPr>
+                  <pic:blipFill>
+                    <a:blip r:embed="rId41">
+                      <a:extLst>
+                        <a:ext uri="{28A0092B-C50C-407E-A947-70E740481C1C}">
+                          <a14:useLocalDpi xmlns:a14="http://schemas.microsoft.com/office/drawing/2010/main" val="0"/>
+                        </a:ext>
+                      </a:extLst>
+                    </a:blip>
+                    <a:srcRect/>
+                    <a:stretch>
+                      <a:fillRect/>
+                    </a:stretch>
+                  </pic:blipFill>
+                  <pic:spPr bwMode="auto">
+                    <a:xfrm>
+                      <a:off x="0" y="0"/>
+                      <a:ext cx="8695510" cy="3950788"/>
+                    </a:xfrm>
+                    <a:prstGeom prst="rect">
+                      <a:avLst/>
+                    </a:prstGeom>
+                    <a:noFill/>
+                    <a:ln>
+                      <a:noFill/>
+                    </a:ln>
+                  </pic:spPr>
+                </pic:pic>
+              </a:graphicData>
+            </a:graphic>
+          </wp:inline>
+        </w:drawing>
+      </w:r>
+    </w:p>
+    <w:p>
+      <w:pPr>
+        <w:spacing w:after="160"/>
+        <w:jc w:val="left"/>
+      </w:pPr>
+      <w:r>
+        <w:br w:type="page"/>
+      </w:r>
+    </w:p>
+    <w:p>
+      <w:pPr>
+        <w:pStyle w:val="Sottoargomento"/>
+      </w:pPr>
+      <w:r>
+        <w:lastRenderedPageBreak/>
+        <w:t>Sequence diagram – Inserimento multiplo</w:t>
+      </w:r>
+      <w:r>
+        <w:t xml:space="preserve"> (docente)</w:t>
+      </w:r>
+    </w:p>
+    <w:p>
+      <w:r>
+        <w:t>Di seguito il sequence diagram della procedura di inserimento multiplo dei voti da parte del docente.</w:t>
+      </w:r>
+    </w:p>
+    <w:p>
+      <w:pPr>
+        <w:spacing w:after="160"/>
+        <w:jc w:val="center"/>
+        <w:rPr>
+          <w:b/>
+          <w:smallCaps/>
+          <w:color w:val="373737" w:themeColor="accent1" w:themeShade="40"/>
+          <w:sz w:val="24"/>
+        </w:rPr>
+      </w:pPr>
+      <w:r>
+        <w:rPr>
+          <w:noProof/>
+        </w:rPr>
+        <w:drawing>
+          <wp:inline distT="0" distB="0" distL="0" distR="0" wp14:anchorId="162C3199" wp14:editId="6602AF23">
+            <wp:extent cx="8096491" cy="5232198"/>
+            <wp:effectExtent l="0" t="0" r="0" b="6985"/>
+            <wp:docPr id="667034345" name="Immagine 37"/>
+            <wp:cNvGraphicFramePr>
+              <a:graphicFrameLocks xmlns:a="http://schemas.openxmlformats.org/drawingml/2006/main" noChangeAspect="1"/>
+            </wp:cNvGraphicFramePr>
+            <a:graphic xmlns:a="http://schemas.openxmlformats.org/drawingml/2006/main">
+              <a:graphicData uri="http://schemas.openxmlformats.org/drawingml/2006/picture">
+                <pic:pic xmlns:pic="http://schemas.openxmlformats.org/drawingml/2006/picture">
+                  <pic:nvPicPr>
+                    <pic:cNvPr id="0" name="Picture 9"/>
+                    <pic:cNvPicPr>
+                      <a:picLocks noChangeAspect="1" noChangeArrowheads="1"/>
+                    </pic:cNvPicPr>
+                  </pic:nvPicPr>
+                  <pic:blipFill>
+                    <a:blip r:embed="rId42">
+                      <a:extLst>
+                        <a:ext uri="{28A0092B-C50C-407E-A947-70E740481C1C}">
+                          <a14:useLocalDpi xmlns:a14="http://schemas.microsoft.com/office/drawing/2010/main" val="0"/>
+                        </a:ext>
+                      </a:extLst>
+                    </a:blip>
+                    <a:srcRect/>
+                    <a:stretch>
+                      <a:fillRect/>
+                    </a:stretch>
+                  </pic:blipFill>
+                  <pic:spPr bwMode="auto">
+                    <a:xfrm>
+                      <a:off x="0" y="0"/>
+                      <a:ext cx="8099074" cy="5233867"/>
+                    </a:xfrm>
+                    <a:prstGeom prst="rect">
+                      <a:avLst/>
+                    </a:prstGeom>
+                    <a:noFill/>
+                    <a:ln>
+                      <a:noFill/>
+                    </a:ln>
+                  </pic:spPr>
+                </pic:pic>
+              </a:graphicData>
+            </a:graphic>
+          </wp:inline>
+        </w:drawing>
+      </w:r>
+    </w:p>
+    <w:p>
+      <w:pPr>
+        <w:spacing w:after="160"/>
+        <w:jc w:val="left"/>
+        <w:rPr>
+          <w:b/>
+          <w:smallCaps/>
+          <w:color w:val="373737" w:themeColor="accent1" w:themeShade="40"/>
+          <w:sz w:val="24"/>
+        </w:rPr>
+      </w:pPr>
+      <w:r>
+        <w:rPr>
+          <w:b/>
+          <w:smallCaps/>
+          <w:color w:val="373737" w:themeColor="accent1" w:themeShade="40"/>
+          <w:sz w:val="24"/>
+        </w:rPr>
+        <w:br w:type="page"/>
+      </w:r>
+    </w:p>
+    <w:p>
+      <w:pPr>
+        <w:spacing w:after="160"/>
+        <w:jc w:val="center"/>
+        <w:rPr>
+          <w:b/>
+          <w:smallCaps/>
+          <w:color w:val="373737" w:themeColor="accent1" w:themeShade="40"/>
+          <w:sz w:val="24"/>
+        </w:rPr>
+      </w:pPr>
+    </w:p>
+    <w:p>
+      <w:pPr>
+        <w:pStyle w:val="Sottoargomento"/>
+      </w:pPr>
+      <w:r>
+        <w:t>Sequence diagram – Pubblica / Verbalizza (docente)</w:t>
+      </w:r>
+    </w:p>
+    <w:p>
+      <w:r>
+        <w:t>Di seguito il sequence diagram della risposta al click di uno dei due pulsanti “Pubblica” o “Verbalizza” della pagina iscritti del docente</w:t>
+      </w:r>
+      <w:r>
+        <w:t>.</w:t>
+      </w:r>
+    </w:p>
+    <w:p>
+      <w:pPr>
+        <w:jc w:val="center"/>
+      </w:pPr>
+      <w:r>
+        <w:rPr>
+          <w:noProof/>
+        </w:rPr>
+        <w:drawing>
+          <wp:inline distT="0" distB="0" distL="0" distR="0" wp14:anchorId="00AB0DBE" wp14:editId="49C94970">
+            <wp:extent cx="9062720" cy="5295265"/>
+            <wp:effectExtent l="0" t="0" r="5080" b="635"/>
+            <wp:docPr id="313685107" name="Immagine 36"/>
+            <wp:cNvGraphicFramePr>
+              <a:graphicFrameLocks xmlns:a="http://schemas.openxmlformats.org/drawingml/2006/main" noChangeAspect="1"/>
+            </wp:cNvGraphicFramePr>
+            <a:graphic xmlns:a="http://schemas.openxmlformats.org/drawingml/2006/main">
+              <a:graphicData uri="http://schemas.openxmlformats.org/drawingml/2006/picture">
+                <pic:pic xmlns:pic="http://schemas.openxmlformats.org/drawingml/2006/picture">
+                  <pic:nvPicPr>
+                    <pic:cNvPr id="0" name="Picture 8"/>
+                    <pic:cNvPicPr>
+                      <a:picLocks noChangeAspect="1" noChangeArrowheads="1"/>
+                    </pic:cNvPicPr>
+                  </pic:nvPicPr>
+                  <pic:blipFill>
+                    <a:blip r:embed="rId43">
+                      <a:extLst>
+                        <a:ext uri="{28A0092B-C50C-407E-A947-70E740481C1C}">
+                          <a14:useLocalDpi xmlns:a14="http://schemas.microsoft.com/office/drawing/2010/main" val="0"/>
+                        </a:ext>
+                      </a:extLst>
+                    </a:blip>
+                    <a:srcRect/>
+                    <a:stretch>
+                      <a:fillRect/>
+                    </a:stretch>
+                  </pic:blipFill>
+                  <pic:spPr bwMode="auto">
+                    <a:xfrm>
+                      <a:off x="0" y="0"/>
+                      <a:ext cx="9062720" cy="5295265"/>
+                    </a:xfrm>
+                    <a:prstGeom prst="rect">
+                      <a:avLst/>
+                    </a:prstGeom>
+                    <a:noFill/>
+                    <a:ln>
+                      <a:noFill/>
+                    </a:ln>
+                  </pic:spPr>
+                </pic:pic>
+              </a:graphicData>
+            </a:graphic>
+          </wp:inline>
+        </w:drawing>
+      </w:r>
+    </w:p>
+    <w:p>
+      <w:pPr>
+        <w:pStyle w:val="Sottoargomento"/>
+      </w:pPr>
+      <w:r>
+        <w:lastRenderedPageBreak/>
+        <w:t>Sequence diagram – Click anchor verbali</w:t>
+      </w:r>
+      <w:r>
+        <w:t xml:space="preserve"> (docente</w:t>
+      </w:r>
+      <w:r>
+        <w:t>)</w:t>
+      </w:r>
+    </w:p>
+    <w:p>
+      <w:r>
+        <w:t>Di seguito il sequence diagram della risposta al click sull’anchor “Verbali” da una qualunque vista, per il solo docente. Ciò comporta la comparsa di una nuova vista con tutti i verbali del docente.</w:t>
+      </w:r>
+    </w:p>
+    <w:p>
+      <w:pPr>
+        <w:jc w:val="center"/>
+      </w:pPr>
+      <w:r>
+        <w:rPr>
+          <w:noProof/>
+        </w:rPr>
+        <w:drawing>
+          <wp:inline distT="0" distB="0" distL="0" distR="0" wp14:anchorId="33B197EB" wp14:editId="2A9CD690">
+            <wp:extent cx="8861907" cy="4812665"/>
+            <wp:effectExtent l="0" t="0" r="0" b="6985"/>
+            <wp:docPr id="672165428" name="Immagine 38"/>
+            <wp:cNvGraphicFramePr>
+              <a:graphicFrameLocks xmlns:a="http://schemas.openxmlformats.org/drawingml/2006/main" noChangeAspect="1"/>
+            </wp:cNvGraphicFramePr>
+            <a:graphic xmlns:a="http://schemas.openxmlformats.org/drawingml/2006/main">
+              <a:graphicData uri="http://schemas.openxmlformats.org/drawingml/2006/picture">
+                <pic:pic xmlns:pic="http://schemas.openxmlformats.org/drawingml/2006/picture">
+                  <pic:nvPicPr>
+                    <pic:cNvPr id="0" name="Picture 10"/>
+                    <pic:cNvPicPr>
+                      <a:picLocks noChangeAspect="1" noChangeArrowheads="1"/>
+                    </pic:cNvPicPr>
+                  </pic:nvPicPr>
+                  <pic:blipFill>
+                    <a:blip r:embed="rId44">
+                      <a:extLst>
+                        <a:ext uri="{28A0092B-C50C-407E-A947-70E740481C1C}">
+                          <a14:useLocalDpi xmlns:a14="http://schemas.microsoft.com/office/drawing/2010/main" val="0"/>
+                        </a:ext>
+                      </a:extLst>
+                    </a:blip>
+                    <a:srcRect/>
+                    <a:stretch>
+                      <a:fillRect/>
+                    </a:stretch>
+                  </pic:blipFill>
+                  <pic:spPr bwMode="auto">
+                    <a:xfrm>
+                      <a:off x="0" y="0"/>
+                      <a:ext cx="8897825" cy="4832171"/>
+                    </a:xfrm>
+                    <a:prstGeom prst="rect">
+                      <a:avLst/>
+                    </a:prstGeom>
+                    <a:noFill/>
+                    <a:ln>
+                      <a:noFill/>
+                    </a:ln>
+                  </pic:spPr>
+                </pic:pic>
+              </a:graphicData>
+            </a:graphic>
+          </wp:inline>
+        </w:drawing>
+      </w:r>
+    </w:p>
+    <w:p>
+      <w:pPr>
+        <w:jc w:val="center"/>
+      </w:pPr>
+    </w:p>
+    <w:p>
+      <w:pPr>
+        <w:jc w:val="center"/>
+      </w:pPr>
+    </w:p>
+    <w:p>
+      <w:pPr>
+        <w:pStyle w:val="Sottoargomento"/>
+      </w:pPr>
+      <w:r>
+        <w:lastRenderedPageBreak/>
+        <w:t>Sequence diagram – Visualizza verbale (docente)</w:t>
+      </w:r>
+    </w:p>
+    <w:p>
+      <w:r>
+        <w:t>Di seguito il sequence diagram per la visualizzazione di un verbale del docente. Tale vista è mostrata sia in seguito al click del verbale corrispondente nella tabella dei verbali, sia al termine della sequenza di verbalizzazione.</w:t>
+      </w:r>
+    </w:p>
+    <w:p>
+      <w:r>
+        <w:rPr>
+          <w:noProof/>
+        </w:rPr>
+        <w:drawing>
+          <wp:inline distT="0" distB="0" distL="0" distR="0" wp14:anchorId="27E3E40F" wp14:editId="59357882">
+            <wp:extent cx="9066530" cy="4417060"/>
+            <wp:effectExtent l="0" t="0" r="1270" b="2540"/>
+            <wp:docPr id="1925507432" name="Immagine 39"/>
+            <wp:cNvGraphicFramePr>
+              <a:graphicFrameLocks xmlns:a="http://schemas.openxmlformats.org/drawingml/2006/main" noChangeAspect="1"/>
+            </wp:cNvGraphicFramePr>
+            <a:graphic xmlns:a="http://schemas.openxmlformats.org/drawingml/2006/main">
+              <a:graphicData uri="http://schemas.openxmlformats.org/drawingml/2006/picture">
+                <pic:pic xmlns:pic="http://schemas.openxmlformats.org/drawingml/2006/picture">
+                  <pic:nvPicPr>
+                    <pic:cNvPr id="0" name="Picture 11"/>
+                    <pic:cNvPicPr>
+                      <a:picLocks noChangeAspect="1" noChangeArrowheads="1"/>
+                    </pic:cNvPicPr>
+                  </pic:nvPicPr>
+                  <pic:blipFill>
+                    <a:blip r:embed="rId45">
+                      <a:extLst>
+                        <a:ext uri="{28A0092B-C50C-407E-A947-70E740481C1C}">
+                          <a14:useLocalDpi xmlns:a14="http://schemas.microsoft.com/office/drawing/2010/main" val="0"/>
+                        </a:ext>
+                      </a:extLst>
+                    </a:blip>
+                    <a:srcRect/>
+                    <a:stretch>
+                      <a:fillRect/>
+                    </a:stretch>
+                  </pic:blipFill>
+                  <pic:spPr bwMode="auto">
+                    <a:xfrm>
+                      <a:off x="0" y="0"/>
+                      <a:ext cx="9066530" cy="4417060"/>
+                    </a:xfrm>
+                    <a:prstGeom prst="rect">
+                      <a:avLst/>
+                    </a:prstGeom>
+                    <a:noFill/>
+                    <a:ln>
+                      <a:noFill/>
+                    </a:ln>
+                  </pic:spPr>
+                </pic:pic>
+              </a:graphicData>
+            </a:graphic>
+          </wp:inline>
+        </w:drawing>
+      </w:r>
+    </w:p>
+    <w:p>
+      <w:pPr>
+        <w:spacing w:after="160"/>
+        <w:jc w:val="left"/>
+      </w:pPr>
+      <w:r>
+        <w:br w:type="page"/>
+      </w:r>
+    </w:p>
+    <w:p>
+      <w:pPr>
+        <w:pStyle w:val="Titolo2"/>
+      </w:pPr>
+      <w:r>
+        <w:lastRenderedPageBreak/>
+        <w:t>3 – Strumenti di sviluppo</w:t>
+      </w:r>
+    </w:p>
+    <w:p>
+      <w:r>
+        <w:t>Per la realizzazione del progetto sono stati utilizzati i seguenti strumenti:</w:t>
+      </w:r>
+    </w:p>
+    <w:p>
+      <w:pPr>
+        <w:pStyle w:val="Paragrafoelenco"/>
+        <w:numPr>
+          <w:ilvl w:val="0"/>
+          <w:numId w:val="13"/>
+        </w:numPr>
+      </w:pPr>
+      <w:r>
+        <w:rPr>
+          <w:b/>
+          <w:bCs/>
+        </w:rPr>
+        <w:t>Motore database</w:t>
+      </w:r>
+      <w:r>
+        <w:t>: MySQL</w:t>
+      </w:r>
+    </w:p>
+    <w:p>
+      <w:pPr>
+        <w:pStyle w:val="Paragrafoelenco"/>
+        <w:numPr>
+          <w:ilvl w:val="0"/>
+          <w:numId w:val="13"/>
+        </w:numPr>
+        <w:rPr>
+          <w:lang w:val="en-US"/>
+        </w:rPr>
+      </w:pPr>
+      <w:r>
+        <w:rPr>
+          <w:b/>
+          <w:bCs/>
+          <w:lang w:val="en-US"/>
+        </w:rPr>
+        <w:t>Workbench database</w:t>
+      </w:r>
+      <w:r>
+        <w:rPr>
+          <w:lang w:val="en-US"/>
+        </w:rPr>
+        <w:t>: MySQL WorkBench 8.0, JetBrains D</w:t>
+      </w:r>
+      <w:r>
+        <w:rPr>
+          <w:lang w:val="en-US"/>
+        </w:rPr>
+        <w:t>ataGrip 2025</w:t>
+      </w:r>
+    </w:p>
+    <w:p>
+      <w:pPr>
+        <w:pStyle w:val="Paragrafoelenco"/>
+        <w:numPr>
+          <w:ilvl w:val="0"/>
+          <w:numId w:val="13"/>
+        </w:numPr>
+      </w:pPr>
+      <w:r>
+        <w:rPr>
+          <w:b/>
+          <w:bCs/>
+        </w:rPr>
+        <w:t>Ambiente di sviluppo</w:t>
+      </w:r>
+      <w:r>
+        <w:t>: Eclipse for E</w:t>
+      </w:r>
+      <w:r>
+        <w:t>nterprise Java and Web Developers 2025</w:t>
+      </w:r>
+    </w:p>
+    <w:p>
+      <w:pPr>
+        <w:pStyle w:val="Paragrafoelenco"/>
+        <w:numPr>
+          <w:ilvl w:val="0"/>
+          <w:numId w:val="13"/>
+        </w:numPr>
+      </w:pPr>
+      <w:r>
+        <w:rPr>
+          <w:b/>
+          <w:bCs/>
+        </w:rPr>
+        <w:t xml:space="preserve">Version control: </w:t>
+      </w:r>
+      <w:r>
+        <w:t>Git, GitHub</w:t>
+      </w:r>
+    </w:p>
+    <w:p>
+      <w:pPr>
+        <w:pStyle w:val="Paragrafoelenco"/>
+        <w:numPr>
+          <w:ilvl w:val="0"/>
+          <w:numId w:val="13"/>
+        </w:numPr>
+      </w:pPr>
+      <w:r>
+        <w:rPr>
+          <w:b/>
+          <w:bCs/>
+        </w:rPr>
+        <w:t>Diagrammi IFML</w:t>
+      </w:r>
+      <w:r>
+        <w:rPr>
+          <w:b/>
+          <w:bCs/>
+        </w:rPr>
+        <w:t xml:space="preserve"> ed entità-relazione</w:t>
+      </w:r>
+      <w:r>
+        <w:rPr>
+          <w:b/>
+          <w:bCs/>
+        </w:rPr>
+        <w:t xml:space="preserve">: </w:t>
+      </w:r>
+      <w:r>
+        <w:t>draw.io</w:t>
+      </w:r>
+    </w:p>
+    <w:p>
+      <w:pPr>
+        <w:pStyle w:val="Paragrafoelenco"/>
+        <w:numPr>
+          <w:ilvl w:val="0"/>
+          <w:numId w:val="13"/>
+        </w:numPr>
+      </w:pPr>
+      <w:r>
+        <w:rPr>
+          <w:b/>
+          <w:bCs/>
+        </w:rPr>
+        <w:t>Diagrammi di sequenza:</w:t>
+      </w:r>
+      <w:r>
+        <w:t xml:space="preserve"> Visual Paradigm Online</w:t>
+      </w:r>
+    </w:p>
+    <w:p>
+      <w:pPr>
+        <w:pStyle w:val="Paragrafoelenco"/>
+        <w:numPr>
+          <w:ilvl w:val="0"/>
+          <w:numId w:val="13"/>
+        </w:numPr>
+      </w:pPr>
+      <w:r>
+        <w:rPr>
+          <w:b/>
+          <w:bCs/>
+        </w:rPr>
+        <w:t>Relazione documentazione:</w:t>
+      </w:r>
+      <w:r>
+        <w:t xml:space="preserve"> Microsoft Word</w:t>
+      </w:r>
+    </w:p>
+    <w:p>
+      <w:r>
+        <w:t>Nell’applicazione sono presenti icone scaricate dal sito flaticon</w:t>
+      </w:r>
+      <w:r>
+        <w:t>.com</w:t>
+      </w:r>
+    </w:p>
     <w:sectPr>
       <w:pgSz w:w="16838" w:h="11906" w:orient="landscape"/>
       <w:pgMar w:top="1134" w:right="1417" w:bottom="1134" w:left="1134" w:header="708" w:footer="708" w:gutter="0"/>
@@ -17128,9 +17947,9 @@
     </w:lvl>
   </w:abstractNum>
   <w:abstractNum w:abstractNumId="9" w15:restartNumberingAfterBreak="0">
-    <w:nsid w:val="60666343"/>
+    <w:nsid w:val="5C3777D8"/>
     <w:multiLevelType w:val="hybridMultilevel"/>
-    <w:tmpl w:val="8B1C1EAC"/>
+    <w:tmpl w:val="CB88CB80"/>
     <w:lvl w:ilvl="0" w:tplc="04100001">
       <w:start w:val="1"/>
       <w:numFmt w:val="bullet"/>
@@ -17241,6 +18060,119 @@
     </w:lvl>
   </w:abstractNum>
   <w:abstractNum w:abstractNumId="10" w15:restartNumberingAfterBreak="0">
+    <w:nsid w:val="60666343"/>
+    <w:multiLevelType w:val="hybridMultilevel"/>
+    <w:tmpl w:val="8B1C1EAC"/>
+    <w:lvl w:ilvl="0" w:tplc="04100001">
+      <w:start w:val="1"/>
+      <w:numFmt w:val="bullet"/>
+      <w:lvlText w:val=""/>
+      <w:lvlJc w:val="left"/>
+      <w:pPr>
+        <w:ind w:left="720" w:hanging="360"/>
+      </w:pPr>
+      <w:rPr>
+        <w:rFonts w:ascii="Symbol" w:hAnsi="Symbol" w:hint="default"/>
+      </w:rPr>
+    </w:lvl>
+    <w:lvl w:ilvl="1" w:tplc="04100003" w:tentative="1">
+      <w:start w:val="1"/>
+      <w:numFmt w:val="bullet"/>
+      <w:lvlText w:val="o"/>
+      <w:lvlJc w:val="left"/>
+      <w:pPr>
+        <w:ind w:left="1440" w:hanging="360"/>
+      </w:pPr>
+      <w:rPr>
+        <w:rFonts w:ascii="Courier New" w:hAnsi="Courier New" w:cs="Courier New" w:hint="default"/>
+      </w:rPr>
+    </w:lvl>
+    <w:lvl w:ilvl="2" w:tplc="04100005" w:tentative="1">
+      <w:start w:val="1"/>
+      <w:numFmt w:val="bullet"/>
+      <w:lvlText w:val=""/>
+      <w:lvlJc w:val="left"/>
+      <w:pPr>
+        <w:ind w:left="2160" w:hanging="360"/>
+      </w:pPr>
+      <w:rPr>
+        <w:rFonts w:ascii="Wingdings" w:hAnsi="Wingdings" w:hint="default"/>
+      </w:rPr>
+    </w:lvl>
+    <w:lvl w:ilvl="3" w:tplc="04100001" w:tentative="1">
+      <w:start w:val="1"/>
+      <w:numFmt w:val="bullet"/>
+      <w:lvlText w:val=""/>
+      <w:lvlJc w:val="left"/>
+      <w:pPr>
+        <w:ind w:left="2880" w:hanging="360"/>
+      </w:pPr>
+      <w:rPr>
+        <w:rFonts w:ascii="Symbol" w:hAnsi="Symbol" w:hint="default"/>
+      </w:rPr>
+    </w:lvl>
+    <w:lvl w:ilvl="4" w:tplc="04100003" w:tentative="1">
+      <w:start w:val="1"/>
+      <w:numFmt w:val="bullet"/>
+      <w:lvlText w:val="o"/>
+      <w:lvlJc w:val="left"/>
+      <w:pPr>
+        <w:ind w:left="3600" w:hanging="360"/>
+      </w:pPr>
+      <w:rPr>
+        <w:rFonts w:ascii="Courier New" w:hAnsi="Courier New" w:cs="Courier New" w:hint="default"/>
+      </w:rPr>
+    </w:lvl>
+    <w:lvl w:ilvl="5" w:tplc="04100005" w:tentative="1">
+      <w:start w:val="1"/>
+      <w:numFmt w:val="bullet"/>
+      <w:lvlText w:val=""/>
+      <w:lvlJc w:val="left"/>
+      <w:pPr>
+        <w:ind w:left="4320" w:hanging="360"/>
+      </w:pPr>
+      <w:rPr>
+        <w:rFonts w:ascii="Wingdings" w:hAnsi="Wingdings" w:hint="default"/>
+      </w:rPr>
+    </w:lvl>
+    <w:lvl w:ilvl="6" w:tplc="04100001" w:tentative="1">
+      <w:start w:val="1"/>
+      <w:numFmt w:val="bullet"/>
+      <w:lvlText w:val=""/>
+      <w:lvlJc w:val="left"/>
+      <w:pPr>
+        <w:ind w:left="5040" w:hanging="360"/>
+      </w:pPr>
+      <w:rPr>
+        <w:rFonts w:ascii="Symbol" w:hAnsi="Symbol" w:hint="default"/>
+      </w:rPr>
+    </w:lvl>
+    <w:lvl w:ilvl="7" w:tplc="04100003" w:tentative="1">
+      <w:start w:val="1"/>
+      <w:numFmt w:val="bullet"/>
+      <w:lvlText w:val="o"/>
+      <w:lvlJc w:val="left"/>
+      <w:pPr>
+        <w:ind w:left="5760" w:hanging="360"/>
+      </w:pPr>
+      <w:rPr>
+        <w:rFonts w:ascii="Courier New" w:hAnsi="Courier New" w:cs="Courier New" w:hint="default"/>
+      </w:rPr>
+    </w:lvl>
+    <w:lvl w:ilvl="8" w:tplc="04100005" w:tentative="1">
+      <w:start w:val="1"/>
+      <w:numFmt w:val="bullet"/>
+      <w:lvlText w:val=""/>
+      <w:lvlJc w:val="left"/>
+      <w:pPr>
+        <w:ind w:left="6480" w:hanging="360"/>
+      </w:pPr>
+      <w:rPr>
+        <w:rFonts w:ascii="Wingdings" w:hAnsi="Wingdings" w:hint="default"/>
+      </w:rPr>
+    </w:lvl>
+  </w:abstractNum>
+  <w:abstractNum w:abstractNumId="11" w15:restartNumberingAfterBreak="0">
     <w:nsid w:val="688577B1"/>
     <w:multiLevelType w:val="hybridMultilevel"/>
     <w:tmpl w:val="9356EF48"/>
@@ -17353,7 +18285,7 @@
       </w:rPr>
     </w:lvl>
   </w:abstractNum>
-  <w:abstractNum w:abstractNumId="11" w15:restartNumberingAfterBreak="0">
+  <w:abstractNum w:abstractNumId="12" w15:restartNumberingAfterBreak="0">
     <w:nsid w:val="6A947F53"/>
     <w:multiLevelType w:val="hybridMultilevel"/>
     <w:tmpl w:val="BA76F6EC"/>
@@ -17473,10 +18405,10 @@
     <w:abstractNumId w:val="8"/>
   </w:num>
   <w:num w:numId="3" w16cid:durableId="85152892">
-    <w:abstractNumId w:val="9"/>
+    <w:abstractNumId w:val="10"/>
   </w:num>
   <w:num w:numId="4" w16cid:durableId="1499926040">
-    <w:abstractNumId w:val="10"/>
+    <w:abstractNumId w:val="11"/>
   </w:num>
   <w:num w:numId="5" w16cid:durableId="90391908">
     <w:abstractNumId w:val="5"/>
@@ -17500,7 +18432,10 @@
     <w:abstractNumId w:val="0"/>
   </w:num>
   <w:num w:numId="12" w16cid:durableId="684592771">
-    <w:abstractNumId w:val="11"/>
+    <w:abstractNumId w:val="12"/>
+  </w:num>
+  <w:num w:numId="13" w16cid:durableId="313067045">
+    <w:abstractNumId w:val="9"/>
   </w:num>
 </w:numbering>
 </file>

</xml_diff>

<commit_message>
updated docs (last touches, then sent to the teacher)
</commit_message>
<xml_diff>
--- a/Documentazione - draft.docx
+++ b/Documentazione - draft.docx
@@ -27,6 +27,7 @@
           <w:docPartUnique/>
         </w:docPartObj>
       </w:sdtPr>
+      <w:sdtEndPr/>
       <w:sdtContent>
         <w:p>
           <w:pPr>
@@ -160,6 +161,7 @@
                                       <w:calendar w:val="gregorian"/>
                                     </w:date>
                                   </w:sdtPr>
+                                  <w:sdtEndPr/>
                                   <w:sdtContent>
                                     <w:p>
                                       <w:pPr>
@@ -3473,7 +3475,6 @@
                                 <w:calendar w:val="gregorian"/>
                               </w:date>
                             </w:sdtPr>
-                            <w:sdtEndPr/>
                             <w:sdtContent>
                               <w:p>
                                 <w:pPr>
@@ -3686,6 +3687,7 @@
                                     <w:dataBinding w:prefixMappings="xmlns:ns0='http://purl.org/dc/elements/1.1/' xmlns:ns1='http://schemas.openxmlformats.org/package/2006/metadata/core-properties' " w:xpath="/ns1:coreProperties[1]/ns0:creator[1]" w:storeItemID="{6C3C8BC8-F283-45AE-878A-BAB7291924A1}"/>
                                     <w:text/>
                                   </w:sdtPr>
+                                  <w:sdtEndPr/>
                                   <w:sdtContent>
                                     <w:r>
                                       <w:rPr>
@@ -3721,6 +3723,7 @@
                                     <w:dataBinding w:prefixMappings="xmlns:ns0='http://schemas.openxmlformats.org/officeDocument/2006/extended-properties' " w:xpath="/ns0:Properties[1]/ns0:Company[1]" w:storeItemID="{6668398D-A668-4E3E-A5EB-62B293D839F1}"/>
                                     <w:text/>
                                   </w:sdtPr>
+                                  <w:sdtEndPr/>
                                   <w:sdtContent>
                                     <w:r>
                                       <w:rPr>
@@ -3785,7 +3788,6 @@
                               <w:dataBinding w:prefixMappings="xmlns:ns0='http://purl.org/dc/elements/1.1/' xmlns:ns1='http://schemas.openxmlformats.org/package/2006/metadata/core-properties' " w:xpath="/ns1:coreProperties[1]/ns0:creator[1]" w:storeItemID="{6C3C8BC8-F283-45AE-878A-BAB7291924A1}"/>
                               <w:text/>
                             </w:sdtPr>
-                            <w:sdtEndPr/>
                             <w:sdtContent>
                               <w:r>
                                 <w:rPr>
@@ -3821,7 +3823,6 @@
                               <w:dataBinding w:prefixMappings="xmlns:ns0='http://schemas.openxmlformats.org/officeDocument/2006/extended-properties' " w:xpath="/ns0:Properties[1]/ns0:Company[1]" w:storeItemID="{6668398D-A668-4E3E-A5EB-62B293D839F1}"/>
                               <w:text/>
                             </w:sdtPr>
-                            <w:sdtEndPr/>
                             <w:sdtContent>
                               <w:r>
                                 <w:rPr>
@@ -3984,6 +3985,7 @@
                                     <w:dataBinding w:prefixMappings="xmlns:ns0='http://purl.org/dc/elements/1.1/' xmlns:ns1='http://schemas.openxmlformats.org/package/2006/metadata/core-properties' " w:xpath="/ns1:coreProperties[1]/ns0:title[1]" w:storeItemID="{6C3C8BC8-F283-45AE-878A-BAB7291924A1}"/>
                                     <w:text/>
                                   </w:sdtPr>
+                                  <w:sdtEndPr/>
                                   <w:sdtContent>
                                     <w:r>
                                       <w:rPr>
@@ -4019,6 +4021,7 @@
                                     <w:dataBinding w:prefixMappings="xmlns:ns0='http://purl.org/dc/elements/1.1/' xmlns:ns1='http://schemas.openxmlformats.org/package/2006/metadata/core-properties' " w:xpath="/ns1:coreProperties[1]/ns0:subject[1]" w:storeItemID="{6C3C8BC8-F283-45AE-878A-BAB7291924A1}"/>
                                     <w:text/>
                                   </w:sdtPr>
+                                  <w:sdtEndPr/>
                                   <w:sdtContent>
                                     <w:r>
                                       <w:rPr>
@@ -4079,7 +4082,6 @@
                               <w:dataBinding w:prefixMappings="xmlns:ns0='http://purl.org/dc/elements/1.1/' xmlns:ns1='http://schemas.openxmlformats.org/package/2006/metadata/core-properties' " w:xpath="/ns1:coreProperties[1]/ns0:title[1]" w:storeItemID="{6C3C8BC8-F283-45AE-878A-BAB7291924A1}"/>
                               <w:text/>
                             </w:sdtPr>
-                            <w:sdtEndPr/>
                             <w:sdtContent>
                               <w:r>
                                 <w:rPr>
@@ -4115,7 +4117,6 @@
                               <w:dataBinding w:prefixMappings="xmlns:ns0='http://purl.org/dc/elements/1.1/' xmlns:ns1='http://schemas.openxmlformats.org/package/2006/metadata/core-properties' " w:xpath="/ns1:coreProperties[1]/ns0:subject[1]" w:storeItemID="{6C3C8BC8-F283-45AE-878A-BAB7291924A1}"/>
                               <w:text/>
                             </w:sdtPr>
-                            <w:sdtEndPr/>
                             <w:sdtContent>
                               <w:r>
                                 <w:rPr>
@@ -6594,10 +6595,10 @@
           <w:noProof/>
         </w:rPr>
         <w:drawing>
-          <wp:inline distT="0" distB="0" distL="0" distR="0" wp14:anchorId="65A24E4B" wp14:editId="6BEAB608">
-            <wp:extent cx="9072245" cy="3695065"/>
-            <wp:effectExtent l="0" t="0" r="0" b="635"/>
-            <wp:docPr id="1061939858" name="Elemento grafico 1"/>
+          <wp:inline distT="0" distB="0" distL="0" distR="0" wp14:anchorId="7C92307B" wp14:editId="34835446">
+            <wp:extent cx="9072880" cy="3693160"/>
+            <wp:effectExtent l="0" t="0" r="0" b="2540"/>
+            <wp:docPr id="1858406312" name="Immagine 31"/>
             <wp:cNvGraphicFramePr>
               <a:graphicFrameLocks xmlns:a="http://schemas.openxmlformats.org/drawingml/2006/main" noChangeAspect="1"/>
             </wp:cNvGraphicFramePr>
@@ -6605,29 +6606,36 @@
               <a:graphicData uri="http://schemas.openxmlformats.org/drawingml/2006/picture">
                 <pic:pic xmlns:pic="http://schemas.openxmlformats.org/drawingml/2006/picture">
                   <pic:nvPicPr>
-                    <pic:cNvPr id="1061939858" name=""/>
-                    <pic:cNvPicPr/>
+                    <pic:cNvPr id="0" name="Picture 3"/>
+                    <pic:cNvPicPr>
+                      <a:picLocks noChangeAspect="1" noChangeArrowheads="1"/>
+                    </pic:cNvPicPr>
                   </pic:nvPicPr>
                   <pic:blipFill>
-                    <a:blip r:embed="rId18">
+                    <a:blip r:embed="rId18" cstate="print">
                       <a:extLst>
-                        <a:ext uri="{96DAC541-7B7A-43D3-8B79-37D633B846F1}">
-                          <asvg:svgBlip xmlns:asvg="http://schemas.microsoft.com/office/drawing/2016/SVG/main" r:embed="rId19"/>
+                        <a:ext uri="{28A0092B-C50C-407E-A947-70E740481C1C}">
+                          <a14:useLocalDpi xmlns:a14="http://schemas.microsoft.com/office/drawing/2010/main" val="0"/>
                         </a:ext>
                       </a:extLst>
                     </a:blip>
+                    <a:srcRect/>
                     <a:stretch>
                       <a:fillRect/>
                     </a:stretch>
                   </pic:blipFill>
-                  <pic:spPr>
+                  <pic:spPr bwMode="auto">
                     <a:xfrm>
                       <a:off x="0" y="0"/>
-                      <a:ext cx="9072245" cy="3695065"/>
+                      <a:ext cx="9111474" cy="3708870"/>
                     </a:xfrm>
                     <a:prstGeom prst="rect">
                       <a:avLst/>
                     </a:prstGeom>
+                    <a:noFill/>
+                    <a:ln>
+                      <a:noFill/>
+                    </a:ln>
                   </pic:spPr>
                 </pic:pic>
               </a:graphicData>
@@ -8113,7 +8121,7 @@
                     </pic:cNvPicPr>
                   </pic:nvPicPr>
                   <pic:blipFill>
-                    <a:blip r:embed="rId20">
+                    <a:blip r:embed="rId19">
                       <a:extLst>
                         <a:ext uri="{28A0092B-C50C-407E-A947-70E740481C1C}">
                           <a14:useLocalDpi xmlns:a14="http://schemas.microsoft.com/office/drawing/2010/main" val="0"/>
@@ -8230,7 +8238,7 @@
                     </pic:cNvPicPr>
                   </pic:nvPicPr>
                   <pic:blipFill>
-                    <a:blip r:embed="rId21">
+                    <a:blip r:embed="rId20">
                       <a:extLst>
                         <a:ext uri="{28A0092B-C50C-407E-A947-70E740481C1C}">
                           <a14:useLocalDpi xmlns:a14="http://schemas.microsoft.com/office/drawing/2010/main" val="0"/>
@@ -8348,7 +8356,7 @@
                     </pic:cNvPicPr>
                   </pic:nvPicPr>
                   <pic:blipFill>
-                    <a:blip r:embed="rId22">
+                    <a:blip r:embed="rId21">
                       <a:extLst>
                         <a:ext uri="{28A0092B-C50C-407E-A947-70E740481C1C}">
                           <a14:useLocalDpi xmlns:a14="http://schemas.microsoft.com/office/drawing/2010/main" val="0"/>
@@ -8484,7 +8492,7 @@
                     </pic:cNvPicPr>
                   </pic:nvPicPr>
                   <pic:blipFill>
-                    <a:blip r:embed="rId23">
+                    <a:blip r:embed="rId22">
                       <a:extLst>
                         <a:ext uri="{28A0092B-C50C-407E-A947-70E740481C1C}">
                           <a14:useLocalDpi xmlns:a14="http://schemas.microsoft.com/office/drawing/2010/main" val="0"/>
@@ -8569,7 +8577,7 @@
                     </pic:cNvPicPr>
                   </pic:nvPicPr>
                   <pic:blipFill>
-                    <a:blip r:embed="rId24">
+                    <a:blip r:embed="rId23">
                       <a:extLst>
                         <a:ext uri="{28A0092B-C50C-407E-A947-70E740481C1C}">
                           <a14:useLocalDpi xmlns:a14="http://schemas.microsoft.com/office/drawing/2010/main" val="0"/>
@@ -8656,7 +8664,7 @@
                     </pic:cNvPicPr>
                   </pic:nvPicPr>
                   <pic:blipFill>
-                    <a:blip r:embed="rId25">
+                    <a:blip r:embed="rId24">
                       <a:extLst>
                         <a:ext uri="{28A0092B-C50C-407E-A947-70E740481C1C}">
                           <a14:useLocalDpi xmlns:a14="http://schemas.microsoft.com/office/drawing/2010/main" val="0"/>
@@ -8747,7 +8755,7 @@
                     </pic:cNvPicPr>
                   </pic:nvPicPr>
                   <pic:blipFill>
-                    <a:blip r:embed="rId26">
+                    <a:blip r:embed="rId25">
                       <a:extLst>
                         <a:ext uri="{28A0092B-C50C-407E-A947-70E740481C1C}">
                           <a14:useLocalDpi xmlns:a14="http://schemas.microsoft.com/office/drawing/2010/main" val="0"/>
@@ -8853,7 +8861,7 @@
                     </pic:cNvPicPr>
                   </pic:nvPicPr>
                   <pic:blipFill>
-                    <a:blip r:embed="rId27">
+                    <a:blip r:embed="rId26">
                       <a:extLst>
                         <a:ext uri="{28A0092B-C50C-407E-A947-70E740481C1C}">
                           <a14:useLocalDpi xmlns:a14="http://schemas.microsoft.com/office/drawing/2010/main" val="0"/>
@@ -8965,7 +8973,7 @@
                     </pic:cNvPicPr>
                   </pic:nvPicPr>
                   <pic:blipFill>
-                    <a:blip r:embed="rId28">
+                    <a:blip r:embed="rId27">
                       <a:extLst>
                         <a:ext uri="{28A0092B-C50C-407E-A947-70E740481C1C}">
                           <a14:useLocalDpi xmlns:a14="http://schemas.microsoft.com/office/drawing/2010/main" val="0"/>
@@ -10196,7 +10204,7 @@
                     </pic:cNvPicPr>
                   </pic:nvPicPr>
                   <pic:blipFill>
-                    <a:blip r:embed="rId29">
+                    <a:blip r:embed="rId28">
                       <a:extLst>
                         <a:ext uri="{28A0092B-C50C-407E-A947-70E740481C1C}">
                           <a14:useLocalDpi xmlns:a14="http://schemas.microsoft.com/office/drawing/2010/main" val="0"/>
@@ -10243,10 +10251,10 @@
         </w:rPr>
         <w:lastRenderedPageBreak/>
         <w:drawing>
-          <wp:inline distT="0" distB="0" distL="0" distR="0" wp14:anchorId="5F468459" wp14:editId="05CFAAF6">
-            <wp:extent cx="9085445" cy="4435434"/>
-            <wp:effectExtent l="0" t="0" r="1905" b="3810"/>
-            <wp:docPr id="1437693298" name="Immagine 30"/>
+          <wp:inline distT="0" distB="0" distL="0" distR="0" wp14:anchorId="31CC549A" wp14:editId="6C601CFC">
+            <wp:extent cx="9060815" cy="4429760"/>
+            <wp:effectExtent l="0" t="0" r="6985" b="8890"/>
+            <wp:docPr id="1491026875" name="Immagine 30"/>
             <wp:cNvGraphicFramePr>
               <a:graphicFrameLocks xmlns:a="http://schemas.openxmlformats.org/drawingml/2006/main" noChangeAspect="1"/>
             </wp:cNvGraphicFramePr>
@@ -10260,7 +10268,7 @@
                     </pic:cNvPicPr>
                   </pic:nvPicPr>
                   <pic:blipFill>
-                    <a:blip r:embed="rId30">
+                    <a:blip r:embed="rId29">
                       <a:extLst>
                         <a:ext uri="{28A0092B-C50C-407E-A947-70E740481C1C}">
                           <a14:useLocalDpi xmlns:a14="http://schemas.microsoft.com/office/drawing/2010/main" val="0"/>
@@ -10275,7 +10283,7 @@
                   <pic:spPr bwMode="auto">
                     <a:xfrm>
                       <a:off x="0" y="0"/>
-                      <a:ext cx="9140607" cy="4462364"/>
+                      <a:ext cx="9060815" cy="4429760"/>
                     </a:xfrm>
                     <a:prstGeom prst="rect">
                       <a:avLst/>
@@ -10319,7 +10327,7 @@
                     </pic:cNvPicPr>
                   </pic:nvPicPr>
                   <pic:blipFill>
-                    <a:blip r:embed="rId31">
+                    <a:blip r:embed="rId30">
                       <a:extLst>
                         <a:ext uri="{28A0092B-C50C-407E-A947-70E740481C1C}">
                           <a14:useLocalDpi xmlns:a14="http://schemas.microsoft.com/office/drawing/2010/main" val="0"/>
@@ -17539,7 +17547,7 @@
                           </pic:cNvPicPr>
                         </pic:nvPicPr>
                         <pic:blipFill>
-                          <a:blip r:embed="rId32">
+                          <a:blip r:embed="rId31">
                             <a:extLst>
                               <a:ext uri="{28A0092B-C50C-407E-A947-70E740481C1C}">
                                 <a14:useLocalDpi xmlns:a14="http://schemas.microsoft.com/office/drawing/2010/main" val="0"/>
@@ -17657,7 +17665,7 @@
                   <o:lock v:ext="edit" aspectratio="t"/>
                 </v:shapetype>
                 <v:shape id="Immagine 28" o:spid="_x0000_s1058" type="#_x0000_t75" style="position:absolute;width:72415;height:54641;visibility:visible;mso-wrap-style:square" o:gfxdata="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">
-                  <v:imagedata r:id="rId33" o:title=""/>
+                  <v:imagedata r:id="rId32" o:title=""/>
                 </v:shape>
                 <v:shape id="_x0000_s1059" type="#_x0000_t202" style="position:absolute;left:3737;top:5168;width:10570;height:2999;visibility:visible;mso-wrap-style:square;v-text-anchor:top" o:gfxdata="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" filled="f" stroked="f" strokeweight=".5pt">
                   <v:textbox>
@@ -17782,7 +17790,7 @@
                     </pic:cNvPicPr>
                   </pic:nvPicPr>
                   <pic:blipFill>
-                    <a:blip r:embed="rId34">
+                    <a:blip r:embed="rId33">
                       <a:extLst>
                         <a:ext uri="{28A0092B-C50C-407E-A947-70E740481C1C}">
                           <a14:useLocalDpi xmlns:a14="http://schemas.microsoft.com/office/drawing/2010/main" val="0"/>
@@ -17889,7 +17897,7 @@
                     </pic:cNvPicPr>
                   </pic:nvPicPr>
                   <pic:blipFill>
-                    <a:blip r:embed="rId35">
+                    <a:blip r:embed="rId34">
                       <a:extLst>
                         <a:ext uri="{28A0092B-C50C-407E-A947-70E740481C1C}">
                           <a14:useLocalDpi xmlns:a14="http://schemas.microsoft.com/office/drawing/2010/main" val="0"/>
@@ -17999,7 +18007,7 @@
                     </pic:cNvPicPr>
                   </pic:nvPicPr>
                   <pic:blipFill>
-                    <a:blip r:embed="rId36">
+                    <a:blip r:embed="rId35">
                       <a:extLst>
                         <a:ext uri="{28A0092B-C50C-407E-A947-70E740481C1C}">
                           <a14:useLocalDpi xmlns:a14="http://schemas.microsoft.com/office/drawing/2010/main" val="0"/>
@@ -18109,7 +18117,7 @@
                     </pic:cNvPicPr>
                   </pic:nvPicPr>
                   <pic:blipFill rotWithShape="1">
-                    <a:blip r:embed="rId37">
+                    <a:blip r:embed="rId36">
                       <a:extLst>
                         <a:ext uri="{28A0092B-C50C-407E-A947-70E740481C1C}">
                           <a14:useLocalDpi xmlns:a14="http://schemas.microsoft.com/office/drawing/2010/main" val="0"/>
@@ -18251,7 +18259,7 @@
                     </pic:cNvPicPr>
                   </pic:nvPicPr>
                   <pic:blipFill>
-                    <a:blip r:embed="rId38">
+                    <a:blip r:embed="rId37">
                       <a:extLst>
                         <a:ext uri="{28A0092B-C50C-407E-A947-70E740481C1C}">
                           <a14:useLocalDpi xmlns:a14="http://schemas.microsoft.com/office/drawing/2010/main" val="0"/>
@@ -18355,7 +18363,7 @@
                     </pic:cNvPicPr>
                   </pic:nvPicPr>
                   <pic:blipFill>
-                    <a:blip r:embed="rId39">
+                    <a:blip r:embed="rId38">
                       <a:extLst>
                         <a:ext uri="{28A0092B-C50C-407E-A947-70E740481C1C}">
                           <a14:useLocalDpi xmlns:a14="http://schemas.microsoft.com/office/drawing/2010/main" val="0"/>
@@ -18450,7 +18458,7 @@
                     </pic:cNvPicPr>
                   </pic:nvPicPr>
                   <pic:blipFill>
-                    <a:blip r:embed="rId40">
+                    <a:blip r:embed="rId39">
                       <a:extLst>
                         <a:ext uri="{28A0092B-C50C-407E-A947-70E740481C1C}">
                           <a14:useLocalDpi xmlns:a14="http://schemas.microsoft.com/office/drawing/2010/main" val="0"/>
@@ -18574,7 +18582,7 @@
                     </pic:cNvPicPr>
                   </pic:nvPicPr>
                   <pic:blipFill>
-                    <a:blip r:embed="rId41">
+                    <a:blip r:embed="rId40">
                       <a:extLst>
                         <a:ext uri="{28A0092B-C50C-407E-A947-70E740481C1C}">
                           <a14:useLocalDpi xmlns:a14="http://schemas.microsoft.com/office/drawing/2010/main" val="0"/>
@@ -18694,7 +18702,7 @@
                     </pic:cNvPicPr>
                   </pic:nvPicPr>
                   <pic:blipFill>
-                    <a:blip r:embed="rId42">
+                    <a:blip r:embed="rId41">
                       <a:extLst>
                         <a:ext uri="{28A0092B-C50C-407E-A947-70E740481C1C}">
                           <a14:useLocalDpi xmlns:a14="http://schemas.microsoft.com/office/drawing/2010/main" val="0"/>
@@ -18830,7 +18838,7 @@
                     </pic:cNvPicPr>
                   </pic:nvPicPr>
                   <pic:blipFill>
-                    <a:blip r:embed="rId43">
+                    <a:blip r:embed="rId42">
                       <a:extLst>
                         <a:ext uri="{28A0092B-C50C-407E-A947-70E740481C1C}">
                           <a14:useLocalDpi xmlns:a14="http://schemas.microsoft.com/office/drawing/2010/main" val="0"/>
@@ -18937,7 +18945,7 @@
                     </pic:cNvPicPr>
                   </pic:nvPicPr>
                   <pic:blipFill>
-                    <a:blip r:embed="rId44">
+                    <a:blip r:embed="rId43">
                       <a:extLst>
                         <a:ext uri="{28A0092B-C50C-407E-A947-70E740481C1C}">
                           <a14:useLocalDpi xmlns:a14="http://schemas.microsoft.com/office/drawing/2010/main" val="0"/>
@@ -19045,7 +19053,7 @@
                     </pic:cNvPicPr>
                   </pic:nvPicPr>
                   <pic:blipFill>
-                    <a:blip r:embed="rId45">
+                    <a:blip r:embed="rId44">
                       <a:extLst>
                         <a:ext uri="{28A0092B-C50C-407E-A947-70E740481C1C}">
                           <a14:useLocalDpi xmlns:a14="http://schemas.microsoft.com/office/drawing/2010/main" val="0"/>

</xml_diff>